<commit_message>
Modifiche a SDD + Definizione Diagramma Gestione Utente
</commit_message>
<xml_diff>
--- a/Documents/Eat & Reoder SDD.docx
+++ b/Documents/Eat & Reoder SDD.docx
@@ -336,6 +336,13 @@
     </w:p>
     <w:sdt>
       <w:sdtPr>
+        <w:rPr>
+          <w:rFonts w:ascii="Arial" w:eastAsiaTheme="minorHAnsi" w:hAnsi="Arial" w:cstheme="minorBidi"/>
+          <w:color w:val="auto"/>
+          <w:sz w:val="22"/>
+          <w:szCs w:val="22"/>
+          <w:lang w:eastAsia="en-US"/>
+        </w:rPr>
         <w:id w:val="1559979279"/>
         <w:docPartObj>
           <w:docPartGallery w:val="Table of Contents"/>
@@ -344,13 +351,8 @@
       </w:sdtPr>
       <w:sdtEndPr>
         <w:rPr>
-          <w:rFonts w:ascii="Arial" w:eastAsiaTheme="minorHAnsi" w:hAnsi="Arial" w:cstheme="minorBidi"/>
           <w:b/>
           <w:bCs/>
-          <w:color w:val="auto"/>
-          <w:sz w:val="22"/>
-          <w:szCs w:val="22"/>
-          <w:lang w:eastAsia="en-US"/>
         </w:rPr>
       </w:sdtEndPr>
       <w:sdtContent>
@@ -662,7 +664,15 @@
     </w:p>
     <w:p>
       <w:r>
-        <w:t>Le funzionalità che il sistema offre al cliente, all’azienda e al fattorino sono:</w:t>
+        <w:t>Gestione Utente:</w:t>
+      </w:r>
+    </w:p>
+    <w:p>
+      <w:pPr>
+        <w:ind w:firstLine="708"/>
+      </w:pPr>
+      <w:r>
+        <w:t>Utente non registrato:</w:t>
       </w:r>
     </w:p>
     <w:p>
@@ -670,11 +680,17 @@
         <w:pStyle w:val="Paragrafoelenco"/>
         <w:numPr>
           <w:ilvl w:val="0"/>
-          <w:numId w:val="4"/>
+          <w:numId w:val="13"/>
         </w:numPr>
       </w:pPr>
       <w:r>
-        <w:t>Gestione Profilo</w:t>
+        <w:t>Registrazione</w:t>
+      </w:r>
+    </w:p>
+    <w:p>
+      <w:r>
+        <w:tab/>
+        <w:t>Cliente, Azienda, Fattorino:</w:t>
       </w:r>
     </w:p>
     <w:p>
@@ -686,7 +702,7 @@
         </w:numPr>
       </w:pPr>
       <w:r>
-        <w:t>Registrazione</w:t>
+        <w:t>Modifica del profilo</w:t>
       </w:r>
     </w:p>
     <w:p>
@@ -698,7 +714,66 @@
         </w:numPr>
       </w:pPr>
       <w:r>
-        <w:t>Modifica del profilo</w:t>
+        <w:t>Visualizzazione del profilo</w:t>
+      </w:r>
+    </w:p>
+    <w:p>
+      <w:pPr>
+        <w:ind w:firstLine="708"/>
+      </w:pPr>
+      <w:r>
+        <w:t>Cliente:</w:t>
+      </w:r>
+    </w:p>
+    <w:p>
+      <w:pPr>
+        <w:pStyle w:val="Paragrafoelenco"/>
+        <w:numPr>
+          <w:ilvl w:val="1"/>
+          <w:numId w:val="6"/>
+        </w:numPr>
+      </w:pPr>
+      <w:r>
+        <w:t>Inserimento di una segnalazione</w:t>
+      </w:r>
+    </w:p>
+    <w:p>
+      <w:pPr>
+        <w:ind w:left="708"/>
+      </w:pPr>
+      <w:r>
+        <w:t>Moderatore:</w:t>
+      </w:r>
+    </w:p>
+    <w:p>
+      <w:pPr>
+        <w:pStyle w:val="Paragrafoelenco"/>
+        <w:numPr>
+          <w:ilvl w:val="1"/>
+          <w:numId w:val="6"/>
+        </w:numPr>
+      </w:pPr>
+      <w:r>
+        <w:t>Gestione di una segnalazione</w:t>
+      </w:r>
+    </w:p>
+    <w:p>
+      <w:pPr>
+        <w:pStyle w:val="Paragrafoelenco"/>
+        <w:ind w:left="1428"/>
+      </w:pPr>
+    </w:p>
+    <w:p>
+      <w:r>
+        <w:t>Gestione Acquisto:</w:t>
+      </w:r>
+    </w:p>
+    <w:p>
+      <w:pPr>
+        <w:pStyle w:val="Paragrafoelenco"/>
+      </w:pPr>
+      <w:r>
+        <w:t>Cliente, Utente non Registrato:</w:t>
       </w:r>
     </w:p>
     <w:p>
@@ -710,24 +785,7 @@
         </w:numPr>
       </w:pPr>
       <w:r>
-        <w:t>Visualizzazione del profilo</w:t>
-      </w:r>
-    </w:p>
-    <w:p>
-      <w:r>
-        <w:t>Le funzionalità che il sistema offre al cliente sono:</w:t>
-      </w:r>
-    </w:p>
-    <w:p>
-      <w:pPr>
-        <w:pStyle w:val="Paragrafoelenco"/>
-        <w:numPr>
-          <w:ilvl w:val="0"/>
-          <w:numId w:val="4"/>
-        </w:numPr>
-      </w:pPr>
-      <w:r>
-        <w:t>Gestione Ricerca Prodotto</w:t>
+        <w:t>Ricerca di un’azienda</w:t>
       </w:r>
     </w:p>
     <w:p>
@@ -739,7 +797,7 @@
         </w:numPr>
       </w:pPr>
       <w:r>
-        <w:t>Ricerca di un’azienda</w:t>
+        <w:t>Visualizzazione del listino di un’azienda</w:t>
       </w:r>
     </w:p>
     <w:p>
@@ -751,7 +809,22 @@
         </w:numPr>
       </w:pPr>
       <w:r>
-        <w:t>Visualizzazione del listino di un’azienda</w:t>
+        <w:t>Visualizzazione di un prodotto</w:t>
+      </w:r>
+    </w:p>
+    <w:p>
+      <w:pPr>
+        <w:pStyle w:val="Paragrafoelenco"/>
+        <w:ind w:left="708"/>
+      </w:pPr>
+    </w:p>
+    <w:p>
+      <w:pPr>
+        <w:pStyle w:val="Paragrafoelenco"/>
+        <w:ind w:left="708"/>
+      </w:pPr>
+      <w:r>
+        <w:t>Cliente:</w:t>
       </w:r>
     </w:p>
     <w:p>
@@ -763,19 +836,7 @@
         </w:numPr>
       </w:pPr>
       <w:r>
-        <w:t>Visualizzazione di un prodotto</w:t>
-      </w:r>
-    </w:p>
-    <w:p>
-      <w:pPr>
-        <w:pStyle w:val="Paragrafoelenco"/>
-        <w:numPr>
-          <w:ilvl w:val="0"/>
-          <w:numId w:val="4"/>
-        </w:numPr>
-      </w:pPr>
-      <w:r>
-        <w:t>Gestione Acquisto</w:t>
+        <w:t>Aggiunta di un prodotto al carrello</w:t>
       </w:r>
     </w:p>
     <w:p>
@@ -787,7 +848,7 @@
         </w:numPr>
       </w:pPr>
       <w:r>
-        <w:t>Aggiunta di un prodotto al carrello</w:t>
+        <w:t>Modifica della quantità di un prodotto al carrello</w:t>
       </w:r>
     </w:p>
     <w:p>
@@ -799,7 +860,7 @@
         </w:numPr>
       </w:pPr>
       <w:r>
-        <w:t>Modifica della quantità di un prodotto al carrello</w:t>
+        <w:t>Rimozione di un prodotto dal carrello</w:t>
       </w:r>
     </w:p>
     <w:p>
@@ -811,7 +872,7 @@
         </w:numPr>
       </w:pPr>
       <w:r>
-        <w:t>Rimozione di un prodotto dal carrello</w:t>
+        <w:t>Visualizzazione del carrello</w:t>
       </w:r>
     </w:p>
     <w:p>
@@ -823,36 +884,18 @@
         </w:numPr>
       </w:pPr>
       <w:r>
-        <w:t>Visualizzazione del carrello</w:t>
-      </w:r>
-    </w:p>
-    <w:p>
-      <w:pPr>
-        <w:pStyle w:val="Paragrafoelenco"/>
-        <w:numPr>
-          <w:ilvl w:val="1"/>
-          <w:numId w:val="4"/>
-        </w:numPr>
-      </w:pPr>
-      <w:r>
         <w:t>Creazione dell’ordine</w:t>
       </w:r>
     </w:p>
     <w:p>
       <w:r>
-        <w:t>Le funzionalità che il sistema offre all’azienda sono:</w:t>
-      </w:r>
-    </w:p>
-    <w:p>
-      <w:pPr>
-        <w:pStyle w:val="Paragrafoelenco"/>
-        <w:numPr>
-          <w:ilvl w:val="0"/>
-          <w:numId w:val="5"/>
-        </w:numPr>
-      </w:pPr>
-      <w:r>
-        <w:t>Gestione Prodotti</w:t>
+        <w:t>Gestione Ristorante:</w:t>
+      </w:r>
+    </w:p>
+    <w:p>
+      <w:r>
+        <w:tab/>
+        <w:t>Azienda:</w:t>
       </w:r>
     </w:p>
     <w:p>
@@ -907,12 +950,12 @@
       <w:pPr>
         <w:pStyle w:val="Paragrafoelenco"/>
         <w:numPr>
-          <w:ilvl w:val="0"/>
+          <w:ilvl w:val="1"/>
           <w:numId w:val="5"/>
         </w:numPr>
       </w:pPr>
       <w:r>
-        <w:t>Gestione Ordini</w:t>
+        <w:t>Visualizzazione degli ordini commissionati</w:t>
       </w:r>
     </w:p>
     <w:p>
@@ -924,36 +967,18 @@
         </w:numPr>
       </w:pPr>
       <w:r>
-        <w:t>Visualizzazione degli ordini commissionati</w:t>
-      </w:r>
-    </w:p>
-    <w:p>
-      <w:pPr>
-        <w:pStyle w:val="Paragrafoelenco"/>
-        <w:numPr>
-          <w:ilvl w:val="1"/>
-          <w:numId w:val="5"/>
-        </w:numPr>
-      </w:pPr>
-      <w:r>
         <w:t>Visualizzazione dei dettagli di un ordine</w:t>
       </w:r>
     </w:p>
     <w:p>
       <w:r>
-        <w:t>Le funzionalità che il sistema offre al fattorino sono:</w:t>
-      </w:r>
-    </w:p>
-    <w:p>
-      <w:pPr>
-        <w:pStyle w:val="Paragrafoelenco"/>
-        <w:numPr>
-          <w:ilvl w:val="0"/>
-          <w:numId w:val="6"/>
-        </w:numPr>
-      </w:pPr>
-      <w:r>
-        <w:t>Gestione della consegna</w:t>
+        <w:t>Gestione Consegna:</w:t>
+      </w:r>
+    </w:p>
+    <w:p>
+      <w:r>
+        <w:tab/>
+        <w:t>Fattorino:</w:t>
       </w:r>
     </w:p>
     <w:p>
@@ -965,6 +990,7 @@
         </w:numPr>
       </w:pPr>
       <w:r>
+        <w:lastRenderedPageBreak/>
         <w:t>Visualizzazione delle consegne</w:t>
       </w:r>
     </w:p>
@@ -1005,20 +1031,54 @@
       </w:r>
     </w:p>
     <w:p>
-      <w:r>
-        <w:t>Le funzionalità che il sistema offre al cliente e al moderatore sono:</w:t>
-      </w:r>
-    </w:p>
-    <w:p>
-      <w:pPr>
-        <w:pStyle w:val="Paragrafoelenco"/>
-        <w:numPr>
-          <w:ilvl w:val="0"/>
-          <w:numId w:val="6"/>
-        </w:numPr>
-      </w:pPr>
-      <w:r>
-        <w:t>Gestione Segnalazione</w:t>
+      <w:pPr>
+        <w:pStyle w:val="Titolo2"/>
+      </w:pPr>
+    </w:p>
+    <w:p>
+      <w:pPr>
+        <w:pStyle w:val="Titolo2"/>
+        <w:rPr>
+          <w:lang w:val="en-US"/>
+        </w:rPr>
+      </w:pPr>
+      <w:bookmarkStart w:id="2" w:name="_Toc25673004"/>
+      <w:r>
+        <w:rPr>
+          <w:lang w:val="en-US"/>
+        </w:rPr>
+        <w:t>1.2. Design Goals</w:t>
+      </w:r>
+      <w:bookmarkEnd w:id="2"/>
+    </w:p>
+    <w:p>
+      <w:r>
+        <w:t xml:space="preserve">La Web App </w:t>
+      </w:r>
+      <w:proofErr w:type="spellStart"/>
+      <w:r>
+        <w:t>Eat&amp;Reorder</w:t>
+      </w:r>
+      <w:proofErr w:type="spellEnd"/>
+      <w:r>
+        <w:t xml:space="preserve"> punterà al</w:t>
+      </w:r>
+      <w:r>
+        <w:t>l’essere il più lineare ed intuitiva possibile, in modo da offrire un’interfaccia grafica lineare ed intuitiva. Il sistema sottolinea, quindi, tramite la sua semplice interfaccia grafica, tutte le funzioni disponibili all’utente, il quale difficilmente troverà difficoltà nell’utilizzo di esse, evitando problemi ed inserimenti di dati errati.</w:t>
+      </w:r>
+    </w:p>
+    <w:p>
+      <w:r>
+        <w:t>Il sistema proposto rispetterà i seguenti criteri di design:</w:t>
+      </w:r>
+    </w:p>
+    <w:p>
+      <w:pPr>
+        <w:pStyle w:val="Titolo3"/>
+      </w:pPr>
+      <w:r>
+        <w:tab/>
+        <w:t>1.2.1. DG1 Criteri di Usabilità</w:t>
       </w:r>
     </w:p>
     <w:p>
@@ -1030,7 +1090,7 @@
         </w:numPr>
       </w:pPr>
       <w:r>
-        <w:t>Inserimento di una segnalazione da parte del cliente</w:t>
+        <w:t>DG1.1 – Semplicità: il sistema permetterà all’utente di effettuare qualsiasi operazione ad egli inerente senza riscontrare problemi e con estrema semplicità.</w:t>
       </w:r>
     </w:p>
     <w:p>
@@ -1042,58 +1102,25 @@
         </w:numPr>
       </w:pPr>
       <w:r>
-        <w:t>Gestione della segnalazione da parte del moderatore</w:t>
-      </w:r>
-    </w:p>
-    <w:p>
-      <w:pPr>
-        <w:pStyle w:val="Titolo2"/>
-      </w:pPr>
-    </w:p>
-    <w:p>
-      <w:pPr>
-        <w:pStyle w:val="Titolo2"/>
-        <w:rPr>
-          <w:lang w:val="en-US"/>
-        </w:rPr>
-      </w:pPr>
-      <w:bookmarkStart w:id="2" w:name="_Toc25673004"/>
-      <w:r>
-        <w:rPr>
-          <w:lang w:val="en-US"/>
-        </w:rPr>
-        <w:t>1.2. Design Goals</w:t>
-      </w:r>
-      <w:bookmarkEnd w:id="2"/>
-    </w:p>
-    <w:p>
-      <w:r>
-        <w:t xml:space="preserve">La Web App </w:t>
-      </w:r>
-      <w:proofErr w:type="spellStart"/>
-      <w:r>
-        <w:t>Eat&amp;Reorder</w:t>
-      </w:r>
-      <w:proofErr w:type="spellEnd"/>
-      <w:r>
-        <w:t xml:space="preserve"> punterà al</w:t>
-      </w:r>
-      <w:r>
-        <w:t>l’essere il più lineare ed intuitiva possibile, in modo da offrire un’interfaccia grafica lineare ed intuitiva. Il sistema sottolinea, quindi, tramite la sua semplice interfaccia grafica, tutte le funzioni disponibili all’utente, il quale difficilmente troverà difficoltà nell’utilizzo di esse, evitando problemi ed inserimenti di dati errati.</w:t>
-      </w:r>
-    </w:p>
-    <w:p>
-      <w:r>
-        <w:t>Il sistema proposto rispetterà i seguenti criteri di design:</w:t>
+        <w:t xml:space="preserve">DG1.2 </w:t>
+      </w:r>
+      <w:r>
+        <w:t>–</w:t>
+      </w:r>
+      <w:r>
+        <w:t xml:space="preserve"> </w:t>
+      </w:r>
+      <w:r>
+        <w:t>Interfaccia grafica: il sistema offrirà un’interfaccia grafica semplice e minimale, onde evitare confusione nell’utilizzo della piattaforma.</w:t>
       </w:r>
     </w:p>
     <w:p>
       <w:pPr>
         <w:pStyle w:val="Titolo3"/>
-      </w:pPr>
-      <w:r>
-        <w:tab/>
-        <w:t>1.2.1. DG1 Criteri di Usabilità</w:t>
+        <w:ind w:firstLine="708"/>
+      </w:pPr>
+      <w:r>
+        <w:t>1.2.2. DG2 Criteri di Affidabilità</w:t>
       </w:r>
     </w:p>
     <w:p>
@@ -1105,7 +1132,10 @@
         </w:numPr>
       </w:pPr>
       <w:r>
-        <w:t>DG1.1 – Semplicità: il sistema permetterà all’utente di effettuare qualsiasi operazione ad egli inerente senza riscontrare problemi e con estrema semplicità.</w:t>
+        <w:t xml:space="preserve">DG2.1 – Consistenza dei dati: </w:t>
+      </w:r>
+      <w:r>
+        <w:t>il sistema registra dati e transazioni, garantendo il loro salvataggio in un database e la loro usabilità nell’applicazione.</w:t>
       </w:r>
     </w:p>
     <w:p>
@@ -1117,25 +1147,7 @@
         </w:numPr>
       </w:pPr>
       <w:r>
-        <w:t xml:space="preserve">DG1.2 </w:t>
-      </w:r>
-      <w:r>
-        <w:t>–</w:t>
-      </w:r>
-      <w:r>
-        <w:t xml:space="preserve"> </w:t>
-      </w:r>
-      <w:r>
-        <w:t>Interfaccia grafica: il sistema offrirà un’interfaccia grafica semplice e minimale, onde evitare confusione nell’utilizzo della piattaforma.</w:t>
-      </w:r>
-    </w:p>
-    <w:p>
-      <w:pPr>
-        <w:pStyle w:val="Titolo3"/>
-        <w:ind w:firstLine="708"/>
-      </w:pPr>
-      <w:r>
-        <w:t>1.2.2. DG2 Criteri di Affidabilità</w:t>
+        <w:t>DG2.2 – Il sistema deve garantire che i dati inseriti dall’utente siano corretti, in modo da non immettere dati errati all’interno del database.</w:t>
       </w:r>
     </w:p>
     <w:p>
@@ -1147,10 +1159,7 @@
         </w:numPr>
       </w:pPr>
       <w:r>
-        <w:t xml:space="preserve">DG2.1 – Consistenza dei dati: </w:t>
-      </w:r>
-      <w:r>
-        <w:t>il sistema registra dati e transazioni, garantendo il loro salvataggio in un database e la loro usabilità nell’applicazione.</w:t>
+        <w:t>DG2.3 – Correttezza: il sistema produrrà sempre l’output atteso in base all’operazione svolta dall’utente, evitando errori indesiderati.</w:t>
       </w:r>
     </w:p>
     <w:p>
@@ -1162,7 +1171,16 @@
         </w:numPr>
       </w:pPr>
       <w:r>
-        <w:t>DG2.2 – Il sistema deve garantire che i dati inseriti dall’utente siano corretti, in modo da non immettere dati errati all’interno del database.</w:t>
+        <w:t xml:space="preserve">DG2.4 </w:t>
+      </w:r>
+      <w:r>
+        <w:t>–</w:t>
+      </w:r>
+      <w:r>
+        <w:t xml:space="preserve"> </w:t>
+      </w:r>
+      <w:r>
+        <w:t>Disponibilità: il sistema è disponibile agli utenti 24 ore su 24 e 7 giorni su 7 con alcune limitazioni. I clienti potranno effettuare acquisti prezzo l’azienda scelta solamente durante i giorni e gli orari indicati da quest’ultima.</w:t>
       </w:r>
     </w:p>
     <w:p>
@@ -1174,7 +1192,22 @@
         </w:numPr>
       </w:pPr>
       <w:r>
-        <w:t>DG2.3 – Correttezza: il sistema produrrà sempre l’output atteso in base all’operazione svolta dall’utente, evitando errori indesiderati.</w:t>
+        <w:t>DG2.5 – Sicurezza: il sistema garantisce all’utenza lo svolgimento delle operazioni inerenti solamente alla tipologia di utente che lo utilizza.</w:t>
+      </w:r>
+    </w:p>
+    <w:p>
+      <w:pPr>
+        <w:pStyle w:val="Titolo3"/>
+        <w:ind w:firstLine="708"/>
+      </w:pPr>
+      <w:r>
+        <w:t>1.2.</w:t>
+      </w:r>
+      <w:r>
+        <w:t>3</w:t>
+      </w:r>
+      <w:r>
+        <w:t>. DG1 Criteri di Performance</w:t>
       </w:r>
     </w:p>
     <w:p>
@@ -1186,16 +1219,16 @@
         </w:numPr>
       </w:pPr>
       <w:r>
-        <w:t xml:space="preserve">DG2.4 </w:t>
-      </w:r>
-      <w:r>
-        <w:t>–</w:t>
-      </w:r>
-      <w:r>
-        <w:t xml:space="preserve"> </w:t>
-      </w:r>
-      <w:r>
-        <w:t>Disponibilità: il sistema è disponibile agli utenti 24 ore su 24 e 7 giorni su 7 con alcune limitazioni. I clienti potranno effettuare acquisti prezzo l’azienda scelta solamente durante i giorni e gli orari indicati da quest’ultima.</w:t>
+        <w:t>DG</w:t>
+      </w:r>
+      <w:r>
+        <w:t>3</w:t>
+      </w:r>
+      <w:r>
+        <w:t>.1 – Tempi di risposta: il sistema deve garantire tempi di risposta relativamente brevi per ogni funzionalità</w:t>
+      </w:r>
+      <w:r>
+        <w:t>. Mediamente una richiesta dovrà esser soddisfatta in meno di 5 secondi. Ovviamente tale tempo può dipendere dalla velocità della connessione.</w:t>
       </w:r>
     </w:p>
     <w:p>
@@ -1207,22 +1240,13 @@
         </w:numPr>
       </w:pPr>
       <w:r>
-        <w:t>DG2.5 – Sicurezza: il sistema garantisce all’utenza lo svolgimento delle operazioni inerenti solamente alla tipologia di utente che lo utilizza.</w:t>
-      </w:r>
-    </w:p>
-    <w:p>
-      <w:pPr>
-        <w:pStyle w:val="Titolo3"/>
-        <w:ind w:firstLine="708"/>
-      </w:pPr>
-      <w:r>
-        <w:t>1.2.</w:t>
+        <w:t>DG</w:t>
       </w:r>
       <w:r>
         <w:t>3</w:t>
       </w:r>
       <w:r>
-        <w:t>. DG1 Criteri di Performance</w:t>
+        <w:t>.2 – Throughput: il sistema sarà capace di gestire una media di 100 utenti, consentendo loro di effettuare operazioni senza alcun rallentamento.</w:t>
       </w:r>
     </w:p>
     <w:p>
@@ -1240,10 +1264,46 @@
         <w:t>3</w:t>
       </w:r>
       <w:r>
-        <w:t>.1 – Tempi di risposta: il sistema deve garantire tempi di risposta relativamente brevi per ogni funzionalità</w:t>
-      </w:r>
-      <w:r>
-        <w:t>. Mediamente una richiesta dovrà esser soddisfatta in meno di 5 secondi. Ovviamente tale tempo può dipendere dalla velocità della connessione.</w:t>
+        <w:t xml:space="preserve">.3 – Dati: </w:t>
+      </w:r>
+      <w:r>
+        <w:t>i</w:t>
+      </w:r>
+      <w:r>
+        <w:t xml:space="preserve"> dati </w:t>
+      </w:r>
+      <w:r>
+        <w:t xml:space="preserve">salvati dal sistema </w:t>
+      </w:r>
+      <w:r>
+        <w:t>verranno ricavati</w:t>
+      </w:r>
+      <w:r>
+        <w:t xml:space="preserve"> </w:t>
+      </w:r>
+      <w:r>
+        <w:t>nel minor tempo possibile.</w:t>
+      </w:r>
+    </w:p>
+    <w:p>
+      <w:pPr>
+        <w:pStyle w:val="Titolo3"/>
+        <w:ind w:left="372" w:firstLine="336"/>
+      </w:pPr>
+      <w:r>
+        <w:t>1.2.</w:t>
+      </w:r>
+      <w:r>
+        <w:t>4</w:t>
+      </w:r>
+      <w:r>
+        <w:t>. DG</w:t>
+      </w:r>
+      <w:r>
+        <w:t>4</w:t>
+      </w:r>
+      <w:r>
+        <w:t xml:space="preserve"> Criteri di Affidabilità</w:t>
       </w:r>
     </w:p>
     <w:p>
@@ -1255,13 +1315,16 @@
         </w:numPr>
       </w:pPr>
       <w:r>
-        <w:t>DG</w:t>
-      </w:r>
-      <w:r>
-        <w:t>3</w:t>
-      </w:r>
-      <w:r>
-        <w:t>.2 – Throughput: il sistema sarà capace di gestire una media di 100 utenti, consentendo loro di effettuare operazioni senza alcun rallentamento.</w:t>
+        <w:t>DG4.1 – Modificabilità: il sistema permette di apportare modifiche alle funzionalità già implementate senza la necessità di modificare i sottosistemi.</w:t>
+      </w:r>
+    </w:p>
+    <w:p>
+      <w:pPr>
+        <w:pStyle w:val="Titolo3"/>
+        <w:ind w:left="372" w:firstLine="336"/>
+      </w:pPr>
+      <w:r>
+        <w:t>1.2.5. DG5 Criteri di Implementazione</w:t>
       </w:r>
     </w:p>
     <w:p>
@@ -1273,99 +1336,6 @@
         </w:numPr>
       </w:pPr>
       <w:r>
-        <w:t>DG</w:t>
-      </w:r>
-      <w:r>
-        <w:t>3</w:t>
-      </w:r>
-      <w:r>
-        <w:t xml:space="preserve">.3 – Dati: </w:t>
-      </w:r>
-      <w:r>
-        <w:t>i</w:t>
-      </w:r>
-      <w:r>
-        <w:t xml:space="preserve"> dati </w:t>
-      </w:r>
-      <w:r>
-        <w:t xml:space="preserve">salvati dal sistema </w:t>
-      </w:r>
-      <w:r>
-        <w:t>verranno ricavati</w:t>
-      </w:r>
-      <w:r>
-        <w:t xml:space="preserve"> </w:t>
-      </w:r>
-      <w:r>
-        <w:t>nel minor tempo possibile.</w:t>
-      </w:r>
-    </w:p>
-    <w:p>
-      <w:pPr>
-        <w:pStyle w:val="Titolo3"/>
-        <w:ind w:left="372" w:firstLine="336"/>
-      </w:pPr>
-      <w:r>
-        <w:t>1.2.</w:t>
-      </w:r>
-      <w:r>
-        <w:t>4</w:t>
-      </w:r>
-      <w:r>
-        <w:t>. DG</w:t>
-      </w:r>
-      <w:r>
-        <w:t>4</w:t>
-      </w:r>
-      <w:r>
-        <w:t xml:space="preserve"> Criteri di Affidabilità</w:t>
-      </w:r>
-    </w:p>
-    <w:p>
-      <w:pPr>
-        <w:pStyle w:val="Paragrafoelenco"/>
-        <w:numPr>
-          <w:ilvl w:val="1"/>
-          <w:numId w:val="6"/>
-        </w:numPr>
-      </w:pPr>
-      <w:r>
-        <w:t>DG4.1 – Modificabilità: il sistema permette di apportare modifiche alle funzionalità già implementate senza la necessità di modificare i sottosistemi.</w:t>
-      </w:r>
-    </w:p>
-    <w:p>
-      <w:pPr>
-        <w:pStyle w:val="Titolo3"/>
-        <w:ind w:left="372" w:firstLine="336"/>
-      </w:pPr>
-      <w:r>
-        <w:t>1.2.</w:t>
-      </w:r>
-      <w:r>
-        <w:t>5</w:t>
-      </w:r>
-      <w:r>
-        <w:t>. DG</w:t>
-      </w:r>
-      <w:r>
-        <w:t>5</w:t>
-      </w:r>
-      <w:r>
-        <w:t xml:space="preserve"> Criteri di </w:t>
-      </w:r>
-      <w:r>
-        <w:t>Implementazione</w:t>
-      </w:r>
-    </w:p>
-    <w:p>
-      <w:pPr>
-        <w:pStyle w:val="Paragrafoelenco"/>
-        <w:numPr>
-          <w:ilvl w:val="1"/>
-          <w:numId w:val="6"/>
-        </w:numPr>
-      </w:pPr>
-      <w:r>
         <w:t xml:space="preserve">DG5.1 – Implementazione: il sistema, almeno nella sua prima versione, implementerà solamente alcuni requisiti funzionali definiti in fase di analisi. </w:t>
       </w:r>
     </w:p>
@@ -1410,6 +1380,7 @@
         <w:rPr>
           <w:lang w:val="en-US"/>
         </w:rPr>
+        <w:lastRenderedPageBreak/>
         <w:t>Object Oriented Software Engineering Using U</w:t>
       </w:r>
       <w:r>
@@ -1429,13 +1400,13 @@
     </w:p>
     <w:p>
       <w:r>
-        <w:t xml:space="preserve">Il </w:t>
-      </w:r>
-      <w:proofErr w:type="spellStart"/>
-      <w:r>
-        <w:t>document</w:t>
-      </w:r>
-      <w:proofErr w:type="spellEnd"/>
+        <w:t>Il document</w:t>
+      </w:r>
+      <w:r>
+        <w:t>o</w:t>
+      </w:r>
+      <w:bookmarkStart w:id="3" w:name="_GoBack"/>
+      <w:bookmarkEnd w:id="3"/>
       <w:r>
         <w:t xml:space="preserve"> si compone d</w:t>
       </w:r>
@@ -1451,8 +1422,6 @@
           <w:numId w:val="10"/>
         </w:numPr>
       </w:pPr>
-      <w:bookmarkStart w:id="3" w:name="_GoBack"/>
-      <w:bookmarkEnd w:id="3"/>
     </w:p>
     <w:sectPr>
       <w:pgSz w:w="11906" w:h="16838"/>
@@ -1641,7 +1610,7 @@
   <w:abstractNum w:abstractNumId="2" w15:restartNumberingAfterBreak="0">
     <w:nsid w:val="0DE2570E"/>
     <w:multiLevelType w:val="hybridMultilevel"/>
-    <w:tmpl w:val="94AC0DD0"/>
+    <w:tmpl w:val="F5A2F1D2"/>
     <w:lvl w:ilvl="0" w:tplc="04100001">
       <w:start w:val="1"/>
       <w:numFmt w:val="bullet"/>
@@ -2236,6 +2205,119 @@
     </w:lvl>
   </w:abstractNum>
   <w:abstractNum w:abstractNumId="8" w15:restartNumberingAfterBreak="0">
+    <w:nsid w:val="3A59150F"/>
+    <w:multiLevelType w:val="hybridMultilevel"/>
+    <w:tmpl w:val="2F068392"/>
+    <w:lvl w:ilvl="0" w:tplc="04100001">
+      <w:start w:val="1"/>
+      <w:numFmt w:val="bullet"/>
+      <w:lvlText w:val=""/>
+      <w:lvlJc w:val="left"/>
+      <w:pPr>
+        <w:ind w:left="1428" w:hanging="360"/>
+      </w:pPr>
+      <w:rPr>
+        <w:rFonts w:ascii="Symbol" w:hAnsi="Symbol" w:hint="default"/>
+      </w:rPr>
+    </w:lvl>
+    <w:lvl w:ilvl="1" w:tplc="04100003" w:tentative="1">
+      <w:start w:val="1"/>
+      <w:numFmt w:val="bullet"/>
+      <w:lvlText w:val="o"/>
+      <w:lvlJc w:val="left"/>
+      <w:pPr>
+        <w:ind w:left="2148" w:hanging="360"/>
+      </w:pPr>
+      <w:rPr>
+        <w:rFonts w:ascii="Courier New" w:hAnsi="Courier New" w:cs="Courier New" w:hint="default"/>
+      </w:rPr>
+    </w:lvl>
+    <w:lvl w:ilvl="2" w:tplc="04100005" w:tentative="1">
+      <w:start w:val="1"/>
+      <w:numFmt w:val="bullet"/>
+      <w:lvlText w:val=""/>
+      <w:lvlJc w:val="left"/>
+      <w:pPr>
+        <w:ind w:left="2868" w:hanging="360"/>
+      </w:pPr>
+      <w:rPr>
+        <w:rFonts w:ascii="Wingdings" w:hAnsi="Wingdings" w:hint="default"/>
+      </w:rPr>
+    </w:lvl>
+    <w:lvl w:ilvl="3" w:tplc="04100001" w:tentative="1">
+      <w:start w:val="1"/>
+      <w:numFmt w:val="bullet"/>
+      <w:lvlText w:val=""/>
+      <w:lvlJc w:val="left"/>
+      <w:pPr>
+        <w:ind w:left="3588" w:hanging="360"/>
+      </w:pPr>
+      <w:rPr>
+        <w:rFonts w:ascii="Symbol" w:hAnsi="Symbol" w:hint="default"/>
+      </w:rPr>
+    </w:lvl>
+    <w:lvl w:ilvl="4" w:tplc="04100003" w:tentative="1">
+      <w:start w:val="1"/>
+      <w:numFmt w:val="bullet"/>
+      <w:lvlText w:val="o"/>
+      <w:lvlJc w:val="left"/>
+      <w:pPr>
+        <w:ind w:left="4308" w:hanging="360"/>
+      </w:pPr>
+      <w:rPr>
+        <w:rFonts w:ascii="Courier New" w:hAnsi="Courier New" w:cs="Courier New" w:hint="default"/>
+      </w:rPr>
+    </w:lvl>
+    <w:lvl w:ilvl="5" w:tplc="04100005" w:tentative="1">
+      <w:start w:val="1"/>
+      <w:numFmt w:val="bullet"/>
+      <w:lvlText w:val=""/>
+      <w:lvlJc w:val="left"/>
+      <w:pPr>
+        <w:ind w:left="5028" w:hanging="360"/>
+      </w:pPr>
+      <w:rPr>
+        <w:rFonts w:ascii="Wingdings" w:hAnsi="Wingdings" w:hint="default"/>
+      </w:rPr>
+    </w:lvl>
+    <w:lvl w:ilvl="6" w:tplc="04100001" w:tentative="1">
+      <w:start w:val="1"/>
+      <w:numFmt w:val="bullet"/>
+      <w:lvlText w:val=""/>
+      <w:lvlJc w:val="left"/>
+      <w:pPr>
+        <w:ind w:left="5748" w:hanging="360"/>
+      </w:pPr>
+      <w:rPr>
+        <w:rFonts w:ascii="Symbol" w:hAnsi="Symbol" w:hint="default"/>
+      </w:rPr>
+    </w:lvl>
+    <w:lvl w:ilvl="7" w:tplc="04100003" w:tentative="1">
+      <w:start w:val="1"/>
+      <w:numFmt w:val="bullet"/>
+      <w:lvlText w:val="o"/>
+      <w:lvlJc w:val="left"/>
+      <w:pPr>
+        <w:ind w:left="6468" w:hanging="360"/>
+      </w:pPr>
+      <w:rPr>
+        <w:rFonts w:ascii="Courier New" w:hAnsi="Courier New" w:cs="Courier New" w:hint="default"/>
+      </w:rPr>
+    </w:lvl>
+    <w:lvl w:ilvl="8" w:tplc="04100005" w:tentative="1">
+      <w:start w:val="1"/>
+      <w:numFmt w:val="bullet"/>
+      <w:lvlText w:val=""/>
+      <w:lvlJc w:val="left"/>
+      <w:pPr>
+        <w:ind w:left="7188" w:hanging="360"/>
+      </w:pPr>
+      <w:rPr>
+        <w:rFonts w:ascii="Wingdings" w:hAnsi="Wingdings" w:hint="default"/>
+      </w:rPr>
+    </w:lvl>
+  </w:abstractNum>
+  <w:abstractNum w:abstractNumId="9" w15:restartNumberingAfterBreak="0">
     <w:nsid w:val="51F85CFE"/>
     <w:multiLevelType w:val="hybridMultilevel"/>
     <w:tmpl w:val="815074B4"/>
@@ -2348,7 +2430,7 @@
       </w:rPr>
     </w:lvl>
   </w:abstractNum>
-  <w:abstractNum w:abstractNumId="9" w15:restartNumberingAfterBreak="0">
+  <w:abstractNum w:abstractNumId="10" w15:restartNumberingAfterBreak="0">
     <w:nsid w:val="58853334"/>
     <w:multiLevelType w:val="hybridMultilevel"/>
     <w:tmpl w:val="39888332"/>
@@ -2455,6 +2537,232 @@
       <w:lvlJc w:val="left"/>
       <w:pPr>
         <w:ind w:left="6480" w:hanging="360"/>
+      </w:pPr>
+      <w:rPr>
+        <w:rFonts w:ascii="Wingdings" w:hAnsi="Wingdings" w:hint="default"/>
+      </w:rPr>
+    </w:lvl>
+  </w:abstractNum>
+  <w:abstractNum w:abstractNumId="11" w15:restartNumberingAfterBreak="0">
+    <w:nsid w:val="6B196AE2"/>
+    <w:multiLevelType w:val="hybridMultilevel"/>
+    <w:tmpl w:val="0672B1FC"/>
+    <w:lvl w:ilvl="0" w:tplc="04100003">
+      <w:start w:val="1"/>
+      <w:numFmt w:val="bullet"/>
+      <w:lvlText w:val="o"/>
+      <w:lvlJc w:val="left"/>
+      <w:pPr>
+        <w:ind w:left="1430" w:hanging="360"/>
+      </w:pPr>
+      <w:rPr>
+        <w:rFonts w:ascii="Courier New" w:hAnsi="Courier New" w:cs="Courier New" w:hint="default"/>
+      </w:rPr>
+    </w:lvl>
+    <w:lvl w:ilvl="1" w:tplc="04100003" w:tentative="1">
+      <w:start w:val="1"/>
+      <w:numFmt w:val="bullet"/>
+      <w:lvlText w:val="o"/>
+      <w:lvlJc w:val="left"/>
+      <w:pPr>
+        <w:ind w:left="2150" w:hanging="360"/>
+      </w:pPr>
+      <w:rPr>
+        <w:rFonts w:ascii="Courier New" w:hAnsi="Courier New" w:cs="Courier New" w:hint="default"/>
+      </w:rPr>
+    </w:lvl>
+    <w:lvl w:ilvl="2" w:tplc="04100005" w:tentative="1">
+      <w:start w:val="1"/>
+      <w:numFmt w:val="bullet"/>
+      <w:lvlText w:val=""/>
+      <w:lvlJc w:val="left"/>
+      <w:pPr>
+        <w:ind w:left="2870" w:hanging="360"/>
+      </w:pPr>
+      <w:rPr>
+        <w:rFonts w:ascii="Wingdings" w:hAnsi="Wingdings" w:hint="default"/>
+      </w:rPr>
+    </w:lvl>
+    <w:lvl w:ilvl="3" w:tplc="04100001" w:tentative="1">
+      <w:start w:val="1"/>
+      <w:numFmt w:val="bullet"/>
+      <w:lvlText w:val=""/>
+      <w:lvlJc w:val="left"/>
+      <w:pPr>
+        <w:ind w:left="3590" w:hanging="360"/>
+      </w:pPr>
+      <w:rPr>
+        <w:rFonts w:ascii="Symbol" w:hAnsi="Symbol" w:hint="default"/>
+      </w:rPr>
+    </w:lvl>
+    <w:lvl w:ilvl="4" w:tplc="04100003" w:tentative="1">
+      <w:start w:val="1"/>
+      <w:numFmt w:val="bullet"/>
+      <w:lvlText w:val="o"/>
+      <w:lvlJc w:val="left"/>
+      <w:pPr>
+        <w:ind w:left="4310" w:hanging="360"/>
+      </w:pPr>
+      <w:rPr>
+        <w:rFonts w:ascii="Courier New" w:hAnsi="Courier New" w:cs="Courier New" w:hint="default"/>
+      </w:rPr>
+    </w:lvl>
+    <w:lvl w:ilvl="5" w:tplc="04100005" w:tentative="1">
+      <w:start w:val="1"/>
+      <w:numFmt w:val="bullet"/>
+      <w:lvlText w:val=""/>
+      <w:lvlJc w:val="left"/>
+      <w:pPr>
+        <w:ind w:left="5030" w:hanging="360"/>
+      </w:pPr>
+      <w:rPr>
+        <w:rFonts w:ascii="Wingdings" w:hAnsi="Wingdings" w:hint="default"/>
+      </w:rPr>
+    </w:lvl>
+    <w:lvl w:ilvl="6" w:tplc="04100001" w:tentative="1">
+      <w:start w:val="1"/>
+      <w:numFmt w:val="bullet"/>
+      <w:lvlText w:val=""/>
+      <w:lvlJc w:val="left"/>
+      <w:pPr>
+        <w:ind w:left="5750" w:hanging="360"/>
+      </w:pPr>
+      <w:rPr>
+        <w:rFonts w:ascii="Symbol" w:hAnsi="Symbol" w:hint="default"/>
+      </w:rPr>
+    </w:lvl>
+    <w:lvl w:ilvl="7" w:tplc="04100003" w:tentative="1">
+      <w:start w:val="1"/>
+      <w:numFmt w:val="bullet"/>
+      <w:lvlText w:val="o"/>
+      <w:lvlJc w:val="left"/>
+      <w:pPr>
+        <w:ind w:left="6470" w:hanging="360"/>
+      </w:pPr>
+      <w:rPr>
+        <w:rFonts w:ascii="Courier New" w:hAnsi="Courier New" w:cs="Courier New" w:hint="default"/>
+      </w:rPr>
+    </w:lvl>
+    <w:lvl w:ilvl="8" w:tplc="04100005" w:tentative="1">
+      <w:start w:val="1"/>
+      <w:numFmt w:val="bullet"/>
+      <w:lvlText w:val=""/>
+      <w:lvlJc w:val="left"/>
+      <w:pPr>
+        <w:ind w:left="7190" w:hanging="360"/>
+      </w:pPr>
+      <w:rPr>
+        <w:rFonts w:ascii="Wingdings" w:hAnsi="Wingdings" w:hint="default"/>
+      </w:rPr>
+    </w:lvl>
+  </w:abstractNum>
+  <w:abstractNum w:abstractNumId="12" w15:restartNumberingAfterBreak="0">
+    <w:nsid w:val="70C75403"/>
+    <w:multiLevelType w:val="hybridMultilevel"/>
+    <w:tmpl w:val="A672DFB6"/>
+    <w:lvl w:ilvl="0" w:tplc="04100003">
+      <w:start w:val="1"/>
+      <w:numFmt w:val="bullet"/>
+      <w:lvlText w:val="o"/>
+      <w:lvlJc w:val="left"/>
+      <w:pPr>
+        <w:ind w:left="1428" w:hanging="360"/>
+      </w:pPr>
+      <w:rPr>
+        <w:rFonts w:ascii="Courier New" w:hAnsi="Courier New" w:cs="Courier New" w:hint="default"/>
+      </w:rPr>
+    </w:lvl>
+    <w:lvl w:ilvl="1" w:tplc="04100003">
+      <w:start w:val="1"/>
+      <w:numFmt w:val="bullet"/>
+      <w:lvlText w:val="o"/>
+      <w:lvlJc w:val="left"/>
+      <w:pPr>
+        <w:ind w:left="2148" w:hanging="360"/>
+      </w:pPr>
+      <w:rPr>
+        <w:rFonts w:ascii="Courier New" w:hAnsi="Courier New" w:cs="Courier New" w:hint="default"/>
+      </w:rPr>
+    </w:lvl>
+    <w:lvl w:ilvl="2" w:tplc="04100005" w:tentative="1">
+      <w:start w:val="1"/>
+      <w:numFmt w:val="bullet"/>
+      <w:lvlText w:val=""/>
+      <w:lvlJc w:val="left"/>
+      <w:pPr>
+        <w:ind w:left="2868" w:hanging="360"/>
+      </w:pPr>
+      <w:rPr>
+        <w:rFonts w:ascii="Wingdings" w:hAnsi="Wingdings" w:hint="default"/>
+      </w:rPr>
+    </w:lvl>
+    <w:lvl w:ilvl="3" w:tplc="04100001" w:tentative="1">
+      <w:start w:val="1"/>
+      <w:numFmt w:val="bullet"/>
+      <w:lvlText w:val=""/>
+      <w:lvlJc w:val="left"/>
+      <w:pPr>
+        <w:ind w:left="3588" w:hanging="360"/>
+      </w:pPr>
+      <w:rPr>
+        <w:rFonts w:ascii="Symbol" w:hAnsi="Symbol" w:hint="default"/>
+      </w:rPr>
+    </w:lvl>
+    <w:lvl w:ilvl="4" w:tplc="04100003" w:tentative="1">
+      <w:start w:val="1"/>
+      <w:numFmt w:val="bullet"/>
+      <w:lvlText w:val="o"/>
+      <w:lvlJc w:val="left"/>
+      <w:pPr>
+        <w:ind w:left="4308" w:hanging="360"/>
+      </w:pPr>
+      <w:rPr>
+        <w:rFonts w:ascii="Courier New" w:hAnsi="Courier New" w:cs="Courier New" w:hint="default"/>
+      </w:rPr>
+    </w:lvl>
+    <w:lvl w:ilvl="5" w:tplc="04100005" w:tentative="1">
+      <w:start w:val="1"/>
+      <w:numFmt w:val="bullet"/>
+      <w:lvlText w:val=""/>
+      <w:lvlJc w:val="left"/>
+      <w:pPr>
+        <w:ind w:left="5028" w:hanging="360"/>
+      </w:pPr>
+      <w:rPr>
+        <w:rFonts w:ascii="Wingdings" w:hAnsi="Wingdings" w:hint="default"/>
+      </w:rPr>
+    </w:lvl>
+    <w:lvl w:ilvl="6" w:tplc="04100001" w:tentative="1">
+      <w:start w:val="1"/>
+      <w:numFmt w:val="bullet"/>
+      <w:lvlText w:val=""/>
+      <w:lvlJc w:val="left"/>
+      <w:pPr>
+        <w:ind w:left="5748" w:hanging="360"/>
+      </w:pPr>
+      <w:rPr>
+        <w:rFonts w:ascii="Symbol" w:hAnsi="Symbol" w:hint="default"/>
+      </w:rPr>
+    </w:lvl>
+    <w:lvl w:ilvl="7" w:tplc="04100003" w:tentative="1">
+      <w:start w:val="1"/>
+      <w:numFmt w:val="bullet"/>
+      <w:lvlText w:val="o"/>
+      <w:lvlJc w:val="left"/>
+      <w:pPr>
+        <w:ind w:left="6468" w:hanging="360"/>
+      </w:pPr>
+      <w:rPr>
+        <w:rFonts w:ascii="Courier New" w:hAnsi="Courier New" w:cs="Courier New" w:hint="default"/>
+      </w:rPr>
+    </w:lvl>
+    <w:lvl w:ilvl="8" w:tplc="04100005" w:tentative="1">
+      <w:start w:val="1"/>
+      <w:numFmt w:val="bullet"/>
+      <w:lvlText w:val=""/>
+      <w:lvlJc w:val="left"/>
+      <w:pPr>
+        <w:ind w:left="7188" w:hanging="360"/>
       </w:pPr>
       <w:rPr>
         <w:rFonts w:ascii="Wingdings" w:hAnsi="Wingdings" w:hint="default"/>
@@ -2465,7 +2773,7 @@
     <w:abstractNumId w:val="1"/>
   </w:num>
   <w:num w:numId="2">
-    <w:abstractNumId w:val="9"/>
+    <w:abstractNumId w:val="10"/>
   </w:num>
   <w:num w:numId="3">
     <w:abstractNumId w:val="6"/>
@@ -2474,7 +2782,7 @@
     <w:abstractNumId w:val="7"/>
   </w:num>
   <w:num w:numId="5">
-    <w:abstractNumId w:val="8"/>
+    <w:abstractNumId w:val="9"/>
   </w:num>
   <w:num w:numId="6">
     <w:abstractNumId w:val="2"/>
@@ -2491,6 +2799,15 @@
   <w:num w:numId="10">
     <w:abstractNumId w:val="4"/>
   </w:num>
+  <w:num w:numId="11">
+    <w:abstractNumId w:val="8"/>
+  </w:num>
+  <w:num w:numId="12">
+    <w:abstractNumId w:val="12"/>
+  </w:num>
+  <w:num w:numId="13">
+    <w:abstractNumId w:val="11"/>
+  </w:num>
 </w:numbering>
 </file>
 
@@ -2511,7 +2828,7 @@
       </w:pPr>
     </w:pPrDefault>
   </w:docDefaults>
-  <w:latentStyles w:defLockedState="0" w:defUIPriority="99" w:defSemiHidden="0" w:defUnhideWhenUsed="0" w:defQFormat="0" w:count="377">
+  <w:latentStyles w:defLockedState="0" w:defUIPriority="99" w:defSemiHidden="0" w:defUnhideWhenUsed="0" w:defQFormat="0" w:count="376">
     <w:lsdException w:name="Normal" w:uiPriority="0" w:qFormat="1"/>
     <w:lsdException w:name="heading 1" w:uiPriority="9" w:qFormat="1"/>
     <w:lsdException w:name="heading 2" w:semiHidden="1" w:uiPriority="9" w:unhideWhenUsed="1" w:qFormat="1"/>
@@ -2617,6 +2934,7 @@
     <w:lsdException w:name="HTML Sample" w:semiHidden="1" w:unhideWhenUsed="1"/>
     <w:lsdException w:name="HTML Typewriter" w:semiHidden="1" w:unhideWhenUsed="1"/>
     <w:lsdException w:name="HTML Variable" w:semiHidden="1" w:unhideWhenUsed="1"/>
+    <w:lsdException w:name="Normal Table" w:semiHidden="1" w:unhideWhenUsed="1"/>
     <w:lsdException w:name="annotation subject" w:semiHidden="1" w:unhideWhenUsed="1"/>
     <w:lsdException w:name="No List" w:semiHidden="1" w:unhideWhenUsed="1"/>
     <w:lsdException w:name="Outline List 1" w:semiHidden="1" w:unhideWhenUsed="1"/>
@@ -2662,9 +2980,11 @@
     <w:lsdException w:name="Table Subtle 1" w:semiHidden="1" w:unhideWhenUsed="1"/>
     <w:lsdException w:name="Table Subtle 2" w:semiHidden="1" w:unhideWhenUsed="1"/>
     <w:lsdException w:name="Table Web 1" w:semiHidden="1" w:unhideWhenUsed="1"/>
+    <w:lsdException w:name="Table Web 2" w:semiHidden="1" w:unhideWhenUsed="1"/>
     <w:lsdException w:name="Table Web 3" w:semiHidden="1" w:unhideWhenUsed="1"/>
     <w:lsdException w:name="Balloon Text" w:semiHidden="1" w:unhideWhenUsed="1"/>
     <w:lsdException w:name="Table Grid" w:uiPriority="39"/>
+    <w:lsdException w:name="Table Theme" w:semiHidden="1" w:unhideWhenUsed="1"/>
     <w:lsdException w:name="Placeholder Text" w:semiHidden="1"/>
     <w:lsdException w:name="No Spacing" w:uiPriority="1" w:qFormat="1"/>
     <w:lsdException w:name="Light Shading" w:uiPriority="60"/>
@@ -2885,7 +3205,6 @@
     <w:lsdException w:name="Hashtag" w:semiHidden="1" w:unhideWhenUsed="1"/>
     <w:lsdException w:name="Unresolved Mention" w:semiHidden="1" w:unhideWhenUsed="1"/>
     <w:lsdException w:name="Smart Link" w:semiHidden="1" w:unhideWhenUsed="1"/>
-    <w:lsdException w:name="Smart Link Error" w:semiHidden="1" w:unhideWhenUsed="1"/>
   </w:latentStyles>
   <w:style w:type="paragraph" w:default="1" w:styleId="Normale">
     <w:name w:val="Normal"/>
@@ -2966,7 +3285,6 @@
   <w:style w:type="character" w:default="1" w:styleId="Carpredefinitoparagrafo">
     <w:name w:val="Default Paragraph Font"/>
     <w:uiPriority w:val="1"/>
-    <w:semiHidden/>
     <w:unhideWhenUsed/>
   </w:style>
   <w:style w:type="table" w:default="1" w:styleId="Tabellanormale">
@@ -3394,7 +3712,7 @@
 </file>
 
 <file path=customXml/itemProps1.xml><?xml version="1.0" encoding="utf-8"?>
-<ds:datastoreItem xmlns:ds="http://schemas.openxmlformats.org/officeDocument/2006/customXml" ds:itemID="{EB135448-FD9E-47E3-BF8A-B19703F84BAD}">
+<ds:datastoreItem xmlns:ds="http://schemas.openxmlformats.org/officeDocument/2006/customXml" ds:itemID="{A7F30D2D-650E-45E9-BF99-9245B7F8A339}">
   <ds:schemaRefs>
     <ds:schemaRef ds:uri="http://schemas.openxmlformats.org/officeDocument/2006/bibliography"/>
   </ds:schemaRefs>

</xml_diff>

<commit_message>
Aggiornato SDD + VPP
Aggiornato SDD introducendo il capitolo 2
Aggiornato il VPP effettuando un piccolo cambiamento sulle GUI (autenticazione)
</commit_message>
<xml_diff>
--- a/Documents/Eat & Reoder SDD.docx
+++ b/Documents/Eat & Reoder SDD.docx
@@ -157,25 +157,30 @@
           <w:bCs/>
           <w:sz w:val="28"/>
           <w:szCs w:val="28"/>
+          <w:lang w:val="en-US"/>
         </w:rPr>
       </w:pPr>
+      <w:proofErr w:type="spellStart"/>
       <w:r>
         <w:rPr>
           <w:b/>
           <w:bCs/>
           <w:sz w:val="28"/>
           <w:szCs w:val="28"/>
+          <w:lang w:val="en-US"/>
         </w:rPr>
-        <w:t>D</w:t>
-      </w:r>
+        <w:t>Docente</w:t>
+      </w:r>
+      <w:proofErr w:type="spellEnd"/>
       <w:r>
         <w:rPr>
           <w:b/>
           <w:bCs/>
           <w:sz w:val="28"/>
           <w:szCs w:val="28"/>
+          <w:lang w:val="en-US"/>
         </w:rPr>
-        <w:t>ocente:</w:t>
+        <w:t>:</w:t>
       </w:r>
     </w:p>
     <w:p>
@@ -386,7 +391,7 @@
           <w:r>
             <w:fldChar w:fldCharType="separate"/>
           </w:r>
-          <w:hyperlink w:anchor="_Toc25673002" w:history="1">
+          <w:hyperlink w:anchor="_Toc25831082" w:history="1">
             <w:r>
               <w:rPr>
                 <w:rStyle w:val="Collegamentoipertestuale"/>
@@ -428,7 +433,7 @@
                 <w:noProof/>
                 <w:webHidden/>
               </w:rPr>
-              <w:instrText xml:space="preserve"> PAGEREF _Toc25673002 \h </w:instrText>
+              <w:instrText xml:space="preserve"> PAGEREF _Toc25831082 \h </w:instrText>
             </w:r>
             <w:r>
               <w:rPr>
@@ -471,13 +476,13 @@
               <w:lang w:eastAsia="it-IT"/>
             </w:rPr>
           </w:pPr>
-          <w:hyperlink w:anchor="_Toc25673003" w:history="1">
+          <w:hyperlink w:anchor="_Toc25831083" w:history="1">
             <w:r>
               <w:rPr>
                 <w:rStyle w:val="Collegamentoipertestuale"/>
                 <w:noProof/>
               </w:rPr>
-              <w:t>1.1. Descrizione del Problema</w:t>
+              <w:t>1.1. Scopo del sistema</w:t>
             </w:r>
             <w:r>
               <w:rPr>
@@ -498,7 +503,7 @@
                 <w:noProof/>
                 <w:webHidden/>
               </w:rPr>
-              <w:instrText xml:space="preserve"> PAGEREF _Toc25673003 \h </w:instrText>
+              <w:instrText xml:space="preserve"> PAGEREF _Toc25831083 \h </w:instrText>
             </w:r>
             <w:r>
               <w:rPr>
@@ -541,7 +546,7 @@
               <w:lang w:eastAsia="it-IT"/>
             </w:rPr>
           </w:pPr>
-          <w:hyperlink w:anchor="_Toc25673004" w:history="1">
+          <w:hyperlink w:anchor="_Toc25831084" w:history="1">
             <w:r>
               <w:rPr>
                 <w:rStyle w:val="Collegamentoipertestuale"/>
@@ -568,7 +573,7 @@
                 <w:noProof/>
                 <w:webHidden/>
               </w:rPr>
-              <w:instrText xml:space="preserve"> PAGEREF _Toc25673004 \h </w:instrText>
+              <w:instrText xml:space="preserve"> PAGEREF _Toc25831084 \h </w:instrText>
             </w:r>
             <w:r>
               <w:rPr>
@@ -589,6 +594,697 @@
                 <w:webHidden/>
               </w:rPr>
               <w:t>4</w:t>
+            </w:r>
+            <w:r>
+              <w:rPr>
+                <w:noProof/>
+                <w:webHidden/>
+              </w:rPr>
+              <w:fldChar w:fldCharType="end"/>
+            </w:r>
+          </w:hyperlink>
+        </w:p>
+        <w:p>
+          <w:pPr>
+            <w:pStyle w:val="Sommario3"/>
+            <w:tabs>
+              <w:tab w:val="right" w:leader="dot" w:pos="9628"/>
+            </w:tabs>
+            <w:rPr>
+              <w:noProof/>
+            </w:rPr>
+          </w:pPr>
+          <w:hyperlink w:anchor="_Toc25831085" w:history="1">
+            <w:r>
+              <w:rPr>
+                <w:rStyle w:val="Collegamentoipertestuale"/>
+                <w:noProof/>
+              </w:rPr>
+              <w:t>1.2.1. DG1 Criteri di Usabilità</w:t>
+            </w:r>
+            <w:r>
+              <w:rPr>
+                <w:noProof/>
+                <w:webHidden/>
+              </w:rPr>
+              <w:tab/>
+            </w:r>
+            <w:r>
+              <w:rPr>
+                <w:noProof/>
+                <w:webHidden/>
+              </w:rPr>
+              <w:fldChar w:fldCharType="begin"/>
+            </w:r>
+            <w:r>
+              <w:rPr>
+                <w:noProof/>
+                <w:webHidden/>
+              </w:rPr>
+              <w:instrText xml:space="preserve"> PAGEREF _Toc25831085 \h </w:instrText>
+            </w:r>
+            <w:r>
+              <w:rPr>
+                <w:noProof/>
+                <w:webHidden/>
+              </w:rPr>
+            </w:r>
+            <w:r>
+              <w:rPr>
+                <w:noProof/>
+                <w:webHidden/>
+              </w:rPr>
+              <w:fldChar w:fldCharType="separate"/>
+            </w:r>
+            <w:r>
+              <w:rPr>
+                <w:noProof/>
+                <w:webHidden/>
+              </w:rPr>
+              <w:t>4</w:t>
+            </w:r>
+            <w:r>
+              <w:rPr>
+                <w:noProof/>
+                <w:webHidden/>
+              </w:rPr>
+              <w:fldChar w:fldCharType="end"/>
+            </w:r>
+          </w:hyperlink>
+        </w:p>
+        <w:p>
+          <w:pPr>
+            <w:pStyle w:val="Sommario3"/>
+            <w:tabs>
+              <w:tab w:val="right" w:leader="dot" w:pos="9628"/>
+            </w:tabs>
+            <w:rPr>
+              <w:noProof/>
+            </w:rPr>
+          </w:pPr>
+          <w:hyperlink w:anchor="_Toc25831086" w:history="1">
+            <w:r>
+              <w:rPr>
+                <w:rStyle w:val="Collegamentoipertestuale"/>
+                <w:noProof/>
+              </w:rPr>
+              <w:t>1.2.2. DG2 Criteri di Affidabilità</w:t>
+            </w:r>
+            <w:r>
+              <w:rPr>
+                <w:noProof/>
+                <w:webHidden/>
+              </w:rPr>
+              <w:tab/>
+            </w:r>
+            <w:r>
+              <w:rPr>
+                <w:noProof/>
+                <w:webHidden/>
+              </w:rPr>
+              <w:fldChar w:fldCharType="begin"/>
+            </w:r>
+            <w:r>
+              <w:rPr>
+                <w:noProof/>
+                <w:webHidden/>
+              </w:rPr>
+              <w:instrText xml:space="preserve"> PAGEREF _Toc25831086 \h </w:instrText>
+            </w:r>
+            <w:r>
+              <w:rPr>
+                <w:noProof/>
+                <w:webHidden/>
+              </w:rPr>
+            </w:r>
+            <w:r>
+              <w:rPr>
+                <w:noProof/>
+                <w:webHidden/>
+              </w:rPr>
+              <w:fldChar w:fldCharType="separate"/>
+            </w:r>
+            <w:r>
+              <w:rPr>
+                <w:noProof/>
+                <w:webHidden/>
+              </w:rPr>
+              <w:t>4</w:t>
+            </w:r>
+            <w:r>
+              <w:rPr>
+                <w:noProof/>
+                <w:webHidden/>
+              </w:rPr>
+              <w:fldChar w:fldCharType="end"/>
+            </w:r>
+          </w:hyperlink>
+        </w:p>
+        <w:p>
+          <w:pPr>
+            <w:pStyle w:val="Sommario3"/>
+            <w:tabs>
+              <w:tab w:val="right" w:leader="dot" w:pos="9628"/>
+            </w:tabs>
+            <w:rPr>
+              <w:noProof/>
+            </w:rPr>
+          </w:pPr>
+          <w:hyperlink w:anchor="_Toc25831087" w:history="1">
+            <w:r>
+              <w:rPr>
+                <w:rStyle w:val="Collegamentoipertestuale"/>
+                <w:noProof/>
+              </w:rPr>
+              <w:t>1.2.3. DG1 Criteri di Performance</w:t>
+            </w:r>
+            <w:r>
+              <w:rPr>
+                <w:noProof/>
+                <w:webHidden/>
+              </w:rPr>
+              <w:tab/>
+            </w:r>
+            <w:r>
+              <w:rPr>
+                <w:noProof/>
+                <w:webHidden/>
+              </w:rPr>
+              <w:fldChar w:fldCharType="begin"/>
+            </w:r>
+            <w:r>
+              <w:rPr>
+                <w:noProof/>
+                <w:webHidden/>
+              </w:rPr>
+              <w:instrText xml:space="preserve"> PAGEREF _Toc25831087 \h </w:instrText>
+            </w:r>
+            <w:r>
+              <w:rPr>
+                <w:noProof/>
+                <w:webHidden/>
+              </w:rPr>
+            </w:r>
+            <w:r>
+              <w:rPr>
+                <w:noProof/>
+                <w:webHidden/>
+              </w:rPr>
+              <w:fldChar w:fldCharType="separate"/>
+            </w:r>
+            <w:r>
+              <w:rPr>
+                <w:noProof/>
+                <w:webHidden/>
+              </w:rPr>
+              <w:t>4</w:t>
+            </w:r>
+            <w:r>
+              <w:rPr>
+                <w:noProof/>
+                <w:webHidden/>
+              </w:rPr>
+              <w:fldChar w:fldCharType="end"/>
+            </w:r>
+          </w:hyperlink>
+        </w:p>
+        <w:p>
+          <w:pPr>
+            <w:pStyle w:val="Sommario3"/>
+            <w:tabs>
+              <w:tab w:val="right" w:leader="dot" w:pos="9628"/>
+            </w:tabs>
+            <w:rPr>
+              <w:noProof/>
+            </w:rPr>
+          </w:pPr>
+          <w:hyperlink w:anchor="_Toc25831088" w:history="1">
+            <w:r>
+              <w:rPr>
+                <w:rStyle w:val="Collegamentoipertestuale"/>
+                <w:noProof/>
+              </w:rPr>
+              <w:t>1.2.4. DG4 Criteri di Affidabilità</w:t>
+            </w:r>
+            <w:r>
+              <w:rPr>
+                <w:noProof/>
+                <w:webHidden/>
+              </w:rPr>
+              <w:tab/>
+            </w:r>
+            <w:r>
+              <w:rPr>
+                <w:noProof/>
+                <w:webHidden/>
+              </w:rPr>
+              <w:fldChar w:fldCharType="begin"/>
+            </w:r>
+            <w:r>
+              <w:rPr>
+                <w:noProof/>
+                <w:webHidden/>
+              </w:rPr>
+              <w:instrText xml:space="preserve"> PAGEREF _Toc25831088 \h </w:instrText>
+            </w:r>
+            <w:r>
+              <w:rPr>
+                <w:noProof/>
+                <w:webHidden/>
+              </w:rPr>
+            </w:r>
+            <w:r>
+              <w:rPr>
+                <w:noProof/>
+                <w:webHidden/>
+              </w:rPr>
+              <w:fldChar w:fldCharType="separate"/>
+            </w:r>
+            <w:r>
+              <w:rPr>
+                <w:noProof/>
+                <w:webHidden/>
+              </w:rPr>
+              <w:t>4</w:t>
+            </w:r>
+            <w:r>
+              <w:rPr>
+                <w:noProof/>
+                <w:webHidden/>
+              </w:rPr>
+              <w:fldChar w:fldCharType="end"/>
+            </w:r>
+          </w:hyperlink>
+        </w:p>
+        <w:p>
+          <w:pPr>
+            <w:pStyle w:val="Sommario3"/>
+            <w:tabs>
+              <w:tab w:val="right" w:leader="dot" w:pos="9628"/>
+            </w:tabs>
+            <w:rPr>
+              <w:noProof/>
+            </w:rPr>
+          </w:pPr>
+          <w:hyperlink w:anchor="_Toc25831089" w:history="1">
+            <w:r>
+              <w:rPr>
+                <w:rStyle w:val="Collegamentoipertestuale"/>
+                <w:noProof/>
+              </w:rPr>
+              <w:t>1.2.5. DG5 Criteri di Implementazione</w:t>
+            </w:r>
+            <w:r>
+              <w:rPr>
+                <w:noProof/>
+                <w:webHidden/>
+              </w:rPr>
+              <w:tab/>
+            </w:r>
+            <w:r>
+              <w:rPr>
+                <w:noProof/>
+                <w:webHidden/>
+              </w:rPr>
+              <w:fldChar w:fldCharType="begin"/>
+            </w:r>
+            <w:r>
+              <w:rPr>
+                <w:noProof/>
+                <w:webHidden/>
+              </w:rPr>
+              <w:instrText xml:space="preserve"> PAGEREF _Toc25831089 \h </w:instrText>
+            </w:r>
+            <w:r>
+              <w:rPr>
+                <w:noProof/>
+                <w:webHidden/>
+              </w:rPr>
+            </w:r>
+            <w:r>
+              <w:rPr>
+                <w:noProof/>
+                <w:webHidden/>
+              </w:rPr>
+              <w:fldChar w:fldCharType="separate"/>
+            </w:r>
+            <w:r>
+              <w:rPr>
+                <w:noProof/>
+                <w:webHidden/>
+              </w:rPr>
+              <w:t>4</w:t>
+            </w:r>
+            <w:r>
+              <w:rPr>
+                <w:noProof/>
+                <w:webHidden/>
+              </w:rPr>
+              <w:fldChar w:fldCharType="end"/>
+            </w:r>
+          </w:hyperlink>
+        </w:p>
+        <w:p>
+          <w:pPr>
+            <w:pStyle w:val="Sommario2"/>
+            <w:tabs>
+              <w:tab w:val="right" w:leader="dot" w:pos="9628"/>
+            </w:tabs>
+            <w:rPr>
+              <w:rFonts w:asciiTheme="minorHAnsi" w:eastAsiaTheme="minorEastAsia" w:hAnsiTheme="minorHAnsi"/>
+              <w:noProof/>
+              <w:lang w:eastAsia="it-IT"/>
+            </w:rPr>
+          </w:pPr>
+          <w:hyperlink w:anchor="_Toc25831090" w:history="1">
+            <w:r>
+              <w:rPr>
+                <w:rStyle w:val="Collegamentoipertestuale"/>
+                <w:noProof/>
+              </w:rPr>
+              <w:t>1.3. Definizioni, acronimi ed abbreviazioni</w:t>
+            </w:r>
+            <w:r>
+              <w:rPr>
+                <w:noProof/>
+                <w:webHidden/>
+              </w:rPr>
+              <w:tab/>
+            </w:r>
+            <w:r>
+              <w:rPr>
+                <w:noProof/>
+                <w:webHidden/>
+              </w:rPr>
+              <w:fldChar w:fldCharType="begin"/>
+            </w:r>
+            <w:r>
+              <w:rPr>
+                <w:noProof/>
+                <w:webHidden/>
+              </w:rPr>
+              <w:instrText xml:space="preserve"> PAGEREF _Toc25831090 \h </w:instrText>
+            </w:r>
+            <w:r>
+              <w:rPr>
+                <w:noProof/>
+                <w:webHidden/>
+              </w:rPr>
+            </w:r>
+            <w:r>
+              <w:rPr>
+                <w:noProof/>
+                <w:webHidden/>
+              </w:rPr>
+              <w:fldChar w:fldCharType="separate"/>
+            </w:r>
+            <w:r>
+              <w:rPr>
+                <w:noProof/>
+                <w:webHidden/>
+              </w:rPr>
+              <w:t>4</w:t>
+            </w:r>
+            <w:r>
+              <w:rPr>
+                <w:noProof/>
+                <w:webHidden/>
+              </w:rPr>
+              <w:fldChar w:fldCharType="end"/>
+            </w:r>
+          </w:hyperlink>
+        </w:p>
+        <w:p>
+          <w:pPr>
+            <w:pStyle w:val="Sommario2"/>
+            <w:tabs>
+              <w:tab w:val="right" w:leader="dot" w:pos="9628"/>
+            </w:tabs>
+            <w:rPr>
+              <w:rFonts w:asciiTheme="minorHAnsi" w:eastAsiaTheme="minorEastAsia" w:hAnsiTheme="minorHAnsi"/>
+              <w:noProof/>
+              <w:lang w:eastAsia="it-IT"/>
+            </w:rPr>
+          </w:pPr>
+          <w:hyperlink w:anchor="_Toc25831091" w:history="1">
+            <w:r>
+              <w:rPr>
+                <w:rStyle w:val="Collegamentoipertestuale"/>
+                <w:noProof/>
+                <w:lang w:val="en-US"/>
+              </w:rPr>
+              <w:t>1.4. Riferimenti</w:t>
+            </w:r>
+            <w:r>
+              <w:rPr>
+                <w:noProof/>
+                <w:webHidden/>
+              </w:rPr>
+              <w:tab/>
+            </w:r>
+            <w:r>
+              <w:rPr>
+                <w:noProof/>
+                <w:webHidden/>
+              </w:rPr>
+              <w:fldChar w:fldCharType="begin"/>
+            </w:r>
+            <w:r>
+              <w:rPr>
+                <w:noProof/>
+                <w:webHidden/>
+              </w:rPr>
+              <w:instrText xml:space="preserve"> PAGEREF _Toc25831091 \h </w:instrText>
+            </w:r>
+            <w:r>
+              <w:rPr>
+                <w:noProof/>
+                <w:webHidden/>
+              </w:rPr>
+            </w:r>
+            <w:r>
+              <w:rPr>
+                <w:noProof/>
+                <w:webHidden/>
+              </w:rPr>
+              <w:fldChar w:fldCharType="separate"/>
+            </w:r>
+            <w:r>
+              <w:rPr>
+                <w:noProof/>
+                <w:webHidden/>
+              </w:rPr>
+              <w:t>4</w:t>
+            </w:r>
+            <w:r>
+              <w:rPr>
+                <w:noProof/>
+                <w:webHidden/>
+              </w:rPr>
+              <w:fldChar w:fldCharType="end"/>
+            </w:r>
+          </w:hyperlink>
+        </w:p>
+        <w:p>
+          <w:pPr>
+            <w:pStyle w:val="Sommario2"/>
+            <w:tabs>
+              <w:tab w:val="right" w:leader="dot" w:pos="9628"/>
+            </w:tabs>
+            <w:rPr>
+              <w:rFonts w:asciiTheme="minorHAnsi" w:eastAsiaTheme="minorEastAsia" w:hAnsiTheme="minorHAnsi"/>
+              <w:noProof/>
+              <w:lang w:eastAsia="it-IT"/>
+            </w:rPr>
+          </w:pPr>
+          <w:hyperlink w:anchor="_Toc25831092" w:history="1">
+            <w:r>
+              <w:rPr>
+                <w:rStyle w:val="Collegamentoipertestuale"/>
+                <w:noProof/>
+              </w:rPr>
+              <w:t>1.5. Panoramica</w:t>
+            </w:r>
+            <w:r>
+              <w:rPr>
+                <w:noProof/>
+                <w:webHidden/>
+              </w:rPr>
+              <w:tab/>
+            </w:r>
+            <w:r>
+              <w:rPr>
+                <w:noProof/>
+                <w:webHidden/>
+              </w:rPr>
+              <w:fldChar w:fldCharType="begin"/>
+            </w:r>
+            <w:r>
+              <w:rPr>
+                <w:noProof/>
+                <w:webHidden/>
+              </w:rPr>
+              <w:instrText xml:space="preserve"> PAGEREF _Toc25831092 \h </w:instrText>
+            </w:r>
+            <w:r>
+              <w:rPr>
+                <w:noProof/>
+                <w:webHidden/>
+              </w:rPr>
+            </w:r>
+            <w:r>
+              <w:rPr>
+                <w:noProof/>
+                <w:webHidden/>
+              </w:rPr>
+              <w:fldChar w:fldCharType="separate"/>
+            </w:r>
+            <w:r>
+              <w:rPr>
+                <w:noProof/>
+                <w:webHidden/>
+              </w:rPr>
+              <w:t>5</w:t>
+            </w:r>
+            <w:r>
+              <w:rPr>
+                <w:noProof/>
+                <w:webHidden/>
+              </w:rPr>
+              <w:fldChar w:fldCharType="end"/>
+            </w:r>
+          </w:hyperlink>
+        </w:p>
+        <w:p>
+          <w:pPr>
+            <w:pStyle w:val="Sommario1"/>
+            <w:tabs>
+              <w:tab w:val="right" w:leader="dot" w:pos="9628"/>
+            </w:tabs>
+            <w:rPr>
+              <w:rFonts w:asciiTheme="minorHAnsi" w:eastAsiaTheme="minorEastAsia" w:hAnsiTheme="minorHAnsi"/>
+              <w:noProof/>
+              <w:lang w:eastAsia="it-IT"/>
+            </w:rPr>
+          </w:pPr>
+          <w:hyperlink w:anchor="_Toc25831093" w:history="1">
+            <w:r>
+              <w:rPr>
+                <w:rStyle w:val="Collegamentoipertestuale"/>
+                <w:noProof/>
+              </w:rPr>
+              <w:t>2. Architettura del Sistema</w:t>
+            </w:r>
+            <w:r>
+              <w:rPr>
+                <w:noProof/>
+                <w:webHidden/>
+              </w:rPr>
+              <w:tab/>
+            </w:r>
+            <w:r>
+              <w:rPr>
+                <w:noProof/>
+                <w:webHidden/>
+              </w:rPr>
+              <w:fldChar w:fldCharType="begin"/>
+            </w:r>
+            <w:r>
+              <w:rPr>
+                <w:noProof/>
+                <w:webHidden/>
+              </w:rPr>
+              <w:instrText xml:space="preserve"> PAGEREF _Toc25831093 \h </w:instrText>
+            </w:r>
+            <w:r>
+              <w:rPr>
+                <w:noProof/>
+                <w:webHidden/>
+              </w:rPr>
+            </w:r>
+            <w:r>
+              <w:rPr>
+                <w:noProof/>
+                <w:webHidden/>
+              </w:rPr>
+              <w:fldChar w:fldCharType="separate"/>
+            </w:r>
+            <w:r>
+              <w:rPr>
+                <w:noProof/>
+                <w:webHidden/>
+              </w:rPr>
+              <w:t>5</w:t>
+            </w:r>
+            <w:r>
+              <w:rPr>
+                <w:noProof/>
+                <w:webHidden/>
+              </w:rPr>
+              <w:fldChar w:fldCharType="end"/>
+            </w:r>
+          </w:hyperlink>
+        </w:p>
+        <w:p>
+          <w:pPr>
+            <w:pStyle w:val="Sommario2"/>
+            <w:tabs>
+              <w:tab w:val="right" w:leader="dot" w:pos="9628"/>
+            </w:tabs>
+            <w:rPr>
+              <w:rFonts w:asciiTheme="minorHAnsi" w:eastAsiaTheme="minorEastAsia" w:hAnsiTheme="minorHAnsi"/>
+              <w:noProof/>
+              <w:lang w:eastAsia="it-IT"/>
+            </w:rPr>
+          </w:pPr>
+          <w:hyperlink w:anchor="_Toc25831094" w:history="1">
+            <w:r>
+              <w:rPr>
+                <w:rStyle w:val="Collegamentoipertestuale"/>
+                <w:noProof/>
+              </w:rPr>
+              <w:t>2.1. Panoramica</w:t>
+            </w:r>
+            <w:r>
+              <w:rPr>
+                <w:noProof/>
+                <w:webHidden/>
+              </w:rPr>
+              <w:tab/>
+            </w:r>
+            <w:r>
+              <w:rPr>
+                <w:noProof/>
+                <w:webHidden/>
+              </w:rPr>
+              <w:fldChar w:fldCharType="begin"/>
+            </w:r>
+            <w:r>
+              <w:rPr>
+                <w:noProof/>
+                <w:webHidden/>
+              </w:rPr>
+              <w:instrText xml:space="preserve"> PAGEREF _Toc25831094 \h </w:instrText>
+            </w:r>
+            <w:r>
+              <w:rPr>
+                <w:noProof/>
+                <w:webHidden/>
+              </w:rPr>
+            </w:r>
+            <w:r>
+              <w:rPr>
+                <w:noProof/>
+                <w:webHidden/>
+              </w:rPr>
+              <w:fldChar w:fldCharType="separate"/>
+            </w:r>
+            <w:r>
+              <w:rPr>
+                <w:noProof/>
+                <w:webHidden/>
+              </w:rPr>
+              <w:t>5</w:t>
             </w:r>
             <w:r>
               <w:rPr>
@@ -628,7 +1324,7 @@
           <w:numId w:val="7"/>
         </w:numPr>
       </w:pPr>
-      <w:bookmarkStart w:id="0" w:name="_Toc25673002"/>
+      <w:bookmarkStart w:id="0" w:name="_Toc25831082"/>
       <w:r>
         <w:lastRenderedPageBreak/>
         <w:t>Introduzione</w:t>
@@ -638,16 +1334,15 @@
     <w:p>
       <w:pPr>
         <w:pStyle w:val="Titolo2"/>
-        <w:ind w:firstLine="360"/>
-      </w:pPr>
-      <w:bookmarkStart w:id="1" w:name="_Toc25673003"/>
+      </w:pPr>
+      <w:bookmarkStart w:id="1" w:name="_Toc25831083"/>
       <w:r>
         <w:t xml:space="preserve">1.1. </w:t>
       </w:r>
+      <w:r>
+        <w:t>Scopo del sistema</w:t>
+      </w:r>
       <w:bookmarkEnd w:id="1"/>
-      <w:r>
-        <w:t>Scopo del sistema</w:t>
-      </w:r>
     </w:p>
     <w:p>
       <w:r>
@@ -1034,6 +1729,331 @@
       <w:pPr>
         <w:pStyle w:val="Titolo2"/>
       </w:pPr>
+    </w:p>
+    <w:p>
+      <w:pPr>
+        <w:pStyle w:val="Titolo2"/>
+      </w:pPr>
+      <w:bookmarkStart w:id="2" w:name="_Toc25831084"/>
+      <w:r>
+        <w:t>1.2. Design Goals</w:t>
+      </w:r>
+      <w:bookmarkEnd w:id="2"/>
+    </w:p>
+    <w:p>
+      <w:r>
+        <w:t xml:space="preserve">La Web App </w:t>
+      </w:r>
+      <w:proofErr w:type="spellStart"/>
+      <w:r>
+        <w:t>Eat&amp;Reorder</w:t>
+      </w:r>
+      <w:proofErr w:type="spellEnd"/>
+      <w:r>
+        <w:t xml:space="preserve"> punterà al</w:t>
+      </w:r>
+      <w:r>
+        <w:t>l’essere il più lineare ed intuitiva possibile, in modo da offrire un’interfaccia grafica lineare ed intuitiva. Il sistema sottolinea, quindi, tramite la sua semplice interfaccia grafica, tutte le funzioni disponibili all’utente, il quale difficilmente troverà difficoltà nell’utilizzo di esse, evitando problemi ed inserimenti di dati errati.</w:t>
+      </w:r>
+    </w:p>
+    <w:p>
+      <w:r>
+        <w:t>Il sistema proposto rispetterà i seguenti criteri di design:</w:t>
+      </w:r>
+    </w:p>
+    <w:p>
+      <w:pPr>
+        <w:pStyle w:val="Titolo3"/>
+      </w:pPr>
+      <w:r>
+        <w:tab/>
+      </w:r>
+      <w:bookmarkStart w:id="3" w:name="_Toc25831085"/>
+      <w:r>
+        <w:t>1.2.1. DG1 Criteri di Usabilità</w:t>
+      </w:r>
+      <w:bookmarkEnd w:id="3"/>
+    </w:p>
+    <w:p>
+      <w:pPr>
+        <w:pStyle w:val="Paragrafoelenco"/>
+        <w:numPr>
+          <w:ilvl w:val="1"/>
+          <w:numId w:val="6"/>
+        </w:numPr>
+      </w:pPr>
+      <w:r>
+        <w:t>DG1.1 – Semplicità: il sistema permetterà all’utente di effettuare qualsiasi operazione ad egli inerente senza riscontrare problemi e con estrema semplicità.</w:t>
+      </w:r>
+    </w:p>
+    <w:p>
+      <w:pPr>
+        <w:pStyle w:val="Paragrafoelenco"/>
+        <w:numPr>
+          <w:ilvl w:val="1"/>
+          <w:numId w:val="6"/>
+        </w:numPr>
+      </w:pPr>
+      <w:r>
+        <w:t xml:space="preserve">DG1.2 </w:t>
+      </w:r>
+      <w:r>
+        <w:t>–</w:t>
+      </w:r>
+      <w:r>
+        <w:t xml:space="preserve"> </w:t>
+      </w:r>
+      <w:r>
+        <w:t>Interfaccia grafica: il sistema offrirà un’interfaccia grafica semplice e minimale, onde evitare confusione nell’utilizzo della piattaforma.</w:t>
+      </w:r>
+    </w:p>
+    <w:p>
+      <w:pPr>
+        <w:pStyle w:val="Titolo3"/>
+        <w:ind w:firstLine="708"/>
+      </w:pPr>
+      <w:bookmarkStart w:id="4" w:name="_Toc25831086"/>
+      <w:r>
+        <w:t>1.2.2. DG2 Criteri di Affidabilità</w:t>
+      </w:r>
+      <w:bookmarkEnd w:id="4"/>
+    </w:p>
+    <w:p>
+      <w:pPr>
+        <w:pStyle w:val="Paragrafoelenco"/>
+        <w:numPr>
+          <w:ilvl w:val="1"/>
+          <w:numId w:val="6"/>
+        </w:numPr>
+      </w:pPr>
+      <w:r>
+        <w:t xml:space="preserve">DG2.1 – Consistenza dei dati: </w:t>
+      </w:r>
+      <w:r>
+        <w:t>il sistema registra dati e transazioni, garantendo il loro salvataggio in un database e la loro usabilità nell’applicazione.</w:t>
+      </w:r>
+    </w:p>
+    <w:p>
+      <w:pPr>
+        <w:pStyle w:val="Paragrafoelenco"/>
+        <w:numPr>
+          <w:ilvl w:val="1"/>
+          <w:numId w:val="6"/>
+        </w:numPr>
+      </w:pPr>
+      <w:r>
+        <w:t>DG2.2 – Il sistema deve garantire che i dati inseriti dall’utente siano corretti, in modo da non immettere dati errati all’interno del database.</w:t>
+      </w:r>
+    </w:p>
+    <w:p>
+      <w:pPr>
+        <w:pStyle w:val="Paragrafoelenco"/>
+        <w:numPr>
+          <w:ilvl w:val="1"/>
+          <w:numId w:val="6"/>
+        </w:numPr>
+      </w:pPr>
+      <w:r>
+        <w:t>DG2.3 – Correttezza: il sistema produrrà sempre l’output atteso in base all’operazione svolta dall’utente, evitando errori indesiderati.</w:t>
+      </w:r>
+    </w:p>
+    <w:p>
+      <w:pPr>
+        <w:pStyle w:val="Paragrafoelenco"/>
+        <w:numPr>
+          <w:ilvl w:val="1"/>
+          <w:numId w:val="6"/>
+        </w:numPr>
+      </w:pPr>
+      <w:r>
+        <w:t xml:space="preserve">DG2.4 </w:t>
+      </w:r>
+      <w:r>
+        <w:t>–</w:t>
+      </w:r>
+      <w:r>
+        <w:t xml:space="preserve"> </w:t>
+      </w:r>
+      <w:r>
+        <w:t>Disponibilità: il sistema è disponibile agli utenti 24 ore su 24 e 7 giorni su 7 con alcune limitazioni. I clienti potranno effettuare acquisti prezzo l’azienda scelta solamente durante i giorni e gli orari indicati da quest’ultima.</w:t>
+      </w:r>
+    </w:p>
+    <w:p>
+      <w:pPr>
+        <w:pStyle w:val="Paragrafoelenco"/>
+        <w:numPr>
+          <w:ilvl w:val="1"/>
+          <w:numId w:val="6"/>
+        </w:numPr>
+      </w:pPr>
+      <w:r>
+        <w:t>DG2.5 – Sicurezza: il sistema garantisce all’utenza lo svolgimento delle operazioni inerenti solamente alla tipologia di utente che lo utilizza.</w:t>
+      </w:r>
+    </w:p>
+    <w:p>
+      <w:pPr>
+        <w:pStyle w:val="Titolo3"/>
+        <w:ind w:firstLine="708"/>
+      </w:pPr>
+      <w:bookmarkStart w:id="5" w:name="_Toc25831087"/>
+      <w:r>
+        <w:t>1.2.</w:t>
+      </w:r>
+      <w:r>
+        <w:t>3</w:t>
+      </w:r>
+      <w:r>
+        <w:t>. DG1 Criteri di Performance</w:t>
+      </w:r>
+      <w:bookmarkEnd w:id="5"/>
+    </w:p>
+    <w:p>
+      <w:pPr>
+        <w:pStyle w:val="Paragrafoelenco"/>
+        <w:numPr>
+          <w:ilvl w:val="1"/>
+          <w:numId w:val="6"/>
+        </w:numPr>
+      </w:pPr>
+      <w:r>
+        <w:t>DG</w:t>
+      </w:r>
+      <w:r>
+        <w:t>3</w:t>
+      </w:r>
+      <w:r>
+        <w:t>.1 – Tempi di risposta: il sistema deve garantire tempi di risposta relativamente brevi per ogni funzionalità</w:t>
+      </w:r>
+      <w:r>
+        <w:t>. Mediamente una richiesta dovrà esser soddisfatta in meno di 5 secondi. Ovviamente tale tempo può dipendere dalla velocità della connessione.</w:t>
+      </w:r>
+    </w:p>
+    <w:p>
+      <w:pPr>
+        <w:pStyle w:val="Paragrafoelenco"/>
+        <w:numPr>
+          <w:ilvl w:val="1"/>
+          <w:numId w:val="6"/>
+        </w:numPr>
+      </w:pPr>
+      <w:r>
+        <w:t>DG</w:t>
+      </w:r>
+      <w:r>
+        <w:t>3</w:t>
+      </w:r>
+      <w:r>
+        <w:t>.2 – Throughput: il sistema sarà capace di gestire una media di 100 utenti, consentendo loro di effettuare operazioni senza alcun rallentamento.</w:t>
+      </w:r>
+    </w:p>
+    <w:p>
+      <w:pPr>
+        <w:pStyle w:val="Paragrafoelenco"/>
+        <w:numPr>
+          <w:ilvl w:val="1"/>
+          <w:numId w:val="6"/>
+        </w:numPr>
+      </w:pPr>
+      <w:r>
+        <w:t>DG</w:t>
+      </w:r>
+      <w:r>
+        <w:t>3</w:t>
+      </w:r>
+      <w:r>
+        <w:t xml:space="preserve">.3 – Dati: </w:t>
+      </w:r>
+      <w:r>
+        <w:t>i</w:t>
+      </w:r>
+      <w:r>
+        <w:t xml:space="preserve"> dati </w:t>
+      </w:r>
+      <w:r>
+        <w:t xml:space="preserve">salvati dal sistema </w:t>
+      </w:r>
+      <w:r>
+        <w:t>verranno ricavati</w:t>
+      </w:r>
+      <w:r>
+        <w:t xml:space="preserve"> </w:t>
+      </w:r>
+      <w:r>
+        <w:t>nel minor tempo possibile.</w:t>
+      </w:r>
+    </w:p>
+    <w:p>
+      <w:pPr>
+        <w:pStyle w:val="Titolo3"/>
+        <w:ind w:left="372" w:firstLine="336"/>
+      </w:pPr>
+      <w:bookmarkStart w:id="6" w:name="_Toc25831088"/>
+      <w:r>
+        <w:t>1.2.</w:t>
+      </w:r>
+      <w:r>
+        <w:t>4</w:t>
+      </w:r>
+      <w:r>
+        <w:t>. DG</w:t>
+      </w:r>
+      <w:r>
+        <w:t>4</w:t>
+      </w:r>
+      <w:r>
+        <w:t xml:space="preserve"> Criteri di Affidabilità</w:t>
+      </w:r>
+      <w:bookmarkEnd w:id="6"/>
+    </w:p>
+    <w:p>
+      <w:pPr>
+        <w:pStyle w:val="Paragrafoelenco"/>
+        <w:numPr>
+          <w:ilvl w:val="1"/>
+          <w:numId w:val="6"/>
+        </w:numPr>
+      </w:pPr>
+      <w:r>
+        <w:t>DG4.1 – Modificabilità: il sistema permette di apportare modifiche alle funzionalità già implementate senza la necessità di modificare i sottosistemi.</w:t>
+      </w:r>
+    </w:p>
+    <w:p>
+      <w:pPr>
+        <w:pStyle w:val="Titolo3"/>
+        <w:ind w:left="372" w:firstLine="336"/>
+      </w:pPr>
+      <w:bookmarkStart w:id="7" w:name="_Toc25831089"/>
+      <w:r>
+        <w:t>1.2.5. DG5 Criteri di Implementazione</w:t>
+      </w:r>
+      <w:bookmarkEnd w:id="7"/>
+    </w:p>
+    <w:p>
+      <w:pPr>
+        <w:pStyle w:val="Paragrafoelenco"/>
+        <w:numPr>
+          <w:ilvl w:val="1"/>
+          <w:numId w:val="6"/>
+        </w:numPr>
+      </w:pPr>
+      <w:r>
+        <w:t xml:space="preserve">DG5.1 – Implementazione: il sistema, almeno nella sua prima versione, implementerà solamente alcuni requisiti funzionali definiti in fase di analisi. </w:t>
+      </w:r>
+    </w:p>
+    <w:p>
+      <w:pPr>
+        <w:pStyle w:val="Titolo2"/>
+      </w:pPr>
+      <w:bookmarkStart w:id="8" w:name="_Toc25831090"/>
+      <w:r>
+        <w:t>1.3. Definizioni, acronimi ed abbreviazioni</w:t>
+      </w:r>
+      <w:bookmarkEnd w:id="8"/>
+    </w:p>
+    <w:p>
+      <w:r>
+        <w:t>DA COMPILARE DOPO</w:t>
+      </w:r>
     </w:p>
     <w:p>
       <w:pPr>
@@ -1042,331 +2062,41 @@
           <w:lang w:val="en-US"/>
         </w:rPr>
       </w:pPr>
-      <w:bookmarkStart w:id="2" w:name="_Toc25673004"/>
+      <w:bookmarkStart w:id="9" w:name="_Toc25831091"/>
       <w:r>
         <w:rPr>
           <w:lang w:val="en-US"/>
         </w:rPr>
-        <w:t>1.2. Design Goals</w:t>
-      </w:r>
-      <w:bookmarkEnd w:id="2"/>
-    </w:p>
-    <w:p>
-      <w:r>
-        <w:t xml:space="preserve">La Web App </w:t>
+        <w:t xml:space="preserve">1.4. </w:t>
       </w:r>
       <w:proofErr w:type="spellStart"/>
       <w:r>
+        <w:rPr>
+          <w:lang w:val="en-US"/>
+        </w:rPr>
+        <w:t>Riferimenti</w:t>
+      </w:r>
+      <w:bookmarkEnd w:id="9"/>
+      <w:proofErr w:type="spellEnd"/>
+    </w:p>
+    <w:p>
+      <w:pPr>
+        <w:rPr>
+          <w:lang w:val="en-US"/>
+        </w:rPr>
+      </w:pPr>
+      <w:proofErr w:type="spellStart"/>
+      <w:r>
+        <w:rPr>
+          <w:lang w:val="en-US"/>
+        </w:rPr>
         <w:t>Eat&amp;Reorder</w:t>
       </w:r>
       <w:proofErr w:type="spellEnd"/>
       <w:r>
-        <w:t xml:space="preserve"> punterà al</w:t>
-      </w:r>
-      <w:r>
-        <w:t>l’essere il più lineare ed intuitiva possibile, in modo da offrire un’interfaccia grafica lineare ed intuitiva. Il sistema sottolinea, quindi, tramite la sua semplice interfaccia grafica, tutte le funzioni disponibili all’utente, il quale difficilmente troverà difficoltà nell’utilizzo di esse, evitando problemi ed inserimenti di dati errati.</w:t>
-      </w:r>
-    </w:p>
-    <w:p>
-      <w:r>
-        <w:t>Il sistema proposto rispetterà i seguenti criteri di design:</w:t>
-      </w:r>
-    </w:p>
-    <w:p>
-      <w:pPr>
-        <w:pStyle w:val="Titolo3"/>
-      </w:pPr>
-      <w:r>
-        <w:tab/>
-        <w:t>1.2.1. DG1 Criteri di Usabilità</w:t>
-      </w:r>
-    </w:p>
-    <w:p>
-      <w:pPr>
-        <w:pStyle w:val="Paragrafoelenco"/>
-        <w:numPr>
-          <w:ilvl w:val="1"/>
-          <w:numId w:val="6"/>
-        </w:numPr>
-      </w:pPr>
-      <w:r>
-        <w:t>DG1.1 – Semplicità: il sistema permetterà all’utente di effettuare qualsiasi operazione ad egli inerente senza riscontrare problemi e con estrema semplicità.</w:t>
-      </w:r>
-    </w:p>
-    <w:p>
-      <w:pPr>
-        <w:pStyle w:val="Paragrafoelenco"/>
-        <w:numPr>
-          <w:ilvl w:val="1"/>
-          <w:numId w:val="6"/>
-        </w:numPr>
-      </w:pPr>
-      <w:r>
-        <w:t xml:space="preserve">DG1.2 </w:t>
-      </w:r>
-      <w:r>
-        <w:t>–</w:t>
-      </w:r>
-      <w:r>
-        <w:t xml:space="preserve"> </w:t>
-      </w:r>
-      <w:r>
-        <w:t>Interfaccia grafica: il sistema offrirà un’interfaccia grafica semplice e minimale, onde evitare confusione nell’utilizzo della piattaforma.</w:t>
-      </w:r>
-    </w:p>
-    <w:p>
-      <w:pPr>
-        <w:pStyle w:val="Titolo3"/>
-        <w:ind w:firstLine="708"/>
-      </w:pPr>
-      <w:r>
-        <w:t>1.2.2. DG2 Criteri di Affidabilità</w:t>
-      </w:r>
-    </w:p>
-    <w:p>
-      <w:pPr>
-        <w:pStyle w:val="Paragrafoelenco"/>
-        <w:numPr>
-          <w:ilvl w:val="1"/>
-          <w:numId w:val="6"/>
-        </w:numPr>
-      </w:pPr>
-      <w:r>
-        <w:t xml:space="preserve">DG2.1 – Consistenza dei dati: </w:t>
-      </w:r>
-      <w:r>
-        <w:t>il sistema registra dati e transazioni, garantendo il loro salvataggio in un database e la loro usabilità nell’applicazione.</w:t>
-      </w:r>
-    </w:p>
-    <w:p>
-      <w:pPr>
-        <w:pStyle w:val="Paragrafoelenco"/>
-        <w:numPr>
-          <w:ilvl w:val="1"/>
-          <w:numId w:val="6"/>
-        </w:numPr>
-      </w:pPr>
-      <w:r>
-        <w:t>DG2.2 – Il sistema deve garantire che i dati inseriti dall’utente siano corretti, in modo da non immettere dati errati all’interno del database.</w:t>
-      </w:r>
-    </w:p>
-    <w:p>
-      <w:pPr>
-        <w:pStyle w:val="Paragrafoelenco"/>
-        <w:numPr>
-          <w:ilvl w:val="1"/>
-          <w:numId w:val="6"/>
-        </w:numPr>
-      </w:pPr>
-      <w:r>
-        <w:t>DG2.3 – Correttezza: il sistema produrrà sempre l’output atteso in base all’operazione svolta dall’utente, evitando errori indesiderati.</w:t>
-      </w:r>
-    </w:p>
-    <w:p>
-      <w:pPr>
-        <w:pStyle w:val="Paragrafoelenco"/>
-        <w:numPr>
-          <w:ilvl w:val="1"/>
-          <w:numId w:val="6"/>
-        </w:numPr>
-      </w:pPr>
-      <w:r>
-        <w:t xml:space="preserve">DG2.4 </w:t>
-      </w:r>
-      <w:r>
-        <w:t>–</w:t>
-      </w:r>
-      <w:r>
-        <w:t xml:space="preserve"> </w:t>
-      </w:r>
-      <w:r>
-        <w:t>Disponibilità: il sistema è disponibile agli utenti 24 ore su 24 e 7 giorni su 7 con alcune limitazioni. I clienti potranno effettuare acquisti prezzo l’azienda scelta solamente durante i giorni e gli orari indicati da quest’ultima.</w:t>
-      </w:r>
-    </w:p>
-    <w:p>
-      <w:pPr>
-        <w:pStyle w:val="Paragrafoelenco"/>
-        <w:numPr>
-          <w:ilvl w:val="1"/>
-          <w:numId w:val="6"/>
-        </w:numPr>
-      </w:pPr>
-      <w:r>
-        <w:t>DG2.5 – Sicurezza: il sistema garantisce all’utenza lo svolgimento delle operazioni inerenti solamente alla tipologia di utente che lo utilizza.</w:t>
-      </w:r>
-    </w:p>
-    <w:p>
-      <w:pPr>
-        <w:pStyle w:val="Titolo3"/>
-        <w:ind w:firstLine="708"/>
-      </w:pPr>
-      <w:r>
-        <w:t>1.2.</w:t>
-      </w:r>
-      <w:r>
-        <w:t>3</w:t>
-      </w:r>
-      <w:r>
-        <w:t>. DG1 Criteri di Performance</w:t>
-      </w:r>
-    </w:p>
-    <w:p>
-      <w:pPr>
-        <w:pStyle w:val="Paragrafoelenco"/>
-        <w:numPr>
-          <w:ilvl w:val="1"/>
-          <w:numId w:val="6"/>
-        </w:numPr>
-      </w:pPr>
-      <w:r>
-        <w:t>DG</w:t>
-      </w:r>
-      <w:r>
-        <w:t>3</w:t>
-      </w:r>
-      <w:r>
-        <w:t>.1 – Tempi di risposta: il sistema deve garantire tempi di risposta relativamente brevi per ogni funzionalità</w:t>
-      </w:r>
-      <w:r>
-        <w:t>. Mediamente una richiesta dovrà esser soddisfatta in meno di 5 secondi. Ovviamente tale tempo può dipendere dalla velocità della connessione.</w:t>
-      </w:r>
-    </w:p>
-    <w:p>
-      <w:pPr>
-        <w:pStyle w:val="Paragrafoelenco"/>
-        <w:numPr>
-          <w:ilvl w:val="1"/>
-          <w:numId w:val="6"/>
-        </w:numPr>
-      </w:pPr>
-      <w:r>
-        <w:t>DG</w:t>
-      </w:r>
-      <w:r>
-        <w:t>3</w:t>
-      </w:r>
-      <w:r>
-        <w:t>.2 – Throughput: il sistema sarà capace di gestire una media di 100 utenti, consentendo loro di effettuare operazioni senza alcun rallentamento.</w:t>
-      </w:r>
-    </w:p>
-    <w:p>
-      <w:pPr>
-        <w:pStyle w:val="Paragrafoelenco"/>
-        <w:numPr>
-          <w:ilvl w:val="1"/>
-          <w:numId w:val="6"/>
-        </w:numPr>
-      </w:pPr>
-      <w:r>
-        <w:t>DG</w:t>
-      </w:r>
-      <w:r>
-        <w:t>3</w:t>
-      </w:r>
-      <w:r>
-        <w:t xml:space="preserve">.3 – Dati: </w:t>
-      </w:r>
-      <w:r>
-        <w:t>i</w:t>
-      </w:r>
-      <w:r>
-        <w:t xml:space="preserve"> dati </w:t>
-      </w:r>
-      <w:r>
-        <w:t xml:space="preserve">salvati dal sistema </w:t>
-      </w:r>
-      <w:r>
-        <w:t>verranno ricavati</w:t>
-      </w:r>
-      <w:r>
-        <w:t xml:space="preserve"> </w:t>
-      </w:r>
-      <w:r>
-        <w:t>nel minor tempo possibile.</w:t>
-      </w:r>
-    </w:p>
-    <w:p>
-      <w:pPr>
-        <w:pStyle w:val="Titolo3"/>
-        <w:ind w:left="372" w:firstLine="336"/>
-      </w:pPr>
-      <w:r>
-        <w:t>1.2.</w:t>
-      </w:r>
-      <w:r>
-        <w:t>4</w:t>
-      </w:r>
-      <w:r>
-        <w:t>. DG</w:t>
-      </w:r>
-      <w:r>
-        <w:t>4</w:t>
-      </w:r>
-      <w:r>
-        <w:t xml:space="preserve"> Criteri di Affidabilità</w:t>
-      </w:r>
-    </w:p>
-    <w:p>
-      <w:pPr>
-        <w:pStyle w:val="Paragrafoelenco"/>
-        <w:numPr>
-          <w:ilvl w:val="1"/>
-          <w:numId w:val="6"/>
-        </w:numPr>
-      </w:pPr>
-      <w:r>
-        <w:t>DG4.1 – Modificabilità: il sistema permette di apportare modifiche alle funzionalità già implementate senza la necessità di modificare i sottosistemi.</w:t>
-      </w:r>
-    </w:p>
-    <w:p>
-      <w:pPr>
-        <w:pStyle w:val="Titolo3"/>
-        <w:ind w:left="372" w:firstLine="336"/>
-      </w:pPr>
-      <w:r>
-        <w:t>1.2.5. DG5 Criteri di Implementazione</w:t>
-      </w:r>
-    </w:p>
-    <w:p>
-      <w:pPr>
-        <w:pStyle w:val="Paragrafoelenco"/>
-        <w:numPr>
-          <w:ilvl w:val="1"/>
-          <w:numId w:val="6"/>
-        </w:numPr>
-      </w:pPr>
-      <w:r>
-        <w:t xml:space="preserve">DG5.1 – Implementazione: il sistema, almeno nella sua prima versione, implementerà solamente alcuni requisiti funzionali definiti in fase di analisi. </w:t>
-      </w:r>
-    </w:p>
-    <w:p>
-      <w:pPr>
-        <w:pStyle w:val="Titolo2"/>
-      </w:pPr>
-      <w:r>
-        <w:t>1.3. Definizioni, acronimi ed abbreviazioni</w:t>
-      </w:r>
-    </w:p>
-    <w:p>
-      <w:r>
-        <w:t>DA COMPILARE DOPO</w:t>
-      </w:r>
-    </w:p>
-    <w:p>
-      <w:pPr>
-        <w:pStyle w:val="Titolo2"/>
-      </w:pPr>
-      <w:r>
-        <w:t>1.4. Riferimenti</w:t>
-      </w:r>
-    </w:p>
-    <w:p>
-      <w:proofErr w:type="spellStart"/>
-      <w:r>
-        <w:t>Eat&amp;Reorder</w:t>
-      </w:r>
-      <w:proofErr w:type="spellEnd"/>
-      <w:r>
+        <w:rPr>
+          <w:lang w:val="en-US"/>
+        </w:rPr>
         <w:t xml:space="preserve"> RAD</w:t>
       </w:r>
     </w:p>
@@ -1394,9 +2124,11 @@
       <w:pPr>
         <w:pStyle w:val="Titolo2"/>
       </w:pPr>
+      <w:bookmarkStart w:id="10" w:name="_Toc25831092"/>
       <w:r>
         <w:t>1.5. Panoramica</w:t>
       </w:r>
+      <w:bookmarkEnd w:id="10"/>
     </w:p>
     <w:p>
       <w:r>
@@ -1405,8 +2137,6 @@
       <w:r>
         <w:t>o</w:t>
       </w:r>
-      <w:bookmarkStart w:id="3" w:name="_GoBack"/>
-      <w:bookmarkEnd w:id="3"/>
       <w:r>
         <w:t xml:space="preserve"> si compone d</w:t>
       </w:r>
@@ -1422,7 +2152,688 @@
           <w:numId w:val="10"/>
         </w:numPr>
       </w:pPr>
-    </w:p>
+      <w:r>
+        <w:t xml:space="preserve">Introduzione: </w:t>
+      </w:r>
+      <w:r>
+        <w:t>vengono illustrati</w:t>
+      </w:r>
+      <w:r>
+        <w:t xml:space="preserve"> gli obiettivi del sistema proposto e </w:t>
+      </w:r>
+      <w:r>
+        <w:t>vengono</w:t>
+      </w:r>
+      <w:r>
+        <w:t xml:space="preserve"> descritte le varie funzionalità</w:t>
+      </w:r>
+      <w:r>
+        <w:t xml:space="preserve"> messe a disposizione per i diversi attori.</w:t>
+      </w:r>
+    </w:p>
+    <w:p>
+      <w:pPr>
+        <w:pStyle w:val="Paragrafoelenco"/>
+        <w:numPr>
+          <w:ilvl w:val="0"/>
+          <w:numId w:val="10"/>
+        </w:numPr>
+      </w:pPr>
+      <w:r>
+        <w:t>Architettura del sistema proposto: viene illustrata la decomposizione in sottosistemi, la gestione dei dati persistenti, il mapping hardware/software, il controllo degli accessi, sicurezza e condizioni limite.</w:t>
+      </w:r>
+    </w:p>
+    <w:p>
+      <w:pPr>
+        <w:pStyle w:val="Paragrafoelenco"/>
+        <w:numPr>
+          <w:ilvl w:val="0"/>
+          <w:numId w:val="10"/>
+        </w:numPr>
+      </w:pPr>
+      <w:r>
+        <w:t>Servizi dei sottosistemi e glossario: viene illustrata la descrizione per ogni servizio fornito dal sottosistema e un glossario contenente una raccolta dei termini contenuti nel sistema proposto.</w:t>
+      </w:r>
+    </w:p>
+    <w:p>
+      <w:pPr>
+        <w:pStyle w:val="Titolo1"/>
+      </w:pPr>
+      <w:bookmarkStart w:id="11" w:name="_Toc25831093"/>
+      <w:r>
+        <w:t>2. Architettura del Sistema</w:t>
+      </w:r>
+      <w:bookmarkEnd w:id="11"/>
+    </w:p>
+    <w:p>
+      <w:pPr>
+        <w:pStyle w:val="Titolo2"/>
+      </w:pPr>
+      <w:bookmarkStart w:id="12" w:name="_Toc25831094"/>
+      <w:r>
+        <w:t>2.1. Panoramica</w:t>
+      </w:r>
+      <w:bookmarkEnd w:id="12"/>
+    </w:p>
+    <w:p>
+      <w:r>
+        <w:t>Il sistema prevederà l’utilizzo di un’architettura ibrida tra Client-Server ed MVC: il lato Client si occuperà del</w:t>
+      </w:r>
+      <w:r>
+        <w:t xml:space="preserve">le pagine di presentazione del sistema, quindi delle </w:t>
+      </w:r>
+      <w:proofErr w:type="spellStart"/>
+      <w:r>
+        <w:t>view</w:t>
+      </w:r>
+      <w:proofErr w:type="spellEnd"/>
+      <w:r>
+        <w:t>; il lato Server si occuperà della logica applicativa e di controllo, quindi del model e del controller.</w:t>
+      </w:r>
+    </w:p>
+    <w:p>
+      <w:pPr>
+        <w:pStyle w:val="Titolo2"/>
+      </w:pPr>
+      <w:r>
+        <w:t>2.2. Decomposizione in sottosistemi</w:t>
+      </w:r>
+    </w:p>
+    <w:p>
+      <w:pPr>
+        <w:pStyle w:val="Titolo3"/>
+      </w:pPr>
+      <w:r>
+        <w:t xml:space="preserve">2.2.1. Macro </w:t>
+      </w:r>
+      <w:r>
+        <w:t>d</w:t>
+      </w:r>
+      <w:r>
+        <w:t>ecomposizione in sistemi</w:t>
+      </w:r>
+    </w:p>
+    <w:p>
+      <w:r>
+        <w:t>La macro decomposizione divide il sistema nei seguenti sottosistemi:</w:t>
+      </w:r>
+    </w:p>
+    <w:p>
+      <w:pPr>
+        <w:pStyle w:val="Paragrafoelenco"/>
+        <w:numPr>
+          <w:ilvl w:val="0"/>
+          <w:numId w:val="14"/>
+        </w:numPr>
+      </w:pPr>
+      <w:r>
+        <w:t>Gestione Utente</w:t>
+      </w:r>
+    </w:p>
+    <w:p>
+      <w:pPr>
+        <w:pStyle w:val="Paragrafoelenco"/>
+        <w:numPr>
+          <w:ilvl w:val="0"/>
+          <w:numId w:val="14"/>
+        </w:numPr>
+      </w:pPr>
+      <w:r>
+        <w:t>Gestione Acquisti</w:t>
+      </w:r>
+    </w:p>
+    <w:p>
+      <w:pPr>
+        <w:pStyle w:val="Paragrafoelenco"/>
+        <w:numPr>
+          <w:ilvl w:val="0"/>
+          <w:numId w:val="14"/>
+        </w:numPr>
+      </w:pPr>
+      <w:r>
+        <w:t>Gestione Ristorante</w:t>
+      </w:r>
+    </w:p>
+    <w:p>
+      <w:pPr>
+        <w:pStyle w:val="Paragrafoelenco"/>
+        <w:numPr>
+          <w:ilvl w:val="0"/>
+          <w:numId w:val="14"/>
+        </w:numPr>
+      </w:pPr>
+      <w:r>
+        <w:t>Gestione Consegna</w:t>
+      </w:r>
+    </w:p>
+    <w:p>
+      <w:pPr>
+        <w:jc w:val="center"/>
+      </w:pPr>
+      <w:r>
+        <w:drawing>
+          <wp:inline distT="0" distB="0" distL="0" distR="0" wp14:anchorId="5F205152" wp14:editId="58EA5F2A">
+            <wp:extent cx="5858505" cy="3650776"/>
+            <wp:effectExtent l="0" t="0" r="9525" b="6985"/>
+            <wp:docPr id="1" name="Immagine 1"/>
+            <wp:cNvGraphicFramePr>
+              <a:graphicFrameLocks xmlns:a="http://schemas.openxmlformats.org/drawingml/2006/main" noChangeAspect="1"/>
+            </wp:cNvGraphicFramePr>
+            <a:graphic xmlns:a="http://schemas.openxmlformats.org/drawingml/2006/main">
+              <a:graphicData uri="http://schemas.openxmlformats.org/drawingml/2006/picture">
+                <pic:pic xmlns:pic="http://schemas.openxmlformats.org/drawingml/2006/picture">
+                  <pic:nvPicPr>
+                    <pic:cNvPr id="1" name=""/>
+                    <pic:cNvPicPr/>
+                  </pic:nvPicPr>
+                  <pic:blipFill>
+                    <a:blip r:embed="rId6"/>
+                    <a:stretch>
+                      <a:fillRect/>
+                    </a:stretch>
+                  </pic:blipFill>
+                  <pic:spPr>
+                    <a:xfrm>
+                      <a:off x="0" y="0"/>
+                      <a:ext cx="5875764" cy="3661531"/>
+                    </a:xfrm>
+                    <a:prstGeom prst="rect">
+                      <a:avLst/>
+                    </a:prstGeom>
+                  </pic:spPr>
+                </pic:pic>
+              </a:graphicData>
+            </a:graphic>
+          </wp:inline>
+        </w:drawing>
+      </w:r>
+    </w:p>
+    <w:p>
+      <w:r>
+        <w:t xml:space="preserve">Gli utenti utilizzeranno il sistema dal proprio dispositivo interagendo con l’interfaccia del Server Web, la quale elaborerà dati interagendo a sua volta con il database. Il database verrà gestito da </w:t>
+      </w:r>
+      <w:r>
+        <w:lastRenderedPageBreak/>
+        <w:t>un DBMS che si occupa di inserire, cercare e aggiornare in concorrenza i dati presenti al suo interno, elaborando le richieste ricevute dagli utenti.</w:t>
+      </w:r>
+    </w:p>
+    <w:p>
+      <w:pPr>
+        <w:pStyle w:val="Titolo3"/>
+      </w:pPr>
+      <w:r>
+        <w:t>2.2.2. Micro decomposizione in sottosistemi</w:t>
+      </w:r>
+    </w:p>
+    <w:p>
+      <w:r>
+        <w:t>Per semplificare la progettazione e lo sviluppo dell’applicazione, i sottosistemi saranno decomposti secondo lo schema previsto dall’architettura software a tre livelli</w:t>
+      </w:r>
+      <w:r>
+        <w:t>, ovvero:</w:t>
+      </w:r>
+    </w:p>
+    <w:p>
+      <w:pPr>
+        <w:pStyle w:val="Paragrafoelenco"/>
+        <w:numPr>
+          <w:ilvl w:val="0"/>
+          <w:numId w:val="15"/>
+        </w:numPr>
+      </w:pPr>
+      <w:r>
+        <w:t>Presentation: si occupa della gestione dell’interfaccia grafica del sottosistema e contiene tutti gli elementi che interagiscono con l’utente;</w:t>
+      </w:r>
+    </w:p>
+    <w:p>
+      <w:pPr>
+        <w:pStyle w:val="Paragrafoelenco"/>
+        <w:numPr>
+          <w:ilvl w:val="0"/>
+          <w:numId w:val="15"/>
+        </w:numPr>
+      </w:pPr>
+      <w:r>
+        <w:t>Application: si occupa dell’elaborazione degli input degli utenti, di elaborarli e di fornire dei risultati che verranno mostrati graficamente;</w:t>
+      </w:r>
+    </w:p>
+    <w:p>
+      <w:pPr>
+        <w:pStyle w:val="Paragrafoelenco"/>
+        <w:numPr>
+          <w:ilvl w:val="0"/>
+          <w:numId w:val="15"/>
+        </w:numPr>
+      </w:pPr>
+      <w:r>
+        <w:t>Storage: si occupa dell’interazione con il database.</w:t>
+      </w:r>
+    </w:p>
+    <w:p>
+      <w:pPr>
+        <w:jc w:val="center"/>
+      </w:pPr>
+      <w:r>
+        <w:drawing>
+          <wp:inline distT="0" distB="0" distL="0" distR="0" wp14:anchorId="6744E260" wp14:editId="1A91678D">
+            <wp:extent cx="1043074" cy="2654489"/>
+            <wp:effectExtent l="0" t="0" r="5080" b="0"/>
+            <wp:docPr id="2" name="Immagine 2"/>
+            <wp:cNvGraphicFramePr>
+              <a:graphicFrameLocks xmlns:a="http://schemas.openxmlformats.org/drawingml/2006/main" noChangeAspect="1"/>
+            </wp:cNvGraphicFramePr>
+            <a:graphic xmlns:a="http://schemas.openxmlformats.org/drawingml/2006/main">
+              <a:graphicData uri="http://schemas.openxmlformats.org/drawingml/2006/picture">
+                <pic:pic xmlns:pic="http://schemas.openxmlformats.org/drawingml/2006/picture">
+                  <pic:nvPicPr>
+                    <pic:cNvPr id="1" name=""/>
+                    <pic:cNvPicPr/>
+                  </pic:nvPicPr>
+                  <pic:blipFill>
+                    <a:blip r:embed="rId7"/>
+                    <a:stretch>
+                      <a:fillRect/>
+                    </a:stretch>
+                  </pic:blipFill>
+                  <pic:spPr>
+                    <a:xfrm>
+                      <a:off x="0" y="0"/>
+                      <a:ext cx="1067421" cy="2716450"/>
+                    </a:xfrm>
+                    <a:prstGeom prst="rect">
+                      <a:avLst/>
+                    </a:prstGeom>
+                  </pic:spPr>
+                </pic:pic>
+              </a:graphicData>
+            </a:graphic>
+          </wp:inline>
+        </w:drawing>
+      </w:r>
+    </w:p>
+    <w:p>
+      <w:pPr>
+        <w:pStyle w:val="Titolo4"/>
+      </w:pPr>
+      <w:r>
+        <w:t>2.2.2.1. Gestione Utente</w:t>
+      </w:r>
+    </w:p>
+    <w:p>
+      <w:r>
+        <w:t>Questo sottosistema si occupa della gestione dell’utenza.</w:t>
+      </w:r>
+    </w:p>
+    <w:p>
+      <w:r>
+        <w:t>Il sottosistema Gestione Utente fornisce le seguenti funzioni:</w:t>
+      </w:r>
+    </w:p>
+    <w:p>
+      <w:pPr>
+        <w:pStyle w:val="Paragrafoelenco"/>
+        <w:numPr>
+          <w:ilvl w:val="0"/>
+          <w:numId w:val="16"/>
+        </w:numPr>
+      </w:pPr>
+      <w:r>
+        <w:t>Registrazione account</w:t>
+      </w:r>
+    </w:p>
+    <w:p>
+      <w:pPr>
+        <w:pStyle w:val="Paragrafoelenco"/>
+        <w:numPr>
+          <w:ilvl w:val="0"/>
+          <w:numId w:val="16"/>
+        </w:numPr>
+      </w:pPr>
+      <w:r>
+        <w:t>Modifica del profilo</w:t>
+      </w:r>
+    </w:p>
+    <w:p>
+      <w:pPr>
+        <w:pStyle w:val="Paragrafoelenco"/>
+        <w:numPr>
+          <w:ilvl w:val="0"/>
+          <w:numId w:val="16"/>
+        </w:numPr>
+      </w:pPr>
+      <w:r>
+        <w:t>Visualizzazione del profilo</w:t>
+      </w:r>
+    </w:p>
+    <w:p>
+      <w:pPr>
+        <w:pStyle w:val="Paragrafoelenco"/>
+        <w:numPr>
+          <w:ilvl w:val="0"/>
+          <w:numId w:val="16"/>
+        </w:numPr>
+      </w:pPr>
+      <w:r>
+        <w:t>Segnalazione</w:t>
+      </w:r>
+    </w:p>
+    <w:p>
+      <w:pPr>
+        <w:pStyle w:val="Paragrafoelenco"/>
+        <w:numPr>
+          <w:ilvl w:val="1"/>
+          <w:numId w:val="16"/>
+        </w:numPr>
+      </w:pPr>
+      <w:r>
+        <w:t>Inserimento di una segnalazione</w:t>
+      </w:r>
+    </w:p>
+    <w:p>
+      <w:pPr>
+        <w:pStyle w:val="Paragrafoelenco"/>
+        <w:numPr>
+          <w:ilvl w:val="1"/>
+          <w:numId w:val="16"/>
+        </w:numPr>
+      </w:pPr>
+      <w:r>
+        <w:t>Gestione di una segnalazione</w:t>
+      </w:r>
+    </w:p>
+    <w:p>
+      <w:r>
+        <w:t xml:space="preserve">La </w:t>
+      </w:r>
+      <w:proofErr w:type="spellStart"/>
+      <w:r>
+        <w:t>GestioneUtenteView</w:t>
+      </w:r>
+      <w:proofErr w:type="spellEnd"/>
+      <w:r>
+        <w:t xml:space="preserve"> comprende tutti gli elementi dell’interfaccia grafica che offrono funzionalità riguardanti la gestione dell’account:</w:t>
+      </w:r>
+    </w:p>
+    <w:p>
+      <w:pPr>
+        <w:pStyle w:val="Paragrafoelenco"/>
+        <w:numPr>
+          <w:ilvl w:val="0"/>
+          <w:numId w:val="17"/>
+        </w:numPr>
+      </w:pPr>
+      <w:proofErr w:type="spellStart"/>
+      <w:r>
+        <w:t>GUI_Registrazione</w:t>
+      </w:r>
+      <w:proofErr w:type="spellEnd"/>
+      <w:r>
+        <w:t xml:space="preserve"> – comprende le interfacce che consentono all’utente non registrato di registrarsi al sistema;</w:t>
+      </w:r>
+    </w:p>
+    <w:p>
+      <w:pPr>
+        <w:pStyle w:val="Paragrafoelenco"/>
+        <w:numPr>
+          <w:ilvl w:val="0"/>
+          <w:numId w:val="17"/>
+        </w:numPr>
+      </w:pPr>
+      <w:bookmarkStart w:id="13" w:name="_GoBack"/>
+      <w:bookmarkEnd w:id="13"/>
+      <w:proofErr w:type="spellStart"/>
+      <w:r>
+        <w:t>GUI_Modifica_Profilo</w:t>
+      </w:r>
+      <w:proofErr w:type="spellEnd"/>
+      <w:r>
+        <w:t xml:space="preserve"> – comprende le interfacce che consentono all’utente registrato di modificare il proprio profilo;</w:t>
+      </w:r>
+    </w:p>
+    <w:p>
+      <w:pPr>
+        <w:pStyle w:val="Paragrafoelenco"/>
+        <w:numPr>
+          <w:ilvl w:val="0"/>
+          <w:numId w:val="17"/>
+        </w:numPr>
+      </w:pPr>
+      <w:proofErr w:type="spellStart"/>
+      <w:r>
+        <w:t>GUI_Visualizzazione_Profilo</w:t>
+      </w:r>
+      <w:proofErr w:type="spellEnd"/>
+      <w:r>
+        <w:t xml:space="preserve"> </w:t>
+      </w:r>
+      <w:r>
+        <w:t>– comprende le interfacce che consentono all’utente registrato di visualizzare il proprio profilo;</w:t>
+      </w:r>
+    </w:p>
+    <w:p>
+      <w:pPr>
+        <w:pStyle w:val="Paragrafoelenco"/>
+        <w:numPr>
+          <w:ilvl w:val="0"/>
+          <w:numId w:val="17"/>
+        </w:numPr>
+      </w:pPr>
+      <w:proofErr w:type="spellStart"/>
+      <w:r>
+        <w:t>GUI_Segnalazione</w:t>
+      </w:r>
+      <w:proofErr w:type="spellEnd"/>
+      <w:r>
+        <w:t xml:space="preserve"> – comprende le interfacce che consentono al cliente di effettuare una segnalazione e al moderatore di gestirla;</w:t>
+      </w:r>
+    </w:p>
+    <w:p>
+      <w:pPr>
+        <w:pStyle w:val="Paragrafoelenco"/>
+        <w:numPr>
+          <w:ilvl w:val="0"/>
+          <w:numId w:val="17"/>
+        </w:numPr>
+      </w:pPr>
+      <w:proofErr w:type="spellStart"/>
+      <w:r>
+        <w:t>GUI_Autenticazione</w:t>
+      </w:r>
+      <w:proofErr w:type="spellEnd"/>
+      <w:r>
+        <w:t xml:space="preserve"> – comprende le interfacce che consentono al cliente di effettuare il login nel sistema ed il </w:t>
+      </w:r>
+      <w:proofErr w:type="spellStart"/>
+      <w:r>
+        <w:t>logout</w:t>
+      </w:r>
+      <w:proofErr w:type="spellEnd"/>
+      <w:r>
+        <w:t>.</w:t>
+      </w:r>
+    </w:p>
+    <w:p>
+      <w:r>
+        <w:t xml:space="preserve">La </w:t>
+      </w:r>
+      <w:proofErr w:type="spellStart"/>
+      <w:r>
+        <w:t>GestioneUtenteControl</w:t>
+      </w:r>
+      <w:proofErr w:type="spellEnd"/>
+      <w:r>
+        <w:t xml:space="preserve"> </w:t>
+      </w:r>
+      <w:r>
+        <w:t>offre le seguenti funzioni:</w:t>
+      </w:r>
+    </w:p>
+    <w:p>
+      <w:pPr>
+        <w:pStyle w:val="Paragrafoelenco"/>
+        <w:numPr>
+          <w:ilvl w:val="0"/>
+          <w:numId w:val="18"/>
+        </w:numPr>
+      </w:pPr>
+      <w:r>
+        <w:lastRenderedPageBreak/>
+        <w:t>Registrazione() – Registra l’utente non registrato nel sistema</w:t>
+      </w:r>
+    </w:p>
+    <w:p>
+      <w:pPr>
+        <w:pStyle w:val="Paragrafoelenco"/>
+        <w:numPr>
+          <w:ilvl w:val="0"/>
+          <w:numId w:val="18"/>
+        </w:numPr>
+      </w:pPr>
+      <w:proofErr w:type="spellStart"/>
+      <w:r>
+        <w:t>ModificaProfilo</w:t>
+      </w:r>
+      <w:proofErr w:type="spellEnd"/>
+      <w:r>
+        <w:t>() – Modifica il profilo dell’utente nel sistema</w:t>
+      </w:r>
+    </w:p>
+    <w:p>
+      <w:pPr>
+        <w:pStyle w:val="Paragrafoelenco"/>
+        <w:numPr>
+          <w:ilvl w:val="0"/>
+          <w:numId w:val="18"/>
+        </w:numPr>
+      </w:pPr>
+      <w:proofErr w:type="spellStart"/>
+      <w:r>
+        <w:t>VisualizzaProfilo</w:t>
+      </w:r>
+      <w:proofErr w:type="spellEnd"/>
+      <w:r>
+        <w:t>() – Visualizza il profilo dell’utente</w:t>
+      </w:r>
+    </w:p>
+    <w:p>
+      <w:pPr>
+        <w:pStyle w:val="Paragrafoelenco"/>
+        <w:numPr>
+          <w:ilvl w:val="0"/>
+          <w:numId w:val="18"/>
+        </w:numPr>
+      </w:pPr>
+      <w:r>
+        <w:t xml:space="preserve">Segnalazione() </w:t>
+      </w:r>
+      <w:r>
+        <w:t>–</w:t>
+      </w:r>
+      <w:r>
+        <w:t xml:space="preserve"> </w:t>
+      </w:r>
+      <w:r>
+        <w:t>Crea o gestisce una segnalazione</w:t>
+      </w:r>
+    </w:p>
+    <w:p>
+      <w:pPr>
+        <w:pStyle w:val="Paragrafoelenco"/>
+        <w:numPr>
+          <w:ilvl w:val="0"/>
+          <w:numId w:val="18"/>
+        </w:numPr>
+      </w:pPr>
+      <w:r>
+        <w:t xml:space="preserve">Autenticazione() – Effettua il login o il </w:t>
+      </w:r>
+      <w:proofErr w:type="spellStart"/>
+      <w:r>
+        <w:t>logout</w:t>
+      </w:r>
+      <w:proofErr w:type="spellEnd"/>
+    </w:p>
+    <w:p>
+      <w:r>
+        <w:t xml:space="preserve">Il </w:t>
+      </w:r>
+      <w:proofErr w:type="spellStart"/>
+      <w:r>
+        <w:t>GestioneUtenteModel</w:t>
+      </w:r>
+      <w:proofErr w:type="spellEnd"/>
+      <w:r>
+        <w:t xml:space="preserve"> si occupa di rendere reperibili i dati presenti all’interno del database, relativi agli account registrati al sistema.</w:t>
+      </w:r>
+    </w:p>
+    <w:p>
+      <w:r>
+        <w:drawing>
+          <wp:inline distT="0" distB="0" distL="0" distR="0" wp14:anchorId="5A06FBCA" wp14:editId="43D853D7">
+            <wp:extent cx="6120130" cy="4144010"/>
+            <wp:effectExtent l="0" t="0" r="0" b="8890"/>
+            <wp:docPr id="5" name="Immagine 5"/>
+            <wp:cNvGraphicFramePr>
+              <a:graphicFrameLocks xmlns:a="http://schemas.openxmlformats.org/drawingml/2006/main" noChangeAspect="1"/>
+            </wp:cNvGraphicFramePr>
+            <a:graphic xmlns:a="http://schemas.openxmlformats.org/drawingml/2006/main">
+              <a:graphicData uri="http://schemas.openxmlformats.org/drawingml/2006/picture">
+                <pic:pic xmlns:pic="http://schemas.openxmlformats.org/drawingml/2006/picture">
+                  <pic:nvPicPr>
+                    <pic:cNvPr id="1" name=""/>
+                    <pic:cNvPicPr/>
+                  </pic:nvPicPr>
+                  <pic:blipFill>
+                    <a:blip r:embed="rId8"/>
+                    <a:stretch>
+                      <a:fillRect/>
+                    </a:stretch>
+                  </pic:blipFill>
+                  <pic:spPr>
+                    <a:xfrm>
+                      <a:off x="0" y="0"/>
+                      <a:ext cx="6120130" cy="4144010"/>
+                    </a:xfrm>
+                    <a:prstGeom prst="rect">
+                      <a:avLst/>
+                    </a:prstGeom>
+                  </pic:spPr>
+                </pic:pic>
+              </a:graphicData>
+            </a:graphic>
+          </wp:inline>
+        </w:drawing>
+      </w:r>
+    </w:p>
+    <w:p>
+      <w:pPr>
+        <w:pStyle w:val="Titolo4"/>
+      </w:pPr>
+      <w:r>
+        <w:t>2.2.2.2. Gestione Acquisti</w:t>
+      </w:r>
+    </w:p>
+    <w:p>
+      <w:r>
+        <w:t>Questo sottosistema si occupa della gestione del carrello e dell’ordinazione:</w:t>
+      </w:r>
+    </w:p>
+    <w:p/>
+    <w:p/>
+    <w:p/>
+    <w:p/>
+    <w:p/>
+    <w:p/>
+    <w:p/>
+    <w:p/>
+    <w:p/>
+    <w:p/>
+    <w:p/>
+    <w:p/>
+    <w:p/>
+    <w:p/>
+    <w:p/>
+    <w:p/>
     <w:sectPr>
       <w:pgSz w:w="11906" w:h="16838"/>
       <w:pgMar w:top="1417" w:right="1134" w:bottom="1134" w:left="1134" w:header="708" w:footer="708" w:gutter="0"/>
@@ -2431,6 +3842,232 @@
     </w:lvl>
   </w:abstractNum>
   <w:abstractNum w:abstractNumId="10" w15:restartNumberingAfterBreak="0">
+    <w:nsid w:val="534A7882"/>
+    <w:multiLevelType w:val="hybridMultilevel"/>
+    <w:tmpl w:val="E0BAE28E"/>
+    <w:lvl w:ilvl="0" w:tplc="04100001">
+      <w:start w:val="1"/>
+      <w:numFmt w:val="bullet"/>
+      <w:lvlText w:val=""/>
+      <w:lvlJc w:val="left"/>
+      <w:pPr>
+        <w:ind w:left="720" w:hanging="360"/>
+      </w:pPr>
+      <w:rPr>
+        <w:rFonts w:ascii="Symbol" w:hAnsi="Symbol" w:hint="default"/>
+      </w:rPr>
+    </w:lvl>
+    <w:lvl w:ilvl="1" w:tplc="04100003" w:tentative="1">
+      <w:start w:val="1"/>
+      <w:numFmt w:val="bullet"/>
+      <w:lvlText w:val="o"/>
+      <w:lvlJc w:val="left"/>
+      <w:pPr>
+        <w:ind w:left="1440" w:hanging="360"/>
+      </w:pPr>
+      <w:rPr>
+        <w:rFonts w:ascii="Courier New" w:hAnsi="Courier New" w:cs="Courier New" w:hint="default"/>
+      </w:rPr>
+    </w:lvl>
+    <w:lvl w:ilvl="2" w:tplc="04100005" w:tentative="1">
+      <w:start w:val="1"/>
+      <w:numFmt w:val="bullet"/>
+      <w:lvlText w:val=""/>
+      <w:lvlJc w:val="left"/>
+      <w:pPr>
+        <w:ind w:left="2160" w:hanging="360"/>
+      </w:pPr>
+      <w:rPr>
+        <w:rFonts w:ascii="Wingdings" w:hAnsi="Wingdings" w:hint="default"/>
+      </w:rPr>
+    </w:lvl>
+    <w:lvl w:ilvl="3" w:tplc="04100001" w:tentative="1">
+      <w:start w:val="1"/>
+      <w:numFmt w:val="bullet"/>
+      <w:lvlText w:val=""/>
+      <w:lvlJc w:val="left"/>
+      <w:pPr>
+        <w:ind w:left="2880" w:hanging="360"/>
+      </w:pPr>
+      <w:rPr>
+        <w:rFonts w:ascii="Symbol" w:hAnsi="Symbol" w:hint="default"/>
+      </w:rPr>
+    </w:lvl>
+    <w:lvl w:ilvl="4" w:tplc="04100003" w:tentative="1">
+      <w:start w:val="1"/>
+      <w:numFmt w:val="bullet"/>
+      <w:lvlText w:val="o"/>
+      <w:lvlJc w:val="left"/>
+      <w:pPr>
+        <w:ind w:left="3600" w:hanging="360"/>
+      </w:pPr>
+      <w:rPr>
+        <w:rFonts w:ascii="Courier New" w:hAnsi="Courier New" w:cs="Courier New" w:hint="default"/>
+      </w:rPr>
+    </w:lvl>
+    <w:lvl w:ilvl="5" w:tplc="04100005" w:tentative="1">
+      <w:start w:val="1"/>
+      <w:numFmt w:val="bullet"/>
+      <w:lvlText w:val=""/>
+      <w:lvlJc w:val="left"/>
+      <w:pPr>
+        <w:ind w:left="4320" w:hanging="360"/>
+      </w:pPr>
+      <w:rPr>
+        <w:rFonts w:ascii="Wingdings" w:hAnsi="Wingdings" w:hint="default"/>
+      </w:rPr>
+    </w:lvl>
+    <w:lvl w:ilvl="6" w:tplc="04100001" w:tentative="1">
+      <w:start w:val="1"/>
+      <w:numFmt w:val="bullet"/>
+      <w:lvlText w:val=""/>
+      <w:lvlJc w:val="left"/>
+      <w:pPr>
+        <w:ind w:left="5040" w:hanging="360"/>
+      </w:pPr>
+      <w:rPr>
+        <w:rFonts w:ascii="Symbol" w:hAnsi="Symbol" w:hint="default"/>
+      </w:rPr>
+    </w:lvl>
+    <w:lvl w:ilvl="7" w:tplc="04100003" w:tentative="1">
+      <w:start w:val="1"/>
+      <w:numFmt w:val="bullet"/>
+      <w:lvlText w:val="o"/>
+      <w:lvlJc w:val="left"/>
+      <w:pPr>
+        <w:ind w:left="5760" w:hanging="360"/>
+      </w:pPr>
+      <w:rPr>
+        <w:rFonts w:ascii="Courier New" w:hAnsi="Courier New" w:cs="Courier New" w:hint="default"/>
+      </w:rPr>
+    </w:lvl>
+    <w:lvl w:ilvl="8" w:tplc="04100005" w:tentative="1">
+      <w:start w:val="1"/>
+      <w:numFmt w:val="bullet"/>
+      <w:lvlText w:val=""/>
+      <w:lvlJc w:val="left"/>
+      <w:pPr>
+        <w:ind w:left="6480" w:hanging="360"/>
+      </w:pPr>
+      <w:rPr>
+        <w:rFonts w:ascii="Wingdings" w:hAnsi="Wingdings" w:hint="default"/>
+      </w:rPr>
+    </w:lvl>
+  </w:abstractNum>
+  <w:abstractNum w:abstractNumId="11" w15:restartNumberingAfterBreak="0">
+    <w:nsid w:val="548653C4"/>
+    <w:multiLevelType w:val="hybridMultilevel"/>
+    <w:tmpl w:val="BC6C0FE8"/>
+    <w:lvl w:ilvl="0" w:tplc="04100001">
+      <w:start w:val="1"/>
+      <w:numFmt w:val="bullet"/>
+      <w:lvlText w:val=""/>
+      <w:lvlJc w:val="left"/>
+      <w:pPr>
+        <w:ind w:left="720" w:hanging="360"/>
+      </w:pPr>
+      <w:rPr>
+        <w:rFonts w:ascii="Symbol" w:hAnsi="Symbol" w:hint="default"/>
+      </w:rPr>
+    </w:lvl>
+    <w:lvl w:ilvl="1" w:tplc="04100003" w:tentative="1">
+      <w:start w:val="1"/>
+      <w:numFmt w:val="bullet"/>
+      <w:lvlText w:val="o"/>
+      <w:lvlJc w:val="left"/>
+      <w:pPr>
+        <w:ind w:left="1440" w:hanging="360"/>
+      </w:pPr>
+      <w:rPr>
+        <w:rFonts w:ascii="Courier New" w:hAnsi="Courier New" w:cs="Courier New" w:hint="default"/>
+      </w:rPr>
+    </w:lvl>
+    <w:lvl w:ilvl="2" w:tplc="04100005" w:tentative="1">
+      <w:start w:val="1"/>
+      <w:numFmt w:val="bullet"/>
+      <w:lvlText w:val=""/>
+      <w:lvlJc w:val="left"/>
+      <w:pPr>
+        <w:ind w:left="2160" w:hanging="360"/>
+      </w:pPr>
+      <w:rPr>
+        <w:rFonts w:ascii="Wingdings" w:hAnsi="Wingdings" w:hint="default"/>
+      </w:rPr>
+    </w:lvl>
+    <w:lvl w:ilvl="3" w:tplc="04100001" w:tentative="1">
+      <w:start w:val="1"/>
+      <w:numFmt w:val="bullet"/>
+      <w:lvlText w:val=""/>
+      <w:lvlJc w:val="left"/>
+      <w:pPr>
+        <w:ind w:left="2880" w:hanging="360"/>
+      </w:pPr>
+      <w:rPr>
+        <w:rFonts w:ascii="Symbol" w:hAnsi="Symbol" w:hint="default"/>
+      </w:rPr>
+    </w:lvl>
+    <w:lvl w:ilvl="4" w:tplc="04100003" w:tentative="1">
+      <w:start w:val="1"/>
+      <w:numFmt w:val="bullet"/>
+      <w:lvlText w:val="o"/>
+      <w:lvlJc w:val="left"/>
+      <w:pPr>
+        <w:ind w:left="3600" w:hanging="360"/>
+      </w:pPr>
+      <w:rPr>
+        <w:rFonts w:ascii="Courier New" w:hAnsi="Courier New" w:cs="Courier New" w:hint="default"/>
+      </w:rPr>
+    </w:lvl>
+    <w:lvl w:ilvl="5" w:tplc="04100005" w:tentative="1">
+      <w:start w:val="1"/>
+      <w:numFmt w:val="bullet"/>
+      <w:lvlText w:val=""/>
+      <w:lvlJc w:val="left"/>
+      <w:pPr>
+        <w:ind w:left="4320" w:hanging="360"/>
+      </w:pPr>
+      <w:rPr>
+        <w:rFonts w:ascii="Wingdings" w:hAnsi="Wingdings" w:hint="default"/>
+      </w:rPr>
+    </w:lvl>
+    <w:lvl w:ilvl="6" w:tplc="04100001" w:tentative="1">
+      <w:start w:val="1"/>
+      <w:numFmt w:val="bullet"/>
+      <w:lvlText w:val=""/>
+      <w:lvlJc w:val="left"/>
+      <w:pPr>
+        <w:ind w:left="5040" w:hanging="360"/>
+      </w:pPr>
+      <w:rPr>
+        <w:rFonts w:ascii="Symbol" w:hAnsi="Symbol" w:hint="default"/>
+      </w:rPr>
+    </w:lvl>
+    <w:lvl w:ilvl="7" w:tplc="04100003" w:tentative="1">
+      <w:start w:val="1"/>
+      <w:numFmt w:val="bullet"/>
+      <w:lvlText w:val="o"/>
+      <w:lvlJc w:val="left"/>
+      <w:pPr>
+        <w:ind w:left="5760" w:hanging="360"/>
+      </w:pPr>
+      <w:rPr>
+        <w:rFonts w:ascii="Courier New" w:hAnsi="Courier New" w:cs="Courier New" w:hint="default"/>
+      </w:rPr>
+    </w:lvl>
+    <w:lvl w:ilvl="8" w:tplc="04100005" w:tentative="1">
+      <w:start w:val="1"/>
+      <w:numFmt w:val="bullet"/>
+      <w:lvlText w:val=""/>
+      <w:lvlJc w:val="left"/>
+      <w:pPr>
+        <w:ind w:left="6480" w:hanging="360"/>
+      </w:pPr>
+      <w:rPr>
+        <w:rFonts w:ascii="Wingdings" w:hAnsi="Wingdings" w:hint="default"/>
+      </w:rPr>
+    </w:lvl>
+  </w:abstractNum>
+  <w:abstractNum w:abstractNumId="12" w15:restartNumberingAfterBreak="0">
     <w:nsid w:val="58853334"/>
     <w:multiLevelType w:val="hybridMultilevel"/>
     <w:tmpl w:val="39888332"/>
@@ -2543,7 +4180,120 @@
       </w:rPr>
     </w:lvl>
   </w:abstractNum>
-  <w:abstractNum w:abstractNumId="11" w15:restartNumberingAfterBreak="0">
+  <w:abstractNum w:abstractNumId="13" w15:restartNumberingAfterBreak="0">
+    <w:nsid w:val="68FE2061"/>
+    <w:multiLevelType w:val="hybridMultilevel"/>
+    <w:tmpl w:val="AB28C33E"/>
+    <w:lvl w:ilvl="0" w:tplc="04100001">
+      <w:start w:val="1"/>
+      <w:numFmt w:val="bullet"/>
+      <w:lvlText w:val=""/>
+      <w:lvlJc w:val="left"/>
+      <w:pPr>
+        <w:ind w:left="720" w:hanging="360"/>
+      </w:pPr>
+      <w:rPr>
+        <w:rFonts w:ascii="Symbol" w:hAnsi="Symbol" w:hint="default"/>
+      </w:rPr>
+    </w:lvl>
+    <w:lvl w:ilvl="1" w:tplc="04100003" w:tentative="1">
+      <w:start w:val="1"/>
+      <w:numFmt w:val="bullet"/>
+      <w:lvlText w:val="o"/>
+      <w:lvlJc w:val="left"/>
+      <w:pPr>
+        <w:ind w:left="1440" w:hanging="360"/>
+      </w:pPr>
+      <w:rPr>
+        <w:rFonts w:ascii="Courier New" w:hAnsi="Courier New" w:cs="Courier New" w:hint="default"/>
+      </w:rPr>
+    </w:lvl>
+    <w:lvl w:ilvl="2" w:tplc="04100005" w:tentative="1">
+      <w:start w:val="1"/>
+      <w:numFmt w:val="bullet"/>
+      <w:lvlText w:val=""/>
+      <w:lvlJc w:val="left"/>
+      <w:pPr>
+        <w:ind w:left="2160" w:hanging="360"/>
+      </w:pPr>
+      <w:rPr>
+        <w:rFonts w:ascii="Wingdings" w:hAnsi="Wingdings" w:hint="default"/>
+      </w:rPr>
+    </w:lvl>
+    <w:lvl w:ilvl="3" w:tplc="04100001" w:tentative="1">
+      <w:start w:val="1"/>
+      <w:numFmt w:val="bullet"/>
+      <w:lvlText w:val=""/>
+      <w:lvlJc w:val="left"/>
+      <w:pPr>
+        <w:ind w:left="2880" w:hanging="360"/>
+      </w:pPr>
+      <w:rPr>
+        <w:rFonts w:ascii="Symbol" w:hAnsi="Symbol" w:hint="default"/>
+      </w:rPr>
+    </w:lvl>
+    <w:lvl w:ilvl="4" w:tplc="04100003" w:tentative="1">
+      <w:start w:val="1"/>
+      <w:numFmt w:val="bullet"/>
+      <w:lvlText w:val="o"/>
+      <w:lvlJc w:val="left"/>
+      <w:pPr>
+        <w:ind w:left="3600" w:hanging="360"/>
+      </w:pPr>
+      <w:rPr>
+        <w:rFonts w:ascii="Courier New" w:hAnsi="Courier New" w:cs="Courier New" w:hint="default"/>
+      </w:rPr>
+    </w:lvl>
+    <w:lvl w:ilvl="5" w:tplc="04100005" w:tentative="1">
+      <w:start w:val="1"/>
+      <w:numFmt w:val="bullet"/>
+      <w:lvlText w:val=""/>
+      <w:lvlJc w:val="left"/>
+      <w:pPr>
+        <w:ind w:left="4320" w:hanging="360"/>
+      </w:pPr>
+      <w:rPr>
+        <w:rFonts w:ascii="Wingdings" w:hAnsi="Wingdings" w:hint="default"/>
+      </w:rPr>
+    </w:lvl>
+    <w:lvl w:ilvl="6" w:tplc="04100001" w:tentative="1">
+      <w:start w:val="1"/>
+      <w:numFmt w:val="bullet"/>
+      <w:lvlText w:val=""/>
+      <w:lvlJc w:val="left"/>
+      <w:pPr>
+        <w:ind w:left="5040" w:hanging="360"/>
+      </w:pPr>
+      <w:rPr>
+        <w:rFonts w:ascii="Symbol" w:hAnsi="Symbol" w:hint="default"/>
+      </w:rPr>
+    </w:lvl>
+    <w:lvl w:ilvl="7" w:tplc="04100003" w:tentative="1">
+      <w:start w:val="1"/>
+      <w:numFmt w:val="bullet"/>
+      <w:lvlText w:val="o"/>
+      <w:lvlJc w:val="left"/>
+      <w:pPr>
+        <w:ind w:left="5760" w:hanging="360"/>
+      </w:pPr>
+      <w:rPr>
+        <w:rFonts w:ascii="Courier New" w:hAnsi="Courier New" w:cs="Courier New" w:hint="default"/>
+      </w:rPr>
+    </w:lvl>
+    <w:lvl w:ilvl="8" w:tplc="04100005" w:tentative="1">
+      <w:start w:val="1"/>
+      <w:numFmt w:val="bullet"/>
+      <w:lvlText w:val=""/>
+      <w:lvlJc w:val="left"/>
+      <w:pPr>
+        <w:ind w:left="6480" w:hanging="360"/>
+      </w:pPr>
+      <w:rPr>
+        <w:rFonts w:ascii="Wingdings" w:hAnsi="Wingdings" w:hint="default"/>
+      </w:rPr>
+    </w:lvl>
+  </w:abstractNum>
+  <w:abstractNum w:abstractNumId="14" w15:restartNumberingAfterBreak="0">
     <w:nsid w:val="6B196AE2"/>
     <w:multiLevelType w:val="hybridMultilevel"/>
     <w:tmpl w:val="0672B1FC"/>
@@ -2656,7 +4406,120 @@
       </w:rPr>
     </w:lvl>
   </w:abstractNum>
-  <w:abstractNum w:abstractNumId="12" w15:restartNumberingAfterBreak="0">
+  <w:abstractNum w:abstractNumId="15" w15:restartNumberingAfterBreak="0">
+    <w:nsid w:val="6B445B22"/>
+    <w:multiLevelType w:val="hybridMultilevel"/>
+    <w:tmpl w:val="CC60059C"/>
+    <w:lvl w:ilvl="0" w:tplc="04100001">
+      <w:start w:val="1"/>
+      <w:numFmt w:val="bullet"/>
+      <w:lvlText w:val=""/>
+      <w:lvlJc w:val="left"/>
+      <w:pPr>
+        <w:ind w:left="720" w:hanging="360"/>
+      </w:pPr>
+      <w:rPr>
+        <w:rFonts w:ascii="Symbol" w:hAnsi="Symbol" w:hint="default"/>
+      </w:rPr>
+    </w:lvl>
+    <w:lvl w:ilvl="1" w:tplc="04100003">
+      <w:start w:val="1"/>
+      <w:numFmt w:val="bullet"/>
+      <w:lvlText w:val="o"/>
+      <w:lvlJc w:val="left"/>
+      <w:pPr>
+        <w:ind w:left="1440" w:hanging="360"/>
+      </w:pPr>
+      <w:rPr>
+        <w:rFonts w:ascii="Courier New" w:hAnsi="Courier New" w:cs="Courier New" w:hint="default"/>
+      </w:rPr>
+    </w:lvl>
+    <w:lvl w:ilvl="2" w:tplc="04100005" w:tentative="1">
+      <w:start w:val="1"/>
+      <w:numFmt w:val="bullet"/>
+      <w:lvlText w:val=""/>
+      <w:lvlJc w:val="left"/>
+      <w:pPr>
+        <w:ind w:left="2160" w:hanging="360"/>
+      </w:pPr>
+      <w:rPr>
+        <w:rFonts w:ascii="Wingdings" w:hAnsi="Wingdings" w:hint="default"/>
+      </w:rPr>
+    </w:lvl>
+    <w:lvl w:ilvl="3" w:tplc="04100001" w:tentative="1">
+      <w:start w:val="1"/>
+      <w:numFmt w:val="bullet"/>
+      <w:lvlText w:val=""/>
+      <w:lvlJc w:val="left"/>
+      <w:pPr>
+        <w:ind w:left="2880" w:hanging="360"/>
+      </w:pPr>
+      <w:rPr>
+        <w:rFonts w:ascii="Symbol" w:hAnsi="Symbol" w:hint="default"/>
+      </w:rPr>
+    </w:lvl>
+    <w:lvl w:ilvl="4" w:tplc="04100003" w:tentative="1">
+      <w:start w:val="1"/>
+      <w:numFmt w:val="bullet"/>
+      <w:lvlText w:val="o"/>
+      <w:lvlJc w:val="left"/>
+      <w:pPr>
+        <w:ind w:left="3600" w:hanging="360"/>
+      </w:pPr>
+      <w:rPr>
+        <w:rFonts w:ascii="Courier New" w:hAnsi="Courier New" w:cs="Courier New" w:hint="default"/>
+      </w:rPr>
+    </w:lvl>
+    <w:lvl w:ilvl="5" w:tplc="04100005" w:tentative="1">
+      <w:start w:val="1"/>
+      <w:numFmt w:val="bullet"/>
+      <w:lvlText w:val=""/>
+      <w:lvlJc w:val="left"/>
+      <w:pPr>
+        <w:ind w:left="4320" w:hanging="360"/>
+      </w:pPr>
+      <w:rPr>
+        <w:rFonts w:ascii="Wingdings" w:hAnsi="Wingdings" w:hint="default"/>
+      </w:rPr>
+    </w:lvl>
+    <w:lvl w:ilvl="6" w:tplc="04100001" w:tentative="1">
+      <w:start w:val="1"/>
+      <w:numFmt w:val="bullet"/>
+      <w:lvlText w:val=""/>
+      <w:lvlJc w:val="left"/>
+      <w:pPr>
+        <w:ind w:left="5040" w:hanging="360"/>
+      </w:pPr>
+      <w:rPr>
+        <w:rFonts w:ascii="Symbol" w:hAnsi="Symbol" w:hint="default"/>
+      </w:rPr>
+    </w:lvl>
+    <w:lvl w:ilvl="7" w:tplc="04100003" w:tentative="1">
+      <w:start w:val="1"/>
+      <w:numFmt w:val="bullet"/>
+      <w:lvlText w:val="o"/>
+      <w:lvlJc w:val="left"/>
+      <w:pPr>
+        <w:ind w:left="5760" w:hanging="360"/>
+      </w:pPr>
+      <w:rPr>
+        <w:rFonts w:ascii="Courier New" w:hAnsi="Courier New" w:cs="Courier New" w:hint="default"/>
+      </w:rPr>
+    </w:lvl>
+    <w:lvl w:ilvl="8" w:tplc="04100005" w:tentative="1">
+      <w:start w:val="1"/>
+      <w:numFmt w:val="bullet"/>
+      <w:lvlText w:val=""/>
+      <w:lvlJc w:val="left"/>
+      <w:pPr>
+        <w:ind w:left="6480" w:hanging="360"/>
+      </w:pPr>
+      <w:rPr>
+        <w:rFonts w:ascii="Wingdings" w:hAnsi="Wingdings" w:hint="default"/>
+      </w:rPr>
+    </w:lvl>
+  </w:abstractNum>
+  <w:abstractNum w:abstractNumId="16" w15:restartNumberingAfterBreak="0">
     <w:nsid w:val="70C75403"/>
     <w:multiLevelType w:val="hybridMultilevel"/>
     <w:tmpl w:val="A672DFB6"/>
@@ -2763,6 +4626,119 @@
       <w:lvlJc w:val="left"/>
       <w:pPr>
         <w:ind w:left="7188" w:hanging="360"/>
+      </w:pPr>
+      <w:rPr>
+        <w:rFonts w:ascii="Wingdings" w:hAnsi="Wingdings" w:hint="default"/>
+      </w:rPr>
+    </w:lvl>
+  </w:abstractNum>
+  <w:abstractNum w:abstractNumId="17" w15:restartNumberingAfterBreak="0">
+    <w:nsid w:val="7F2C1564"/>
+    <w:multiLevelType w:val="hybridMultilevel"/>
+    <w:tmpl w:val="B0567D8E"/>
+    <w:lvl w:ilvl="0" w:tplc="04100001">
+      <w:start w:val="1"/>
+      <w:numFmt w:val="bullet"/>
+      <w:lvlText w:val=""/>
+      <w:lvlJc w:val="left"/>
+      <w:pPr>
+        <w:ind w:left="720" w:hanging="360"/>
+      </w:pPr>
+      <w:rPr>
+        <w:rFonts w:ascii="Symbol" w:hAnsi="Symbol" w:hint="default"/>
+      </w:rPr>
+    </w:lvl>
+    <w:lvl w:ilvl="1" w:tplc="04100003" w:tentative="1">
+      <w:start w:val="1"/>
+      <w:numFmt w:val="bullet"/>
+      <w:lvlText w:val="o"/>
+      <w:lvlJc w:val="left"/>
+      <w:pPr>
+        <w:ind w:left="1440" w:hanging="360"/>
+      </w:pPr>
+      <w:rPr>
+        <w:rFonts w:ascii="Courier New" w:hAnsi="Courier New" w:cs="Courier New" w:hint="default"/>
+      </w:rPr>
+    </w:lvl>
+    <w:lvl w:ilvl="2" w:tplc="04100005" w:tentative="1">
+      <w:start w:val="1"/>
+      <w:numFmt w:val="bullet"/>
+      <w:lvlText w:val=""/>
+      <w:lvlJc w:val="left"/>
+      <w:pPr>
+        <w:ind w:left="2160" w:hanging="360"/>
+      </w:pPr>
+      <w:rPr>
+        <w:rFonts w:ascii="Wingdings" w:hAnsi="Wingdings" w:hint="default"/>
+      </w:rPr>
+    </w:lvl>
+    <w:lvl w:ilvl="3" w:tplc="04100001" w:tentative="1">
+      <w:start w:val="1"/>
+      <w:numFmt w:val="bullet"/>
+      <w:lvlText w:val=""/>
+      <w:lvlJc w:val="left"/>
+      <w:pPr>
+        <w:ind w:left="2880" w:hanging="360"/>
+      </w:pPr>
+      <w:rPr>
+        <w:rFonts w:ascii="Symbol" w:hAnsi="Symbol" w:hint="default"/>
+      </w:rPr>
+    </w:lvl>
+    <w:lvl w:ilvl="4" w:tplc="04100003" w:tentative="1">
+      <w:start w:val="1"/>
+      <w:numFmt w:val="bullet"/>
+      <w:lvlText w:val="o"/>
+      <w:lvlJc w:val="left"/>
+      <w:pPr>
+        <w:ind w:left="3600" w:hanging="360"/>
+      </w:pPr>
+      <w:rPr>
+        <w:rFonts w:ascii="Courier New" w:hAnsi="Courier New" w:cs="Courier New" w:hint="default"/>
+      </w:rPr>
+    </w:lvl>
+    <w:lvl w:ilvl="5" w:tplc="04100005" w:tentative="1">
+      <w:start w:val="1"/>
+      <w:numFmt w:val="bullet"/>
+      <w:lvlText w:val=""/>
+      <w:lvlJc w:val="left"/>
+      <w:pPr>
+        <w:ind w:left="4320" w:hanging="360"/>
+      </w:pPr>
+      <w:rPr>
+        <w:rFonts w:ascii="Wingdings" w:hAnsi="Wingdings" w:hint="default"/>
+      </w:rPr>
+    </w:lvl>
+    <w:lvl w:ilvl="6" w:tplc="04100001" w:tentative="1">
+      <w:start w:val="1"/>
+      <w:numFmt w:val="bullet"/>
+      <w:lvlText w:val=""/>
+      <w:lvlJc w:val="left"/>
+      <w:pPr>
+        <w:ind w:left="5040" w:hanging="360"/>
+      </w:pPr>
+      <w:rPr>
+        <w:rFonts w:ascii="Symbol" w:hAnsi="Symbol" w:hint="default"/>
+      </w:rPr>
+    </w:lvl>
+    <w:lvl w:ilvl="7" w:tplc="04100003" w:tentative="1">
+      <w:start w:val="1"/>
+      <w:numFmt w:val="bullet"/>
+      <w:lvlText w:val="o"/>
+      <w:lvlJc w:val="left"/>
+      <w:pPr>
+        <w:ind w:left="5760" w:hanging="360"/>
+      </w:pPr>
+      <w:rPr>
+        <w:rFonts w:ascii="Courier New" w:hAnsi="Courier New" w:cs="Courier New" w:hint="default"/>
+      </w:rPr>
+    </w:lvl>
+    <w:lvl w:ilvl="8" w:tplc="04100005" w:tentative="1">
+      <w:start w:val="1"/>
+      <w:numFmt w:val="bullet"/>
+      <w:lvlText w:val=""/>
+      <w:lvlJc w:val="left"/>
+      <w:pPr>
+        <w:ind w:left="6480" w:hanging="360"/>
       </w:pPr>
       <w:rPr>
         <w:rFonts w:ascii="Wingdings" w:hAnsi="Wingdings" w:hint="default"/>
@@ -2773,7 +4749,7 @@
     <w:abstractNumId w:val="1"/>
   </w:num>
   <w:num w:numId="2">
-    <w:abstractNumId w:val="10"/>
+    <w:abstractNumId w:val="12"/>
   </w:num>
   <w:num w:numId="3">
     <w:abstractNumId w:val="6"/>
@@ -2803,10 +4779,25 @@
     <w:abstractNumId w:val="8"/>
   </w:num>
   <w:num w:numId="12">
-    <w:abstractNumId w:val="12"/>
+    <w:abstractNumId w:val="16"/>
   </w:num>
   <w:num w:numId="13">
+    <w:abstractNumId w:val="14"/>
+  </w:num>
+  <w:num w:numId="14">
+    <w:abstractNumId w:val="10"/>
+  </w:num>
+  <w:num w:numId="15">
+    <w:abstractNumId w:val="13"/>
+  </w:num>
+  <w:num w:numId="16">
+    <w:abstractNumId w:val="15"/>
+  </w:num>
+  <w:num w:numId="17">
     <w:abstractNumId w:val="11"/>
+  </w:num>
+  <w:num w:numId="18">
+    <w:abstractNumId w:val="17"/>
   </w:num>
 </w:numbering>
 </file>
@@ -2828,7 +4819,7 @@
       </w:pPr>
     </w:pPrDefault>
   </w:docDefaults>
-  <w:latentStyles w:defLockedState="0" w:defUIPriority="99" w:defSemiHidden="0" w:defUnhideWhenUsed="0" w:defQFormat="0" w:count="376">
+  <w:latentStyles w:defLockedState="0" w:defUIPriority="99" w:defSemiHidden="0" w:defUnhideWhenUsed="0" w:defQFormat="0" w:count="377">
     <w:lsdException w:name="Normal" w:uiPriority="0" w:qFormat="1"/>
     <w:lsdException w:name="heading 1" w:uiPriority="9" w:qFormat="1"/>
     <w:lsdException w:name="heading 2" w:semiHidden="1" w:uiPriority="9" w:unhideWhenUsed="1" w:qFormat="1"/>
@@ -2934,7 +4925,6 @@
     <w:lsdException w:name="HTML Sample" w:semiHidden="1" w:unhideWhenUsed="1"/>
     <w:lsdException w:name="HTML Typewriter" w:semiHidden="1" w:unhideWhenUsed="1"/>
     <w:lsdException w:name="HTML Variable" w:semiHidden="1" w:unhideWhenUsed="1"/>
-    <w:lsdException w:name="Normal Table" w:semiHidden="1" w:unhideWhenUsed="1"/>
     <w:lsdException w:name="annotation subject" w:semiHidden="1" w:unhideWhenUsed="1"/>
     <w:lsdException w:name="No List" w:semiHidden="1" w:unhideWhenUsed="1"/>
     <w:lsdException w:name="Outline List 1" w:semiHidden="1" w:unhideWhenUsed="1"/>
@@ -2981,10 +4971,8 @@
     <w:lsdException w:name="Table Subtle 2" w:semiHidden="1" w:unhideWhenUsed="1"/>
     <w:lsdException w:name="Table Web 1" w:semiHidden="1" w:unhideWhenUsed="1"/>
     <w:lsdException w:name="Table Web 2" w:semiHidden="1" w:unhideWhenUsed="1"/>
-    <w:lsdException w:name="Table Web 3" w:semiHidden="1" w:unhideWhenUsed="1"/>
     <w:lsdException w:name="Balloon Text" w:semiHidden="1" w:unhideWhenUsed="1"/>
     <w:lsdException w:name="Table Grid" w:uiPriority="39"/>
-    <w:lsdException w:name="Table Theme" w:semiHidden="1" w:unhideWhenUsed="1"/>
     <w:lsdException w:name="Placeholder Text" w:semiHidden="1"/>
     <w:lsdException w:name="No Spacing" w:uiPriority="1" w:qFormat="1"/>
     <w:lsdException w:name="Light Shading" w:uiPriority="60"/>
@@ -3205,6 +5193,7 @@
     <w:lsdException w:name="Hashtag" w:semiHidden="1" w:unhideWhenUsed="1"/>
     <w:lsdException w:name="Unresolved Mention" w:semiHidden="1" w:unhideWhenUsed="1"/>
     <w:lsdException w:name="Smart Link" w:semiHidden="1" w:unhideWhenUsed="1"/>
+    <w:lsdException w:name="Smart Link Error" w:semiHidden="1" w:unhideWhenUsed="1"/>
   </w:latentStyles>
   <w:style w:type="paragraph" w:default="1" w:styleId="Normale">
     <w:name w:val="Normal"/>
@@ -3282,9 +5271,32 @@
       <w:szCs w:val="24"/>
     </w:rPr>
   </w:style>
+  <w:style w:type="paragraph" w:styleId="Titolo4">
+    <w:name w:val="heading 4"/>
+    <w:basedOn w:val="Normale"/>
+    <w:next w:val="Normale"/>
+    <w:link w:val="Titolo4Carattere"/>
+    <w:uiPriority w:val="9"/>
+    <w:unhideWhenUsed/>
+    <w:qFormat/>
+    <w:rsid w:val="003C4C25"/>
+    <w:pPr>
+      <w:keepNext/>
+      <w:keepLines/>
+      <w:spacing w:before="40" w:after="0"/>
+      <w:outlineLvl w:val="3"/>
+    </w:pPr>
+    <w:rPr>
+      <w:rFonts w:asciiTheme="majorHAnsi" w:eastAsiaTheme="majorEastAsia" w:hAnsiTheme="majorHAnsi" w:cstheme="majorBidi"/>
+      <w:i/>
+      <w:iCs/>
+      <w:color w:val="2F5496" w:themeColor="accent1" w:themeShade="BF"/>
+    </w:rPr>
+  </w:style>
   <w:style w:type="character" w:default="1" w:styleId="Carpredefinitoparagrafo">
     <w:name w:val="Default Paragraph Font"/>
     <w:uiPriority w:val="1"/>
+    <w:semiHidden/>
     <w:unhideWhenUsed/>
   </w:style>
   <w:style w:type="table" w:default="1" w:styleId="Tabellanormale">
@@ -3407,6 +5419,32 @@
       <w:color w:val="1F3763" w:themeColor="accent1" w:themeShade="7F"/>
       <w:sz w:val="24"/>
       <w:szCs w:val="24"/>
+    </w:rPr>
+  </w:style>
+  <w:style w:type="paragraph" w:styleId="Sommario3">
+    <w:name w:val="toc 3"/>
+    <w:basedOn w:val="Normale"/>
+    <w:next w:val="Normale"/>
+    <w:autoRedefine/>
+    <w:uiPriority w:val="39"/>
+    <w:unhideWhenUsed/>
+    <w:rsid w:val="006F2D19"/>
+    <w:pPr>
+      <w:spacing w:after="100"/>
+      <w:ind w:left="440"/>
+    </w:pPr>
+  </w:style>
+  <w:style w:type="character" w:customStyle="1" w:styleId="Titolo4Carattere">
+    <w:name w:val="Titolo 4 Carattere"/>
+    <w:basedOn w:val="Carpredefinitoparagrafo"/>
+    <w:link w:val="Titolo4"/>
+    <w:uiPriority w:val="9"/>
+    <w:rsid w:val="003C4C25"/>
+    <w:rPr>
+      <w:rFonts w:asciiTheme="majorHAnsi" w:eastAsiaTheme="majorEastAsia" w:hAnsiTheme="majorHAnsi" w:cstheme="majorBidi"/>
+      <w:i/>
+      <w:iCs/>
+      <w:color w:val="2F5496" w:themeColor="accent1" w:themeShade="BF"/>
     </w:rPr>
   </w:style>
 </w:styles>
@@ -3712,7 +5750,7 @@
 </file>
 
 <file path=customXml/itemProps1.xml><?xml version="1.0" encoding="utf-8"?>
-<ds:datastoreItem xmlns:ds="http://schemas.openxmlformats.org/officeDocument/2006/customXml" ds:itemID="{A7F30D2D-650E-45E9-BF99-9245B7F8A339}">
+<ds:datastoreItem xmlns:ds="http://schemas.openxmlformats.org/officeDocument/2006/customXml" ds:itemID="{53E752F6-209B-4D4F-960F-7BDE00E03E35}">
   <ds:schemaRefs>
     <ds:schemaRef ds:uri="http://schemas.openxmlformats.org/officeDocument/2006/bibliography"/>
   </ds:schemaRefs>

</xml_diff>

<commit_message>
Aggiornato SDD e terminata scomposizione sottosistemi.
</commit_message>
<xml_diff>
--- a/Documents/Eat & Reoder SDD.docx
+++ b/Documents/Eat & Reoder SDD.docx
@@ -2244,18 +2244,34 @@
         <w:pStyle w:val="Titolo3"/>
       </w:pPr>
       <w:r>
-        <w:t xml:space="preserve">2.2.1. Macro </w:t>
+        <w:t xml:space="preserve">2.2.1. </w:t>
+      </w:r>
+      <w:proofErr w:type="gramStart"/>
+      <w:r>
+        <w:t xml:space="preserve">Macro </w:t>
       </w:r>
       <w:r>
         <w:t>d</w:t>
       </w:r>
       <w:r>
-        <w:t>ecomposizione in sistemi</w:t>
-      </w:r>
-    </w:p>
-    <w:p>
-      <w:r>
-        <w:t>La macro decomposizione divide il sistema nei seguenti sottosistemi:</w:t>
+        <w:t>ecomposizione</w:t>
+      </w:r>
+      <w:proofErr w:type="gramEnd"/>
+      <w:r>
+        <w:t xml:space="preserve"> in sistemi</w:t>
+      </w:r>
+    </w:p>
+    <w:p>
+      <w:r>
+        <w:t xml:space="preserve">La </w:t>
+      </w:r>
+      <w:proofErr w:type="gramStart"/>
+      <w:r>
+        <w:t>macro decomposizione</w:t>
+      </w:r>
+      <w:proofErr w:type="gramEnd"/>
+      <w:r>
+        <w:t xml:space="preserve"> divide il sistema nei seguenti sottosistemi:</w:t>
       </w:r>
     </w:p>
     <w:p>
@@ -2311,6 +2327,9 @@
         <w:jc w:val="center"/>
       </w:pPr>
       <w:r>
+        <w:rPr>
+          <w:noProof/>
+        </w:rPr>
         <w:drawing>
           <wp:inline distT="0" distB="0" distL="0" distR="0" wp14:anchorId="5F205152" wp14:editId="58EA5F2A">
             <wp:extent cx="5858505" cy="3650776"/>
@@ -2414,6 +2433,9 @@
         <w:jc w:val="center"/>
       </w:pPr>
       <w:r>
+        <w:rPr>
+          <w:noProof/>
+        </w:rPr>
         <w:drawing>
           <wp:inline distT="0" distB="0" distL="0" distR="0" wp14:anchorId="6744E260" wp14:editId="1A91678D">
             <wp:extent cx="1043074" cy="2654489"/>
@@ -2579,8 +2601,6 @@
           <w:numId w:val="17"/>
         </w:numPr>
       </w:pPr>
-      <w:bookmarkStart w:id="13" w:name="_GoBack"/>
-      <w:bookmarkEnd w:id="13"/>
       <w:proofErr w:type="spellStart"/>
       <w:r>
         <w:t>GUI_Modifica_Profilo</w:t>
@@ -2662,10 +2682,7 @@
       </w:r>
       <w:proofErr w:type="spellEnd"/>
       <w:r>
-        <w:t xml:space="preserve"> </w:t>
-      </w:r>
-      <w:r>
-        <w:t>offre le seguenti funzioni:</w:t>
+        <w:t xml:space="preserve"> offre le seguenti funzioni:</w:t>
       </w:r>
     </w:p>
     <w:p>
@@ -2768,6 +2785,9 @@
     </w:p>
     <w:p>
       <w:r>
+        <w:rPr>
+          <w:noProof/>
+        </w:rPr>
         <w:drawing>
           <wp:inline distT="0" distB="0" distL="0" distR="0" wp14:anchorId="5A06FBCA" wp14:editId="43D853D7">
             <wp:extent cx="6120130" cy="4144010"/>
@@ -2815,18 +2835,727 @@
     </w:p>
     <w:p>
       <w:r>
-        <w:t>Questo sottosistema si occupa della gestione del carrello e dell’ordinazione:</w:t>
+        <w:t xml:space="preserve">Questo sottosistema si occupa </w:t>
+      </w:r>
+      <w:r>
+        <w:t>di:</w:t>
+      </w:r>
+    </w:p>
+    <w:p>
+      <w:pPr>
+        <w:pStyle w:val="Paragrafoelenco"/>
+        <w:numPr>
+          <w:ilvl w:val="0"/>
+          <w:numId w:val="20"/>
+        </w:numPr>
+      </w:pPr>
+      <w:r>
+        <w:t>Ricerca di Un Prodotto</w:t>
+      </w:r>
+    </w:p>
+    <w:p>
+      <w:pPr>
+        <w:pStyle w:val="Paragrafoelenco"/>
+        <w:numPr>
+          <w:ilvl w:val="0"/>
+          <w:numId w:val="20"/>
+        </w:numPr>
+      </w:pPr>
+      <w:r>
+        <w:t>Gestione del Carrello</w:t>
+      </w:r>
+    </w:p>
+    <w:p>
+      <w:pPr>
+        <w:pStyle w:val="Paragrafoelenco"/>
+        <w:numPr>
+          <w:ilvl w:val="0"/>
+          <w:numId w:val="20"/>
+        </w:numPr>
+      </w:pPr>
+      <w:r>
+        <w:t>Ordinazione</w:t>
+      </w:r>
+    </w:p>
+    <w:p/>
+    <w:p>
+      <w:r>
+        <w:t xml:space="preserve">La </w:t>
+      </w:r>
+      <w:proofErr w:type="spellStart"/>
+      <w:r>
+        <w:t>GestioneAcquistoView</w:t>
+      </w:r>
+      <w:proofErr w:type="spellEnd"/>
+      <w:r>
+        <w:t xml:space="preserve"> comprende tutti gli elementi dell’interfaccia grafica che offrono funzionalità riguardanti la gestione di un acquisto:</w:t>
+      </w:r>
+    </w:p>
+    <w:p>
+      <w:pPr>
+        <w:pStyle w:val="Paragrafoelenco"/>
+        <w:numPr>
+          <w:ilvl w:val="0"/>
+          <w:numId w:val="21"/>
+        </w:numPr>
+      </w:pPr>
+      <w:proofErr w:type="spellStart"/>
+      <w:r>
+        <w:t>GUI_RicercaProdotto</w:t>
+      </w:r>
+      <w:proofErr w:type="spellEnd"/>
+      <w:r>
+        <w:t>: comprende le interfacce che consentono al cliente di cercare un prodotto</w:t>
+      </w:r>
+    </w:p>
+    <w:p>
+      <w:pPr>
+        <w:pStyle w:val="Paragrafoelenco"/>
+        <w:numPr>
+          <w:ilvl w:val="0"/>
+          <w:numId w:val="21"/>
+        </w:numPr>
+      </w:pPr>
+      <w:proofErr w:type="spellStart"/>
+      <w:r>
+        <w:t>GUI_Carrello</w:t>
+      </w:r>
+      <w:proofErr w:type="spellEnd"/>
+      <w:r>
+        <w:t>: comprende le interfacce che consentono al cliente l’aggiunta, l’inserimento e la rimozione di un prodotto nel carrello e la sua visualizzazione.</w:t>
+      </w:r>
+    </w:p>
+    <w:p>
+      <w:pPr>
+        <w:pStyle w:val="Paragrafoelenco"/>
+        <w:numPr>
+          <w:ilvl w:val="0"/>
+          <w:numId w:val="21"/>
+        </w:numPr>
+      </w:pPr>
+      <w:proofErr w:type="spellStart"/>
+      <w:r>
+        <w:t>GUI_Ordinazione</w:t>
+      </w:r>
+      <w:proofErr w:type="spellEnd"/>
+      <w:r>
+        <w:t>: comprende le interfacce che consentono al cliente la creazione di una ordinazione</w:t>
       </w:r>
     </w:p>
     <w:p/>
     <w:p/>
+    <w:p>
+      <w:r>
+        <w:lastRenderedPageBreak/>
+        <w:t xml:space="preserve">La </w:t>
+      </w:r>
+      <w:proofErr w:type="spellStart"/>
+      <w:r>
+        <w:t>GestioneCarrelloControl</w:t>
+      </w:r>
+      <w:proofErr w:type="spellEnd"/>
+      <w:r>
+        <w:t xml:space="preserve"> offre le seguenti funzioni:</w:t>
+      </w:r>
+    </w:p>
+    <w:p>
+      <w:pPr>
+        <w:pStyle w:val="Paragrafoelenco"/>
+        <w:numPr>
+          <w:ilvl w:val="0"/>
+          <w:numId w:val="22"/>
+        </w:numPr>
+      </w:pPr>
+      <w:proofErr w:type="spellStart"/>
+      <w:r>
+        <w:t>RicercaProdotto</w:t>
+      </w:r>
+      <w:proofErr w:type="spellEnd"/>
+      <w:r>
+        <w:t>() consente al cliente di cercare un prodotto.</w:t>
+      </w:r>
+    </w:p>
+    <w:p>
+      <w:pPr>
+        <w:pStyle w:val="Paragrafoelenco"/>
+        <w:numPr>
+          <w:ilvl w:val="0"/>
+          <w:numId w:val="22"/>
+        </w:numPr>
+      </w:pPr>
+      <w:proofErr w:type="spellStart"/>
+      <w:r>
+        <w:t>GestisciCarrello</w:t>
+      </w:r>
+      <w:proofErr w:type="spellEnd"/>
+      <w:r>
+        <w:t>() gestisce la visualizzazione del carrello, l</w:t>
+      </w:r>
+      <w:r>
+        <w:t>’aggiunta e la rimozione di un prodotto, la modifica della quantità di un prodotto nel carrello</w:t>
+      </w:r>
+    </w:p>
+    <w:p>
+      <w:pPr>
+        <w:pStyle w:val="Paragrafoelenco"/>
+        <w:numPr>
+          <w:ilvl w:val="0"/>
+          <w:numId w:val="22"/>
+        </w:numPr>
+      </w:pPr>
+      <w:r>
+        <w:t>Ordinazione() consente al cliente di creare una ordinazione utilizzando i prodotti del proprio carrello.</w:t>
+      </w:r>
+    </w:p>
     <w:p/>
+    <w:p>
+      <w:r>
+        <w:t xml:space="preserve">Il </w:t>
+      </w:r>
+      <w:proofErr w:type="spellStart"/>
+      <w:r>
+        <w:t>Gestione</w:t>
+      </w:r>
+      <w:r>
+        <w:t>Acquisto</w:t>
+      </w:r>
+      <w:r>
+        <w:t>Model</w:t>
+      </w:r>
+      <w:proofErr w:type="spellEnd"/>
+      <w:r>
+        <w:t xml:space="preserve"> si occupa di rendere reperibili i dati presenti all’interno del database, relativi</w:t>
+      </w:r>
+      <w:r>
+        <w:t xml:space="preserve"> alle aziende, ai prodotti delle aziende e alle ordinazioni</w:t>
+      </w:r>
+      <w:r>
+        <w:t>.</w:t>
+      </w:r>
+    </w:p>
+    <w:p>
+      <w:r>
+        <w:rPr>
+          <w:noProof/>
+        </w:rPr>
+        <w:drawing>
+          <wp:inline distT="0" distB="0" distL="0" distR="0" wp14:anchorId="5A68614C" wp14:editId="3100CD19">
+            <wp:extent cx="6343992" cy="6524068"/>
+            <wp:effectExtent l="0" t="0" r="0" b="0"/>
+            <wp:docPr id="3" name="Elemento grafico 3"/>
+            <wp:cNvGraphicFramePr>
+              <a:graphicFrameLocks xmlns:a="http://schemas.openxmlformats.org/drawingml/2006/main" noChangeAspect="1"/>
+            </wp:cNvGraphicFramePr>
+            <a:graphic xmlns:a="http://schemas.openxmlformats.org/drawingml/2006/main">
+              <a:graphicData uri="http://schemas.openxmlformats.org/drawingml/2006/picture">
+                <pic:pic xmlns:pic="http://schemas.openxmlformats.org/drawingml/2006/picture">
+                  <pic:nvPicPr>
+                    <pic:cNvPr id="3" name="Gestione Acquisto.svg"/>
+                    <pic:cNvPicPr/>
+                  </pic:nvPicPr>
+                  <pic:blipFill>
+                    <a:blip r:embed="rId9">
+                      <a:extLst>
+                        <a:ext uri="{28A0092B-C50C-407E-A947-70E740481C1C}">
+                          <a14:useLocalDpi xmlns:a14="http://schemas.microsoft.com/office/drawing/2010/main" val="0"/>
+                        </a:ext>
+                        <a:ext uri="{96DAC541-7B7A-43D3-8B79-37D633B846F1}">
+                          <asvg:svgBlip xmlns:asvg="http://schemas.microsoft.com/office/drawing/2016/SVG/main" r:embed="rId10"/>
+                        </a:ext>
+                      </a:extLst>
+                    </a:blip>
+                    <a:stretch>
+                      <a:fillRect/>
+                    </a:stretch>
+                  </pic:blipFill>
+                  <pic:spPr>
+                    <a:xfrm>
+                      <a:off x="0" y="0"/>
+                      <a:ext cx="6356712" cy="6537149"/>
+                    </a:xfrm>
+                    <a:prstGeom prst="rect">
+                      <a:avLst/>
+                    </a:prstGeom>
+                  </pic:spPr>
+                </pic:pic>
+              </a:graphicData>
+            </a:graphic>
+          </wp:inline>
+        </w:drawing>
+      </w:r>
+    </w:p>
     <w:p/>
+    <w:p>
+      <w:pPr>
+        <w:pStyle w:val="Titolo4"/>
+      </w:pPr>
+      <w:r>
+        <w:lastRenderedPageBreak/>
+        <w:t>2.2.2.3. Gestione Ristorante</w:t>
+      </w:r>
+    </w:p>
     <w:p/>
+    <w:p>
+      <w:r>
+        <w:t>Questo sottosistema si occupa di :</w:t>
+      </w:r>
+    </w:p>
+    <w:p>
+      <w:pPr>
+        <w:pStyle w:val="Paragrafoelenco"/>
+        <w:numPr>
+          <w:ilvl w:val="0"/>
+          <w:numId w:val="24"/>
+        </w:numPr>
+      </w:pPr>
+      <w:r>
+        <w:t>Visualizzare i prodotti di una Azienda</w:t>
+      </w:r>
+    </w:p>
+    <w:p>
+      <w:pPr>
+        <w:pStyle w:val="Paragrafoelenco"/>
+        <w:numPr>
+          <w:ilvl w:val="0"/>
+          <w:numId w:val="24"/>
+        </w:numPr>
+      </w:pPr>
+      <w:r>
+        <w:t xml:space="preserve">Gestire i prodotti dell’Azienda </w:t>
+      </w:r>
+    </w:p>
+    <w:p>
+      <w:pPr>
+        <w:pStyle w:val="Paragrafoelenco"/>
+        <w:numPr>
+          <w:ilvl w:val="0"/>
+          <w:numId w:val="24"/>
+        </w:numPr>
+      </w:pPr>
+      <w:r>
+        <w:t>Gestire gli ordini commissionati all’Azienda</w:t>
+      </w:r>
+    </w:p>
     <w:p/>
+    <w:p>
+      <w:r>
+        <w:t xml:space="preserve">La Gestione Ristorante </w:t>
+      </w:r>
+      <w:proofErr w:type="spellStart"/>
+      <w:r>
+        <w:t>View</w:t>
+      </w:r>
+      <w:proofErr w:type="spellEnd"/>
+      <w:r>
+        <w:t xml:space="preserve"> comprende tutti gli elementi dell’interfaccia grafica che offrono funzionalità riguardanti la gestione dell’azienda:</w:t>
+      </w:r>
+    </w:p>
     <w:p/>
+    <w:p>
+      <w:pPr>
+        <w:pStyle w:val="Paragrafoelenco"/>
+        <w:numPr>
+          <w:ilvl w:val="0"/>
+          <w:numId w:val="25"/>
+        </w:numPr>
+      </w:pPr>
+      <w:proofErr w:type="spellStart"/>
+      <w:r>
+        <w:t>GUI_Visualizzazione_Prodotti</w:t>
+      </w:r>
+      <w:proofErr w:type="spellEnd"/>
+      <w:r>
+        <w:t>: comprende le interfacce che consentono la visualizzazione dei prodotti offerti dall’Azienda</w:t>
+      </w:r>
+    </w:p>
+    <w:p>
+      <w:pPr>
+        <w:pStyle w:val="Paragrafoelenco"/>
+        <w:numPr>
+          <w:ilvl w:val="0"/>
+          <w:numId w:val="25"/>
+        </w:numPr>
+      </w:pPr>
+      <w:proofErr w:type="spellStart"/>
+      <w:r>
+        <w:t>GUI_GestioneProdotto</w:t>
+      </w:r>
+      <w:proofErr w:type="spellEnd"/>
+      <w:r>
+        <w:t>: comprende le interfacce che consentono di inserire, rimuovere e modificare un prodotto presente nel listino dell’Azienda</w:t>
+      </w:r>
+    </w:p>
+    <w:p>
+      <w:pPr>
+        <w:pStyle w:val="Paragrafoelenco"/>
+        <w:numPr>
+          <w:ilvl w:val="0"/>
+          <w:numId w:val="25"/>
+        </w:numPr>
+      </w:pPr>
+      <w:proofErr w:type="spellStart"/>
+      <w:r>
+        <w:t>GUI_GestioneOrdini</w:t>
+      </w:r>
+      <w:proofErr w:type="spellEnd"/>
+      <w:r>
+        <w:t xml:space="preserve">: comprende le interfacce </w:t>
+      </w:r>
+      <w:r>
+        <w:t>che consentono la visualizzazione dei dettagli degli ordini commissionati all’azienda</w:t>
+      </w:r>
+    </w:p>
+    <w:p>
+      <w:r>
+        <w:t xml:space="preserve">La Gestione </w:t>
+      </w:r>
+      <w:proofErr w:type="spellStart"/>
+      <w:r>
+        <w:t>RistoranteControl</w:t>
+      </w:r>
+      <w:proofErr w:type="spellEnd"/>
+      <w:r>
+        <w:t xml:space="preserve"> offre le seguenti funzioni:</w:t>
+      </w:r>
+      <w:r>
+        <w:br/>
+      </w:r>
+    </w:p>
+    <w:p>
+      <w:pPr>
+        <w:pStyle w:val="Paragrafoelenco"/>
+        <w:numPr>
+          <w:ilvl w:val="0"/>
+          <w:numId w:val="26"/>
+        </w:numPr>
+      </w:pPr>
+      <w:proofErr w:type="spellStart"/>
+      <w:r>
+        <w:t>VisualizzaProdotti</w:t>
+      </w:r>
+      <w:proofErr w:type="spellEnd"/>
+      <w:r>
+        <w:t>() consente all’azienda di visualizzare i prodotti del suo listino</w:t>
+      </w:r>
+    </w:p>
+    <w:p>
+      <w:pPr>
+        <w:pStyle w:val="Paragrafoelenco"/>
+        <w:numPr>
+          <w:ilvl w:val="0"/>
+          <w:numId w:val="26"/>
+        </w:numPr>
+      </w:pPr>
+      <w:proofErr w:type="spellStart"/>
+      <w:r>
+        <w:t>GestioneProdotto</w:t>
+      </w:r>
+      <w:proofErr w:type="spellEnd"/>
+      <w:r>
+        <w:t>() consente l’aggiunta, la rimozione o la modifica di un prodotto nel listino dell’azienda</w:t>
+      </w:r>
+    </w:p>
+    <w:p>
+      <w:pPr>
+        <w:pStyle w:val="Paragrafoelenco"/>
+        <w:numPr>
+          <w:ilvl w:val="0"/>
+          <w:numId w:val="26"/>
+        </w:numPr>
+      </w:pPr>
+      <w:proofErr w:type="spellStart"/>
+      <w:r>
+        <w:t>GestioneOrdini</w:t>
+      </w:r>
+      <w:proofErr w:type="spellEnd"/>
+      <w:r>
+        <w:t>() consente la visualizzazione degli ordini commissionati all’Azienda</w:t>
+      </w:r>
+    </w:p>
     <w:p/>
+    <w:p>
+      <w:r>
+        <w:t xml:space="preserve">Il </w:t>
+      </w:r>
+      <w:proofErr w:type="spellStart"/>
+      <w:r>
+        <w:t>GestioneRistoranteModel</w:t>
+      </w:r>
+      <w:proofErr w:type="spellEnd"/>
+      <w:r>
+        <w:t xml:space="preserve"> si occupa di rendere reperibili i dati presenti all’interno del database, relativi ai prodotti dell’Azienda e agli ordini commissionati.</w:t>
+      </w:r>
+    </w:p>
     <w:p/>
+    <w:p>
+      <w:r>
+        <w:rPr>
+          <w:noProof/>
+        </w:rPr>
+        <w:lastRenderedPageBreak/>
+        <w:drawing>
+          <wp:inline distT="0" distB="0" distL="0" distR="0" wp14:anchorId="397428D0" wp14:editId="63B901E7">
+            <wp:extent cx="6175375" cy="8947053"/>
+            <wp:effectExtent l="0" t="0" r="0" b="6985"/>
+            <wp:docPr id="4" name="Elemento grafico 4"/>
+            <wp:cNvGraphicFramePr>
+              <a:graphicFrameLocks xmlns:a="http://schemas.openxmlformats.org/drawingml/2006/main" noChangeAspect="1"/>
+            </wp:cNvGraphicFramePr>
+            <a:graphic xmlns:a="http://schemas.openxmlformats.org/drawingml/2006/main">
+              <a:graphicData uri="http://schemas.openxmlformats.org/drawingml/2006/picture">
+                <pic:pic xmlns:pic="http://schemas.openxmlformats.org/drawingml/2006/picture">
+                  <pic:nvPicPr>
+                    <pic:cNvPr id="4" name="Gestione Ristorante.svg"/>
+                    <pic:cNvPicPr/>
+                  </pic:nvPicPr>
+                  <pic:blipFill>
+                    <a:blip r:embed="rId11">
+                      <a:extLst>
+                        <a:ext uri="{28A0092B-C50C-407E-A947-70E740481C1C}">
+                          <a14:useLocalDpi xmlns:a14="http://schemas.microsoft.com/office/drawing/2010/main" val="0"/>
+                        </a:ext>
+                        <a:ext uri="{96DAC541-7B7A-43D3-8B79-37D633B846F1}">
+                          <asvg:svgBlip xmlns:asvg="http://schemas.microsoft.com/office/drawing/2016/SVG/main" r:embed="rId12"/>
+                        </a:ext>
+                      </a:extLst>
+                    </a:blip>
+                    <a:stretch>
+                      <a:fillRect/>
+                    </a:stretch>
+                  </pic:blipFill>
+                  <pic:spPr>
+                    <a:xfrm>
+                      <a:off x="0" y="0"/>
+                      <a:ext cx="6179465" cy="8952979"/>
+                    </a:xfrm>
+                    <a:prstGeom prst="rect">
+                      <a:avLst/>
+                    </a:prstGeom>
+                  </pic:spPr>
+                </pic:pic>
+              </a:graphicData>
+            </a:graphic>
+          </wp:inline>
+        </w:drawing>
+      </w:r>
+    </w:p>
+    <w:p>
+      <w:pPr>
+        <w:pStyle w:val="Titolo4"/>
+      </w:pPr>
+      <w:r>
+        <w:lastRenderedPageBreak/>
+        <w:t>2.2.2.</w:t>
+      </w:r>
+      <w:r>
+        <w:t>4</w:t>
+      </w:r>
+      <w:r>
+        <w:t xml:space="preserve">. Gestione </w:t>
+      </w:r>
+      <w:r>
+        <w:t>Consegna</w:t>
+      </w:r>
+    </w:p>
+    <w:p>
+      <w:r>
+        <w:t>Questo sottosistema si occupa di :</w:t>
+      </w:r>
+      <w:r>
+        <w:br/>
+      </w:r>
+    </w:p>
+    <w:p>
+      <w:pPr>
+        <w:pStyle w:val="Paragrafoelenco"/>
+        <w:numPr>
+          <w:ilvl w:val="0"/>
+          <w:numId w:val="27"/>
+        </w:numPr>
+      </w:pPr>
+      <w:r>
+        <w:t>Visualizzare le consegne e i dettagli delle consegne</w:t>
+      </w:r>
+    </w:p>
+    <w:p>
+      <w:pPr>
+        <w:pStyle w:val="Paragrafoelenco"/>
+        <w:numPr>
+          <w:ilvl w:val="0"/>
+          <w:numId w:val="27"/>
+        </w:numPr>
+      </w:pPr>
+      <w:r>
+        <w:t xml:space="preserve">Gestire le consegne </w:t>
+      </w:r>
+    </w:p>
+    <w:p/>
+    <w:p>
+      <w:r>
+        <w:t xml:space="preserve">La Gestione </w:t>
+      </w:r>
+      <w:proofErr w:type="spellStart"/>
+      <w:r>
+        <w:t>Cosegna</w:t>
+      </w:r>
+      <w:proofErr w:type="spellEnd"/>
+      <w:r>
+        <w:t xml:space="preserve"> </w:t>
+      </w:r>
+      <w:proofErr w:type="spellStart"/>
+      <w:r>
+        <w:t>View</w:t>
+      </w:r>
+      <w:proofErr w:type="spellEnd"/>
+      <w:r>
+        <w:t xml:space="preserve"> comprende tutti gli elementi dell’interfaccia grafica che offrono funzionalità riguardanti la gestione dell’azienda:</w:t>
+      </w:r>
+    </w:p>
+    <w:p>
+      <w:pPr>
+        <w:pStyle w:val="Paragrafoelenco"/>
+        <w:numPr>
+          <w:ilvl w:val="0"/>
+          <w:numId w:val="28"/>
+        </w:numPr>
+      </w:pPr>
+      <w:proofErr w:type="spellStart"/>
+      <w:r>
+        <w:t>GUI_VisualizzaConsegne</w:t>
+      </w:r>
+      <w:proofErr w:type="spellEnd"/>
+      <w:r>
+        <w:t xml:space="preserve"> comprende le interfacce per la visualizzazione delle consegne e dei rispettivi dettagli</w:t>
+      </w:r>
+    </w:p>
+    <w:p>
+      <w:pPr>
+        <w:pStyle w:val="Paragrafoelenco"/>
+        <w:numPr>
+          <w:ilvl w:val="0"/>
+          <w:numId w:val="28"/>
+        </w:numPr>
+      </w:pPr>
+      <w:proofErr w:type="spellStart"/>
+      <w:r>
+        <w:t>GUI_GestisciConsegne</w:t>
+      </w:r>
+      <w:proofErr w:type="spellEnd"/>
+      <w:r>
+        <w:t xml:space="preserve"> comprende le interfacce per conferma del ritiro e della consegna di un ordine</w:t>
+      </w:r>
+    </w:p>
+    <w:p>
+      <w:r>
+        <w:t>La Gestione Consegna Control offre le seguenti funzioni:</w:t>
+      </w:r>
+    </w:p>
+    <w:p/>
+    <w:p>
+      <w:pPr>
+        <w:pStyle w:val="Paragrafoelenco"/>
+        <w:numPr>
+          <w:ilvl w:val="0"/>
+          <w:numId w:val="29"/>
+        </w:numPr>
+      </w:pPr>
+      <w:proofErr w:type="spellStart"/>
+      <w:r>
+        <w:t>VisualizzaConsegne</w:t>
+      </w:r>
+      <w:proofErr w:type="spellEnd"/>
+      <w:r>
+        <w:t>() consente al fattorino di visualizzare le consegne e i relativi dettagli</w:t>
+      </w:r>
+    </w:p>
+    <w:p>
+      <w:pPr>
+        <w:pStyle w:val="Paragrafoelenco"/>
+        <w:numPr>
+          <w:ilvl w:val="0"/>
+          <w:numId w:val="29"/>
+        </w:numPr>
+      </w:pPr>
+      <w:proofErr w:type="spellStart"/>
+      <w:r>
+        <w:t>GestisciConsegne</w:t>
+      </w:r>
+      <w:proofErr w:type="spellEnd"/>
+      <w:r>
+        <w:t>() consente al fattorino di confermare il ritiro e la consegna di un ordine</w:t>
+      </w:r>
+    </w:p>
+    <w:p/>
+    <w:p>
+      <w:r>
+        <w:t xml:space="preserve">Il </w:t>
+      </w:r>
+      <w:proofErr w:type="spellStart"/>
+      <w:r>
+        <w:t>GestioneConsegneModel</w:t>
+      </w:r>
+      <w:proofErr w:type="spellEnd"/>
+      <w:r>
+        <w:t xml:space="preserve"> si occupa di rendere reperibili i dati presenti all’interno del database, relativi </w:t>
+      </w:r>
+      <w:r>
+        <w:t>alle consegne di un fattorino e alla conferma degli stati degli ordini.</w:t>
+      </w:r>
+    </w:p>
+    <w:p>
+      <w:r>
+        <w:rPr>
+          <w:noProof/>
+        </w:rPr>
+        <w:lastRenderedPageBreak/>
+        <w:drawing>
+          <wp:inline distT="0" distB="0" distL="0" distR="0" wp14:anchorId="0C219B24" wp14:editId="77918AF0">
+            <wp:extent cx="6104890" cy="6984610"/>
+            <wp:effectExtent l="0" t="0" r="0" b="6985"/>
+            <wp:docPr id="6" name="Elemento grafico 6"/>
+            <wp:cNvGraphicFramePr>
+              <a:graphicFrameLocks xmlns:a="http://schemas.openxmlformats.org/drawingml/2006/main" noChangeAspect="1"/>
+            </wp:cNvGraphicFramePr>
+            <a:graphic xmlns:a="http://schemas.openxmlformats.org/drawingml/2006/main">
+              <a:graphicData uri="http://schemas.openxmlformats.org/drawingml/2006/picture">
+                <pic:pic xmlns:pic="http://schemas.openxmlformats.org/drawingml/2006/picture">
+                  <pic:nvPicPr>
+                    <pic:cNvPr id="6" name="Gestione Consegna.svg"/>
+                    <pic:cNvPicPr/>
+                  </pic:nvPicPr>
+                  <pic:blipFill>
+                    <a:blip r:embed="rId13">
+                      <a:extLst>
+                        <a:ext uri="{28A0092B-C50C-407E-A947-70E740481C1C}">
+                          <a14:useLocalDpi xmlns:a14="http://schemas.microsoft.com/office/drawing/2010/main" val="0"/>
+                        </a:ext>
+                        <a:ext uri="{96DAC541-7B7A-43D3-8B79-37D633B846F1}">
+                          <asvg:svgBlip xmlns:asvg="http://schemas.microsoft.com/office/drawing/2016/SVG/main" r:embed="rId14"/>
+                        </a:ext>
+                      </a:extLst>
+                    </a:blip>
+                    <a:stretch>
+                      <a:fillRect/>
+                    </a:stretch>
+                  </pic:blipFill>
+                  <pic:spPr>
+                    <a:xfrm>
+                      <a:off x="0" y="0"/>
+                      <a:ext cx="6117064" cy="6998538"/>
+                    </a:xfrm>
+                    <a:prstGeom prst="rect">
+                      <a:avLst/>
+                    </a:prstGeom>
+                  </pic:spPr>
+                </pic:pic>
+              </a:graphicData>
+            </a:graphic>
+          </wp:inline>
+        </w:drawing>
+      </w:r>
+      <w:bookmarkStart w:id="13" w:name="_GoBack"/>
+      <w:bookmarkEnd w:id="13"/>
+    </w:p>
     <w:p/>
     <w:p/>
     <w:p/>
@@ -2847,6 +3576,119 @@
 <file path=word/numbering.xml><?xml version="1.0" encoding="utf-8"?>
 <w:numbering xmlns:wpc="http://schemas.microsoft.com/office/word/2010/wordprocessingCanvas" xmlns:cx="http://schemas.microsoft.com/office/drawing/2014/chartex" xmlns:cx1="http://schemas.microsoft.com/office/drawing/2015/9/8/chartex" xmlns:cx2="http://schemas.microsoft.com/office/drawing/2015/10/21/chartex" xmlns:cx3="http://schemas.microsoft.com/office/drawing/2016/5/9/chartex" xmlns:cx4="http://schemas.microsoft.com/office/drawing/2016/5/10/chartex" xmlns:cx5="http://schemas.microsoft.com/office/drawing/2016/5/11/chartex" xmlns:cx6="http://schemas.microsoft.com/office/drawing/2016/5/12/chartex" xmlns:cx7="http://schemas.microsoft.com/office/drawing/2016/5/13/chartex" xmlns:cx8="http://schemas.microsoft.com/office/drawing/2016/5/14/chartex" xmlns:mc="http://schemas.openxmlformats.org/markup-compatibility/2006" xmlns:aink="http://schemas.microsoft.com/office/drawing/2016/ink" xmlns:am3d="http://schemas.microsoft.com/office/drawing/2017/model3d" xmlns:o="urn:schemas-microsoft-com:office:office" xmlns:r="http://schemas.openxmlformats.org/officeDocument/2006/relationships" xmlns:m="http://schemas.openxmlformats.org/officeDocument/2006/math" xmlns:v="urn:schemas-microsoft-com:vml" xmlns:wp14="http://schemas.microsoft.com/office/word/2010/wordprocessingDrawing" xmlns:wp="http://schemas.openxmlformats.org/drawingml/2006/wordprocessingDrawing" xmlns:w10="urn:schemas-microsoft-com:office:word" xmlns:w="http://schemas.openxmlformats.org/wordprocessingml/2006/main" xmlns:w14="http://schemas.microsoft.com/office/word/2010/wordml" xmlns:w15="http://schemas.microsoft.com/office/word/2012/wordml" xmlns:w16cid="http://schemas.microsoft.com/office/word/2016/wordml/cid" xmlns:w16se="http://schemas.microsoft.com/office/word/2015/wordml/symex" xmlns:wpg="http://schemas.microsoft.com/office/word/2010/wordprocessingGroup" xmlns:wpi="http://schemas.microsoft.com/office/word/2010/wordprocessingInk" xmlns:wne="http://schemas.microsoft.com/office/word/2006/wordml" xmlns:wps="http://schemas.microsoft.com/office/word/2010/wordprocessingShape" mc:Ignorable="w14 w15 w16se w16cid wp14">
   <w:abstractNum w:abstractNumId="0" w15:restartNumberingAfterBreak="0">
+    <w:nsid w:val="0333702C"/>
+    <w:multiLevelType w:val="hybridMultilevel"/>
+    <w:tmpl w:val="48125AD4"/>
+    <w:lvl w:ilvl="0" w:tplc="04100001">
+      <w:start w:val="1"/>
+      <w:numFmt w:val="bullet"/>
+      <w:lvlText w:val=""/>
+      <w:lvlJc w:val="left"/>
+      <w:pPr>
+        <w:ind w:left="720" w:hanging="360"/>
+      </w:pPr>
+      <w:rPr>
+        <w:rFonts w:ascii="Symbol" w:hAnsi="Symbol" w:hint="default"/>
+      </w:rPr>
+    </w:lvl>
+    <w:lvl w:ilvl="1" w:tplc="04100003" w:tentative="1">
+      <w:start w:val="1"/>
+      <w:numFmt w:val="bullet"/>
+      <w:lvlText w:val="o"/>
+      <w:lvlJc w:val="left"/>
+      <w:pPr>
+        <w:ind w:left="1440" w:hanging="360"/>
+      </w:pPr>
+      <w:rPr>
+        <w:rFonts w:ascii="Courier New" w:hAnsi="Courier New" w:cs="Courier New" w:hint="default"/>
+      </w:rPr>
+    </w:lvl>
+    <w:lvl w:ilvl="2" w:tplc="04100005" w:tentative="1">
+      <w:start w:val="1"/>
+      <w:numFmt w:val="bullet"/>
+      <w:lvlText w:val=""/>
+      <w:lvlJc w:val="left"/>
+      <w:pPr>
+        <w:ind w:left="2160" w:hanging="360"/>
+      </w:pPr>
+      <w:rPr>
+        <w:rFonts w:ascii="Wingdings" w:hAnsi="Wingdings" w:hint="default"/>
+      </w:rPr>
+    </w:lvl>
+    <w:lvl w:ilvl="3" w:tplc="04100001" w:tentative="1">
+      <w:start w:val="1"/>
+      <w:numFmt w:val="bullet"/>
+      <w:lvlText w:val=""/>
+      <w:lvlJc w:val="left"/>
+      <w:pPr>
+        <w:ind w:left="2880" w:hanging="360"/>
+      </w:pPr>
+      <w:rPr>
+        <w:rFonts w:ascii="Symbol" w:hAnsi="Symbol" w:hint="default"/>
+      </w:rPr>
+    </w:lvl>
+    <w:lvl w:ilvl="4" w:tplc="04100003" w:tentative="1">
+      <w:start w:val="1"/>
+      <w:numFmt w:val="bullet"/>
+      <w:lvlText w:val="o"/>
+      <w:lvlJc w:val="left"/>
+      <w:pPr>
+        <w:ind w:left="3600" w:hanging="360"/>
+      </w:pPr>
+      <w:rPr>
+        <w:rFonts w:ascii="Courier New" w:hAnsi="Courier New" w:cs="Courier New" w:hint="default"/>
+      </w:rPr>
+    </w:lvl>
+    <w:lvl w:ilvl="5" w:tplc="04100005" w:tentative="1">
+      <w:start w:val="1"/>
+      <w:numFmt w:val="bullet"/>
+      <w:lvlText w:val=""/>
+      <w:lvlJc w:val="left"/>
+      <w:pPr>
+        <w:ind w:left="4320" w:hanging="360"/>
+      </w:pPr>
+      <w:rPr>
+        <w:rFonts w:ascii="Wingdings" w:hAnsi="Wingdings" w:hint="default"/>
+      </w:rPr>
+    </w:lvl>
+    <w:lvl w:ilvl="6" w:tplc="04100001" w:tentative="1">
+      <w:start w:val="1"/>
+      <w:numFmt w:val="bullet"/>
+      <w:lvlText w:val=""/>
+      <w:lvlJc w:val="left"/>
+      <w:pPr>
+        <w:ind w:left="5040" w:hanging="360"/>
+      </w:pPr>
+      <w:rPr>
+        <w:rFonts w:ascii="Symbol" w:hAnsi="Symbol" w:hint="default"/>
+      </w:rPr>
+    </w:lvl>
+    <w:lvl w:ilvl="7" w:tplc="04100003" w:tentative="1">
+      <w:start w:val="1"/>
+      <w:numFmt w:val="bullet"/>
+      <w:lvlText w:val="o"/>
+      <w:lvlJc w:val="left"/>
+      <w:pPr>
+        <w:ind w:left="5760" w:hanging="360"/>
+      </w:pPr>
+      <w:rPr>
+        <w:rFonts w:ascii="Courier New" w:hAnsi="Courier New" w:cs="Courier New" w:hint="default"/>
+      </w:rPr>
+    </w:lvl>
+    <w:lvl w:ilvl="8" w:tplc="04100005" w:tentative="1">
+      <w:start w:val="1"/>
+      <w:numFmt w:val="bullet"/>
+      <w:lvlText w:val=""/>
+      <w:lvlJc w:val="left"/>
+      <w:pPr>
+        <w:ind w:left="6480" w:hanging="360"/>
+      </w:pPr>
+      <w:rPr>
+        <w:rFonts w:ascii="Wingdings" w:hAnsi="Wingdings" w:hint="default"/>
+      </w:rPr>
+    </w:lvl>
+  </w:abstractNum>
+  <w:abstractNum w:abstractNumId="1" w15:restartNumberingAfterBreak="0">
     <w:nsid w:val="0D5E10E5"/>
     <w:multiLevelType w:val="multilevel"/>
     <w:tmpl w:val="0FA0C50C"/>
@@ -2932,7 +3774,7 @@
       </w:pPr>
     </w:lvl>
   </w:abstractNum>
-  <w:abstractNum w:abstractNumId="1" w15:restartNumberingAfterBreak="0">
+  <w:abstractNum w:abstractNumId="2" w15:restartNumberingAfterBreak="0">
     <w:nsid w:val="0DB21AD8"/>
     <w:multiLevelType w:val="multilevel"/>
     <w:tmpl w:val="0FA0C50C"/>
@@ -3018,7 +3860,7 @@
       </w:pPr>
     </w:lvl>
   </w:abstractNum>
-  <w:abstractNum w:abstractNumId="2" w15:restartNumberingAfterBreak="0">
+  <w:abstractNum w:abstractNumId="3" w15:restartNumberingAfterBreak="0">
     <w:nsid w:val="0DE2570E"/>
     <w:multiLevelType w:val="hybridMultilevel"/>
     <w:tmpl w:val="F5A2F1D2"/>
@@ -3131,7 +3973,7 @@
       </w:rPr>
     </w:lvl>
   </w:abstractNum>
-  <w:abstractNum w:abstractNumId="3" w15:restartNumberingAfterBreak="0">
+  <w:abstractNum w:abstractNumId="4" w15:restartNumberingAfterBreak="0">
     <w:nsid w:val="0F8B79C6"/>
     <w:multiLevelType w:val="hybridMultilevel"/>
     <w:tmpl w:val="D4068B94"/>
@@ -3217,7 +4059,7 @@
       </w:pPr>
     </w:lvl>
   </w:abstractNum>
-  <w:abstractNum w:abstractNumId="4" w15:restartNumberingAfterBreak="0">
+  <w:abstractNum w:abstractNumId="5" w15:restartNumberingAfterBreak="0">
     <w:nsid w:val="128106BD"/>
     <w:multiLevelType w:val="hybridMultilevel"/>
     <w:tmpl w:val="691CAE10"/>
@@ -3303,7 +4145,233 @@
       </w:pPr>
     </w:lvl>
   </w:abstractNum>
-  <w:abstractNum w:abstractNumId="5" w15:restartNumberingAfterBreak="0">
+  <w:abstractNum w:abstractNumId="6" w15:restartNumberingAfterBreak="0">
+    <w:nsid w:val="18CC6F7A"/>
+    <w:multiLevelType w:val="hybridMultilevel"/>
+    <w:tmpl w:val="E5F68A12"/>
+    <w:lvl w:ilvl="0" w:tplc="04100001">
+      <w:start w:val="1"/>
+      <w:numFmt w:val="bullet"/>
+      <w:lvlText w:val=""/>
+      <w:lvlJc w:val="left"/>
+      <w:pPr>
+        <w:ind w:left="720" w:hanging="360"/>
+      </w:pPr>
+      <w:rPr>
+        <w:rFonts w:ascii="Symbol" w:hAnsi="Symbol" w:hint="default"/>
+      </w:rPr>
+    </w:lvl>
+    <w:lvl w:ilvl="1" w:tplc="04100003" w:tentative="1">
+      <w:start w:val="1"/>
+      <w:numFmt w:val="bullet"/>
+      <w:lvlText w:val="o"/>
+      <w:lvlJc w:val="left"/>
+      <w:pPr>
+        <w:ind w:left="1440" w:hanging="360"/>
+      </w:pPr>
+      <w:rPr>
+        <w:rFonts w:ascii="Courier New" w:hAnsi="Courier New" w:cs="Courier New" w:hint="default"/>
+      </w:rPr>
+    </w:lvl>
+    <w:lvl w:ilvl="2" w:tplc="04100005" w:tentative="1">
+      <w:start w:val="1"/>
+      <w:numFmt w:val="bullet"/>
+      <w:lvlText w:val=""/>
+      <w:lvlJc w:val="left"/>
+      <w:pPr>
+        <w:ind w:left="2160" w:hanging="360"/>
+      </w:pPr>
+      <w:rPr>
+        <w:rFonts w:ascii="Wingdings" w:hAnsi="Wingdings" w:hint="default"/>
+      </w:rPr>
+    </w:lvl>
+    <w:lvl w:ilvl="3" w:tplc="04100001" w:tentative="1">
+      <w:start w:val="1"/>
+      <w:numFmt w:val="bullet"/>
+      <w:lvlText w:val=""/>
+      <w:lvlJc w:val="left"/>
+      <w:pPr>
+        <w:ind w:left="2880" w:hanging="360"/>
+      </w:pPr>
+      <w:rPr>
+        <w:rFonts w:ascii="Symbol" w:hAnsi="Symbol" w:hint="default"/>
+      </w:rPr>
+    </w:lvl>
+    <w:lvl w:ilvl="4" w:tplc="04100003" w:tentative="1">
+      <w:start w:val="1"/>
+      <w:numFmt w:val="bullet"/>
+      <w:lvlText w:val="o"/>
+      <w:lvlJc w:val="left"/>
+      <w:pPr>
+        <w:ind w:left="3600" w:hanging="360"/>
+      </w:pPr>
+      <w:rPr>
+        <w:rFonts w:ascii="Courier New" w:hAnsi="Courier New" w:cs="Courier New" w:hint="default"/>
+      </w:rPr>
+    </w:lvl>
+    <w:lvl w:ilvl="5" w:tplc="04100005" w:tentative="1">
+      <w:start w:val="1"/>
+      <w:numFmt w:val="bullet"/>
+      <w:lvlText w:val=""/>
+      <w:lvlJc w:val="left"/>
+      <w:pPr>
+        <w:ind w:left="4320" w:hanging="360"/>
+      </w:pPr>
+      <w:rPr>
+        <w:rFonts w:ascii="Wingdings" w:hAnsi="Wingdings" w:hint="default"/>
+      </w:rPr>
+    </w:lvl>
+    <w:lvl w:ilvl="6" w:tplc="04100001" w:tentative="1">
+      <w:start w:val="1"/>
+      <w:numFmt w:val="bullet"/>
+      <w:lvlText w:val=""/>
+      <w:lvlJc w:val="left"/>
+      <w:pPr>
+        <w:ind w:left="5040" w:hanging="360"/>
+      </w:pPr>
+      <w:rPr>
+        <w:rFonts w:ascii="Symbol" w:hAnsi="Symbol" w:hint="default"/>
+      </w:rPr>
+    </w:lvl>
+    <w:lvl w:ilvl="7" w:tplc="04100003" w:tentative="1">
+      <w:start w:val="1"/>
+      <w:numFmt w:val="bullet"/>
+      <w:lvlText w:val="o"/>
+      <w:lvlJc w:val="left"/>
+      <w:pPr>
+        <w:ind w:left="5760" w:hanging="360"/>
+      </w:pPr>
+      <w:rPr>
+        <w:rFonts w:ascii="Courier New" w:hAnsi="Courier New" w:cs="Courier New" w:hint="default"/>
+      </w:rPr>
+    </w:lvl>
+    <w:lvl w:ilvl="8" w:tplc="04100005" w:tentative="1">
+      <w:start w:val="1"/>
+      <w:numFmt w:val="bullet"/>
+      <w:lvlText w:val=""/>
+      <w:lvlJc w:val="left"/>
+      <w:pPr>
+        <w:ind w:left="6480" w:hanging="360"/>
+      </w:pPr>
+      <w:rPr>
+        <w:rFonts w:ascii="Wingdings" w:hAnsi="Wingdings" w:hint="default"/>
+      </w:rPr>
+    </w:lvl>
+  </w:abstractNum>
+  <w:abstractNum w:abstractNumId="7" w15:restartNumberingAfterBreak="0">
+    <w:nsid w:val="1A8A451B"/>
+    <w:multiLevelType w:val="hybridMultilevel"/>
+    <w:tmpl w:val="A4B41B2A"/>
+    <w:lvl w:ilvl="0" w:tplc="04100001">
+      <w:start w:val="1"/>
+      <w:numFmt w:val="bullet"/>
+      <w:lvlText w:val=""/>
+      <w:lvlJc w:val="left"/>
+      <w:pPr>
+        <w:ind w:left="720" w:hanging="360"/>
+      </w:pPr>
+      <w:rPr>
+        <w:rFonts w:ascii="Symbol" w:hAnsi="Symbol" w:hint="default"/>
+      </w:rPr>
+    </w:lvl>
+    <w:lvl w:ilvl="1" w:tplc="04100003" w:tentative="1">
+      <w:start w:val="1"/>
+      <w:numFmt w:val="bullet"/>
+      <w:lvlText w:val="o"/>
+      <w:lvlJc w:val="left"/>
+      <w:pPr>
+        <w:ind w:left="1440" w:hanging="360"/>
+      </w:pPr>
+      <w:rPr>
+        <w:rFonts w:ascii="Courier New" w:hAnsi="Courier New" w:cs="Courier New" w:hint="default"/>
+      </w:rPr>
+    </w:lvl>
+    <w:lvl w:ilvl="2" w:tplc="04100005" w:tentative="1">
+      <w:start w:val="1"/>
+      <w:numFmt w:val="bullet"/>
+      <w:lvlText w:val=""/>
+      <w:lvlJc w:val="left"/>
+      <w:pPr>
+        <w:ind w:left="2160" w:hanging="360"/>
+      </w:pPr>
+      <w:rPr>
+        <w:rFonts w:ascii="Wingdings" w:hAnsi="Wingdings" w:hint="default"/>
+      </w:rPr>
+    </w:lvl>
+    <w:lvl w:ilvl="3" w:tplc="04100001" w:tentative="1">
+      <w:start w:val="1"/>
+      <w:numFmt w:val="bullet"/>
+      <w:lvlText w:val=""/>
+      <w:lvlJc w:val="left"/>
+      <w:pPr>
+        <w:ind w:left="2880" w:hanging="360"/>
+      </w:pPr>
+      <w:rPr>
+        <w:rFonts w:ascii="Symbol" w:hAnsi="Symbol" w:hint="default"/>
+      </w:rPr>
+    </w:lvl>
+    <w:lvl w:ilvl="4" w:tplc="04100003" w:tentative="1">
+      <w:start w:val="1"/>
+      <w:numFmt w:val="bullet"/>
+      <w:lvlText w:val="o"/>
+      <w:lvlJc w:val="left"/>
+      <w:pPr>
+        <w:ind w:left="3600" w:hanging="360"/>
+      </w:pPr>
+      <w:rPr>
+        <w:rFonts w:ascii="Courier New" w:hAnsi="Courier New" w:cs="Courier New" w:hint="default"/>
+      </w:rPr>
+    </w:lvl>
+    <w:lvl w:ilvl="5" w:tplc="04100005" w:tentative="1">
+      <w:start w:val="1"/>
+      <w:numFmt w:val="bullet"/>
+      <w:lvlText w:val=""/>
+      <w:lvlJc w:val="left"/>
+      <w:pPr>
+        <w:ind w:left="4320" w:hanging="360"/>
+      </w:pPr>
+      <w:rPr>
+        <w:rFonts w:ascii="Wingdings" w:hAnsi="Wingdings" w:hint="default"/>
+      </w:rPr>
+    </w:lvl>
+    <w:lvl w:ilvl="6" w:tplc="04100001" w:tentative="1">
+      <w:start w:val="1"/>
+      <w:numFmt w:val="bullet"/>
+      <w:lvlText w:val=""/>
+      <w:lvlJc w:val="left"/>
+      <w:pPr>
+        <w:ind w:left="5040" w:hanging="360"/>
+      </w:pPr>
+      <w:rPr>
+        <w:rFonts w:ascii="Symbol" w:hAnsi="Symbol" w:hint="default"/>
+      </w:rPr>
+    </w:lvl>
+    <w:lvl w:ilvl="7" w:tplc="04100003" w:tentative="1">
+      <w:start w:val="1"/>
+      <w:numFmt w:val="bullet"/>
+      <w:lvlText w:val="o"/>
+      <w:lvlJc w:val="left"/>
+      <w:pPr>
+        <w:ind w:left="5760" w:hanging="360"/>
+      </w:pPr>
+      <w:rPr>
+        <w:rFonts w:ascii="Courier New" w:hAnsi="Courier New" w:cs="Courier New" w:hint="default"/>
+      </w:rPr>
+    </w:lvl>
+    <w:lvl w:ilvl="8" w:tplc="04100005" w:tentative="1">
+      <w:start w:val="1"/>
+      <w:numFmt w:val="bullet"/>
+      <w:lvlText w:val=""/>
+      <w:lvlJc w:val="left"/>
+      <w:pPr>
+        <w:ind w:left="6480" w:hanging="360"/>
+      </w:pPr>
+      <w:rPr>
+        <w:rFonts w:ascii="Wingdings" w:hAnsi="Wingdings" w:hint="default"/>
+      </w:rPr>
+    </w:lvl>
+  </w:abstractNum>
+  <w:abstractNum w:abstractNumId="8" w15:restartNumberingAfterBreak="0">
     <w:nsid w:val="1B0B24FF"/>
     <w:multiLevelType w:val="hybridMultilevel"/>
     <w:tmpl w:val="FCF294B0"/>
@@ -3389,7 +4457,206 @@
       </w:pPr>
     </w:lvl>
   </w:abstractNum>
-  <w:abstractNum w:abstractNumId="6" w15:restartNumberingAfterBreak="0">
+  <w:abstractNum w:abstractNumId="9" w15:restartNumberingAfterBreak="0">
+    <w:nsid w:val="1C540AA2"/>
+    <w:multiLevelType w:val="multilevel"/>
+    <w:tmpl w:val="0410001F"/>
+    <w:lvl w:ilvl="0">
+      <w:start w:val="1"/>
+      <w:numFmt w:val="decimal"/>
+      <w:lvlText w:val="%1."/>
+      <w:lvlJc w:val="left"/>
+      <w:pPr>
+        <w:ind w:left="360" w:hanging="360"/>
+      </w:pPr>
+    </w:lvl>
+    <w:lvl w:ilvl="1">
+      <w:start w:val="1"/>
+      <w:numFmt w:val="decimal"/>
+      <w:lvlText w:val="%1.%2."/>
+      <w:lvlJc w:val="left"/>
+      <w:pPr>
+        <w:ind w:left="792" w:hanging="432"/>
+      </w:pPr>
+    </w:lvl>
+    <w:lvl w:ilvl="2">
+      <w:start w:val="1"/>
+      <w:numFmt w:val="decimal"/>
+      <w:lvlText w:val="%1.%2.%3."/>
+      <w:lvlJc w:val="left"/>
+      <w:pPr>
+        <w:ind w:left="1224" w:hanging="504"/>
+      </w:pPr>
+    </w:lvl>
+    <w:lvl w:ilvl="3">
+      <w:start w:val="1"/>
+      <w:numFmt w:val="decimal"/>
+      <w:lvlText w:val="%1.%2.%3.%4."/>
+      <w:lvlJc w:val="left"/>
+      <w:pPr>
+        <w:ind w:left="1728" w:hanging="648"/>
+      </w:pPr>
+    </w:lvl>
+    <w:lvl w:ilvl="4">
+      <w:start w:val="1"/>
+      <w:numFmt w:val="decimal"/>
+      <w:lvlText w:val="%1.%2.%3.%4.%5."/>
+      <w:lvlJc w:val="left"/>
+      <w:pPr>
+        <w:ind w:left="2232" w:hanging="792"/>
+      </w:pPr>
+    </w:lvl>
+    <w:lvl w:ilvl="5">
+      <w:start w:val="1"/>
+      <w:numFmt w:val="decimal"/>
+      <w:lvlText w:val="%1.%2.%3.%4.%5.%6."/>
+      <w:lvlJc w:val="left"/>
+      <w:pPr>
+        <w:ind w:left="2736" w:hanging="936"/>
+      </w:pPr>
+    </w:lvl>
+    <w:lvl w:ilvl="6">
+      <w:start w:val="1"/>
+      <w:numFmt w:val="decimal"/>
+      <w:lvlText w:val="%1.%2.%3.%4.%5.%6.%7."/>
+      <w:lvlJc w:val="left"/>
+      <w:pPr>
+        <w:ind w:left="3240" w:hanging="1080"/>
+      </w:pPr>
+    </w:lvl>
+    <w:lvl w:ilvl="7">
+      <w:start w:val="1"/>
+      <w:numFmt w:val="decimal"/>
+      <w:lvlText w:val="%1.%2.%3.%4.%5.%6.%7.%8."/>
+      <w:lvlJc w:val="left"/>
+      <w:pPr>
+        <w:ind w:left="3744" w:hanging="1224"/>
+      </w:pPr>
+    </w:lvl>
+    <w:lvl w:ilvl="8">
+      <w:start w:val="1"/>
+      <w:numFmt w:val="decimal"/>
+      <w:lvlText w:val="%1.%2.%3.%4.%5.%6.%7.%8.%9."/>
+      <w:lvlJc w:val="left"/>
+      <w:pPr>
+        <w:ind w:left="4320" w:hanging="1440"/>
+      </w:pPr>
+    </w:lvl>
+  </w:abstractNum>
+  <w:abstractNum w:abstractNumId="10" w15:restartNumberingAfterBreak="0">
+    <w:nsid w:val="23925000"/>
+    <w:multiLevelType w:val="hybridMultilevel"/>
+    <w:tmpl w:val="CF989CC0"/>
+    <w:lvl w:ilvl="0" w:tplc="04100001">
+      <w:start w:val="1"/>
+      <w:numFmt w:val="bullet"/>
+      <w:lvlText w:val=""/>
+      <w:lvlJc w:val="left"/>
+      <w:pPr>
+        <w:ind w:left="720" w:hanging="360"/>
+      </w:pPr>
+      <w:rPr>
+        <w:rFonts w:ascii="Symbol" w:hAnsi="Symbol" w:hint="default"/>
+      </w:rPr>
+    </w:lvl>
+    <w:lvl w:ilvl="1" w:tplc="04100003" w:tentative="1">
+      <w:start w:val="1"/>
+      <w:numFmt w:val="bullet"/>
+      <w:lvlText w:val="o"/>
+      <w:lvlJc w:val="left"/>
+      <w:pPr>
+        <w:ind w:left="1440" w:hanging="360"/>
+      </w:pPr>
+      <w:rPr>
+        <w:rFonts w:ascii="Courier New" w:hAnsi="Courier New" w:cs="Courier New" w:hint="default"/>
+      </w:rPr>
+    </w:lvl>
+    <w:lvl w:ilvl="2" w:tplc="04100005" w:tentative="1">
+      <w:start w:val="1"/>
+      <w:numFmt w:val="bullet"/>
+      <w:lvlText w:val=""/>
+      <w:lvlJc w:val="left"/>
+      <w:pPr>
+        <w:ind w:left="2160" w:hanging="360"/>
+      </w:pPr>
+      <w:rPr>
+        <w:rFonts w:ascii="Wingdings" w:hAnsi="Wingdings" w:hint="default"/>
+      </w:rPr>
+    </w:lvl>
+    <w:lvl w:ilvl="3" w:tplc="04100001" w:tentative="1">
+      <w:start w:val="1"/>
+      <w:numFmt w:val="bullet"/>
+      <w:lvlText w:val=""/>
+      <w:lvlJc w:val="left"/>
+      <w:pPr>
+        <w:ind w:left="2880" w:hanging="360"/>
+      </w:pPr>
+      <w:rPr>
+        <w:rFonts w:ascii="Symbol" w:hAnsi="Symbol" w:hint="default"/>
+      </w:rPr>
+    </w:lvl>
+    <w:lvl w:ilvl="4" w:tplc="04100003" w:tentative="1">
+      <w:start w:val="1"/>
+      <w:numFmt w:val="bullet"/>
+      <w:lvlText w:val="o"/>
+      <w:lvlJc w:val="left"/>
+      <w:pPr>
+        <w:ind w:left="3600" w:hanging="360"/>
+      </w:pPr>
+      <w:rPr>
+        <w:rFonts w:ascii="Courier New" w:hAnsi="Courier New" w:cs="Courier New" w:hint="default"/>
+      </w:rPr>
+    </w:lvl>
+    <w:lvl w:ilvl="5" w:tplc="04100005" w:tentative="1">
+      <w:start w:val="1"/>
+      <w:numFmt w:val="bullet"/>
+      <w:lvlText w:val=""/>
+      <w:lvlJc w:val="left"/>
+      <w:pPr>
+        <w:ind w:left="4320" w:hanging="360"/>
+      </w:pPr>
+      <w:rPr>
+        <w:rFonts w:ascii="Wingdings" w:hAnsi="Wingdings" w:hint="default"/>
+      </w:rPr>
+    </w:lvl>
+    <w:lvl w:ilvl="6" w:tplc="04100001" w:tentative="1">
+      <w:start w:val="1"/>
+      <w:numFmt w:val="bullet"/>
+      <w:lvlText w:val=""/>
+      <w:lvlJc w:val="left"/>
+      <w:pPr>
+        <w:ind w:left="5040" w:hanging="360"/>
+      </w:pPr>
+      <w:rPr>
+        <w:rFonts w:ascii="Symbol" w:hAnsi="Symbol" w:hint="default"/>
+      </w:rPr>
+    </w:lvl>
+    <w:lvl w:ilvl="7" w:tplc="04100003" w:tentative="1">
+      <w:start w:val="1"/>
+      <w:numFmt w:val="bullet"/>
+      <w:lvlText w:val="o"/>
+      <w:lvlJc w:val="left"/>
+      <w:pPr>
+        <w:ind w:left="5760" w:hanging="360"/>
+      </w:pPr>
+      <w:rPr>
+        <w:rFonts w:ascii="Courier New" w:hAnsi="Courier New" w:cs="Courier New" w:hint="default"/>
+      </w:rPr>
+    </w:lvl>
+    <w:lvl w:ilvl="8" w:tplc="04100005" w:tentative="1">
+      <w:start w:val="1"/>
+      <w:numFmt w:val="bullet"/>
+      <w:lvlText w:val=""/>
+      <w:lvlJc w:val="left"/>
+      <w:pPr>
+        <w:ind w:left="6480" w:hanging="360"/>
+      </w:pPr>
+      <w:rPr>
+        <w:rFonts w:ascii="Wingdings" w:hAnsi="Wingdings" w:hint="default"/>
+      </w:rPr>
+    </w:lvl>
+  </w:abstractNum>
+  <w:abstractNum w:abstractNumId="11" w15:restartNumberingAfterBreak="0">
     <w:nsid w:val="2A18141D"/>
     <w:multiLevelType w:val="hybridMultilevel"/>
     <w:tmpl w:val="AD54F6C6"/>
@@ -3502,7 +4769,7 @@
       </w:rPr>
     </w:lvl>
   </w:abstractNum>
-  <w:abstractNum w:abstractNumId="7" w15:restartNumberingAfterBreak="0">
+  <w:abstractNum w:abstractNumId="12" w15:restartNumberingAfterBreak="0">
     <w:nsid w:val="34457119"/>
     <w:multiLevelType w:val="hybridMultilevel"/>
     <w:tmpl w:val="1F2C465A"/>
@@ -3615,7 +4882,7 @@
       </w:rPr>
     </w:lvl>
   </w:abstractNum>
-  <w:abstractNum w:abstractNumId="8" w15:restartNumberingAfterBreak="0">
+  <w:abstractNum w:abstractNumId="13" w15:restartNumberingAfterBreak="0">
     <w:nsid w:val="3A59150F"/>
     <w:multiLevelType w:val="hybridMultilevel"/>
     <w:tmpl w:val="2F068392"/>
@@ -3728,7 +4995,7 @@
       </w:rPr>
     </w:lvl>
   </w:abstractNum>
-  <w:abstractNum w:abstractNumId="9" w15:restartNumberingAfterBreak="0">
+  <w:abstractNum w:abstractNumId="14" w15:restartNumberingAfterBreak="0">
     <w:nsid w:val="51F85CFE"/>
     <w:multiLevelType w:val="hybridMultilevel"/>
     <w:tmpl w:val="815074B4"/>
@@ -3841,7 +5108,7 @@
       </w:rPr>
     </w:lvl>
   </w:abstractNum>
-  <w:abstractNum w:abstractNumId="10" w15:restartNumberingAfterBreak="0">
+  <w:abstractNum w:abstractNumId="15" w15:restartNumberingAfterBreak="0">
     <w:nsid w:val="534A7882"/>
     <w:multiLevelType w:val="hybridMultilevel"/>
     <w:tmpl w:val="E0BAE28E"/>
@@ -3954,7 +5221,7 @@
       </w:rPr>
     </w:lvl>
   </w:abstractNum>
-  <w:abstractNum w:abstractNumId="11" w15:restartNumberingAfterBreak="0">
+  <w:abstractNum w:abstractNumId="16" w15:restartNumberingAfterBreak="0">
     <w:nsid w:val="548653C4"/>
     <w:multiLevelType w:val="hybridMultilevel"/>
     <w:tmpl w:val="BC6C0FE8"/>
@@ -4067,7 +5334,7 @@
       </w:rPr>
     </w:lvl>
   </w:abstractNum>
-  <w:abstractNum w:abstractNumId="12" w15:restartNumberingAfterBreak="0">
+  <w:abstractNum w:abstractNumId="17" w15:restartNumberingAfterBreak="0">
     <w:nsid w:val="58853334"/>
     <w:multiLevelType w:val="hybridMultilevel"/>
     <w:tmpl w:val="39888332"/>
@@ -4180,7 +5447,459 @@
       </w:rPr>
     </w:lvl>
   </w:abstractNum>
-  <w:abstractNum w:abstractNumId="13" w15:restartNumberingAfterBreak="0">
+  <w:abstractNum w:abstractNumId="18" w15:restartNumberingAfterBreak="0">
+    <w:nsid w:val="5D542CF3"/>
+    <w:multiLevelType w:val="hybridMultilevel"/>
+    <w:tmpl w:val="63C4AC32"/>
+    <w:lvl w:ilvl="0" w:tplc="04100001">
+      <w:start w:val="1"/>
+      <w:numFmt w:val="bullet"/>
+      <w:lvlText w:val=""/>
+      <w:lvlJc w:val="left"/>
+      <w:pPr>
+        <w:ind w:left="720" w:hanging="360"/>
+      </w:pPr>
+      <w:rPr>
+        <w:rFonts w:ascii="Symbol" w:hAnsi="Symbol" w:hint="default"/>
+      </w:rPr>
+    </w:lvl>
+    <w:lvl w:ilvl="1" w:tplc="04100003" w:tentative="1">
+      <w:start w:val="1"/>
+      <w:numFmt w:val="bullet"/>
+      <w:lvlText w:val="o"/>
+      <w:lvlJc w:val="left"/>
+      <w:pPr>
+        <w:ind w:left="1440" w:hanging="360"/>
+      </w:pPr>
+      <w:rPr>
+        <w:rFonts w:ascii="Courier New" w:hAnsi="Courier New" w:cs="Courier New" w:hint="default"/>
+      </w:rPr>
+    </w:lvl>
+    <w:lvl w:ilvl="2" w:tplc="04100005" w:tentative="1">
+      <w:start w:val="1"/>
+      <w:numFmt w:val="bullet"/>
+      <w:lvlText w:val=""/>
+      <w:lvlJc w:val="left"/>
+      <w:pPr>
+        <w:ind w:left="2160" w:hanging="360"/>
+      </w:pPr>
+      <w:rPr>
+        <w:rFonts w:ascii="Wingdings" w:hAnsi="Wingdings" w:hint="default"/>
+      </w:rPr>
+    </w:lvl>
+    <w:lvl w:ilvl="3" w:tplc="04100001" w:tentative="1">
+      <w:start w:val="1"/>
+      <w:numFmt w:val="bullet"/>
+      <w:lvlText w:val=""/>
+      <w:lvlJc w:val="left"/>
+      <w:pPr>
+        <w:ind w:left="2880" w:hanging="360"/>
+      </w:pPr>
+      <w:rPr>
+        <w:rFonts w:ascii="Symbol" w:hAnsi="Symbol" w:hint="default"/>
+      </w:rPr>
+    </w:lvl>
+    <w:lvl w:ilvl="4" w:tplc="04100003" w:tentative="1">
+      <w:start w:val="1"/>
+      <w:numFmt w:val="bullet"/>
+      <w:lvlText w:val="o"/>
+      <w:lvlJc w:val="left"/>
+      <w:pPr>
+        <w:ind w:left="3600" w:hanging="360"/>
+      </w:pPr>
+      <w:rPr>
+        <w:rFonts w:ascii="Courier New" w:hAnsi="Courier New" w:cs="Courier New" w:hint="default"/>
+      </w:rPr>
+    </w:lvl>
+    <w:lvl w:ilvl="5" w:tplc="04100005" w:tentative="1">
+      <w:start w:val="1"/>
+      <w:numFmt w:val="bullet"/>
+      <w:lvlText w:val=""/>
+      <w:lvlJc w:val="left"/>
+      <w:pPr>
+        <w:ind w:left="4320" w:hanging="360"/>
+      </w:pPr>
+      <w:rPr>
+        <w:rFonts w:ascii="Wingdings" w:hAnsi="Wingdings" w:hint="default"/>
+      </w:rPr>
+    </w:lvl>
+    <w:lvl w:ilvl="6" w:tplc="04100001" w:tentative="1">
+      <w:start w:val="1"/>
+      <w:numFmt w:val="bullet"/>
+      <w:lvlText w:val=""/>
+      <w:lvlJc w:val="left"/>
+      <w:pPr>
+        <w:ind w:left="5040" w:hanging="360"/>
+      </w:pPr>
+      <w:rPr>
+        <w:rFonts w:ascii="Symbol" w:hAnsi="Symbol" w:hint="default"/>
+      </w:rPr>
+    </w:lvl>
+    <w:lvl w:ilvl="7" w:tplc="04100003" w:tentative="1">
+      <w:start w:val="1"/>
+      <w:numFmt w:val="bullet"/>
+      <w:lvlText w:val="o"/>
+      <w:lvlJc w:val="left"/>
+      <w:pPr>
+        <w:ind w:left="5760" w:hanging="360"/>
+      </w:pPr>
+      <w:rPr>
+        <w:rFonts w:ascii="Courier New" w:hAnsi="Courier New" w:cs="Courier New" w:hint="default"/>
+      </w:rPr>
+    </w:lvl>
+    <w:lvl w:ilvl="8" w:tplc="04100005" w:tentative="1">
+      <w:start w:val="1"/>
+      <w:numFmt w:val="bullet"/>
+      <w:lvlText w:val=""/>
+      <w:lvlJc w:val="left"/>
+      <w:pPr>
+        <w:ind w:left="6480" w:hanging="360"/>
+      </w:pPr>
+      <w:rPr>
+        <w:rFonts w:ascii="Wingdings" w:hAnsi="Wingdings" w:hint="default"/>
+      </w:rPr>
+    </w:lvl>
+  </w:abstractNum>
+  <w:abstractNum w:abstractNumId="19" w15:restartNumberingAfterBreak="0">
+    <w:nsid w:val="60F60C42"/>
+    <w:multiLevelType w:val="hybridMultilevel"/>
+    <w:tmpl w:val="D488165E"/>
+    <w:lvl w:ilvl="0" w:tplc="04100001">
+      <w:start w:val="1"/>
+      <w:numFmt w:val="bullet"/>
+      <w:lvlText w:val=""/>
+      <w:lvlJc w:val="left"/>
+      <w:pPr>
+        <w:ind w:left="720" w:hanging="360"/>
+      </w:pPr>
+      <w:rPr>
+        <w:rFonts w:ascii="Symbol" w:hAnsi="Symbol" w:hint="default"/>
+      </w:rPr>
+    </w:lvl>
+    <w:lvl w:ilvl="1" w:tplc="04100003" w:tentative="1">
+      <w:start w:val="1"/>
+      <w:numFmt w:val="bullet"/>
+      <w:lvlText w:val="o"/>
+      <w:lvlJc w:val="left"/>
+      <w:pPr>
+        <w:ind w:left="1440" w:hanging="360"/>
+      </w:pPr>
+      <w:rPr>
+        <w:rFonts w:ascii="Courier New" w:hAnsi="Courier New" w:cs="Courier New" w:hint="default"/>
+      </w:rPr>
+    </w:lvl>
+    <w:lvl w:ilvl="2" w:tplc="04100005" w:tentative="1">
+      <w:start w:val="1"/>
+      <w:numFmt w:val="bullet"/>
+      <w:lvlText w:val=""/>
+      <w:lvlJc w:val="left"/>
+      <w:pPr>
+        <w:ind w:left="2160" w:hanging="360"/>
+      </w:pPr>
+      <w:rPr>
+        <w:rFonts w:ascii="Wingdings" w:hAnsi="Wingdings" w:hint="default"/>
+      </w:rPr>
+    </w:lvl>
+    <w:lvl w:ilvl="3" w:tplc="04100001" w:tentative="1">
+      <w:start w:val="1"/>
+      <w:numFmt w:val="bullet"/>
+      <w:lvlText w:val=""/>
+      <w:lvlJc w:val="left"/>
+      <w:pPr>
+        <w:ind w:left="2880" w:hanging="360"/>
+      </w:pPr>
+      <w:rPr>
+        <w:rFonts w:ascii="Symbol" w:hAnsi="Symbol" w:hint="default"/>
+      </w:rPr>
+    </w:lvl>
+    <w:lvl w:ilvl="4" w:tplc="04100003" w:tentative="1">
+      <w:start w:val="1"/>
+      <w:numFmt w:val="bullet"/>
+      <w:lvlText w:val="o"/>
+      <w:lvlJc w:val="left"/>
+      <w:pPr>
+        <w:ind w:left="3600" w:hanging="360"/>
+      </w:pPr>
+      <w:rPr>
+        <w:rFonts w:ascii="Courier New" w:hAnsi="Courier New" w:cs="Courier New" w:hint="default"/>
+      </w:rPr>
+    </w:lvl>
+    <w:lvl w:ilvl="5" w:tplc="04100005" w:tentative="1">
+      <w:start w:val="1"/>
+      <w:numFmt w:val="bullet"/>
+      <w:lvlText w:val=""/>
+      <w:lvlJc w:val="left"/>
+      <w:pPr>
+        <w:ind w:left="4320" w:hanging="360"/>
+      </w:pPr>
+      <w:rPr>
+        <w:rFonts w:ascii="Wingdings" w:hAnsi="Wingdings" w:hint="default"/>
+      </w:rPr>
+    </w:lvl>
+    <w:lvl w:ilvl="6" w:tplc="04100001" w:tentative="1">
+      <w:start w:val="1"/>
+      <w:numFmt w:val="bullet"/>
+      <w:lvlText w:val=""/>
+      <w:lvlJc w:val="left"/>
+      <w:pPr>
+        <w:ind w:left="5040" w:hanging="360"/>
+      </w:pPr>
+      <w:rPr>
+        <w:rFonts w:ascii="Symbol" w:hAnsi="Symbol" w:hint="default"/>
+      </w:rPr>
+    </w:lvl>
+    <w:lvl w:ilvl="7" w:tplc="04100003" w:tentative="1">
+      <w:start w:val="1"/>
+      <w:numFmt w:val="bullet"/>
+      <w:lvlText w:val="o"/>
+      <w:lvlJc w:val="left"/>
+      <w:pPr>
+        <w:ind w:left="5760" w:hanging="360"/>
+      </w:pPr>
+      <w:rPr>
+        <w:rFonts w:ascii="Courier New" w:hAnsi="Courier New" w:cs="Courier New" w:hint="default"/>
+      </w:rPr>
+    </w:lvl>
+    <w:lvl w:ilvl="8" w:tplc="04100005" w:tentative="1">
+      <w:start w:val="1"/>
+      <w:numFmt w:val="bullet"/>
+      <w:lvlText w:val=""/>
+      <w:lvlJc w:val="left"/>
+      <w:pPr>
+        <w:ind w:left="6480" w:hanging="360"/>
+      </w:pPr>
+      <w:rPr>
+        <w:rFonts w:ascii="Wingdings" w:hAnsi="Wingdings" w:hint="default"/>
+      </w:rPr>
+    </w:lvl>
+  </w:abstractNum>
+  <w:abstractNum w:abstractNumId="20" w15:restartNumberingAfterBreak="0">
+    <w:nsid w:val="6306200E"/>
+    <w:multiLevelType w:val="hybridMultilevel"/>
+    <w:tmpl w:val="C6CE81CC"/>
+    <w:lvl w:ilvl="0" w:tplc="04100001">
+      <w:start w:val="1"/>
+      <w:numFmt w:val="bullet"/>
+      <w:lvlText w:val=""/>
+      <w:lvlJc w:val="left"/>
+      <w:pPr>
+        <w:ind w:left="720" w:hanging="360"/>
+      </w:pPr>
+      <w:rPr>
+        <w:rFonts w:ascii="Symbol" w:hAnsi="Symbol" w:hint="default"/>
+      </w:rPr>
+    </w:lvl>
+    <w:lvl w:ilvl="1" w:tplc="04100003" w:tentative="1">
+      <w:start w:val="1"/>
+      <w:numFmt w:val="bullet"/>
+      <w:lvlText w:val="o"/>
+      <w:lvlJc w:val="left"/>
+      <w:pPr>
+        <w:ind w:left="1440" w:hanging="360"/>
+      </w:pPr>
+      <w:rPr>
+        <w:rFonts w:ascii="Courier New" w:hAnsi="Courier New" w:cs="Courier New" w:hint="default"/>
+      </w:rPr>
+    </w:lvl>
+    <w:lvl w:ilvl="2" w:tplc="04100005" w:tentative="1">
+      <w:start w:val="1"/>
+      <w:numFmt w:val="bullet"/>
+      <w:lvlText w:val=""/>
+      <w:lvlJc w:val="left"/>
+      <w:pPr>
+        <w:ind w:left="2160" w:hanging="360"/>
+      </w:pPr>
+      <w:rPr>
+        <w:rFonts w:ascii="Wingdings" w:hAnsi="Wingdings" w:hint="default"/>
+      </w:rPr>
+    </w:lvl>
+    <w:lvl w:ilvl="3" w:tplc="04100001" w:tentative="1">
+      <w:start w:val="1"/>
+      <w:numFmt w:val="bullet"/>
+      <w:lvlText w:val=""/>
+      <w:lvlJc w:val="left"/>
+      <w:pPr>
+        <w:ind w:left="2880" w:hanging="360"/>
+      </w:pPr>
+      <w:rPr>
+        <w:rFonts w:ascii="Symbol" w:hAnsi="Symbol" w:hint="default"/>
+      </w:rPr>
+    </w:lvl>
+    <w:lvl w:ilvl="4" w:tplc="04100003" w:tentative="1">
+      <w:start w:val="1"/>
+      <w:numFmt w:val="bullet"/>
+      <w:lvlText w:val="o"/>
+      <w:lvlJc w:val="left"/>
+      <w:pPr>
+        <w:ind w:left="3600" w:hanging="360"/>
+      </w:pPr>
+      <w:rPr>
+        <w:rFonts w:ascii="Courier New" w:hAnsi="Courier New" w:cs="Courier New" w:hint="default"/>
+      </w:rPr>
+    </w:lvl>
+    <w:lvl w:ilvl="5" w:tplc="04100005" w:tentative="1">
+      <w:start w:val="1"/>
+      <w:numFmt w:val="bullet"/>
+      <w:lvlText w:val=""/>
+      <w:lvlJc w:val="left"/>
+      <w:pPr>
+        <w:ind w:left="4320" w:hanging="360"/>
+      </w:pPr>
+      <w:rPr>
+        <w:rFonts w:ascii="Wingdings" w:hAnsi="Wingdings" w:hint="default"/>
+      </w:rPr>
+    </w:lvl>
+    <w:lvl w:ilvl="6" w:tplc="04100001" w:tentative="1">
+      <w:start w:val="1"/>
+      <w:numFmt w:val="bullet"/>
+      <w:lvlText w:val=""/>
+      <w:lvlJc w:val="left"/>
+      <w:pPr>
+        <w:ind w:left="5040" w:hanging="360"/>
+      </w:pPr>
+      <w:rPr>
+        <w:rFonts w:ascii="Symbol" w:hAnsi="Symbol" w:hint="default"/>
+      </w:rPr>
+    </w:lvl>
+    <w:lvl w:ilvl="7" w:tplc="04100003" w:tentative="1">
+      <w:start w:val="1"/>
+      <w:numFmt w:val="bullet"/>
+      <w:lvlText w:val="o"/>
+      <w:lvlJc w:val="left"/>
+      <w:pPr>
+        <w:ind w:left="5760" w:hanging="360"/>
+      </w:pPr>
+      <w:rPr>
+        <w:rFonts w:ascii="Courier New" w:hAnsi="Courier New" w:cs="Courier New" w:hint="default"/>
+      </w:rPr>
+    </w:lvl>
+    <w:lvl w:ilvl="8" w:tplc="04100005" w:tentative="1">
+      <w:start w:val="1"/>
+      <w:numFmt w:val="bullet"/>
+      <w:lvlText w:val=""/>
+      <w:lvlJc w:val="left"/>
+      <w:pPr>
+        <w:ind w:left="6480" w:hanging="360"/>
+      </w:pPr>
+      <w:rPr>
+        <w:rFonts w:ascii="Wingdings" w:hAnsi="Wingdings" w:hint="default"/>
+      </w:rPr>
+    </w:lvl>
+  </w:abstractNum>
+  <w:abstractNum w:abstractNumId="21" w15:restartNumberingAfterBreak="0">
+    <w:nsid w:val="68497350"/>
+    <w:multiLevelType w:val="hybridMultilevel"/>
+    <w:tmpl w:val="4036A0F6"/>
+    <w:lvl w:ilvl="0" w:tplc="04100001">
+      <w:start w:val="1"/>
+      <w:numFmt w:val="bullet"/>
+      <w:lvlText w:val=""/>
+      <w:lvlJc w:val="left"/>
+      <w:pPr>
+        <w:ind w:left="720" w:hanging="360"/>
+      </w:pPr>
+      <w:rPr>
+        <w:rFonts w:ascii="Symbol" w:hAnsi="Symbol" w:hint="default"/>
+      </w:rPr>
+    </w:lvl>
+    <w:lvl w:ilvl="1" w:tplc="04100003" w:tentative="1">
+      <w:start w:val="1"/>
+      <w:numFmt w:val="bullet"/>
+      <w:lvlText w:val="o"/>
+      <w:lvlJc w:val="left"/>
+      <w:pPr>
+        <w:ind w:left="1440" w:hanging="360"/>
+      </w:pPr>
+      <w:rPr>
+        <w:rFonts w:ascii="Courier New" w:hAnsi="Courier New" w:cs="Courier New" w:hint="default"/>
+      </w:rPr>
+    </w:lvl>
+    <w:lvl w:ilvl="2" w:tplc="04100005" w:tentative="1">
+      <w:start w:val="1"/>
+      <w:numFmt w:val="bullet"/>
+      <w:lvlText w:val=""/>
+      <w:lvlJc w:val="left"/>
+      <w:pPr>
+        <w:ind w:left="2160" w:hanging="360"/>
+      </w:pPr>
+      <w:rPr>
+        <w:rFonts w:ascii="Wingdings" w:hAnsi="Wingdings" w:hint="default"/>
+      </w:rPr>
+    </w:lvl>
+    <w:lvl w:ilvl="3" w:tplc="04100001" w:tentative="1">
+      <w:start w:val="1"/>
+      <w:numFmt w:val="bullet"/>
+      <w:lvlText w:val=""/>
+      <w:lvlJc w:val="left"/>
+      <w:pPr>
+        <w:ind w:left="2880" w:hanging="360"/>
+      </w:pPr>
+      <w:rPr>
+        <w:rFonts w:ascii="Symbol" w:hAnsi="Symbol" w:hint="default"/>
+      </w:rPr>
+    </w:lvl>
+    <w:lvl w:ilvl="4" w:tplc="04100003" w:tentative="1">
+      <w:start w:val="1"/>
+      <w:numFmt w:val="bullet"/>
+      <w:lvlText w:val="o"/>
+      <w:lvlJc w:val="left"/>
+      <w:pPr>
+        <w:ind w:left="3600" w:hanging="360"/>
+      </w:pPr>
+      <w:rPr>
+        <w:rFonts w:ascii="Courier New" w:hAnsi="Courier New" w:cs="Courier New" w:hint="default"/>
+      </w:rPr>
+    </w:lvl>
+    <w:lvl w:ilvl="5" w:tplc="04100005" w:tentative="1">
+      <w:start w:val="1"/>
+      <w:numFmt w:val="bullet"/>
+      <w:lvlText w:val=""/>
+      <w:lvlJc w:val="left"/>
+      <w:pPr>
+        <w:ind w:left="4320" w:hanging="360"/>
+      </w:pPr>
+      <w:rPr>
+        <w:rFonts w:ascii="Wingdings" w:hAnsi="Wingdings" w:hint="default"/>
+      </w:rPr>
+    </w:lvl>
+    <w:lvl w:ilvl="6" w:tplc="04100001" w:tentative="1">
+      <w:start w:val="1"/>
+      <w:numFmt w:val="bullet"/>
+      <w:lvlText w:val=""/>
+      <w:lvlJc w:val="left"/>
+      <w:pPr>
+        <w:ind w:left="5040" w:hanging="360"/>
+      </w:pPr>
+      <w:rPr>
+        <w:rFonts w:ascii="Symbol" w:hAnsi="Symbol" w:hint="default"/>
+      </w:rPr>
+    </w:lvl>
+    <w:lvl w:ilvl="7" w:tplc="04100003" w:tentative="1">
+      <w:start w:val="1"/>
+      <w:numFmt w:val="bullet"/>
+      <w:lvlText w:val="o"/>
+      <w:lvlJc w:val="left"/>
+      <w:pPr>
+        <w:ind w:left="5760" w:hanging="360"/>
+      </w:pPr>
+      <w:rPr>
+        <w:rFonts w:ascii="Courier New" w:hAnsi="Courier New" w:cs="Courier New" w:hint="default"/>
+      </w:rPr>
+    </w:lvl>
+    <w:lvl w:ilvl="8" w:tplc="04100005" w:tentative="1">
+      <w:start w:val="1"/>
+      <w:numFmt w:val="bullet"/>
+      <w:lvlText w:val=""/>
+      <w:lvlJc w:val="left"/>
+      <w:pPr>
+        <w:ind w:left="6480" w:hanging="360"/>
+      </w:pPr>
+      <w:rPr>
+        <w:rFonts w:ascii="Wingdings" w:hAnsi="Wingdings" w:hint="default"/>
+      </w:rPr>
+    </w:lvl>
+  </w:abstractNum>
+  <w:abstractNum w:abstractNumId="22" w15:restartNumberingAfterBreak="0">
     <w:nsid w:val="68FE2061"/>
     <w:multiLevelType w:val="hybridMultilevel"/>
     <w:tmpl w:val="AB28C33E"/>
@@ -4293,7 +6012,7 @@
       </w:rPr>
     </w:lvl>
   </w:abstractNum>
-  <w:abstractNum w:abstractNumId="14" w15:restartNumberingAfterBreak="0">
+  <w:abstractNum w:abstractNumId="23" w15:restartNumberingAfterBreak="0">
     <w:nsid w:val="6B196AE2"/>
     <w:multiLevelType w:val="hybridMultilevel"/>
     <w:tmpl w:val="0672B1FC"/>
@@ -4406,7 +6125,120 @@
       </w:rPr>
     </w:lvl>
   </w:abstractNum>
-  <w:abstractNum w:abstractNumId="15" w15:restartNumberingAfterBreak="0">
+  <w:abstractNum w:abstractNumId="24" w15:restartNumberingAfterBreak="0">
+    <w:nsid w:val="6B1D0666"/>
+    <w:multiLevelType w:val="hybridMultilevel"/>
+    <w:tmpl w:val="386E517E"/>
+    <w:lvl w:ilvl="0" w:tplc="04100001">
+      <w:start w:val="1"/>
+      <w:numFmt w:val="bullet"/>
+      <w:lvlText w:val=""/>
+      <w:lvlJc w:val="left"/>
+      <w:pPr>
+        <w:ind w:left="720" w:hanging="360"/>
+      </w:pPr>
+      <w:rPr>
+        <w:rFonts w:ascii="Symbol" w:hAnsi="Symbol" w:hint="default"/>
+      </w:rPr>
+    </w:lvl>
+    <w:lvl w:ilvl="1" w:tplc="04100003" w:tentative="1">
+      <w:start w:val="1"/>
+      <w:numFmt w:val="bullet"/>
+      <w:lvlText w:val="o"/>
+      <w:lvlJc w:val="left"/>
+      <w:pPr>
+        <w:ind w:left="1440" w:hanging="360"/>
+      </w:pPr>
+      <w:rPr>
+        <w:rFonts w:ascii="Courier New" w:hAnsi="Courier New" w:cs="Courier New" w:hint="default"/>
+      </w:rPr>
+    </w:lvl>
+    <w:lvl w:ilvl="2" w:tplc="04100005" w:tentative="1">
+      <w:start w:val="1"/>
+      <w:numFmt w:val="bullet"/>
+      <w:lvlText w:val=""/>
+      <w:lvlJc w:val="left"/>
+      <w:pPr>
+        <w:ind w:left="2160" w:hanging="360"/>
+      </w:pPr>
+      <w:rPr>
+        <w:rFonts w:ascii="Wingdings" w:hAnsi="Wingdings" w:hint="default"/>
+      </w:rPr>
+    </w:lvl>
+    <w:lvl w:ilvl="3" w:tplc="04100001" w:tentative="1">
+      <w:start w:val="1"/>
+      <w:numFmt w:val="bullet"/>
+      <w:lvlText w:val=""/>
+      <w:lvlJc w:val="left"/>
+      <w:pPr>
+        <w:ind w:left="2880" w:hanging="360"/>
+      </w:pPr>
+      <w:rPr>
+        <w:rFonts w:ascii="Symbol" w:hAnsi="Symbol" w:hint="default"/>
+      </w:rPr>
+    </w:lvl>
+    <w:lvl w:ilvl="4" w:tplc="04100003" w:tentative="1">
+      <w:start w:val="1"/>
+      <w:numFmt w:val="bullet"/>
+      <w:lvlText w:val="o"/>
+      <w:lvlJc w:val="left"/>
+      <w:pPr>
+        <w:ind w:left="3600" w:hanging="360"/>
+      </w:pPr>
+      <w:rPr>
+        <w:rFonts w:ascii="Courier New" w:hAnsi="Courier New" w:cs="Courier New" w:hint="default"/>
+      </w:rPr>
+    </w:lvl>
+    <w:lvl w:ilvl="5" w:tplc="04100005" w:tentative="1">
+      <w:start w:val="1"/>
+      <w:numFmt w:val="bullet"/>
+      <w:lvlText w:val=""/>
+      <w:lvlJc w:val="left"/>
+      <w:pPr>
+        <w:ind w:left="4320" w:hanging="360"/>
+      </w:pPr>
+      <w:rPr>
+        <w:rFonts w:ascii="Wingdings" w:hAnsi="Wingdings" w:hint="default"/>
+      </w:rPr>
+    </w:lvl>
+    <w:lvl w:ilvl="6" w:tplc="04100001" w:tentative="1">
+      <w:start w:val="1"/>
+      <w:numFmt w:val="bullet"/>
+      <w:lvlText w:val=""/>
+      <w:lvlJc w:val="left"/>
+      <w:pPr>
+        <w:ind w:left="5040" w:hanging="360"/>
+      </w:pPr>
+      <w:rPr>
+        <w:rFonts w:ascii="Symbol" w:hAnsi="Symbol" w:hint="default"/>
+      </w:rPr>
+    </w:lvl>
+    <w:lvl w:ilvl="7" w:tplc="04100003" w:tentative="1">
+      <w:start w:val="1"/>
+      <w:numFmt w:val="bullet"/>
+      <w:lvlText w:val="o"/>
+      <w:lvlJc w:val="left"/>
+      <w:pPr>
+        <w:ind w:left="5760" w:hanging="360"/>
+      </w:pPr>
+      <w:rPr>
+        <w:rFonts w:ascii="Courier New" w:hAnsi="Courier New" w:cs="Courier New" w:hint="default"/>
+      </w:rPr>
+    </w:lvl>
+    <w:lvl w:ilvl="8" w:tplc="04100005" w:tentative="1">
+      <w:start w:val="1"/>
+      <w:numFmt w:val="bullet"/>
+      <w:lvlText w:val=""/>
+      <w:lvlJc w:val="left"/>
+      <w:pPr>
+        <w:ind w:left="6480" w:hanging="360"/>
+      </w:pPr>
+      <w:rPr>
+        <w:rFonts w:ascii="Wingdings" w:hAnsi="Wingdings" w:hint="default"/>
+      </w:rPr>
+    </w:lvl>
+  </w:abstractNum>
+  <w:abstractNum w:abstractNumId="25" w15:restartNumberingAfterBreak="0">
     <w:nsid w:val="6B445B22"/>
     <w:multiLevelType w:val="hybridMultilevel"/>
     <w:tmpl w:val="CC60059C"/>
@@ -4519,7 +6351,120 @@
       </w:rPr>
     </w:lvl>
   </w:abstractNum>
-  <w:abstractNum w:abstractNumId="16" w15:restartNumberingAfterBreak="0">
+  <w:abstractNum w:abstractNumId="26" w15:restartNumberingAfterBreak="0">
+    <w:nsid w:val="6BB43586"/>
+    <w:multiLevelType w:val="hybridMultilevel"/>
+    <w:tmpl w:val="2E68B912"/>
+    <w:lvl w:ilvl="0" w:tplc="04100001">
+      <w:start w:val="1"/>
+      <w:numFmt w:val="bullet"/>
+      <w:lvlText w:val=""/>
+      <w:lvlJc w:val="left"/>
+      <w:pPr>
+        <w:ind w:left="720" w:hanging="360"/>
+      </w:pPr>
+      <w:rPr>
+        <w:rFonts w:ascii="Symbol" w:hAnsi="Symbol" w:hint="default"/>
+      </w:rPr>
+    </w:lvl>
+    <w:lvl w:ilvl="1" w:tplc="04100003" w:tentative="1">
+      <w:start w:val="1"/>
+      <w:numFmt w:val="bullet"/>
+      <w:lvlText w:val="o"/>
+      <w:lvlJc w:val="left"/>
+      <w:pPr>
+        <w:ind w:left="1440" w:hanging="360"/>
+      </w:pPr>
+      <w:rPr>
+        <w:rFonts w:ascii="Courier New" w:hAnsi="Courier New" w:cs="Courier New" w:hint="default"/>
+      </w:rPr>
+    </w:lvl>
+    <w:lvl w:ilvl="2" w:tplc="04100005" w:tentative="1">
+      <w:start w:val="1"/>
+      <w:numFmt w:val="bullet"/>
+      <w:lvlText w:val=""/>
+      <w:lvlJc w:val="left"/>
+      <w:pPr>
+        <w:ind w:left="2160" w:hanging="360"/>
+      </w:pPr>
+      <w:rPr>
+        <w:rFonts w:ascii="Wingdings" w:hAnsi="Wingdings" w:hint="default"/>
+      </w:rPr>
+    </w:lvl>
+    <w:lvl w:ilvl="3" w:tplc="04100001" w:tentative="1">
+      <w:start w:val="1"/>
+      <w:numFmt w:val="bullet"/>
+      <w:lvlText w:val=""/>
+      <w:lvlJc w:val="left"/>
+      <w:pPr>
+        <w:ind w:left="2880" w:hanging="360"/>
+      </w:pPr>
+      <w:rPr>
+        <w:rFonts w:ascii="Symbol" w:hAnsi="Symbol" w:hint="default"/>
+      </w:rPr>
+    </w:lvl>
+    <w:lvl w:ilvl="4" w:tplc="04100003" w:tentative="1">
+      <w:start w:val="1"/>
+      <w:numFmt w:val="bullet"/>
+      <w:lvlText w:val="o"/>
+      <w:lvlJc w:val="left"/>
+      <w:pPr>
+        <w:ind w:left="3600" w:hanging="360"/>
+      </w:pPr>
+      <w:rPr>
+        <w:rFonts w:ascii="Courier New" w:hAnsi="Courier New" w:cs="Courier New" w:hint="default"/>
+      </w:rPr>
+    </w:lvl>
+    <w:lvl w:ilvl="5" w:tplc="04100005" w:tentative="1">
+      <w:start w:val="1"/>
+      <w:numFmt w:val="bullet"/>
+      <w:lvlText w:val=""/>
+      <w:lvlJc w:val="left"/>
+      <w:pPr>
+        <w:ind w:left="4320" w:hanging="360"/>
+      </w:pPr>
+      <w:rPr>
+        <w:rFonts w:ascii="Wingdings" w:hAnsi="Wingdings" w:hint="default"/>
+      </w:rPr>
+    </w:lvl>
+    <w:lvl w:ilvl="6" w:tplc="04100001" w:tentative="1">
+      <w:start w:val="1"/>
+      <w:numFmt w:val="bullet"/>
+      <w:lvlText w:val=""/>
+      <w:lvlJc w:val="left"/>
+      <w:pPr>
+        <w:ind w:left="5040" w:hanging="360"/>
+      </w:pPr>
+      <w:rPr>
+        <w:rFonts w:ascii="Symbol" w:hAnsi="Symbol" w:hint="default"/>
+      </w:rPr>
+    </w:lvl>
+    <w:lvl w:ilvl="7" w:tplc="04100003" w:tentative="1">
+      <w:start w:val="1"/>
+      <w:numFmt w:val="bullet"/>
+      <w:lvlText w:val="o"/>
+      <w:lvlJc w:val="left"/>
+      <w:pPr>
+        <w:ind w:left="5760" w:hanging="360"/>
+      </w:pPr>
+      <w:rPr>
+        <w:rFonts w:ascii="Courier New" w:hAnsi="Courier New" w:cs="Courier New" w:hint="default"/>
+      </w:rPr>
+    </w:lvl>
+    <w:lvl w:ilvl="8" w:tplc="04100005" w:tentative="1">
+      <w:start w:val="1"/>
+      <w:numFmt w:val="bullet"/>
+      <w:lvlText w:val=""/>
+      <w:lvlJc w:val="left"/>
+      <w:pPr>
+        <w:ind w:left="6480" w:hanging="360"/>
+      </w:pPr>
+      <w:rPr>
+        <w:rFonts w:ascii="Wingdings" w:hAnsi="Wingdings" w:hint="default"/>
+      </w:rPr>
+    </w:lvl>
+  </w:abstractNum>
+  <w:abstractNum w:abstractNumId="27" w15:restartNumberingAfterBreak="0">
     <w:nsid w:val="70C75403"/>
     <w:multiLevelType w:val="hybridMultilevel"/>
     <w:tmpl w:val="A672DFB6"/>
@@ -4632,7 +6577,7 @@
       </w:rPr>
     </w:lvl>
   </w:abstractNum>
-  <w:abstractNum w:abstractNumId="17" w15:restartNumberingAfterBreak="0">
+  <w:abstractNum w:abstractNumId="28" w15:restartNumberingAfterBreak="0">
     <w:nsid w:val="7F2C1564"/>
     <w:multiLevelType w:val="hybridMultilevel"/>
     <w:tmpl w:val="B0567D8E"/>
@@ -4746,58 +6691,91 @@
     </w:lvl>
   </w:abstractNum>
   <w:num w:numId="1">
+    <w:abstractNumId w:val="2"/>
+  </w:num>
+  <w:num w:numId="2">
+    <w:abstractNumId w:val="17"/>
+  </w:num>
+  <w:num w:numId="3">
+    <w:abstractNumId w:val="11"/>
+  </w:num>
+  <w:num w:numId="4">
+    <w:abstractNumId w:val="12"/>
+  </w:num>
+  <w:num w:numId="5">
+    <w:abstractNumId w:val="14"/>
+  </w:num>
+  <w:num w:numId="6">
+    <w:abstractNumId w:val="3"/>
+  </w:num>
+  <w:num w:numId="7">
     <w:abstractNumId w:val="1"/>
   </w:num>
-  <w:num w:numId="2">
-    <w:abstractNumId w:val="12"/>
+  <w:num w:numId="8">
+    <w:abstractNumId w:val="8"/>
   </w:num>
-  <w:num w:numId="3">
+  <w:num w:numId="9">
+    <w:abstractNumId w:val="4"/>
+  </w:num>
+  <w:num w:numId="10">
+    <w:abstractNumId w:val="5"/>
+  </w:num>
+  <w:num w:numId="11">
+    <w:abstractNumId w:val="13"/>
+  </w:num>
+  <w:num w:numId="12">
+    <w:abstractNumId w:val="27"/>
+  </w:num>
+  <w:num w:numId="13">
+    <w:abstractNumId w:val="23"/>
+  </w:num>
+  <w:num w:numId="14">
+    <w:abstractNumId w:val="15"/>
+  </w:num>
+  <w:num w:numId="15">
+    <w:abstractNumId w:val="22"/>
+  </w:num>
+  <w:num w:numId="16">
+    <w:abstractNumId w:val="25"/>
+  </w:num>
+  <w:num w:numId="17">
+    <w:abstractNumId w:val="16"/>
+  </w:num>
+  <w:num w:numId="18">
+    <w:abstractNumId w:val="28"/>
+  </w:num>
+  <w:num w:numId="19">
+    <w:abstractNumId w:val="20"/>
+  </w:num>
+  <w:num w:numId="20">
+    <w:abstractNumId w:val="18"/>
+  </w:num>
+  <w:num w:numId="21">
+    <w:abstractNumId w:val="0"/>
+  </w:num>
+  <w:num w:numId="22">
+    <w:abstractNumId w:val="21"/>
+  </w:num>
+  <w:num w:numId="23">
+    <w:abstractNumId w:val="9"/>
+  </w:num>
+  <w:num w:numId="24">
+    <w:abstractNumId w:val="19"/>
+  </w:num>
+  <w:num w:numId="25">
     <w:abstractNumId w:val="6"/>
   </w:num>
-  <w:num w:numId="4">
+  <w:num w:numId="26">
+    <w:abstractNumId w:val="24"/>
+  </w:num>
+  <w:num w:numId="27">
+    <w:abstractNumId w:val="10"/>
+  </w:num>
+  <w:num w:numId="28">
     <w:abstractNumId w:val="7"/>
   </w:num>
-  <w:num w:numId="5">
-    <w:abstractNumId w:val="9"/>
-  </w:num>
-  <w:num w:numId="6">
-    <w:abstractNumId w:val="2"/>
-  </w:num>
-  <w:num w:numId="7">
-    <w:abstractNumId w:val="0"/>
-  </w:num>
-  <w:num w:numId="8">
-    <w:abstractNumId w:val="5"/>
-  </w:num>
-  <w:num w:numId="9">
-    <w:abstractNumId w:val="3"/>
-  </w:num>
-  <w:num w:numId="10">
-    <w:abstractNumId w:val="4"/>
-  </w:num>
-  <w:num w:numId="11">
-    <w:abstractNumId w:val="8"/>
-  </w:num>
-  <w:num w:numId="12">
-    <w:abstractNumId w:val="16"/>
-  </w:num>
-  <w:num w:numId="13">
-    <w:abstractNumId w:val="14"/>
-  </w:num>
-  <w:num w:numId="14">
-    <w:abstractNumId w:val="10"/>
-  </w:num>
-  <w:num w:numId="15">
-    <w:abstractNumId w:val="13"/>
-  </w:num>
-  <w:num w:numId="16">
-    <w:abstractNumId w:val="15"/>
-  </w:num>
-  <w:num w:numId="17">
-    <w:abstractNumId w:val="11"/>
-  </w:num>
-  <w:num w:numId="18">
-    <w:abstractNumId w:val="17"/>
+  <w:num w:numId="29">
+    <w:abstractNumId w:val="26"/>
   </w:num>
 </w:numbering>
 </file>
@@ -4819,7 +6797,7 @@
       </w:pPr>
     </w:pPrDefault>
   </w:docDefaults>
-  <w:latentStyles w:defLockedState="0" w:defUIPriority="99" w:defSemiHidden="0" w:defUnhideWhenUsed="0" w:defQFormat="0" w:count="377">
+  <w:latentStyles w:defLockedState="0" w:defUIPriority="99" w:defSemiHidden="0" w:defUnhideWhenUsed="0" w:defQFormat="0" w:count="376">
     <w:lsdException w:name="Normal" w:uiPriority="0" w:qFormat="1"/>
     <w:lsdException w:name="heading 1" w:uiPriority="9" w:qFormat="1"/>
     <w:lsdException w:name="heading 2" w:semiHidden="1" w:uiPriority="9" w:unhideWhenUsed="1" w:qFormat="1"/>
@@ -4925,6 +6903,7 @@
     <w:lsdException w:name="HTML Sample" w:semiHidden="1" w:unhideWhenUsed="1"/>
     <w:lsdException w:name="HTML Typewriter" w:semiHidden="1" w:unhideWhenUsed="1"/>
     <w:lsdException w:name="HTML Variable" w:semiHidden="1" w:unhideWhenUsed="1"/>
+    <w:lsdException w:name="Normal Table" w:semiHidden="1" w:unhideWhenUsed="1"/>
     <w:lsdException w:name="annotation subject" w:semiHidden="1" w:unhideWhenUsed="1"/>
     <w:lsdException w:name="No List" w:semiHidden="1" w:unhideWhenUsed="1"/>
     <w:lsdException w:name="Outline List 1" w:semiHidden="1" w:unhideWhenUsed="1"/>
@@ -4971,8 +6950,10 @@
     <w:lsdException w:name="Table Subtle 2" w:semiHidden="1" w:unhideWhenUsed="1"/>
     <w:lsdException w:name="Table Web 1" w:semiHidden="1" w:unhideWhenUsed="1"/>
     <w:lsdException w:name="Table Web 2" w:semiHidden="1" w:unhideWhenUsed="1"/>
+    <w:lsdException w:name="Table Web 3" w:semiHidden="1" w:unhideWhenUsed="1"/>
     <w:lsdException w:name="Balloon Text" w:semiHidden="1" w:unhideWhenUsed="1"/>
     <w:lsdException w:name="Table Grid" w:uiPriority="39"/>
+    <w:lsdException w:name="Table Theme" w:semiHidden="1" w:unhideWhenUsed="1"/>
     <w:lsdException w:name="Placeholder Text" w:semiHidden="1"/>
     <w:lsdException w:name="No Spacing" w:uiPriority="1" w:qFormat="1"/>
     <w:lsdException w:name="Light Shading" w:uiPriority="60"/>
@@ -5193,7 +7174,6 @@
     <w:lsdException w:name="Hashtag" w:semiHidden="1" w:unhideWhenUsed="1"/>
     <w:lsdException w:name="Unresolved Mention" w:semiHidden="1" w:unhideWhenUsed="1"/>
     <w:lsdException w:name="Smart Link" w:semiHidden="1" w:unhideWhenUsed="1"/>
-    <w:lsdException w:name="Smart Link Error" w:semiHidden="1" w:unhideWhenUsed="1"/>
   </w:latentStyles>
   <w:style w:type="paragraph" w:default="1" w:styleId="Normale">
     <w:name w:val="Normal"/>
@@ -5750,7 +7730,7 @@
 </file>
 
 <file path=customXml/itemProps1.xml><?xml version="1.0" encoding="utf-8"?>
-<ds:datastoreItem xmlns:ds="http://schemas.openxmlformats.org/officeDocument/2006/customXml" ds:itemID="{53E752F6-209B-4D4F-960F-7BDE00E03E35}">
+<ds:datastoreItem xmlns:ds="http://schemas.openxmlformats.org/officeDocument/2006/customXml" ds:itemID="{8BC0D7B8-DD67-4525-85D4-2D05B7F5B9A6}">
   <ds:schemaRefs>
     <ds:schemaRef ds:uri="http://schemas.openxmlformats.org/officeDocument/2006/bibliography"/>
   </ds:schemaRefs>

</xml_diff>

<commit_message>
Modifiche database + modifica SDD + modifica SD riguardante ordinazione
Modificato SDD rimuovendo decomposizioni errate
Modificato SD ordinazione modificando il modo con cui viene creato l'Ordine
</commit_message>
<xml_diff>
--- a/Documents/Eat & Reoder SDD.docx
+++ b/Documents/Eat & Reoder SDD.docx
@@ -71,8 +71,29 @@
           <w:szCs w:val="72"/>
           <w:lang w:val="en-US"/>
         </w:rPr>
-        <w:t>Requirements analysis document</w:t>
-      </w:r>
+        <w:t>System Design Document</w:t>
+      </w:r>
+    </w:p>
+    <w:p>
+      <w:pPr>
+        <w:rPr>
+          <w:lang w:val="en-US"/>
+        </w:rPr>
+      </w:pPr>
+    </w:p>
+    <w:p>
+      <w:pPr>
+        <w:rPr>
+          <w:lang w:val="en-US"/>
+        </w:rPr>
+      </w:pPr>
+    </w:p>
+    <w:p>
+      <w:pPr>
+        <w:rPr>
+          <w:lang w:val="en-US"/>
+        </w:rPr>
+      </w:pPr>
     </w:p>
     <w:p>
       <w:pPr>
@@ -2180,7 +2201,13 @@
         </w:numPr>
       </w:pPr>
       <w:r>
-        <w:t>Architettura del sistema proposto: viene illustrata la decomposizione in sottosistemi, la gestione dei dati persistenti, il mapping hardware/software, il controllo degli accessi, sicurezza e condizioni limite.</w:t>
+        <w:t xml:space="preserve">Architettura del sistema proposto: viene illustrata la decomposizione </w:t>
+      </w:r>
+      <w:r>
+        <w:t>del sistema</w:t>
+      </w:r>
+      <w:r>
+        <w:t>.</w:t>
       </w:r>
     </w:p>
     <w:p>
@@ -2192,7 +2219,10 @@
         </w:numPr>
       </w:pPr>
       <w:r>
-        <w:t>Servizi dei sottosistemi e glossario: viene illustrata la descrizione per ogni servizio fornito dal sottosistema e un glossario contenente una raccolta dei termini contenuti nel sistema proposto.</w:t>
+        <w:t xml:space="preserve">Servizi dei sottosistemi e glossario: viene illustrata la descrizione </w:t>
+      </w:r>
+      <w:r>
+        <w:t>dei servizi forniti dal sistema.</w:t>
       </w:r>
     </w:p>
     <w:p>
@@ -2236,1326 +2266,29 @@
         <w:pStyle w:val="Titolo2"/>
       </w:pPr>
       <w:r>
-        <w:t>2.2. Decomposizione in sottosistemi</w:t>
-      </w:r>
-    </w:p>
-    <w:p>
-      <w:pPr>
-        <w:pStyle w:val="Titolo3"/>
-      </w:pPr>
-      <w:r>
-        <w:t xml:space="preserve">2.2.1. </w:t>
-      </w:r>
-      <w:proofErr w:type="gramStart"/>
-      <w:r>
-        <w:t xml:space="preserve">Macro </w:t>
-      </w:r>
-      <w:r>
-        <w:t>d</w:t>
-      </w:r>
-      <w:r>
-        <w:t>ecomposizione</w:t>
-      </w:r>
-      <w:proofErr w:type="gramEnd"/>
-      <w:r>
-        <w:t xml:space="preserve"> in sistemi</w:t>
-      </w:r>
-    </w:p>
-    <w:p>
-      <w:r>
-        <w:t xml:space="preserve">La </w:t>
-      </w:r>
-      <w:proofErr w:type="gramStart"/>
-      <w:r>
-        <w:t>macro decomposizione</w:t>
-      </w:r>
-      <w:proofErr w:type="gramEnd"/>
-      <w:r>
-        <w:t xml:space="preserve"> divide il sistema nei seguenti sottosistemi:</w:t>
-      </w:r>
-    </w:p>
-    <w:p>
-      <w:pPr>
-        <w:pStyle w:val="Paragrafoelenco"/>
-        <w:numPr>
-          <w:ilvl w:val="0"/>
-          <w:numId w:val="14"/>
-        </w:numPr>
-      </w:pPr>
-      <w:r>
-        <w:t>Gestione Utente</w:t>
-      </w:r>
-    </w:p>
-    <w:p>
-      <w:pPr>
-        <w:pStyle w:val="Paragrafoelenco"/>
-        <w:numPr>
-          <w:ilvl w:val="0"/>
-          <w:numId w:val="14"/>
-        </w:numPr>
-      </w:pPr>
-      <w:r>
-        <w:t>Gestione Acquisti</w:t>
-      </w:r>
-    </w:p>
-    <w:p>
-      <w:pPr>
-        <w:pStyle w:val="Paragrafoelenco"/>
-        <w:numPr>
-          <w:ilvl w:val="0"/>
-          <w:numId w:val="14"/>
-        </w:numPr>
-      </w:pPr>
-      <w:r>
-        <w:t>Gestione Ristorante</w:t>
-      </w:r>
-    </w:p>
-    <w:p>
-      <w:pPr>
-        <w:pStyle w:val="Paragrafoelenco"/>
-        <w:numPr>
-          <w:ilvl w:val="0"/>
-          <w:numId w:val="14"/>
-        </w:numPr>
-      </w:pPr>
-      <w:r>
-        <w:t>Gestione Consegna</w:t>
-      </w:r>
-    </w:p>
-    <w:p>
-      <w:pPr>
-        <w:jc w:val="center"/>
-      </w:pPr>
-      <w:r>
-        <w:rPr>
-          <w:noProof/>
-        </w:rPr>
-        <w:drawing>
-          <wp:inline distT="0" distB="0" distL="0" distR="0" wp14:anchorId="5F205152" wp14:editId="58EA5F2A">
-            <wp:extent cx="5858505" cy="3650776"/>
-            <wp:effectExtent l="0" t="0" r="9525" b="6985"/>
-            <wp:docPr id="1" name="Immagine 1"/>
-            <wp:cNvGraphicFramePr>
-              <a:graphicFrameLocks xmlns:a="http://schemas.openxmlformats.org/drawingml/2006/main" noChangeAspect="1"/>
-            </wp:cNvGraphicFramePr>
-            <a:graphic xmlns:a="http://schemas.openxmlformats.org/drawingml/2006/main">
-              <a:graphicData uri="http://schemas.openxmlformats.org/drawingml/2006/picture">
-                <pic:pic xmlns:pic="http://schemas.openxmlformats.org/drawingml/2006/picture">
-                  <pic:nvPicPr>
-                    <pic:cNvPr id="1" name=""/>
-                    <pic:cNvPicPr/>
-                  </pic:nvPicPr>
-                  <pic:blipFill>
-                    <a:blip r:embed="rId6"/>
-                    <a:stretch>
-                      <a:fillRect/>
-                    </a:stretch>
-                  </pic:blipFill>
-                  <pic:spPr>
-                    <a:xfrm>
-                      <a:off x="0" y="0"/>
-                      <a:ext cx="5875764" cy="3661531"/>
-                    </a:xfrm>
-                    <a:prstGeom prst="rect">
-                      <a:avLst/>
-                    </a:prstGeom>
-                  </pic:spPr>
-                </pic:pic>
-              </a:graphicData>
-            </a:graphic>
-          </wp:inline>
-        </w:drawing>
-      </w:r>
-    </w:p>
-    <w:p>
-      <w:r>
-        <w:t xml:space="preserve">Gli utenti utilizzeranno il sistema dal proprio dispositivo interagendo con l’interfaccia del Server Web, la quale elaborerà dati interagendo a sua volta con il database. Il database verrà gestito da </w:t>
-      </w:r>
-      <w:r>
-        <w:lastRenderedPageBreak/>
-        <w:t>un DBMS che si occupa di inserire, cercare e aggiornare in concorrenza i dati presenti al suo interno, elaborando le richieste ricevute dagli utenti.</w:t>
-      </w:r>
-    </w:p>
-    <w:p>
-      <w:pPr>
-        <w:pStyle w:val="Titolo3"/>
-      </w:pPr>
-      <w:r>
-        <w:t>2.2.2. Micro decomposizione in sottosistemi</w:t>
-      </w:r>
-    </w:p>
-    <w:p>
-      <w:r>
-        <w:t>Per semplificare la progettazione e lo sviluppo dell’applicazione, i sottosistemi saranno decomposti secondo lo schema previsto dall’architettura software a tre livelli</w:t>
-      </w:r>
-      <w:r>
-        <w:t>, ovvero:</w:t>
-      </w:r>
-    </w:p>
-    <w:p>
-      <w:pPr>
-        <w:pStyle w:val="Paragrafoelenco"/>
-        <w:numPr>
-          <w:ilvl w:val="0"/>
-          <w:numId w:val="15"/>
-        </w:numPr>
-      </w:pPr>
-      <w:r>
-        <w:t>Presentation: si occupa della gestione dell’interfaccia grafica del sottosistema e contiene tutti gli elementi che interagiscono con l’utente;</w:t>
-      </w:r>
-    </w:p>
-    <w:p>
-      <w:pPr>
-        <w:pStyle w:val="Paragrafoelenco"/>
-        <w:numPr>
-          <w:ilvl w:val="0"/>
-          <w:numId w:val="15"/>
-        </w:numPr>
-      </w:pPr>
-      <w:r>
-        <w:t>Application: si occupa dell’elaborazione degli input degli utenti, di elaborarli e di fornire dei risultati che verranno mostrati graficamente;</w:t>
-      </w:r>
-    </w:p>
-    <w:p>
-      <w:pPr>
-        <w:pStyle w:val="Paragrafoelenco"/>
-        <w:numPr>
-          <w:ilvl w:val="0"/>
-          <w:numId w:val="15"/>
-        </w:numPr>
-      </w:pPr>
-      <w:r>
-        <w:t>Storage: si occupa dell’interazione con il database.</w:t>
-      </w:r>
-    </w:p>
-    <w:p>
-      <w:pPr>
-        <w:jc w:val="center"/>
-      </w:pPr>
-      <w:r>
-        <w:rPr>
-          <w:noProof/>
-        </w:rPr>
-        <w:drawing>
-          <wp:inline distT="0" distB="0" distL="0" distR="0" wp14:anchorId="6744E260" wp14:editId="1A91678D">
-            <wp:extent cx="1043074" cy="2654489"/>
-            <wp:effectExtent l="0" t="0" r="5080" b="0"/>
-            <wp:docPr id="2" name="Immagine 2"/>
-            <wp:cNvGraphicFramePr>
-              <a:graphicFrameLocks xmlns:a="http://schemas.openxmlformats.org/drawingml/2006/main" noChangeAspect="1"/>
-            </wp:cNvGraphicFramePr>
-            <a:graphic xmlns:a="http://schemas.openxmlformats.org/drawingml/2006/main">
-              <a:graphicData uri="http://schemas.openxmlformats.org/drawingml/2006/picture">
-                <pic:pic xmlns:pic="http://schemas.openxmlformats.org/drawingml/2006/picture">
-                  <pic:nvPicPr>
-                    <pic:cNvPr id="1" name=""/>
-                    <pic:cNvPicPr/>
-                  </pic:nvPicPr>
-                  <pic:blipFill>
-                    <a:blip r:embed="rId7"/>
-                    <a:stretch>
-                      <a:fillRect/>
-                    </a:stretch>
-                  </pic:blipFill>
-                  <pic:spPr>
-                    <a:xfrm>
-                      <a:off x="0" y="0"/>
-                      <a:ext cx="1067421" cy="2716450"/>
-                    </a:xfrm>
-                    <a:prstGeom prst="rect">
-                      <a:avLst/>
-                    </a:prstGeom>
-                  </pic:spPr>
-                </pic:pic>
-              </a:graphicData>
-            </a:graphic>
-          </wp:inline>
-        </w:drawing>
-      </w:r>
-    </w:p>
-    <w:p>
-      <w:pPr>
-        <w:pStyle w:val="Titolo4"/>
-      </w:pPr>
-      <w:r>
-        <w:t>2.2.2.1. Gestione Utente</w:t>
-      </w:r>
-    </w:p>
-    <w:p>
-      <w:r>
-        <w:t>Questo sottosistema si occupa della gestione dell’utenza.</w:t>
-      </w:r>
-    </w:p>
-    <w:p>
-      <w:r>
-        <w:t>Il sottosistema Gestione Utente fornisce le seguenti funzioni:</w:t>
-      </w:r>
-    </w:p>
-    <w:p>
-      <w:pPr>
-        <w:pStyle w:val="Paragrafoelenco"/>
-        <w:numPr>
-          <w:ilvl w:val="0"/>
-          <w:numId w:val="16"/>
-        </w:numPr>
-      </w:pPr>
-      <w:r>
-        <w:t>Registrazione account</w:t>
-      </w:r>
-    </w:p>
-    <w:p>
-      <w:pPr>
-        <w:pStyle w:val="Paragrafoelenco"/>
-        <w:numPr>
-          <w:ilvl w:val="0"/>
-          <w:numId w:val="16"/>
-        </w:numPr>
-      </w:pPr>
-      <w:r>
-        <w:t>Modifica del profilo</w:t>
-      </w:r>
-    </w:p>
-    <w:p>
-      <w:pPr>
-        <w:pStyle w:val="Paragrafoelenco"/>
-        <w:numPr>
-          <w:ilvl w:val="0"/>
-          <w:numId w:val="16"/>
-        </w:numPr>
-      </w:pPr>
-      <w:r>
-        <w:t>Visualizzazione del profilo</w:t>
-      </w:r>
-    </w:p>
-    <w:p>
-      <w:pPr>
-        <w:pStyle w:val="Paragrafoelenco"/>
-        <w:numPr>
-          <w:ilvl w:val="0"/>
-          <w:numId w:val="16"/>
-        </w:numPr>
-      </w:pPr>
-      <w:r>
-        <w:t>Segnalazione</w:t>
-      </w:r>
-    </w:p>
-    <w:p>
-      <w:pPr>
-        <w:pStyle w:val="Paragrafoelenco"/>
-        <w:numPr>
-          <w:ilvl w:val="1"/>
-          <w:numId w:val="16"/>
-        </w:numPr>
-      </w:pPr>
-      <w:r>
-        <w:t>Inserimento di una segnalazione</w:t>
-      </w:r>
-    </w:p>
-    <w:p>
-      <w:pPr>
-        <w:pStyle w:val="Paragrafoelenco"/>
-        <w:numPr>
-          <w:ilvl w:val="1"/>
-          <w:numId w:val="16"/>
-        </w:numPr>
-      </w:pPr>
-      <w:r>
-        <w:t>Gestione di una segnalazione</w:t>
-      </w:r>
-    </w:p>
-    <w:p>
-      <w:r>
-        <w:t xml:space="preserve">La </w:t>
-      </w:r>
-      <w:proofErr w:type="spellStart"/>
-      <w:r>
-        <w:t>GestioneUtenteView</w:t>
-      </w:r>
-      <w:proofErr w:type="spellEnd"/>
-      <w:r>
-        <w:t xml:space="preserve"> comprende tutti gli elementi dell’interfaccia grafica che offrono funzionalità riguardanti la gestione dell’account:</w:t>
-      </w:r>
-    </w:p>
-    <w:p>
-      <w:pPr>
-        <w:pStyle w:val="Paragrafoelenco"/>
-        <w:numPr>
-          <w:ilvl w:val="0"/>
-          <w:numId w:val="17"/>
-        </w:numPr>
-      </w:pPr>
-      <w:proofErr w:type="spellStart"/>
-      <w:r>
-        <w:t>GUI_Registrazione</w:t>
-      </w:r>
-      <w:proofErr w:type="spellEnd"/>
-      <w:r>
-        <w:t xml:space="preserve"> – comprende le interfacce che consentono all’utente non registrato di registrarsi al sistema;</w:t>
-      </w:r>
-    </w:p>
-    <w:p>
-      <w:pPr>
-        <w:pStyle w:val="Paragrafoelenco"/>
-        <w:numPr>
-          <w:ilvl w:val="0"/>
-          <w:numId w:val="17"/>
-        </w:numPr>
-      </w:pPr>
-      <w:proofErr w:type="spellStart"/>
-      <w:r>
-        <w:t>GUI_Modifica_Profilo</w:t>
-      </w:r>
-      <w:proofErr w:type="spellEnd"/>
-      <w:r>
-        <w:t xml:space="preserve"> – comprende le interfacce che consentono all’utente registrato di modificare il proprio profilo;</w:t>
-      </w:r>
-    </w:p>
-    <w:p>
-      <w:pPr>
-        <w:pStyle w:val="Paragrafoelenco"/>
-        <w:numPr>
-          <w:ilvl w:val="0"/>
-          <w:numId w:val="17"/>
-        </w:numPr>
-      </w:pPr>
-      <w:proofErr w:type="spellStart"/>
-      <w:r>
-        <w:t>GUI_Visualizzazione_Profilo</w:t>
-      </w:r>
-      <w:proofErr w:type="spellEnd"/>
-      <w:r>
-        <w:t xml:space="preserve"> </w:t>
-      </w:r>
-      <w:r>
-        <w:t>– comprende le interfacce che consentono all’utente registrato di visualizzare il proprio profilo;</w:t>
-      </w:r>
-    </w:p>
-    <w:p>
-      <w:pPr>
-        <w:pStyle w:val="Paragrafoelenco"/>
-        <w:numPr>
-          <w:ilvl w:val="0"/>
-          <w:numId w:val="17"/>
-        </w:numPr>
-      </w:pPr>
-      <w:proofErr w:type="spellStart"/>
-      <w:r>
-        <w:t>GUI_Segnalazione</w:t>
-      </w:r>
-      <w:proofErr w:type="spellEnd"/>
-      <w:r>
-        <w:t xml:space="preserve"> – comprende le interfacce che consentono al cliente di effettuare una segnalazione e al moderatore di gestirla;</w:t>
-      </w:r>
-    </w:p>
-    <w:p>
-      <w:pPr>
-        <w:pStyle w:val="Paragrafoelenco"/>
-        <w:numPr>
-          <w:ilvl w:val="0"/>
-          <w:numId w:val="17"/>
-        </w:numPr>
-      </w:pPr>
-      <w:proofErr w:type="spellStart"/>
-      <w:r>
-        <w:t>GUI_Autenticazione</w:t>
-      </w:r>
-      <w:proofErr w:type="spellEnd"/>
-      <w:r>
-        <w:t xml:space="preserve"> – comprende le interfacce che consentono al cliente di effettuare il login nel sistema ed il </w:t>
-      </w:r>
-      <w:proofErr w:type="spellStart"/>
-      <w:r>
-        <w:t>logout</w:t>
-      </w:r>
-      <w:proofErr w:type="spellEnd"/>
-      <w:r>
-        <w:t>.</w:t>
-      </w:r>
-    </w:p>
-    <w:p>
-      <w:r>
-        <w:t xml:space="preserve">La </w:t>
-      </w:r>
-      <w:proofErr w:type="spellStart"/>
-      <w:r>
-        <w:t>GestioneUtenteControl</w:t>
-      </w:r>
-      <w:proofErr w:type="spellEnd"/>
-      <w:r>
-        <w:t xml:space="preserve"> offre le seguenti funzioni:</w:t>
-      </w:r>
-    </w:p>
-    <w:p>
-      <w:pPr>
-        <w:pStyle w:val="Paragrafoelenco"/>
-        <w:numPr>
-          <w:ilvl w:val="0"/>
-          <w:numId w:val="18"/>
-        </w:numPr>
-      </w:pPr>
-      <w:r>
-        <w:lastRenderedPageBreak/>
-        <w:t>Registrazione() – Registra l’utente non registrato nel sistema</w:t>
-      </w:r>
-    </w:p>
-    <w:p>
-      <w:pPr>
-        <w:pStyle w:val="Paragrafoelenco"/>
-        <w:numPr>
-          <w:ilvl w:val="0"/>
-          <w:numId w:val="18"/>
-        </w:numPr>
-      </w:pPr>
-      <w:proofErr w:type="spellStart"/>
-      <w:r>
-        <w:t>ModificaProfilo</w:t>
-      </w:r>
-      <w:proofErr w:type="spellEnd"/>
-      <w:r>
-        <w:t>() – Modifica il profilo dell’utente nel sistema</w:t>
-      </w:r>
-    </w:p>
-    <w:p>
-      <w:pPr>
-        <w:pStyle w:val="Paragrafoelenco"/>
-        <w:numPr>
-          <w:ilvl w:val="0"/>
-          <w:numId w:val="18"/>
-        </w:numPr>
-      </w:pPr>
-      <w:proofErr w:type="spellStart"/>
-      <w:r>
-        <w:t>VisualizzaProfilo</w:t>
-      </w:r>
-      <w:proofErr w:type="spellEnd"/>
-      <w:r>
-        <w:t>() – Visualizza il profilo dell’utente</w:t>
-      </w:r>
-    </w:p>
-    <w:p>
-      <w:pPr>
-        <w:pStyle w:val="Paragrafoelenco"/>
-        <w:numPr>
-          <w:ilvl w:val="0"/>
-          <w:numId w:val="18"/>
-        </w:numPr>
-      </w:pPr>
-      <w:r>
-        <w:t xml:space="preserve">Segnalazione() </w:t>
-      </w:r>
-      <w:r>
-        <w:t>–</w:t>
-      </w:r>
-      <w:r>
-        <w:t xml:space="preserve"> </w:t>
-      </w:r>
-      <w:r>
-        <w:t>Crea o gestisce una segnalazione</w:t>
-      </w:r>
-    </w:p>
-    <w:p>
-      <w:pPr>
-        <w:pStyle w:val="Paragrafoelenco"/>
-        <w:numPr>
-          <w:ilvl w:val="0"/>
-          <w:numId w:val="18"/>
-        </w:numPr>
-      </w:pPr>
-      <w:r>
-        <w:t xml:space="preserve">Autenticazione() – Effettua il login o il </w:t>
-      </w:r>
-      <w:proofErr w:type="spellStart"/>
-      <w:r>
-        <w:t>logout</w:t>
-      </w:r>
-      <w:proofErr w:type="spellEnd"/>
-    </w:p>
-    <w:p>
-      <w:r>
-        <w:t xml:space="preserve">Il </w:t>
-      </w:r>
-      <w:proofErr w:type="spellStart"/>
-      <w:r>
-        <w:t>GestioneUtenteModel</w:t>
-      </w:r>
-      <w:proofErr w:type="spellEnd"/>
-      <w:r>
-        <w:t xml:space="preserve"> si occupa di rendere reperibili i dati presenti all’interno del database, relativi agli account registrati al sistema.</w:t>
-      </w:r>
-    </w:p>
-    <w:p>
-      <w:r>
-        <w:rPr>
-          <w:noProof/>
-        </w:rPr>
-        <w:drawing>
-          <wp:inline distT="0" distB="0" distL="0" distR="0" wp14:anchorId="5A06FBCA" wp14:editId="43D853D7">
-            <wp:extent cx="6120130" cy="4144010"/>
-            <wp:effectExtent l="0" t="0" r="0" b="8890"/>
-            <wp:docPr id="5" name="Immagine 5"/>
-            <wp:cNvGraphicFramePr>
-              <a:graphicFrameLocks xmlns:a="http://schemas.openxmlformats.org/drawingml/2006/main" noChangeAspect="1"/>
-            </wp:cNvGraphicFramePr>
-            <a:graphic xmlns:a="http://schemas.openxmlformats.org/drawingml/2006/main">
-              <a:graphicData uri="http://schemas.openxmlformats.org/drawingml/2006/picture">
-                <pic:pic xmlns:pic="http://schemas.openxmlformats.org/drawingml/2006/picture">
-                  <pic:nvPicPr>
-                    <pic:cNvPr id="1" name=""/>
-                    <pic:cNvPicPr/>
-                  </pic:nvPicPr>
-                  <pic:blipFill>
-                    <a:blip r:embed="rId8"/>
-                    <a:stretch>
-                      <a:fillRect/>
-                    </a:stretch>
-                  </pic:blipFill>
-                  <pic:spPr>
-                    <a:xfrm>
-                      <a:off x="0" y="0"/>
-                      <a:ext cx="6120130" cy="4144010"/>
-                    </a:xfrm>
-                    <a:prstGeom prst="rect">
-                      <a:avLst/>
-                    </a:prstGeom>
-                  </pic:spPr>
-                </pic:pic>
-              </a:graphicData>
-            </a:graphic>
-          </wp:inline>
-        </w:drawing>
-      </w:r>
-    </w:p>
-    <w:p>
-      <w:pPr>
-        <w:pStyle w:val="Titolo4"/>
-      </w:pPr>
-      <w:r>
-        <w:t>2.2.2.2. Gestione Acquisti</w:t>
-      </w:r>
-    </w:p>
-    <w:p>
-      <w:r>
-        <w:t xml:space="preserve">Questo sottosistema si occupa </w:t>
-      </w:r>
-      <w:r>
-        <w:t>di:</w:t>
-      </w:r>
-    </w:p>
-    <w:p>
-      <w:pPr>
-        <w:pStyle w:val="Paragrafoelenco"/>
-        <w:numPr>
-          <w:ilvl w:val="0"/>
-          <w:numId w:val="20"/>
-        </w:numPr>
-      </w:pPr>
-      <w:r>
-        <w:t>Ricerca di Un Prodotto</w:t>
-      </w:r>
-    </w:p>
-    <w:p>
-      <w:pPr>
-        <w:pStyle w:val="Paragrafoelenco"/>
-        <w:numPr>
-          <w:ilvl w:val="0"/>
-          <w:numId w:val="20"/>
-        </w:numPr>
-      </w:pPr>
-      <w:r>
-        <w:t>Gestione del Carrello</w:t>
-      </w:r>
-    </w:p>
-    <w:p>
-      <w:pPr>
-        <w:pStyle w:val="Paragrafoelenco"/>
-        <w:numPr>
-          <w:ilvl w:val="0"/>
-          <w:numId w:val="20"/>
-        </w:numPr>
-      </w:pPr>
-      <w:r>
-        <w:t>Ordinazione</w:t>
-      </w:r>
-    </w:p>
-    <w:p/>
-    <w:p>
-      <w:r>
-        <w:t xml:space="preserve">La </w:t>
-      </w:r>
-      <w:proofErr w:type="spellStart"/>
-      <w:r>
-        <w:t>GestioneAcquistoView</w:t>
-      </w:r>
-      <w:proofErr w:type="spellEnd"/>
-      <w:r>
-        <w:t xml:space="preserve"> comprende tutti gli elementi dell’interfaccia grafica che offrono funzionalità riguardanti la gestione di un acquisto:</w:t>
-      </w:r>
-    </w:p>
-    <w:p>
-      <w:pPr>
-        <w:pStyle w:val="Paragrafoelenco"/>
-        <w:numPr>
-          <w:ilvl w:val="0"/>
-          <w:numId w:val="21"/>
-        </w:numPr>
-      </w:pPr>
-      <w:proofErr w:type="spellStart"/>
-      <w:r>
-        <w:t>GUI_RicercaProdotto</w:t>
-      </w:r>
-      <w:proofErr w:type="spellEnd"/>
-      <w:r>
-        <w:t>: comprende le interfacce che consentono al cliente di cercare un prodotto</w:t>
-      </w:r>
-    </w:p>
-    <w:p>
-      <w:pPr>
-        <w:pStyle w:val="Paragrafoelenco"/>
-        <w:numPr>
-          <w:ilvl w:val="0"/>
-          <w:numId w:val="21"/>
-        </w:numPr>
-      </w:pPr>
-      <w:proofErr w:type="spellStart"/>
-      <w:r>
-        <w:t>GUI_Carrello</w:t>
-      </w:r>
-      <w:proofErr w:type="spellEnd"/>
-      <w:r>
-        <w:t>: comprende le interfacce che consentono al cliente l’aggiunta, l’inserimento e la rimozione di un prodotto nel carrello e la sua visualizzazione.</w:t>
-      </w:r>
-    </w:p>
-    <w:p>
-      <w:pPr>
-        <w:pStyle w:val="Paragrafoelenco"/>
-        <w:numPr>
-          <w:ilvl w:val="0"/>
-          <w:numId w:val="21"/>
-        </w:numPr>
-      </w:pPr>
-      <w:proofErr w:type="spellStart"/>
-      <w:r>
-        <w:t>GUI_Ordinazione</w:t>
-      </w:r>
-      <w:proofErr w:type="spellEnd"/>
-      <w:r>
-        <w:t>: comprende le interfacce che consentono al cliente la creazione di una ordinazione</w:t>
-      </w:r>
+        <w:t xml:space="preserve">2.2. Decomposizione </w:t>
+      </w:r>
+      <w:r>
+        <w:t>del sistema</w:t>
+      </w:r>
+    </w:p>
+    <w:p>
+      <w:bookmarkStart w:id="13" w:name="_GoBack"/>
+      <w:bookmarkEnd w:id="13"/>
     </w:p>
     <w:p/>
     <w:p/>
-    <w:p>
-      <w:r>
-        <w:lastRenderedPageBreak/>
-        <w:t xml:space="preserve">La </w:t>
-      </w:r>
-      <w:proofErr w:type="spellStart"/>
-      <w:r>
-        <w:t>GestioneCarrelloControl</w:t>
-      </w:r>
-      <w:proofErr w:type="spellEnd"/>
-      <w:r>
-        <w:t xml:space="preserve"> offre le seguenti funzioni:</w:t>
-      </w:r>
-    </w:p>
-    <w:p>
-      <w:pPr>
-        <w:pStyle w:val="Paragrafoelenco"/>
-        <w:numPr>
-          <w:ilvl w:val="0"/>
-          <w:numId w:val="22"/>
-        </w:numPr>
-      </w:pPr>
-      <w:proofErr w:type="spellStart"/>
-      <w:r>
-        <w:t>RicercaProdotto</w:t>
-      </w:r>
-      <w:proofErr w:type="spellEnd"/>
-      <w:r>
-        <w:t>() consente al cliente di cercare un prodotto.</w:t>
-      </w:r>
-    </w:p>
-    <w:p>
-      <w:pPr>
-        <w:pStyle w:val="Paragrafoelenco"/>
-        <w:numPr>
-          <w:ilvl w:val="0"/>
-          <w:numId w:val="22"/>
-        </w:numPr>
-      </w:pPr>
-      <w:proofErr w:type="spellStart"/>
-      <w:r>
-        <w:t>GestisciCarrello</w:t>
-      </w:r>
-      <w:proofErr w:type="spellEnd"/>
-      <w:r>
-        <w:t>() gestisce la visualizzazione del carrello, l</w:t>
-      </w:r>
-      <w:r>
-        <w:t>’aggiunta e la rimozione di un prodotto, la modifica della quantità di un prodotto nel carrello</w:t>
-      </w:r>
-    </w:p>
-    <w:p>
-      <w:pPr>
-        <w:pStyle w:val="Paragrafoelenco"/>
-        <w:numPr>
-          <w:ilvl w:val="0"/>
-          <w:numId w:val="22"/>
-        </w:numPr>
-      </w:pPr>
-      <w:r>
-        <w:t>Ordinazione() consente al cliente di creare una ordinazione utilizzando i prodotti del proprio carrello.</w:t>
-      </w:r>
-    </w:p>
     <w:p/>
-    <w:p>
-      <w:r>
-        <w:t xml:space="preserve">Il </w:t>
-      </w:r>
-      <w:proofErr w:type="spellStart"/>
-      <w:r>
-        <w:t>Gestione</w:t>
-      </w:r>
-      <w:r>
-        <w:t>Acquisto</w:t>
-      </w:r>
-      <w:r>
-        <w:t>Model</w:t>
-      </w:r>
-      <w:proofErr w:type="spellEnd"/>
-      <w:r>
-        <w:t xml:space="preserve"> si occupa di rendere reperibili i dati presenti all’interno del database, relativi</w:t>
-      </w:r>
-      <w:r>
-        <w:t xml:space="preserve"> alle aziende, ai prodotti delle aziende e alle ordinazioni</w:t>
-      </w:r>
-      <w:r>
-        <w:t>.</w:t>
-      </w:r>
-    </w:p>
-    <w:p>
-      <w:r>
-        <w:rPr>
-          <w:noProof/>
-        </w:rPr>
-        <w:drawing>
-          <wp:inline distT="0" distB="0" distL="0" distR="0" wp14:anchorId="5A68614C" wp14:editId="3100CD19">
-            <wp:extent cx="6343992" cy="6524068"/>
-            <wp:effectExtent l="0" t="0" r="0" b="0"/>
-            <wp:docPr id="3" name="Elemento grafico 3"/>
-            <wp:cNvGraphicFramePr>
-              <a:graphicFrameLocks xmlns:a="http://schemas.openxmlformats.org/drawingml/2006/main" noChangeAspect="1"/>
-            </wp:cNvGraphicFramePr>
-            <a:graphic xmlns:a="http://schemas.openxmlformats.org/drawingml/2006/main">
-              <a:graphicData uri="http://schemas.openxmlformats.org/drawingml/2006/picture">
-                <pic:pic xmlns:pic="http://schemas.openxmlformats.org/drawingml/2006/picture">
-                  <pic:nvPicPr>
-                    <pic:cNvPr id="3" name="Gestione Acquisto.svg"/>
-                    <pic:cNvPicPr/>
-                  </pic:nvPicPr>
-                  <pic:blipFill>
-                    <a:blip r:embed="rId9">
-                      <a:extLst>
-                        <a:ext uri="{28A0092B-C50C-407E-A947-70E740481C1C}">
-                          <a14:useLocalDpi xmlns:a14="http://schemas.microsoft.com/office/drawing/2010/main" val="0"/>
-                        </a:ext>
-                        <a:ext uri="{96DAC541-7B7A-43D3-8B79-37D633B846F1}">
-                          <asvg:svgBlip xmlns:asvg="http://schemas.microsoft.com/office/drawing/2016/SVG/main" r:embed="rId10"/>
-                        </a:ext>
-                      </a:extLst>
-                    </a:blip>
-                    <a:stretch>
-                      <a:fillRect/>
-                    </a:stretch>
-                  </pic:blipFill>
-                  <pic:spPr>
-                    <a:xfrm>
-                      <a:off x="0" y="0"/>
-                      <a:ext cx="6356712" cy="6537149"/>
-                    </a:xfrm>
-                    <a:prstGeom prst="rect">
-                      <a:avLst/>
-                    </a:prstGeom>
-                  </pic:spPr>
-                </pic:pic>
-              </a:graphicData>
-            </a:graphic>
-          </wp:inline>
-        </w:drawing>
-      </w:r>
-    </w:p>
     <w:p/>
-    <w:p>
-      <w:pPr>
-        <w:pStyle w:val="Titolo4"/>
-      </w:pPr>
-      <w:r>
-        <w:lastRenderedPageBreak/>
-        <w:t>2.2.2.3. Gestione Ristorante</w:t>
-      </w:r>
-    </w:p>
     <w:p/>
-    <w:p>
-      <w:r>
-        <w:t>Questo sottosistema si occupa di :</w:t>
-      </w:r>
-    </w:p>
-    <w:p>
-      <w:pPr>
-        <w:pStyle w:val="Paragrafoelenco"/>
-        <w:numPr>
-          <w:ilvl w:val="0"/>
-          <w:numId w:val="24"/>
-        </w:numPr>
-      </w:pPr>
-      <w:r>
-        <w:t>Visualizzare i prodotti di una Azienda</w:t>
-      </w:r>
-    </w:p>
-    <w:p>
-      <w:pPr>
-        <w:pStyle w:val="Paragrafoelenco"/>
-        <w:numPr>
-          <w:ilvl w:val="0"/>
-          <w:numId w:val="24"/>
-        </w:numPr>
-      </w:pPr>
-      <w:r>
-        <w:t xml:space="preserve">Gestire i prodotti dell’Azienda </w:t>
-      </w:r>
-    </w:p>
-    <w:p>
-      <w:pPr>
-        <w:pStyle w:val="Paragrafoelenco"/>
-        <w:numPr>
-          <w:ilvl w:val="0"/>
-          <w:numId w:val="24"/>
-        </w:numPr>
-      </w:pPr>
-      <w:r>
-        <w:t>Gestire gli ordini commissionati all’Azienda</w:t>
-      </w:r>
-    </w:p>
     <w:p/>
-    <w:p>
-      <w:r>
-        <w:t xml:space="preserve">La Gestione Ristorante </w:t>
-      </w:r>
-      <w:proofErr w:type="spellStart"/>
-      <w:r>
-        <w:t>View</w:t>
-      </w:r>
-      <w:proofErr w:type="spellEnd"/>
-      <w:r>
-        <w:t xml:space="preserve"> comprende tutti gli elementi dell’interfaccia grafica che offrono funzionalità riguardanti la gestione dell’azienda:</w:t>
-      </w:r>
-    </w:p>
     <w:p/>
-    <w:p>
-      <w:pPr>
-        <w:pStyle w:val="Paragrafoelenco"/>
-        <w:numPr>
-          <w:ilvl w:val="0"/>
-          <w:numId w:val="25"/>
-        </w:numPr>
-      </w:pPr>
-      <w:proofErr w:type="spellStart"/>
-      <w:r>
-        <w:t>GUI_Visualizzazione_Prodotti</w:t>
-      </w:r>
-      <w:proofErr w:type="spellEnd"/>
-      <w:r>
-        <w:t>: comprende le interfacce che consentono la visualizzazione dei prodotti offerti dall’Azienda</w:t>
-      </w:r>
-    </w:p>
-    <w:p>
-      <w:pPr>
-        <w:pStyle w:val="Paragrafoelenco"/>
-        <w:numPr>
-          <w:ilvl w:val="0"/>
-          <w:numId w:val="25"/>
-        </w:numPr>
-      </w:pPr>
-      <w:proofErr w:type="spellStart"/>
-      <w:r>
-        <w:t>GUI_GestioneProdotto</w:t>
-      </w:r>
-      <w:proofErr w:type="spellEnd"/>
-      <w:r>
-        <w:t>: comprende le interfacce che consentono di inserire, rimuovere e modificare un prodotto presente nel listino dell’Azienda</w:t>
-      </w:r>
-    </w:p>
-    <w:p>
-      <w:pPr>
-        <w:pStyle w:val="Paragrafoelenco"/>
-        <w:numPr>
-          <w:ilvl w:val="0"/>
-          <w:numId w:val="25"/>
-        </w:numPr>
-      </w:pPr>
-      <w:proofErr w:type="spellStart"/>
-      <w:r>
-        <w:t>GUI_GestioneOrdini</w:t>
-      </w:r>
-      <w:proofErr w:type="spellEnd"/>
-      <w:r>
-        <w:t xml:space="preserve">: comprende le interfacce </w:t>
-      </w:r>
-      <w:r>
-        <w:t>che consentono la visualizzazione dei dettagli degli ordini commissionati all’azienda</w:t>
-      </w:r>
-    </w:p>
-    <w:p>
-      <w:r>
-        <w:t xml:space="preserve">La Gestione </w:t>
-      </w:r>
-      <w:proofErr w:type="spellStart"/>
-      <w:r>
-        <w:t>RistoranteControl</w:t>
-      </w:r>
-      <w:proofErr w:type="spellEnd"/>
-      <w:r>
-        <w:t xml:space="preserve"> offre le seguenti funzioni:</w:t>
-      </w:r>
-      <w:r>
-        <w:br/>
-      </w:r>
-    </w:p>
-    <w:p>
-      <w:pPr>
-        <w:pStyle w:val="Paragrafoelenco"/>
-        <w:numPr>
-          <w:ilvl w:val="0"/>
-          <w:numId w:val="26"/>
-        </w:numPr>
-      </w:pPr>
-      <w:proofErr w:type="spellStart"/>
-      <w:r>
-        <w:t>VisualizzaProdotti</w:t>
-      </w:r>
-      <w:proofErr w:type="spellEnd"/>
-      <w:r>
-        <w:t>() consente all’azienda di visualizzare i prodotti del suo listino</w:t>
-      </w:r>
-    </w:p>
-    <w:p>
-      <w:pPr>
-        <w:pStyle w:val="Paragrafoelenco"/>
-        <w:numPr>
-          <w:ilvl w:val="0"/>
-          <w:numId w:val="26"/>
-        </w:numPr>
-      </w:pPr>
-      <w:proofErr w:type="spellStart"/>
-      <w:r>
-        <w:t>GestioneProdotto</w:t>
-      </w:r>
-      <w:proofErr w:type="spellEnd"/>
-      <w:r>
-        <w:t>() consente l’aggiunta, la rimozione o la modifica di un prodotto nel listino dell’azienda</w:t>
-      </w:r>
-    </w:p>
-    <w:p>
-      <w:pPr>
-        <w:pStyle w:val="Paragrafoelenco"/>
-        <w:numPr>
-          <w:ilvl w:val="0"/>
-          <w:numId w:val="26"/>
-        </w:numPr>
-      </w:pPr>
-      <w:proofErr w:type="spellStart"/>
-      <w:r>
-        <w:t>GestioneOrdini</w:t>
-      </w:r>
-      <w:proofErr w:type="spellEnd"/>
-      <w:r>
-        <w:t>() consente la visualizzazione degli ordini commissionati all’Azienda</w:t>
-      </w:r>
-    </w:p>
     <w:p/>
-    <w:p>
-      <w:r>
-        <w:t xml:space="preserve">Il </w:t>
-      </w:r>
-      <w:proofErr w:type="spellStart"/>
-      <w:r>
-        <w:t>GestioneRistoranteModel</w:t>
-      </w:r>
-      <w:proofErr w:type="spellEnd"/>
-      <w:r>
-        <w:t xml:space="preserve"> si occupa di rendere reperibili i dati presenti all’interno del database, relativi ai prodotti dell’Azienda e agli ordini commissionati.</w:t>
-      </w:r>
-    </w:p>
     <w:p/>
-    <w:p>
-      <w:r>
-        <w:rPr>
-          <w:noProof/>
-        </w:rPr>
-        <w:lastRenderedPageBreak/>
-        <w:drawing>
-          <wp:inline distT="0" distB="0" distL="0" distR="0" wp14:anchorId="397428D0" wp14:editId="63B901E7">
-            <wp:extent cx="6175375" cy="8947053"/>
-            <wp:effectExtent l="0" t="0" r="0" b="6985"/>
-            <wp:docPr id="4" name="Elemento grafico 4"/>
-            <wp:cNvGraphicFramePr>
-              <a:graphicFrameLocks xmlns:a="http://schemas.openxmlformats.org/drawingml/2006/main" noChangeAspect="1"/>
-            </wp:cNvGraphicFramePr>
-            <a:graphic xmlns:a="http://schemas.openxmlformats.org/drawingml/2006/main">
-              <a:graphicData uri="http://schemas.openxmlformats.org/drawingml/2006/picture">
-                <pic:pic xmlns:pic="http://schemas.openxmlformats.org/drawingml/2006/picture">
-                  <pic:nvPicPr>
-                    <pic:cNvPr id="4" name="Gestione Ristorante.svg"/>
-                    <pic:cNvPicPr/>
-                  </pic:nvPicPr>
-                  <pic:blipFill>
-                    <a:blip r:embed="rId11">
-                      <a:extLst>
-                        <a:ext uri="{28A0092B-C50C-407E-A947-70E740481C1C}">
-                          <a14:useLocalDpi xmlns:a14="http://schemas.microsoft.com/office/drawing/2010/main" val="0"/>
-                        </a:ext>
-                        <a:ext uri="{96DAC541-7B7A-43D3-8B79-37D633B846F1}">
-                          <asvg:svgBlip xmlns:asvg="http://schemas.microsoft.com/office/drawing/2016/SVG/main" r:embed="rId12"/>
-                        </a:ext>
-                      </a:extLst>
-                    </a:blip>
-                    <a:stretch>
-                      <a:fillRect/>
-                    </a:stretch>
-                  </pic:blipFill>
-                  <pic:spPr>
-                    <a:xfrm>
-                      <a:off x="0" y="0"/>
-                      <a:ext cx="6179465" cy="8952979"/>
-                    </a:xfrm>
-                    <a:prstGeom prst="rect">
-                      <a:avLst/>
-                    </a:prstGeom>
-                  </pic:spPr>
-                </pic:pic>
-              </a:graphicData>
-            </a:graphic>
-          </wp:inline>
-        </w:drawing>
-      </w:r>
-    </w:p>
-    <w:p>
-      <w:pPr>
-        <w:pStyle w:val="Titolo4"/>
-      </w:pPr>
-      <w:r>
-        <w:lastRenderedPageBreak/>
-        <w:t>2.2.2.</w:t>
-      </w:r>
-      <w:r>
-        <w:t>4</w:t>
-      </w:r>
-      <w:r>
-        <w:t xml:space="preserve">. Gestione </w:t>
-      </w:r>
-      <w:r>
-        <w:t>Consegna</w:t>
-      </w:r>
-    </w:p>
-    <w:p>
-      <w:r>
-        <w:t>Questo sottosistema si occupa di :</w:t>
-      </w:r>
-      <w:r>
-        <w:br/>
-      </w:r>
-    </w:p>
-    <w:p>
-      <w:pPr>
-        <w:pStyle w:val="Paragrafoelenco"/>
-        <w:numPr>
-          <w:ilvl w:val="0"/>
-          <w:numId w:val="27"/>
-        </w:numPr>
-      </w:pPr>
-      <w:r>
-        <w:t>Visualizzare le consegne e i dettagli delle consegne</w:t>
-      </w:r>
-    </w:p>
-    <w:p>
-      <w:pPr>
-        <w:pStyle w:val="Paragrafoelenco"/>
-        <w:numPr>
-          <w:ilvl w:val="0"/>
-          <w:numId w:val="27"/>
-        </w:numPr>
-      </w:pPr>
-      <w:r>
-        <w:t xml:space="preserve">Gestire le consegne </w:t>
-      </w:r>
-    </w:p>
     <w:p/>
-    <w:p>
-      <w:r>
-        <w:t xml:space="preserve">La Gestione </w:t>
-      </w:r>
-      <w:proofErr w:type="spellStart"/>
-      <w:r>
-        <w:t>Cosegna</w:t>
-      </w:r>
-      <w:proofErr w:type="spellEnd"/>
-      <w:r>
-        <w:t xml:space="preserve"> </w:t>
-      </w:r>
-      <w:proofErr w:type="spellStart"/>
-      <w:r>
-        <w:t>View</w:t>
-      </w:r>
-      <w:proofErr w:type="spellEnd"/>
-      <w:r>
-        <w:t xml:space="preserve"> comprende tutti gli elementi dell’interfaccia grafica che offrono funzionalità riguardanti la gestione dell’azienda:</w:t>
-      </w:r>
-    </w:p>
-    <w:p>
-      <w:pPr>
-        <w:pStyle w:val="Paragrafoelenco"/>
-        <w:numPr>
-          <w:ilvl w:val="0"/>
-          <w:numId w:val="28"/>
-        </w:numPr>
-      </w:pPr>
-      <w:proofErr w:type="spellStart"/>
-      <w:r>
-        <w:t>GUI_VisualizzaConsegne</w:t>
-      </w:r>
-      <w:proofErr w:type="spellEnd"/>
-      <w:r>
-        <w:t xml:space="preserve"> comprende le interfacce per la visualizzazione delle consegne e dei rispettivi dettagli</w:t>
-      </w:r>
-    </w:p>
-    <w:p>
-      <w:pPr>
-        <w:pStyle w:val="Paragrafoelenco"/>
-        <w:numPr>
-          <w:ilvl w:val="0"/>
-          <w:numId w:val="28"/>
-        </w:numPr>
-      </w:pPr>
-      <w:proofErr w:type="spellStart"/>
-      <w:r>
-        <w:t>GUI_GestisciConsegne</w:t>
-      </w:r>
-      <w:proofErr w:type="spellEnd"/>
-      <w:r>
-        <w:t xml:space="preserve"> comprende le interfacce per conferma del ritiro e della consegna di un ordine</w:t>
-      </w:r>
-    </w:p>
-    <w:p>
-      <w:r>
-        <w:t>La Gestione Consegna Control offre le seguenti funzioni:</w:t>
-      </w:r>
-    </w:p>
     <w:p/>
-    <w:p>
-      <w:pPr>
-        <w:pStyle w:val="Paragrafoelenco"/>
-        <w:numPr>
-          <w:ilvl w:val="0"/>
-          <w:numId w:val="29"/>
-        </w:numPr>
-      </w:pPr>
-      <w:proofErr w:type="spellStart"/>
-      <w:r>
-        <w:t>VisualizzaConsegne</w:t>
-      </w:r>
-      <w:proofErr w:type="spellEnd"/>
-      <w:r>
-        <w:t>() consente al fattorino di visualizzare le consegne e i relativi dettagli</w:t>
-      </w:r>
-    </w:p>
-    <w:p>
-      <w:pPr>
-        <w:pStyle w:val="Paragrafoelenco"/>
-        <w:numPr>
-          <w:ilvl w:val="0"/>
-          <w:numId w:val="29"/>
-        </w:numPr>
-      </w:pPr>
-      <w:proofErr w:type="spellStart"/>
-      <w:r>
-        <w:t>GestisciConsegne</w:t>
-      </w:r>
-      <w:proofErr w:type="spellEnd"/>
-      <w:r>
-        <w:t>() consente al fattorino di confermare il ritiro e la consegna di un ordine</w:t>
-      </w:r>
-    </w:p>
     <w:p/>
-    <w:p>
-      <w:r>
-        <w:t xml:space="preserve">Il </w:t>
-      </w:r>
-      <w:proofErr w:type="spellStart"/>
-      <w:r>
-        <w:t>GestioneConsegneModel</w:t>
-      </w:r>
-      <w:proofErr w:type="spellEnd"/>
-      <w:r>
-        <w:t xml:space="preserve"> si occupa di rendere reperibili i dati presenti all’interno del database, relativi </w:t>
-      </w:r>
-      <w:r>
-        <w:t>alle consegne di un fattorino e alla conferma degli stati degli ordini.</w:t>
-      </w:r>
-    </w:p>
-    <w:p>
-      <w:r>
-        <w:rPr>
-          <w:noProof/>
-        </w:rPr>
-        <w:lastRenderedPageBreak/>
-        <w:drawing>
-          <wp:inline distT="0" distB="0" distL="0" distR="0" wp14:anchorId="0C219B24" wp14:editId="77918AF0">
-            <wp:extent cx="6104890" cy="6984610"/>
-            <wp:effectExtent l="0" t="0" r="0" b="6985"/>
-            <wp:docPr id="6" name="Elemento grafico 6"/>
-            <wp:cNvGraphicFramePr>
-              <a:graphicFrameLocks xmlns:a="http://schemas.openxmlformats.org/drawingml/2006/main" noChangeAspect="1"/>
-            </wp:cNvGraphicFramePr>
-            <a:graphic xmlns:a="http://schemas.openxmlformats.org/drawingml/2006/main">
-              <a:graphicData uri="http://schemas.openxmlformats.org/drawingml/2006/picture">
-                <pic:pic xmlns:pic="http://schemas.openxmlformats.org/drawingml/2006/picture">
-                  <pic:nvPicPr>
-                    <pic:cNvPr id="6" name="Gestione Consegna.svg"/>
-                    <pic:cNvPicPr/>
-                  </pic:nvPicPr>
-                  <pic:blipFill>
-                    <a:blip r:embed="rId13">
-                      <a:extLst>
-                        <a:ext uri="{28A0092B-C50C-407E-A947-70E740481C1C}">
-                          <a14:useLocalDpi xmlns:a14="http://schemas.microsoft.com/office/drawing/2010/main" val="0"/>
-                        </a:ext>
-                        <a:ext uri="{96DAC541-7B7A-43D3-8B79-37D633B846F1}">
-                          <asvg:svgBlip xmlns:asvg="http://schemas.microsoft.com/office/drawing/2016/SVG/main" r:embed="rId14"/>
-                        </a:ext>
-                      </a:extLst>
-                    </a:blip>
-                    <a:stretch>
-                      <a:fillRect/>
-                    </a:stretch>
-                  </pic:blipFill>
-                  <pic:spPr>
-                    <a:xfrm>
-                      <a:off x="0" y="0"/>
-                      <a:ext cx="6117064" cy="6998538"/>
-                    </a:xfrm>
-                    <a:prstGeom prst="rect">
-                      <a:avLst/>
-                    </a:prstGeom>
-                  </pic:spPr>
-                </pic:pic>
-              </a:graphicData>
-            </a:graphic>
-          </wp:inline>
-        </w:drawing>
-      </w:r>
-      <w:bookmarkStart w:id="13" w:name="_GoBack"/>
-      <w:bookmarkEnd w:id="13"/>
-    </w:p>
+    <w:p/>
     <w:p/>
     <w:p/>
     <w:p/>
@@ -6797,7 +5530,7 @@
       </w:pPr>
     </w:pPrDefault>
   </w:docDefaults>
-  <w:latentStyles w:defLockedState="0" w:defUIPriority="99" w:defSemiHidden="0" w:defUnhideWhenUsed="0" w:defQFormat="0" w:count="376">
+  <w:latentStyles w:defLockedState="0" w:defUIPriority="99" w:defSemiHidden="0" w:defUnhideWhenUsed="0" w:defQFormat="0" w:count="377">
     <w:lsdException w:name="Normal" w:uiPriority="0" w:qFormat="1"/>
     <w:lsdException w:name="heading 1" w:uiPriority="9" w:qFormat="1"/>
     <w:lsdException w:name="heading 2" w:semiHidden="1" w:uiPriority="9" w:unhideWhenUsed="1" w:qFormat="1"/>
@@ -6903,7 +5636,6 @@
     <w:lsdException w:name="HTML Sample" w:semiHidden="1" w:unhideWhenUsed="1"/>
     <w:lsdException w:name="HTML Typewriter" w:semiHidden="1" w:unhideWhenUsed="1"/>
     <w:lsdException w:name="HTML Variable" w:semiHidden="1" w:unhideWhenUsed="1"/>
-    <w:lsdException w:name="Normal Table" w:semiHidden="1" w:unhideWhenUsed="1"/>
     <w:lsdException w:name="annotation subject" w:semiHidden="1" w:unhideWhenUsed="1"/>
     <w:lsdException w:name="No List" w:semiHidden="1" w:unhideWhenUsed="1"/>
     <w:lsdException w:name="Outline List 1" w:semiHidden="1" w:unhideWhenUsed="1"/>
@@ -6950,10 +5682,8 @@
     <w:lsdException w:name="Table Subtle 2" w:semiHidden="1" w:unhideWhenUsed="1"/>
     <w:lsdException w:name="Table Web 1" w:semiHidden="1" w:unhideWhenUsed="1"/>
     <w:lsdException w:name="Table Web 2" w:semiHidden="1" w:unhideWhenUsed="1"/>
-    <w:lsdException w:name="Table Web 3" w:semiHidden="1" w:unhideWhenUsed="1"/>
     <w:lsdException w:name="Balloon Text" w:semiHidden="1" w:unhideWhenUsed="1"/>
     <w:lsdException w:name="Table Grid" w:uiPriority="39"/>
-    <w:lsdException w:name="Table Theme" w:semiHidden="1" w:unhideWhenUsed="1"/>
     <w:lsdException w:name="Placeholder Text" w:semiHidden="1"/>
     <w:lsdException w:name="No Spacing" w:uiPriority="1" w:qFormat="1"/>
     <w:lsdException w:name="Light Shading" w:uiPriority="60"/>
@@ -7174,6 +5904,7 @@
     <w:lsdException w:name="Hashtag" w:semiHidden="1" w:unhideWhenUsed="1"/>
     <w:lsdException w:name="Unresolved Mention" w:semiHidden="1" w:unhideWhenUsed="1"/>
     <w:lsdException w:name="Smart Link" w:semiHidden="1" w:unhideWhenUsed="1"/>
+    <w:lsdException w:name="Smart Link Error" w:semiHidden="1" w:unhideWhenUsed="1"/>
   </w:latentStyles>
   <w:style w:type="paragraph" w:default="1" w:styleId="Normale">
     <w:name w:val="Normal"/>
@@ -7730,7 +6461,7 @@
 </file>
 
 <file path=customXml/itemProps1.xml><?xml version="1.0" encoding="utf-8"?>
-<ds:datastoreItem xmlns:ds="http://schemas.openxmlformats.org/officeDocument/2006/customXml" ds:itemID="{8BC0D7B8-DD67-4525-85D4-2D05B7F5B9A6}">
+<ds:datastoreItem xmlns:ds="http://schemas.openxmlformats.org/officeDocument/2006/customXml" ds:itemID="{2874FAEE-9D81-47E5-8744-6EC91B6D60D5}">
   <ds:schemaRefs>
     <ds:schemaRef ds:uri="http://schemas.openxmlformats.org/officeDocument/2006/bibliography"/>
   </ds:schemaRefs>

</xml_diff>

<commit_message>
Aggiunti servizi Sottosistema Gestione Utente a SDD
</commit_message>
<xml_diff>
--- a/Documents/Eat & Reoder SDD.docx
+++ b/Documents/Eat & Reoder SDD.docx
@@ -2272,10 +2272,6 @@
         <w:t>del sistema</w:t>
       </w:r>
     </w:p>
-    <w:p>
-      <w:bookmarkStart w:id="13" w:name="_GoBack"/>
-      <w:bookmarkEnd w:id="13"/>
-    </w:p>
     <w:p/>
     <w:p/>
     <w:p/>
@@ -2295,6 +2291,584 @@
     <w:p/>
     <w:p/>
     <w:p/>
+    <w:p/>
+    <w:p/>
+    <w:p/>
+    <w:p/>
+    <w:p/>
+    <w:p>
+      <w:r>
+        <w:lastRenderedPageBreak/>
+        <w:t>Servizi dei Sottosistemi</w:t>
+      </w:r>
+    </w:p>
+    <w:p/>
+    <w:p>
+      <w:r>
+        <w:t>Gestione Utente</w:t>
+      </w:r>
+    </w:p>
+    <w:tbl>
+      <w:tblPr>
+        <w:tblStyle w:val="Grigliatabella"/>
+        <w:tblW w:w="9920" w:type="dxa"/>
+        <w:tblLook w:val="04A0" w:firstRow="1" w:lastRow="0" w:firstColumn="1" w:lastColumn="0" w:noHBand="0" w:noVBand="1"/>
+      </w:tblPr>
+      <w:tblGrid>
+        <w:gridCol w:w="4960"/>
+        <w:gridCol w:w="4960"/>
+      </w:tblGrid>
+      <w:tr>
+        <w:trPr>
+          <w:trHeight w:val="333"/>
+        </w:trPr>
+        <w:tc>
+          <w:tcPr>
+            <w:tcW w:w="4960" w:type="dxa"/>
+          </w:tcPr>
+          <w:p>
+            <w:r>
+              <w:t>Servizio</w:t>
+            </w:r>
+          </w:p>
+        </w:tc>
+        <w:tc>
+          <w:tcPr>
+            <w:tcW w:w="4960" w:type="dxa"/>
+          </w:tcPr>
+          <w:p>
+            <w:r>
+              <w:t>Descrizione</w:t>
+            </w:r>
+          </w:p>
+        </w:tc>
+      </w:tr>
+      <w:tr>
+        <w:trPr>
+          <w:trHeight w:val="333"/>
+        </w:trPr>
+        <w:tc>
+          <w:tcPr>
+            <w:tcW w:w="4960" w:type="dxa"/>
+          </w:tcPr>
+          <w:p>
+            <w:proofErr w:type="spellStart"/>
+            <w:r>
+              <w:t>RegistraCliente</w:t>
+            </w:r>
+            <w:proofErr w:type="spellEnd"/>
+            <w:r>
+              <w:t>()</w:t>
+            </w:r>
+          </w:p>
+        </w:tc>
+        <w:tc>
+          <w:tcPr>
+            <w:tcW w:w="4960" w:type="dxa"/>
+          </w:tcPr>
+          <w:p>
+            <w:r>
+              <w:t>Consente all’utente di registrarsi come Cliente</w:t>
+            </w:r>
+          </w:p>
+        </w:tc>
+      </w:tr>
+      <w:tr>
+        <w:trPr>
+          <w:trHeight w:val="333"/>
+        </w:trPr>
+        <w:tc>
+          <w:tcPr>
+            <w:tcW w:w="4960" w:type="dxa"/>
+          </w:tcPr>
+          <w:p>
+            <w:proofErr w:type="spellStart"/>
+            <w:r>
+              <w:t>RegistraAzienda</w:t>
+            </w:r>
+            <w:proofErr w:type="spellEnd"/>
+            <w:r>
+              <w:t>()</w:t>
+            </w:r>
+          </w:p>
+        </w:tc>
+        <w:tc>
+          <w:tcPr>
+            <w:tcW w:w="4960" w:type="dxa"/>
+          </w:tcPr>
+          <w:p>
+            <w:r>
+              <w:t>Consente all’utente di registrarsi come Azienda</w:t>
+            </w:r>
+          </w:p>
+        </w:tc>
+      </w:tr>
+      <w:tr>
+        <w:trPr>
+          <w:trHeight w:val="555"/>
+        </w:trPr>
+        <w:tc>
+          <w:tcPr>
+            <w:tcW w:w="4960" w:type="dxa"/>
+          </w:tcPr>
+          <w:p>
+            <w:proofErr w:type="spellStart"/>
+            <w:r>
+              <w:t>RegistraFattorino</w:t>
+            </w:r>
+            <w:proofErr w:type="spellEnd"/>
+            <w:r>
+              <w:t>()</w:t>
+            </w:r>
+          </w:p>
+        </w:tc>
+        <w:tc>
+          <w:tcPr>
+            <w:tcW w:w="4960" w:type="dxa"/>
+          </w:tcPr>
+          <w:p>
+            <w:r>
+              <w:t>Consente all’utente di registrarsi come Fattorino</w:t>
+            </w:r>
+          </w:p>
+        </w:tc>
+      </w:tr>
+      <w:tr>
+        <w:trPr>
+          <w:trHeight w:val="563"/>
+        </w:trPr>
+        <w:tc>
+          <w:tcPr>
+            <w:tcW w:w="4960" w:type="dxa"/>
+          </w:tcPr>
+          <w:p>
+            <w:r>
+              <w:t>Login()</w:t>
+            </w:r>
+          </w:p>
+        </w:tc>
+        <w:tc>
+          <w:tcPr>
+            <w:tcW w:w="4960" w:type="dxa"/>
+          </w:tcPr>
+          <w:p>
+            <w:r>
+              <w:t>Consente ad un utente registrato di autenticarsi al sistema</w:t>
+            </w:r>
+          </w:p>
+        </w:tc>
+      </w:tr>
+      <w:tr>
+        <w:trPr>
+          <w:trHeight w:val="555"/>
+        </w:trPr>
+        <w:tc>
+          <w:tcPr>
+            <w:tcW w:w="4960" w:type="dxa"/>
+          </w:tcPr>
+          <w:p>
+            <w:proofErr w:type="spellStart"/>
+            <w:r>
+              <w:t>Logout</w:t>
+            </w:r>
+            <w:proofErr w:type="spellEnd"/>
+            <w:r>
+              <w:t>()</w:t>
+            </w:r>
+          </w:p>
+        </w:tc>
+        <w:tc>
+          <w:tcPr>
+            <w:tcW w:w="4960" w:type="dxa"/>
+          </w:tcPr>
+          <w:p>
+            <w:r>
+              <w:t>Consente ad un utente autenticato di uscire dal sistema</w:t>
+            </w:r>
+          </w:p>
+        </w:tc>
+      </w:tr>
+      <w:tr>
+        <w:trPr>
+          <w:trHeight w:val="563"/>
+        </w:trPr>
+        <w:tc>
+          <w:tcPr>
+            <w:tcW w:w="4960" w:type="dxa"/>
+          </w:tcPr>
+          <w:p>
+            <w:proofErr w:type="spellStart"/>
+            <w:r>
+              <w:t>ModificaProfiloCliente</w:t>
+            </w:r>
+            <w:proofErr w:type="spellEnd"/>
+            <w:r>
+              <w:t>()</w:t>
+            </w:r>
+          </w:p>
+        </w:tc>
+        <w:tc>
+          <w:tcPr>
+            <w:tcW w:w="4960" w:type="dxa"/>
+          </w:tcPr>
+          <w:p>
+            <w:r>
+              <w:t>Consente al cliente di modificare il profilo personale</w:t>
+            </w:r>
+          </w:p>
+        </w:tc>
+      </w:tr>
+      <w:tr>
+        <w:trPr>
+          <w:trHeight w:val="555"/>
+        </w:trPr>
+        <w:tc>
+          <w:tcPr>
+            <w:tcW w:w="4960" w:type="dxa"/>
+          </w:tcPr>
+          <w:p>
+            <w:proofErr w:type="spellStart"/>
+            <w:r>
+              <w:t>ModificaProfiloAzienda</w:t>
+            </w:r>
+            <w:proofErr w:type="spellEnd"/>
+            <w:r>
+              <w:t>()</w:t>
+            </w:r>
+          </w:p>
+        </w:tc>
+        <w:tc>
+          <w:tcPr>
+            <w:tcW w:w="4960" w:type="dxa"/>
+          </w:tcPr>
+          <w:p>
+            <w:r>
+              <w:t>Consente all’azienda di modificare il proprio profilo personale</w:t>
+            </w:r>
+          </w:p>
+        </w:tc>
+      </w:tr>
+      <w:tr>
+        <w:trPr>
+          <w:trHeight w:val="333"/>
+        </w:trPr>
+        <w:tc>
+          <w:tcPr>
+            <w:tcW w:w="4960" w:type="dxa"/>
+          </w:tcPr>
+          <w:p>
+            <w:proofErr w:type="spellStart"/>
+            <w:r>
+              <w:t>ModificaProfiloFattorino</w:t>
+            </w:r>
+            <w:proofErr w:type="spellEnd"/>
+            <w:r>
+              <w:t>()</w:t>
+            </w:r>
+          </w:p>
+        </w:tc>
+        <w:tc>
+          <w:tcPr>
+            <w:tcW w:w="4960" w:type="dxa"/>
+          </w:tcPr>
+          <w:p>
+            <w:r>
+              <w:t>Consente al fattorino di modificare il profilo personale</w:t>
+            </w:r>
+          </w:p>
+        </w:tc>
+      </w:tr>
+      <w:tr>
+        <w:trPr>
+          <w:trHeight w:val="333"/>
+        </w:trPr>
+        <w:tc>
+          <w:tcPr>
+            <w:tcW w:w="4960" w:type="dxa"/>
+          </w:tcPr>
+          <w:p>
+            <w:proofErr w:type="spellStart"/>
+            <w:r>
+              <w:t>InserisciSegnalazioneAzienda</w:t>
+            </w:r>
+            <w:proofErr w:type="spellEnd"/>
+            <w:r>
+              <w:t>()</w:t>
+            </w:r>
+          </w:p>
+        </w:tc>
+        <w:tc>
+          <w:tcPr>
+            <w:tcW w:w="4960" w:type="dxa"/>
+          </w:tcPr>
+          <w:p>
+            <w:r>
+              <w:t xml:space="preserve">Consente al cliente di creare una segnalazione </w:t>
+            </w:r>
+          </w:p>
+        </w:tc>
+      </w:tr>
+      <w:tr>
+        <w:trPr>
+          <w:trHeight w:val="333"/>
+        </w:trPr>
+        <w:tc>
+          <w:tcPr>
+            <w:tcW w:w="4960" w:type="dxa"/>
+          </w:tcPr>
+          <w:p>
+            <w:proofErr w:type="spellStart"/>
+            <w:r>
+              <w:t>GestisciSegnalazioneAzienda</w:t>
+            </w:r>
+            <w:proofErr w:type="spellEnd"/>
+            <w:r>
+              <w:t>()</w:t>
+            </w:r>
+          </w:p>
+        </w:tc>
+        <w:tc>
+          <w:tcPr>
+            <w:tcW w:w="4960" w:type="dxa"/>
+          </w:tcPr>
+          <w:p>
+            <w:r>
+              <w:t>Consente al moderatore di bannare una azienda</w:t>
+            </w:r>
+          </w:p>
+        </w:tc>
+      </w:tr>
+      <w:tr>
+        <w:trPr>
+          <w:trHeight w:val="333"/>
+        </w:trPr>
+        <w:tc>
+          <w:tcPr>
+            <w:tcW w:w="4960" w:type="dxa"/>
+          </w:tcPr>
+          <w:p>
+            <w:proofErr w:type="spellStart"/>
+            <w:r>
+              <w:t>VisualizzaProfilo</w:t>
+            </w:r>
+            <w:proofErr w:type="spellEnd"/>
+            <w:r>
+              <w:t>()</w:t>
+            </w:r>
+          </w:p>
+        </w:tc>
+        <w:tc>
+          <w:tcPr>
+            <w:tcW w:w="4960" w:type="dxa"/>
+          </w:tcPr>
+          <w:p>
+            <w:r>
+              <w:t>Consente ad un utente registrato di visualizzare il proprio profilo</w:t>
+            </w:r>
+          </w:p>
+        </w:tc>
+      </w:tr>
+      <w:tr>
+        <w:trPr>
+          <w:trHeight w:val="333"/>
+        </w:trPr>
+        <w:tc>
+          <w:tcPr>
+            <w:tcW w:w="4960" w:type="dxa"/>
+          </w:tcPr>
+          <w:p>
+            <w:proofErr w:type="spellStart"/>
+            <w:r>
+              <w:t>InserisciProdotto</w:t>
+            </w:r>
+            <w:proofErr w:type="spellEnd"/>
+            <w:r>
+              <w:t>()</w:t>
+            </w:r>
+          </w:p>
+        </w:tc>
+        <w:tc>
+          <w:tcPr>
+            <w:tcW w:w="4960" w:type="dxa"/>
+          </w:tcPr>
+          <w:p>
+            <w:r>
+              <w:t>Consente all’azienda di aggiungere prodotti al proprio menu</w:t>
+            </w:r>
+          </w:p>
+        </w:tc>
+      </w:tr>
+      <w:tr>
+        <w:trPr>
+          <w:trHeight w:val="333"/>
+        </w:trPr>
+        <w:tc>
+          <w:tcPr>
+            <w:tcW w:w="4960" w:type="dxa"/>
+          </w:tcPr>
+          <w:p>
+            <w:proofErr w:type="spellStart"/>
+            <w:r>
+              <w:t>ModificaProdotto</w:t>
+            </w:r>
+            <w:proofErr w:type="spellEnd"/>
+            <w:r>
+              <w:t>()</w:t>
+            </w:r>
+          </w:p>
+        </w:tc>
+        <w:tc>
+          <w:tcPr>
+            <w:tcW w:w="4960" w:type="dxa"/>
+          </w:tcPr>
+          <w:p>
+            <w:r>
+              <w:t>Consente all’azienda di modificare un prodotto del proprio menu</w:t>
+            </w:r>
+          </w:p>
+        </w:tc>
+      </w:tr>
+      <w:tr>
+        <w:trPr>
+          <w:trHeight w:val="333"/>
+        </w:trPr>
+        <w:tc>
+          <w:tcPr>
+            <w:tcW w:w="4960" w:type="dxa"/>
+          </w:tcPr>
+          <w:p>
+            <w:proofErr w:type="spellStart"/>
+            <w:r>
+              <w:t>RimuoviProdotto</w:t>
+            </w:r>
+            <w:proofErr w:type="spellEnd"/>
+            <w:r>
+              <w:t>()</w:t>
+            </w:r>
+          </w:p>
+        </w:tc>
+        <w:tc>
+          <w:tcPr>
+            <w:tcW w:w="4960" w:type="dxa"/>
+          </w:tcPr>
+          <w:p>
+            <w:r>
+              <w:t>Consente all’azienda di eliminare un prodotto dal proprio menu</w:t>
+            </w:r>
+          </w:p>
+        </w:tc>
+      </w:tr>
+      <w:tr>
+        <w:trPr>
+          <w:trHeight w:val="333"/>
+        </w:trPr>
+        <w:tc>
+          <w:tcPr>
+            <w:tcW w:w="4960" w:type="dxa"/>
+          </w:tcPr>
+          <w:p>
+            <w:proofErr w:type="spellStart"/>
+            <w:r>
+              <w:t>VisualizzaMenu</w:t>
+            </w:r>
+            <w:proofErr w:type="spellEnd"/>
+            <w:r>
+              <w:t>()</w:t>
+            </w:r>
+          </w:p>
+        </w:tc>
+        <w:tc>
+          <w:tcPr>
+            <w:tcW w:w="4960" w:type="dxa"/>
+          </w:tcPr>
+          <w:p>
+            <w:r>
+              <w:t>Consente all’azienda di visualizzare il proprio menu</w:t>
+            </w:r>
+          </w:p>
+        </w:tc>
+      </w:tr>
+      <w:tr>
+        <w:trPr>
+          <w:trHeight w:val="333"/>
+        </w:trPr>
+        <w:tc>
+          <w:tcPr>
+            <w:tcW w:w="4960" w:type="dxa"/>
+          </w:tcPr>
+          <w:p>
+            <w:proofErr w:type="spellStart"/>
+            <w:r>
+              <w:t>VisualizzaOrdini</w:t>
+            </w:r>
+            <w:proofErr w:type="spellEnd"/>
+            <w:r>
+              <w:t>()</w:t>
+            </w:r>
+          </w:p>
+        </w:tc>
+        <w:tc>
+          <w:tcPr>
+            <w:tcW w:w="4960" w:type="dxa"/>
+          </w:tcPr>
+          <w:p>
+            <w:r>
+              <w:t>Consente all’azienda di visualizzare la lista degli ordini da preparare</w:t>
+            </w:r>
+          </w:p>
+        </w:tc>
+      </w:tr>
+      <w:tr>
+        <w:trPr>
+          <w:trHeight w:val="333"/>
+        </w:trPr>
+        <w:tc>
+          <w:tcPr>
+            <w:tcW w:w="4960" w:type="dxa"/>
+          </w:tcPr>
+          <w:p>
+            <w:proofErr w:type="spellStart"/>
+            <w:r>
+              <w:t>VisualizzaDettagliOrdine</w:t>
+            </w:r>
+            <w:proofErr w:type="spellEnd"/>
+            <w:r>
+              <w:t>()</w:t>
+            </w:r>
+          </w:p>
+        </w:tc>
+        <w:tc>
+          <w:tcPr>
+            <w:tcW w:w="4960" w:type="dxa"/>
+          </w:tcPr>
+          <w:p>
+            <w:r>
+              <w:t>Consente all’azienda di visualizzare il dettaglio di un ordine da preparare</w:t>
+            </w:r>
+          </w:p>
+        </w:tc>
+      </w:tr>
+      <w:tr>
+        <w:trPr>
+          <w:trHeight w:val="333"/>
+        </w:trPr>
+        <w:tc>
+          <w:tcPr>
+            <w:tcW w:w="4960" w:type="dxa"/>
+          </w:tcPr>
+          <w:p>
+            <w:bookmarkStart w:id="13" w:name="_GoBack"/>
+            <w:bookmarkEnd w:id="13"/>
+          </w:p>
+        </w:tc>
+        <w:tc>
+          <w:tcPr>
+            <w:tcW w:w="4960" w:type="dxa"/>
+          </w:tcPr>
+          <w:p/>
+        </w:tc>
+      </w:tr>
+    </w:tbl>
     <w:p/>
     <w:sectPr>
       <w:pgSz w:w="11906" w:h="16838"/>
@@ -5530,7 +6104,7 @@
       </w:pPr>
     </w:pPrDefault>
   </w:docDefaults>
-  <w:latentStyles w:defLockedState="0" w:defUIPriority="99" w:defSemiHidden="0" w:defUnhideWhenUsed="0" w:defQFormat="0" w:count="377">
+  <w:latentStyles w:defLockedState="0" w:defUIPriority="99" w:defSemiHidden="0" w:defUnhideWhenUsed="0" w:defQFormat="0" w:count="376">
     <w:lsdException w:name="Normal" w:uiPriority="0" w:qFormat="1"/>
     <w:lsdException w:name="heading 1" w:uiPriority="9" w:qFormat="1"/>
     <w:lsdException w:name="heading 2" w:semiHidden="1" w:uiPriority="9" w:unhideWhenUsed="1" w:qFormat="1"/>
@@ -5636,6 +6210,7 @@
     <w:lsdException w:name="HTML Sample" w:semiHidden="1" w:unhideWhenUsed="1"/>
     <w:lsdException w:name="HTML Typewriter" w:semiHidden="1" w:unhideWhenUsed="1"/>
     <w:lsdException w:name="HTML Variable" w:semiHidden="1" w:unhideWhenUsed="1"/>
+    <w:lsdException w:name="Normal Table" w:semiHidden="1" w:unhideWhenUsed="1"/>
     <w:lsdException w:name="annotation subject" w:semiHidden="1" w:unhideWhenUsed="1"/>
     <w:lsdException w:name="No List" w:semiHidden="1" w:unhideWhenUsed="1"/>
     <w:lsdException w:name="Outline List 1" w:semiHidden="1" w:unhideWhenUsed="1"/>
@@ -5682,8 +6257,10 @@
     <w:lsdException w:name="Table Subtle 2" w:semiHidden="1" w:unhideWhenUsed="1"/>
     <w:lsdException w:name="Table Web 1" w:semiHidden="1" w:unhideWhenUsed="1"/>
     <w:lsdException w:name="Table Web 2" w:semiHidden="1" w:unhideWhenUsed="1"/>
+    <w:lsdException w:name="Table Web 3" w:semiHidden="1" w:unhideWhenUsed="1"/>
     <w:lsdException w:name="Balloon Text" w:semiHidden="1" w:unhideWhenUsed="1"/>
     <w:lsdException w:name="Table Grid" w:uiPriority="39"/>
+    <w:lsdException w:name="Table Theme" w:semiHidden="1" w:unhideWhenUsed="1"/>
     <w:lsdException w:name="Placeholder Text" w:semiHidden="1"/>
     <w:lsdException w:name="No Spacing" w:uiPriority="1" w:qFormat="1"/>
     <w:lsdException w:name="Light Shading" w:uiPriority="60"/>
@@ -5904,7 +6481,6 @@
     <w:lsdException w:name="Hashtag" w:semiHidden="1" w:unhideWhenUsed="1"/>
     <w:lsdException w:name="Unresolved Mention" w:semiHidden="1" w:unhideWhenUsed="1"/>
     <w:lsdException w:name="Smart Link" w:semiHidden="1" w:unhideWhenUsed="1"/>
-    <w:lsdException w:name="Smart Link Error" w:semiHidden="1" w:unhideWhenUsed="1"/>
   </w:latentStyles>
   <w:style w:type="paragraph" w:default="1" w:styleId="Normale">
     <w:name w:val="Normal"/>
@@ -6157,6 +6733,25 @@
       <w:iCs/>
       <w:color w:val="2F5496" w:themeColor="accent1" w:themeShade="BF"/>
     </w:rPr>
+  </w:style>
+  <w:style w:type="table" w:styleId="Grigliatabella">
+    <w:name w:val="Table Grid"/>
+    <w:basedOn w:val="Tabellanormale"/>
+    <w:uiPriority w:val="39"/>
+    <w:rsid w:val="00A77179"/>
+    <w:pPr>
+      <w:spacing w:after="0" w:line="240" w:lineRule="auto"/>
+    </w:pPr>
+    <w:tblPr>
+      <w:tblBorders>
+        <w:top w:val="single" w:sz="4" w:space="0" w:color="auto"/>
+        <w:left w:val="single" w:sz="4" w:space="0" w:color="auto"/>
+        <w:bottom w:val="single" w:sz="4" w:space="0" w:color="auto"/>
+        <w:right w:val="single" w:sz="4" w:space="0" w:color="auto"/>
+        <w:insideH w:val="single" w:sz="4" w:space="0" w:color="auto"/>
+        <w:insideV w:val="single" w:sz="4" w:space="0" w:color="auto"/>
+      </w:tblBorders>
+    </w:tblPr>
   </w:style>
 </w:styles>
 </file>
@@ -6461,7 +7056,7 @@
 </file>
 
 <file path=customXml/itemProps1.xml><?xml version="1.0" encoding="utf-8"?>
-<ds:datastoreItem xmlns:ds="http://schemas.openxmlformats.org/officeDocument/2006/customXml" ds:itemID="{2874FAEE-9D81-47E5-8744-6EC91B6D60D5}">
+<ds:datastoreItem xmlns:ds="http://schemas.openxmlformats.org/officeDocument/2006/customXml" ds:itemID="{68204FB0-580D-493E-B640-7D87115E16C3}">
   <ds:schemaRefs>
     <ds:schemaRef ds:uri="http://schemas.openxmlformats.org/officeDocument/2006/bibliography"/>
   </ds:schemaRefs>

</xml_diff>

<commit_message>
Aggiornato SDD con inizi della tabella dei ruoli
</commit_message>
<xml_diff>
--- a/Documents/Eat & Reoder SDD.docx
+++ b/Documents/Eat & Reoder SDD.docx
@@ -181,7 +181,6 @@
           <w:lang w:val="en-US"/>
         </w:rPr>
       </w:pPr>
-      <w:proofErr w:type="spellStart"/>
       <w:r>
         <w:rPr>
           <w:b/>
@@ -190,18 +189,7 @@
           <w:szCs w:val="28"/>
           <w:lang w:val="en-US"/>
         </w:rPr>
-        <w:t>Docente</w:t>
-      </w:r>
-      <w:proofErr w:type="spellEnd"/>
-      <w:r>
-        <w:rPr>
-          <w:b/>
-          <w:bCs/>
-          <w:sz w:val="28"/>
-          <w:szCs w:val="28"/>
-          <w:lang w:val="en-US"/>
-        </w:rPr>
-        <w:t>:</w:t>
+        <w:t>Docente:</w:t>
       </w:r>
     </w:p>
     <w:p>
@@ -1763,15 +1751,7 @@
     </w:p>
     <w:p>
       <w:r>
-        <w:t xml:space="preserve">La Web App </w:t>
-      </w:r>
-      <w:proofErr w:type="spellStart"/>
-      <w:r>
-        <w:t>Eat&amp;Reorder</w:t>
-      </w:r>
-      <w:proofErr w:type="spellEnd"/>
-      <w:r>
-        <w:t xml:space="preserve"> punterà al</w:t>
+        <w:t>La Web App Eat&amp;Reorder punterà al</w:t>
       </w:r>
       <w:r>
         <w:t>l’essere il più lineare ed intuitiva possibile, in modo da offrire un’interfaccia grafica lineare ed intuitiva. Il sistema sottolinea, quindi, tramite la sua semplice interfaccia grafica, tutte le funzioni disponibili all’utente, il quale difficilmente troverà difficoltà nell’utilizzo di esse, evitando problemi ed inserimenti di dati errati.</w:t>
@@ -2088,37 +2068,21 @@
         <w:rPr>
           <w:lang w:val="en-US"/>
         </w:rPr>
-        <w:t xml:space="preserve">1.4. </w:t>
-      </w:r>
-      <w:proofErr w:type="spellStart"/>
-      <w:r>
+        <w:t>1.4. Riferimenti</w:t>
+      </w:r>
+      <w:bookmarkEnd w:id="9"/>
+    </w:p>
+    <w:p>
+      <w:pPr>
         <w:rPr>
           <w:lang w:val="en-US"/>
         </w:rPr>
-        <w:t>Riferimenti</w:t>
-      </w:r>
-      <w:bookmarkEnd w:id="9"/>
-      <w:proofErr w:type="spellEnd"/>
-    </w:p>
-    <w:p>
-      <w:pPr>
+      </w:pPr>
+      <w:r>
         <w:rPr>
           <w:lang w:val="en-US"/>
         </w:rPr>
-      </w:pPr>
-      <w:proofErr w:type="spellStart"/>
-      <w:r>
-        <w:rPr>
-          <w:lang w:val="en-US"/>
-        </w:rPr>
-        <w:t>Eat&amp;Reorder</w:t>
-      </w:r>
-      <w:proofErr w:type="spellEnd"/>
-      <w:r>
-        <w:rPr>
-          <w:lang w:val="en-US"/>
-        </w:rPr>
-        <w:t xml:space="preserve"> RAD</w:t>
+        <w:t>Eat&amp;Reorder RAD</w:t>
       </w:r>
     </w:p>
     <w:p>
@@ -2250,15 +2214,7 @@
         <w:t>Il sistema prevederà l’utilizzo di un’architettura ibrida tra Client-Server ed MVC: il lato Client si occuperà del</w:t>
       </w:r>
       <w:r>
-        <w:t xml:space="preserve">le pagine di presentazione del sistema, quindi delle </w:t>
-      </w:r>
-      <w:proofErr w:type="spellStart"/>
-      <w:r>
-        <w:t>view</w:t>
-      </w:r>
-      <w:proofErr w:type="spellEnd"/>
-      <w:r>
-        <w:t>; il lato Server si occuperà della logica applicativa e di controllo, quindi del model e del controller.</w:t>
+        <w:t>le pagine di presentazione del sistema, quindi delle view; il lato Server si occuperà della logica applicativa e di controllo, quindi del model e del controller.</w:t>
       </w:r>
     </w:p>
     <w:p>
@@ -2352,11 +2308,9 @@
             <w:tcW w:w="4960" w:type="dxa"/>
           </w:tcPr>
           <w:p>
-            <w:proofErr w:type="spellStart"/>
             <w:r>
               <w:t>RegistraCliente</w:t>
             </w:r>
-            <w:proofErr w:type="spellEnd"/>
             <w:r>
               <w:t>()</w:t>
             </w:r>
@@ -2382,13 +2336,8 @@
             <w:tcW w:w="4960" w:type="dxa"/>
           </w:tcPr>
           <w:p>
-            <w:proofErr w:type="spellStart"/>
-            <w:r>
-              <w:t>RegistraAzienda</w:t>
-            </w:r>
-            <w:proofErr w:type="spellEnd"/>
-            <w:r>
-              <w:t>()</w:t>
+            <w:r>
+              <w:t>RegistraAzienda()</w:t>
             </w:r>
           </w:p>
         </w:tc>
@@ -2412,13 +2361,8 @@
             <w:tcW w:w="4960" w:type="dxa"/>
           </w:tcPr>
           <w:p>
-            <w:proofErr w:type="spellStart"/>
-            <w:r>
-              <w:t>RegistraFattorino</w:t>
-            </w:r>
-            <w:proofErr w:type="spellEnd"/>
-            <w:r>
-              <w:t>()</w:t>
+            <w:r>
+              <w:t>RegistraFattorino()</w:t>
             </w:r>
           </w:p>
         </w:tc>
@@ -2467,13 +2411,8 @@
             <w:tcW w:w="4960" w:type="dxa"/>
           </w:tcPr>
           <w:p>
-            <w:proofErr w:type="spellStart"/>
-            <w:r>
-              <w:t>Logout</w:t>
-            </w:r>
-            <w:proofErr w:type="spellEnd"/>
-            <w:r>
-              <w:t>()</w:t>
+            <w:r>
+              <w:t>Logout()</w:t>
             </w:r>
           </w:p>
         </w:tc>
@@ -2497,13 +2436,8 @@
             <w:tcW w:w="4960" w:type="dxa"/>
           </w:tcPr>
           <w:p>
-            <w:proofErr w:type="spellStart"/>
-            <w:r>
-              <w:t>ModificaProfiloCliente</w:t>
-            </w:r>
-            <w:proofErr w:type="spellEnd"/>
-            <w:r>
-              <w:t>()</w:t>
+            <w:r>
+              <w:t>ModificaProfiloCliente()</w:t>
             </w:r>
           </w:p>
         </w:tc>
@@ -2527,13 +2461,8 @@
             <w:tcW w:w="4960" w:type="dxa"/>
           </w:tcPr>
           <w:p>
-            <w:proofErr w:type="spellStart"/>
-            <w:r>
-              <w:t>ModificaProfiloAzienda</w:t>
-            </w:r>
-            <w:proofErr w:type="spellEnd"/>
-            <w:r>
-              <w:t>()</w:t>
+            <w:r>
+              <w:t>ModificaProfiloAzienda()</w:t>
             </w:r>
           </w:p>
         </w:tc>
@@ -2557,13 +2486,8 @@
             <w:tcW w:w="4960" w:type="dxa"/>
           </w:tcPr>
           <w:p>
-            <w:proofErr w:type="spellStart"/>
-            <w:r>
-              <w:t>ModificaProfiloFattorino</w:t>
-            </w:r>
-            <w:proofErr w:type="spellEnd"/>
-            <w:r>
-              <w:t>()</w:t>
+            <w:r>
+              <w:t>ModificaProfiloFattorino()</w:t>
             </w:r>
           </w:p>
         </w:tc>
@@ -2587,13 +2511,8 @@
             <w:tcW w:w="4960" w:type="dxa"/>
           </w:tcPr>
           <w:p>
-            <w:proofErr w:type="spellStart"/>
-            <w:r>
-              <w:t>InserisciSegnalazioneAzienda</w:t>
-            </w:r>
-            <w:proofErr w:type="spellEnd"/>
-            <w:r>
-              <w:t>()</w:t>
+            <w:r>
+              <w:t>InserisciSegnalazioneAzienda()</w:t>
             </w:r>
           </w:p>
         </w:tc>
@@ -2617,13 +2536,8 @@
             <w:tcW w:w="4960" w:type="dxa"/>
           </w:tcPr>
           <w:p>
-            <w:proofErr w:type="spellStart"/>
-            <w:r>
-              <w:t>GestisciSegnalazioneAzienda</w:t>
-            </w:r>
-            <w:proofErr w:type="spellEnd"/>
-            <w:r>
-              <w:t>()</w:t>
+            <w:r>
+              <w:t>GestisciSegnalazioneAzienda()</w:t>
             </w:r>
           </w:p>
         </w:tc>
@@ -2647,13 +2561,8 @@
             <w:tcW w:w="4960" w:type="dxa"/>
           </w:tcPr>
           <w:p>
-            <w:proofErr w:type="spellStart"/>
-            <w:r>
-              <w:t>VisualizzaProfilo</w:t>
-            </w:r>
-            <w:proofErr w:type="spellEnd"/>
-            <w:r>
-              <w:t>()</w:t>
+            <w:r>
+              <w:t>VisualizzaProfilo()</w:t>
             </w:r>
           </w:p>
         </w:tc>
@@ -2677,13 +2586,8 @@
             <w:tcW w:w="4960" w:type="dxa"/>
           </w:tcPr>
           <w:p>
-            <w:proofErr w:type="spellStart"/>
-            <w:r>
-              <w:t>InserisciProdotto</w:t>
-            </w:r>
-            <w:proofErr w:type="spellEnd"/>
-            <w:r>
-              <w:t>()</w:t>
+            <w:r>
+              <w:t>InserisciProdotto()</w:t>
             </w:r>
           </w:p>
         </w:tc>
@@ -2707,13 +2611,8 @@
             <w:tcW w:w="4960" w:type="dxa"/>
           </w:tcPr>
           <w:p>
-            <w:proofErr w:type="spellStart"/>
-            <w:r>
-              <w:t>ModificaProdotto</w:t>
-            </w:r>
-            <w:proofErr w:type="spellEnd"/>
-            <w:r>
-              <w:t>()</w:t>
+            <w:r>
+              <w:t>ModificaProdotto()</w:t>
             </w:r>
           </w:p>
         </w:tc>
@@ -2737,13 +2636,8 @@
             <w:tcW w:w="4960" w:type="dxa"/>
           </w:tcPr>
           <w:p>
-            <w:proofErr w:type="spellStart"/>
-            <w:r>
-              <w:t>RimuoviProdotto</w:t>
-            </w:r>
-            <w:proofErr w:type="spellEnd"/>
-            <w:r>
-              <w:t>()</w:t>
+            <w:r>
+              <w:t>RimuoviProdotto()</w:t>
             </w:r>
           </w:p>
         </w:tc>
@@ -2767,13 +2661,8 @@
             <w:tcW w:w="4960" w:type="dxa"/>
           </w:tcPr>
           <w:p>
-            <w:proofErr w:type="spellStart"/>
-            <w:r>
-              <w:t>VisualizzaMenu</w:t>
-            </w:r>
-            <w:proofErr w:type="spellEnd"/>
-            <w:r>
-              <w:t>()</w:t>
+            <w:r>
+              <w:t>VisualizzaMenu()</w:t>
             </w:r>
           </w:p>
         </w:tc>
@@ -2797,13 +2686,8 @@
             <w:tcW w:w="4960" w:type="dxa"/>
           </w:tcPr>
           <w:p>
-            <w:proofErr w:type="spellStart"/>
-            <w:r>
-              <w:t>VisualizzaOrdini</w:t>
-            </w:r>
-            <w:proofErr w:type="spellEnd"/>
-            <w:r>
-              <w:t>()</w:t>
+            <w:r>
+              <w:t>VisualizzaOrdini()</w:t>
             </w:r>
           </w:p>
         </w:tc>
@@ -2827,13 +2711,8 @@
             <w:tcW w:w="4960" w:type="dxa"/>
           </w:tcPr>
           <w:p>
-            <w:proofErr w:type="spellStart"/>
-            <w:r>
-              <w:t>VisualizzaDettagliOrdine</w:t>
-            </w:r>
-            <w:proofErr w:type="spellEnd"/>
-            <w:r>
-              <w:t>()</w:t>
+            <w:r>
+              <w:t>VisualizzaDettagliOrdine()</w:t>
             </w:r>
           </w:p>
         </w:tc>
@@ -2856,10 +2735,7 @@
           <w:tcPr>
             <w:tcW w:w="4960" w:type="dxa"/>
           </w:tcPr>
-          <w:p>
-            <w:bookmarkStart w:id="13" w:name="_GoBack"/>
-            <w:bookmarkEnd w:id="13"/>
-          </w:p>
+          <w:p/>
         </w:tc>
         <w:tc>
           <w:tcPr>
@@ -2870,9 +2746,425 @@
       </w:tr>
     </w:tbl>
     <w:p/>
+    <w:p/>
+    <w:p/>
+    <w:p>
+      <w:pPr>
+        <w:sectPr>
+          <w:pgSz w:w="11906" w:h="16838"/>
+          <w:pgMar w:top="1417" w:right="1134" w:bottom="1134" w:left="1134" w:header="708" w:footer="708" w:gutter="0"/>
+          <w:cols w:space="708"/>
+          <w:docGrid w:linePitch="360"/>
+        </w:sectPr>
+      </w:pPr>
+    </w:p>
+    <w:p/>
+    <w:p>
+      <w:r>
+        <w:t>Matrice degli accessi</w:t>
+      </w:r>
+      <w:r>
+        <w:t xml:space="preserve"> (NON CONCLUSA, DA DISCUTERE)</w:t>
+      </w:r>
+    </w:p>
+    <w:p>
+      <w:r>
+        <w:t>Sottosistema “Gestione Utente”</w:t>
+      </w:r>
+    </w:p>
+    <w:tbl>
+      <w:tblPr>
+        <w:tblStyle w:val="Grigliatabella"/>
+        <w:tblW w:w="0" w:type="auto"/>
+        <w:tblLook w:val="04A0" w:firstRow="1" w:lastRow="0" w:firstColumn="1" w:lastColumn="0" w:noHBand="0" w:noVBand="1"/>
+      </w:tblPr>
+      <w:tblGrid>
+        <w:gridCol w:w="1925"/>
+        <w:gridCol w:w="3286"/>
+        <w:gridCol w:w="2601"/>
+        <w:gridCol w:w="2674"/>
+        <w:gridCol w:w="3225"/>
+      </w:tblGrid>
+      <w:tr>
+        <w:tc>
+          <w:tcPr>
+            <w:tcW w:w="1925" w:type="dxa"/>
+          </w:tcPr>
+          <w:p>
+            <w:pPr>
+              <w:jc w:val="center"/>
+            </w:pPr>
+            <w:r>
+              <w:t>Oggetti / Attori</w:t>
+            </w:r>
+          </w:p>
+        </w:tc>
+        <w:tc>
+          <w:tcPr>
+            <w:tcW w:w="3286" w:type="dxa"/>
+          </w:tcPr>
+          <w:p>
+            <w:pPr>
+              <w:jc w:val="center"/>
+            </w:pPr>
+            <w:r>
+              <w:t>Cliente</w:t>
+            </w:r>
+          </w:p>
+        </w:tc>
+        <w:tc>
+          <w:tcPr>
+            <w:tcW w:w="2601" w:type="dxa"/>
+          </w:tcPr>
+          <w:p>
+            <w:pPr>
+              <w:jc w:val="center"/>
+            </w:pPr>
+            <w:r>
+              <w:t>Azienda</w:t>
+            </w:r>
+          </w:p>
+        </w:tc>
+        <w:tc>
+          <w:tcPr>
+            <w:tcW w:w="2674" w:type="dxa"/>
+          </w:tcPr>
+          <w:p>
+            <w:pPr>
+              <w:jc w:val="center"/>
+            </w:pPr>
+            <w:r>
+              <w:t>Fattorino</w:t>
+            </w:r>
+          </w:p>
+        </w:tc>
+        <w:tc>
+          <w:tcPr>
+            <w:tcW w:w="3225" w:type="dxa"/>
+          </w:tcPr>
+          <w:p>
+            <w:pPr>
+              <w:jc w:val="center"/>
+            </w:pPr>
+            <w:r>
+              <w:t>Moderatore</w:t>
+            </w:r>
+          </w:p>
+        </w:tc>
+      </w:tr>
+      <w:tr>
+        <w:tc>
+          <w:tcPr>
+            <w:tcW w:w="1925" w:type="dxa"/>
+          </w:tcPr>
+          <w:p>
+            <w:pPr>
+              <w:jc w:val="center"/>
+            </w:pPr>
+            <w:r>
+              <w:t>GestoreUtente</w:t>
+            </w:r>
+          </w:p>
+        </w:tc>
+        <w:tc>
+          <w:tcPr>
+            <w:tcW w:w="3286" w:type="dxa"/>
+          </w:tcPr>
+          <w:p>
+            <w:pPr>
+              <w:jc w:val="center"/>
+            </w:pPr>
+            <w:r>
+              <w:t>registraCliente()</w:t>
+            </w:r>
+          </w:p>
+          <w:p>
+            <w:pPr>
+              <w:jc w:val="center"/>
+            </w:pPr>
+            <w:r>
+              <w:t>login()</w:t>
+            </w:r>
+          </w:p>
+          <w:p>
+            <w:pPr>
+              <w:jc w:val="center"/>
+            </w:pPr>
+            <w:r>
+              <w:t>logout()</w:t>
+            </w:r>
+          </w:p>
+          <w:p>
+            <w:pPr>
+              <w:jc w:val="center"/>
+            </w:pPr>
+            <w:r>
+              <w:t>modificaProfiloCliente()</w:t>
+            </w:r>
+          </w:p>
+        </w:tc>
+        <w:tc>
+          <w:tcPr>
+            <w:tcW w:w="2601" w:type="dxa"/>
+          </w:tcPr>
+          <w:p>
+            <w:pPr>
+              <w:jc w:val="center"/>
+            </w:pPr>
+            <w:r>
+              <w:t>registraAzienda()</w:t>
+            </w:r>
+          </w:p>
+          <w:p>
+            <w:pPr>
+              <w:jc w:val="center"/>
+            </w:pPr>
+            <w:r>
+              <w:t>login()</w:t>
+            </w:r>
+          </w:p>
+          <w:p>
+            <w:pPr>
+              <w:jc w:val="center"/>
+            </w:pPr>
+            <w:r>
+              <w:t>logout()</w:t>
+            </w:r>
+          </w:p>
+          <w:p>
+            <w:pPr>
+              <w:jc w:val="center"/>
+            </w:pPr>
+            <w:r>
+              <w:t>modificaProfiloAzienda()</w:t>
+            </w:r>
+          </w:p>
+          <w:p>
+            <w:pPr>
+              <w:jc w:val="center"/>
+            </w:pPr>
+            <w:r>
+              <w:t>inserisciProdotto()</w:t>
+            </w:r>
+          </w:p>
+          <w:p>
+            <w:pPr>
+              <w:jc w:val="center"/>
+            </w:pPr>
+            <w:r>
+              <w:t>modificaProdotto()</w:t>
+            </w:r>
+          </w:p>
+          <w:p>
+            <w:pPr>
+              <w:jc w:val="center"/>
+            </w:pPr>
+            <w:r>
+              <w:t>rimuoviProdotto()</w:t>
+            </w:r>
+          </w:p>
+        </w:tc>
+        <w:tc>
+          <w:tcPr>
+            <w:tcW w:w="2674" w:type="dxa"/>
+          </w:tcPr>
+          <w:p>
+            <w:pPr>
+              <w:jc w:val="center"/>
+            </w:pPr>
+            <w:r>
+              <w:t>registraFattorino()</w:t>
+            </w:r>
+          </w:p>
+          <w:p>
+            <w:pPr>
+              <w:jc w:val="center"/>
+            </w:pPr>
+            <w:r>
+              <w:t>login()</w:t>
+            </w:r>
+          </w:p>
+          <w:p>
+            <w:pPr>
+              <w:jc w:val="center"/>
+            </w:pPr>
+            <w:r>
+              <w:t>logout()</w:t>
+            </w:r>
+          </w:p>
+          <w:p>
+            <w:pPr>
+              <w:jc w:val="center"/>
+            </w:pPr>
+            <w:r>
+              <w:t>modificaProfiloFattorino()</w:t>
+            </w:r>
+          </w:p>
+        </w:tc>
+        <w:tc>
+          <w:tcPr>
+            <w:tcW w:w="3225" w:type="dxa"/>
+          </w:tcPr>
+          <w:p>
+            <w:pPr>
+              <w:jc w:val="center"/>
+            </w:pPr>
+            <w:r>
+              <w:t>login()</w:t>
+            </w:r>
+          </w:p>
+          <w:p>
+            <w:pPr>
+              <w:jc w:val="center"/>
+            </w:pPr>
+            <w:r>
+              <w:t>logout()</w:t>
+            </w:r>
+          </w:p>
+        </w:tc>
+      </w:tr>
+      <w:tr>
+        <w:tc>
+          <w:tcPr>
+            <w:tcW w:w="1925" w:type="dxa"/>
+          </w:tcPr>
+          <w:p>
+            <w:pPr>
+              <w:jc w:val="center"/>
+            </w:pPr>
+            <w:r>
+              <w:t>GestoreMail</w:t>
+            </w:r>
+          </w:p>
+        </w:tc>
+        <w:tc>
+          <w:tcPr>
+            <w:tcW w:w="3286" w:type="dxa"/>
+          </w:tcPr>
+          <w:p>
+            <w:pPr>
+              <w:jc w:val="center"/>
+            </w:pPr>
+            <w:r>
+              <w:t>inserisciSegnalazioneAzienda()</w:t>
+            </w:r>
+          </w:p>
+        </w:tc>
+        <w:tc>
+          <w:tcPr>
+            <w:tcW w:w="2601" w:type="dxa"/>
+          </w:tcPr>
+          <w:p>
+            <w:pPr>
+              <w:jc w:val="center"/>
+            </w:pPr>
+          </w:p>
+        </w:tc>
+        <w:tc>
+          <w:tcPr>
+            <w:tcW w:w="2674" w:type="dxa"/>
+          </w:tcPr>
+          <w:p>
+            <w:pPr>
+              <w:jc w:val="center"/>
+            </w:pPr>
+          </w:p>
+        </w:tc>
+        <w:tc>
+          <w:tcPr>
+            <w:tcW w:w="3225" w:type="dxa"/>
+          </w:tcPr>
+          <w:p>
+            <w:pPr>
+              <w:jc w:val="center"/>
+            </w:pPr>
+            <w:r>
+              <w:t>gestisciSegnalazioneAzienda()</w:t>
+            </w:r>
+          </w:p>
+        </w:tc>
+      </w:tr>
+      <w:tr>
+        <w:tc>
+          <w:tcPr>
+            <w:tcW w:w="1925" w:type="dxa"/>
+          </w:tcPr>
+          <w:p>
+            <w:pPr>
+              <w:jc w:val="center"/>
+            </w:pPr>
+          </w:p>
+        </w:tc>
+        <w:tc>
+          <w:tcPr>
+            <w:tcW w:w="3286" w:type="dxa"/>
+          </w:tcPr>
+          <w:p>
+            <w:pPr>
+              <w:jc w:val="center"/>
+            </w:pPr>
+            <w:r>
+              <w:t>visualizzaProfilo()</w:t>
+            </w:r>
+          </w:p>
+        </w:tc>
+        <w:tc>
+          <w:tcPr>
+            <w:tcW w:w="2601" w:type="dxa"/>
+          </w:tcPr>
+          <w:p>
+            <w:pPr>
+              <w:jc w:val="center"/>
+            </w:pPr>
+            <w:r>
+              <w:t>visualizzaProfilo()</w:t>
+            </w:r>
+          </w:p>
+          <w:p>
+            <w:pPr>
+              <w:jc w:val="center"/>
+            </w:pPr>
+            <w:r>
+              <w:t>VisualizzaMenu()</w:t>
+            </w:r>
+          </w:p>
+        </w:tc>
+        <w:tc>
+          <w:tcPr>
+            <w:tcW w:w="2674" w:type="dxa"/>
+          </w:tcPr>
+          <w:p>
+            <w:pPr>
+              <w:jc w:val="center"/>
+            </w:pPr>
+            <w:r>
+              <w:t>visualizzaProfilo()</w:t>
+            </w:r>
+          </w:p>
+        </w:tc>
+        <w:tc>
+          <w:tcPr>
+            <w:tcW w:w="3225" w:type="dxa"/>
+          </w:tcPr>
+          <w:p>
+            <w:pPr>
+              <w:jc w:val="center"/>
+            </w:pPr>
+          </w:p>
+        </w:tc>
+      </w:tr>
+    </w:tbl>
+    <w:p/>
+    <w:p>
+      <w:r>
+        <w:t>Vedere issue</w:t>
+      </w:r>
+      <w:bookmarkStart w:id="13" w:name="_GoBack"/>
+      <w:bookmarkEnd w:id="13"/>
+    </w:p>
     <w:sectPr>
-      <w:pgSz w:w="11906" w:h="16838"/>
-      <w:pgMar w:top="1417" w:right="1134" w:bottom="1134" w:left="1134" w:header="708" w:footer="708" w:gutter="0"/>
+      <w:pgSz w:w="16838" w:h="11906" w:orient="landscape"/>
+      <w:pgMar w:top="1134" w:right="1417" w:bottom="1134" w:left="1134" w:header="708" w:footer="708" w:gutter="0"/>
       <w:cols w:space="708"/>
       <w:docGrid w:linePitch="360"/>
     </w:sectPr>
@@ -6104,7 +6396,7 @@
       </w:pPr>
     </w:pPrDefault>
   </w:docDefaults>
-  <w:latentStyles w:defLockedState="0" w:defUIPriority="99" w:defSemiHidden="0" w:defUnhideWhenUsed="0" w:defQFormat="0" w:count="376">
+  <w:latentStyles w:defLockedState="0" w:defUIPriority="99" w:defSemiHidden="0" w:defUnhideWhenUsed="0" w:defQFormat="0" w:count="377">
     <w:lsdException w:name="Normal" w:uiPriority="0" w:qFormat="1"/>
     <w:lsdException w:name="heading 1" w:uiPriority="9" w:qFormat="1"/>
     <w:lsdException w:name="heading 2" w:semiHidden="1" w:uiPriority="9" w:unhideWhenUsed="1" w:qFormat="1"/>
@@ -6210,7 +6502,6 @@
     <w:lsdException w:name="HTML Sample" w:semiHidden="1" w:unhideWhenUsed="1"/>
     <w:lsdException w:name="HTML Typewriter" w:semiHidden="1" w:unhideWhenUsed="1"/>
     <w:lsdException w:name="HTML Variable" w:semiHidden="1" w:unhideWhenUsed="1"/>
-    <w:lsdException w:name="Normal Table" w:semiHidden="1" w:unhideWhenUsed="1"/>
     <w:lsdException w:name="annotation subject" w:semiHidden="1" w:unhideWhenUsed="1"/>
     <w:lsdException w:name="No List" w:semiHidden="1" w:unhideWhenUsed="1"/>
     <w:lsdException w:name="Outline List 1" w:semiHidden="1" w:unhideWhenUsed="1"/>
@@ -6257,10 +6548,8 @@
     <w:lsdException w:name="Table Subtle 2" w:semiHidden="1" w:unhideWhenUsed="1"/>
     <w:lsdException w:name="Table Web 1" w:semiHidden="1" w:unhideWhenUsed="1"/>
     <w:lsdException w:name="Table Web 2" w:semiHidden="1" w:unhideWhenUsed="1"/>
-    <w:lsdException w:name="Table Web 3" w:semiHidden="1" w:unhideWhenUsed="1"/>
     <w:lsdException w:name="Balloon Text" w:semiHidden="1" w:unhideWhenUsed="1"/>
     <w:lsdException w:name="Table Grid" w:uiPriority="39"/>
-    <w:lsdException w:name="Table Theme" w:semiHidden="1" w:unhideWhenUsed="1"/>
     <w:lsdException w:name="Placeholder Text" w:semiHidden="1"/>
     <w:lsdException w:name="No Spacing" w:uiPriority="1" w:qFormat="1"/>
     <w:lsdException w:name="Light Shading" w:uiPriority="60"/>
@@ -6481,6 +6770,7 @@
     <w:lsdException w:name="Hashtag" w:semiHidden="1" w:unhideWhenUsed="1"/>
     <w:lsdException w:name="Unresolved Mention" w:semiHidden="1" w:unhideWhenUsed="1"/>
     <w:lsdException w:name="Smart Link" w:semiHidden="1" w:unhideWhenUsed="1"/>
+    <w:lsdException w:name="Smart Link Error" w:semiHidden="1" w:unhideWhenUsed="1"/>
   </w:latentStyles>
   <w:style w:type="paragraph" w:default="1" w:styleId="Normale">
     <w:name w:val="Normal"/>
@@ -7056,7 +7346,7 @@
 </file>
 
 <file path=customXml/itemProps1.xml><?xml version="1.0" encoding="utf-8"?>
-<ds:datastoreItem xmlns:ds="http://schemas.openxmlformats.org/officeDocument/2006/customXml" ds:itemID="{68204FB0-580D-493E-B640-7D87115E16C3}">
+<ds:datastoreItem xmlns:ds="http://schemas.openxmlformats.org/officeDocument/2006/customXml" ds:itemID="{E818E8FF-D357-4E82-BB16-20826CAC36DD}">
   <ds:schemaRefs>
     <ds:schemaRef ds:uri="http://schemas.openxmlformats.org/officeDocument/2006/bibliography"/>
   </ds:schemaRefs>

</xml_diff>

<commit_message>
Terminati definizione servizi SDD
</commit_message>
<xml_diff>
--- a/Documents/Eat & Reoder SDD.docx
+++ b/Documents/Eat & Reoder SDD.docx
@@ -181,6 +181,7 @@
           <w:lang w:val="en-US"/>
         </w:rPr>
       </w:pPr>
+      <w:proofErr w:type="spellStart"/>
       <w:r>
         <w:rPr>
           <w:b/>
@@ -189,7 +190,18 @@
           <w:szCs w:val="28"/>
           <w:lang w:val="en-US"/>
         </w:rPr>
-        <w:t>Docente:</w:t>
+        <w:t>Docente</w:t>
+      </w:r>
+      <w:proofErr w:type="spellEnd"/>
+      <w:r>
+        <w:rPr>
+          <w:b/>
+          <w:bCs/>
+          <w:sz w:val="28"/>
+          <w:szCs w:val="28"/>
+          <w:lang w:val="en-US"/>
+        </w:rPr>
+        <w:t>:</w:t>
       </w:r>
     </w:p>
     <w:p>
@@ -1751,7 +1763,15 @@
     </w:p>
     <w:p>
       <w:r>
-        <w:t>La Web App Eat&amp;Reorder punterà al</w:t>
+        <w:t xml:space="preserve">La Web App </w:t>
+      </w:r>
+      <w:proofErr w:type="spellStart"/>
+      <w:r>
+        <w:t>Eat&amp;Reorder</w:t>
+      </w:r>
+      <w:proofErr w:type="spellEnd"/>
+      <w:r>
+        <w:t xml:space="preserve"> punterà al</w:t>
       </w:r>
       <w:r>
         <w:t>l’essere il più lineare ed intuitiva possibile, in modo da offrire un’interfaccia grafica lineare ed intuitiva. Il sistema sottolinea, quindi, tramite la sua semplice interfaccia grafica, tutte le funzioni disponibili all’utente, il quale difficilmente troverà difficoltà nell’utilizzo di esse, evitando problemi ed inserimenti di dati errati.</w:t>
@@ -1926,7 +1946,15 @@
         <w:t>.1 – Tempi di risposta: il sistema deve garantire tempi di risposta relativamente brevi per ogni funzionalità</w:t>
       </w:r>
       <w:r>
-        <w:t>. Mediamente una richiesta dovrà esser soddisfatta in meno di 5 secondi. Ovviamente tale tempo può dipendere dalla velocità della connessione.</w:t>
+        <w:t xml:space="preserve">. Mediamente una richiesta dovrà esser soddisfatta in meno di </w:t>
+      </w:r>
+      <w:proofErr w:type="gramStart"/>
+      <w:r>
+        <w:t>5</w:t>
+      </w:r>
+      <w:proofErr w:type="gramEnd"/>
+      <w:r>
+        <w:t xml:space="preserve"> secondi. Ovviamente tale tempo può dipendere dalla velocità della connessione.</w:t>
       </w:r>
     </w:p>
     <w:p>
@@ -2068,21 +2096,37 @@
         <w:rPr>
           <w:lang w:val="en-US"/>
         </w:rPr>
-        <w:t>1.4. Riferimenti</w:t>
-      </w:r>
-      <w:bookmarkEnd w:id="9"/>
-    </w:p>
-    <w:p>
-      <w:pPr>
+        <w:t xml:space="preserve">1.4. </w:t>
+      </w:r>
+      <w:proofErr w:type="spellStart"/>
+      <w:r>
         <w:rPr>
           <w:lang w:val="en-US"/>
         </w:rPr>
-      </w:pPr>
-      <w:r>
+        <w:t>Riferimenti</w:t>
+      </w:r>
+      <w:bookmarkEnd w:id="9"/>
+      <w:proofErr w:type="spellEnd"/>
+    </w:p>
+    <w:p>
+      <w:pPr>
         <w:rPr>
           <w:lang w:val="en-US"/>
         </w:rPr>
-        <w:t>Eat&amp;Reorder RAD</w:t>
+      </w:pPr>
+      <w:proofErr w:type="spellStart"/>
+      <w:r>
+        <w:rPr>
+          <w:lang w:val="en-US"/>
+        </w:rPr>
+        <w:t>Eat&amp;Reorder</w:t>
+      </w:r>
+      <w:proofErr w:type="spellEnd"/>
+      <w:r>
+        <w:rPr>
+          <w:lang w:val="en-US"/>
+        </w:rPr>
+        <w:t xml:space="preserve"> RAD</w:t>
       </w:r>
     </w:p>
     <w:p>
@@ -2126,7 +2170,15 @@
         <w:t xml:space="preserve"> si compone d</w:t>
       </w:r>
       <w:r>
-        <w:t>i 3 parti fondamentali:</w:t>
+        <w:t xml:space="preserve">i </w:t>
+      </w:r>
+      <w:proofErr w:type="gramStart"/>
+      <w:r>
+        <w:t>3</w:t>
+      </w:r>
+      <w:proofErr w:type="gramEnd"/>
+      <w:r>
+        <w:t xml:space="preserve"> parti fondamentali:</w:t>
       </w:r>
     </w:p>
     <w:p>
@@ -2214,7 +2266,15 @@
         <w:t>Il sistema prevederà l’utilizzo di un’architettura ibrida tra Client-Server ed MVC: il lato Client si occuperà del</w:t>
       </w:r>
       <w:r>
-        <w:t>le pagine di presentazione del sistema, quindi delle view; il lato Server si occuperà della logica applicativa e di controllo, quindi del model e del controller.</w:t>
+        <w:t xml:space="preserve">le pagine di presentazione del sistema, quindi delle </w:t>
+      </w:r>
+      <w:proofErr w:type="spellStart"/>
+      <w:r>
+        <w:t>view</w:t>
+      </w:r>
+      <w:proofErr w:type="spellEnd"/>
+      <w:r>
+        <w:t>; il lato Server si occuperà della logica applicativa e di controllo, quindi del model e del controller.</w:t>
       </w:r>
     </w:p>
     <w:p>
@@ -2308,9 +2368,11 @@
             <w:tcW w:w="4960" w:type="dxa"/>
           </w:tcPr>
           <w:p>
+            <w:proofErr w:type="spellStart"/>
             <w:r>
               <w:t>RegistraCliente</w:t>
             </w:r>
+            <w:proofErr w:type="spellEnd"/>
             <w:r>
               <w:t>()</w:t>
             </w:r>
@@ -2336,8 +2398,13 @@
             <w:tcW w:w="4960" w:type="dxa"/>
           </w:tcPr>
           <w:p>
-            <w:r>
-              <w:t>RegistraAzienda()</w:t>
+            <w:proofErr w:type="spellStart"/>
+            <w:r>
+              <w:t>RegistraAzienda</w:t>
+            </w:r>
+            <w:proofErr w:type="spellEnd"/>
+            <w:r>
+              <w:t>()</w:t>
             </w:r>
           </w:p>
         </w:tc>
@@ -2361,8 +2428,13 @@
             <w:tcW w:w="4960" w:type="dxa"/>
           </w:tcPr>
           <w:p>
-            <w:r>
-              <w:t>RegistraFattorino()</w:t>
+            <w:proofErr w:type="spellStart"/>
+            <w:r>
+              <w:t>RegistraFattorino</w:t>
+            </w:r>
+            <w:proofErr w:type="spellEnd"/>
+            <w:r>
+              <w:t>()</w:t>
             </w:r>
           </w:p>
         </w:tc>
@@ -2411,8 +2483,13 @@
             <w:tcW w:w="4960" w:type="dxa"/>
           </w:tcPr>
           <w:p>
-            <w:r>
-              <w:t>Logout()</w:t>
+            <w:proofErr w:type="spellStart"/>
+            <w:r>
+              <w:t>Logout</w:t>
+            </w:r>
+            <w:proofErr w:type="spellEnd"/>
+            <w:r>
+              <w:t>()</w:t>
             </w:r>
           </w:p>
         </w:tc>
@@ -2436,8 +2513,13 @@
             <w:tcW w:w="4960" w:type="dxa"/>
           </w:tcPr>
           <w:p>
-            <w:r>
-              <w:t>ModificaProfiloCliente()</w:t>
+            <w:proofErr w:type="spellStart"/>
+            <w:r>
+              <w:t>ModificaProfiloCliente</w:t>
+            </w:r>
+            <w:proofErr w:type="spellEnd"/>
+            <w:r>
+              <w:t>()</w:t>
             </w:r>
           </w:p>
         </w:tc>
@@ -2461,8 +2543,13 @@
             <w:tcW w:w="4960" w:type="dxa"/>
           </w:tcPr>
           <w:p>
-            <w:r>
-              <w:t>ModificaProfiloAzienda()</w:t>
+            <w:proofErr w:type="spellStart"/>
+            <w:r>
+              <w:t>ModificaProfiloAzienda</w:t>
+            </w:r>
+            <w:proofErr w:type="spellEnd"/>
+            <w:r>
+              <w:t>()</w:t>
             </w:r>
           </w:p>
         </w:tc>
@@ -2486,8 +2573,13 @@
             <w:tcW w:w="4960" w:type="dxa"/>
           </w:tcPr>
           <w:p>
-            <w:r>
-              <w:t>ModificaProfiloFattorino()</w:t>
+            <w:proofErr w:type="spellStart"/>
+            <w:r>
+              <w:t>ModificaProfiloFattorino</w:t>
+            </w:r>
+            <w:proofErr w:type="spellEnd"/>
+            <w:r>
+              <w:t>()</w:t>
             </w:r>
           </w:p>
         </w:tc>
@@ -2511,8 +2603,13 @@
             <w:tcW w:w="4960" w:type="dxa"/>
           </w:tcPr>
           <w:p>
-            <w:r>
-              <w:t>InserisciSegnalazioneAzienda()</w:t>
+            <w:proofErr w:type="spellStart"/>
+            <w:r>
+              <w:t>InserisciSegnalazioneAzienda</w:t>
+            </w:r>
+            <w:proofErr w:type="spellEnd"/>
+            <w:r>
+              <w:t>()</w:t>
             </w:r>
           </w:p>
         </w:tc>
@@ -2536,8 +2633,13 @@
             <w:tcW w:w="4960" w:type="dxa"/>
           </w:tcPr>
           <w:p>
-            <w:r>
-              <w:t>GestisciSegnalazioneAzienda()</w:t>
+            <w:proofErr w:type="spellStart"/>
+            <w:r>
+              <w:t>GestisciSegnalazioneAzienda</w:t>
+            </w:r>
+            <w:proofErr w:type="spellEnd"/>
+            <w:r>
+              <w:t>()</w:t>
             </w:r>
           </w:p>
         </w:tc>
@@ -2561,8 +2663,13 @@
             <w:tcW w:w="4960" w:type="dxa"/>
           </w:tcPr>
           <w:p>
-            <w:r>
-              <w:t>VisualizzaProfilo()</w:t>
+            <w:proofErr w:type="spellStart"/>
+            <w:r>
+              <w:t>VisualizzaProfilo</w:t>
+            </w:r>
+            <w:proofErr w:type="spellEnd"/>
+            <w:r>
+              <w:t>()</w:t>
             </w:r>
           </w:p>
         </w:tc>
@@ -2586,8 +2693,13 @@
             <w:tcW w:w="4960" w:type="dxa"/>
           </w:tcPr>
           <w:p>
-            <w:r>
-              <w:t>InserisciProdotto()</w:t>
+            <w:proofErr w:type="spellStart"/>
+            <w:r>
+              <w:t>InserisciProdotto</w:t>
+            </w:r>
+            <w:proofErr w:type="spellEnd"/>
+            <w:r>
+              <w:t>()</w:t>
             </w:r>
           </w:p>
         </w:tc>
@@ -2611,8 +2723,13 @@
             <w:tcW w:w="4960" w:type="dxa"/>
           </w:tcPr>
           <w:p>
-            <w:r>
-              <w:t>ModificaProdotto()</w:t>
+            <w:proofErr w:type="spellStart"/>
+            <w:r>
+              <w:t>ModificaProdotto</w:t>
+            </w:r>
+            <w:proofErr w:type="spellEnd"/>
+            <w:r>
+              <w:t>()</w:t>
             </w:r>
           </w:p>
         </w:tc>
@@ -2636,8 +2753,13 @@
             <w:tcW w:w="4960" w:type="dxa"/>
           </w:tcPr>
           <w:p>
-            <w:r>
-              <w:t>RimuoviProdotto()</w:t>
+            <w:proofErr w:type="spellStart"/>
+            <w:r>
+              <w:t>RimuoviProdotto</w:t>
+            </w:r>
+            <w:proofErr w:type="spellEnd"/>
+            <w:r>
+              <w:t>()</w:t>
             </w:r>
           </w:p>
         </w:tc>
@@ -2661,8 +2783,13 @@
             <w:tcW w:w="4960" w:type="dxa"/>
           </w:tcPr>
           <w:p>
-            <w:r>
-              <w:t>VisualizzaMenu()</w:t>
+            <w:proofErr w:type="spellStart"/>
+            <w:r>
+              <w:t>VisualizzaMenu</w:t>
+            </w:r>
+            <w:proofErr w:type="spellEnd"/>
+            <w:r>
+              <w:t>()</w:t>
             </w:r>
           </w:p>
         </w:tc>
@@ -2675,79 +2802,9 @@
               <w:t>Consente all’azienda di visualizzare il proprio menu</w:t>
             </w:r>
           </w:p>
-        </w:tc>
-      </w:tr>
-      <w:tr>
-        <w:trPr>
-          <w:trHeight w:val="333"/>
-        </w:trPr>
-        <w:tc>
-          <w:tcPr>
-            <w:tcW w:w="4960" w:type="dxa"/>
-          </w:tcPr>
-          <w:p>
-            <w:r>
-              <w:t>VisualizzaOrdini()</w:t>
-            </w:r>
-          </w:p>
-        </w:tc>
-        <w:tc>
-          <w:tcPr>
-            <w:tcW w:w="4960" w:type="dxa"/>
-          </w:tcPr>
-          <w:p>
-            <w:r>
-              <w:t>Consente all’azienda di visualizzare la lista degli ordini da preparare</w:t>
-            </w:r>
-          </w:p>
-        </w:tc>
-      </w:tr>
-      <w:tr>
-        <w:trPr>
-          <w:trHeight w:val="333"/>
-        </w:trPr>
-        <w:tc>
-          <w:tcPr>
-            <w:tcW w:w="4960" w:type="dxa"/>
-          </w:tcPr>
-          <w:p>
-            <w:r>
-              <w:t>VisualizzaDettagliOrdine()</w:t>
-            </w:r>
-          </w:p>
-        </w:tc>
-        <w:tc>
-          <w:tcPr>
-            <w:tcW w:w="4960" w:type="dxa"/>
-          </w:tcPr>
-          <w:p>
-            <w:r>
-              <w:t>Consente all’azienda di visualizzare il dettaglio di un ordine da preparare</w:t>
-            </w:r>
-          </w:p>
-        </w:tc>
-      </w:tr>
-      <w:tr>
-        <w:trPr>
-          <w:trHeight w:val="333"/>
-        </w:trPr>
-        <w:tc>
-          <w:tcPr>
-            <w:tcW w:w="4960" w:type="dxa"/>
-          </w:tcPr>
-          <w:p/>
-        </w:tc>
-        <w:tc>
-          <w:tcPr>
-            <w:tcW w:w="4960" w:type="dxa"/>
-          </w:tcPr>
-          <w:p/>
         </w:tc>
       </w:tr>
     </w:tbl>
-    <w:p/>
-    <w:p/>
-    <w:p/>
     <w:p>
       <w:pPr>
         <w:sectPr>
@@ -2758,6 +2815,611 @@
         </w:sectPr>
       </w:pPr>
     </w:p>
+    <w:p>
+      <w:r>
+        <w:lastRenderedPageBreak/>
+        <w:t>Gestore Ordine</w:t>
+      </w:r>
+    </w:p>
+    <w:tbl>
+      <w:tblPr>
+        <w:tblStyle w:val="Grigliatabella"/>
+        <w:tblW w:w="9920" w:type="dxa"/>
+        <w:tblLook w:val="04A0" w:firstRow="1" w:lastRow="0" w:firstColumn="1" w:lastColumn="0" w:noHBand="0" w:noVBand="1"/>
+      </w:tblPr>
+      <w:tblGrid>
+        <w:gridCol w:w="4960"/>
+        <w:gridCol w:w="4960"/>
+      </w:tblGrid>
+      <w:tr>
+        <w:trPr>
+          <w:trHeight w:val="333"/>
+        </w:trPr>
+        <w:tc>
+          <w:tcPr>
+            <w:tcW w:w="4960" w:type="dxa"/>
+          </w:tcPr>
+          <w:p>
+            <w:r>
+              <w:t>Servizio</w:t>
+            </w:r>
+          </w:p>
+        </w:tc>
+        <w:tc>
+          <w:tcPr>
+            <w:tcW w:w="4960" w:type="dxa"/>
+          </w:tcPr>
+          <w:p>
+            <w:r>
+              <w:t>Descrizione</w:t>
+            </w:r>
+          </w:p>
+        </w:tc>
+      </w:tr>
+      <w:tr>
+        <w:trPr>
+          <w:trHeight w:val="333"/>
+        </w:trPr>
+        <w:tc>
+          <w:tcPr>
+            <w:tcW w:w="4960" w:type="dxa"/>
+          </w:tcPr>
+          <w:p>
+            <w:proofErr w:type="spellStart"/>
+            <w:r>
+              <w:t>R</w:t>
+            </w:r>
+            <w:r>
+              <w:t>icercaAzienda</w:t>
+            </w:r>
+            <w:proofErr w:type="spellEnd"/>
+            <w:r>
+              <w:t>()</w:t>
+            </w:r>
+          </w:p>
+        </w:tc>
+        <w:tc>
+          <w:tcPr>
+            <w:tcW w:w="4960" w:type="dxa"/>
+          </w:tcPr>
+          <w:p>
+            <w:r>
+              <w:t>Consente a</w:t>
+            </w:r>
+            <w:r>
+              <w:t>l cliente o all’utente non registrato di ricercare una azienda</w:t>
+            </w:r>
+          </w:p>
+        </w:tc>
+      </w:tr>
+      <w:tr>
+        <w:trPr>
+          <w:trHeight w:val="333"/>
+        </w:trPr>
+        <w:tc>
+          <w:tcPr>
+            <w:tcW w:w="4960" w:type="dxa"/>
+          </w:tcPr>
+          <w:p>
+            <w:proofErr w:type="spellStart"/>
+            <w:r>
+              <w:t>VisualizzaListino</w:t>
+            </w:r>
+            <w:proofErr w:type="spellEnd"/>
+            <w:r>
+              <w:t>()</w:t>
+            </w:r>
+          </w:p>
+        </w:tc>
+        <w:tc>
+          <w:tcPr>
+            <w:tcW w:w="4960" w:type="dxa"/>
+          </w:tcPr>
+          <w:p>
+            <w:r>
+              <w:t>Consente al</w:t>
+            </w:r>
+            <w:r>
+              <w:t xml:space="preserve"> cliente o all’utente non registrato di visualizzare il listino di una azienda cercata</w:t>
+            </w:r>
+          </w:p>
+        </w:tc>
+      </w:tr>
+      <w:tr>
+        <w:trPr>
+          <w:trHeight w:val="555"/>
+        </w:trPr>
+        <w:tc>
+          <w:tcPr>
+            <w:tcW w:w="4960" w:type="dxa"/>
+          </w:tcPr>
+          <w:p>
+            <w:proofErr w:type="spellStart"/>
+            <w:r>
+              <w:t>VisualizzaDettagliProdotto</w:t>
+            </w:r>
+            <w:proofErr w:type="spellEnd"/>
+            <w:r>
+              <w:t>()</w:t>
+            </w:r>
+          </w:p>
+        </w:tc>
+        <w:tc>
+          <w:tcPr>
+            <w:tcW w:w="4960" w:type="dxa"/>
+          </w:tcPr>
+          <w:p>
+            <w:r>
+              <w:t>Consente al cliente o all’utente non registrato di visualizzare i dettagli di un prodotto presente nel listino di una azienda cercata</w:t>
+            </w:r>
+          </w:p>
+        </w:tc>
+      </w:tr>
+      <w:tr>
+        <w:trPr>
+          <w:trHeight w:val="563"/>
+        </w:trPr>
+        <w:tc>
+          <w:tcPr>
+            <w:tcW w:w="4960" w:type="dxa"/>
+          </w:tcPr>
+          <w:p>
+            <w:proofErr w:type="spellStart"/>
+            <w:r>
+              <w:t>AggiungiAlCarrello</w:t>
+            </w:r>
+            <w:proofErr w:type="spellEnd"/>
+            <w:r>
+              <w:t>()</w:t>
+            </w:r>
+          </w:p>
+        </w:tc>
+        <w:tc>
+          <w:tcPr>
+            <w:tcW w:w="4960" w:type="dxa"/>
+          </w:tcPr>
+          <w:p>
+            <w:r>
+              <w:t>Consente al cliente di aggiungere un prodotto al carrello</w:t>
+            </w:r>
+          </w:p>
+        </w:tc>
+      </w:tr>
+      <w:tr>
+        <w:trPr>
+          <w:trHeight w:val="555"/>
+        </w:trPr>
+        <w:tc>
+          <w:tcPr>
+            <w:tcW w:w="4960" w:type="dxa"/>
+          </w:tcPr>
+          <w:p>
+            <w:proofErr w:type="spellStart"/>
+            <w:r>
+              <w:t>ModificaQuantitàCarrello</w:t>
+            </w:r>
+            <w:proofErr w:type="spellEnd"/>
+            <w:r>
+              <w:t>()</w:t>
+            </w:r>
+          </w:p>
+        </w:tc>
+        <w:tc>
+          <w:tcPr>
+            <w:tcW w:w="4960" w:type="dxa"/>
+          </w:tcPr>
+          <w:p>
+            <w:r>
+              <w:t>Consente al cliente di modificare la quantità di un prodotto presente nel carrello</w:t>
+            </w:r>
+          </w:p>
+        </w:tc>
+      </w:tr>
+      <w:tr>
+        <w:trPr>
+          <w:trHeight w:val="563"/>
+        </w:trPr>
+        <w:tc>
+          <w:tcPr>
+            <w:tcW w:w="4960" w:type="dxa"/>
+          </w:tcPr>
+          <w:p>
+            <w:proofErr w:type="spellStart"/>
+            <w:r>
+              <w:t>RimuoviDalCarrello</w:t>
+            </w:r>
+            <w:proofErr w:type="spellEnd"/>
+            <w:r>
+              <w:t>()</w:t>
+            </w:r>
+          </w:p>
+        </w:tc>
+        <w:tc>
+          <w:tcPr>
+            <w:tcW w:w="4960" w:type="dxa"/>
+          </w:tcPr>
+          <w:p>
+            <w:r>
+              <w:t>Consente al cliente di eliminare un prodotto dal carrello</w:t>
+            </w:r>
+          </w:p>
+        </w:tc>
+      </w:tr>
+      <w:tr>
+        <w:trPr>
+          <w:trHeight w:val="555"/>
+        </w:trPr>
+        <w:tc>
+          <w:tcPr>
+            <w:tcW w:w="4960" w:type="dxa"/>
+          </w:tcPr>
+          <w:p>
+            <w:proofErr w:type="spellStart"/>
+            <w:r>
+              <w:t>VisualizzaCarrello</w:t>
+            </w:r>
+            <w:proofErr w:type="spellEnd"/>
+            <w:r>
+              <w:t>()</w:t>
+            </w:r>
+          </w:p>
+        </w:tc>
+        <w:tc>
+          <w:tcPr>
+            <w:tcW w:w="4960" w:type="dxa"/>
+          </w:tcPr>
+          <w:p>
+            <w:r>
+              <w:t>Consente al cliente di visualizzare il carrello</w:t>
+            </w:r>
+          </w:p>
+        </w:tc>
+      </w:tr>
+      <w:tr>
+        <w:trPr>
+          <w:trHeight w:val="333"/>
+        </w:trPr>
+        <w:tc>
+          <w:tcPr>
+            <w:tcW w:w="4960" w:type="dxa"/>
+          </w:tcPr>
+          <w:p>
+            <w:r>
+              <w:t>Ordina()</w:t>
+            </w:r>
+          </w:p>
+        </w:tc>
+        <w:tc>
+          <w:tcPr>
+            <w:tcW w:w="4960" w:type="dxa"/>
+          </w:tcPr>
+          <w:p>
+            <w:r>
+              <w:t>Consente al cliente di effettuare un ordine con i prodotti del carrello</w:t>
+            </w:r>
+          </w:p>
+        </w:tc>
+      </w:tr>
+      <w:tr>
+        <w:trPr>
+          <w:trHeight w:val="333"/>
+        </w:trPr>
+        <w:tc>
+          <w:tcPr>
+            <w:tcW w:w="4960" w:type="dxa"/>
+          </w:tcPr>
+          <w:p>
+            <w:proofErr w:type="spellStart"/>
+            <w:r>
+              <w:t>VisualizzaOrdini</w:t>
+            </w:r>
+            <w:proofErr w:type="spellEnd"/>
+            <w:r>
+              <w:t>()</w:t>
+            </w:r>
+          </w:p>
+        </w:tc>
+        <w:tc>
+          <w:tcPr>
+            <w:tcW w:w="4960" w:type="dxa"/>
+          </w:tcPr>
+          <w:p>
+            <w:r>
+              <w:t>Consente all’azienda di visualizzare la lista degli ordini da preparare</w:t>
+            </w:r>
+          </w:p>
+        </w:tc>
+      </w:tr>
+      <w:tr>
+        <w:trPr>
+          <w:trHeight w:val="333"/>
+        </w:trPr>
+        <w:tc>
+          <w:tcPr>
+            <w:tcW w:w="4960" w:type="dxa"/>
+          </w:tcPr>
+          <w:p>
+            <w:proofErr w:type="spellStart"/>
+            <w:r>
+              <w:t>VisualizzaDettagliOrdine</w:t>
+            </w:r>
+            <w:proofErr w:type="spellEnd"/>
+            <w:r>
+              <w:t>()</w:t>
+            </w:r>
+          </w:p>
+        </w:tc>
+        <w:tc>
+          <w:tcPr>
+            <w:tcW w:w="4960" w:type="dxa"/>
+          </w:tcPr>
+          <w:p>
+            <w:r>
+              <w:t>Consente all’azienda di visualizzare il dettaglio di un ordine da preparare</w:t>
+            </w:r>
+            <w:r>
+              <w:t xml:space="preserve"> e al Fattorino di visualizzare il dettaglio di un ordine da consegnare</w:t>
+            </w:r>
+          </w:p>
+        </w:tc>
+      </w:tr>
+      <w:tr>
+        <w:trPr>
+          <w:trHeight w:val="333"/>
+        </w:trPr>
+        <w:tc>
+          <w:tcPr>
+            <w:tcW w:w="4960" w:type="dxa"/>
+          </w:tcPr>
+          <w:p>
+            <w:proofErr w:type="spellStart"/>
+            <w:r>
+              <w:t>VisualizzaConsegne</w:t>
+            </w:r>
+            <w:proofErr w:type="spellEnd"/>
+            <w:r>
+              <w:t>()</w:t>
+            </w:r>
+          </w:p>
+        </w:tc>
+        <w:tc>
+          <w:tcPr>
+            <w:tcW w:w="4960" w:type="dxa"/>
+          </w:tcPr>
+          <w:p>
+            <w:r>
+              <w:t>Consente al Fattorino di visualizzare gli ordini da consegnare</w:t>
+            </w:r>
+          </w:p>
+        </w:tc>
+      </w:tr>
+      <w:tr>
+        <w:trPr>
+          <w:trHeight w:val="333"/>
+        </w:trPr>
+        <w:tc>
+          <w:tcPr>
+            <w:tcW w:w="4960" w:type="dxa"/>
+          </w:tcPr>
+          <w:p>
+            <w:proofErr w:type="spellStart"/>
+            <w:r>
+              <w:t>ConfermaRitiro</w:t>
+            </w:r>
+            <w:proofErr w:type="spellEnd"/>
+            <w:r>
+              <w:t>()</w:t>
+            </w:r>
+          </w:p>
+        </w:tc>
+        <w:tc>
+          <w:tcPr>
+            <w:tcW w:w="4960" w:type="dxa"/>
+          </w:tcPr>
+          <w:p>
+            <w:r>
+              <w:t>Consente al Fattorino di confermare il ritiro di un ordine</w:t>
+            </w:r>
+          </w:p>
+        </w:tc>
+      </w:tr>
+      <w:tr>
+        <w:trPr>
+          <w:trHeight w:val="333"/>
+        </w:trPr>
+        <w:tc>
+          <w:tcPr>
+            <w:tcW w:w="4960" w:type="dxa"/>
+          </w:tcPr>
+          <w:p>
+            <w:proofErr w:type="spellStart"/>
+            <w:r>
+              <w:t>ConfermaConsegna</w:t>
+            </w:r>
+            <w:proofErr w:type="spellEnd"/>
+            <w:r>
+              <w:t>()</w:t>
+            </w:r>
+          </w:p>
+        </w:tc>
+        <w:tc>
+          <w:tcPr>
+            <w:tcW w:w="4960" w:type="dxa"/>
+          </w:tcPr>
+          <w:p>
+            <w:r>
+              <w:t>Consente al Fattorino di confermare la consegna di un ordine</w:t>
+            </w:r>
+          </w:p>
+        </w:tc>
+      </w:tr>
+    </w:tbl>
+    <w:p>
+      <w:pPr>
+        <w:sectPr>
+          <w:pgSz w:w="11906" w:h="16838"/>
+          <w:pgMar w:top="1417" w:right="1134" w:bottom="1134" w:left="1134" w:header="708" w:footer="708" w:gutter="0"/>
+          <w:cols w:space="708"/>
+          <w:docGrid w:linePitch="360"/>
+        </w:sectPr>
+      </w:pPr>
+    </w:p>
+    <w:p>
+      <w:bookmarkStart w:id="13" w:name="_GoBack"/>
+      <w:bookmarkEnd w:id="13"/>
+      <w:r>
+        <w:lastRenderedPageBreak/>
+        <w:t>Gestore Mail</w:t>
+      </w:r>
+    </w:p>
+    <w:tbl>
+      <w:tblPr>
+        <w:tblStyle w:val="Grigliatabella"/>
+        <w:tblW w:w="9920" w:type="dxa"/>
+        <w:tblLook w:val="04A0" w:firstRow="1" w:lastRow="0" w:firstColumn="1" w:lastColumn="0" w:noHBand="0" w:noVBand="1"/>
+      </w:tblPr>
+      <w:tblGrid>
+        <w:gridCol w:w="4960"/>
+        <w:gridCol w:w="4960"/>
+      </w:tblGrid>
+      <w:tr>
+        <w:trPr>
+          <w:trHeight w:val="333"/>
+        </w:trPr>
+        <w:tc>
+          <w:tcPr>
+            <w:tcW w:w="4960" w:type="dxa"/>
+          </w:tcPr>
+          <w:p>
+            <w:r>
+              <w:t>Servizio</w:t>
+            </w:r>
+          </w:p>
+        </w:tc>
+        <w:tc>
+          <w:tcPr>
+            <w:tcW w:w="4960" w:type="dxa"/>
+          </w:tcPr>
+          <w:p>
+            <w:r>
+              <w:t>Descrizione</w:t>
+            </w:r>
+          </w:p>
+        </w:tc>
+      </w:tr>
+      <w:tr>
+        <w:trPr>
+          <w:trHeight w:val="333"/>
+        </w:trPr>
+        <w:tc>
+          <w:tcPr>
+            <w:tcW w:w="4960" w:type="dxa"/>
+          </w:tcPr>
+          <w:p>
+            <w:proofErr w:type="spellStart"/>
+            <w:r>
+              <w:t>inviaMailModeratore</w:t>
+            </w:r>
+            <w:proofErr w:type="spellEnd"/>
+            <w:r>
+              <w:t>()</w:t>
+            </w:r>
+          </w:p>
+        </w:tc>
+        <w:tc>
+          <w:tcPr>
+            <w:tcW w:w="4960" w:type="dxa"/>
+          </w:tcPr>
+          <w:p>
+            <w:r>
+              <w:t xml:space="preserve">Consente </w:t>
+            </w:r>
+            <w:r>
+              <w:t>di inviare una mail al moderatore</w:t>
+            </w:r>
+          </w:p>
+        </w:tc>
+      </w:tr>
+      <w:tr>
+        <w:trPr>
+          <w:trHeight w:val="333"/>
+        </w:trPr>
+        <w:tc>
+          <w:tcPr>
+            <w:tcW w:w="4960" w:type="dxa"/>
+          </w:tcPr>
+          <w:p>
+            <w:proofErr w:type="spellStart"/>
+            <w:r>
+              <w:t>inviaMailOrdine</w:t>
+            </w:r>
+            <w:proofErr w:type="spellEnd"/>
+            <w:r>
+              <w:t>()</w:t>
+            </w:r>
+          </w:p>
+        </w:tc>
+        <w:tc>
+          <w:tcPr>
+            <w:tcW w:w="4960" w:type="dxa"/>
+          </w:tcPr>
+          <w:p>
+            <w:r>
+              <w:t>Consente di inviare una mail con l’ordine al Cliente</w:t>
+            </w:r>
+          </w:p>
+        </w:tc>
+      </w:tr>
+      <w:tr>
+        <w:trPr>
+          <w:trHeight w:val="333"/>
+        </w:trPr>
+        <w:tc>
+          <w:tcPr>
+            <w:tcW w:w="4960" w:type="dxa"/>
+          </w:tcPr>
+          <w:p>
+            <w:proofErr w:type="spellStart"/>
+            <w:r>
+              <w:t>inviaConfermaBan</w:t>
+            </w:r>
+            <w:proofErr w:type="spellEnd"/>
+            <w:r>
+              <w:t>()</w:t>
+            </w:r>
+          </w:p>
+        </w:tc>
+        <w:tc>
+          <w:tcPr>
+            <w:tcW w:w="4960" w:type="dxa"/>
+          </w:tcPr>
+          <w:p>
+            <w:r>
+              <w:t xml:space="preserve">Consente di inviare una mail di avvenuto </w:t>
+            </w:r>
+            <w:proofErr w:type="spellStart"/>
+            <w:r>
+              <w:t>ban</w:t>
+            </w:r>
+            <w:proofErr w:type="spellEnd"/>
+            <w:r>
+              <w:t xml:space="preserve"> dell’Azienda</w:t>
+            </w:r>
+          </w:p>
+        </w:tc>
+      </w:tr>
+    </w:tbl>
+    <w:p>
+      <w:pPr>
+        <w:sectPr>
+          <w:pgSz w:w="11906" w:h="16838"/>
+          <w:pgMar w:top="1417" w:right="1134" w:bottom="1134" w:left="1134" w:header="708" w:footer="708" w:gutter="0"/>
+          <w:cols w:space="708"/>
+          <w:docGrid w:linePitch="360"/>
+        </w:sectPr>
+      </w:pPr>
+    </w:p>
+    <w:p/>
     <w:p/>
     <w:p>
       <w:r>
@@ -2861,9 +3523,11 @@
             <w:pPr>
               <w:jc w:val="center"/>
             </w:pPr>
+            <w:proofErr w:type="spellStart"/>
             <w:r>
               <w:t>GestoreUtente</w:t>
             </w:r>
+            <w:proofErr w:type="spellEnd"/>
           </w:p>
         </w:tc>
         <w:tc>
@@ -2874,8 +3538,13 @@
             <w:pPr>
               <w:jc w:val="center"/>
             </w:pPr>
-            <w:r>
-              <w:t>registraCliente()</w:t>
+            <w:proofErr w:type="spellStart"/>
+            <w:r>
+              <w:t>registraCliente</w:t>
+            </w:r>
+            <w:proofErr w:type="spellEnd"/>
+            <w:r>
+              <w:t>()</w:t>
             </w:r>
           </w:p>
           <w:p>
@@ -2890,16 +3559,26 @@
             <w:pPr>
               <w:jc w:val="center"/>
             </w:pPr>
-            <w:r>
-              <w:t>logout()</w:t>
+            <w:proofErr w:type="spellStart"/>
+            <w:r>
+              <w:t>logout</w:t>
+            </w:r>
+            <w:proofErr w:type="spellEnd"/>
+            <w:r>
+              <w:t>()</w:t>
             </w:r>
           </w:p>
           <w:p>
             <w:pPr>
               <w:jc w:val="center"/>
             </w:pPr>
-            <w:r>
-              <w:t>modificaProfiloCliente()</w:t>
+            <w:proofErr w:type="spellStart"/>
+            <w:r>
+              <w:t>modificaProfiloCliente</w:t>
+            </w:r>
+            <w:proofErr w:type="spellEnd"/>
+            <w:r>
+              <w:t>()</w:t>
             </w:r>
           </w:p>
         </w:tc>
@@ -2911,8 +3590,13 @@
             <w:pPr>
               <w:jc w:val="center"/>
             </w:pPr>
-            <w:r>
-              <w:t>registraAzienda()</w:t>
+            <w:proofErr w:type="spellStart"/>
+            <w:r>
+              <w:t>registraAzienda</w:t>
+            </w:r>
+            <w:proofErr w:type="spellEnd"/>
+            <w:r>
+              <w:t>()</w:t>
             </w:r>
           </w:p>
           <w:p>
@@ -2927,40 +3611,65 @@
             <w:pPr>
               <w:jc w:val="center"/>
             </w:pPr>
-            <w:r>
-              <w:t>logout()</w:t>
+            <w:proofErr w:type="spellStart"/>
+            <w:r>
+              <w:t>logout</w:t>
+            </w:r>
+            <w:proofErr w:type="spellEnd"/>
+            <w:r>
+              <w:t>()</w:t>
             </w:r>
           </w:p>
           <w:p>
             <w:pPr>
               <w:jc w:val="center"/>
             </w:pPr>
-            <w:r>
-              <w:t>modificaProfiloAzienda()</w:t>
+            <w:proofErr w:type="spellStart"/>
+            <w:r>
+              <w:t>modificaProfiloAzienda</w:t>
+            </w:r>
+            <w:proofErr w:type="spellEnd"/>
+            <w:r>
+              <w:t>()</w:t>
             </w:r>
           </w:p>
           <w:p>
             <w:pPr>
               <w:jc w:val="center"/>
             </w:pPr>
-            <w:r>
-              <w:t>inserisciProdotto()</w:t>
+            <w:proofErr w:type="spellStart"/>
+            <w:r>
+              <w:t>inserisciProdotto</w:t>
+            </w:r>
+            <w:proofErr w:type="spellEnd"/>
+            <w:r>
+              <w:t>()</w:t>
             </w:r>
           </w:p>
           <w:p>
             <w:pPr>
               <w:jc w:val="center"/>
             </w:pPr>
-            <w:r>
-              <w:t>modificaProdotto()</w:t>
+            <w:proofErr w:type="spellStart"/>
+            <w:r>
+              <w:t>modificaProdotto</w:t>
+            </w:r>
+            <w:proofErr w:type="spellEnd"/>
+            <w:r>
+              <w:t>()</w:t>
             </w:r>
           </w:p>
           <w:p>
             <w:pPr>
               <w:jc w:val="center"/>
             </w:pPr>
-            <w:r>
-              <w:t>rimuoviProdotto()</w:t>
+            <w:proofErr w:type="spellStart"/>
+            <w:r>
+              <w:t>rimuoviProdotto</w:t>
+            </w:r>
+            <w:proofErr w:type="spellEnd"/>
+            <w:r>
+              <w:t>()</w:t>
             </w:r>
           </w:p>
         </w:tc>
@@ -2972,8 +3681,13 @@
             <w:pPr>
               <w:jc w:val="center"/>
             </w:pPr>
-            <w:r>
-              <w:t>registraFattorino()</w:t>
+            <w:proofErr w:type="spellStart"/>
+            <w:r>
+              <w:t>registraFattorino</w:t>
+            </w:r>
+            <w:proofErr w:type="spellEnd"/>
+            <w:r>
+              <w:t>()</w:t>
             </w:r>
           </w:p>
           <w:p>
@@ -2988,16 +3702,26 @@
             <w:pPr>
               <w:jc w:val="center"/>
             </w:pPr>
-            <w:r>
-              <w:t>logout()</w:t>
+            <w:proofErr w:type="spellStart"/>
+            <w:r>
+              <w:t>logout</w:t>
+            </w:r>
+            <w:proofErr w:type="spellEnd"/>
+            <w:r>
+              <w:t>()</w:t>
             </w:r>
           </w:p>
           <w:p>
             <w:pPr>
               <w:jc w:val="center"/>
             </w:pPr>
-            <w:r>
-              <w:t>modificaProfiloFattorino()</w:t>
+            <w:proofErr w:type="spellStart"/>
+            <w:r>
+              <w:t>modificaProfiloFattorino</w:t>
+            </w:r>
+            <w:proofErr w:type="spellEnd"/>
+            <w:r>
+              <w:t>()</w:t>
             </w:r>
           </w:p>
         </w:tc>
@@ -3017,8 +3741,13 @@
             <w:pPr>
               <w:jc w:val="center"/>
             </w:pPr>
-            <w:r>
-              <w:t>logout()</w:t>
+            <w:proofErr w:type="spellStart"/>
+            <w:r>
+              <w:t>logout</w:t>
+            </w:r>
+            <w:proofErr w:type="spellEnd"/>
+            <w:r>
+              <w:t>()</w:t>
             </w:r>
           </w:p>
         </w:tc>
@@ -3032,9 +3761,11 @@
             <w:pPr>
               <w:jc w:val="center"/>
             </w:pPr>
+            <w:proofErr w:type="spellStart"/>
             <w:r>
               <w:t>GestoreMail</w:t>
             </w:r>
+            <w:proofErr w:type="spellEnd"/>
           </w:p>
         </w:tc>
         <w:tc>
@@ -3045,8 +3776,13 @@
             <w:pPr>
               <w:jc w:val="center"/>
             </w:pPr>
-            <w:r>
-              <w:t>inserisciSegnalazioneAzienda()</w:t>
+            <w:proofErr w:type="spellStart"/>
+            <w:r>
+              <w:t>inserisciSegnalazioneAzienda</w:t>
+            </w:r>
+            <w:proofErr w:type="spellEnd"/>
+            <w:r>
+              <w:t>()</w:t>
             </w:r>
           </w:p>
         </w:tc>
@@ -3078,8 +3814,13 @@
             <w:pPr>
               <w:jc w:val="center"/>
             </w:pPr>
-            <w:r>
-              <w:t>gestisciSegnalazioneAzienda()</w:t>
+            <w:proofErr w:type="spellStart"/>
+            <w:r>
+              <w:t>gestisciSegnalazioneAzienda</w:t>
+            </w:r>
+            <w:proofErr w:type="spellEnd"/>
+            <w:r>
+              <w:t>()</w:t>
             </w:r>
           </w:p>
         </w:tc>
@@ -3103,8 +3844,13 @@
             <w:pPr>
               <w:jc w:val="center"/>
             </w:pPr>
-            <w:r>
-              <w:t>visualizzaProfilo()</w:t>
+            <w:proofErr w:type="spellStart"/>
+            <w:r>
+              <w:t>visualizzaProfilo</w:t>
+            </w:r>
+            <w:proofErr w:type="spellEnd"/>
+            <w:r>
+              <w:t>()</w:t>
             </w:r>
           </w:p>
         </w:tc>
@@ -3116,16 +3862,26 @@
             <w:pPr>
               <w:jc w:val="center"/>
             </w:pPr>
-            <w:r>
-              <w:t>visualizzaProfilo()</w:t>
+            <w:proofErr w:type="spellStart"/>
+            <w:r>
+              <w:t>visualizzaProfilo</w:t>
+            </w:r>
+            <w:proofErr w:type="spellEnd"/>
+            <w:r>
+              <w:t>()</w:t>
             </w:r>
           </w:p>
           <w:p>
             <w:pPr>
               <w:jc w:val="center"/>
             </w:pPr>
-            <w:r>
-              <w:t>VisualizzaMenu()</w:t>
+            <w:proofErr w:type="spellStart"/>
+            <w:r>
+              <w:t>VisualizzaMenu</w:t>
+            </w:r>
+            <w:proofErr w:type="spellEnd"/>
+            <w:r>
+              <w:t>()</w:t>
             </w:r>
           </w:p>
         </w:tc>
@@ -3137,8 +3893,13 @@
             <w:pPr>
               <w:jc w:val="center"/>
             </w:pPr>
-            <w:r>
-              <w:t>visualizzaProfilo()</w:t>
+            <w:proofErr w:type="spellStart"/>
+            <w:r>
+              <w:t>visualizzaProfilo</w:t>
+            </w:r>
+            <w:proofErr w:type="spellEnd"/>
+            <w:r>
+              <w:t>()</w:t>
             </w:r>
           </w:p>
         </w:tc>
@@ -3157,10 +3918,13 @@
     <w:p/>
     <w:p>
       <w:r>
-        <w:t>Vedere issue</w:t>
-      </w:r>
-      <w:bookmarkStart w:id="13" w:name="_GoBack"/>
-      <w:bookmarkEnd w:id="13"/>
+        <w:t xml:space="preserve">Vedere </w:t>
+      </w:r>
+      <w:proofErr w:type="spellStart"/>
+      <w:r>
+        <w:t>issue</w:t>
+      </w:r>
+      <w:proofErr w:type="spellEnd"/>
     </w:p>
     <w:sectPr>
       <w:pgSz w:w="16838" w:h="11906" w:orient="landscape"/>
@@ -6396,7 +7160,7 @@
       </w:pPr>
     </w:pPrDefault>
   </w:docDefaults>
-  <w:latentStyles w:defLockedState="0" w:defUIPriority="99" w:defSemiHidden="0" w:defUnhideWhenUsed="0" w:defQFormat="0" w:count="377">
+  <w:latentStyles w:defLockedState="0" w:defUIPriority="99" w:defSemiHidden="0" w:defUnhideWhenUsed="0" w:defQFormat="0" w:count="376">
     <w:lsdException w:name="Normal" w:uiPriority="0" w:qFormat="1"/>
     <w:lsdException w:name="heading 1" w:uiPriority="9" w:qFormat="1"/>
     <w:lsdException w:name="heading 2" w:semiHidden="1" w:uiPriority="9" w:unhideWhenUsed="1" w:qFormat="1"/>
@@ -6502,6 +7266,7 @@
     <w:lsdException w:name="HTML Sample" w:semiHidden="1" w:unhideWhenUsed="1"/>
     <w:lsdException w:name="HTML Typewriter" w:semiHidden="1" w:unhideWhenUsed="1"/>
     <w:lsdException w:name="HTML Variable" w:semiHidden="1" w:unhideWhenUsed="1"/>
+    <w:lsdException w:name="Normal Table" w:semiHidden="1" w:unhideWhenUsed="1"/>
     <w:lsdException w:name="annotation subject" w:semiHidden="1" w:unhideWhenUsed="1"/>
     <w:lsdException w:name="No List" w:semiHidden="1" w:unhideWhenUsed="1"/>
     <w:lsdException w:name="Outline List 1" w:semiHidden="1" w:unhideWhenUsed="1"/>
@@ -6548,8 +7313,10 @@
     <w:lsdException w:name="Table Subtle 2" w:semiHidden="1" w:unhideWhenUsed="1"/>
     <w:lsdException w:name="Table Web 1" w:semiHidden="1" w:unhideWhenUsed="1"/>
     <w:lsdException w:name="Table Web 2" w:semiHidden="1" w:unhideWhenUsed="1"/>
+    <w:lsdException w:name="Table Web 3" w:semiHidden="1" w:unhideWhenUsed="1"/>
     <w:lsdException w:name="Balloon Text" w:semiHidden="1" w:unhideWhenUsed="1"/>
     <w:lsdException w:name="Table Grid" w:uiPriority="39"/>
+    <w:lsdException w:name="Table Theme" w:semiHidden="1" w:unhideWhenUsed="1"/>
     <w:lsdException w:name="Placeholder Text" w:semiHidden="1"/>
     <w:lsdException w:name="No Spacing" w:uiPriority="1" w:qFormat="1"/>
     <w:lsdException w:name="Light Shading" w:uiPriority="60"/>
@@ -6770,7 +7537,6 @@
     <w:lsdException w:name="Hashtag" w:semiHidden="1" w:unhideWhenUsed="1"/>
     <w:lsdException w:name="Unresolved Mention" w:semiHidden="1" w:unhideWhenUsed="1"/>
     <w:lsdException w:name="Smart Link" w:semiHidden="1" w:unhideWhenUsed="1"/>
-    <w:lsdException w:name="Smart Link Error" w:semiHidden="1" w:unhideWhenUsed="1"/>
   </w:latentStyles>
   <w:style w:type="paragraph" w:default="1" w:styleId="Normale">
     <w:name w:val="Normal"/>
@@ -7346,7 +8112,7 @@
 </file>
 
 <file path=customXml/itemProps1.xml><?xml version="1.0" encoding="utf-8"?>
-<ds:datastoreItem xmlns:ds="http://schemas.openxmlformats.org/officeDocument/2006/customXml" ds:itemID="{E818E8FF-D357-4E82-BB16-20826CAC36DD}">
+<ds:datastoreItem xmlns:ds="http://schemas.openxmlformats.org/officeDocument/2006/customXml" ds:itemID="{97CFB7BA-B7FF-43F1-9DB4-E9DCC04D94D5}">
   <ds:schemaRefs>
     <ds:schemaRef ds:uri="http://schemas.openxmlformats.org/officeDocument/2006/bibliography"/>
   </ds:schemaRefs>

</xml_diff>

<commit_message>
Aggiunte le boundary conditions nel SDD + piccolo fix
Fixati titoli riguardanti i servizi
</commit_message>
<xml_diff>
--- a/Documents/Eat & Reoder SDD.docx
+++ b/Documents/Eat & Reoder SDD.docx
@@ -181,7 +181,6 @@
           <w:lang w:val="en-US"/>
         </w:rPr>
       </w:pPr>
-      <w:proofErr w:type="spellStart"/>
       <w:r>
         <w:rPr>
           <w:b/>
@@ -190,18 +189,7 @@
           <w:szCs w:val="28"/>
           <w:lang w:val="en-US"/>
         </w:rPr>
-        <w:t>Docente</w:t>
-      </w:r>
-      <w:proofErr w:type="spellEnd"/>
-      <w:r>
-        <w:rPr>
-          <w:b/>
-          <w:bCs/>
-          <w:sz w:val="28"/>
-          <w:szCs w:val="28"/>
-          <w:lang w:val="en-US"/>
-        </w:rPr>
-        <w:t>:</w:t>
+        <w:t>Docente:</w:t>
       </w:r>
     </w:p>
     <w:p>
@@ -389,8 +377,6 @@
           <w:r>
             <w:t>Sommario</w:t>
           </w:r>
-          <w:bookmarkStart w:id="0" w:name="_GoBack"/>
-          <w:bookmarkEnd w:id="0"/>
         </w:p>
         <w:p>
           <w:pPr>
@@ -413,7 +399,7 @@
           <w:r>
             <w:fldChar w:fldCharType="separate"/>
           </w:r>
-          <w:hyperlink w:anchor="_Toc27241985" w:history="1">
+          <w:hyperlink w:anchor="_Toc27242779" w:history="1">
             <w:r>
               <w:rPr>
                 <w:rStyle w:val="Collegamentoipertestuale"/>
@@ -440,7 +426,7 @@
                 <w:noProof/>
                 <w:webHidden/>
               </w:rPr>
-              <w:instrText xml:space="preserve"> PAGEREF _Toc27241985 \h </w:instrText>
+              <w:instrText xml:space="preserve"> PAGEREF _Toc27242779 \h </w:instrText>
             </w:r>
             <w:r>
               <w:rPr>
@@ -483,7 +469,7 @@
               <w:lang w:eastAsia="it-IT"/>
             </w:rPr>
           </w:pPr>
-          <w:hyperlink w:anchor="_Toc27241986" w:history="1">
+          <w:hyperlink w:anchor="_Toc27242780" w:history="1">
             <w:r>
               <w:rPr>
                 <w:rStyle w:val="Collegamentoipertestuale"/>
@@ -510,7 +496,7 @@
                 <w:noProof/>
                 <w:webHidden/>
               </w:rPr>
-              <w:instrText xml:space="preserve"> PAGEREF _Toc27241986 \h </w:instrText>
+              <w:instrText xml:space="preserve"> PAGEREF _Toc27242780 \h </w:instrText>
             </w:r>
             <w:r>
               <w:rPr>
@@ -553,7 +539,7 @@
               <w:lang w:eastAsia="it-IT"/>
             </w:rPr>
           </w:pPr>
-          <w:hyperlink w:anchor="_Toc27241987" w:history="1">
+          <w:hyperlink w:anchor="_Toc27242781" w:history="1">
             <w:r>
               <w:rPr>
                 <w:rStyle w:val="Collegamentoipertestuale"/>
@@ -580,7 +566,7 @@
                 <w:noProof/>
                 <w:webHidden/>
               </w:rPr>
-              <w:instrText xml:space="preserve"> PAGEREF _Toc27241987 \h </w:instrText>
+              <w:instrText xml:space="preserve"> PAGEREF _Toc27242781 \h </w:instrText>
             </w:r>
             <w:r>
               <w:rPr>
@@ -623,7 +609,7 @@
               <w:lang w:eastAsia="it-IT"/>
             </w:rPr>
           </w:pPr>
-          <w:hyperlink w:anchor="_Toc27241988" w:history="1">
+          <w:hyperlink w:anchor="_Toc27242782" w:history="1">
             <w:r>
               <w:rPr>
                 <w:rStyle w:val="Collegamentoipertestuale"/>
@@ -650,7 +636,7 @@
                 <w:noProof/>
                 <w:webHidden/>
               </w:rPr>
-              <w:instrText xml:space="preserve"> PAGEREF _Toc27241988 \h </w:instrText>
+              <w:instrText xml:space="preserve"> PAGEREF _Toc27242782 \h </w:instrText>
             </w:r>
             <w:r>
               <w:rPr>
@@ -693,7 +679,7 @@
               <w:lang w:eastAsia="it-IT"/>
             </w:rPr>
           </w:pPr>
-          <w:hyperlink w:anchor="_Toc27241989" w:history="1">
+          <w:hyperlink w:anchor="_Toc27242783" w:history="1">
             <w:r>
               <w:rPr>
                 <w:rStyle w:val="Collegamentoipertestuale"/>
@@ -720,7 +706,7 @@
                 <w:noProof/>
                 <w:webHidden/>
               </w:rPr>
-              <w:instrText xml:space="preserve"> PAGEREF _Toc27241989 \h </w:instrText>
+              <w:instrText xml:space="preserve"> PAGEREF _Toc27242783 \h </w:instrText>
             </w:r>
             <w:r>
               <w:rPr>
@@ -763,7 +749,7 @@
               <w:lang w:eastAsia="it-IT"/>
             </w:rPr>
           </w:pPr>
-          <w:hyperlink w:anchor="_Toc27241990" w:history="1">
+          <w:hyperlink w:anchor="_Toc27242784" w:history="1">
             <w:r>
               <w:rPr>
                 <w:rStyle w:val="Collegamentoipertestuale"/>
@@ -790,7 +776,7 @@
                 <w:noProof/>
                 <w:webHidden/>
               </w:rPr>
-              <w:instrText xml:space="preserve"> PAGEREF _Toc27241990 \h </w:instrText>
+              <w:instrText xml:space="preserve"> PAGEREF _Toc27242784 \h </w:instrText>
             </w:r>
             <w:r>
               <w:rPr>
@@ -833,7 +819,7 @@
               <w:lang w:eastAsia="it-IT"/>
             </w:rPr>
           </w:pPr>
-          <w:hyperlink w:anchor="_Toc27241991" w:history="1">
+          <w:hyperlink w:anchor="_Toc27242785" w:history="1">
             <w:r>
               <w:rPr>
                 <w:rStyle w:val="Collegamentoipertestuale"/>
@@ -860,7 +846,7 @@
                 <w:noProof/>
                 <w:webHidden/>
               </w:rPr>
-              <w:instrText xml:space="preserve"> PAGEREF _Toc27241991 \h </w:instrText>
+              <w:instrText xml:space="preserve"> PAGEREF _Toc27242785 \h </w:instrText>
             </w:r>
             <w:r>
               <w:rPr>
@@ -903,7 +889,7 @@
               <w:lang w:eastAsia="it-IT"/>
             </w:rPr>
           </w:pPr>
-          <w:hyperlink w:anchor="_Toc27241992" w:history="1">
+          <w:hyperlink w:anchor="_Toc27242786" w:history="1">
             <w:r>
               <w:rPr>
                 <w:rStyle w:val="Collegamentoipertestuale"/>
@@ -930,7 +916,7 @@
                 <w:noProof/>
                 <w:webHidden/>
               </w:rPr>
-              <w:instrText xml:space="preserve"> PAGEREF _Toc27241992 \h </w:instrText>
+              <w:instrText xml:space="preserve"> PAGEREF _Toc27242786 \h </w:instrText>
             </w:r>
             <w:r>
               <w:rPr>
@@ -973,7 +959,7 @@
               <w:lang w:eastAsia="it-IT"/>
             </w:rPr>
           </w:pPr>
-          <w:hyperlink w:anchor="_Toc27241993" w:history="1">
+          <w:hyperlink w:anchor="_Toc27242787" w:history="1">
             <w:r>
               <w:rPr>
                 <w:rStyle w:val="Collegamentoipertestuale"/>
@@ -1000,7 +986,7 @@
                 <w:noProof/>
                 <w:webHidden/>
               </w:rPr>
-              <w:instrText xml:space="preserve"> PAGEREF _Toc27241993 \h </w:instrText>
+              <w:instrText xml:space="preserve"> PAGEREF _Toc27242787 \h </w:instrText>
             </w:r>
             <w:r>
               <w:rPr>
@@ -1043,11 +1029,12 @@
               <w:lang w:eastAsia="it-IT"/>
             </w:rPr>
           </w:pPr>
-          <w:hyperlink w:anchor="_Toc27241994" w:history="1">
+          <w:hyperlink w:anchor="_Toc27242788" w:history="1">
             <w:r>
               <w:rPr>
                 <w:rStyle w:val="Collegamentoipertestuale"/>
                 <w:noProof/>
+                <w:lang w:val="en-US"/>
               </w:rPr>
               <w:t>1.4. Riferimenti</w:t>
             </w:r>
@@ -1070,7 +1057,7 @@
                 <w:noProof/>
                 <w:webHidden/>
               </w:rPr>
-              <w:instrText xml:space="preserve"> PAGEREF _Toc27241994 \h </w:instrText>
+              <w:instrText xml:space="preserve"> PAGEREF _Toc27242788 \h </w:instrText>
             </w:r>
             <w:r>
               <w:rPr>
@@ -1113,7 +1100,7 @@
               <w:lang w:eastAsia="it-IT"/>
             </w:rPr>
           </w:pPr>
-          <w:hyperlink w:anchor="_Toc27241995" w:history="1">
+          <w:hyperlink w:anchor="_Toc27242789" w:history="1">
             <w:r>
               <w:rPr>
                 <w:rStyle w:val="Collegamentoipertestuale"/>
@@ -1140,7 +1127,7 @@
                 <w:noProof/>
                 <w:webHidden/>
               </w:rPr>
-              <w:instrText xml:space="preserve"> PAGEREF _Toc27241995 \h </w:instrText>
+              <w:instrText xml:space="preserve"> PAGEREF _Toc27242789 \h </w:instrText>
             </w:r>
             <w:r>
               <w:rPr>
@@ -1183,7 +1170,7 @@
               <w:lang w:eastAsia="it-IT"/>
             </w:rPr>
           </w:pPr>
-          <w:hyperlink w:anchor="_Toc27241996" w:history="1">
+          <w:hyperlink w:anchor="_Toc27242790" w:history="1">
             <w:r>
               <w:rPr>
                 <w:rStyle w:val="Collegamentoipertestuale"/>
@@ -1210,7 +1197,7 @@
                 <w:noProof/>
                 <w:webHidden/>
               </w:rPr>
-              <w:instrText xml:space="preserve"> PAGEREF _Toc27241996 \h </w:instrText>
+              <w:instrText xml:space="preserve"> PAGEREF _Toc27242790 \h </w:instrText>
             </w:r>
             <w:r>
               <w:rPr>
@@ -1253,7 +1240,7 @@
               <w:lang w:eastAsia="it-IT"/>
             </w:rPr>
           </w:pPr>
-          <w:hyperlink w:anchor="_Toc27241997" w:history="1">
+          <w:hyperlink w:anchor="_Toc27242791" w:history="1">
             <w:r>
               <w:rPr>
                 <w:rStyle w:val="Collegamentoipertestuale"/>
@@ -1280,7 +1267,7 @@
                 <w:noProof/>
                 <w:webHidden/>
               </w:rPr>
-              <w:instrText xml:space="preserve"> PAGEREF _Toc27241997 \h </w:instrText>
+              <w:instrText xml:space="preserve"> PAGEREF _Toc27242791 \h </w:instrText>
             </w:r>
             <w:r>
               <w:rPr>
@@ -1323,7 +1310,7 @@
               <w:lang w:eastAsia="it-IT"/>
             </w:rPr>
           </w:pPr>
-          <w:hyperlink w:anchor="_Toc27241998" w:history="1">
+          <w:hyperlink w:anchor="_Toc27242792" w:history="1">
             <w:r>
               <w:rPr>
                 <w:rStyle w:val="Collegamentoipertestuale"/>
@@ -1350,7 +1337,7 @@
                 <w:noProof/>
                 <w:webHidden/>
               </w:rPr>
-              <w:instrText xml:space="preserve"> PAGEREF _Toc27241998 \h </w:instrText>
+              <w:instrText xml:space="preserve"> PAGEREF _Toc27242792 \h </w:instrText>
             </w:r>
             <w:r>
               <w:rPr>
@@ -1393,7 +1380,7 @@
               <w:lang w:eastAsia="it-IT"/>
             </w:rPr>
           </w:pPr>
-          <w:hyperlink w:anchor="_Toc27241999" w:history="1">
+          <w:hyperlink w:anchor="_Toc27242793" w:history="1">
             <w:r>
               <w:rPr>
                 <w:rStyle w:val="Collegamentoipertestuale"/>
@@ -1420,7 +1407,7 @@
                 <w:noProof/>
                 <w:webHidden/>
               </w:rPr>
-              <w:instrText xml:space="preserve"> PAGEREF _Toc27241999 \h </w:instrText>
+              <w:instrText xml:space="preserve"> PAGEREF _Toc27242793 \h </w:instrText>
             </w:r>
             <w:r>
               <w:rPr>
@@ -1463,7 +1450,7 @@
               <w:lang w:eastAsia="it-IT"/>
             </w:rPr>
           </w:pPr>
-          <w:hyperlink w:anchor="_Toc27242000" w:history="1">
+          <w:hyperlink w:anchor="_Toc27242794" w:history="1">
             <w:r>
               <w:rPr>
                 <w:rStyle w:val="Collegamentoipertestuale"/>
@@ -1490,7 +1477,7 @@
                 <w:noProof/>
                 <w:webHidden/>
               </w:rPr>
-              <w:instrText xml:space="preserve"> PAGEREF _Toc27242000 \h </w:instrText>
+              <w:instrText xml:space="preserve"> PAGEREF _Toc27242794 \h </w:instrText>
             </w:r>
             <w:r>
               <w:rPr>
@@ -1533,7 +1520,7 @@
               <w:lang w:eastAsia="it-IT"/>
             </w:rPr>
           </w:pPr>
-          <w:hyperlink w:anchor="_Toc27242001" w:history="1">
+          <w:hyperlink w:anchor="_Toc27242795" w:history="1">
             <w:r>
               <w:rPr>
                 <w:rStyle w:val="Collegamentoipertestuale"/>
@@ -1560,7 +1547,7 @@
                 <w:noProof/>
                 <w:webHidden/>
               </w:rPr>
-              <w:instrText xml:space="preserve"> PAGEREF _Toc27242001 \h </w:instrText>
+              <w:instrText xml:space="preserve"> PAGEREF _Toc27242795 \h </w:instrText>
             </w:r>
             <w:r>
               <w:rPr>
@@ -1603,7 +1590,7 @@
               <w:lang w:eastAsia="it-IT"/>
             </w:rPr>
           </w:pPr>
-          <w:hyperlink w:anchor="_Toc27242002" w:history="1">
+          <w:hyperlink w:anchor="_Toc27242796" w:history="1">
             <w:r>
               <w:rPr>
                 <w:rStyle w:val="Collegamentoipertestuale"/>
@@ -1630,7 +1617,7 @@
                 <w:noProof/>
                 <w:webHidden/>
               </w:rPr>
-              <w:instrText xml:space="preserve"> PAGEREF _Toc27242002 \h </w:instrText>
+              <w:instrText xml:space="preserve"> PAGEREF _Toc27242796 \h </w:instrText>
             </w:r>
             <w:r>
               <w:rPr>
@@ -1673,7 +1660,7 @@
               <w:lang w:eastAsia="it-IT"/>
             </w:rPr>
           </w:pPr>
-          <w:hyperlink w:anchor="_Toc27242003" w:history="1">
+          <w:hyperlink w:anchor="_Toc27242797" w:history="1">
             <w:r>
               <w:rPr>
                 <w:rStyle w:val="Collegamentoipertestuale"/>
@@ -1700,7 +1687,287 @@
                 <w:noProof/>
                 <w:webHidden/>
               </w:rPr>
-              <w:instrText xml:space="preserve"> PAGEREF _Toc27242003 \h </w:instrText>
+              <w:instrText xml:space="preserve"> PAGEREF _Toc27242797 \h </w:instrText>
+            </w:r>
+            <w:r>
+              <w:rPr>
+                <w:noProof/>
+                <w:webHidden/>
+              </w:rPr>
+            </w:r>
+            <w:r>
+              <w:rPr>
+                <w:noProof/>
+                <w:webHidden/>
+              </w:rPr>
+              <w:fldChar w:fldCharType="separate"/>
+            </w:r>
+            <w:r>
+              <w:rPr>
+                <w:noProof/>
+                <w:webHidden/>
+              </w:rPr>
+              <w:t>9</w:t>
+            </w:r>
+            <w:r>
+              <w:rPr>
+                <w:noProof/>
+                <w:webHidden/>
+              </w:rPr>
+              <w:fldChar w:fldCharType="end"/>
+            </w:r>
+          </w:hyperlink>
+        </w:p>
+        <w:p>
+          <w:pPr>
+            <w:pStyle w:val="Sommario3"/>
+            <w:tabs>
+              <w:tab w:val="right" w:leader="dot" w:pos="9628"/>
+            </w:tabs>
+            <w:rPr>
+              <w:rFonts w:asciiTheme="minorHAnsi" w:eastAsiaTheme="minorEastAsia" w:hAnsiTheme="minorHAnsi"/>
+              <w:noProof/>
+              <w:lang w:eastAsia="it-IT"/>
+            </w:rPr>
+          </w:pPr>
+          <w:hyperlink w:anchor="_Toc27242798" w:history="1">
+            <w:r>
+              <w:rPr>
+                <w:rStyle w:val="Collegamentoipertestuale"/>
+                <w:noProof/>
+              </w:rPr>
+              <w:t>2.5.1. First Start-up</w:t>
+            </w:r>
+            <w:r>
+              <w:rPr>
+                <w:noProof/>
+                <w:webHidden/>
+              </w:rPr>
+              <w:tab/>
+            </w:r>
+            <w:r>
+              <w:rPr>
+                <w:noProof/>
+                <w:webHidden/>
+              </w:rPr>
+              <w:fldChar w:fldCharType="begin"/>
+            </w:r>
+            <w:r>
+              <w:rPr>
+                <w:noProof/>
+                <w:webHidden/>
+              </w:rPr>
+              <w:instrText xml:space="preserve"> PAGEREF _Toc27242798 \h </w:instrText>
+            </w:r>
+            <w:r>
+              <w:rPr>
+                <w:noProof/>
+                <w:webHidden/>
+              </w:rPr>
+            </w:r>
+            <w:r>
+              <w:rPr>
+                <w:noProof/>
+                <w:webHidden/>
+              </w:rPr>
+              <w:fldChar w:fldCharType="separate"/>
+            </w:r>
+            <w:r>
+              <w:rPr>
+                <w:noProof/>
+                <w:webHidden/>
+              </w:rPr>
+              <w:t>9</w:t>
+            </w:r>
+            <w:r>
+              <w:rPr>
+                <w:noProof/>
+                <w:webHidden/>
+              </w:rPr>
+              <w:fldChar w:fldCharType="end"/>
+            </w:r>
+          </w:hyperlink>
+        </w:p>
+        <w:p>
+          <w:pPr>
+            <w:pStyle w:val="Sommario3"/>
+            <w:tabs>
+              <w:tab w:val="right" w:leader="dot" w:pos="9628"/>
+            </w:tabs>
+            <w:rPr>
+              <w:rFonts w:asciiTheme="minorHAnsi" w:eastAsiaTheme="minorEastAsia" w:hAnsiTheme="minorHAnsi"/>
+              <w:noProof/>
+              <w:lang w:eastAsia="it-IT"/>
+            </w:rPr>
+          </w:pPr>
+          <w:hyperlink w:anchor="_Toc27242799" w:history="1">
+            <w:r>
+              <w:rPr>
+                <w:rStyle w:val="Collegamentoipertestuale"/>
+                <w:noProof/>
+              </w:rPr>
+              <w:t>2.5.2. Start-up (a seguito di un fallimento)</w:t>
+            </w:r>
+            <w:r>
+              <w:rPr>
+                <w:noProof/>
+                <w:webHidden/>
+              </w:rPr>
+              <w:tab/>
+            </w:r>
+            <w:r>
+              <w:rPr>
+                <w:noProof/>
+                <w:webHidden/>
+              </w:rPr>
+              <w:fldChar w:fldCharType="begin"/>
+            </w:r>
+            <w:r>
+              <w:rPr>
+                <w:noProof/>
+                <w:webHidden/>
+              </w:rPr>
+              <w:instrText xml:space="preserve"> PAGEREF _Toc27242799 \h </w:instrText>
+            </w:r>
+            <w:r>
+              <w:rPr>
+                <w:noProof/>
+                <w:webHidden/>
+              </w:rPr>
+            </w:r>
+            <w:r>
+              <w:rPr>
+                <w:noProof/>
+                <w:webHidden/>
+              </w:rPr>
+              <w:fldChar w:fldCharType="separate"/>
+            </w:r>
+            <w:r>
+              <w:rPr>
+                <w:noProof/>
+                <w:webHidden/>
+              </w:rPr>
+              <w:t>9</w:t>
+            </w:r>
+            <w:r>
+              <w:rPr>
+                <w:noProof/>
+                <w:webHidden/>
+              </w:rPr>
+              <w:fldChar w:fldCharType="end"/>
+            </w:r>
+          </w:hyperlink>
+        </w:p>
+        <w:p>
+          <w:pPr>
+            <w:pStyle w:val="Sommario3"/>
+            <w:tabs>
+              <w:tab w:val="right" w:leader="dot" w:pos="9628"/>
+            </w:tabs>
+            <w:rPr>
+              <w:rFonts w:asciiTheme="minorHAnsi" w:eastAsiaTheme="minorEastAsia" w:hAnsiTheme="minorHAnsi"/>
+              <w:noProof/>
+              <w:lang w:eastAsia="it-IT"/>
+            </w:rPr>
+          </w:pPr>
+          <w:hyperlink w:anchor="_Toc27242800" w:history="1">
+            <w:r>
+              <w:rPr>
+                <w:rStyle w:val="Collegamentoipertestuale"/>
+                <w:noProof/>
+              </w:rPr>
+              <w:t>2.5.3. Terminazione</w:t>
+            </w:r>
+            <w:r>
+              <w:rPr>
+                <w:noProof/>
+                <w:webHidden/>
+              </w:rPr>
+              <w:tab/>
+            </w:r>
+            <w:r>
+              <w:rPr>
+                <w:noProof/>
+                <w:webHidden/>
+              </w:rPr>
+              <w:fldChar w:fldCharType="begin"/>
+            </w:r>
+            <w:r>
+              <w:rPr>
+                <w:noProof/>
+                <w:webHidden/>
+              </w:rPr>
+              <w:instrText xml:space="preserve"> PAGEREF _Toc27242800 \h </w:instrText>
+            </w:r>
+            <w:r>
+              <w:rPr>
+                <w:noProof/>
+                <w:webHidden/>
+              </w:rPr>
+            </w:r>
+            <w:r>
+              <w:rPr>
+                <w:noProof/>
+                <w:webHidden/>
+              </w:rPr>
+              <w:fldChar w:fldCharType="separate"/>
+            </w:r>
+            <w:r>
+              <w:rPr>
+                <w:noProof/>
+                <w:webHidden/>
+              </w:rPr>
+              <w:t>9</w:t>
+            </w:r>
+            <w:r>
+              <w:rPr>
+                <w:noProof/>
+                <w:webHidden/>
+              </w:rPr>
+              <w:fldChar w:fldCharType="end"/>
+            </w:r>
+          </w:hyperlink>
+        </w:p>
+        <w:p>
+          <w:pPr>
+            <w:pStyle w:val="Sommario3"/>
+            <w:tabs>
+              <w:tab w:val="right" w:leader="dot" w:pos="9628"/>
+            </w:tabs>
+            <w:rPr>
+              <w:rFonts w:asciiTheme="minorHAnsi" w:eastAsiaTheme="minorEastAsia" w:hAnsiTheme="minorHAnsi"/>
+              <w:noProof/>
+              <w:lang w:eastAsia="it-IT"/>
+            </w:rPr>
+          </w:pPr>
+          <w:hyperlink w:anchor="_Toc27242801" w:history="1">
+            <w:r>
+              <w:rPr>
+                <w:rStyle w:val="Collegamentoipertestuale"/>
+                <w:noProof/>
+              </w:rPr>
+              <w:t>2.5.4. Fallimento</w:t>
+            </w:r>
+            <w:r>
+              <w:rPr>
+                <w:noProof/>
+                <w:webHidden/>
+              </w:rPr>
+              <w:tab/>
+            </w:r>
+            <w:r>
+              <w:rPr>
+                <w:noProof/>
+                <w:webHidden/>
+              </w:rPr>
+              <w:fldChar w:fldCharType="begin"/>
+            </w:r>
+            <w:r>
+              <w:rPr>
+                <w:noProof/>
+                <w:webHidden/>
+              </w:rPr>
+              <w:instrText xml:space="preserve"> PAGEREF _Toc27242801 \h </w:instrText>
             </w:r>
             <w:r>
               <w:rPr>
@@ -1743,7 +2010,7 @@
               <w:lang w:eastAsia="it-IT"/>
             </w:rPr>
           </w:pPr>
-          <w:hyperlink w:anchor="_Toc27242004" w:history="1">
+          <w:hyperlink w:anchor="_Toc27242802" w:history="1">
             <w:r>
               <w:rPr>
                 <w:rStyle w:val="Collegamentoipertestuale"/>
@@ -1770,7 +2037,7 @@
                 <w:noProof/>
                 <w:webHidden/>
               </w:rPr>
-              <w:instrText xml:space="preserve"> PAGEREF _Toc27242004 \h </w:instrText>
+              <w:instrText xml:space="preserve"> PAGEREF _Toc27242802 \h </w:instrText>
             </w:r>
             <w:r>
               <w:rPr>
@@ -1813,7 +2080,7 @@
               <w:lang w:eastAsia="it-IT"/>
             </w:rPr>
           </w:pPr>
-          <w:hyperlink w:anchor="_Toc27242005" w:history="1">
+          <w:hyperlink w:anchor="_Toc27242803" w:history="1">
             <w:r>
               <w:rPr>
                 <w:rStyle w:val="Collegamentoipertestuale"/>
@@ -1840,7 +2107,7 @@
                 <w:noProof/>
                 <w:webHidden/>
               </w:rPr>
-              <w:instrText xml:space="preserve"> PAGEREF _Toc27242005 \h </w:instrText>
+              <w:instrText xml:space="preserve"> PAGEREF _Toc27242803 \h </w:instrText>
             </w:r>
             <w:r>
               <w:rPr>
@@ -1883,7 +2150,7 @@
               <w:lang w:eastAsia="it-IT"/>
             </w:rPr>
           </w:pPr>
-          <w:hyperlink w:anchor="_Toc27242006" w:history="1">
+          <w:hyperlink w:anchor="_Toc27242804" w:history="1">
             <w:r>
               <w:rPr>
                 <w:rStyle w:val="Collegamentoipertestuale"/>
@@ -1910,7 +2177,7 @@
                 <w:noProof/>
                 <w:webHidden/>
               </w:rPr>
-              <w:instrText xml:space="preserve"> PAGEREF _Toc27242006 \h </w:instrText>
+              <w:instrText xml:space="preserve"> PAGEREF _Toc27242804 \h </w:instrText>
             </w:r>
             <w:r>
               <w:rPr>
@@ -1953,7 +2220,7 @@
               <w:lang w:eastAsia="it-IT"/>
             </w:rPr>
           </w:pPr>
-          <w:hyperlink w:anchor="_Toc27242007" w:history="1">
+          <w:hyperlink w:anchor="_Toc27242805" w:history="1">
             <w:r>
               <w:rPr>
                 <w:rStyle w:val="Collegamentoipertestuale"/>
@@ -1980,7 +2247,7 @@
                 <w:noProof/>
                 <w:webHidden/>
               </w:rPr>
-              <w:instrText xml:space="preserve"> PAGEREF _Toc27242007 \h </w:instrText>
+              <w:instrText xml:space="preserve"> PAGEREF _Toc27242805 \h </w:instrText>
             </w:r>
             <w:r>
               <w:rPr>
@@ -2036,7 +2303,7 @@
       <w:pPr>
         <w:pStyle w:val="Titolo1"/>
       </w:pPr>
-      <w:bookmarkStart w:id="1" w:name="_Toc27241985"/>
+      <w:bookmarkStart w:id="0" w:name="_Toc27242779"/>
       <w:r>
         <w:lastRenderedPageBreak/>
         <w:t xml:space="preserve">1. </w:t>
@@ -2044,20 +2311,20 @@
       <w:r>
         <w:t>Introduzione</w:t>
       </w:r>
+      <w:bookmarkEnd w:id="0"/>
+    </w:p>
+    <w:p>
+      <w:pPr>
+        <w:pStyle w:val="Titolo2"/>
+      </w:pPr>
+      <w:bookmarkStart w:id="1" w:name="_Toc27242780"/>
+      <w:r>
+        <w:t xml:space="preserve">1.1. </w:t>
+      </w:r>
+      <w:r>
+        <w:t>Scopo del sistema</w:t>
+      </w:r>
       <w:bookmarkEnd w:id="1"/>
-    </w:p>
-    <w:p>
-      <w:pPr>
-        <w:pStyle w:val="Titolo2"/>
-      </w:pPr>
-      <w:bookmarkStart w:id="2" w:name="_Toc27241986"/>
-      <w:r>
-        <w:t xml:space="preserve">1.1. </w:t>
-      </w:r>
-      <w:r>
-        <w:t>Scopo del sistema</w:t>
-      </w:r>
-      <w:bookmarkEnd w:id="2"/>
     </w:p>
     <w:p>
       <w:r>
@@ -2461,45 +2728,37 @@
       <w:pPr>
         <w:pStyle w:val="Titolo2"/>
       </w:pPr>
-      <w:bookmarkStart w:id="3" w:name="_Toc27241987"/>
+      <w:bookmarkStart w:id="2" w:name="_Toc27242781"/>
       <w:r>
         <w:t>1.2. Design Goals</w:t>
       </w:r>
+      <w:bookmarkEnd w:id="2"/>
+    </w:p>
+    <w:p>
+      <w:r>
+        <w:t>La Web App Eat&amp;Reorder punterà al</w:t>
+      </w:r>
+      <w:r>
+        <w:t>l’essere il più lineare ed intuitiva possibile, in modo da offrire un’interfaccia grafica lineare ed intuitiva. Il sistema sottolinea, quindi, tramite la sua semplice interfaccia grafica, tutte le funzioni disponibili all’utente, il quale difficilmente troverà difficoltà nell’utilizzo di esse, evitando problemi ed inserimenti di dati errati.</w:t>
+      </w:r>
+    </w:p>
+    <w:p>
+      <w:r>
+        <w:t>Il sistema proposto rispetterà i seguenti criteri di design:</w:t>
+      </w:r>
+    </w:p>
+    <w:p>
+      <w:pPr>
+        <w:pStyle w:val="Titolo3"/>
+      </w:pPr>
+      <w:r>
+        <w:tab/>
+      </w:r>
+      <w:bookmarkStart w:id="3" w:name="_Toc27242782"/>
+      <w:r>
+        <w:t>1.2.1. DG1 Criteri di Usabilità</w:t>
+      </w:r>
       <w:bookmarkEnd w:id="3"/>
-    </w:p>
-    <w:p>
-      <w:r>
-        <w:t xml:space="preserve">La Web App </w:t>
-      </w:r>
-      <w:proofErr w:type="spellStart"/>
-      <w:r>
-        <w:t>Eat&amp;Reorder</w:t>
-      </w:r>
-      <w:proofErr w:type="spellEnd"/>
-      <w:r>
-        <w:t xml:space="preserve"> punterà al</w:t>
-      </w:r>
-      <w:r>
-        <w:t>l’essere il più lineare ed intuitiva possibile, in modo da offrire un’interfaccia grafica lineare ed intuitiva. Il sistema sottolinea, quindi, tramite la sua semplice interfaccia grafica, tutte le funzioni disponibili all’utente, il quale difficilmente troverà difficoltà nell’utilizzo di esse, evitando problemi ed inserimenti di dati errati.</w:t>
-      </w:r>
-    </w:p>
-    <w:p>
-      <w:r>
-        <w:t>Il sistema proposto rispetterà i seguenti criteri di design:</w:t>
-      </w:r>
-    </w:p>
-    <w:p>
-      <w:pPr>
-        <w:pStyle w:val="Titolo3"/>
-      </w:pPr>
-      <w:r>
-        <w:tab/>
-      </w:r>
-      <w:bookmarkStart w:id="4" w:name="_Toc27241988"/>
-      <w:r>
-        <w:t>1.2.1. DG1 Criteri di Usabilità</w:t>
-      </w:r>
-      <w:bookmarkEnd w:id="4"/>
     </w:p>
     <w:p>
       <w:pPr>
@@ -2539,11 +2798,11 @@
         <w:pStyle w:val="Titolo3"/>
         <w:ind w:firstLine="708"/>
       </w:pPr>
-      <w:bookmarkStart w:id="5" w:name="_Toc27241989"/>
+      <w:bookmarkStart w:id="4" w:name="_Toc27242783"/>
       <w:r>
         <w:t>1.2.2. DG2 Criteri di Affidabilità</w:t>
       </w:r>
-      <w:bookmarkEnd w:id="5"/>
+      <w:bookmarkEnd w:id="4"/>
     </w:p>
     <w:p>
       <w:pPr>
@@ -2622,7 +2881,7 @@
         <w:pStyle w:val="Titolo3"/>
         <w:ind w:firstLine="708"/>
       </w:pPr>
-      <w:bookmarkStart w:id="6" w:name="_Toc27241990"/>
+      <w:bookmarkStart w:id="5" w:name="_Toc27242784"/>
       <w:r>
         <w:t>1.2.</w:t>
       </w:r>
@@ -2632,7 +2891,7 @@
       <w:r>
         <w:t>. DG1 Criteri di Performance</w:t>
       </w:r>
-      <w:bookmarkEnd w:id="6"/>
+      <w:bookmarkEnd w:id="5"/>
     </w:p>
     <w:p>
       <w:pPr>
@@ -2714,7 +2973,7 @@
         <w:pStyle w:val="Titolo3"/>
         <w:ind w:left="372" w:firstLine="336"/>
       </w:pPr>
-      <w:bookmarkStart w:id="7" w:name="_Toc27241991"/>
+      <w:bookmarkStart w:id="6" w:name="_Toc27242785"/>
       <w:r>
         <w:t>1.2.</w:t>
       </w:r>
@@ -2730,7 +2989,7 @@
       <w:r>
         <w:t xml:space="preserve"> Criteri di Affidabilità</w:t>
       </w:r>
-      <w:bookmarkEnd w:id="7"/>
+      <w:bookmarkEnd w:id="6"/>
     </w:p>
     <w:p>
       <w:pPr>
@@ -2749,11 +3008,11 @@
         <w:pStyle w:val="Titolo3"/>
         <w:ind w:left="372" w:firstLine="336"/>
       </w:pPr>
-      <w:bookmarkStart w:id="8" w:name="_Toc27241992"/>
+      <w:bookmarkStart w:id="7" w:name="_Toc27242786"/>
       <w:r>
         <w:t>1.2.5. DG5 Criteri di Implementazione</w:t>
       </w:r>
-      <w:bookmarkEnd w:id="8"/>
+      <w:bookmarkEnd w:id="7"/>
     </w:p>
     <w:p>
       <w:pPr>
@@ -2771,29 +3030,15 @@
       <w:pPr>
         <w:pStyle w:val="Titolo2"/>
       </w:pPr>
-      <w:bookmarkStart w:id="9" w:name="_Toc27241993"/>
+      <w:bookmarkStart w:id="8" w:name="_Toc27242787"/>
       <w:r>
         <w:t>1.3. Definizioni, acronimi ed abbreviazioni</w:t>
       </w:r>
-      <w:bookmarkEnd w:id="9"/>
-    </w:p>
-    <w:p>
-      <w:pPr>
-        <w:rPr>
-          <w:lang w:val="en-US"/>
-        </w:rPr>
-      </w:pPr>
-      <w:r>
-        <w:rPr>
-          <w:lang w:val="en-US"/>
-        </w:rPr>
-        <w:t>DG</w:t>
-      </w:r>
-      <w:r>
-        <w:rPr>
-          <w:lang w:val="en-US"/>
-        </w:rPr>
-        <w:t>: Design Goal</w:t>
+      <w:bookmarkEnd w:id="8"/>
+    </w:p>
+    <w:p>
+      <w:r>
+        <w:t>DG: Design Goal</w:t>
       </w:r>
     </w:p>
     <w:p>
@@ -2810,51 +3055,46 @@
       </w:r>
     </w:p>
     <w:p>
-      <w:r>
-        <w:t xml:space="preserve">MVC: Model </w:t>
-      </w:r>
-      <w:proofErr w:type="spellStart"/>
-      <w:r>
-        <w:t>View</w:t>
-      </w:r>
-      <w:proofErr w:type="spellEnd"/>
-      <w:r>
-        <w:t xml:space="preserve"> P</w:t>
-      </w:r>
-      <w:r>
-        <w:t>attern</w:t>
-      </w:r>
-    </w:p>
-    <w:p>
-      <w:pPr>
-        <w:pStyle w:val="Titolo2"/>
-      </w:pPr>
-      <w:bookmarkStart w:id="10" w:name="_Toc27241994"/>
-      <w:r>
-        <w:lastRenderedPageBreak/>
-        <w:t>1.4. Riferimenti</w:t>
-      </w:r>
-      <w:bookmarkEnd w:id="10"/>
-    </w:p>
-    <w:p>
       <w:pPr>
         <w:rPr>
           <w:lang w:val="en-US"/>
         </w:rPr>
       </w:pPr>
-      <w:proofErr w:type="spellStart"/>
       <w:r>
         <w:rPr>
           <w:lang w:val="en-US"/>
         </w:rPr>
-        <w:t>Eat&amp;Reorder</w:t>
-      </w:r>
-      <w:proofErr w:type="spellEnd"/>
-      <w:r>
+        <w:t>MVC: Model View Pattern</w:t>
+      </w:r>
+    </w:p>
+    <w:p>
+      <w:pPr>
+        <w:pStyle w:val="Titolo2"/>
         <w:rPr>
           <w:lang w:val="en-US"/>
         </w:rPr>
-        <w:t xml:space="preserve"> RAD</w:t>
+      </w:pPr>
+      <w:bookmarkStart w:id="9" w:name="_Toc27242788"/>
+      <w:r>
+        <w:rPr>
+          <w:lang w:val="en-US"/>
+        </w:rPr>
+        <w:lastRenderedPageBreak/>
+        <w:t>1.4. Riferimenti</w:t>
+      </w:r>
+      <w:bookmarkEnd w:id="9"/>
+    </w:p>
+    <w:p>
+      <w:pPr>
+        <w:rPr>
+          <w:lang w:val="en-US"/>
+        </w:rPr>
+      </w:pPr>
+      <w:r>
+        <w:rPr>
+          <w:lang w:val="en-US"/>
+        </w:rPr>
+        <w:t>Eat&amp;Reorder RAD</w:t>
       </w:r>
     </w:p>
     <w:p>
@@ -2880,11 +3120,11 @@
       <w:pPr>
         <w:pStyle w:val="Titolo2"/>
       </w:pPr>
-      <w:bookmarkStart w:id="11" w:name="_Toc27241995"/>
+      <w:bookmarkStart w:id="10" w:name="_Toc27242789"/>
       <w:r>
         <w:t>1.5. Panoramica</w:t>
       </w:r>
-      <w:bookmarkEnd w:id="11"/>
+      <w:bookmarkEnd w:id="10"/>
     </w:p>
     <w:p>
       <w:r>
@@ -2964,50 +3204,42 @@
       <w:pPr>
         <w:pStyle w:val="Titolo1"/>
       </w:pPr>
-      <w:bookmarkStart w:id="12" w:name="_Toc27241996"/>
+      <w:bookmarkStart w:id="11" w:name="_Toc27242790"/>
       <w:r>
         <w:t>2. Architettura del Sistema</w:t>
       </w:r>
+      <w:bookmarkEnd w:id="11"/>
+    </w:p>
+    <w:p>
+      <w:pPr>
+        <w:pStyle w:val="Titolo2"/>
+      </w:pPr>
+      <w:bookmarkStart w:id="12" w:name="_Toc27242791"/>
+      <w:r>
+        <w:t>2.1. Panoramica</w:t>
+      </w:r>
       <w:bookmarkEnd w:id="12"/>
     </w:p>
     <w:p>
+      <w:r>
+        <w:t>Il sistema prevederà l’utilizzo di un’architettura ibrida tra Client-Server ed MVC: il lato Client si occuperà del</w:t>
+      </w:r>
+      <w:r>
+        <w:t>le pagine di presentazione del sistema, quindi delle view; il lato Server si occuperà della logica applicativa e di controllo, quindi del model e del controller.</w:t>
+      </w:r>
+    </w:p>
+    <w:p>
       <w:pPr>
         <w:pStyle w:val="Titolo2"/>
       </w:pPr>
-      <w:bookmarkStart w:id="13" w:name="_Toc27241997"/>
-      <w:r>
-        <w:t>2.1. Panoramica</w:t>
+      <w:bookmarkStart w:id="13" w:name="_Toc27242792"/>
+      <w:r>
+        <w:t xml:space="preserve">2.2. Decomposizione </w:t>
+      </w:r>
+      <w:r>
+        <w:t>del sistema</w:t>
       </w:r>
       <w:bookmarkEnd w:id="13"/>
-    </w:p>
-    <w:p>
-      <w:r>
-        <w:t>Il sistema prevederà l’utilizzo di un’architettura ibrida tra Client-Server ed MVC: il lato Client si occuperà del</w:t>
-      </w:r>
-      <w:r>
-        <w:t xml:space="preserve">le pagine di presentazione del sistema, quindi delle </w:t>
-      </w:r>
-      <w:proofErr w:type="spellStart"/>
-      <w:r>
-        <w:t>view</w:t>
-      </w:r>
-      <w:proofErr w:type="spellEnd"/>
-      <w:r>
-        <w:t>; il lato Server si occuperà della logica applicativa e di controllo, quindi del model e del controller.</w:t>
-      </w:r>
-    </w:p>
-    <w:p>
-      <w:pPr>
-        <w:pStyle w:val="Titolo2"/>
-      </w:pPr>
-      <w:bookmarkStart w:id="14" w:name="_Toc27241998"/>
-      <w:r>
-        <w:t xml:space="preserve">2.2. Decomposizione </w:t>
-      </w:r>
-      <w:r>
-        <w:t>del sistema</w:t>
-      </w:r>
-      <w:bookmarkEnd w:id="14"/>
     </w:p>
     <w:p>
       <w:r>
@@ -3097,65 +3329,46 @@
       <w:pPr>
         <w:pStyle w:val="Titolo2"/>
       </w:pPr>
-      <w:bookmarkStart w:id="15" w:name="_Toc27241999"/>
+      <w:bookmarkStart w:id="14" w:name="_Toc27242793"/>
       <w:r>
         <w:t>2.</w:t>
       </w:r>
       <w:r>
         <w:t>3. Gestione dei dati persistenti</w:t>
       </w:r>
+      <w:bookmarkEnd w:id="14"/>
+    </w:p>
+    <w:p>
+      <w:r>
+        <w:t>Riguardo la persistenza dei dati, è bene fare riferimento al DBD: Database Document.</w:t>
+      </w:r>
+    </w:p>
+    <w:p>
+      <w:r>
+        <w:t>In tale documento viene specificato il diagramma ER e le tabelle del database, le quali specificano a loro volta i tipi di dati che compongono ogni tabella e le associazioni tra loro.</w:t>
+      </w:r>
+    </w:p>
+    <w:p>
+      <w:r>
+        <w:t xml:space="preserve">Inoltre, </w:t>
+      </w:r>
+      <w:r>
+        <w:t>vengono definite tutte le query eseguite nel sistema.</w:t>
+      </w:r>
+    </w:p>
+    <w:p>
+      <w:pPr>
+        <w:pStyle w:val="Titolo2"/>
+      </w:pPr>
+      <w:bookmarkStart w:id="15" w:name="_Toc27242794"/>
+      <w:r>
+        <w:t>2.4. Matrici di accesso</w:t>
+      </w:r>
       <w:bookmarkEnd w:id="15"/>
     </w:p>
     <w:p>
       <w:r>
-        <w:t xml:space="preserve">Riguardo la persistenza dei dati, è bene fare riferimento al DBD: Database </w:t>
-      </w:r>
-      <w:proofErr w:type="spellStart"/>
-      <w:r>
-        <w:t>Document</w:t>
-      </w:r>
-      <w:proofErr w:type="spellEnd"/>
-      <w:r>
-        <w:t>.</w:t>
-      </w:r>
-    </w:p>
-    <w:p>
-      <w:r>
-        <w:t>In tale documento viene specificato il diagramma ER e le tabelle del database, le quali specificano a loro volta i tipi di dati che compongono ogni tabella e le associazioni tra loro.</w:t>
-      </w:r>
-    </w:p>
-    <w:p>
-      <w:r>
-        <w:t xml:space="preserve">Inoltre, </w:t>
-      </w:r>
-      <w:r>
-        <w:t>vengono definite tutte le query eseguite nel sistema.</w:t>
-      </w:r>
-    </w:p>
-    <w:p>
-      <w:pPr>
-        <w:pStyle w:val="Titolo2"/>
-      </w:pPr>
-      <w:bookmarkStart w:id="16" w:name="_Toc27242000"/>
-      <w:r>
-        <w:t>2.</w:t>
-      </w:r>
-      <w:r>
-        <w:t>4. Matrici di accesso</w:t>
-      </w:r>
-      <w:bookmarkEnd w:id="16"/>
-    </w:p>
-    <w:p>
-      <w:r>
-        <w:t xml:space="preserve">Essendo </w:t>
-      </w:r>
-      <w:proofErr w:type="spellStart"/>
-      <w:r>
-        <w:t>Eat&amp;Reorder</w:t>
-      </w:r>
-      <w:proofErr w:type="spellEnd"/>
-      <w:r>
-        <w:t xml:space="preserve"> un sistema con differenti tipi di utenza, essi possono accedere a diverse funzionalità a seconda del tipo di utenza che si assume in quel momento.</w:t>
+        <w:t>Essendo Eat&amp;Reorder un sistema con differenti tipi di utenza, essi possono accedere a diverse funzionalità a seconda del tipo di utenza che si assume in quel momento.</w:t>
       </w:r>
     </w:p>
     <w:p>
@@ -3183,7 +3396,7 @@
       <w:pPr>
         <w:pStyle w:val="Titolo3"/>
       </w:pPr>
-      <w:bookmarkStart w:id="17" w:name="_Toc27242001"/>
+      <w:bookmarkStart w:id="16" w:name="_Toc27242795"/>
       <w:r>
         <w:lastRenderedPageBreak/>
         <w:t xml:space="preserve">2.4.1. </w:t>
@@ -3191,7 +3404,7 @@
       <w:r>
         <w:t>Matrice degli accessi – Gestione Utente</w:t>
       </w:r>
-      <w:bookmarkEnd w:id="17"/>
+      <w:bookmarkEnd w:id="16"/>
     </w:p>
     <w:tbl>
       <w:tblPr>
@@ -3309,13 +3522,8 @@
             <w:pPr>
               <w:jc w:val="center"/>
             </w:pPr>
-            <w:proofErr w:type="spellStart"/>
-            <w:r>
-              <w:t>registraCliente</w:t>
-            </w:r>
-            <w:proofErr w:type="spellEnd"/>
-            <w:r>
-              <w:t>()</w:t>
+            <w:r>
+              <w:t>registraCliente()</w:t>
             </w:r>
           </w:p>
         </w:tc>
@@ -3327,13 +3535,8 @@
             <w:pPr>
               <w:jc w:val="center"/>
             </w:pPr>
-            <w:proofErr w:type="spellStart"/>
-            <w:r>
-              <w:t>registraAzienda</w:t>
-            </w:r>
-            <w:proofErr w:type="spellEnd"/>
-            <w:r>
-              <w:t>()</w:t>
+            <w:r>
+              <w:t>registraAzienda()</w:t>
             </w:r>
           </w:p>
         </w:tc>
@@ -3345,13 +3548,8 @@
             <w:pPr>
               <w:jc w:val="center"/>
             </w:pPr>
-            <w:proofErr w:type="spellStart"/>
-            <w:r>
-              <w:t>registraFattorino</w:t>
-            </w:r>
-            <w:proofErr w:type="spellEnd"/>
-            <w:r>
-              <w:t>()</w:t>
+            <w:r>
+              <w:t>registraFattorino()</w:t>
             </w:r>
           </w:p>
         </w:tc>
@@ -3379,13 +3577,8 @@
             <w:pPr>
               <w:jc w:val="center"/>
             </w:pPr>
-            <w:proofErr w:type="spellStart"/>
-            <w:r>
-              <w:t>modificaProfiloCliente</w:t>
-            </w:r>
-            <w:proofErr w:type="spellEnd"/>
-            <w:r>
-              <w:t>()</w:t>
+            <w:r>
+              <w:t>modificaProfiloCliente()</w:t>
             </w:r>
           </w:p>
         </w:tc>
@@ -3397,13 +3590,8 @@
             <w:pPr>
               <w:jc w:val="center"/>
             </w:pPr>
-            <w:proofErr w:type="spellStart"/>
-            <w:r>
-              <w:t>modificaProfiloAzienda</w:t>
-            </w:r>
-            <w:proofErr w:type="spellEnd"/>
-            <w:r>
-              <w:t>()</w:t>
+            <w:r>
+              <w:t>modificaProfiloAzienda()</w:t>
             </w:r>
           </w:p>
         </w:tc>
@@ -3415,13 +3603,8 @@
             <w:pPr>
               <w:jc w:val="center"/>
             </w:pPr>
-            <w:proofErr w:type="spellStart"/>
-            <w:r>
-              <w:t>modificaProfiloFattorino</w:t>
-            </w:r>
-            <w:proofErr w:type="spellEnd"/>
-            <w:r>
-              <w:t>()</w:t>
+            <w:r>
+              <w:t>modificaProfiloFattorino()</w:t>
             </w:r>
           </w:p>
         </w:tc>
@@ -3507,13 +3690,8 @@
             <w:pPr>
               <w:jc w:val="center"/>
             </w:pPr>
-            <w:proofErr w:type="spellStart"/>
-            <w:r>
-              <w:t>logout</w:t>
-            </w:r>
-            <w:proofErr w:type="spellEnd"/>
-            <w:r>
-              <w:t>()</w:t>
+            <w:r>
+              <w:t>logout()</w:t>
             </w:r>
           </w:p>
         </w:tc>
@@ -3525,13 +3703,8 @@
             <w:pPr>
               <w:jc w:val="center"/>
             </w:pPr>
-            <w:proofErr w:type="spellStart"/>
-            <w:r>
-              <w:t>logout</w:t>
-            </w:r>
-            <w:proofErr w:type="spellEnd"/>
-            <w:r>
-              <w:t>()</w:t>
+            <w:r>
+              <w:t>logout()</w:t>
             </w:r>
           </w:p>
         </w:tc>
@@ -3543,13 +3716,8 @@
             <w:pPr>
               <w:jc w:val="center"/>
             </w:pPr>
-            <w:proofErr w:type="spellStart"/>
-            <w:r>
-              <w:t>logout</w:t>
-            </w:r>
-            <w:proofErr w:type="spellEnd"/>
-            <w:r>
-              <w:t>()</w:t>
+            <w:r>
+              <w:t>logout()</w:t>
             </w:r>
           </w:p>
         </w:tc>
@@ -3561,13 +3729,8 @@
             <w:pPr>
               <w:jc w:val="center"/>
             </w:pPr>
-            <w:proofErr w:type="spellStart"/>
-            <w:r>
-              <w:t>logout</w:t>
-            </w:r>
-            <w:proofErr w:type="spellEnd"/>
-            <w:r>
-              <w:t>()</w:t>
+            <w:r>
+              <w:t>logout()</w:t>
             </w:r>
           </w:p>
         </w:tc>
@@ -3585,13 +3748,8 @@
             <w:pPr>
               <w:jc w:val="center"/>
             </w:pPr>
-            <w:proofErr w:type="spellStart"/>
-            <w:r>
-              <w:t>inserisciSegnalazioneAzienda</w:t>
-            </w:r>
-            <w:proofErr w:type="spellEnd"/>
-            <w:r>
-              <w:t>()</w:t>
+            <w:r>
+              <w:t>inserisciSegnalazioneAzienda()</w:t>
             </w:r>
           </w:p>
         </w:tc>
@@ -3623,13 +3781,8 @@
             <w:pPr>
               <w:jc w:val="center"/>
             </w:pPr>
-            <w:proofErr w:type="spellStart"/>
-            <w:r>
-              <w:t>gestisciSegnalazioneAzienda</w:t>
-            </w:r>
-            <w:proofErr w:type="spellEnd"/>
-            <w:r>
-              <w:t>()</w:t>
+            <w:r>
+              <w:t>gestisciSegnalazioneAzienda()</w:t>
             </w:r>
           </w:p>
         </w:tc>
@@ -3647,13 +3800,8 @@
             <w:pPr>
               <w:jc w:val="center"/>
             </w:pPr>
-            <w:proofErr w:type="spellStart"/>
-            <w:r>
-              <w:t>visualizzaProfilo</w:t>
-            </w:r>
-            <w:proofErr w:type="spellEnd"/>
-            <w:r>
-              <w:t>()</w:t>
+            <w:r>
+              <w:t>visualizzaProfilo()</w:t>
             </w:r>
           </w:p>
         </w:tc>
@@ -3665,13 +3813,8 @@
             <w:pPr>
               <w:jc w:val="center"/>
             </w:pPr>
-            <w:proofErr w:type="spellStart"/>
-            <w:r>
-              <w:t>visualizzaProfilo</w:t>
-            </w:r>
-            <w:proofErr w:type="spellEnd"/>
-            <w:r>
-              <w:t>()</w:t>
+            <w:r>
+              <w:t>visualizzaProfilo()</w:t>
             </w:r>
           </w:p>
         </w:tc>
@@ -3683,13 +3826,8 @@
             <w:pPr>
               <w:jc w:val="center"/>
             </w:pPr>
-            <w:proofErr w:type="spellStart"/>
-            <w:r>
-              <w:t>visualizzaProfilo</w:t>
-            </w:r>
-            <w:proofErr w:type="spellEnd"/>
-            <w:r>
-              <w:t>()</w:t>
+            <w:r>
+              <w:t>visualizzaProfilo()</w:t>
             </w:r>
           </w:p>
         </w:tc>
@@ -3727,13 +3865,8 @@
             <w:pPr>
               <w:jc w:val="center"/>
             </w:pPr>
-            <w:proofErr w:type="spellStart"/>
-            <w:r>
-              <w:t>visualizzaMenu</w:t>
-            </w:r>
-            <w:proofErr w:type="spellEnd"/>
-            <w:r>
-              <w:t>()</w:t>
+            <w:r>
+              <w:t>visualizzaMenu()</w:t>
             </w:r>
           </w:p>
         </w:tc>
@@ -3781,13 +3914,8 @@
             <w:pPr>
               <w:jc w:val="center"/>
             </w:pPr>
-            <w:proofErr w:type="spellStart"/>
-            <w:r>
-              <w:t>inserisciProdotto</w:t>
-            </w:r>
-            <w:proofErr w:type="spellEnd"/>
-            <w:r>
-              <w:t>()</w:t>
+            <w:r>
+              <w:t>inserisciProdotto()</w:t>
             </w:r>
           </w:p>
         </w:tc>
@@ -3835,13 +3963,8 @@
             <w:pPr>
               <w:jc w:val="center"/>
             </w:pPr>
-            <w:proofErr w:type="spellStart"/>
-            <w:r>
-              <w:t>modificaProdotto</w:t>
-            </w:r>
-            <w:proofErr w:type="spellEnd"/>
-            <w:r>
-              <w:t>()</w:t>
+            <w:r>
+              <w:t>modificaProdotto()</w:t>
             </w:r>
           </w:p>
         </w:tc>
@@ -3889,13 +4012,8 @@
             <w:pPr>
               <w:jc w:val="center"/>
             </w:pPr>
-            <w:proofErr w:type="spellStart"/>
-            <w:r>
-              <w:t>rimuoviProdotto</w:t>
-            </w:r>
-            <w:proofErr w:type="spellEnd"/>
-            <w:r>
-              <w:t>()</w:t>
+            <w:r>
+              <w:t>rimuoviProdotto()</w:t>
             </w:r>
           </w:p>
         </w:tc>
@@ -3943,13 +4061,8 @@
             <w:pPr>
               <w:jc w:val="center"/>
             </w:pPr>
-            <w:proofErr w:type="spellStart"/>
-            <w:r>
-              <w:t>visualizzaMenu</w:t>
-            </w:r>
-            <w:proofErr w:type="spellEnd"/>
-            <w:r>
-              <w:t>()</w:t>
+            <w:r>
+              <w:t>visualizzaMenu()</w:t>
             </w:r>
           </w:p>
         </w:tc>
@@ -3991,7 +4104,7 @@
       <w:pPr>
         <w:pStyle w:val="Titolo3"/>
       </w:pPr>
-      <w:bookmarkStart w:id="18" w:name="_Toc27242002"/>
+      <w:bookmarkStart w:id="17" w:name="_Toc27242796"/>
       <w:r>
         <w:lastRenderedPageBreak/>
         <w:t xml:space="preserve">2.4.2. </w:t>
@@ -3999,7 +4112,7 @@
       <w:r>
         <w:t>Matrice degli accessi – Gestione Ordini</w:t>
       </w:r>
-      <w:bookmarkEnd w:id="18"/>
+      <w:bookmarkEnd w:id="17"/>
     </w:p>
     <w:tbl>
       <w:tblPr>
@@ -4114,13 +4227,8 @@
             <w:pPr>
               <w:jc w:val="center"/>
             </w:pPr>
-            <w:proofErr w:type="spellStart"/>
-            <w:r>
-              <w:t>ricercaAzienda</w:t>
-            </w:r>
-            <w:proofErr w:type="spellEnd"/>
-            <w:r>
-              <w:t>()</w:t>
+            <w:r>
+              <w:t>ricercaAzienda()</w:t>
             </w:r>
           </w:p>
         </w:tc>
@@ -4152,13 +4260,8 @@
             <w:pPr>
               <w:jc w:val="center"/>
             </w:pPr>
-            <w:proofErr w:type="spellStart"/>
-            <w:r>
-              <w:t>ricercaAzienda</w:t>
-            </w:r>
-            <w:proofErr w:type="spellEnd"/>
-            <w:r>
-              <w:t>()</w:t>
+            <w:r>
+              <w:t>ricercaAzienda()</w:t>
             </w:r>
           </w:p>
         </w:tc>
@@ -4175,13 +4278,8 @@
             <w:pPr>
               <w:jc w:val="center"/>
             </w:pPr>
-            <w:proofErr w:type="spellStart"/>
-            <w:r>
-              <w:t>visualizzaListino</w:t>
-            </w:r>
-            <w:proofErr w:type="spellEnd"/>
-            <w:r>
-              <w:t>()</w:t>
+            <w:r>
+              <w:t>visualizzaListino()</w:t>
             </w:r>
           </w:p>
         </w:tc>
@@ -4213,13 +4311,8 @@
             <w:pPr>
               <w:jc w:val="center"/>
             </w:pPr>
-            <w:proofErr w:type="spellStart"/>
-            <w:r>
-              <w:t>visualizzaListino</w:t>
-            </w:r>
-            <w:proofErr w:type="spellEnd"/>
-            <w:r>
-              <w:t>()</w:t>
+            <w:r>
+              <w:t>visualizzaListino()</w:t>
             </w:r>
           </w:p>
         </w:tc>
@@ -4236,13 +4329,8 @@
             <w:pPr>
               <w:jc w:val="center"/>
             </w:pPr>
-            <w:proofErr w:type="spellStart"/>
-            <w:r>
-              <w:t>visualizzaDettagliProdotto</w:t>
-            </w:r>
-            <w:proofErr w:type="spellEnd"/>
-            <w:r>
-              <w:t>()</w:t>
+            <w:r>
+              <w:t>visualizzaDettagliProdotto()</w:t>
             </w:r>
           </w:p>
         </w:tc>
@@ -4274,13 +4362,8 @@
             <w:pPr>
               <w:jc w:val="center"/>
             </w:pPr>
-            <w:proofErr w:type="spellStart"/>
-            <w:r>
-              <w:t>visualizzaDettagliProdotto</w:t>
-            </w:r>
-            <w:proofErr w:type="spellEnd"/>
-            <w:r>
-              <w:t>()</w:t>
+            <w:r>
+              <w:t>visualizzaDettagliProdotto()</w:t>
             </w:r>
           </w:p>
         </w:tc>
@@ -4297,13 +4380,8 @@
             <w:pPr>
               <w:jc w:val="center"/>
             </w:pPr>
-            <w:proofErr w:type="spellStart"/>
-            <w:r>
-              <w:t>aggiungiAlCarrello</w:t>
-            </w:r>
-            <w:proofErr w:type="spellEnd"/>
-            <w:r>
-              <w:t>()</w:t>
+            <w:r>
+              <w:t>aggiungiAlCarrello()</w:t>
             </w:r>
           </w:p>
         </w:tc>
@@ -4350,13 +4428,8 @@
             <w:pPr>
               <w:jc w:val="center"/>
             </w:pPr>
-            <w:proofErr w:type="spellStart"/>
-            <w:r>
-              <w:t>modificaQuantitaProdotto</w:t>
-            </w:r>
-            <w:proofErr w:type="spellEnd"/>
-            <w:r>
-              <w:t>()</w:t>
+            <w:r>
+              <w:t>modificaQuantitaProdotto()</w:t>
             </w:r>
           </w:p>
         </w:tc>
@@ -4403,13 +4476,8 @@
             <w:pPr>
               <w:jc w:val="center"/>
             </w:pPr>
-            <w:proofErr w:type="spellStart"/>
-            <w:r>
-              <w:t>rimuoviDalCarrello</w:t>
-            </w:r>
-            <w:proofErr w:type="spellEnd"/>
-            <w:r>
-              <w:t>()</w:t>
+            <w:r>
+              <w:t>rimuoviDalCarrello()</w:t>
             </w:r>
           </w:p>
         </w:tc>
@@ -4456,13 +4524,8 @@
             <w:pPr>
               <w:jc w:val="center"/>
             </w:pPr>
-            <w:proofErr w:type="spellStart"/>
-            <w:r>
-              <w:t>visualizzaCarrello</w:t>
-            </w:r>
-            <w:proofErr w:type="spellEnd"/>
-            <w:r>
-              <w:t>()</w:t>
+            <w:r>
+              <w:t>visualizzaCarrello()</w:t>
             </w:r>
           </w:p>
         </w:tc>
@@ -4567,13 +4630,8 @@
             <w:pPr>
               <w:jc w:val="center"/>
             </w:pPr>
-            <w:proofErr w:type="spellStart"/>
-            <w:r>
-              <w:t>visualizzaOrdini</w:t>
-            </w:r>
-            <w:proofErr w:type="spellEnd"/>
-            <w:r>
-              <w:t>()</w:t>
+            <w:r>
+              <w:t>visualizzaOrdini()</w:t>
             </w:r>
           </w:p>
         </w:tc>
@@ -4620,13 +4678,8 @@
             <w:pPr>
               <w:jc w:val="center"/>
             </w:pPr>
-            <w:proofErr w:type="spellStart"/>
-            <w:r>
-              <w:t>visualizzaDettagliOrdine</w:t>
-            </w:r>
-            <w:proofErr w:type="spellEnd"/>
-            <w:r>
-              <w:t>()</w:t>
+            <w:r>
+              <w:t>visualizzaDettagliOrdine()</w:t>
             </w:r>
           </w:p>
         </w:tc>
@@ -4683,13 +4736,8 @@
             <w:pPr>
               <w:jc w:val="center"/>
             </w:pPr>
-            <w:proofErr w:type="spellStart"/>
-            <w:r>
-              <w:t>visualizzaConsegne</w:t>
-            </w:r>
-            <w:proofErr w:type="spellEnd"/>
-            <w:r>
-              <w:t>()</w:t>
+            <w:r>
+              <w:t>visualizzaConsegne()</w:t>
             </w:r>
           </w:p>
         </w:tc>
@@ -4736,13 +4784,8 @@
             <w:pPr>
               <w:jc w:val="center"/>
             </w:pPr>
-            <w:proofErr w:type="spellStart"/>
-            <w:r>
-              <w:t>confermaRitiro</w:t>
-            </w:r>
-            <w:proofErr w:type="spellEnd"/>
-            <w:r>
-              <w:t>()</w:t>
+            <w:r>
+              <w:t>confermaRitiro()</w:t>
             </w:r>
           </w:p>
         </w:tc>
@@ -4789,13 +4832,8 @@
             <w:pPr>
               <w:jc w:val="center"/>
             </w:pPr>
-            <w:proofErr w:type="spellStart"/>
-            <w:r>
-              <w:t>confermaConsegna</w:t>
-            </w:r>
-            <w:proofErr w:type="spellEnd"/>
-            <w:r>
-              <w:t>()</w:t>
+            <w:r>
+              <w:t>confermaConsegna()</w:t>
             </w:r>
           </w:p>
         </w:tc>
@@ -4824,6 +4862,140 @@
     <w:p>
       <w:pPr>
         <w:pStyle w:val="Titolo2"/>
+      </w:pPr>
+      <w:bookmarkStart w:id="18" w:name="_Toc27242797"/>
+      <w:r>
+        <w:lastRenderedPageBreak/>
+        <w:t>2.5. Boundary Conditions</w:t>
+      </w:r>
+      <w:bookmarkEnd w:id="18"/>
+    </w:p>
+    <w:p>
+      <w:pPr>
+        <w:pStyle w:val="Titolo3"/>
+      </w:pPr>
+      <w:bookmarkStart w:id="19" w:name="_Toc27242798"/>
+      <w:r>
+        <w:t xml:space="preserve">2.5.1. </w:t>
+      </w:r>
+      <w:r>
+        <w:t>First Start-up</w:t>
+      </w:r>
+      <w:bookmarkEnd w:id="19"/>
+    </w:p>
+    <w:p>
+      <w:pPr>
+        <w:ind w:left="708"/>
+        <w:jc w:val="both"/>
+      </w:pPr>
+      <w:r>
+        <w:t>Per il primo start-up del sistema è necessario l'avvio del DMBS che fornisca il servizio di un Database MySQL per la gestione dei dati persistenti. L’amministratore dovrà dunque inserire all’interno del database almeno un account Moderatore fornendo una mail e una password in quanto tale account non può essere creato dall’interfaccia del sistema. Tale account sarà poi fornito all’utente moderatore responsabile della piattaforma. L’amministratore inoltre dovrà avviare la macchina necessaria all’esecuzione del web-server.</w:t>
+      </w:r>
+    </w:p>
+    <w:p>
+      <w:pPr>
+        <w:pStyle w:val="Titolo3"/>
+      </w:pPr>
+      <w:bookmarkStart w:id="20" w:name="_Toc27242799"/>
+      <w:r>
+        <w:t>2.5.</w:t>
+      </w:r>
+      <w:r>
+        <w:t>2</w:t>
+      </w:r>
+      <w:r>
+        <w:t>. Start-up (a seguito di un fallimento)</w:t>
+      </w:r>
+      <w:bookmarkEnd w:id="20"/>
+    </w:p>
+    <w:p>
+      <w:pPr>
+        <w:ind w:left="720"/>
+        <w:jc w:val="both"/>
+      </w:pPr>
+      <w:r>
+        <w:t>In questo caso l’amministratore dovrà semplicemente riattivare la macchina su cui gira il dbms e la macchina su cui gira il web server.</w:t>
+      </w:r>
+    </w:p>
+    <w:p>
+      <w:pPr>
+        <w:pStyle w:val="Titolo3"/>
+      </w:pPr>
+      <w:bookmarkStart w:id="21" w:name="_Toc27242800"/>
+      <w:r>
+        <w:t>2.5.</w:t>
+      </w:r>
+      <w:r>
+        <w:t>3</w:t>
+      </w:r>
+      <w:r>
+        <w:t>. Terminazione</w:t>
+      </w:r>
+      <w:bookmarkEnd w:id="21"/>
+    </w:p>
+    <w:p>
+      <w:pPr>
+        <w:ind w:left="708"/>
+        <w:jc w:val="both"/>
+      </w:pPr>
+      <w:r>
+        <w:t>Al momento della chiusura dell’applicativo basterà effetuare lo spegnimento del dbms e del web server. Viene assicurata la consistenza dei dati, annullando eventuali operazioni ancora in esecuzione</w:t>
+      </w:r>
+    </w:p>
+    <w:p>
+      <w:pPr>
+        <w:pStyle w:val="Titolo3"/>
+      </w:pPr>
+      <w:bookmarkStart w:id="22" w:name="_Toc27242801"/>
+      <w:r>
+        <w:t>2.5.</w:t>
+      </w:r>
+      <w:r>
+        <w:t>4</w:t>
+      </w:r>
+      <w:r>
+        <w:t>. Fallimento</w:t>
+      </w:r>
+      <w:bookmarkEnd w:id="22"/>
+    </w:p>
+    <w:p>
+      <w:pPr>
+        <w:ind w:left="708"/>
+        <w:jc w:val="both"/>
+      </w:pPr>
+      <w:r>
+        <w:t>Possono verificarsi diversi casi di fallimento del sistema:</w:t>
+      </w:r>
+    </w:p>
+    <w:p>
+      <w:pPr>
+        <w:ind w:left="708"/>
+        <w:jc w:val="both"/>
+      </w:pPr>
+      <w:r>
+        <w:t>Nel caso di guasti dovuti al sovraccarico del database con successivo fallimento dello stesso, è prevista come procedura preventiva il salvataggio periodico dei dati sotto forma di codice SQL per la successiva rigenerazione del DB.</w:t>
+      </w:r>
+    </w:p>
+    <w:p>
+      <w:pPr>
+        <w:ind w:left="708"/>
+        <w:jc w:val="both"/>
+      </w:pPr>
+      <w:r>
+        <w:t>Nel caso in cui si verifichi un'interruzione inaspettata dell'alimentazione, non sono previsti metodi che ripristinino lo stato del sistema a un stato antecedente allo spegnimento inaspettato.</w:t>
+      </w:r>
+    </w:p>
+    <w:p>
+      <w:pPr>
+        <w:ind w:left="708"/>
+        <w:jc w:val="both"/>
+      </w:pPr>
+      <w:r>
+        <w:t>Un altro caso di fallimento potrebbe derivare dal software stesso che causa un crash inaspettato dovuto ad errori commessi durante la fase di implementazione, e non sono previste politiche correttive, l’unico processo che potrà essere eseguito è la chiusura del sistema e il suo successivo riavvio.</w:t>
+      </w:r>
+    </w:p>
+    <w:p>
+      <w:pPr>
         <w:sectPr>
           <w:pgSz w:w="11906" w:h="16838"/>
           <w:pgMar w:top="1417" w:right="1134" w:bottom="1134" w:left="1134" w:header="708" w:footer="708" w:gutter="0"/>
@@ -4831,46 +5003,33 @@
           <w:docGrid w:linePitch="360"/>
         </w:sectPr>
       </w:pPr>
-      <w:bookmarkStart w:id="19" w:name="_Toc27242003"/>
-      <w:r>
-        <w:lastRenderedPageBreak/>
-        <w:t xml:space="preserve">2.5. </w:t>
-      </w:r>
-      <w:proofErr w:type="spellStart"/>
-      <w:r>
-        <w:t>Boundary</w:t>
-      </w:r>
-      <w:proofErr w:type="spellEnd"/>
-      <w:r>
-        <w:t xml:space="preserve"> </w:t>
-      </w:r>
-      <w:proofErr w:type="spellStart"/>
-      <w:r>
-        <w:t>Conditions</w:t>
-      </w:r>
-      <w:bookmarkEnd w:id="19"/>
-      <w:proofErr w:type="spellEnd"/>
     </w:p>
     <w:p>
       <w:pPr>
         <w:pStyle w:val="Titolo1"/>
       </w:pPr>
-      <w:bookmarkStart w:id="20" w:name="_Toc27242004"/>
+      <w:bookmarkStart w:id="23" w:name="_Toc27242802"/>
       <w:r>
         <w:lastRenderedPageBreak/>
         <w:t>3. Servizi dei sottosistemi</w:t>
       </w:r>
-      <w:bookmarkEnd w:id="20"/>
+      <w:bookmarkEnd w:id="23"/>
     </w:p>
     <w:p>
       <w:pPr>
         <w:pStyle w:val="Titolo2"/>
       </w:pPr>
-      <w:bookmarkStart w:id="21" w:name="_Toc27242005"/>
-      <w:r>
-        <w:t>3.1. Matrice di accesso - Gestione Utente</w:t>
-      </w:r>
-      <w:bookmarkEnd w:id="21"/>
+      <w:bookmarkStart w:id="24" w:name="_Toc27242803"/>
+      <w:r>
+        <w:t xml:space="preserve">3.1. </w:t>
+      </w:r>
+      <w:r>
+        <w:t xml:space="preserve">Servizi della </w:t>
+      </w:r>
+      <w:r>
+        <w:t>Gestione Utente</w:t>
+      </w:r>
+      <w:bookmarkEnd w:id="24"/>
     </w:p>
     <w:tbl>
       <w:tblPr>
@@ -4936,11 +5095,9 @@
             <w:tcW w:w="4960" w:type="dxa"/>
           </w:tcPr>
           <w:p>
-            <w:proofErr w:type="spellStart"/>
             <w:r>
               <w:t>RegistraCliente</w:t>
             </w:r>
-            <w:proofErr w:type="spellEnd"/>
             <w:r>
               <w:t>()</w:t>
             </w:r>
@@ -4966,13 +5123,8 @@
             <w:tcW w:w="4960" w:type="dxa"/>
           </w:tcPr>
           <w:p>
-            <w:proofErr w:type="spellStart"/>
-            <w:r>
-              <w:t>RegistraAzienda</w:t>
-            </w:r>
-            <w:proofErr w:type="spellEnd"/>
-            <w:r>
-              <w:t>()</w:t>
+            <w:r>
+              <w:t>RegistraAzienda()</w:t>
             </w:r>
           </w:p>
         </w:tc>
@@ -4996,13 +5148,8 @@
             <w:tcW w:w="4960" w:type="dxa"/>
           </w:tcPr>
           <w:p>
-            <w:proofErr w:type="spellStart"/>
-            <w:r>
-              <w:t>RegistraFattorino</w:t>
-            </w:r>
-            <w:proofErr w:type="spellEnd"/>
-            <w:r>
-              <w:t>()</w:t>
+            <w:r>
+              <w:t>RegistraFattorino()</w:t>
             </w:r>
           </w:p>
         </w:tc>
@@ -5051,13 +5198,8 @@
             <w:tcW w:w="4960" w:type="dxa"/>
           </w:tcPr>
           <w:p>
-            <w:proofErr w:type="spellStart"/>
-            <w:r>
-              <w:t>Logout</w:t>
-            </w:r>
-            <w:proofErr w:type="spellEnd"/>
-            <w:r>
-              <w:t>()</w:t>
+            <w:r>
+              <w:t>Logout()</w:t>
             </w:r>
           </w:p>
         </w:tc>
@@ -5081,13 +5223,8 @@
             <w:tcW w:w="4960" w:type="dxa"/>
           </w:tcPr>
           <w:p>
-            <w:proofErr w:type="spellStart"/>
-            <w:r>
-              <w:t>ModificaProfiloCliente</w:t>
-            </w:r>
-            <w:proofErr w:type="spellEnd"/>
-            <w:r>
-              <w:t>()</w:t>
+            <w:r>
+              <w:t>ModificaProfiloCliente()</w:t>
             </w:r>
           </w:p>
         </w:tc>
@@ -5111,13 +5248,8 @@
             <w:tcW w:w="4960" w:type="dxa"/>
           </w:tcPr>
           <w:p>
-            <w:proofErr w:type="spellStart"/>
-            <w:r>
-              <w:t>ModificaProfiloAzienda</w:t>
-            </w:r>
-            <w:proofErr w:type="spellEnd"/>
-            <w:r>
-              <w:t>()</w:t>
+            <w:r>
+              <w:t>ModificaProfiloAzienda()</w:t>
             </w:r>
           </w:p>
         </w:tc>
@@ -5141,13 +5273,8 @@
             <w:tcW w:w="4960" w:type="dxa"/>
           </w:tcPr>
           <w:p>
-            <w:proofErr w:type="spellStart"/>
-            <w:r>
-              <w:t>ModificaProfiloFattorino</w:t>
-            </w:r>
-            <w:proofErr w:type="spellEnd"/>
-            <w:r>
-              <w:t>()</w:t>
+            <w:r>
+              <w:t>ModificaProfiloFattorino()</w:t>
             </w:r>
           </w:p>
         </w:tc>
@@ -5171,13 +5298,8 @@
             <w:tcW w:w="4960" w:type="dxa"/>
           </w:tcPr>
           <w:p>
-            <w:proofErr w:type="spellStart"/>
-            <w:r>
-              <w:t>InserisciSegnalazioneAzienda</w:t>
-            </w:r>
-            <w:proofErr w:type="spellEnd"/>
-            <w:r>
-              <w:t>()</w:t>
+            <w:r>
+              <w:t>InserisciSegnalazioneAzienda()</w:t>
             </w:r>
           </w:p>
         </w:tc>
@@ -5201,13 +5323,8 @@
             <w:tcW w:w="4960" w:type="dxa"/>
           </w:tcPr>
           <w:p>
-            <w:proofErr w:type="spellStart"/>
-            <w:r>
-              <w:t>GestisciSegnalazioneAzienda</w:t>
-            </w:r>
-            <w:proofErr w:type="spellEnd"/>
-            <w:r>
-              <w:t>()</w:t>
+            <w:r>
+              <w:t>GestisciSegnalazioneAzienda()</w:t>
             </w:r>
           </w:p>
         </w:tc>
@@ -5231,13 +5348,8 @@
             <w:tcW w:w="4960" w:type="dxa"/>
           </w:tcPr>
           <w:p>
-            <w:proofErr w:type="spellStart"/>
-            <w:r>
-              <w:t>VisualizzaProfilo</w:t>
-            </w:r>
-            <w:proofErr w:type="spellEnd"/>
-            <w:r>
-              <w:t>()</w:t>
+            <w:r>
+              <w:t>VisualizzaProfilo()</w:t>
             </w:r>
           </w:p>
         </w:tc>
@@ -5261,13 +5373,8 @@
             <w:tcW w:w="4960" w:type="dxa"/>
           </w:tcPr>
           <w:p>
-            <w:proofErr w:type="spellStart"/>
-            <w:r>
-              <w:t>InserisciProdotto</w:t>
-            </w:r>
-            <w:proofErr w:type="spellEnd"/>
-            <w:r>
-              <w:t>()</w:t>
+            <w:r>
+              <w:t>InserisciProdotto()</w:t>
             </w:r>
           </w:p>
         </w:tc>
@@ -5291,13 +5398,8 @@
             <w:tcW w:w="4960" w:type="dxa"/>
           </w:tcPr>
           <w:p>
-            <w:proofErr w:type="spellStart"/>
-            <w:r>
-              <w:t>ModificaProdotto</w:t>
-            </w:r>
-            <w:proofErr w:type="spellEnd"/>
-            <w:r>
-              <w:t>()</w:t>
+            <w:r>
+              <w:t>ModificaProdotto()</w:t>
             </w:r>
           </w:p>
         </w:tc>
@@ -5321,13 +5423,8 @@
             <w:tcW w:w="4960" w:type="dxa"/>
           </w:tcPr>
           <w:p>
-            <w:proofErr w:type="spellStart"/>
-            <w:r>
-              <w:t>RimuoviProdotto</w:t>
-            </w:r>
-            <w:proofErr w:type="spellEnd"/>
-            <w:r>
-              <w:t>()</w:t>
+            <w:r>
+              <w:t>RimuoviProdotto()</w:t>
             </w:r>
           </w:p>
         </w:tc>
@@ -5351,13 +5448,8 @@
             <w:tcW w:w="4960" w:type="dxa"/>
           </w:tcPr>
           <w:p>
-            <w:proofErr w:type="spellStart"/>
-            <w:r>
-              <w:t>VisualizzaMenu</w:t>
-            </w:r>
-            <w:proofErr w:type="spellEnd"/>
-            <w:r>
-              <w:t>()</w:t>
+            <w:r>
+              <w:t>VisualizzaMenu()</w:t>
             </w:r>
           </w:p>
         </w:tc>
@@ -5388,18 +5480,21 @@
       <w:pPr>
         <w:pStyle w:val="Titolo2"/>
       </w:pPr>
-      <w:bookmarkStart w:id="22" w:name="_Toc27242006"/>
+      <w:bookmarkStart w:id="25" w:name="_Toc27242804"/>
       <w:r>
         <w:lastRenderedPageBreak/>
         <w:t xml:space="preserve">3.2. </w:t>
       </w:r>
       <w:r>
-        <w:t>Matrice di accesso - Gestione</w:t>
+        <w:t>Servizi della</w:t>
+      </w:r>
+      <w:r>
+        <w:t xml:space="preserve"> Gestione</w:t>
       </w:r>
       <w:r>
         <w:t xml:space="preserve"> Ordine</w:t>
       </w:r>
-      <w:bookmarkEnd w:id="22"/>
+      <w:bookmarkEnd w:id="25"/>
     </w:p>
     <w:tbl>
       <w:tblPr>
@@ -5465,13 +5560,8 @@
             <w:tcW w:w="4960" w:type="dxa"/>
           </w:tcPr>
           <w:p>
-            <w:proofErr w:type="spellStart"/>
-            <w:r>
-              <w:t>RicercaAzienda</w:t>
-            </w:r>
-            <w:proofErr w:type="spellEnd"/>
-            <w:r>
-              <w:t>()</w:t>
+            <w:r>
+              <w:t>RicercaAzienda()</w:t>
             </w:r>
           </w:p>
         </w:tc>
@@ -5495,11 +5585,9 @@
             <w:tcW w:w="4960" w:type="dxa"/>
           </w:tcPr>
           <w:p>
-            <w:proofErr w:type="spellStart"/>
             <w:r>
               <w:t>VisualizzaListino</w:t>
             </w:r>
-            <w:proofErr w:type="spellEnd"/>
             <w:r>
               <w:t>()</w:t>
             </w:r>
@@ -5528,13 +5616,8 @@
             <w:tcW w:w="4960" w:type="dxa"/>
           </w:tcPr>
           <w:p>
-            <w:proofErr w:type="spellStart"/>
-            <w:r>
-              <w:t>VisualizzaDettagliProdotto</w:t>
-            </w:r>
-            <w:proofErr w:type="spellEnd"/>
-            <w:r>
-              <w:t>()</w:t>
+            <w:r>
+              <w:t>VisualizzaDettagliProdotto()</w:t>
             </w:r>
           </w:p>
         </w:tc>
@@ -5558,11 +5641,9 @@
             <w:tcW w:w="4960" w:type="dxa"/>
           </w:tcPr>
           <w:p>
-            <w:proofErr w:type="spellStart"/>
             <w:r>
               <w:t>AggiungiAlCarrello</w:t>
             </w:r>
-            <w:proofErr w:type="spellEnd"/>
             <w:r>
               <w:t>()</w:t>
             </w:r>
@@ -5588,11 +5669,9 @@
             <w:tcW w:w="4960" w:type="dxa"/>
           </w:tcPr>
           <w:p>
-            <w:proofErr w:type="spellStart"/>
             <w:r>
               <w:t>ModificaQuantitàCarrello</w:t>
             </w:r>
-            <w:proofErr w:type="spellEnd"/>
             <w:r>
               <w:t>()</w:t>
             </w:r>
@@ -5618,13 +5697,8 @@
             <w:tcW w:w="4960" w:type="dxa"/>
           </w:tcPr>
           <w:p>
-            <w:proofErr w:type="spellStart"/>
-            <w:r>
-              <w:t>RimuoviDalCarrello</w:t>
-            </w:r>
-            <w:proofErr w:type="spellEnd"/>
-            <w:r>
-              <w:t>()</w:t>
+            <w:r>
+              <w:t>RimuoviDalCarrello()</w:t>
             </w:r>
           </w:p>
         </w:tc>
@@ -5648,11 +5722,9 @@
             <w:tcW w:w="4960" w:type="dxa"/>
           </w:tcPr>
           <w:p>
-            <w:proofErr w:type="spellStart"/>
             <w:r>
               <w:t>VisualizzaCarrello</w:t>
             </w:r>
-            <w:proofErr w:type="spellEnd"/>
             <w:r>
               <w:t>()</w:t>
             </w:r>
@@ -5703,13 +5775,8 @@
             <w:tcW w:w="4960" w:type="dxa"/>
           </w:tcPr>
           <w:p>
-            <w:proofErr w:type="spellStart"/>
-            <w:r>
-              <w:t>VisualizzaOrdini</w:t>
-            </w:r>
-            <w:proofErr w:type="spellEnd"/>
-            <w:r>
-              <w:t>()</w:t>
+            <w:r>
+              <w:t>VisualizzaOrdini()</w:t>
             </w:r>
           </w:p>
         </w:tc>
@@ -5733,13 +5800,8 @@
             <w:tcW w:w="4960" w:type="dxa"/>
           </w:tcPr>
           <w:p>
-            <w:proofErr w:type="spellStart"/>
-            <w:r>
-              <w:t>VisualizzaDettagliOrdine</w:t>
-            </w:r>
-            <w:proofErr w:type="spellEnd"/>
-            <w:r>
-              <w:t>()</w:t>
+            <w:r>
+              <w:t>VisualizzaDettagliOrdine()</w:t>
             </w:r>
           </w:p>
         </w:tc>
@@ -5766,13 +5828,8 @@
             <w:tcW w:w="4960" w:type="dxa"/>
           </w:tcPr>
           <w:p>
-            <w:proofErr w:type="spellStart"/>
-            <w:r>
-              <w:t>VisualizzaConsegne</w:t>
-            </w:r>
-            <w:proofErr w:type="spellEnd"/>
-            <w:r>
-              <w:t>()</w:t>
+            <w:r>
+              <w:t>VisualizzaConsegne()</w:t>
             </w:r>
           </w:p>
         </w:tc>
@@ -5796,13 +5853,8 @@
             <w:tcW w:w="4960" w:type="dxa"/>
           </w:tcPr>
           <w:p>
-            <w:proofErr w:type="spellStart"/>
-            <w:r>
-              <w:t>ConfermaRitiro</w:t>
-            </w:r>
-            <w:proofErr w:type="spellEnd"/>
-            <w:r>
-              <w:t>()</w:t>
+            <w:r>
+              <w:t>ConfermaRitiro()</w:t>
             </w:r>
           </w:p>
         </w:tc>
@@ -5826,13 +5878,8 @@
             <w:tcW w:w="4960" w:type="dxa"/>
           </w:tcPr>
           <w:p>
-            <w:proofErr w:type="spellStart"/>
-            <w:r>
-              <w:t>ConfermaConsegna</w:t>
-            </w:r>
-            <w:proofErr w:type="spellEnd"/>
-            <w:r>
-              <w:t>()</w:t>
+            <w:r>
+              <w:t>ConfermaConsegna()</w:t>
             </w:r>
           </w:p>
         </w:tc>
@@ -5862,15 +5909,23 @@
       <w:pPr>
         <w:pStyle w:val="Titolo2"/>
       </w:pPr>
-      <w:bookmarkStart w:id="23" w:name="_Toc27242007"/>
+      <w:bookmarkStart w:id="26" w:name="_Toc27242805"/>
       <w:r>
         <w:lastRenderedPageBreak/>
-        <w:t xml:space="preserve">3.3. Matrice di accesso – </w:t>
+        <w:t xml:space="preserve">3.3. </w:t>
+      </w:r>
+      <w:r>
+        <w:t>Servizi del</w:t>
+      </w:r>
+      <w:bookmarkStart w:id="27" w:name="_GoBack"/>
+      <w:bookmarkEnd w:id="27"/>
+      <w:r>
+        <w:t xml:space="preserve"> </w:t>
       </w:r>
       <w:r>
         <w:t>Gestore Mail</w:t>
       </w:r>
-      <w:bookmarkEnd w:id="23"/>
+      <w:bookmarkEnd w:id="26"/>
     </w:p>
     <w:tbl>
       <w:tblPr>
@@ -5936,13 +5991,8 @@
             <w:tcW w:w="4960" w:type="dxa"/>
           </w:tcPr>
           <w:p>
-            <w:proofErr w:type="spellStart"/>
-            <w:r>
-              <w:t>inviaMailModeratore</w:t>
-            </w:r>
-            <w:proofErr w:type="spellEnd"/>
-            <w:r>
-              <w:t>()</w:t>
+            <w:r>
+              <w:t>inviaMailModeratore()</w:t>
             </w:r>
           </w:p>
         </w:tc>
@@ -5966,13 +6016,8 @@
             <w:tcW w:w="4960" w:type="dxa"/>
           </w:tcPr>
           <w:p>
-            <w:proofErr w:type="spellStart"/>
-            <w:r>
-              <w:t>inviaMailOrdine</w:t>
-            </w:r>
-            <w:proofErr w:type="spellEnd"/>
-            <w:r>
-              <w:t>()</w:t>
+            <w:r>
+              <w:t>inviaMailOrdine()</w:t>
             </w:r>
           </w:p>
         </w:tc>
@@ -5996,13 +6041,8 @@
             <w:tcW w:w="4960" w:type="dxa"/>
           </w:tcPr>
           <w:p>
-            <w:proofErr w:type="spellStart"/>
-            <w:r>
-              <w:t>inviaConfermaBan</w:t>
-            </w:r>
-            <w:proofErr w:type="spellEnd"/>
-            <w:r>
-              <w:t>()</w:t>
+            <w:r>
+              <w:t>inviaConfermaBan()</w:t>
             </w:r>
           </w:p>
         </w:tc>
@@ -6012,15 +6052,7 @@
           </w:tcPr>
           <w:p>
             <w:r>
-              <w:t xml:space="preserve">Consente di inviare una mail di avvenuto </w:t>
-            </w:r>
-            <w:proofErr w:type="spellStart"/>
-            <w:r>
-              <w:t>ban</w:t>
-            </w:r>
-            <w:proofErr w:type="spellEnd"/>
-            <w:r>
-              <w:t xml:space="preserve"> dell’Azienda</w:t>
+              <w:t>Consente di inviare una mail di avvenuto ban dell’Azienda</w:t>
             </w:r>
           </w:p>
         </w:tc>
@@ -10314,7 +10346,7 @@
 </file>
 
 <file path=customXml/itemProps1.xml><?xml version="1.0" encoding="utf-8"?>
-<ds:datastoreItem xmlns:ds="http://schemas.openxmlformats.org/officeDocument/2006/customXml" ds:itemID="{C1A918F4-891D-4B92-9043-287712E27A22}">
+<ds:datastoreItem xmlns:ds="http://schemas.openxmlformats.org/officeDocument/2006/customXml" ds:itemID="{AB949A53-C432-4C1C-936E-D5729A43059C}">
   <ds:schemaRefs>
     <ds:schemaRef ds:uri="http://schemas.openxmlformats.org/officeDocument/2006/bibliography"/>
   </ds:schemaRefs>

</xml_diff>

<commit_message>
Modificato Deployment Diagram sul vpp e importato in SDD
E' stato modificato il deployment diagram, aggiungendo un nuovo client UserMobile. Una volta modificato è stato importato correttamente nel SDD
</commit_message>
<xml_diff>
--- a/Documents/Eat & Reoder SDD.docx
+++ b/Documents/Eat & Reoder SDD.docx
@@ -7133,8 +7133,8 @@
     <w:p>
       <w:pPr>
         <w:rPr>
-          <w:sz w:val="12"/>
-          <w:szCs w:val="12"/>
+          <w:sz w:val="6"/>
+          <w:szCs w:val="6"/>
         </w:rPr>
       </w:pPr>
     </w:p>
@@ -7154,10 +7154,10 @@
           <w:szCs w:val="28"/>
         </w:rPr>
         <w:drawing>
-          <wp:inline distT="0" distB="0" distL="0" distR="0" wp14:anchorId="6A5E278F" wp14:editId="001F1A9F">
-            <wp:extent cx="6120130" cy="1370965"/>
-            <wp:effectExtent l="0" t="0" r="0" b="635"/>
-            <wp:docPr id="2" name="Elemento grafico 2"/>
+          <wp:inline distT="0" distB="0" distL="0" distR="0" wp14:anchorId="1C21BAC7" wp14:editId="18740570">
+            <wp:extent cx="6120130" cy="1873250"/>
+            <wp:effectExtent l="0" t="0" r="0" b="0"/>
+            <wp:docPr id="3" name="Elemento grafico 3"/>
             <wp:cNvGraphicFramePr>
               <a:graphicFrameLocks xmlns:a="http://schemas.openxmlformats.org/drawingml/2006/main" noChangeAspect="1"/>
             </wp:cNvGraphicFramePr>
@@ -7183,7 +7183,7 @@
                   <pic:spPr>
                     <a:xfrm>
                       <a:off x="0" y="0"/>
-                      <a:ext cx="6120130" cy="1370965"/>
+                      <a:ext cx="6120130" cy="1873250"/>
                     </a:xfrm>
                     <a:prstGeom prst="rect">
                       <a:avLst/>
@@ -7210,7 +7210,17 @@
           <w:sz w:val="24"/>
           <w:szCs w:val="24"/>
         </w:rPr>
-        <w:t>Il mapping Hardware/Software è suddiviso nel seguente modo:</w:t>
+        <w:t>Il mapping Hardware/Software è suddiviso nel seguente</w:t>
+      </w:r>
+      <w:bookmarkStart w:id="19" w:name="_GoBack"/>
+      <w:bookmarkEnd w:id="19"/>
+      <w:r>
+        <w:rPr>
+          <w:rFonts w:ascii="Century Gothic" w:hAnsi="Century Gothic"/>
+          <w:sz w:val="24"/>
+          <w:szCs w:val="24"/>
+        </w:rPr>
+        <w:t xml:space="preserve"> modo:</w:t>
       </w:r>
     </w:p>
     <w:p>
@@ -7304,15 +7314,7 @@
           <w:sz w:val="24"/>
           <w:szCs w:val="24"/>
         </w:rPr>
-        <w:t xml:space="preserve"> </w:t>
-      </w:r>
-      <w:r>
-        <w:rPr>
-          <w:rFonts w:ascii="Century Gothic" w:hAnsi="Century Gothic"/>
-          <w:sz w:val="24"/>
-          <w:szCs w:val="24"/>
-        </w:rPr>
-        <w:t>(</w:t>
+        <w:t xml:space="preserve"> (</w:t>
       </w:r>
       <w:r>
         <w:rPr>
@@ -7365,8 +7367,6 @@
         </w:rPr>
         <w:t xml:space="preserve">: Storage Layer </w:t>
       </w:r>
-      <w:bookmarkStart w:id="19" w:name="_GoBack"/>
-      <w:bookmarkEnd w:id="19"/>
     </w:p>
     <w:p>
       <w:pPr>
@@ -7444,7 +7444,16 @@
           <w:sz w:val="24"/>
           <w:szCs w:val="24"/>
         </w:rPr>
-        <w:t>Per il primo start-up del sistema è necessario l'avvio del DMBS che fornisca il servizio di un Database MySQL per la gestione dei dati persistenti. L’amministratore dovrà dunque inserire all’interno del database almeno un account Moderatore fornendo una mail e una password in quanto tale account non può essere creato dall’interfaccia del sistema. Tale account sarà poi fornito all’utente moderatore responsabile della piattaforma. L’amministratore inoltre dovrà avviare la macchina necessaria all’esecuzione del web-server.</w:t>
+        <w:t xml:space="preserve">Per il primo start-up del sistema è necessario l'avvio del DMBS che fornisca il servizio di un Database MySQL per la gestione dei dati persistenti. L’amministratore dovrà dunque inserire all’interno del database almeno un account Moderatore fornendo una mail e una password in quanto tale account non può essere creato dall’interfaccia del sistema. Tale account sarà poi fornito all’utente moderatore responsabile della piattaforma. </w:t>
+      </w:r>
+      <w:r>
+        <w:rPr>
+          <w:rFonts w:ascii="Century Gothic" w:hAnsi="Century Gothic"/>
+          <w:sz w:val="24"/>
+          <w:szCs w:val="24"/>
+        </w:rPr>
+        <w:lastRenderedPageBreak/>
+        <w:t>L’amministratore inoltre dovrà avviare la macchina necessaria all’esecuzione del web-server.</w:t>
       </w:r>
     </w:p>
     <w:p>
@@ -7469,7 +7478,6 @@
           <w:sz w:val="28"/>
           <w:szCs w:val="28"/>
         </w:rPr>
-        <w:lastRenderedPageBreak/>
         <w:t>Start-up (a seguito di un fallimento)</w:t>
       </w:r>
       <w:bookmarkEnd w:id="21"/>
@@ -7989,6 +7997,7 @@
           </w:tcPr>
           <w:p>
             <w:r>
+              <w:lastRenderedPageBreak/>
               <w:t>GestisciSegnalazioneAzienda()</w:t>
             </w:r>
           </w:p>
@@ -8014,7 +8023,6 @@
           </w:tcPr>
           <w:p>
             <w:r>
-              <w:lastRenderedPageBreak/>
               <w:t>VisualizzaProfilo()</w:t>
             </w:r>
           </w:p>
@@ -8463,6 +8471,7 @@
           </w:tcPr>
           <w:p>
             <w:r>
+              <w:lastRenderedPageBreak/>
               <w:t>VisualizzaOrdini()</w:t>
             </w:r>
           </w:p>
@@ -8488,7 +8497,6 @@
           </w:tcPr>
           <w:p>
             <w:r>
-              <w:lastRenderedPageBreak/>
               <w:t>VisualizzaDettagliOrdine()</w:t>
             </w:r>
           </w:p>
@@ -15143,7 +15151,7 @@
 </file>
 
 <file path=customXml/itemProps1.xml><?xml version="1.0" encoding="utf-8"?>
-<ds:datastoreItem xmlns:ds="http://schemas.openxmlformats.org/officeDocument/2006/customXml" ds:itemID="{4306CC91-498F-4884-BBCD-86C9B37CDE26}">
+<ds:datastoreItem xmlns:ds="http://schemas.openxmlformats.org/officeDocument/2006/customXml" ds:itemID="{F3261709-D581-42C3-BB36-F89B6DB177F8}">
   <ds:schemaRefs>
     <ds:schemaRef ds:uri="http://schemas.openxmlformats.org/officeDocument/2006/bibliography"/>
   </ds:schemaRefs>

</xml_diff>

<commit_message>
Aggiornate matrici di accesso
Aggiornate trattando i gestori
</commit_message>
<xml_diff>
--- a/Documents/Eat & Reoder SDD.docx
+++ b/Documents/Eat & Reoder SDD.docx
@@ -2790,8 +2790,6 @@
           <w:docGrid w:linePitch="360"/>
         </w:sectPr>
       </w:pPr>
-      <w:bookmarkStart w:id="0" w:name="_GoBack"/>
-      <w:bookmarkEnd w:id="0"/>
     </w:p>
     <w:p>
       <w:pPr>
@@ -2807,7 +2805,7 @@
           <w:szCs w:val="36"/>
         </w:rPr>
       </w:pPr>
-      <w:bookmarkStart w:id="1" w:name="_Toc27554909"/>
+      <w:bookmarkStart w:id="0" w:name="_Toc27554909"/>
       <w:r>
         <w:rPr>
           <w:rFonts w:ascii="Century Gothic" w:hAnsi="Century Gothic"/>
@@ -2817,7 +2815,7 @@
         <w:lastRenderedPageBreak/>
         <w:t>Introduzione</w:t>
       </w:r>
-      <w:bookmarkEnd w:id="1"/>
+      <w:bookmarkEnd w:id="0"/>
     </w:p>
     <w:p/>
     <w:p>
@@ -2834,7 +2832,7 @@
           <w:szCs w:val="32"/>
         </w:rPr>
       </w:pPr>
-      <w:bookmarkStart w:id="2" w:name="_Toc27554910"/>
+      <w:bookmarkStart w:id="1" w:name="_Toc27554910"/>
       <w:r>
         <w:rPr>
           <w:rFonts w:ascii="Century Gothic" w:hAnsi="Century Gothic"/>
@@ -2851,7 +2849,7 @@
         </w:rPr>
         <w:t xml:space="preserve"> del sistema</w:t>
       </w:r>
-      <w:bookmarkEnd w:id="2"/>
+      <w:bookmarkEnd w:id="1"/>
     </w:p>
     <w:p>
       <w:pPr>
@@ -4007,7 +4005,7 @@
           <w:szCs w:val="32"/>
         </w:rPr>
       </w:pPr>
-      <w:bookmarkStart w:id="3" w:name="_Toc27554911"/>
+      <w:bookmarkStart w:id="2" w:name="_Toc27554911"/>
       <w:r>
         <w:rPr>
           <w:rFonts w:ascii="Century Gothic" w:hAnsi="Century Gothic"/>
@@ -4016,7 +4014,7 @@
         </w:rPr>
         <w:t>Design Goals</w:t>
       </w:r>
-      <w:bookmarkEnd w:id="3"/>
+      <w:bookmarkEnd w:id="2"/>
     </w:p>
     <w:p>
       <w:pPr>
@@ -4093,7 +4091,7 @@
           <w:rFonts w:ascii="Century Gothic" w:hAnsi="Century Gothic"/>
         </w:rPr>
       </w:pPr>
-      <w:bookmarkStart w:id="4" w:name="_Toc27554912"/>
+      <w:bookmarkStart w:id="3" w:name="_Toc27554912"/>
       <w:r>
         <w:rPr>
           <w:rFonts w:ascii="Century Gothic" w:hAnsi="Century Gothic"/>
@@ -4102,7 +4100,7 @@
         </w:rPr>
         <w:t>DG1 Criteri di Usabilità</w:t>
       </w:r>
-      <w:bookmarkEnd w:id="4"/>
+      <w:bookmarkEnd w:id="3"/>
     </w:p>
     <w:p>
       <w:pPr>
@@ -4196,7 +4194,7 @@
           <w:szCs w:val="28"/>
         </w:rPr>
       </w:pPr>
-      <w:bookmarkStart w:id="5" w:name="_Toc27554913"/>
+      <w:bookmarkStart w:id="4" w:name="_Toc27554913"/>
       <w:r>
         <w:rPr>
           <w:rFonts w:ascii="Century Gothic" w:hAnsi="Century Gothic"/>
@@ -4205,7 +4203,7 @@
         </w:rPr>
         <w:t>DG2 Criteri di Affidabilità</w:t>
       </w:r>
-      <w:bookmarkEnd w:id="5"/>
+      <w:bookmarkEnd w:id="4"/>
     </w:p>
     <w:p>
       <w:pPr>
@@ -4384,7 +4382,7 @@
           <w:szCs w:val="28"/>
         </w:rPr>
       </w:pPr>
-      <w:bookmarkStart w:id="6" w:name="_Toc27554914"/>
+      <w:bookmarkStart w:id="5" w:name="_Toc27554914"/>
       <w:r>
         <w:rPr>
           <w:rFonts w:ascii="Century Gothic" w:hAnsi="Century Gothic"/>
@@ -4409,7 +4407,7 @@
         </w:rPr>
         <w:t xml:space="preserve"> Criteri di Performance</w:t>
       </w:r>
-      <w:bookmarkEnd w:id="6"/>
+      <w:bookmarkEnd w:id="5"/>
     </w:p>
     <w:p>
       <w:pPr>
@@ -4601,7 +4599,7 @@
           <w:szCs w:val="28"/>
         </w:rPr>
       </w:pPr>
-      <w:bookmarkStart w:id="7" w:name="_Toc27554915"/>
+      <w:bookmarkStart w:id="6" w:name="_Toc27554915"/>
       <w:r>
         <w:rPr>
           <w:rFonts w:ascii="Century Gothic" w:hAnsi="Century Gothic"/>
@@ -4634,7 +4632,7 @@
         </w:rPr>
         <w:t>Modularità</w:t>
       </w:r>
-      <w:bookmarkEnd w:id="7"/>
+      <w:bookmarkEnd w:id="6"/>
     </w:p>
     <w:p>
       <w:pPr>
@@ -4684,7 +4682,7 @@
           <w:szCs w:val="28"/>
         </w:rPr>
       </w:pPr>
-      <w:bookmarkStart w:id="8" w:name="_Toc27554916"/>
+      <w:bookmarkStart w:id="7" w:name="_Toc27554916"/>
       <w:r>
         <w:rPr>
           <w:rFonts w:ascii="Century Gothic" w:hAnsi="Century Gothic"/>
@@ -4693,7 +4691,7 @@
         </w:rPr>
         <w:t>DG5 Criteri di Implementazione</w:t>
       </w:r>
-      <w:bookmarkEnd w:id="8"/>
+      <w:bookmarkEnd w:id="7"/>
     </w:p>
     <w:p>
       <w:pPr>
@@ -4744,7 +4742,7 @@
           <w:szCs w:val="32"/>
         </w:rPr>
       </w:pPr>
-      <w:bookmarkStart w:id="9" w:name="_Toc27554917"/>
+      <w:bookmarkStart w:id="8" w:name="_Toc27554917"/>
       <w:r>
         <w:rPr>
           <w:rFonts w:ascii="Century Gothic" w:hAnsi="Century Gothic"/>
@@ -4753,7 +4751,7 @@
         </w:rPr>
         <w:t>Definizioni, acronimi ed abbreviazioni</w:t>
       </w:r>
-      <w:bookmarkEnd w:id="9"/>
+      <w:bookmarkEnd w:id="8"/>
     </w:p>
     <w:p>
       <w:pPr>
@@ -4899,7 +4897,7 @@
           <w:lang w:val="en-US"/>
         </w:rPr>
       </w:pPr>
-      <w:bookmarkStart w:id="10" w:name="_Toc27554918"/>
+      <w:bookmarkStart w:id="9" w:name="_Toc27554918"/>
       <w:proofErr w:type="spellStart"/>
       <w:r>
         <w:rPr>
@@ -4910,7 +4908,7 @@
         </w:rPr>
         <w:t>Riferimenti</w:t>
       </w:r>
-      <w:bookmarkEnd w:id="10"/>
+      <w:bookmarkEnd w:id="9"/>
       <w:proofErr w:type="spellEnd"/>
     </w:p>
     <w:p>
@@ -4981,7 +4979,7 @@
           <w:szCs w:val="32"/>
         </w:rPr>
       </w:pPr>
-      <w:bookmarkStart w:id="11" w:name="_Toc27554919"/>
+      <w:bookmarkStart w:id="10" w:name="_Toc27554919"/>
       <w:r>
         <w:rPr>
           <w:rFonts w:ascii="Century Gothic" w:hAnsi="Century Gothic"/>
@@ -4990,7 +4988,7 @@
         </w:rPr>
         <w:t>Panoramica</w:t>
       </w:r>
-      <w:bookmarkEnd w:id="11"/>
+      <w:bookmarkEnd w:id="10"/>
     </w:p>
     <w:p>
       <w:pPr>
@@ -5197,7 +5195,7 @@
           <w:szCs w:val="36"/>
         </w:rPr>
       </w:pPr>
-      <w:bookmarkStart w:id="12" w:name="_Toc27554920"/>
+      <w:bookmarkStart w:id="11" w:name="_Toc27554920"/>
       <w:r>
         <w:rPr>
           <w:rFonts w:ascii="Century Gothic" w:hAnsi="Century Gothic"/>
@@ -5207,7 +5205,7 @@
         <w:lastRenderedPageBreak/>
         <w:t>Architettura del Sistema</w:t>
       </w:r>
-      <w:bookmarkEnd w:id="12"/>
+      <w:bookmarkEnd w:id="11"/>
     </w:p>
     <w:p/>
     <w:p>
@@ -5225,7 +5223,7 @@
           <w:szCs w:val="28"/>
         </w:rPr>
       </w:pPr>
-      <w:bookmarkStart w:id="13" w:name="_Toc27554921"/>
+      <w:bookmarkStart w:id="12" w:name="_Toc27554921"/>
       <w:r>
         <w:rPr>
           <w:rFonts w:ascii="Century Gothic" w:hAnsi="Century Gothic"/>
@@ -5234,7 +5232,7 @@
         </w:rPr>
         <w:t>Panoramica</w:t>
       </w:r>
-      <w:bookmarkEnd w:id="13"/>
+      <w:bookmarkEnd w:id="12"/>
     </w:p>
     <w:p>
       <w:pPr>
@@ -5349,7 +5347,7 @@
           <w:szCs w:val="28"/>
         </w:rPr>
       </w:pPr>
-      <w:bookmarkStart w:id="14" w:name="_Toc27554922"/>
+      <w:bookmarkStart w:id="13" w:name="_Toc27554922"/>
       <w:r>
         <w:rPr>
           <w:rFonts w:ascii="Century Gothic" w:hAnsi="Century Gothic"/>
@@ -5366,7 +5364,7 @@
         </w:rPr>
         <w:t>del sistema</w:t>
       </w:r>
-      <w:bookmarkEnd w:id="14"/>
+      <w:bookmarkEnd w:id="13"/>
     </w:p>
     <w:p>
       <w:pPr>
@@ -5795,7 +5793,7 @@
           <w:szCs w:val="28"/>
         </w:rPr>
       </w:pPr>
-      <w:bookmarkStart w:id="15" w:name="_Toc27554923"/>
+      <w:bookmarkStart w:id="14" w:name="_Toc27554923"/>
       <w:r>
         <w:rPr>
           <w:rFonts w:ascii="Century Gothic" w:hAnsi="Century Gothic"/>
@@ -5804,7 +5802,7 @@
         </w:rPr>
         <w:t>Gestione dei dati persistenti</w:t>
       </w:r>
-      <w:bookmarkEnd w:id="15"/>
+      <w:bookmarkEnd w:id="14"/>
     </w:p>
     <w:p>
       <w:pPr>
@@ -5931,7 +5929,7 @@
           <w:szCs w:val="28"/>
         </w:rPr>
       </w:pPr>
-      <w:bookmarkStart w:id="16" w:name="_Toc27554924"/>
+      <w:bookmarkStart w:id="15" w:name="_Toc27554924"/>
       <w:r>
         <w:rPr>
           <w:rFonts w:ascii="Century Gothic" w:hAnsi="Century Gothic"/>
@@ -5940,7 +5938,7 @@
         </w:rPr>
         <w:t>Matrici di accesso</w:t>
       </w:r>
-      <w:bookmarkEnd w:id="16"/>
+      <w:bookmarkEnd w:id="15"/>
     </w:p>
     <w:p>
       <w:pPr>
@@ -6059,7 +6057,7 @@
           <w:szCs w:val="28"/>
         </w:rPr>
       </w:pPr>
-      <w:bookmarkStart w:id="17" w:name="_Toc27554925"/>
+      <w:bookmarkStart w:id="16" w:name="_Toc27554925"/>
       <w:r>
         <w:rPr>
           <w:rFonts w:ascii="Century Gothic" w:hAnsi="Century Gothic"/>
@@ -6067,6 +6065,605 @@
           <w:szCs w:val="28"/>
         </w:rPr>
         <w:t>Matrice degli accessi – Gestione Utente</w:t>
+      </w:r>
+      <w:bookmarkEnd w:id="16"/>
+    </w:p>
+    <w:p/>
+    <w:tbl>
+      <w:tblPr>
+        <w:tblStyle w:val="Grigliatabella"/>
+        <w:tblW w:w="0" w:type="auto"/>
+        <w:tblLayout w:type="fixed"/>
+        <w:tblLook w:val="04A0" w:firstRow="1" w:lastRow="0" w:firstColumn="1" w:lastColumn="0" w:noHBand="0" w:noVBand="1"/>
+      </w:tblPr>
+      <w:tblGrid>
+        <w:gridCol w:w="1838"/>
+        <w:gridCol w:w="2693"/>
+        <w:gridCol w:w="2410"/>
+        <w:gridCol w:w="2268"/>
+        <w:gridCol w:w="2552"/>
+        <w:gridCol w:w="2516"/>
+      </w:tblGrid>
+      <w:tr>
+        <w:trPr>
+          <w:trHeight w:val="621"/>
+        </w:trPr>
+        <w:tc>
+          <w:tcPr>
+            <w:tcW w:w="1838" w:type="dxa"/>
+          </w:tcPr>
+          <w:p>
+            <w:r>
+              <w:t xml:space="preserve">          </w:t>
+            </w:r>
+            <w:r>
+              <w:t xml:space="preserve">       </w:t>
+            </w:r>
+            <w:r>
+              <w:t>Attori</w:t>
+            </w:r>
+          </w:p>
+          <w:p>
+            <w:r>
+              <w:t>Oggetti</w:t>
+            </w:r>
+          </w:p>
+        </w:tc>
+        <w:tc>
+          <w:tcPr>
+            <w:tcW w:w="2693" w:type="dxa"/>
+          </w:tcPr>
+          <w:p>
+            <w:pPr>
+              <w:jc w:val="center"/>
+              <w:rPr>
+                <w:b/>
+                <w:bCs/>
+              </w:rPr>
+            </w:pPr>
+          </w:p>
+          <w:p>
+            <w:pPr>
+              <w:jc w:val="center"/>
+              <w:rPr>
+                <w:b/>
+                <w:bCs/>
+              </w:rPr>
+            </w:pPr>
+            <w:r>
+              <w:rPr>
+                <w:b/>
+                <w:bCs/>
+              </w:rPr>
+              <w:t>Cliente</w:t>
+            </w:r>
+          </w:p>
+        </w:tc>
+        <w:tc>
+          <w:tcPr>
+            <w:tcW w:w="2410" w:type="dxa"/>
+          </w:tcPr>
+          <w:p>
+            <w:pPr>
+              <w:jc w:val="center"/>
+              <w:rPr>
+                <w:b/>
+                <w:bCs/>
+              </w:rPr>
+            </w:pPr>
+          </w:p>
+          <w:p>
+            <w:pPr>
+              <w:jc w:val="center"/>
+              <w:rPr>
+                <w:b/>
+                <w:bCs/>
+              </w:rPr>
+            </w:pPr>
+            <w:r>
+              <w:rPr>
+                <w:b/>
+                <w:bCs/>
+              </w:rPr>
+              <w:t>Azienda</w:t>
+            </w:r>
+          </w:p>
+        </w:tc>
+        <w:tc>
+          <w:tcPr>
+            <w:tcW w:w="2268" w:type="dxa"/>
+          </w:tcPr>
+          <w:p>
+            <w:pPr>
+              <w:jc w:val="center"/>
+              <w:rPr>
+                <w:b/>
+                <w:bCs/>
+              </w:rPr>
+            </w:pPr>
+          </w:p>
+          <w:p>
+            <w:pPr>
+              <w:jc w:val="center"/>
+              <w:rPr>
+                <w:b/>
+                <w:bCs/>
+              </w:rPr>
+            </w:pPr>
+            <w:r>
+              <w:rPr>
+                <w:b/>
+                <w:bCs/>
+              </w:rPr>
+              <w:t>Fattorino</w:t>
+            </w:r>
+          </w:p>
+        </w:tc>
+        <w:tc>
+          <w:tcPr>
+            <w:tcW w:w="2552" w:type="dxa"/>
+          </w:tcPr>
+          <w:p>
+            <w:pPr>
+              <w:jc w:val="center"/>
+              <w:rPr>
+                <w:b/>
+                <w:bCs/>
+              </w:rPr>
+            </w:pPr>
+          </w:p>
+          <w:p>
+            <w:pPr>
+              <w:jc w:val="center"/>
+              <w:rPr>
+                <w:b/>
+                <w:bCs/>
+              </w:rPr>
+            </w:pPr>
+            <w:r>
+              <w:rPr>
+                <w:b/>
+                <w:bCs/>
+              </w:rPr>
+              <w:t>Moderatore</w:t>
+            </w:r>
+          </w:p>
+        </w:tc>
+        <w:tc>
+          <w:tcPr>
+            <w:tcW w:w="2516" w:type="dxa"/>
+          </w:tcPr>
+          <w:p>
+            <w:pPr>
+              <w:jc w:val="center"/>
+              <w:rPr>
+                <w:b/>
+                <w:bCs/>
+              </w:rPr>
+            </w:pPr>
+          </w:p>
+          <w:p>
+            <w:pPr>
+              <w:jc w:val="center"/>
+              <w:rPr>
+                <w:b/>
+                <w:bCs/>
+              </w:rPr>
+            </w:pPr>
+            <w:proofErr w:type="spellStart"/>
+            <w:r>
+              <w:rPr>
+                <w:b/>
+                <w:bCs/>
+              </w:rPr>
+              <w:t>UtenteNonRegistrato</w:t>
+            </w:r>
+            <w:proofErr w:type="spellEnd"/>
+          </w:p>
+        </w:tc>
+      </w:tr>
+      <w:tr>
+        <w:trPr>
+          <w:trHeight w:val="1036"/>
+        </w:trPr>
+        <w:tc>
+          <w:tcPr>
+            <w:tcW w:w="1838" w:type="dxa"/>
+          </w:tcPr>
+          <w:p/>
+          <w:p>
+            <w:proofErr w:type="spellStart"/>
+            <w:r>
+              <w:t>GestoreUtente</w:t>
+            </w:r>
+            <w:proofErr w:type="spellEnd"/>
+          </w:p>
+        </w:tc>
+        <w:tc>
+          <w:tcPr>
+            <w:tcW w:w="2693" w:type="dxa"/>
+          </w:tcPr>
+          <w:p>
+            <w:pPr>
+              <w:jc w:val="center"/>
+            </w:pPr>
+            <w:proofErr w:type="spellStart"/>
+            <w:r>
+              <w:t>aggiornaCliente</w:t>
+            </w:r>
+            <w:proofErr w:type="spellEnd"/>
+            <w:r>
+              <w:t>()</w:t>
+            </w:r>
+          </w:p>
+          <w:p>
+            <w:pPr>
+              <w:jc w:val="center"/>
+            </w:pPr>
+            <w:proofErr w:type="spellStart"/>
+            <w:r>
+              <w:t>creaSegnalazione</w:t>
+            </w:r>
+            <w:proofErr w:type="spellEnd"/>
+            <w:r>
+              <w:t>()</w:t>
+            </w:r>
+          </w:p>
+          <w:p>
+            <w:pPr>
+              <w:jc w:val="center"/>
+            </w:pPr>
+            <w:proofErr w:type="spellStart"/>
+            <w:r>
+              <w:t>visualizzaProfilo</w:t>
+            </w:r>
+            <w:proofErr w:type="spellEnd"/>
+            <w:r>
+              <w:t>()</w:t>
+            </w:r>
+          </w:p>
+        </w:tc>
+        <w:tc>
+          <w:tcPr>
+            <w:tcW w:w="2410" w:type="dxa"/>
+          </w:tcPr>
+          <w:p>
+            <w:pPr>
+              <w:jc w:val="center"/>
+            </w:pPr>
+            <w:proofErr w:type="spellStart"/>
+            <w:r>
+              <w:t>aggiornaAzienda</w:t>
+            </w:r>
+            <w:proofErr w:type="spellEnd"/>
+            <w:r>
+              <w:t>()</w:t>
+            </w:r>
+          </w:p>
+          <w:p>
+            <w:pPr>
+              <w:jc w:val="center"/>
+            </w:pPr>
+            <w:proofErr w:type="spellStart"/>
+            <w:r>
+              <w:t>visualizzaProfilo</w:t>
+            </w:r>
+            <w:proofErr w:type="spellEnd"/>
+            <w:r>
+              <w:t>()</w:t>
+            </w:r>
+          </w:p>
+          <w:p>
+            <w:pPr>
+              <w:jc w:val="center"/>
+            </w:pPr>
+            <w:proofErr w:type="spellStart"/>
+            <w:r>
+              <w:t>inserisciProdotto</w:t>
+            </w:r>
+            <w:proofErr w:type="spellEnd"/>
+            <w:r>
+              <w:t>()</w:t>
+            </w:r>
+          </w:p>
+          <w:p>
+            <w:pPr>
+              <w:jc w:val="center"/>
+            </w:pPr>
+            <w:proofErr w:type="spellStart"/>
+            <w:r>
+              <w:t>modificaProdotto</w:t>
+            </w:r>
+            <w:proofErr w:type="spellEnd"/>
+            <w:r>
+              <w:t>()</w:t>
+            </w:r>
+          </w:p>
+          <w:p>
+            <w:pPr>
+              <w:jc w:val="center"/>
+            </w:pPr>
+            <w:proofErr w:type="spellStart"/>
+            <w:r>
+              <w:t>rimuoviProdotto</w:t>
+            </w:r>
+            <w:proofErr w:type="spellEnd"/>
+            <w:r>
+              <w:t>()</w:t>
+            </w:r>
+          </w:p>
+          <w:p>
+            <w:pPr>
+              <w:jc w:val="center"/>
+            </w:pPr>
+            <w:proofErr w:type="spellStart"/>
+            <w:r>
+              <w:t>visualizzaMenu</w:t>
+            </w:r>
+            <w:proofErr w:type="spellEnd"/>
+            <w:r>
+              <w:t>()</w:t>
+            </w:r>
+          </w:p>
+        </w:tc>
+        <w:tc>
+          <w:tcPr>
+            <w:tcW w:w="2268" w:type="dxa"/>
+          </w:tcPr>
+          <w:p>
+            <w:pPr>
+              <w:jc w:val="center"/>
+            </w:pPr>
+            <w:proofErr w:type="spellStart"/>
+            <w:r>
+              <w:t>aggiornaFattorino</w:t>
+            </w:r>
+            <w:proofErr w:type="spellEnd"/>
+            <w:r>
+              <w:t>()</w:t>
+            </w:r>
+          </w:p>
+          <w:p>
+            <w:pPr>
+              <w:jc w:val="center"/>
+            </w:pPr>
+            <w:proofErr w:type="spellStart"/>
+            <w:r>
+              <w:t>visualizzaProfilo</w:t>
+            </w:r>
+            <w:proofErr w:type="spellEnd"/>
+            <w:r>
+              <w:t>()</w:t>
+            </w:r>
+          </w:p>
+        </w:tc>
+        <w:tc>
+          <w:tcPr>
+            <w:tcW w:w="2552" w:type="dxa"/>
+          </w:tcPr>
+          <w:p>
+            <w:pPr>
+              <w:jc w:val="center"/>
+            </w:pPr>
+            <w:proofErr w:type="spellStart"/>
+            <w:r>
+              <w:t>gestisciSegnalazione</w:t>
+            </w:r>
+            <w:proofErr w:type="spellEnd"/>
+            <w:r>
+              <w:t>()</w:t>
+            </w:r>
+          </w:p>
+        </w:tc>
+        <w:tc>
+          <w:tcPr>
+            <w:tcW w:w="2516" w:type="dxa"/>
+          </w:tcPr>
+          <w:p>
+            <w:pPr>
+              <w:jc w:val="center"/>
+            </w:pPr>
+            <w:proofErr w:type="spellStart"/>
+            <w:r>
+              <w:t>registraCliente</w:t>
+            </w:r>
+            <w:proofErr w:type="spellEnd"/>
+            <w:r>
+              <w:t>()</w:t>
+            </w:r>
+          </w:p>
+          <w:p>
+            <w:pPr>
+              <w:jc w:val="center"/>
+            </w:pPr>
+            <w:proofErr w:type="spellStart"/>
+            <w:r>
+              <w:t>registraAzienda</w:t>
+            </w:r>
+            <w:proofErr w:type="spellEnd"/>
+            <w:r>
+              <w:t>()</w:t>
+            </w:r>
+          </w:p>
+          <w:p>
+            <w:pPr>
+              <w:jc w:val="center"/>
+            </w:pPr>
+            <w:proofErr w:type="spellStart"/>
+            <w:r>
+              <w:t>registraFattorino</w:t>
+            </w:r>
+            <w:proofErr w:type="spellEnd"/>
+            <w:r>
+              <w:t>()</w:t>
+            </w:r>
+          </w:p>
+        </w:tc>
+      </w:tr>
+      <w:tr>
+        <w:trPr>
+          <w:trHeight w:val="621"/>
+        </w:trPr>
+        <w:tc>
+          <w:tcPr>
+            <w:tcW w:w="1838" w:type="dxa"/>
+          </w:tcPr>
+          <w:p>
+            <w:proofErr w:type="spellStart"/>
+            <w:r>
+              <w:t>GestoreAccount</w:t>
+            </w:r>
+            <w:proofErr w:type="spellEnd"/>
+          </w:p>
+        </w:tc>
+        <w:tc>
+          <w:tcPr>
+            <w:tcW w:w="2693" w:type="dxa"/>
+          </w:tcPr>
+          <w:p>
+            <w:pPr>
+              <w:jc w:val="center"/>
+            </w:pPr>
+            <w:r>
+              <w:t>login()</w:t>
+            </w:r>
+          </w:p>
+          <w:p>
+            <w:pPr>
+              <w:jc w:val="center"/>
+            </w:pPr>
+            <w:proofErr w:type="spellStart"/>
+            <w:r>
+              <w:t>logout</w:t>
+            </w:r>
+            <w:proofErr w:type="spellEnd"/>
+            <w:r>
+              <w:t>()</w:t>
+            </w:r>
+          </w:p>
+        </w:tc>
+        <w:tc>
+          <w:tcPr>
+            <w:tcW w:w="2410" w:type="dxa"/>
+          </w:tcPr>
+          <w:p>
+            <w:pPr>
+              <w:jc w:val="center"/>
+            </w:pPr>
+            <w:r>
+              <w:t>login()</w:t>
+            </w:r>
+          </w:p>
+          <w:p>
+            <w:pPr>
+              <w:jc w:val="center"/>
+            </w:pPr>
+            <w:proofErr w:type="spellStart"/>
+            <w:r>
+              <w:t>logout</w:t>
+            </w:r>
+            <w:proofErr w:type="spellEnd"/>
+            <w:r>
+              <w:t>()</w:t>
+            </w:r>
+          </w:p>
+        </w:tc>
+        <w:tc>
+          <w:tcPr>
+            <w:tcW w:w="2268" w:type="dxa"/>
+          </w:tcPr>
+          <w:p>
+            <w:pPr>
+              <w:jc w:val="center"/>
+            </w:pPr>
+            <w:r>
+              <w:t>login()</w:t>
+            </w:r>
+          </w:p>
+          <w:p>
+            <w:pPr>
+              <w:jc w:val="center"/>
+            </w:pPr>
+            <w:proofErr w:type="spellStart"/>
+            <w:r>
+              <w:t>logout</w:t>
+            </w:r>
+            <w:proofErr w:type="spellEnd"/>
+            <w:r>
+              <w:t>()</w:t>
+            </w:r>
+          </w:p>
+        </w:tc>
+        <w:tc>
+          <w:tcPr>
+            <w:tcW w:w="2552" w:type="dxa"/>
+          </w:tcPr>
+          <w:p>
+            <w:pPr>
+              <w:jc w:val="center"/>
+            </w:pPr>
+            <w:r>
+              <w:t>login()</w:t>
+            </w:r>
+          </w:p>
+          <w:p>
+            <w:pPr>
+              <w:jc w:val="center"/>
+            </w:pPr>
+            <w:proofErr w:type="spellStart"/>
+            <w:r>
+              <w:t>logout</w:t>
+            </w:r>
+            <w:proofErr w:type="spellEnd"/>
+            <w:r>
+              <w:t>()</w:t>
+            </w:r>
+          </w:p>
+        </w:tc>
+        <w:tc>
+          <w:tcPr>
+            <w:tcW w:w="2516" w:type="dxa"/>
+          </w:tcPr>
+          <w:p>
+            <w:pPr>
+              <w:jc w:val="center"/>
+            </w:pPr>
+          </w:p>
+        </w:tc>
+      </w:tr>
+    </w:tbl>
+    <w:p>
+      <w:pPr>
+        <w:sectPr>
+          <w:pgSz w:w="16838" w:h="11906" w:orient="landscape"/>
+          <w:pgMar w:top="1134" w:right="1134" w:bottom="1134" w:left="1417" w:header="708" w:footer="708" w:gutter="0"/>
+          <w:cols w:space="708"/>
+          <w:docGrid w:linePitch="360"/>
+        </w:sectPr>
+      </w:pPr>
+    </w:p>
+    <w:p>
+      <w:pPr>
+        <w:pStyle w:val="Titolo3"/>
+        <w:numPr>
+          <w:ilvl w:val="2"/>
+          <w:numId w:val="6"/>
+        </w:numPr>
+        <w:rPr>
+          <w:rFonts w:ascii="Century Gothic" w:hAnsi="Century Gothic"/>
+          <w:sz w:val="28"/>
+          <w:szCs w:val="28"/>
+        </w:rPr>
+      </w:pPr>
+      <w:bookmarkStart w:id="17" w:name="_Toc27554926"/>
+      <w:r>
+        <w:rPr>
+          <w:rFonts w:ascii="Century Gothic" w:hAnsi="Century Gothic"/>
+          <w:sz w:val="28"/>
+          <w:szCs w:val="28"/>
+        </w:rPr>
+        <w:lastRenderedPageBreak/>
+        <w:t>Matrice degli accessi – Gestione Ordini</w:t>
       </w:r>
       <w:bookmarkEnd w:id="17"/>
     </w:p>
@@ -6078,752 +6675,11 @@
         <w:tblLook w:val="04A0" w:firstRow="1" w:lastRow="0" w:firstColumn="1" w:lastColumn="0" w:noHBand="0" w:noVBand="1"/>
       </w:tblPr>
       <w:tblGrid>
-        <w:gridCol w:w="1367"/>
-        <w:gridCol w:w="3286"/>
-        <w:gridCol w:w="2027"/>
-        <w:gridCol w:w="1955"/>
+        <w:gridCol w:w="1838"/>
+        <w:gridCol w:w="3260"/>
+        <w:gridCol w:w="3119"/>
+        <w:gridCol w:w="2835"/>
         <w:gridCol w:w="3225"/>
-        <w:gridCol w:w="2417"/>
-      </w:tblGrid>
-      <w:tr>
-        <w:trPr>
-          <w:trHeight w:val="621"/>
-        </w:trPr>
-        <w:tc>
-          <w:tcPr>
-            <w:tcW w:w="1435" w:type="dxa"/>
-          </w:tcPr>
-          <w:p>
-            <w:r>
-              <w:t xml:space="preserve">          </w:t>
-            </w:r>
-            <w:r>
-              <w:t>Attori</w:t>
-            </w:r>
-          </w:p>
-          <w:p>
-            <w:r>
-              <w:t>Oggetti</w:t>
-            </w:r>
-          </w:p>
-        </w:tc>
-        <w:tc>
-          <w:tcPr>
-            <w:tcW w:w="3286" w:type="dxa"/>
-          </w:tcPr>
-          <w:p>
-            <w:pPr>
-              <w:jc w:val="center"/>
-              <w:rPr>
-                <w:b/>
-                <w:bCs/>
-              </w:rPr>
-            </w:pPr>
-          </w:p>
-          <w:p>
-            <w:pPr>
-              <w:jc w:val="center"/>
-              <w:rPr>
-                <w:b/>
-                <w:bCs/>
-              </w:rPr>
-            </w:pPr>
-            <w:r>
-              <w:rPr>
-                <w:b/>
-                <w:bCs/>
-              </w:rPr>
-              <w:t>Cliente</w:t>
-            </w:r>
-          </w:p>
-        </w:tc>
-        <w:tc>
-          <w:tcPr>
-            <w:tcW w:w="2063" w:type="dxa"/>
-          </w:tcPr>
-          <w:p>
-            <w:pPr>
-              <w:jc w:val="center"/>
-              <w:rPr>
-                <w:b/>
-                <w:bCs/>
-              </w:rPr>
-            </w:pPr>
-          </w:p>
-          <w:p>
-            <w:pPr>
-              <w:jc w:val="center"/>
-              <w:rPr>
-                <w:b/>
-                <w:bCs/>
-              </w:rPr>
-            </w:pPr>
-            <w:r>
-              <w:rPr>
-                <w:b/>
-                <w:bCs/>
-              </w:rPr>
-              <w:t>Azienda</w:t>
-            </w:r>
-          </w:p>
-        </w:tc>
-        <w:tc>
-          <w:tcPr>
-            <w:tcW w:w="1997" w:type="dxa"/>
-          </w:tcPr>
-          <w:p>
-            <w:pPr>
-              <w:jc w:val="center"/>
-              <w:rPr>
-                <w:b/>
-                <w:bCs/>
-              </w:rPr>
-            </w:pPr>
-          </w:p>
-          <w:p>
-            <w:pPr>
-              <w:jc w:val="center"/>
-              <w:rPr>
-                <w:b/>
-                <w:bCs/>
-              </w:rPr>
-            </w:pPr>
-            <w:r>
-              <w:rPr>
-                <w:b/>
-                <w:bCs/>
-              </w:rPr>
-              <w:t>Fattorino</w:t>
-            </w:r>
-          </w:p>
-        </w:tc>
-        <w:tc>
-          <w:tcPr>
-            <w:tcW w:w="3225" w:type="dxa"/>
-          </w:tcPr>
-          <w:p>
-            <w:pPr>
-              <w:jc w:val="center"/>
-              <w:rPr>
-                <w:b/>
-                <w:bCs/>
-              </w:rPr>
-            </w:pPr>
-          </w:p>
-          <w:p>
-            <w:pPr>
-              <w:jc w:val="center"/>
-              <w:rPr>
-                <w:b/>
-                <w:bCs/>
-              </w:rPr>
-            </w:pPr>
-            <w:r>
-              <w:rPr>
-                <w:b/>
-                <w:bCs/>
-              </w:rPr>
-              <w:t>Moderatore</w:t>
-            </w:r>
-          </w:p>
-        </w:tc>
-        <w:tc>
-          <w:tcPr>
-            <w:tcW w:w="2271" w:type="dxa"/>
-          </w:tcPr>
-          <w:p>
-            <w:pPr>
-              <w:jc w:val="center"/>
-              <w:rPr>
-                <w:b/>
-                <w:bCs/>
-              </w:rPr>
-            </w:pPr>
-          </w:p>
-          <w:p>
-            <w:pPr>
-              <w:jc w:val="center"/>
-              <w:rPr>
-                <w:b/>
-                <w:bCs/>
-              </w:rPr>
-            </w:pPr>
-            <w:proofErr w:type="spellStart"/>
-            <w:r>
-              <w:rPr>
-                <w:b/>
-                <w:bCs/>
-              </w:rPr>
-              <w:t>UtenteNonRegistrato</w:t>
-            </w:r>
-            <w:proofErr w:type="spellEnd"/>
-          </w:p>
-        </w:tc>
-      </w:tr>
-      <w:tr>
-        <w:trPr>
-          <w:trHeight w:val="315"/>
-        </w:trPr>
-        <w:tc>
-          <w:tcPr>
-            <w:tcW w:w="1435" w:type="dxa"/>
-          </w:tcPr>
-          <w:p/>
-          <w:p/>
-          <w:p>
-            <w:r>
-              <w:t>Cliente</w:t>
-            </w:r>
-          </w:p>
-        </w:tc>
-        <w:tc>
-          <w:tcPr>
-            <w:tcW w:w="3286" w:type="dxa"/>
-          </w:tcPr>
-          <w:p>
-            <w:pPr>
-              <w:jc w:val="center"/>
-            </w:pPr>
-            <w:proofErr w:type="spellStart"/>
-            <w:r>
-              <w:t>modificaProfilo</w:t>
-            </w:r>
-            <w:proofErr w:type="spellEnd"/>
-            <w:r>
-              <w:t>()</w:t>
-            </w:r>
-          </w:p>
-          <w:p>
-            <w:pPr>
-              <w:jc w:val="center"/>
-            </w:pPr>
-            <w:r>
-              <w:t>login()</w:t>
-            </w:r>
-          </w:p>
-          <w:p>
-            <w:pPr>
-              <w:jc w:val="center"/>
-            </w:pPr>
-            <w:proofErr w:type="spellStart"/>
-            <w:r>
-              <w:t>logout</w:t>
-            </w:r>
-            <w:proofErr w:type="spellEnd"/>
-            <w:r>
-              <w:t>()</w:t>
-            </w:r>
-          </w:p>
-          <w:p>
-            <w:pPr>
-              <w:jc w:val="center"/>
-            </w:pPr>
-            <w:proofErr w:type="spellStart"/>
-            <w:r>
-              <w:t>inserisciSegnalazioneAzienda</w:t>
-            </w:r>
-            <w:proofErr w:type="spellEnd"/>
-            <w:r>
-              <w:t>()</w:t>
-            </w:r>
-          </w:p>
-          <w:p>
-            <w:pPr>
-              <w:jc w:val="center"/>
-            </w:pPr>
-            <w:proofErr w:type="spellStart"/>
-            <w:r>
-              <w:t>visualizzaProfilo</w:t>
-            </w:r>
-            <w:proofErr w:type="spellEnd"/>
-            <w:r>
-              <w:t>()</w:t>
-            </w:r>
-          </w:p>
-        </w:tc>
-        <w:tc>
-          <w:tcPr>
-            <w:tcW w:w="2063" w:type="dxa"/>
-          </w:tcPr>
-          <w:p>
-            <w:pPr>
-              <w:jc w:val="center"/>
-            </w:pPr>
-          </w:p>
-        </w:tc>
-        <w:tc>
-          <w:tcPr>
-            <w:tcW w:w="1997" w:type="dxa"/>
-          </w:tcPr>
-          <w:p>
-            <w:pPr>
-              <w:jc w:val="center"/>
-            </w:pPr>
-          </w:p>
-        </w:tc>
-        <w:tc>
-          <w:tcPr>
-            <w:tcW w:w="3225" w:type="dxa"/>
-          </w:tcPr>
-          <w:p>
-            <w:pPr>
-              <w:jc w:val="center"/>
-            </w:pPr>
-          </w:p>
-        </w:tc>
-        <w:tc>
-          <w:tcPr>
-            <w:tcW w:w="2271" w:type="dxa"/>
-          </w:tcPr>
-          <w:p>
-            <w:pPr>
-              <w:jc w:val="center"/>
-            </w:pPr>
-            <w:proofErr w:type="spellStart"/>
-            <w:r>
-              <w:t>registraCliente</w:t>
-            </w:r>
-            <w:proofErr w:type="spellEnd"/>
-            <w:r>
-              <w:t>()</w:t>
-            </w:r>
-          </w:p>
-        </w:tc>
-      </w:tr>
-      <w:tr>
-        <w:trPr>
-          <w:trHeight w:val="315"/>
-        </w:trPr>
-        <w:tc>
-          <w:tcPr>
-            <w:tcW w:w="1435" w:type="dxa"/>
-          </w:tcPr>
-          <w:p/>
-          <w:p/>
-          <w:p/>
-          <w:p/>
-          <w:p>
-            <w:r>
-              <w:t>Azienda</w:t>
-            </w:r>
-          </w:p>
-        </w:tc>
-        <w:tc>
-          <w:tcPr>
-            <w:tcW w:w="3286" w:type="dxa"/>
-          </w:tcPr>
-          <w:p>
-            <w:pPr>
-              <w:jc w:val="center"/>
-            </w:pPr>
-          </w:p>
-        </w:tc>
-        <w:tc>
-          <w:tcPr>
-            <w:tcW w:w="2063" w:type="dxa"/>
-          </w:tcPr>
-          <w:p>
-            <w:pPr>
-              <w:jc w:val="center"/>
-            </w:pPr>
-            <w:proofErr w:type="spellStart"/>
-            <w:r>
-              <w:t>modificaProfilo</w:t>
-            </w:r>
-            <w:proofErr w:type="spellEnd"/>
-            <w:r>
-              <w:t>()</w:t>
-            </w:r>
-          </w:p>
-          <w:p>
-            <w:pPr>
-              <w:jc w:val="center"/>
-            </w:pPr>
-            <w:r>
-              <w:t>login()</w:t>
-            </w:r>
-          </w:p>
-          <w:p>
-            <w:pPr>
-              <w:jc w:val="center"/>
-            </w:pPr>
-            <w:proofErr w:type="spellStart"/>
-            <w:r>
-              <w:t>logout</w:t>
-            </w:r>
-            <w:proofErr w:type="spellEnd"/>
-            <w:r>
-              <w:t>()</w:t>
-            </w:r>
-          </w:p>
-          <w:p>
-            <w:pPr>
-              <w:jc w:val="center"/>
-            </w:pPr>
-            <w:proofErr w:type="spellStart"/>
-            <w:r>
-              <w:t>visualizzaProfilo</w:t>
-            </w:r>
-            <w:proofErr w:type="spellEnd"/>
-            <w:r>
-              <w:t>()</w:t>
-            </w:r>
-          </w:p>
-          <w:p>
-            <w:pPr>
-              <w:jc w:val="center"/>
-            </w:pPr>
-            <w:proofErr w:type="spellStart"/>
-            <w:r>
-              <w:t>visualizzaMenu</w:t>
-            </w:r>
-            <w:proofErr w:type="spellEnd"/>
-            <w:r>
-              <w:t>()</w:t>
-            </w:r>
-          </w:p>
-          <w:p>
-            <w:pPr>
-              <w:jc w:val="center"/>
-            </w:pPr>
-            <w:proofErr w:type="spellStart"/>
-            <w:r>
-              <w:t>inserisciProdotto</w:t>
-            </w:r>
-            <w:proofErr w:type="spellEnd"/>
-            <w:r>
-              <w:t>()</w:t>
-            </w:r>
-          </w:p>
-          <w:p>
-            <w:pPr>
-              <w:jc w:val="center"/>
-            </w:pPr>
-            <w:proofErr w:type="spellStart"/>
-            <w:r>
-              <w:t>modificaProdotto</w:t>
-            </w:r>
-            <w:proofErr w:type="spellEnd"/>
-            <w:r>
-              <w:t>()</w:t>
-            </w:r>
-          </w:p>
-          <w:p>
-            <w:pPr>
-              <w:jc w:val="center"/>
-            </w:pPr>
-            <w:proofErr w:type="spellStart"/>
-            <w:r>
-              <w:t>rimuoviProdotto</w:t>
-            </w:r>
-            <w:proofErr w:type="spellEnd"/>
-            <w:r>
-              <w:t>()</w:t>
-            </w:r>
-          </w:p>
-          <w:p>
-            <w:pPr>
-              <w:jc w:val="center"/>
-            </w:pPr>
-            <w:proofErr w:type="spellStart"/>
-            <w:r>
-              <w:t>visualizzaMenu</w:t>
-            </w:r>
-            <w:proofErr w:type="spellEnd"/>
-            <w:r>
-              <w:t>()</w:t>
-            </w:r>
-          </w:p>
-        </w:tc>
-        <w:tc>
-          <w:tcPr>
-            <w:tcW w:w="1997" w:type="dxa"/>
-          </w:tcPr>
-          <w:p>
-            <w:pPr>
-              <w:jc w:val="center"/>
-            </w:pPr>
-          </w:p>
-        </w:tc>
-        <w:tc>
-          <w:tcPr>
-            <w:tcW w:w="3225" w:type="dxa"/>
-          </w:tcPr>
-          <w:p>
-            <w:pPr>
-              <w:jc w:val="center"/>
-            </w:pPr>
-          </w:p>
-        </w:tc>
-        <w:tc>
-          <w:tcPr>
-            <w:tcW w:w="2271" w:type="dxa"/>
-          </w:tcPr>
-          <w:p>
-            <w:pPr>
-              <w:jc w:val="center"/>
-            </w:pPr>
-            <w:proofErr w:type="spellStart"/>
-            <w:r>
-              <w:t>registraAzienda</w:t>
-            </w:r>
-            <w:proofErr w:type="spellEnd"/>
-            <w:r>
-              <w:t>()</w:t>
-            </w:r>
-          </w:p>
-        </w:tc>
-      </w:tr>
-      <w:tr>
-        <w:trPr>
-          <w:trHeight w:val="305"/>
-        </w:trPr>
-        <w:tc>
-          <w:tcPr>
-            <w:tcW w:w="1435" w:type="dxa"/>
-          </w:tcPr>
-          <w:p/>
-          <w:p>
-            <w:r>
-              <w:t>Fattorino</w:t>
-            </w:r>
-          </w:p>
-        </w:tc>
-        <w:tc>
-          <w:tcPr>
-            <w:tcW w:w="3286" w:type="dxa"/>
-          </w:tcPr>
-          <w:p>
-            <w:pPr>
-              <w:jc w:val="center"/>
-            </w:pPr>
-          </w:p>
-        </w:tc>
-        <w:tc>
-          <w:tcPr>
-            <w:tcW w:w="2063" w:type="dxa"/>
-          </w:tcPr>
-          <w:p/>
-        </w:tc>
-        <w:tc>
-          <w:tcPr>
-            <w:tcW w:w="1997" w:type="dxa"/>
-          </w:tcPr>
-          <w:p>
-            <w:pPr>
-              <w:jc w:val="center"/>
-            </w:pPr>
-            <w:proofErr w:type="spellStart"/>
-            <w:r>
-              <w:t>modificaProfilo</w:t>
-            </w:r>
-            <w:proofErr w:type="spellEnd"/>
-            <w:r>
-              <w:t>()</w:t>
-            </w:r>
-          </w:p>
-          <w:p>
-            <w:pPr>
-              <w:jc w:val="center"/>
-            </w:pPr>
-            <w:r>
-              <w:t>login()</w:t>
-            </w:r>
-          </w:p>
-          <w:p>
-            <w:pPr>
-              <w:jc w:val="center"/>
-            </w:pPr>
-            <w:proofErr w:type="spellStart"/>
-            <w:r>
-              <w:t>logout</w:t>
-            </w:r>
-            <w:proofErr w:type="spellEnd"/>
-            <w:r>
-              <w:t>()</w:t>
-            </w:r>
-          </w:p>
-          <w:p>
-            <w:pPr>
-              <w:jc w:val="center"/>
-            </w:pPr>
-            <w:proofErr w:type="spellStart"/>
-            <w:r>
-              <w:t>visualizzaProfilo</w:t>
-            </w:r>
-            <w:proofErr w:type="spellEnd"/>
-            <w:r>
-              <w:t>()</w:t>
-            </w:r>
-          </w:p>
-        </w:tc>
-        <w:tc>
-          <w:tcPr>
-            <w:tcW w:w="3225" w:type="dxa"/>
-          </w:tcPr>
-          <w:p>
-            <w:pPr>
-              <w:jc w:val="center"/>
-            </w:pPr>
-            <w:r>
-              <w:t>login()</w:t>
-            </w:r>
-          </w:p>
-          <w:p>
-            <w:pPr>
-              <w:jc w:val="center"/>
-            </w:pPr>
-            <w:proofErr w:type="spellStart"/>
-            <w:r>
-              <w:t>logout</w:t>
-            </w:r>
-            <w:proofErr w:type="spellEnd"/>
-            <w:r>
-              <w:t>()</w:t>
-            </w:r>
-          </w:p>
-        </w:tc>
-        <w:tc>
-          <w:tcPr>
-            <w:tcW w:w="2271" w:type="dxa"/>
-          </w:tcPr>
-          <w:p>
-            <w:pPr>
-              <w:jc w:val="center"/>
-            </w:pPr>
-            <w:proofErr w:type="spellStart"/>
-            <w:r>
-              <w:t>registraFattorino</w:t>
-            </w:r>
-            <w:proofErr w:type="spellEnd"/>
-            <w:r>
-              <w:t>()</w:t>
-            </w:r>
-          </w:p>
-        </w:tc>
-      </w:tr>
-      <w:tr>
-        <w:trPr>
-          <w:trHeight w:val="315"/>
-        </w:trPr>
-        <w:tc>
-          <w:tcPr>
-            <w:tcW w:w="1435" w:type="dxa"/>
-          </w:tcPr>
-          <w:p>
-            <w:r>
-              <w:t>Moderatore</w:t>
-            </w:r>
-          </w:p>
-        </w:tc>
-        <w:tc>
-          <w:tcPr>
-            <w:tcW w:w="3286" w:type="dxa"/>
-          </w:tcPr>
-          <w:p>
-            <w:pPr>
-              <w:jc w:val="center"/>
-            </w:pPr>
-          </w:p>
-        </w:tc>
-        <w:tc>
-          <w:tcPr>
-            <w:tcW w:w="2063" w:type="dxa"/>
-          </w:tcPr>
-          <w:p>
-            <w:pPr>
-              <w:jc w:val="center"/>
-            </w:pPr>
-          </w:p>
-        </w:tc>
-        <w:tc>
-          <w:tcPr>
-            <w:tcW w:w="1997" w:type="dxa"/>
-          </w:tcPr>
-          <w:p>
-            <w:pPr>
-              <w:jc w:val="center"/>
-            </w:pPr>
-          </w:p>
-        </w:tc>
-        <w:tc>
-          <w:tcPr>
-            <w:tcW w:w="3225" w:type="dxa"/>
-          </w:tcPr>
-          <w:p>
-            <w:pPr>
-              <w:jc w:val="center"/>
-            </w:pPr>
-            <w:proofErr w:type="spellStart"/>
-            <w:r>
-              <w:t>gestisciSegnalazioneAzienda</w:t>
-            </w:r>
-            <w:proofErr w:type="spellEnd"/>
-            <w:r>
-              <w:t>()</w:t>
-            </w:r>
-          </w:p>
-        </w:tc>
-        <w:tc>
-          <w:tcPr>
-            <w:tcW w:w="2271" w:type="dxa"/>
-          </w:tcPr>
-          <w:p>
-            <w:pPr>
-              <w:jc w:val="center"/>
-            </w:pPr>
-          </w:p>
-        </w:tc>
-      </w:tr>
-    </w:tbl>
-    <w:p>
-      <w:pPr>
-        <w:sectPr>
-          <w:pgSz w:w="16838" w:h="11906" w:orient="landscape"/>
-          <w:pgMar w:top="1134" w:right="1134" w:bottom="1134" w:left="1417" w:header="708" w:footer="708" w:gutter="0"/>
-          <w:cols w:space="708"/>
-          <w:docGrid w:linePitch="360"/>
-        </w:sectPr>
-      </w:pPr>
-    </w:p>
-    <w:p>
-      <w:pPr>
-        <w:pStyle w:val="Titolo3"/>
-        <w:numPr>
-          <w:ilvl w:val="2"/>
-          <w:numId w:val="6"/>
-        </w:numPr>
-        <w:rPr>
-          <w:rFonts w:ascii="Century Gothic" w:hAnsi="Century Gothic"/>
-          <w:sz w:val="28"/>
-          <w:szCs w:val="28"/>
-        </w:rPr>
-      </w:pPr>
-      <w:bookmarkStart w:id="18" w:name="_Toc27554926"/>
-      <w:r>
-        <w:rPr>
-          <w:rFonts w:ascii="Century Gothic" w:hAnsi="Century Gothic"/>
-          <w:sz w:val="28"/>
-          <w:szCs w:val="28"/>
-        </w:rPr>
-        <w:lastRenderedPageBreak/>
-        <w:t>Matrice degli accessi – Gestione Ordini</w:t>
-      </w:r>
-      <w:bookmarkEnd w:id="18"/>
-    </w:p>
-    <w:p/>
-    <w:tbl>
-      <w:tblPr>
-        <w:tblStyle w:val="Grigliatabella"/>
-        <w:tblW w:w="0" w:type="auto"/>
-        <w:tblLook w:val="04A0" w:firstRow="1" w:lastRow="0" w:firstColumn="1" w:lastColumn="0" w:noHBand="0" w:noVBand="1"/>
-      </w:tblPr>
-      <w:tblGrid>
-        <w:gridCol w:w="1649"/>
-        <w:gridCol w:w="3996"/>
-        <w:gridCol w:w="2957"/>
-        <w:gridCol w:w="2320"/>
-        <w:gridCol w:w="3355"/>
       </w:tblGrid>
       <w:tr>
         <w:trPr>
@@ -6831,11 +6687,22 @@
         </w:trPr>
         <w:tc>
           <w:tcPr>
-            <w:tcW w:w="1686" w:type="dxa"/>
+            <w:tcW w:w="1838" w:type="dxa"/>
           </w:tcPr>
           <w:p>
             <w:r>
-              <w:t xml:space="preserve">          Attori</w:t>
+              <w:t xml:space="preserve">          </w:t>
+            </w:r>
+            <w:r>
+              <w:t xml:space="preserve">    </w:t>
+            </w:r>
+            <w:bookmarkStart w:id="18" w:name="_GoBack"/>
+            <w:bookmarkEnd w:id="18"/>
+            <w:r>
+              <w:t xml:space="preserve"> </w:t>
+            </w:r>
+            <w:r>
+              <w:t>Attori</w:t>
             </w:r>
           </w:p>
           <w:p>
@@ -6846,7 +6713,7 @@
         </w:tc>
         <w:tc>
           <w:tcPr>
-            <w:tcW w:w="4060" w:type="dxa"/>
+            <w:tcW w:w="3260" w:type="dxa"/>
           </w:tcPr>
           <w:p>
             <w:pPr>
@@ -6876,7 +6743,7 @@
         </w:tc>
         <w:tc>
           <w:tcPr>
-            <w:tcW w:w="2971" w:type="dxa"/>
+            <w:tcW w:w="3119" w:type="dxa"/>
           </w:tcPr>
           <w:p>
             <w:pPr>
@@ -6906,7 +6773,7 @@
         </w:tc>
         <w:tc>
           <w:tcPr>
-            <w:tcW w:w="2178" w:type="dxa"/>
+            <w:tcW w:w="2835" w:type="dxa"/>
           </w:tcPr>
           <w:p>
             <w:pPr>
@@ -6936,7 +6803,7 @@
         </w:tc>
         <w:tc>
           <w:tcPr>
-            <w:tcW w:w="3382" w:type="dxa"/>
+            <w:tcW w:w="3225" w:type="dxa"/>
           </w:tcPr>
           <w:p>
             <w:pPr>
@@ -6969,22 +6836,99 @@
       </w:tr>
       <w:tr>
         <w:trPr>
-          <w:trHeight w:val="1273"/>
+          <w:trHeight w:val="463"/>
         </w:trPr>
         <w:tc>
           <w:tcPr>
-            <w:tcW w:w="1686" w:type="dxa"/>
+            <w:tcW w:w="1838" w:type="dxa"/>
           </w:tcPr>
-          <w:p/>
-          <w:p>
-            <w:r>
-              <w:t>Azienda</w:t>
-            </w:r>
+          <w:p>
+            <w:proofErr w:type="spellStart"/>
+            <w:r>
+              <w:t>GestoreUtente</w:t>
+            </w:r>
+            <w:proofErr w:type="spellEnd"/>
           </w:p>
         </w:tc>
         <w:tc>
           <w:tcPr>
-            <w:tcW w:w="4060" w:type="dxa"/>
+            <w:tcW w:w="3260" w:type="dxa"/>
+          </w:tcPr>
+          <w:p>
+            <w:pPr>
+              <w:tabs>
+                <w:tab w:val="center" w:pos="1890"/>
+                <w:tab w:val="right" w:pos="3780"/>
+              </w:tabs>
+              <w:jc w:val="center"/>
+            </w:pPr>
+            <w:proofErr w:type="spellStart"/>
+            <w:r>
+              <w:t>ricercaAziende</w:t>
+            </w:r>
+            <w:proofErr w:type="spellEnd"/>
+            <w:r>
+              <w:t>()</w:t>
+            </w:r>
+          </w:p>
+          <w:p>
+            <w:pPr>
+              <w:tabs>
+                <w:tab w:val="center" w:pos="1890"/>
+                <w:tab w:val="right" w:pos="3780"/>
+              </w:tabs>
+              <w:jc w:val="center"/>
+            </w:pPr>
+            <w:proofErr w:type="spellStart"/>
+            <w:r>
+              <w:t>visualizzaListino</w:t>
+            </w:r>
+            <w:proofErr w:type="spellEnd"/>
+            <w:r>
+              <w:t>()</w:t>
+            </w:r>
+          </w:p>
+          <w:p>
+            <w:pPr>
+              <w:tabs>
+                <w:tab w:val="center" w:pos="1890"/>
+                <w:tab w:val="right" w:pos="3780"/>
+              </w:tabs>
+              <w:jc w:val="center"/>
+            </w:pPr>
+            <w:proofErr w:type="spellStart"/>
+            <w:r>
+              <w:t>visualizzaDettagliProdotto</w:t>
+            </w:r>
+            <w:proofErr w:type="spellEnd"/>
+            <w:r>
+              <w:t>()</w:t>
+            </w:r>
+          </w:p>
+        </w:tc>
+        <w:tc>
+          <w:tcPr>
+            <w:tcW w:w="3119" w:type="dxa"/>
+          </w:tcPr>
+          <w:p>
+            <w:pPr>
+              <w:jc w:val="center"/>
+            </w:pPr>
+          </w:p>
+        </w:tc>
+        <w:tc>
+          <w:tcPr>
+            <w:tcW w:w="2835" w:type="dxa"/>
+          </w:tcPr>
+          <w:p>
+            <w:pPr>
+              <w:jc w:val="center"/>
+            </w:pPr>
+          </w:p>
+        </w:tc>
+        <w:tc>
+          <w:tcPr>
+            <w:tcW w:w="3225" w:type="dxa"/>
           </w:tcPr>
           <w:p>
             <w:pPr>
@@ -7026,29 +6970,24 @@
             </w:r>
           </w:p>
         </w:tc>
+      </w:tr>
+      <w:tr>
+        <w:trPr>
+          <w:trHeight w:val="413"/>
+        </w:trPr>
         <w:tc>
           <w:tcPr>
-            <w:tcW w:w="2971" w:type="dxa"/>
+            <w:tcW w:w="1838" w:type="dxa"/>
           </w:tcPr>
           <w:p>
-            <w:pPr>
-              <w:jc w:val="center"/>
-            </w:pPr>
+            <w:r>
+              <w:t>Carrello</w:t>
+            </w:r>
           </w:p>
         </w:tc>
         <w:tc>
           <w:tcPr>
-            <w:tcW w:w="2178" w:type="dxa"/>
-          </w:tcPr>
-          <w:p>
-            <w:pPr>
-              <w:jc w:val="center"/>
-            </w:pPr>
-          </w:p>
-        </w:tc>
-        <w:tc>
-          <w:tcPr>
-            <w:tcW w:w="3382" w:type="dxa"/>
+            <w:tcW w:w="3260" w:type="dxa"/>
           </w:tcPr>
           <w:p>
             <w:pPr>
@@ -7056,7 +6995,7 @@
             </w:pPr>
             <w:proofErr w:type="spellStart"/>
             <w:r>
-              <w:t>ricercaAziende</w:t>
+              <w:t>aggiungiAlCarrello</w:t>
             </w:r>
             <w:proofErr w:type="spellEnd"/>
             <w:r>
@@ -7069,7 +7008,7 @@
             </w:pPr>
             <w:proofErr w:type="spellStart"/>
             <w:r>
-              <w:t>visualizzaListino</w:t>
+              <w:t>modificaQuantitaCarrello</w:t>
             </w:r>
             <w:proofErr w:type="spellEnd"/>
             <w:r>
@@ -7082,34 +7021,90 @@
             </w:pPr>
             <w:proofErr w:type="spellStart"/>
             <w:r>
-              <w:t>visualizzaDettagliProdotto</w:t>
+              <w:t>rimuoviDalCarrello</w:t>
             </w:r>
             <w:proofErr w:type="spellEnd"/>
             <w:r>
               <w:t>()</w:t>
             </w:r>
+          </w:p>
+          <w:p>
+            <w:pPr>
+              <w:jc w:val="center"/>
+            </w:pPr>
+            <w:proofErr w:type="spellStart"/>
+            <w:r>
+              <w:t>visualizzaCarrello</w:t>
+            </w:r>
+            <w:proofErr w:type="spellEnd"/>
+            <w:r>
+              <w:t>()</w:t>
+            </w:r>
+          </w:p>
+        </w:tc>
+        <w:tc>
+          <w:tcPr>
+            <w:tcW w:w="3119" w:type="dxa"/>
+          </w:tcPr>
+          <w:p>
+            <w:pPr>
+              <w:jc w:val="center"/>
+            </w:pPr>
+          </w:p>
+        </w:tc>
+        <w:tc>
+          <w:tcPr>
+            <w:tcW w:w="2835" w:type="dxa"/>
+          </w:tcPr>
+          <w:p>
+            <w:pPr>
+              <w:jc w:val="center"/>
+            </w:pPr>
+          </w:p>
+        </w:tc>
+        <w:tc>
+          <w:tcPr>
+            <w:tcW w:w="3225" w:type="dxa"/>
+          </w:tcPr>
+          <w:p>
+            <w:pPr>
+              <w:jc w:val="center"/>
+            </w:pPr>
           </w:p>
         </w:tc>
       </w:tr>
       <w:tr>
         <w:trPr>
-          <w:trHeight w:val="302"/>
+          <w:trHeight w:val="413"/>
         </w:trPr>
         <w:tc>
           <w:tcPr>
-            <w:tcW w:w="1686" w:type="dxa"/>
+            <w:tcW w:w="1838" w:type="dxa"/>
           </w:tcPr>
-          <w:p/>
-          <w:p/>
-          <w:p>
-            <w:r>
-              <w:t>Carrello</w:t>
-            </w:r>
+          <w:p>
+            <w:proofErr w:type="spellStart"/>
+            <w:r>
+              <w:t>GestoreOrdini</w:t>
+            </w:r>
+            <w:proofErr w:type="spellEnd"/>
           </w:p>
         </w:tc>
         <w:tc>
           <w:tcPr>
-            <w:tcW w:w="4060" w:type="dxa"/>
+            <w:tcW w:w="3260" w:type="dxa"/>
+          </w:tcPr>
+          <w:p>
+            <w:pPr>
+              <w:jc w:val="center"/>
+            </w:pPr>
+            <w:r>
+              <w:t>ordina()</w:t>
+            </w:r>
+          </w:p>
+        </w:tc>
+        <w:tc>
+          <w:tcPr>
+            <w:tcW w:w="3119" w:type="dxa"/>
           </w:tcPr>
           <w:p>
             <w:pPr>
@@ -7117,7 +7112,7 @@
             </w:pPr>
             <w:proofErr w:type="spellStart"/>
             <w:r>
-              <w:t>aggiungiAlCarrello</w:t>
+              <w:t>visualizzaOrdini</w:t>
             </w:r>
             <w:proofErr w:type="spellEnd"/>
             <w:r>
@@ -7130,20 +7125,25 @@
             </w:pPr>
             <w:proofErr w:type="spellStart"/>
             <w:r>
-              <w:t>modificaQuantitaProdotto</w:t>
+              <w:t>visualizzaDettagliOrdine</w:t>
             </w:r>
             <w:proofErr w:type="spellEnd"/>
             <w:r>
               <w:t>()</w:t>
             </w:r>
           </w:p>
+        </w:tc>
+        <w:tc>
+          <w:tcPr>
+            <w:tcW w:w="2835" w:type="dxa"/>
+          </w:tcPr>
           <w:p>
             <w:pPr>
               <w:jc w:val="center"/>
             </w:pPr>
             <w:proofErr w:type="spellStart"/>
             <w:r>
-              <w:t>rimuoviDalCarrello</w:t>
+              <w:t>visualizzaConsegne</w:t>
             </w:r>
             <w:proofErr w:type="spellEnd"/>
             <w:r>
@@ -7156,7 +7156,7 @@
             </w:pPr>
             <w:proofErr w:type="spellStart"/>
             <w:r>
-              <w:t>rimuoviDalCarrello</w:t>
+              <w:t>confermaRitiro</w:t>
             </w:r>
             <w:proofErr w:type="spellEnd"/>
             <w:r>
@@ -7169,148 +7169,17 @@
             </w:pPr>
             <w:proofErr w:type="spellStart"/>
             <w:r>
-              <w:t>visualizzaCarrello</w:t>
+              <w:t>confermaConsegna</w:t>
             </w:r>
             <w:proofErr w:type="spellEnd"/>
             <w:r>
               <w:t>()</w:t>
-            </w:r>
-          </w:p>
-          <w:p>
-            <w:pPr>
-              <w:jc w:val="center"/>
-            </w:pPr>
-            <w:r>
-              <w:t>ordina()</w:t>
             </w:r>
           </w:p>
         </w:tc>
         <w:tc>
           <w:tcPr>
-            <w:tcW w:w="2971" w:type="dxa"/>
-          </w:tcPr>
-          <w:p/>
-        </w:tc>
-        <w:tc>
-          <w:tcPr>
-            <w:tcW w:w="2178" w:type="dxa"/>
-          </w:tcPr>
-          <w:p>
-            <w:pPr>
-              <w:jc w:val="center"/>
-            </w:pPr>
-          </w:p>
-        </w:tc>
-        <w:tc>
-          <w:tcPr>
-            <w:tcW w:w="3382" w:type="dxa"/>
-          </w:tcPr>
-          <w:p>
-            <w:pPr>
-              <w:jc w:val="center"/>
-            </w:pPr>
-          </w:p>
-        </w:tc>
-      </w:tr>
-      <w:tr>
-        <w:trPr>
-          <w:trHeight w:val="302"/>
-        </w:trPr>
-        <w:tc>
-          <w:tcPr>
-            <w:tcW w:w="1686" w:type="dxa"/>
-          </w:tcPr>
-          <w:p>
-            <w:r>
-              <w:t>Ordine</w:t>
-            </w:r>
-          </w:p>
-        </w:tc>
-        <w:tc>
-          <w:tcPr>
-            <w:tcW w:w="4060" w:type="dxa"/>
-          </w:tcPr>
-          <w:p>
-            <w:pPr>
-              <w:jc w:val="center"/>
-            </w:pPr>
-          </w:p>
-        </w:tc>
-        <w:tc>
-          <w:tcPr>
-            <w:tcW w:w="2971" w:type="dxa"/>
-          </w:tcPr>
-          <w:p>
-            <w:pPr>
-              <w:jc w:val="center"/>
-            </w:pPr>
-            <w:proofErr w:type="spellStart"/>
-            <w:r>
-              <w:t>visualizzaOrdini</w:t>
-            </w:r>
-            <w:proofErr w:type="spellEnd"/>
-            <w:r>
-              <w:t>()</w:t>
-            </w:r>
-          </w:p>
-          <w:p>
-            <w:proofErr w:type="spellStart"/>
-            <w:r>
-              <w:t>visualizzaDettagliOrdine</w:t>
-            </w:r>
-            <w:proofErr w:type="spellEnd"/>
-            <w:r>
-              <w:t>()</w:t>
-            </w:r>
-          </w:p>
-        </w:tc>
-        <w:tc>
-          <w:tcPr>
-            <w:tcW w:w="2178" w:type="dxa"/>
-          </w:tcPr>
-          <w:p>
-            <w:pPr>
-              <w:jc w:val="center"/>
-            </w:pPr>
-            <w:proofErr w:type="spellStart"/>
-            <w:r>
-              <w:t>visualizzaConsegne</w:t>
-            </w:r>
-            <w:proofErr w:type="spellEnd"/>
-            <w:r>
-              <w:t>()</w:t>
-            </w:r>
-          </w:p>
-          <w:p>
-            <w:pPr>
-              <w:jc w:val="center"/>
-            </w:pPr>
-            <w:proofErr w:type="spellStart"/>
-            <w:r>
-              <w:t>confermaRitiro</w:t>
-            </w:r>
-            <w:proofErr w:type="spellEnd"/>
-            <w:r>
-              <w:t>()</w:t>
-            </w:r>
-          </w:p>
-          <w:p>
-            <w:pPr>
-              <w:jc w:val="center"/>
-            </w:pPr>
-            <w:proofErr w:type="spellStart"/>
-            <w:r>
-              <w:t>confermaConsegna</w:t>
-            </w:r>
-            <w:proofErr w:type="spellEnd"/>
-            <w:r>
-              <w:t>()</w:t>
-            </w:r>
-          </w:p>
-        </w:tc>
-        <w:tc>
-          <w:tcPr>
-            <w:tcW w:w="3382" w:type="dxa"/>
+            <w:tcW w:w="3225" w:type="dxa"/>
           </w:tcPr>
           <w:p>
             <w:pPr>
@@ -7529,657 +7398,8 @@
         <w:t>Per il primo start-up del sistema è necessario l'avvio del DMBS che fornisca il servizio di un Database MySQL per la gestione dei dati persistenti. L’amministratore dovrà dunque inserire all’interno del database almeno un account Moderatore fornendo una mail e una password in quanto tale account non può essere creato dall’interfaccia del sistema. Tale account sarà poi fornito all’utente moderatore responsabile della piattaforma. L’amministratore inoltre dovrà avviare la macchina necessaria all’esecuzione del web-server.</w:t>
       </w:r>
     </w:p>
-    <w:tbl>
-      <w:tblPr>
-        <w:tblStyle w:val="Grigliatabella"/>
-        <w:tblW w:w="10017" w:type="dxa"/>
-        <w:tblLook w:val="04A0" w:firstRow="1" w:lastRow="0" w:firstColumn="1" w:lastColumn="0" w:noHBand="0" w:noVBand="1"/>
-      </w:tblPr>
-      <w:tblGrid>
-        <w:gridCol w:w="2354"/>
-        <w:gridCol w:w="3539"/>
-        <w:gridCol w:w="4124"/>
-      </w:tblGrid>
-      <w:tr>
-        <w:trPr>
-          <w:trHeight w:val="222"/>
-        </w:trPr>
-        <w:tc>
-          <w:tcPr>
-            <w:tcW w:w="2354" w:type="dxa"/>
-          </w:tcPr>
-          <w:p>
-            <w:pPr>
-              <w:rPr>
-                <w:b/>
-                <w:bCs/>
-              </w:rPr>
-            </w:pPr>
-            <w:r>
-              <w:rPr>
-                <w:b/>
-                <w:bCs/>
-              </w:rPr>
-              <w:t>Caso D’Uso:</w:t>
-            </w:r>
-          </w:p>
-          <w:p>
-            <w:pPr>
-              <w:rPr>
-                <w:b/>
-                <w:bCs/>
-              </w:rPr>
-            </w:pPr>
-          </w:p>
-        </w:tc>
-        <w:tc>
-          <w:tcPr>
-            <w:tcW w:w="7663" w:type="dxa"/>
-            <w:gridSpan w:val="2"/>
-          </w:tcPr>
-          <w:p>
-            <w:pPr>
-              <w:rPr>
-                <w:b/>
-                <w:bCs/>
-              </w:rPr>
-            </w:pPr>
-            <w:r>
-              <w:rPr>
-                <w:b/>
-                <w:bCs/>
-              </w:rPr>
-              <w:t xml:space="preserve">First </w:t>
-            </w:r>
-            <w:proofErr w:type="spellStart"/>
-            <w:r>
-              <w:rPr>
-                <w:b/>
-                <w:bCs/>
-              </w:rPr>
-              <w:t>StartUp</w:t>
-            </w:r>
-            <w:proofErr w:type="spellEnd"/>
-          </w:p>
-        </w:tc>
-      </w:tr>
-      <w:tr>
-        <w:trPr>
-          <w:trHeight w:val="460"/>
-        </w:trPr>
-        <w:tc>
-          <w:tcPr>
-            <w:tcW w:w="2354" w:type="dxa"/>
-          </w:tcPr>
-          <w:p>
-            <w:pPr>
-              <w:rPr>
-                <w:b/>
-                <w:bCs/>
-              </w:rPr>
-            </w:pPr>
-            <w:r>
-              <w:rPr>
-                <w:b/>
-                <w:bCs/>
-              </w:rPr>
-              <w:t>Attori Partecipanti:</w:t>
-            </w:r>
-          </w:p>
-          <w:p>
-            <w:pPr>
-              <w:rPr>
-                <w:b/>
-                <w:bCs/>
-              </w:rPr>
-            </w:pPr>
-          </w:p>
-        </w:tc>
-        <w:tc>
-          <w:tcPr>
-            <w:tcW w:w="7663" w:type="dxa"/>
-            <w:gridSpan w:val="2"/>
-          </w:tcPr>
-          <w:p>
-            <w:pPr>
-              <w:rPr>
-                <w:b/>
-                <w:bCs/>
-              </w:rPr>
-            </w:pPr>
-            <w:r>
-              <w:rPr>
-                <w:b/>
-                <w:bCs/>
-              </w:rPr>
-              <w:t>Amministratore del sistema</w:t>
-            </w:r>
-          </w:p>
-        </w:tc>
-      </w:tr>
-      <w:tr>
-        <w:trPr>
-          <w:trHeight w:val="272"/>
-        </w:trPr>
-        <w:tc>
-          <w:tcPr>
-            <w:tcW w:w="2354" w:type="dxa"/>
-            <w:tcBorders>
-              <w:bottom w:val="single" w:sz="4" w:space="0" w:color="auto"/>
-            </w:tcBorders>
-          </w:tcPr>
-          <w:p>
-            <w:pPr>
-              <w:rPr>
-                <w:b/>
-                <w:bCs/>
-              </w:rPr>
-            </w:pPr>
-            <w:r>
-              <w:rPr>
-                <w:b/>
-                <w:bCs/>
-              </w:rPr>
-              <w:t>Entry Condition:</w:t>
-            </w:r>
-          </w:p>
-        </w:tc>
-        <w:tc>
-          <w:tcPr>
-            <w:tcW w:w="7663" w:type="dxa"/>
-            <w:gridSpan w:val="2"/>
-          </w:tcPr>
-          <w:p>
-            <w:pPr>
-              <w:rPr>
-                <w:b/>
-                <w:bCs/>
-              </w:rPr>
-            </w:pPr>
-            <w:r>
-              <w:rPr>
-                <w:b/>
-                <w:bCs/>
-              </w:rPr>
-              <w:t>Il web server è spento</w:t>
-            </w:r>
-          </w:p>
-          <w:p>
-            <w:pPr>
-              <w:rPr>
-                <w:b/>
-                <w:bCs/>
-              </w:rPr>
-            </w:pPr>
-            <w:r>
-              <w:rPr>
-                <w:b/>
-                <w:bCs/>
-              </w:rPr>
-              <w:t xml:space="preserve">Il </w:t>
-            </w:r>
-            <w:proofErr w:type="spellStart"/>
-            <w:r>
-              <w:rPr>
-                <w:b/>
-                <w:bCs/>
-              </w:rPr>
-              <w:t>dbms</w:t>
-            </w:r>
-            <w:proofErr w:type="spellEnd"/>
-            <w:r>
-              <w:rPr>
-                <w:b/>
-                <w:bCs/>
-              </w:rPr>
-              <w:t xml:space="preserve"> è spento</w:t>
-            </w:r>
-          </w:p>
-        </w:tc>
-      </w:tr>
-      <w:tr>
-        <w:trPr>
-          <w:trHeight w:val="354"/>
-        </w:trPr>
-        <w:tc>
-          <w:tcPr>
-            <w:tcW w:w="2354" w:type="dxa"/>
-            <w:vMerge w:val="restart"/>
-            <w:tcBorders>
-              <w:bottom w:val="nil"/>
-            </w:tcBorders>
-          </w:tcPr>
-          <w:p>
-            <w:pPr>
-              <w:rPr>
-                <w:b/>
-                <w:bCs/>
-              </w:rPr>
-            </w:pPr>
-            <w:r>
-              <w:rPr>
-                <w:b/>
-                <w:bCs/>
-              </w:rPr>
-              <w:t>Flows OF Events:</w:t>
-            </w:r>
-          </w:p>
-          <w:p>
-            <w:pPr>
-              <w:rPr>
-                <w:b/>
-                <w:bCs/>
-              </w:rPr>
-            </w:pPr>
-          </w:p>
-        </w:tc>
-        <w:tc>
-          <w:tcPr>
-            <w:tcW w:w="3539" w:type="dxa"/>
-            <w:tcBorders>
-              <w:bottom w:val="single" w:sz="4" w:space="0" w:color="auto"/>
-            </w:tcBorders>
-          </w:tcPr>
-          <w:p>
-            <w:pPr>
-              <w:rPr>
-                <w:b/>
-                <w:bCs/>
-              </w:rPr>
-            </w:pPr>
-            <w:r>
-              <w:rPr>
-                <w:b/>
-                <w:bCs/>
-              </w:rPr>
-              <w:t>Azioni Utente</w:t>
-            </w:r>
-          </w:p>
-        </w:tc>
-        <w:tc>
-          <w:tcPr>
-            <w:tcW w:w="4123" w:type="dxa"/>
-            <w:tcBorders>
-              <w:bottom w:val="single" w:sz="4" w:space="0" w:color="auto"/>
-            </w:tcBorders>
-          </w:tcPr>
-          <w:p>
-            <w:pPr>
-              <w:rPr>
-                <w:b/>
-                <w:bCs/>
-              </w:rPr>
-            </w:pPr>
-            <w:r>
-              <w:rPr>
-                <w:b/>
-                <w:bCs/>
-              </w:rPr>
-              <w:t>Azioni Sistema</w:t>
-            </w:r>
-          </w:p>
-        </w:tc>
-      </w:tr>
-      <w:tr>
-        <w:trPr>
-          <w:trHeight w:val="1296"/>
-        </w:trPr>
-        <w:tc>
-          <w:tcPr>
-            <w:tcW w:w="2354" w:type="dxa"/>
-            <w:vMerge/>
-            <w:tcBorders>
-              <w:top w:val="nil"/>
-              <w:bottom w:val="nil"/>
-              <w:right w:val="single" w:sz="4" w:space="0" w:color="auto"/>
-            </w:tcBorders>
-          </w:tcPr>
-          <w:p>
-            <w:pPr>
-              <w:rPr>
-                <w:b/>
-                <w:bCs/>
-              </w:rPr>
-            </w:pPr>
-          </w:p>
-        </w:tc>
-        <w:tc>
-          <w:tcPr>
-            <w:tcW w:w="3539" w:type="dxa"/>
-            <w:tcBorders>
-              <w:top w:val="single" w:sz="4" w:space="0" w:color="auto"/>
-              <w:left w:val="single" w:sz="4" w:space="0" w:color="auto"/>
-              <w:bottom w:val="nil"/>
-              <w:right w:val="nil"/>
-            </w:tcBorders>
-          </w:tcPr>
-          <w:p>
-            <w:pPr>
-              <w:pStyle w:val="Paragrafoelenco"/>
-              <w:numPr>
-                <w:ilvl w:val="0"/>
-                <w:numId w:val="11"/>
-              </w:numPr>
-            </w:pPr>
-            <w:r>
-              <w:t xml:space="preserve">L’amministratore avvia la macchina su cui gira il </w:t>
-            </w:r>
-            <w:proofErr w:type="spellStart"/>
-            <w:r>
-              <w:t>dbms</w:t>
-            </w:r>
-            <w:proofErr w:type="spellEnd"/>
-          </w:p>
-          <w:p>
-            <w:pPr>
-              <w:pStyle w:val="Paragrafoelenco"/>
-            </w:pPr>
-          </w:p>
-          <w:p>
-            <w:pPr>
-              <w:pStyle w:val="Paragrafoelenco"/>
-              <w:numPr>
-                <w:ilvl w:val="0"/>
-                <w:numId w:val="11"/>
-              </w:numPr>
-            </w:pPr>
-            <w:r>
-              <w:t xml:space="preserve">L’amministratore crea tramite il </w:t>
-            </w:r>
-            <w:proofErr w:type="spellStart"/>
-            <w:r>
-              <w:t>dbms</w:t>
-            </w:r>
-            <w:proofErr w:type="spellEnd"/>
-            <w:r>
-              <w:t xml:space="preserve"> un account moderatore inserendo email e password</w:t>
-            </w:r>
-          </w:p>
-          <w:p>
-            <w:pPr>
-              <w:pStyle w:val="Paragrafoelenco"/>
-            </w:pPr>
-          </w:p>
-        </w:tc>
-        <w:tc>
-          <w:tcPr>
-            <w:tcW w:w="4123" w:type="dxa"/>
-            <w:tcBorders>
-              <w:top w:val="single" w:sz="4" w:space="0" w:color="auto"/>
-              <w:left w:val="nil"/>
-              <w:bottom w:val="nil"/>
-              <w:right w:val="single" w:sz="4" w:space="0" w:color="auto"/>
-            </w:tcBorders>
-          </w:tcPr>
-          <w:p>
-            <w:pPr>
-              <w:pStyle w:val="Paragrafoelenco"/>
-            </w:pPr>
-          </w:p>
-        </w:tc>
-      </w:tr>
-      <w:tr>
-        <w:trPr>
-          <w:trHeight w:val="1296"/>
-        </w:trPr>
-        <w:tc>
-          <w:tcPr>
-            <w:tcW w:w="2354" w:type="dxa"/>
-            <w:tcBorders>
-              <w:top w:val="nil"/>
-              <w:bottom w:val="nil"/>
-              <w:right w:val="single" w:sz="4" w:space="0" w:color="auto"/>
-            </w:tcBorders>
-          </w:tcPr>
-          <w:p>
-            <w:pPr>
-              <w:rPr>
-                <w:b/>
-                <w:bCs/>
-              </w:rPr>
-            </w:pPr>
-          </w:p>
-        </w:tc>
-        <w:tc>
-          <w:tcPr>
-            <w:tcW w:w="3539" w:type="dxa"/>
-            <w:tcBorders>
-              <w:top w:val="nil"/>
-              <w:left w:val="single" w:sz="4" w:space="0" w:color="auto"/>
-              <w:bottom w:val="nil"/>
-              <w:right w:val="nil"/>
-            </w:tcBorders>
-          </w:tcPr>
-          <w:p>
-            <w:pPr>
-              <w:pStyle w:val="Paragrafoelenco"/>
-            </w:pPr>
-          </w:p>
-        </w:tc>
-        <w:tc>
-          <w:tcPr>
-            <w:tcW w:w="4123" w:type="dxa"/>
-            <w:tcBorders>
-              <w:top w:val="nil"/>
-              <w:left w:val="nil"/>
-              <w:bottom w:val="nil"/>
-              <w:right w:val="single" w:sz="4" w:space="0" w:color="auto"/>
-            </w:tcBorders>
-          </w:tcPr>
-          <w:p>
-            <w:pPr>
-              <w:pStyle w:val="Paragrafoelenco"/>
-              <w:numPr>
-                <w:ilvl w:val="0"/>
-                <w:numId w:val="11"/>
-              </w:numPr>
-            </w:pPr>
-            <w:r>
-              <w:t xml:space="preserve">Il </w:t>
-            </w:r>
-            <w:proofErr w:type="spellStart"/>
-            <w:r>
-              <w:t>dbms</w:t>
-            </w:r>
-            <w:proofErr w:type="spellEnd"/>
-            <w:r>
-              <w:t xml:space="preserve"> salva correttamente l’account moderatore</w:t>
-            </w:r>
-          </w:p>
-        </w:tc>
-      </w:tr>
-      <w:tr>
-        <w:trPr>
-          <w:trHeight w:val="1296"/>
-        </w:trPr>
-        <w:tc>
-          <w:tcPr>
-            <w:tcW w:w="2354" w:type="dxa"/>
-            <w:tcBorders>
-              <w:top w:val="nil"/>
-              <w:right w:val="single" w:sz="4" w:space="0" w:color="auto"/>
-            </w:tcBorders>
-          </w:tcPr>
-          <w:p>
-            <w:pPr>
-              <w:rPr>
-                <w:b/>
-                <w:bCs/>
-              </w:rPr>
-            </w:pPr>
-          </w:p>
-        </w:tc>
-        <w:tc>
-          <w:tcPr>
-            <w:tcW w:w="3539" w:type="dxa"/>
-            <w:tcBorders>
-              <w:top w:val="nil"/>
-              <w:left w:val="single" w:sz="4" w:space="0" w:color="auto"/>
-              <w:bottom w:val="single" w:sz="4" w:space="0" w:color="auto"/>
-              <w:right w:val="nil"/>
-            </w:tcBorders>
-          </w:tcPr>
-          <w:p>
-            <w:pPr>
-              <w:pStyle w:val="Paragrafoelenco"/>
-              <w:numPr>
-                <w:ilvl w:val="0"/>
-                <w:numId w:val="11"/>
-              </w:numPr>
-            </w:pPr>
-            <w:r>
-              <w:t>L’amministratore avvia la macchina su cui gira il web server</w:t>
-            </w:r>
-          </w:p>
-        </w:tc>
-        <w:tc>
-          <w:tcPr>
-            <w:tcW w:w="4123" w:type="dxa"/>
-            <w:tcBorders>
-              <w:top w:val="nil"/>
-              <w:left w:val="nil"/>
-              <w:bottom w:val="single" w:sz="4" w:space="0" w:color="auto"/>
-              <w:right w:val="single" w:sz="4" w:space="0" w:color="auto"/>
-            </w:tcBorders>
-          </w:tcPr>
-          <w:p>
-            <w:pPr>
-              <w:pStyle w:val="Paragrafoelenco"/>
-            </w:pPr>
-          </w:p>
-        </w:tc>
-      </w:tr>
-      <w:tr>
-        <w:trPr>
-          <w:trHeight w:val="1325"/>
-        </w:trPr>
-        <w:tc>
-          <w:tcPr>
-            <w:tcW w:w="2354" w:type="dxa"/>
-          </w:tcPr>
-          <w:p>
-            <w:pPr>
-              <w:rPr>
-                <w:b/>
-                <w:bCs/>
-              </w:rPr>
-            </w:pPr>
-            <w:r>
-              <w:rPr>
-                <w:b/>
-                <w:bCs/>
-              </w:rPr>
-              <w:t>Exit Condition:</w:t>
-            </w:r>
-          </w:p>
-          <w:p>
-            <w:pPr>
-              <w:rPr>
-                <w:b/>
-                <w:bCs/>
-              </w:rPr>
-            </w:pPr>
-          </w:p>
-        </w:tc>
-        <w:tc>
-          <w:tcPr>
-            <w:tcW w:w="7663" w:type="dxa"/>
-            <w:gridSpan w:val="2"/>
-            <w:tcBorders>
-              <w:top w:val="single" w:sz="4" w:space="0" w:color="auto"/>
-            </w:tcBorders>
-          </w:tcPr>
-          <w:p>
-            <w:pPr>
-              <w:rPr>
-                <w:b/>
-                <w:bCs/>
-              </w:rPr>
-            </w:pPr>
-            <w:r>
-              <w:rPr>
-                <w:b/>
-                <w:bCs/>
-              </w:rPr>
-              <w:t>Il web server è acceso</w:t>
-            </w:r>
-          </w:p>
-          <w:p>
-            <w:pPr>
-              <w:rPr>
-                <w:b/>
-                <w:bCs/>
-              </w:rPr>
-            </w:pPr>
-            <w:r>
-              <w:rPr>
-                <w:b/>
-                <w:bCs/>
-              </w:rPr>
-              <w:t xml:space="preserve">Il </w:t>
-            </w:r>
-            <w:proofErr w:type="spellStart"/>
-            <w:r>
-              <w:rPr>
-                <w:b/>
-                <w:bCs/>
-              </w:rPr>
-              <w:t>dbms</w:t>
-            </w:r>
-            <w:proofErr w:type="spellEnd"/>
-            <w:r>
-              <w:rPr>
-                <w:b/>
-                <w:bCs/>
-              </w:rPr>
-              <w:t xml:space="preserve"> è acceso ed è stato creato un account moderatore</w:t>
-            </w:r>
-          </w:p>
-        </w:tc>
-      </w:tr>
-      <w:tr>
-        <w:trPr>
-          <w:trHeight w:val="434"/>
-        </w:trPr>
-        <w:tc>
-          <w:tcPr>
-            <w:tcW w:w="2354" w:type="dxa"/>
-          </w:tcPr>
-          <w:p>
-            <w:pPr>
-              <w:rPr>
-                <w:b/>
-                <w:bCs/>
-              </w:rPr>
-            </w:pPr>
-            <w:r>
-              <w:rPr>
-                <w:b/>
-                <w:bCs/>
-              </w:rPr>
-              <w:t>Eccezioni:</w:t>
-            </w:r>
-          </w:p>
-        </w:tc>
-        <w:tc>
-          <w:tcPr>
-            <w:tcW w:w="7663" w:type="dxa"/>
-            <w:gridSpan w:val="2"/>
-          </w:tcPr>
-          <w:p>
-            <w:pPr>
-              <w:rPr>
-                <w:b/>
-                <w:bCs/>
-              </w:rPr>
-            </w:pPr>
-          </w:p>
-        </w:tc>
-      </w:tr>
-    </w:tbl>
-    <w:p>
-      <w:pPr>
-        <w:ind w:left="567"/>
+    <w:p>
+      <w:pPr>
         <w:jc w:val="both"/>
         <w:rPr>
           <w:rFonts w:ascii="Century Gothic" w:hAnsi="Century Gothic"/>
@@ -8210,7 +7430,6 @@
           <w:sz w:val="28"/>
           <w:szCs w:val="28"/>
         </w:rPr>
-        <w:lastRenderedPageBreak/>
         <w:t>Start-up (a seguito di un fallimento)</w:t>
       </w:r>
       <w:bookmarkEnd w:id="22"/>
@@ -8239,25 +7458,7 @@
           <w:sz w:val="24"/>
           <w:szCs w:val="24"/>
         </w:rPr>
-        <w:t xml:space="preserve">el caso in cui si verifichi un'interruzione inaspettata dell'alimentazione, non sono previsti metodi che ripristinino lo stato del sistema a </w:t>
-      </w:r>
-      <w:proofErr w:type="gramStart"/>
-      <w:r>
-        <w:rPr>
-          <w:rFonts w:ascii="Century Gothic" w:hAnsi="Century Gothic"/>
-          <w:sz w:val="24"/>
-          <w:szCs w:val="24"/>
-        </w:rPr>
-        <w:t>un</w:t>
-      </w:r>
-      <w:proofErr w:type="gramEnd"/>
-      <w:r>
-        <w:rPr>
-          <w:rFonts w:ascii="Century Gothic" w:hAnsi="Century Gothic"/>
-          <w:sz w:val="24"/>
-          <w:szCs w:val="24"/>
-        </w:rPr>
-        <w:t xml:space="preserve"> stato antecedente allo spegnimento inaspettato.</w:t>
+        <w:t>el caso in cui si verifichi un'interruzione inaspettata dell'alimentazione, non sono previsti metodi che ripristinino lo stato del sistema a un stato antecedente allo spegnimento inaspettato.</w:t>
       </w:r>
     </w:p>
     <w:p>
@@ -8279,724 +7480,8 @@
         <w:t>Un altro caso di fallimento potrebbe derivare dal software stesso che causa un crash inaspettato dovuto ad errori commessi durante la fase di implementazione, e non sono previste politiche correttive, l’unico processo che potrà essere eseguito è la chiusura del sistema e il suo successivo riavvio.</w:t>
       </w:r>
     </w:p>
-    <w:tbl>
-      <w:tblPr>
-        <w:tblStyle w:val="Grigliatabella"/>
-        <w:tblW w:w="10017" w:type="dxa"/>
-        <w:tblLook w:val="04A0" w:firstRow="1" w:lastRow="0" w:firstColumn="1" w:lastColumn="0" w:noHBand="0" w:noVBand="1"/>
-      </w:tblPr>
-      <w:tblGrid>
-        <w:gridCol w:w="2354"/>
-        <w:gridCol w:w="3539"/>
-        <w:gridCol w:w="4124"/>
-      </w:tblGrid>
-      <w:tr>
-        <w:trPr>
-          <w:trHeight w:val="222"/>
-        </w:trPr>
-        <w:tc>
-          <w:tcPr>
-            <w:tcW w:w="2354" w:type="dxa"/>
-          </w:tcPr>
-          <w:p>
-            <w:pPr>
-              <w:rPr>
-                <w:b/>
-                <w:bCs/>
-              </w:rPr>
-            </w:pPr>
-            <w:r>
-              <w:rPr>
-                <w:b/>
-                <w:bCs/>
-              </w:rPr>
-              <w:t>Caso D’Uso:</w:t>
-            </w:r>
-          </w:p>
-          <w:p>
-            <w:pPr>
-              <w:rPr>
-                <w:b/>
-                <w:bCs/>
-              </w:rPr>
-            </w:pPr>
-          </w:p>
-        </w:tc>
-        <w:tc>
-          <w:tcPr>
-            <w:tcW w:w="7663" w:type="dxa"/>
-            <w:gridSpan w:val="2"/>
-          </w:tcPr>
-          <w:p>
-            <w:pPr>
-              <w:rPr>
-                <w:b/>
-                <w:bCs/>
-              </w:rPr>
-            </w:pPr>
-            <w:r>
-              <w:rPr>
-                <w:b/>
-                <w:bCs/>
-              </w:rPr>
-              <w:t>Start Up dopo fallimento</w:t>
-            </w:r>
-          </w:p>
-        </w:tc>
-      </w:tr>
-      <w:tr>
-        <w:trPr>
-          <w:trHeight w:val="460"/>
-        </w:trPr>
-        <w:tc>
-          <w:tcPr>
-            <w:tcW w:w="2354" w:type="dxa"/>
-          </w:tcPr>
-          <w:p>
-            <w:pPr>
-              <w:rPr>
-                <w:b/>
-                <w:bCs/>
-              </w:rPr>
-            </w:pPr>
-            <w:r>
-              <w:rPr>
-                <w:b/>
-                <w:bCs/>
-              </w:rPr>
-              <w:t>Attori Partecipanti:</w:t>
-            </w:r>
-          </w:p>
-          <w:p>
-            <w:pPr>
-              <w:rPr>
-                <w:b/>
-                <w:bCs/>
-              </w:rPr>
-            </w:pPr>
-          </w:p>
-        </w:tc>
-        <w:tc>
-          <w:tcPr>
-            <w:tcW w:w="7663" w:type="dxa"/>
-            <w:gridSpan w:val="2"/>
-          </w:tcPr>
-          <w:p>
-            <w:pPr>
-              <w:rPr>
-                <w:b/>
-                <w:bCs/>
-              </w:rPr>
-            </w:pPr>
-            <w:r>
-              <w:rPr>
-                <w:b/>
-                <w:bCs/>
-              </w:rPr>
-              <w:t>Amministratore del sistema</w:t>
-            </w:r>
-          </w:p>
-        </w:tc>
-      </w:tr>
-      <w:tr>
-        <w:trPr>
-          <w:trHeight w:val="272"/>
-        </w:trPr>
-        <w:tc>
-          <w:tcPr>
-            <w:tcW w:w="2354" w:type="dxa"/>
-            <w:tcBorders>
-              <w:bottom w:val="single" w:sz="4" w:space="0" w:color="auto"/>
-            </w:tcBorders>
-          </w:tcPr>
-          <w:p>
-            <w:pPr>
-              <w:rPr>
-                <w:b/>
-                <w:bCs/>
-              </w:rPr>
-            </w:pPr>
-            <w:r>
-              <w:rPr>
-                <w:b/>
-                <w:bCs/>
-              </w:rPr>
-              <w:t>Entry Condition:</w:t>
-            </w:r>
-          </w:p>
-        </w:tc>
-        <w:tc>
-          <w:tcPr>
-            <w:tcW w:w="7663" w:type="dxa"/>
-            <w:gridSpan w:val="2"/>
-          </w:tcPr>
-          <w:p>
-            <w:pPr>
-              <w:rPr>
-                <w:b/>
-                <w:bCs/>
-              </w:rPr>
-            </w:pPr>
-            <w:r>
-              <w:rPr>
-                <w:b/>
-                <w:bCs/>
-              </w:rPr>
-              <w:t>Il web server è acceso</w:t>
-            </w:r>
-          </w:p>
-          <w:p>
-            <w:pPr>
-              <w:rPr>
-                <w:b/>
-                <w:bCs/>
-              </w:rPr>
-            </w:pPr>
-            <w:r>
-              <w:rPr>
-                <w:b/>
-                <w:bCs/>
-              </w:rPr>
-              <w:t xml:space="preserve">Il </w:t>
-            </w:r>
-            <w:proofErr w:type="spellStart"/>
-            <w:r>
-              <w:rPr>
-                <w:b/>
-                <w:bCs/>
-              </w:rPr>
-              <w:t>dbms</w:t>
-            </w:r>
-            <w:proofErr w:type="spellEnd"/>
-            <w:r>
-              <w:rPr>
-                <w:b/>
-                <w:bCs/>
-              </w:rPr>
-              <w:t xml:space="preserve"> è acceso</w:t>
-            </w:r>
-          </w:p>
-          <w:p>
-            <w:pPr>
-              <w:rPr>
-                <w:b/>
-                <w:bCs/>
-              </w:rPr>
-            </w:pPr>
-            <w:r>
-              <w:rPr>
-                <w:b/>
-                <w:bCs/>
-              </w:rPr>
-              <w:t>Si è verificato un fallimento</w:t>
-            </w:r>
-          </w:p>
-        </w:tc>
-      </w:tr>
-      <w:tr>
-        <w:trPr>
-          <w:trHeight w:val="354"/>
-        </w:trPr>
-        <w:tc>
-          <w:tcPr>
-            <w:tcW w:w="2354" w:type="dxa"/>
-            <w:vMerge w:val="restart"/>
-            <w:tcBorders>
-              <w:bottom w:val="nil"/>
-            </w:tcBorders>
-          </w:tcPr>
-          <w:p>
-            <w:pPr>
-              <w:rPr>
-                <w:b/>
-                <w:bCs/>
-              </w:rPr>
-            </w:pPr>
-            <w:r>
-              <w:rPr>
-                <w:b/>
-                <w:bCs/>
-              </w:rPr>
-              <w:t>Flows OF Events:</w:t>
-            </w:r>
-          </w:p>
-          <w:p>
-            <w:pPr>
-              <w:rPr>
-                <w:b/>
-                <w:bCs/>
-              </w:rPr>
-            </w:pPr>
-          </w:p>
-        </w:tc>
-        <w:tc>
-          <w:tcPr>
-            <w:tcW w:w="3539" w:type="dxa"/>
-            <w:tcBorders>
-              <w:bottom w:val="single" w:sz="4" w:space="0" w:color="auto"/>
-            </w:tcBorders>
-          </w:tcPr>
-          <w:p>
-            <w:pPr>
-              <w:rPr>
-                <w:b/>
-                <w:bCs/>
-              </w:rPr>
-            </w:pPr>
-            <w:r>
-              <w:rPr>
-                <w:b/>
-                <w:bCs/>
-              </w:rPr>
-              <w:t>Azioni Utente</w:t>
-            </w:r>
-          </w:p>
-        </w:tc>
-        <w:tc>
-          <w:tcPr>
-            <w:tcW w:w="4123" w:type="dxa"/>
-            <w:tcBorders>
-              <w:bottom w:val="single" w:sz="4" w:space="0" w:color="auto"/>
-            </w:tcBorders>
-          </w:tcPr>
-          <w:p>
-            <w:pPr>
-              <w:rPr>
-                <w:b/>
-                <w:bCs/>
-              </w:rPr>
-            </w:pPr>
-            <w:r>
-              <w:rPr>
-                <w:b/>
-                <w:bCs/>
-              </w:rPr>
-              <w:t>Azioni Sistema</w:t>
-            </w:r>
-          </w:p>
-        </w:tc>
-      </w:tr>
-      <w:tr>
-        <w:trPr>
-          <w:trHeight w:val="809"/>
-        </w:trPr>
-        <w:tc>
-          <w:tcPr>
-            <w:tcW w:w="2354" w:type="dxa"/>
-            <w:vMerge/>
-            <w:tcBorders>
-              <w:top w:val="nil"/>
-              <w:bottom w:val="nil"/>
-              <w:right w:val="single" w:sz="4" w:space="0" w:color="auto"/>
-            </w:tcBorders>
-          </w:tcPr>
-          <w:p>
-            <w:pPr>
-              <w:rPr>
-                <w:b/>
-                <w:bCs/>
-              </w:rPr>
-            </w:pPr>
-          </w:p>
-        </w:tc>
-        <w:tc>
-          <w:tcPr>
-            <w:tcW w:w="3539" w:type="dxa"/>
-            <w:tcBorders>
-              <w:top w:val="single" w:sz="4" w:space="0" w:color="auto"/>
-              <w:left w:val="single" w:sz="4" w:space="0" w:color="auto"/>
-              <w:bottom w:val="nil"/>
-              <w:right w:val="nil"/>
-            </w:tcBorders>
-          </w:tcPr>
-          <w:p>
-            <w:pPr>
-              <w:pStyle w:val="Paragrafoelenco"/>
-              <w:numPr>
-                <w:ilvl w:val="0"/>
-                <w:numId w:val="12"/>
-              </w:numPr>
-            </w:pPr>
-            <w:r>
-              <w:t xml:space="preserve">L’amministratore </w:t>
-            </w:r>
-            <w:r>
-              <w:t>ri</w:t>
-            </w:r>
-            <w:r>
-              <w:t xml:space="preserve">avvia la macchina su cui gira il </w:t>
-            </w:r>
-            <w:proofErr w:type="spellStart"/>
-            <w:r>
-              <w:t>dbms</w:t>
-            </w:r>
-            <w:proofErr w:type="spellEnd"/>
-          </w:p>
-          <w:p>
-            <w:pPr>
-              <w:pStyle w:val="Paragrafoelenco"/>
-            </w:pPr>
-          </w:p>
-          <w:p>
-            <w:pPr>
-              <w:pStyle w:val="Paragrafoelenco"/>
-            </w:pPr>
-          </w:p>
-        </w:tc>
-        <w:tc>
-          <w:tcPr>
-            <w:tcW w:w="4123" w:type="dxa"/>
-            <w:tcBorders>
-              <w:top w:val="single" w:sz="4" w:space="0" w:color="auto"/>
-              <w:left w:val="nil"/>
-              <w:bottom w:val="nil"/>
-              <w:right w:val="single" w:sz="4" w:space="0" w:color="auto"/>
-            </w:tcBorders>
-          </w:tcPr>
-          <w:p>
-            <w:pPr>
-              <w:pStyle w:val="Paragrafoelenco"/>
-            </w:pPr>
-          </w:p>
-        </w:tc>
-      </w:tr>
-      <w:tr>
-        <w:trPr>
-          <w:trHeight w:val="77"/>
-        </w:trPr>
-        <w:tc>
-          <w:tcPr>
-            <w:tcW w:w="2354" w:type="dxa"/>
-            <w:tcBorders>
-              <w:top w:val="nil"/>
-              <w:bottom w:val="nil"/>
-              <w:right w:val="single" w:sz="4" w:space="0" w:color="auto"/>
-            </w:tcBorders>
-          </w:tcPr>
-          <w:p>
-            <w:pPr>
-              <w:rPr>
-                <w:b/>
-                <w:bCs/>
-              </w:rPr>
-            </w:pPr>
-          </w:p>
-        </w:tc>
-        <w:tc>
-          <w:tcPr>
-            <w:tcW w:w="3539" w:type="dxa"/>
-            <w:tcBorders>
-              <w:top w:val="nil"/>
-              <w:left w:val="single" w:sz="4" w:space="0" w:color="auto"/>
-              <w:bottom w:val="nil"/>
-              <w:right w:val="nil"/>
-            </w:tcBorders>
-          </w:tcPr>
-          <w:p>
-            <w:pPr>
-              <w:pStyle w:val="Paragrafoelenco"/>
-            </w:pPr>
-          </w:p>
-        </w:tc>
-        <w:tc>
-          <w:tcPr>
-            <w:tcW w:w="4123" w:type="dxa"/>
-            <w:tcBorders>
-              <w:top w:val="nil"/>
-              <w:left w:val="nil"/>
-              <w:bottom w:val="nil"/>
-              <w:right w:val="single" w:sz="4" w:space="0" w:color="auto"/>
-            </w:tcBorders>
-          </w:tcPr>
-          <w:p/>
-        </w:tc>
-      </w:tr>
-      <w:tr>
-        <w:trPr>
-          <w:trHeight w:val="77"/>
-        </w:trPr>
-        <w:tc>
-          <w:tcPr>
-            <w:tcW w:w="2354" w:type="dxa"/>
-            <w:tcBorders>
-              <w:top w:val="nil"/>
-              <w:right w:val="single" w:sz="4" w:space="0" w:color="auto"/>
-            </w:tcBorders>
-          </w:tcPr>
-          <w:p>
-            <w:pPr>
-              <w:rPr>
-                <w:b/>
-                <w:bCs/>
-              </w:rPr>
-            </w:pPr>
-          </w:p>
-        </w:tc>
-        <w:tc>
-          <w:tcPr>
-            <w:tcW w:w="3539" w:type="dxa"/>
-            <w:tcBorders>
-              <w:top w:val="nil"/>
-              <w:left w:val="single" w:sz="4" w:space="0" w:color="auto"/>
-              <w:bottom w:val="single" w:sz="4" w:space="0" w:color="auto"/>
-              <w:right w:val="nil"/>
-            </w:tcBorders>
-          </w:tcPr>
-          <w:p>
-            <w:pPr>
-              <w:pStyle w:val="Paragrafoelenco"/>
-              <w:numPr>
-                <w:ilvl w:val="0"/>
-                <w:numId w:val="12"/>
-              </w:numPr>
-            </w:pPr>
-            <w:r>
-              <w:t xml:space="preserve">L’amministratore </w:t>
-            </w:r>
-            <w:r>
-              <w:t>ri</w:t>
-            </w:r>
-            <w:r>
-              <w:t>avvia la macchina su cui gira il web server</w:t>
-            </w:r>
-          </w:p>
-        </w:tc>
-        <w:tc>
-          <w:tcPr>
-            <w:tcW w:w="4123" w:type="dxa"/>
-            <w:tcBorders>
-              <w:top w:val="nil"/>
-              <w:left w:val="nil"/>
-              <w:bottom w:val="single" w:sz="4" w:space="0" w:color="auto"/>
-              <w:right w:val="single" w:sz="4" w:space="0" w:color="auto"/>
-            </w:tcBorders>
-          </w:tcPr>
-          <w:p>
-            <w:pPr>
-              <w:pStyle w:val="Paragrafoelenco"/>
-            </w:pPr>
-          </w:p>
-        </w:tc>
-      </w:tr>
-      <w:tr>
-        <w:trPr>
-          <w:trHeight w:val="1325"/>
-        </w:trPr>
-        <w:tc>
-          <w:tcPr>
-            <w:tcW w:w="2354" w:type="dxa"/>
-          </w:tcPr>
-          <w:p>
-            <w:pPr>
-              <w:rPr>
-                <w:b/>
-                <w:bCs/>
-              </w:rPr>
-            </w:pPr>
-            <w:r>
-              <w:rPr>
-                <w:b/>
-                <w:bCs/>
-              </w:rPr>
-              <w:t>Exit Condition:</w:t>
-            </w:r>
-          </w:p>
-          <w:p>
-            <w:pPr>
-              <w:rPr>
-                <w:b/>
-                <w:bCs/>
-              </w:rPr>
-            </w:pPr>
-          </w:p>
-        </w:tc>
-        <w:tc>
-          <w:tcPr>
-            <w:tcW w:w="7663" w:type="dxa"/>
-            <w:gridSpan w:val="2"/>
-            <w:tcBorders>
-              <w:top w:val="single" w:sz="4" w:space="0" w:color="auto"/>
-            </w:tcBorders>
-          </w:tcPr>
-          <w:p>
-            <w:pPr>
-              <w:rPr>
-                <w:b/>
-                <w:bCs/>
-              </w:rPr>
-            </w:pPr>
-            <w:r>
-              <w:rPr>
-                <w:b/>
-                <w:bCs/>
-              </w:rPr>
-              <w:t>Il web server è stato riavviato ed è acceso</w:t>
-            </w:r>
-          </w:p>
-          <w:p>
-            <w:pPr>
-              <w:rPr>
-                <w:b/>
-                <w:bCs/>
-              </w:rPr>
-            </w:pPr>
-            <w:r>
-              <w:rPr>
-                <w:b/>
-                <w:bCs/>
-              </w:rPr>
-              <w:t xml:space="preserve">Il </w:t>
-            </w:r>
-            <w:proofErr w:type="spellStart"/>
-            <w:r>
-              <w:rPr>
-                <w:b/>
-                <w:bCs/>
-              </w:rPr>
-              <w:t>dbms</w:t>
-            </w:r>
-            <w:proofErr w:type="spellEnd"/>
-            <w:r>
-              <w:rPr>
-                <w:b/>
-                <w:bCs/>
-              </w:rPr>
-              <w:t xml:space="preserve"> è stato riavviato ed è acceso </w:t>
-            </w:r>
-          </w:p>
-        </w:tc>
-      </w:tr>
-      <w:tr>
-        <w:trPr>
-          <w:trHeight w:val="348"/>
-        </w:trPr>
-        <w:tc>
-          <w:tcPr>
-            <w:tcW w:w="2354" w:type="dxa"/>
-          </w:tcPr>
-          <w:p>
-            <w:pPr>
-              <w:rPr>
-                <w:b/>
-                <w:bCs/>
-              </w:rPr>
-            </w:pPr>
-            <w:r>
-              <w:rPr>
-                <w:b/>
-                <w:bCs/>
-              </w:rPr>
-              <w:t>Eccezioni:</w:t>
-            </w:r>
-          </w:p>
-        </w:tc>
-        <w:tc>
-          <w:tcPr>
-            <w:tcW w:w="7663" w:type="dxa"/>
-            <w:gridSpan w:val="2"/>
-          </w:tcPr>
-          <w:p>
-            <w:pPr>
-              <w:rPr>
-                <w:b/>
-                <w:bCs/>
-              </w:rPr>
-            </w:pPr>
-          </w:p>
-        </w:tc>
-      </w:tr>
-    </w:tbl>
-    <w:p>
-      <w:pPr>
-        <w:ind w:left="567"/>
-        <w:jc w:val="both"/>
-        <w:rPr>
-          <w:rFonts w:ascii="Century Gothic" w:hAnsi="Century Gothic"/>
-          <w:sz w:val="24"/>
-          <w:szCs w:val="24"/>
-        </w:rPr>
-      </w:pPr>
-    </w:p>
-    <w:p>
-      <w:pPr>
-        <w:ind w:left="567"/>
-        <w:jc w:val="both"/>
-        <w:rPr>
-          <w:rFonts w:ascii="Century Gothic" w:hAnsi="Century Gothic"/>
-          <w:sz w:val="24"/>
-          <w:szCs w:val="24"/>
-        </w:rPr>
-      </w:pPr>
-    </w:p>
-    <w:p>
-      <w:pPr>
-        <w:ind w:left="567"/>
-        <w:jc w:val="both"/>
-        <w:rPr>
-          <w:rFonts w:ascii="Century Gothic" w:hAnsi="Century Gothic"/>
-          <w:sz w:val="24"/>
-          <w:szCs w:val="24"/>
-        </w:rPr>
-      </w:pPr>
-    </w:p>
-    <w:p>
-      <w:pPr>
-        <w:ind w:left="567"/>
-        <w:jc w:val="both"/>
-        <w:rPr>
-          <w:rFonts w:ascii="Century Gothic" w:hAnsi="Century Gothic"/>
-          <w:sz w:val="24"/>
-          <w:szCs w:val="24"/>
-        </w:rPr>
-      </w:pPr>
-    </w:p>
-    <w:p>
-      <w:pPr>
-        <w:ind w:left="567"/>
-        <w:jc w:val="both"/>
-        <w:rPr>
-          <w:rFonts w:ascii="Century Gothic" w:hAnsi="Century Gothic"/>
-          <w:sz w:val="24"/>
-          <w:szCs w:val="24"/>
-        </w:rPr>
-      </w:pPr>
-    </w:p>
-    <w:p>
-      <w:pPr>
-        <w:ind w:left="567"/>
-        <w:jc w:val="both"/>
-        <w:rPr>
-          <w:rFonts w:ascii="Century Gothic" w:hAnsi="Century Gothic"/>
-          <w:sz w:val="24"/>
-          <w:szCs w:val="24"/>
-        </w:rPr>
-      </w:pPr>
-    </w:p>
-    <w:p>
-      <w:pPr>
-        <w:ind w:left="567"/>
-        <w:jc w:val="both"/>
-        <w:rPr>
-          <w:rFonts w:ascii="Century Gothic" w:hAnsi="Century Gothic"/>
-          <w:sz w:val="24"/>
-          <w:szCs w:val="24"/>
-        </w:rPr>
-      </w:pPr>
-    </w:p>
-    <w:p>
-      <w:pPr>
-        <w:ind w:left="567"/>
-        <w:jc w:val="both"/>
-        <w:rPr>
-          <w:rFonts w:ascii="Century Gothic" w:hAnsi="Century Gothic"/>
-          <w:sz w:val="24"/>
-          <w:szCs w:val="24"/>
-        </w:rPr>
-      </w:pPr>
-    </w:p>
-    <w:p>
-      <w:pPr>
-        <w:ind w:left="567"/>
+    <w:p>
+      <w:pPr>
         <w:jc w:val="both"/>
         <w:rPr>
           <w:rFonts w:ascii="Century Gothic" w:hAnsi="Century Gothic"/>
@@ -9027,7 +7512,6 @@
           <w:sz w:val="28"/>
           <w:szCs w:val="28"/>
         </w:rPr>
-        <w:lastRenderedPageBreak/>
         <w:t>Terminazione</w:t>
       </w:r>
       <w:bookmarkEnd w:id="23"/>
@@ -9040,732 +7524,6 @@
           <w:rFonts w:ascii="Century Gothic" w:hAnsi="Century Gothic"/>
           <w:sz w:val="24"/>
           <w:szCs w:val="24"/>
-        </w:rPr>
-      </w:pPr>
-      <w:r>
-        <w:rPr>
-          <w:rFonts w:ascii="Century Gothic" w:hAnsi="Century Gothic"/>
-          <w:sz w:val="24"/>
-          <w:szCs w:val="24"/>
-        </w:rPr>
-        <w:t xml:space="preserve">Al momento della chiusura dell’applicativo basterà </w:t>
-      </w:r>
-      <w:proofErr w:type="spellStart"/>
-      <w:r>
-        <w:rPr>
-          <w:rFonts w:ascii="Century Gothic" w:hAnsi="Century Gothic"/>
-          <w:sz w:val="24"/>
-          <w:szCs w:val="24"/>
-        </w:rPr>
-        <w:t>effetuare</w:t>
-      </w:r>
-      <w:proofErr w:type="spellEnd"/>
-      <w:r>
-        <w:rPr>
-          <w:rFonts w:ascii="Century Gothic" w:hAnsi="Century Gothic"/>
-          <w:sz w:val="24"/>
-          <w:szCs w:val="24"/>
-        </w:rPr>
-        <w:t xml:space="preserve"> lo spegnimento del </w:t>
-      </w:r>
-      <w:proofErr w:type="spellStart"/>
-      <w:r>
-        <w:rPr>
-          <w:rFonts w:ascii="Century Gothic" w:hAnsi="Century Gothic"/>
-          <w:sz w:val="24"/>
-          <w:szCs w:val="24"/>
-        </w:rPr>
-        <w:t>dbms</w:t>
-      </w:r>
-      <w:proofErr w:type="spellEnd"/>
-      <w:r>
-        <w:rPr>
-          <w:rFonts w:ascii="Century Gothic" w:hAnsi="Century Gothic"/>
-          <w:sz w:val="24"/>
-          <w:szCs w:val="24"/>
-        </w:rPr>
-        <w:t xml:space="preserve"> e del web server. Viene assicurata la consistenza dei dati, annullando eventuali operazioni ancora in esecuzione</w:t>
-      </w:r>
-    </w:p>
-    <w:tbl>
-      <w:tblPr>
-        <w:tblStyle w:val="Grigliatabella"/>
-        <w:tblW w:w="10017" w:type="dxa"/>
-        <w:tblLook w:val="04A0" w:firstRow="1" w:lastRow="0" w:firstColumn="1" w:lastColumn="0" w:noHBand="0" w:noVBand="1"/>
-      </w:tblPr>
-      <w:tblGrid>
-        <w:gridCol w:w="2354"/>
-        <w:gridCol w:w="3539"/>
-        <w:gridCol w:w="4124"/>
-      </w:tblGrid>
-      <w:tr>
-        <w:trPr>
-          <w:trHeight w:val="222"/>
-        </w:trPr>
-        <w:tc>
-          <w:tcPr>
-            <w:tcW w:w="2354" w:type="dxa"/>
-          </w:tcPr>
-          <w:p>
-            <w:pPr>
-              <w:rPr>
-                <w:b/>
-                <w:bCs/>
-              </w:rPr>
-            </w:pPr>
-            <w:r>
-              <w:rPr>
-                <w:b/>
-                <w:bCs/>
-              </w:rPr>
-              <w:t>Caso D’Uso:</w:t>
-            </w:r>
-          </w:p>
-          <w:p>
-            <w:pPr>
-              <w:rPr>
-                <w:b/>
-                <w:bCs/>
-              </w:rPr>
-            </w:pPr>
-          </w:p>
-        </w:tc>
-        <w:tc>
-          <w:tcPr>
-            <w:tcW w:w="7663" w:type="dxa"/>
-            <w:gridSpan w:val="2"/>
-          </w:tcPr>
-          <w:p>
-            <w:pPr>
-              <w:rPr>
-                <w:b/>
-                <w:bCs/>
-              </w:rPr>
-            </w:pPr>
-            <w:r>
-              <w:rPr>
-                <w:b/>
-                <w:bCs/>
-              </w:rPr>
-              <w:t>Terminazione</w:t>
-            </w:r>
-          </w:p>
-        </w:tc>
-      </w:tr>
-      <w:tr>
-        <w:trPr>
-          <w:trHeight w:val="460"/>
-        </w:trPr>
-        <w:tc>
-          <w:tcPr>
-            <w:tcW w:w="2354" w:type="dxa"/>
-          </w:tcPr>
-          <w:p>
-            <w:pPr>
-              <w:rPr>
-                <w:b/>
-                <w:bCs/>
-              </w:rPr>
-            </w:pPr>
-            <w:r>
-              <w:rPr>
-                <w:b/>
-                <w:bCs/>
-              </w:rPr>
-              <w:t>Attori Partecipanti:</w:t>
-            </w:r>
-          </w:p>
-          <w:p>
-            <w:pPr>
-              <w:rPr>
-                <w:b/>
-                <w:bCs/>
-              </w:rPr>
-            </w:pPr>
-          </w:p>
-        </w:tc>
-        <w:tc>
-          <w:tcPr>
-            <w:tcW w:w="7663" w:type="dxa"/>
-            <w:gridSpan w:val="2"/>
-          </w:tcPr>
-          <w:p>
-            <w:pPr>
-              <w:rPr>
-                <w:b/>
-                <w:bCs/>
-              </w:rPr>
-            </w:pPr>
-            <w:r>
-              <w:rPr>
-                <w:b/>
-                <w:bCs/>
-              </w:rPr>
-              <w:t>Amministratore del sistema</w:t>
-            </w:r>
-          </w:p>
-        </w:tc>
-      </w:tr>
-      <w:tr>
-        <w:trPr>
-          <w:trHeight w:val="272"/>
-        </w:trPr>
-        <w:tc>
-          <w:tcPr>
-            <w:tcW w:w="2354" w:type="dxa"/>
-            <w:tcBorders>
-              <w:bottom w:val="single" w:sz="4" w:space="0" w:color="auto"/>
-            </w:tcBorders>
-          </w:tcPr>
-          <w:p>
-            <w:pPr>
-              <w:rPr>
-                <w:b/>
-                <w:bCs/>
-              </w:rPr>
-            </w:pPr>
-            <w:r>
-              <w:rPr>
-                <w:b/>
-                <w:bCs/>
-              </w:rPr>
-              <w:t>Entry Condition:</w:t>
-            </w:r>
-          </w:p>
-        </w:tc>
-        <w:tc>
-          <w:tcPr>
-            <w:tcW w:w="7663" w:type="dxa"/>
-            <w:gridSpan w:val="2"/>
-          </w:tcPr>
-          <w:p>
-            <w:pPr>
-              <w:rPr>
-                <w:b/>
-                <w:bCs/>
-              </w:rPr>
-            </w:pPr>
-            <w:r>
-              <w:rPr>
-                <w:b/>
-                <w:bCs/>
-              </w:rPr>
-              <w:t>Il web server è acceso</w:t>
-            </w:r>
-          </w:p>
-          <w:p>
-            <w:pPr>
-              <w:rPr>
-                <w:b/>
-                <w:bCs/>
-              </w:rPr>
-            </w:pPr>
-            <w:r>
-              <w:rPr>
-                <w:b/>
-                <w:bCs/>
-              </w:rPr>
-              <w:t xml:space="preserve">Il </w:t>
-            </w:r>
-            <w:proofErr w:type="spellStart"/>
-            <w:r>
-              <w:rPr>
-                <w:b/>
-                <w:bCs/>
-              </w:rPr>
-              <w:t>dbms</w:t>
-            </w:r>
-            <w:proofErr w:type="spellEnd"/>
-            <w:r>
-              <w:rPr>
-                <w:b/>
-                <w:bCs/>
-              </w:rPr>
-              <w:t xml:space="preserve"> è acceso</w:t>
-            </w:r>
-          </w:p>
-        </w:tc>
-      </w:tr>
-      <w:tr>
-        <w:trPr>
-          <w:trHeight w:val="354"/>
-        </w:trPr>
-        <w:tc>
-          <w:tcPr>
-            <w:tcW w:w="2354" w:type="dxa"/>
-            <w:vMerge w:val="restart"/>
-            <w:tcBorders>
-              <w:bottom w:val="nil"/>
-            </w:tcBorders>
-          </w:tcPr>
-          <w:p>
-            <w:pPr>
-              <w:rPr>
-                <w:b/>
-                <w:bCs/>
-              </w:rPr>
-            </w:pPr>
-            <w:r>
-              <w:rPr>
-                <w:b/>
-                <w:bCs/>
-              </w:rPr>
-              <w:t>Flows OF Events:</w:t>
-            </w:r>
-          </w:p>
-          <w:p>
-            <w:pPr>
-              <w:rPr>
-                <w:b/>
-                <w:bCs/>
-              </w:rPr>
-            </w:pPr>
-          </w:p>
-        </w:tc>
-        <w:tc>
-          <w:tcPr>
-            <w:tcW w:w="3539" w:type="dxa"/>
-            <w:tcBorders>
-              <w:bottom w:val="single" w:sz="4" w:space="0" w:color="auto"/>
-            </w:tcBorders>
-          </w:tcPr>
-          <w:p>
-            <w:pPr>
-              <w:rPr>
-                <w:b/>
-                <w:bCs/>
-              </w:rPr>
-            </w:pPr>
-            <w:r>
-              <w:rPr>
-                <w:b/>
-                <w:bCs/>
-              </w:rPr>
-              <w:t>Azioni Utente</w:t>
-            </w:r>
-          </w:p>
-        </w:tc>
-        <w:tc>
-          <w:tcPr>
-            <w:tcW w:w="4123" w:type="dxa"/>
-            <w:tcBorders>
-              <w:bottom w:val="single" w:sz="4" w:space="0" w:color="auto"/>
-            </w:tcBorders>
-          </w:tcPr>
-          <w:p>
-            <w:pPr>
-              <w:rPr>
-                <w:b/>
-                <w:bCs/>
-              </w:rPr>
-            </w:pPr>
-            <w:r>
-              <w:rPr>
-                <w:b/>
-                <w:bCs/>
-              </w:rPr>
-              <w:t>Azioni Sistema</w:t>
-            </w:r>
-          </w:p>
-        </w:tc>
-      </w:tr>
-      <w:tr>
-        <w:trPr>
-          <w:trHeight w:val="809"/>
-        </w:trPr>
-        <w:tc>
-          <w:tcPr>
-            <w:tcW w:w="2354" w:type="dxa"/>
-            <w:vMerge/>
-            <w:tcBorders>
-              <w:top w:val="nil"/>
-              <w:bottom w:val="nil"/>
-              <w:right w:val="single" w:sz="4" w:space="0" w:color="auto"/>
-            </w:tcBorders>
-          </w:tcPr>
-          <w:p>
-            <w:pPr>
-              <w:rPr>
-                <w:b/>
-                <w:bCs/>
-              </w:rPr>
-            </w:pPr>
-          </w:p>
-        </w:tc>
-        <w:tc>
-          <w:tcPr>
-            <w:tcW w:w="3539" w:type="dxa"/>
-            <w:tcBorders>
-              <w:top w:val="single" w:sz="4" w:space="0" w:color="auto"/>
-              <w:left w:val="single" w:sz="4" w:space="0" w:color="auto"/>
-              <w:bottom w:val="nil"/>
-              <w:right w:val="nil"/>
-            </w:tcBorders>
-          </w:tcPr>
-          <w:p>
-            <w:pPr>
-              <w:pStyle w:val="Paragrafoelenco"/>
-              <w:numPr>
-                <w:ilvl w:val="0"/>
-                <w:numId w:val="13"/>
-              </w:numPr>
-            </w:pPr>
-            <w:r>
-              <w:t xml:space="preserve">L’amministratore </w:t>
-            </w:r>
-            <w:r>
-              <w:t>spegne</w:t>
-            </w:r>
-            <w:r>
-              <w:t xml:space="preserve"> la macchina su cui gira il </w:t>
-            </w:r>
-            <w:proofErr w:type="spellStart"/>
-            <w:r>
-              <w:t>dbms</w:t>
-            </w:r>
-            <w:proofErr w:type="spellEnd"/>
-          </w:p>
-          <w:p>
-            <w:pPr>
-              <w:pStyle w:val="Paragrafoelenco"/>
-            </w:pPr>
-          </w:p>
-          <w:p>
-            <w:pPr>
-              <w:pStyle w:val="Paragrafoelenco"/>
-            </w:pPr>
-          </w:p>
-        </w:tc>
-        <w:tc>
-          <w:tcPr>
-            <w:tcW w:w="4123" w:type="dxa"/>
-            <w:tcBorders>
-              <w:top w:val="single" w:sz="4" w:space="0" w:color="auto"/>
-              <w:left w:val="nil"/>
-              <w:bottom w:val="nil"/>
-              <w:right w:val="single" w:sz="4" w:space="0" w:color="auto"/>
-            </w:tcBorders>
-          </w:tcPr>
-          <w:p>
-            <w:pPr>
-              <w:pStyle w:val="Paragrafoelenco"/>
-            </w:pPr>
-          </w:p>
-        </w:tc>
-      </w:tr>
-      <w:tr>
-        <w:trPr>
-          <w:trHeight w:val="77"/>
-        </w:trPr>
-        <w:tc>
-          <w:tcPr>
-            <w:tcW w:w="2354" w:type="dxa"/>
-            <w:tcBorders>
-              <w:top w:val="nil"/>
-              <w:bottom w:val="nil"/>
-              <w:right w:val="single" w:sz="4" w:space="0" w:color="auto"/>
-            </w:tcBorders>
-          </w:tcPr>
-          <w:p>
-            <w:pPr>
-              <w:rPr>
-                <w:b/>
-                <w:bCs/>
-              </w:rPr>
-            </w:pPr>
-          </w:p>
-        </w:tc>
-        <w:tc>
-          <w:tcPr>
-            <w:tcW w:w="3539" w:type="dxa"/>
-            <w:tcBorders>
-              <w:top w:val="nil"/>
-              <w:left w:val="single" w:sz="4" w:space="0" w:color="auto"/>
-              <w:bottom w:val="nil"/>
-              <w:right w:val="nil"/>
-            </w:tcBorders>
-          </w:tcPr>
-          <w:p>
-            <w:pPr>
-              <w:pStyle w:val="Paragrafoelenco"/>
-            </w:pPr>
-          </w:p>
-        </w:tc>
-        <w:tc>
-          <w:tcPr>
-            <w:tcW w:w="4123" w:type="dxa"/>
-            <w:tcBorders>
-              <w:top w:val="nil"/>
-              <w:left w:val="nil"/>
-              <w:bottom w:val="nil"/>
-              <w:right w:val="single" w:sz="4" w:space="0" w:color="auto"/>
-            </w:tcBorders>
-          </w:tcPr>
-          <w:p/>
-        </w:tc>
-      </w:tr>
-      <w:tr>
-        <w:trPr>
-          <w:trHeight w:val="77"/>
-        </w:trPr>
-        <w:tc>
-          <w:tcPr>
-            <w:tcW w:w="2354" w:type="dxa"/>
-            <w:tcBorders>
-              <w:top w:val="nil"/>
-              <w:right w:val="single" w:sz="4" w:space="0" w:color="auto"/>
-            </w:tcBorders>
-          </w:tcPr>
-          <w:p>
-            <w:pPr>
-              <w:rPr>
-                <w:b/>
-                <w:bCs/>
-              </w:rPr>
-            </w:pPr>
-          </w:p>
-        </w:tc>
-        <w:tc>
-          <w:tcPr>
-            <w:tcW w:w="3539" w:type="dxa"/>
-            <w:tcBorders>
-              <w:top w:val="nil"/>
-              <w:left w:val="single" w:sz="4" w:space="0" w:color="auto"/>
-              <w:bottom w:val="single" w:sz="4" w:space="0" w:color="auto"/>
-              <w:right w:val="nil"/>
-            </w:tcBorders>
-          </w:tcPr>
-          <w:p>
-            <w:pPr>
-              <w:pStyle w:val="Paragrafoelenco"/>
-              <w:numPr>
-                <w:ilvl w:val="0"/>
-                <w:numId w:val="13"/>
-              </w:numPr>
-            </w:pPr>
-            <w:r>
-              <w:t xml:space="preserve">L’amministratore </w:t>
-            </w:r>
-            <w:r>
-              <w:t>spegne</w:t>
-            </w:r>
-            <w:r>
-              <w:t xml:space="preserve"> la macchina su cui gira il web server</w:t>
-            </w:r>
-          </w:p>
-        </w:tc>
-        <w:tc>
-          <w:tcPr>
-            <w:tcW w:w="4123" w:type="dxa"/>
-            <w:tcBorders>
-              <w:top w:val="nil"/>
-              <w:left w:val="nil"/>
-              <w:bottom w:val="single" w:sz="4" w:space="0" w:color="auto"/>
-              <w:right w:val="single" w:sz="4" w:space="0" w:color="auto"/>
-            </w:tcBorders>
-          </w:tcPr>
-          <w:p>
-            <w:pPr>
-              <w:pStyle w:val="Paragrafoelenco"/>
-            </w:pPr>
-          </w:p>
-        </w:tc>
-      </w:tr>
-      <w:tr>
-        <w:trPr>
-          <w:trHeight w:val="1325"/>
-        </w:trPr>
-        <w:tc>
-          <w:tcPr>
-            <w:tcW w:w="2354" w:type="dxa"/>
-          </w:tcPr>
-          <w:p>
-            <w:pPr>
-              <w:rPr>
-                <w:b/>
-                <w:bCs/>
-              </w:rPr>
-            </w:pPr>
-            <w:r>
-              <w:rPr>
-                <w:b/>
-                <w:bCs/>
-              </w:rPr>
-              <w:t>Exit Condition:</w:t>
-            </w:r>
-          </w:p>
-          <w:p>
-            <w:pPr>
-              <w:rPr>
-                <w:b/>
-                <w:bCs/>
-              </w:rPr>
-            </w:pPr>
-          </w:p>
-        </w:tc>
-        <w:tc>
-          <w:tcPr>
-            <w:tcW w:w="7663" w:type="dxa"/>
-            <w:gridSpan w:val="2"/>
-            <w:tcBorders>
-              <w:top w:val="single" w:sz="4" w:space="0" w:color="auto"/>
-            </w:tcBorders>
-          </w:tcPr>
-          <w:p>
-            <w:pPr>
-              <w:rPr>
-                <w:b/>
-                <w:bCs/>
-              </w:rPr>
-            </w:pPr>
-            <w:r>
-              <w:rPr>
-                <w:b/>
-                <w:bCs/>
-              </w:rPr>
-              <w:t>Il web server è stato spento</w:t>
-            </w:r>
-          </w:p>
-          <w:p>
-            <w:pPr>
-              <w:rPr>
-                <w:b/>
-                <w:bCs/>
-              </w:rPr>
-            </w:pPr>
-            <w:r>
-              <w:rPr>
-                <w:b/>
-                <w:bCs/>
-              </w:rPr>
-              <w:t xml:space="preserve">Il </w:t>
-            </w:r>
-            <w:proofErr w:type="spellStart"/>
-            <w:r>
-              <w:rPr>
-                <w:b/>
-                <w:bCs/>
-              </w:rPr>
-              <w:t>dbms</w:t>
-            </w:r>
-            <w:proofErr w:type="spellEnd"/>
-            <w:r>
-              <w:rPr>
-                <w:b/>
-                <w:bCs/>
-              </w:rPr>
-              <w:t xml:space="preserve"> è stato spento </w:t>
-            </w:r>
-          </w:p>
-        </w:tc>
-      </w:tr>
-      <w:tr>
-        <w:trPr>
-          <w:trHeight w:val="386"/>
-        </w:trPr>
-        <w:tc>
-          <w:tcPr>
-            <w:tcW w:w="2354" w:type="dxa"/>
-          </w:tcPr>
-          <w:p>
-            <w:pPr>
-              <w:rPr>
-                <w:b/>
-                <w:bCs/>
-              </w:rPr>
-            </w:pPr>
-            <w:r>
-              <w:rPr>
-                <w:b/>
-                <w:bCs/>
-              </w:rPr>
-              <w:t>Eccezioni:</w:t>
-            </w:r>
-          </w:p>
-        </w:tc>
-        <w:tc>
-          <w:tcPr>
-            <w:tcW w:w="7663" w:type="dxa"/>
-            <w:gridSpan w:val="2"/>
-          </w:tcPr>
-          <w:p>
-            <w:pPr>
-              <w:rPr>
-                <w:b/>
-                <w:bCs/>
-              </w:rPr>
-            </w:pPr>
-          </w:p>
-        </w:tc>
-      </w:tr>
-    </w:tbl>
-    <w:p>
-      <w:pPr>
-        <w:pStyle w:val="Titolo1"/>
-        <w:rPr>
-          <w:rFonts w:ascii="Century Gothic" w:hAnsi="Century Gothic"/>
-          <w:sz w:val="36"/>
-          <w:szCs w:val="36"/>
-        </w:rPr>
-      </w:pPr>
-    </w:p>
-    <w:p>
-      <w:pPr>
-        <w:pStyle w:val="Titolo1"/>
-        <w:rPr>
-          <w:rFonts w:ascii="Century Gothic" w:hAnsi="Century Gothic"/>
-          <w:sz w:val="36"/>
-          <w:szCs w:val="36"/>
-        </w:rPr>
-      </w:pPr>
-    </w:p>
-    <w:p>
-      <w:pPr>
-        <w:pStyle w:val="Titolo1"/>
-        <w:rPr>
-          <w:rFonts w:ascii="Century Gothic" w:hAnsi="Century Gothic"/>
-          <w:sz w:val="36"/>
-          <w:szCs w:val="36"/>
-        </w:rPr>
-      </w:pPr>
-    </w:p>
-    <w:p>
-      <w:pPr>
-        <w:pStyle w:val="Titolo1"/>
-        <w:rPr>
-          <w:rFonts w:ascii="Century Gothic" w:hAnsi="Century Gothic"/>
-          <w:sz w:val="36"/>
-          <w:szCs w:val="36"/>
-        </w:rPr>
-      </w:pPr>
-    </w:p>
-    <w:p>
-      <w:pPr>
-        <w:pStyle w:val="Titolo1"/>
-        <w:rPr>
-          <w:rFonts w:ascii="Century Gothic" w:hAnsi="Century Gothic"/>
-          <w:sz w:val="36"/>
-          <w:szCs w:val="36"/>
-        </w:rPr>
-      </w:pPr>
-    </w:p>
-    <w:p>
-      <w:pPr>
-        <w:pStyle w:val="Titolo1"/>
-        <w:rPr>
-          <w:rFonts w:ascii="Century Gothic" w:hAnsi="Century Gothic"/>
-          <w:sz w:val="36"/>
-          <w:szCs w:val="36"/>
-        </w:rPr>
-      </w:pPr>
-    </w:p>
-    <w:p>
-      <w:pPr>
-        <w:pStyle w:val="Titolo1"/>
-        <w:rPr>
-          <w:rFonts w:ascii="Century Gothic" w:hAnsi="Century Gothic"/>
-          <w:sz w:val="36"/>
-          <w:szCs w:val="36"/>
         </w:rPr>
         <w:sectPr>
           <w:pgSz w:w="11906" w:h="16838"/>
@@ -9774,6 +7532,58 @@
           <w:docGrid w:linePitch="360"/>
         </w:sectPr>
       </w:pPr>
+      <w:r>
+        <w:rPr>
+          <w:rFonts w:ascii="Century Gothic" w:hAnsi="Century Gothic"/>
+          <w:sz w:val="24"/>
+          <w:szCs w:val="24"/>
+        </w:rPr>
+        <w:t xml:space="preserve">Al momento della chiusura dell’applicativo basterà </w:t>
+      </w:r>
+      <w:proofErr w:type="spellStart"/>
+      <w:r>
+        <w:rPr>
+          <w:rFonts w:ascii="Century Gothic" w:hAnsi="Century Gothic"/>
+          <w:sz w:val="24"/>
+          <w:szCs w:val="24"/>
+        </w:rPr>
+        <w:t>effetuare</w:t>
+      </w:r>
+      <w:proofErr w:type="spellEnd"/>
+      <w:r>
+        <w:rPr>
+          <w:rFonts w:ascii="Century Gothic" w:hAnsi="Century Gothic"/>
+          <w:sz w:val="24"/>
+          <w:szCs w:val="24"/>
+        </w:rPr>
+        <w:t xml:space="preserve"> lo spegnimento del </w:t>
+      </w:r>
+      <w:proofErr w:type="spellStart"/>
+      <w:r>
+        <w:rPr>
+          <w:rFonts w:ascii="Century Gothic" w:hAnsi="Century Gothic"/>
+          <w:sz w:val="24"/>
+          <w:szCs w:val="24"/>
+        </w:rPr>
+        <w:t>dbms</w:t>
+      </w:r>
+      <w:proofErr w:type="spellEnd"/>
+      <w:r>
+        <w:rPr>
+          <w:rFonts w:ascii="Century Gothic" w:hAnsi="Century Gothic"/>
+          <w:sz w:val="24"/>
+          <w:szCs w:val="24"/>
+        </w:rPr>
+        <w:t xml:space="preserve"> e del web server. Viene assicurata la consistenza dei dati, annullando eventuali operazioni ancora in esecuzione</w:t>
+      </w:r>
+      <w:r>
+        <w:rPr>
+          <w:rFonts w:ascii="Century Gothic" w:hAnsi="Century Gothic"/>
+          <w:sz w:val="24"/>
+          <w:szCs w:val="24"/>
+        </w:rPr>
+        <w:t>.</w:t>
+      </w:r>
     </w:p>
     <w:p>
       <w:pPr>
@@ -10041,7 +7851,7 @@
           <w:p>
             <w:proofErr w:type="spellStart"/>
             <w:r>
-              <w:t>ModificaProfiloCliente</w:t>
+              <w:t>aggiornaCliente</w:t>
             </w:r>
             <w:proofErr w:type="spellEnd"/>
             <w:r>
@@ -10071,7 +7881,7 @@
           <w:p>
             <w:proofErr w:type="spellStart"/>
             <w:r>
-              <w:t>ModificaProfiloAzienda</w:t>
+              <w:t>aggiornaAzienda</w:t>
             </w:r>
             <w:proofErr w:type="spellEnd"/>
             <w:r>
@@ -10101,7 +7911,7 @@
           <w:p>
             <w:proofErr w:type="spellStart"/>
             <w:r>
-              <w:t>ModificaProfiloFattorino</w:t>
+              <w:t>aggiornaFattorino</w:t>
             </w:r>
             <w:proofErr w:type="spellEnd"/>
             <w:r>
@@ -10131,7 +7941,10 @@
           <w:p>
             <w:proofErr w:type="spellStart"/>
             <w:r>
-              <w:t>InserisciSegnalazioneAzienda</w:t>
+              <w:t>Crea</w:t>
+            </w:r>
+            <w:r>
+              <w:t>SegnalazioneAzienda</w:t>
             </w:r>
             <w:proofErr w:type="spellEnd"/>
             <w:r>
@@ -12655,6 +10468,7 @@
     <w:lsdException w:name="HTML Sample" w:semiHidden="1" w:unhideWhenUsed="1"/>
     <w:lsdException w:name="HTML Typewriter" w:semiHidden="1" w:unhideWhenUsed="1"/>
     <w:lsdException w:name="HTML Variable" w:semiHidden="1" w:unhideWhenUsed="1"/>
+    <w:lsdException w:name="Normal Table" w:semiHidden="1" w:unhideWhenUsed="1"/>
     <w:lsdException w:name="annotation subject" w:semiHidden="1" w:unhideWhenUsed="1"/>
     <w:lsdException w:name="No List" w:semiHidden="1" w:unhideWhenUsed="1"/>
     <w:lsdException w:name="Outline List 1" w:semiHidden="1" w:unhideWhenUsed="1"/>
@@ -12701,8 +10515,10 @@
     <w:lsdException w:name="Table Subtle 2" w:semiHidden="1" w:unhideWhenUsed="1"/>
     <w:lsdException w:name="Table Web 1" w:semiHidden="1" w:unhideWhenUsed="1"/>
     <w:lsdException w:name="Table Web 2" w:semiHidden="1" w:unhideWhenUsed="1"/>
+    <w:lsdException w:name="Table Web 3" w:semiHidden="1" w:unhideWhenUsed="1"/>
     <w:lsdException w:name="Balloon Text" w:semiHidden="1" w:unhideWhenUsed="1"/>
     <w:lsdException w:name="Table Grid" w:uiPriority="39"/>
+    <w:lsdException w:name="Table Theme" w:semiHidden="1" w:unhideWhenUsed="1"/>
     <w:lsdException w:name="Placeholder Text" w:semiHidden="1"/>
     <w:lsdException w:name="No Spacing" w:uiPriority="1" w:qFormat="1"/>
     <w:lsdException w:name="Light Shading" w:uiPriority="60"/>
@@ -13549,7 +11365,7 @@
 </file>
 
 <file path=customXml/itemProps1.xml><?xml version="1.0" encoding="utf-8"?>
-<ds:datastoreItem xmlns:ds="http://schemas.openxmlformats.org/officeDocument/2006/customXml" ds:itemID="{17924EF1-85DC-4C40-B166-455AFC46E267}">
+<ds:datastoreItem xmlns:ds="http://schemas.openxmlformats.org/officeDocument/2006/customXml" ds:itemID="{B4E5B638-A4B4-44BD-83D6-44EA4BCCDBDB}">
   <ds:schemaRefs>
     <ds:schemaRef ds:uri="http://schemas.openxmlformats.org/officeDocument/2006/bibliography"/>
   </ds:schemaRefs>

</xml_diff>

<commit_message>
Aggiornamento SDD, ODD e VPP
Aggiornato SDD: modificato il Deployment Diagram
Aggiornato ODD: aggiunto il class diagram
Aggiornato VPP: modificato il Deployment Diagram
</commit_message>
<xml_diff>
--- a/Documents/Eat & Reoder SDD.docx
+++ b/Documents/Eat & Reoder SDD.docx
@@ -5619,10 +5619,10 @@
           <w:noProof/>
         </w:rPr>
         <w:drawing>
-          <wp:inline distT="0" distB="0" distL="0" distR="0" wp14:anchorId="607B3DEA" wp14:editId="3040204E">
-            <wp:extent cx="5029200" cy="3557174"/>
-            <wp:effectExtent l="0" t="0" r="0" b="5715"/>
-            <wp:docPr id="1" name="Immagine 1"/>
+          <wp:inline distT="0" distB="0" distL="0" distR="0" wp14:anchorId="53E2F0CE" wp14:editId="376F3408">
+            <wp:extent cx="4517409" cy="3569264"/>
+            <wp:effectExtent l="0" t="0" r="0" b="0"/>
+            <wp:docPr id="2" name="Immagine 2"/>
             <wp:cNvGraphicFramePr>
               <a:graphicFrameLocks xmlns:a="http://schemas.openxmlformats.org/drawingml/2006/main" noChangeAspect="1"/>
             </wp:cNvGraphicFramePr>
@@ -5630,23 +5630,36 @@
               <a:graphicData uri="http://schemas.openxmlformats.org/drawingml/2006/picture">
                 <pic:pic xmlns:pic="http://schemas.openxmlformats.org/drawingml/2006/picture">
                   <pic:nvPicPr>
-                    <pic:cNvPr id="1" name=""/>
-                    <pic:cNvPicPr/>
+                    <pic:cNvPr id="0" name="Picture 1"/>
+                    <pic:cNvPicPr>
+                      <a:picLocks noChangeAspect="1" noChangeArrowheads="1"/>
+                    </pic:cNvPicPr>
                   </pic:nvPicPr>
                   <pic:blipFill>
-                    <a:blip r:embed="rId8"/>
+                    <a:blip r:embed="rId8">
+                      <a:extLst>
+                        <a:ext uri="{28A0092B-C50C-407E-A947-70E740481C1C}">
+                          <a14:useLocalDpi xmlns:a14="http://schemas.microsoft.com/office/drawing/2010/main" val="0"/>
+                        </a:ext>
+                      </a:extLst>
+                    </a:blip>
+                    <a:srcRect/>
                     <a:stretch>
                       <a:fillRect/>
                     </a:stretch>
                   </pic:blipFill>
-                  <pic:spPr>
+                  <pic:spPr bwMode="auto">
                     <a:xfrm>
                       <a:off x="0" y="0"/>
-                      <a:ext cx="5116874" cy="3619186"/>
+                      <a:ext cx="4550342" cy="3595285"/>
                     </a:xfrm>
                     <a:prstGeom prst="rect">
                       <a:avLst/>
                     </a:prstGeom>
+                    <a:noFill/>
+                    <a:ln>
+                      <a:noFill/>
+                    </a:ln>
                   </pic:spPr>
                 </pic:pic>
               </a:graphicData>
@@ -5688,7 +5701,17 @@
           <w:sz w:val="24"/>
           <w:szCs w:val="24"/>
         </w:rPr>
-        <w:t xml:space="preserve">” si occupa dell’ottenimento, della modifica e dell’inserimento degli utenti: sostanzialmente, quindi, </w:t>
+        <w:t>” si occupa dell’ott</w:t>
+      </w:r>
+      <w:bookmarkStart w:id="14" w:name="_GoBack"/>
+      <w:bookmarkEnd w:id="14"/>
+      <w:r>
+        <w:rPr>
+          <w:rFonts w:ascii="Century Gothic" w:hAnsi="Century Gothic"/>
+          <w:sz w:val="24"/>
+          <w:szCs w:val="24"/>
+        </w:rPr>
+        <w:t xml:space="preserve">enimento, della modifica e dell’inserimento degli utenti: sostanzialmente, quindi, </w:t>
       </w:r>
       <w:r>
         <w:rPr>
@@ -5793,7 +5816,7 @@
           <w:szCs w:val="28"/>
         </w:rPr>
       </w:pPr>
-      <w:bookmarkStart w:id="14" w:name="_Toc27574141"/>
+      <w:bookmarkStart w:id="15" w:name="_Toc27574141"/>
       <w:r>
         <w:rPr>
           <w:rFonts w:ascii="Century Gothic" w:hAnsi="Century Gothic"/>
@@ -5802,7 +5825,7 @@
         </w:rPr>
         <w:t>Gestione dei dati persistenti</w:t>
       </w:r>
-      <w:bookmarkEnd w:id="14"/>
+      <w:bookmarkEnd w:id="15"/>
     </w:p>
     <w:p>
       <w:pPr>
@@ -5929,7 +5952,7 @@
           <w:szCs w:val="28"/>
         </w:rPr>
       </w:pPr>
-      <w:bookmarkStart w:id="15" w:name="_Toc27574142"/>
+      <w:bookmarkStart w:id="16" w:name="_Toc27574142"/>
       <w:r>
         <w:rPr>
           <w:rFonts w:ascii="Century Gothic" w:hAnsi="Century Gothic"/>
@@ -5938,7 +5961,7 @@
         </w:rPr>
         <w:t>Matrici di accesso</w:t>
       </w:r>
-      <w:bookmarkEnd w:id="15"/>
+      <w:bookmarkEnd w:id="16"/>
     </w:p>
     <w:p>
       <w:pPr>
@@ -6057,7 +6080,7 @@
           <w:szCs w:val="28"/>
         </w:rPr>
       </w:pPr>
-      <w:bookmarkStart w:id="16" w:name="_Toc27574143"/>
+      <w:bookmarkStart w:id="17" w:name="_Toc27574143"/>
       <w:r>
         <w:rPr>
           <w:rFonts w:ascii="Century Gothic" w:hAnsi="Century Gothic"/>
@@ -6066,7 +6089,7 @@
         </w:rPr>
         <w:t>Matrice degli accessi – Gestione Utente</w:t>
       </w:r>
-      <w:bookmarkEnd w:id="16"/>
+      <w:bookmarkEnd w:id="17"/>
     </w:p>
     <w:p/>
     <w:tbl>
@@ -6681,8 +6704,6 @@
           <w:docGrid w:linePitch="360"/>
         </w:sectPr>
       </w:pPr>
-      <w:bookmarkStart w:id="17" w:name="_GoBack"/>
-      <w:bookmarkEnd w:id="17"/>
     </w:p>
     <w:p>
       <w:pPr>
@@ -7358,7 +7379,25 @@
           <w:sz w:val="24"/>
           <w:szCs w:val="24"/>
         </w:rPr>
-        <w:t>el caso in cui si verifichi un'interruzione inaspettata dell'alimentazione, non sono previsti metodi che ripristinino lo stato del sistema a un stato antecedente allo spegnimento inaspettato.</w:t>
+        <w:t xml:space="preserve">el caso in cui si verifichi un'interruzione inaspettata dell'alimentazione, non sono previsti metodi che ripristinino lo stato del sistema a </w:t>
+      </w:r>
+      <w:proofErr w:type="gramStart"/>
+      <w:r>
+        <w:rPr>
+          <w:rFonts w:ascii="Century Gothic" w:hAnsi="Century Gothic"/>
+          <w:sz w:val="24"/>
+          <w:szCs w:val="24"/>
+        </w:rPr>
+        <w:t>un</w:t>
+      </w:r>
+      <w:proofErr w:type="gramEnd"/>
+      <w:r>
+        <w:rPr>
+          <w:rFonts w:ascii="Century Gothic" w:hAnsi="Century Gothic"/>
+          <w:sz w:val="24"/>
+          <w:szCs w:val="24"/>
+        </w:rPr>
+        <w:t xml:space="preserve"> stato antecedente allo spegnimento inaspettato.</w:t>
       </w:r>
     </w:p>
     <w:p>
@@ -11255,7 +11294,7 @@
 </file>
 
 <file path=customXml/itemProps1.xml><?xml version="1.0" encoding="utf-8"?>
-<ds:datastoreItem xmlns:ds="http://schemas.openxmlformats.org/officeDocument/2006/customXml" ds:itemID="{C149FC0F-22EB-4423-8ADE-892DC5D47958}">
+<ds:datastoreItem xmlns:ds="http://schemas.openxmlformats.org/officeDocument/2006/customXml" ds:itemID="{B6F8D36B-3785-4781-85DA-54BA85DBB6BC}">
   <ds:schemaRefs>
     <ds:schemaRef ds:uri="http://schemas.openxmlformats.org/officeDocument/2006/bibliography"/>
   </ds:schemaRefs>

</xml_diff>

<commit_message>
modifiche a sdd e odd
</commit_message>
<xml_diff>
--- a/Documents/Eat & Reoder SDD.docx
+++ b/Documents/Eat & Reoder SDD.docx
@@ -2790,6 +2790,8 @@
           <w:docGrid w:linePitch="360"/>
         </w:sectPr>
       </w:pPr>
+      <w:bookmarkStart w:id="0" w:name="_GoBack"/>
+      <w:bookmarkEnd w:id="0"/>
     </w:p>
     <w:p>
       <w:pPr>
@@ -2805,7 +2807,7 @@
           <w:szCs w:val="36"/>
         </w:rPr>
       </w:pPr>
-      <w:bookmarkStart w:id="0" w:name="_Toc27574127"/>
+      <w:bookmarkStart w:id="1" w:name="_Toc27574127"/>
       <w:r>
         <w:rPr>
           <w:rFonts w:ascii="Century Gothic" w:hAnsi="Century Gothic"/>
@@ -2815,7 +2817,7 @@
         <w:lastRenderedPageBreak/>
         <w:t>Introduzione</w:t>
       </w:r>
-      <w:bookmarkEnd w:id="0"/>
+      <w:bookmarkEnd w:id="1"/>
     </w:p>
     <w:p/>
     <w:p>
@@ -2832,7 +2834,7 @@
           <w:szCs w:val="32"/>
         </w:rPr>
       </w:pPr>
-      <w:bookmarkStart w:id="1" w:name="_Toc27574128"/>
+      <w:bookmarkStart w:id="2" w:name="_Toc27574128"/>
       <w:r>
         <w:rPr>
           <w:rFonts w:ascii="Century Gothic" w:hAnsi="Century Gothic"/>
@@ -2849,7 +2851,7 @@
         </w:rPr>
         <w:t xml:space="preserve"> del sistema</w:t>
       </w:r>
-      <w:bookmarkEnd w:id="1"/>
+      <w:bookmarkEnd w:id="2"/>
     </w:p>
     <w:p>
       <w:pPr>
@@ -3611,7 +3613,6 @@
           <w:sz w:val="24"/>
           <w:szCs w:val="24"/>
         </w:rPr>
-        <w:lastRenderedPageBreak/>
         <w:t>Funzioni riguardanti la gestione di un ristorante</w:t>
       </w:r>
       <w:r>
@@ -3647,6 +3648,7 @@
           <w:sz w:val="24"/>
           <w:szCs w:val="24"/>
         </w:rPr>
+        <w:lastRenderedPageBreak/>
         <w:t>Azienda</w:t>
       </w:r>
       <w:r>
@@ -4005,7 +4007,7 @@
           <w:szCs w:val="32"/>
         </w:rPr>
       </w:pPr>
-      <w:bookmarkStart w:id="2" w:name="_Toc27574129"/>
+      <w:bookmarkStart w:id="3" w:name="_Toc27574129"/>
       <w:r>
         <w:rPr>
           <w:rFonts w:ascii="Century Gothic" w:hAnsi="Century Gothic"/>
@@ -4014,7 +4016,7 @@
         </w:rPr>
         <w:t>Design Goals</w:t>
       </w:r>
-      <w:bookmarkEnd w:id="2"/>
+      <w:bookmarkEnd w:id="3"/>
     </w:p>
     <w:p>
       <w:pPr>
@@ -4091,7 +4093,7 @@
           <w:rFonts w:ascii="Century Gothic" w:hAnsi="Century Gothic"/>
         </w:rPr>
       </w:pPr>
-      <w:bookmarkStart w:id="3" w:name="_Toc27574130"/>
+      <w:bookmarkStart w:id="4" w:name="_Toc27574130"/>
       <w:r>
         <w:rPr>
           <w:rFonts w:ascii="Century Gothic" w:hAnsi="Century Gothic"/>
@@ -4100,7 +4102,7 @@
         </w:rPr>
         <w:t>DG1 Criteri di Usabilità</w:t>
       </w:r>
-      <w:bookmarkEnd w:id="3"/>
+      <w:bookmarkEnd w:id="4"/>
     </w:p>
     <w:p>
       <w:pPr>
@@ -4194,7 +4196,7 @@
           <w:szCs w:val="28"/>
         </w:rPr>
       </w:pPr>
-      <w:bookmarkStart w:id="4" w:name="_Toc27574131"/>
+      <w:bookmarkStart w:id="5" w:name="_Toc27574131"/>
       <w:r>
         <w:rPr>
           <w:rFonts w:ascii="Century Gothic" w:hAnsi="Century Gothic"/>
@@ -4203,7 +4205,7 @@
         </w:rPr>
         <w:t>DG2 Criteri di Affidabilità</w:t>
       </w:r>
-      <w:bookmarkEnd w:id="4"/>
+      <w:bookmarkEnd w:id="5"/>
     </w:p>
     <w:p>
       <w:pPr>
@@ -4350,7 +4352,6 @@
           <w:b/>
           <w:bCs/>
         </w:rPr>
-        <w:lastRenderedPageBreak/>
         <w:t>DG2.5</w:t>
       </w:r>
       <w:r>
@@ -4382,13 +4383,14 @@
           <w:szCs w:val="28"/>
         </w:rPr>
       </w:pPr>
-      <w:bookmarkStart w:id="5" w:name="_Toc27574132"/>
+      <w:bookmarkStart w:id="6" w:name="_Toc27574132"/>
       <w:r>
         <w:rPr>
           <w:rFonts w:ascii="Century Gothic" w:hAnsi="Century Gothic"/>
           <w:sz w:val="28"/>
           <w:szCs w:val="28"/>
         </w:rPr>
+        <w:lastRenderedPageBreak/>
         <w:t>DG</w:t>
       </w:r>
       <w:r>
@@ -4407,7 +4409,7 @@
         </w:rPr>
         <w:t xml:space="preserve"> Criteri di Performance</w:t>
       </w:r>
-      <w:bookmarkEnd w:id="5"/>
+      <w:bookmarkEnd w:id="6"/>
     </w:p>
     <w:p>
       <w:pPr>
@@ -4599,7 +4601,7 @@
           <w:szCs w:val="28"/>
         </w:rPr>
       </w:pPr>
-      <w:bookmarkStart w:id="6" w:name="_Toc27574133"/>
+      <w:bookmarkStart w:id="7" w:name="_Toc27574133"/>
       <w:r>
         <w:rPr>
           <w:rFonts w:ascii="Century Gothic" w:hAnsi="Century Gothic"/>
@@ -4632,7 +4634,7 @@
         </w:rPr>
         <w:t>Modularità</w:t>
       </w:r>
-      <w:bookmarkEnd w:id="6"/>
+      <w:bookmarkEnd w:id="7"/>
     </w:p>
     <w:p>
       <w:pPr>
@@ -4682,7 +4684,7 @@
           <w:szCs w:val="28"/>
         </w:rPr>
       </w:pPr>
-      <w:bookmarkStart w:id="7" w:name="_Toc27574134"/>
+      <w:bookmarkStart w:id="8" w:name="_Toc27574134"/>
       <w:r>
         <w:rPr>
           <w:rFonts w:ascii="Century Gothic" w:hAnsi="Century Gothic"/>
@@ -4691,7 +4693,7 @@
         </w:rPr>
         <w:t>DG5 Criteri di Implementazione</w:t>
       </w:r>
-      <w:bookmarkEnd w:id="7"/>
+      <w:bookmarkEnd w:id="8"/>
     </w:p>
     <w:p>
       <w:pPr>
@@ -4716,7 +4718,25 @@
         <w:rPr>
           <w:rFonts w:ascii="Century Gothic" w:hAnsi="Century Gothic"/>
         </w:rPr>
-        <w:t xml:space="preserve"> – Implementazione: il sistema, almeno nella sua prima versione, implementerà solamente alcuni requisiti funzionali definiti in fase di analisi. </w:t>
+        <w:t xml:space="preserve"> – Implementazione: il sistema, implementerà </w:t>
+      </w:r>
+      <w:r>
+        <w:rPr>
+          <w:rFonts w:ascii="Century Gothic" w:hAnsi="Century Gothic"/>
+        </w:rPr>
+        <w:t xml:space="preserve">tutti i </w:t>
+      </w:r>
+      <w:r>
+        <w:rPr>
+          <w:rFonts w:ascii="Century Gothic" w:hAnsi="Century Gothic"/>
+        </w:rPr>
+        <w:t xml:space="preserve">requisiti funzionali definiti in fase di analisi. </w:t>
+      </w:r>
+      <w:r>
+        <w:rPr>
+          <w:rFonts w:ascii="Century Gothic" w:hAnsi="Century Gothic"/>
+        </w:rPr>
+        <w:t>In future versioni potranno essere incrementate o rivalutate le funzionalità specificate.</w:t>
       </w:r>
     </w:p>
     <w:p>
@@ -4742,7 +4762,7 @@
           <w:szCs w:val="32"/>
         </w:rPr>
       </w:pPr>
-      <w:bookmarkStart w:id="8" w:name="_Toc27574135"/>
+      <w:bookmarkStart w:id="9" w:name="_Toc27574135"/>
       <w:r>
         <w:rPr>
           <w:rFonts w:ascii="Century Gothic" w:hAnsi="Century Gothic"/>
@@ -4751,7 +4771,7 @@
         </w:rPr>
         <w:t>Definizioni, acronimi ed abbreviazioni</w:t>
       </w:r>
-      <w:bookmarkEnd w:id="8"/>
+      <w:bookmarkEnd w:id="9"/>
     </w:p>
     <w:p>
       <w:pPr>
@@ -4897,7 +4917,7 @@
           <w:lang w:val="en-US"/>
         </w:rPr>
       </w:pPr>
-      <w:bookmarkStart w:id="9" w:name="_Toc27574136"/>
+      <w:bookmarkStart w:id="10" w:name="_Toc27574136"/>
       <w:proofErr w:type="spellStart"/>
       <w:r>
         <w:rPr>
@@ -4908,7 +4928,7 @@
         </w:rPr>
         <w:t>Riferimenti</w:t>
       </w:r>
-      <w:bookmarkEnd w:id="9"/>
+      <w:bookmarkEnd w:id="10"/>
       <w:proofErr w:type="spellEnd"/>
     </w:p>
     <w:p>
@@ -4979,7 +4999,7 @@
           <w:szCs w:val="32"/>
         </w:rPr>
       </w:pPr>
-      <w:bookmarkStart w:id="10" w:name="_Toc27574137"/>
+      <w:bookmarkStart w:id="11" w:name="_Toc27574137"/>
       <w:r>
         <w:rPr>
           <w:rFonts w:ascii="Century Gothic" w:hAnsi="Century Gothic"/>
@@ -4988,7 +5008,7 @@
         </w:rPr>
         <w:t>Panoramica</w:t>
       </w:r>
-      <w:bookmarkEnd w:id="10"/>
+      <w:bookmarkEnd w:id="11"/>
     </w:p>
     <w:p>
       <w:pPr>
@@ -5195,7 +5215,7 @@
           <w:szCs w:val="36"/>
         </w:rPr>
       </w:pPr>
-      <w:bookmarkStart w:id="11" w:name="_Toc27574138"/>
+      <w:bookmarkStart w:id="12" w:name="_Toc27574138"/>
       <w:r>
         <w:rPr>
           <w:rFonts w:ascii="Century Gothic" w:hAnsi="Century Gothic"/>
@@ -5205,7 +5225,7 @@
         <w:lastRenderedPageBreak/>
         <w:t>Architettura del Sistema</w:t>
       </w:r>
-      <w:bookmarkEnd w:id="11"/>
+      <w:bookmarkEnd w:id="12"/>
     </w:p>
     <w:p/>
     <w:p>
@@ -5223,7 +5243,7 @@
           <w:szCs w:val="28"/>
         </w:rPr>
       </w:pPr>
-      <w:bookmarkStart w:id="12" w:name="_Toc27574139"/>
+      <w:bookmarkStart w:id="13" w:name="_Toc27574139"/>
       <w:r>
         <w:rPr>
           <w:rFonts w:ascii="Century Gothic" w:hAnsi="Century Gothic"/>
@@ -5232,7 +5252,7 @@
         </w:rPr>
         <w:t>Panoramica</w:t>
       </w:r>
-      <w:bookmarkEnd w:id="12"/>
+      <w:bookmarkEnd w:id="13"/>
     </w:p>
     <w:p>
       <w:pPr>
@@ -5320,6 +5340,32 @@
           <w:szCs w:val="24"/>
         </w:rPr>
         <w:t xml:space="preserve"> il lato Server si occuperà della logica applicativa e di controllo, quindi del model e del controller.</w:t>
+      </w:r>
+      <w:r>
+        <w:rPr>
+          <w:rFonts w:ascii="Century Gothic" w:hAnsi="Century Gothic"/>
+          <w:sz w:val="24"/>
+          <w:szCs w:val="24"/>
+        </w:rPr>
+        <w:t xml:space="preserve"> Per il server sarà utilizzato il </w:t>
+      </w:r>
+      <w:proofErr w:type="spellStart"/>
+      <w:r>
+        <w:rPr>
+          <w:rFonts w:ascii="Century Gothic" w:hAnsi="Century Gothic"/>
+          <w:sz w:val="24"/>
+          <w:szCs w:val="24"/>
+        </w:rPr>
+        <w:t>WebServer</w:t>
+      </w:r>
+      <w:proofErr w:type="spellEnd"/>
+      <w:r>
+        <w:rPr>
+          <w:rFonts w:ascii="Century Gothic" w:hAnsi="Century Gothic"/>
+          <w:sz w:val="24"/>
+          <w:szCs w:val="24"/>
+        </w:rPr>
+        <w:t xml:space="preserve"> Apache Tomcat 9, per la gestione dei dati sarà utilizzato il DBMS MySQL.</w:t>
       </w:r>
     </w:p>
     <w:p>
@@ -5347,7 +5393,7 @@
           <w:szCs w:val="28"/>
         </w:rPr>
       </w:pPr>
-      <w:bookmarkStart w:id="13" w:name="_Toc27574140"/>
+      <w:bookmarkStart w:id="14" w:name="_Toc27574140"/>
       <w:r>
         <w:rPr>
           <w:rFonts w:ascii="Century Gothic" w:hAnsi="Century Gothic"/>
@@ -5364,7 +5410,7 @@
         </w:rPr>
         <w:t>del sistema</w:t>
       </w:r>
-      <w:bookmarkEnd w:id="13"/>
+      <w:bookmarkEnd w:id="14"/>
     </w:p>
     <w:p>
       <w:pPr>
@@ -5609,6 +5655,44 @@
           <w:szCs w:val="24"/>
         </w:rPr>
       </w:pPr>
+      <w:r>
+        <w:rPr>
+          <w:rFonts w:ascii="Century Gothic" w:hAnsi="Century Gothic"/>
+          <w:sz w:val="24"/>
+          <w:szCs w:val="24"/>
+        </w:rPr>
+        <w:t xml:space="preserve">Il sistema prevede inoltre un ulteriore sottosistema </w:t>
+      </w:r>
+      <w:proofErr w:type="spellStart"/>
+      <w:r>
+        <w:rPr>
+          <w:rFonts w:ascii="Century Gothic" w:hAnsi="Century Gothic"/>
+          <w:b/>
+          <w:bCs/>
+          <w:sz w:val="24"/>
+          <w:szCs w:val="24"/>
+        </w:rPr>
+        <w:t>GestioneMail</w:t>
+      </w:r>
+      <w:proofErr w:type="spellEnd"/>
+      <w:r>
+        <w:rPr>
+          <w:rFonts w:ascii="Century Gothic" w:hAnsi="Century Gothic"/>
+          <w:sz w:val="24"/>
+          <w:szCs w:val="24"/>
+        </w:rPr>
+        <w:t xml:space="preserve"> che sarà presente solo a livello di logica applicativa.</w:t>
+      </w:r>
+    </w:p>
+    <w:p>
+      <w:pPr>
+        <w:spacing w:after="0" w:line="276" w:lineRule="auto"/>
+        <w:rPr>
+          <w:rFonts w:ascii="Century Gothic" w:hAnsi="Century Gothic"/>
+          <w:sz w:val="24"/>
+          <w:szCs w:val="24"/>
+        </w:rPr>
+      </w:pPr>
     </w:p>
     <w:p>
       <w:pPr>
@@ -5618,10 +5702,11 @@
         <w:rPr>
           <w:noProof/>
         </w:rPr>
+        <w:lastRenderedPageBreak/>
         <w:drawing>
-          <wp:inline distT="0" distB="0" distL="0" distR="0" wp14:anchorId="53E2F0CE" wp14:editId="376F3408">
-            <wp:extent cx="4517409" cy="3569264"/>
-            <wp:effectExtent l="0" t="0" r="0" b="0"/>
+          <wp:inline distT="0" distB="0" distL="0" distR="0" wp14:anchorId="53E2F0CE" wp14:editId="78A85B03">
+            <wp:extent cx="6054963" cy="4984750"/>
+            <wp:effectExtent l="0" t="0" r="3175" b="6350"/>
             <wp:docPr id="2" name="Immagine 2"/>
             <wp:cNvGraphicFramePr>
               <a:graphicFrameLocks xmlns:a="http://schemas.openxmlformats.org/drawingml/2006/main" noChangeAspect="1"/>
@@ -5641,9 +5726,11 @@
                         <a:ext uri="{28A0092B-C50C-407E-A947-70E740481C1C}">
                           <a14:useLocalDpi xmlns:a14="http://schemas.microsoft.com/office/drawing/2010/main" val="0"/>
                         </a:ext>
+                        <a:ext uri="{96DAC541-7B7A-43D3-8B79-37D633B846F1}">
+                          <asvg:svgBlip xmlns:asvg="http://schemas.microsoft.com/office/drawing/2016/SVG/main" r:embed="rId9"/>
+                        </a:ext>
                       </a:extLst>
                     </a:blip>
-                    <a:srcRect/>
                     <a:stretch>
                       <a:fillRect/>
                     </a:stretch>
@@ -5651,15 +5738,11 @@
                   <pic:spPr bwMode="auto">
                     <a:xfrm>
                       <a:off x="0" y="0"/>
-                      <a:ext cx="4550342" cy="3595285"/>
+                      <a:ext cx="6069490" cy="4996709"/>
                     </a:xfrm>
                     <a:prstGeom prst="rect">
                       <a:avLst/>
                     </a:prstGeom>
-                    <a:noFill/>
-                    <a:ln>
-                      <a:noFill/>
-                    </a:ln>
                   </pic:spPr>
                 </pic:pic>
               </a:graphicData>
@@ -5682,7 +5765,6 @@
           <w:sz w:val="24"/>
           <w:szCs w:val="24"/>
         </w:rPr>
-        <w:lastRenderedPageBreak/>
         <w:t>Il sottosistema “</w:t>
       </w:r>
       <w:r>
@@ -5701,17 +5783,7 @@
           <w:sz w:val="24"/>
           <w:szCs w:val="24"/>
         </w:rPr>
-        <w:t>” si occupa dell’ott</w:t>
-      </w:r>
-      <w:bookmarkStart w:id="14" w:name="_GoBack"/>
-      <w:bookmarkEnd w:id="14"/>
-      <w:r>
-        <w:rPr>
-          <w:rFonts w:ascii="Century Gothic" w:hAnsi="Century Gothic"/>
-          <w:sz w:val="24"/>
-          <w:szCs w:val="24"/>
-        </w:rPr>
-        <w:t xml:space="preserve">enimento, della modifica e dell’inserimento degli utenti: sostanzialmente, quindi, </w:t>
+        <w:t xml:space="preserve">” si occupa dell’ottenimento, della modifica e dell’inserimento degli utenti: sostanzialmente, quindi, </w:t>
       </w:r>
       <w:r>
         <w:rPr>
@@ -5794,11 +5866,7 @@
     </w:p>
     <w:p>
       <w:pPr>
-        <w:rPr>
-          <w:rFonts w:ascii="Century Gothic" w:hAnsi="Century Gothic"/>
-          <w:sz w:val="24"/>
-          <w:szCs w:val="24"/>
-        </w:rPr>
+        <w:pStyle w:val="Titolo2"/>
       </w:pPr>
     </w:p>
     <w:p>
@@ -5843,7 +5911,23 @@
           <w:sz w:val="24"/>
           <w:szCs w:val="24"/>
         </w:rPr>
-        <w:t xml:space="preserve">Riguardo la persistenza dei dati, è bene fare riferimento al </w:t>
+        <w:t xml:space="preserve">Riguardo la persistenza dei dati, </w:t>
+      </w:r>
+      <w:r>
+        <w:rPr>
+          <w:rFonts w:ascii="Century Gothic" w:hAnsi="Century Gothic"/>
+          <w:sz w:val="24"/>
+          <w:szCs w:val="24"/>
+        </w:rPr>
+        <w:t xml:space="preserve">si farà </w:t>
+      </w:r>
+      <w:r>
+        <w:rPr>
+          <w:rFonts w:ascii="Century Gothic" w:hAnsi="Century Gothic"/>
+          <w:sz w:val="24"/>
+          <w:szCs w:val="24"/>
+        </w:rPr>
+        <w:t xml:space="preserve">riferimento al </w:t>
       </w:r>
       <w:r>
         <w:rPr>
@@ -5892,7 +5976,59 @@
           <w:sz w:val="24"/>
           <w:szCs w:val="24"/>
         </w:rPr>
-        <w:t>In tale documento viene specificato il diagramma ER e le tabelle del database, le quali specificano a loro volta i tipi di dati che compongono ogni tabella e le associazioni tra loro.</w:t>
+        <w:t xml:space="preserve">In tale documento viene specificato il diagramma </w:t>
+      </w:r>
+      <w:proofErr w:type="spellStart"/>
+      <w:r>
+        <w:rPr>
+          <w:rFonts w:ascii="Century Gothic" w:hAnsi="Century Gothic"/>
+          <w:sz w:val="24"/>
+          <w:szCs w:val="24"/>
+        </w:rPr>
+        <w:t>E</w:t>
+      </w:r>
+      <w:r>
+        <w:rPr>
+          <w:rFonts w:ascii="Century Gothic" w:hAnsi="Century Gothic"/>
+          <w:sz w:val="24"/>
+          <w:szCs w:val="24"/>
+        </w:rPr>
+        <w:t>ntity</w:t>
+      </w:r>
+      <w:proofErr w:type="spellEnd"/>
+      <w:r>
+        <w:rPr>
+          <w:rFonts w:ascii="Century Gothic" w:hAnsi="Century Gothic"/>
+          <w:sz w:val="24"/>
+          <w:szCs w:val="24"/>
+        </w:rPr>
+        <w:t xml:space="preserve"> </w:t>
+      </w:r>
+      <w:proofErr w:type="spellStart"/>
+      <w:r>
+        <w:rPr>
+          <w:rFonts w:ascii="Century Gothic" w:hAnsi="Century Gothic"/>
+          <w:sz w:val="24"/>
+          <w:szCs w:val="24"/>
+        </w:rPr>
+        <w:t>R</w:t>
+      </w:r>
+      <w:r>
+        <w:rPr>
+          <w:rFonts w:ascii="Century Gothic" w:hAnsi="Century Gothic"/>
+          <w:sz w:val="24"/>
+          <w:szCs w:val="24"/>
+        </w:rPr>
+        <w:t>elationship</w:t>
+      </w:r>
+      <w:proofErr w:type="spellEnd"/>
+      <w:r>
+        <w:rPr>
+          <w:rFonts w:ascii="Century Gothic" w:hAnsi="Century Gothic"/>
+          <w:sz w:val="24"/>
+          <w:szCs w:val="24"/>
+        </w:rPr>
+        <w:t xml:space="preserve"> e le tabelle del database, le quali specificano a loro volta i tipi di dati che compongono ogni tabella e le associazioni tra loro.</w:t>
       </w:r>
     </w:p>
     <w:p>
@@ -5959,6 +6095,7 @@
           <w:sz w:val="32"/>
           <w:szCs w:val="28"/>
         </w:rPr>
+        <w:lastRenderedPageBreak/>
         <w:t>Matrici di accesso</w:t>
       </w:r>
       <w:bookmarkEnd w:id="16"/>
@@ -6054,7 +6191,55 @@
           <w:sz w:val="24"/>
           <w:szCs w:val="24"/>
         </w:rPr>
-        <w:t>Le matrici di accesso saranno rappresentate nella prossima pagina.</w:t>
+        <w:t>Le matrici di accesso saranno rappresentate nell</w:t>
+      </w:r>
+      <w:r>
+        <w:rPr>
+          <w:rFonts w:ascii="Century Gothic" w:hAnsi="Century Gothic"/>
+          <w:sz w:val="24"/>
+          <w:szCs w:val="24"/>
+        </w:rPr>
+        <w:t>e</w:t>
+      </w:r>
+      <w:r>
+        <w:rPr>
+          <w:rFonts w:ascii="Century Gothic" w:hAnsi="Century Gothic"/>
+          <w:sz w:val="24"/>
+          <w:szCs w:val="24"/>
+        </w:rPr>
+        <w:t xml:space="preserve"> prossim</w:t>
+      </w:r>
+      <w:r>
+        <w:rPr>
+          <w:rFonts w:ascii="Century Gothic" w:hAnsi="Century Gothic"/>
+          <w:sz w:val="24"/>
+          <w:szCs w:val="24"/>
+        </w:rPr>
+        <w:t>e</w:t>
+      </w:r>
+      <w:r>
+        <w:rPr>
+          <w:rFonts w:ascii="Century Gothic" w:hAnsi="Century Gothic"/>
+          <w:sz w:val="24"/>
+          <w:szCs w:val="24"/>
+        </w:rPr>
+        <w:t xml:space="preserve"> pagin</w:t>
+      </w:r>
+      <w:r>
+        <w:rPr>
+          <w:rFonts w:ascii="Century Gothic" w:hAnsi="Century Gothic"/>
+          <w:sz w:val="24"/>
+          <w:szCs w:val="24"/>
+        </w:rPr>
+        <w:t>e</w:t>
+      </w:r>
+      <w:r>
+        <w:rPr>
+          <w:rFonts w:ascii="Century Gothic" w:hAnsi="Century Gothic"/>
+          <w:sz w:val="24"/>
+          <w:szCs w:val="24"/>
+        </w:rPr>
+        <w:t>.</w:t>
       </w:r>
     </w:p>
     <w:p>
@@ -7112,13 +7297,100 @@
     </w:tbl>
     <w:p>
       <w:pPr>
-        <w:pStyle w:val="Titolo2"/>
-        <w:spacing w:line="276" w:lineRule="auto"/>
-        <w:rPr>
-          <w:rFonts w:ascii="Century Gothic" w:hAnsi="Century Gothic"/>
+        <w:rPr>
+          <w:rFonts w:ascii="Century Gothic" w:eastAsiaTheme="majorEastAsia" w:hAnsi="Century Gothic" w:cstheme="majorBidi"/>
+          <w:color w:val="2F5496" w:themeColor="accent1" w:themeShade="BF"/>
           <w:sz w:val="32"/>
           <w:szCs w:val="28"/>
         </w:rPr>
+      </w:pPr>
+    </w:p>
+    <w:p>
+      <w:pPr>
+        <w:rPr>
+          <w:rFonts w:ascii="Century Gothic" w:eastAsiaTheme="majorEastAsia" w:hAnsi="Century Gothic" w:cstheme="majorBidi"/>
+          <w:color w:val="2F5496" w:themeColor="accent1" w:themeShade="BF"/>
+          <w:sz w:val="32"/>
+          <w:szCs w:val="28"/>
+        </w:rPr>
+      </w:pPr>
+      <w:r>
+        <w:rPr>
+          <w:rFonts w:ascii="Century Gothic" w:eastAsiaTheme="majorEastAsia" w:hAnsi="Century Gothic" w:cstheme="majorBidi"/>
+          <w:color w:val="2F5496" w:themeColor="accent1" w:themeShade="BF"/>
+          <w:sz w:val="32"/>
+          <w:szCs w:val="28"/>
+        </w:rPr>
+        <w:t>Access Control List</w:t>
+      </w:r>
+    </w:p>
+    <w:p>
+      <w:pPr>
+        <w:rPr>
+          <w:rFonts w:ascii="Century Gothic" w:eastAsiaTheme="majorEastAsia" w:hAnsi="Century Gothic" w:cstheme="majorBidi"/>
+          <w:color w:val="000000" w:themeColor="text1"/>
+          <w:sz w:val="24"/>
+        </w:rPr>
+      </w:pPr>
+      <w:r>
+        <w:rPr>
+          <w:rFonts w:ascii="Century Gothic" w:eastAsiaTheme="majorEastAsia" w:hAnsi="Century Gothic" w:cstheme="majorBidi"/>
+          <w:color w:val="000000" w:themeColor="text1"/>
+          <w:sz w:val="24"/>
+        </w:rPr>
+        <w:t>Nel sistema non sarà implementata una access control list.</w:t>
+      </w:r>
+    </w:p>
+    <w:p>
+      <w:pPr>
+        <w:rPr>
+          <w:rFonts w:ascii="Century Gothic" w:eastAsiaTheme="majorEastAsia" w:hAnsi="Century Gothic" w:cstheme="majorBidi"/>
+          <w:color w:val="000000" w:themeColor="text1"/>
+          <w:sz w:val="24"/>
+        </w:rPr>
+      </w:pPr>
+      <w:proofErr w:type="gramStart"/>
+      <w:r>
+        <w:rPr>
+          <w:rFonts w:ascii="Century Gothic" w:eastAsiaTheme="majorEastAsia" w:hAnsi="Century Gothic" w:cstheme="majorBidi"/>
+          <w:color w:val="000000" w:themeColor="text1"/>
+          <w:sz w:val="24"/>
+        </w:rPr>
+        <w:t>Tuttavia</w:t>
+      </w:r>
+      <w:proofErr w:type="gramEnd"/>
+      <w:r>
+        <w:rPr>
+          <w:rFonts w:ascii="Century Gothic" w:eastAsiaTheme="majorEastAsia" w:hAnsi="Century Gothic" w:cstheme="majorBidi"/>
+          <w:color w:val="000000" w:themeColor="text1"/>
+          <w:sz w:val="24"/>
+        </w:rPr>
+        <w:t xml:space="preserve"> il sistema di controllo degli accessi alle varie funzionalità sarà assicurato tramite il </w:t>
+      </w:r>
+      <w:proofErr w:type="spellStart"/>
+      <w:r>
+        <w:rPr>
+          <w:rFonts w:ascii="Century Gothic" w:eastAsiaTheme="majorEastAsia" w:hAnsi="Century Gothic" w:cstheme="majorBidi"/>
+          <w:color w:val="000000" w:themeColor="text1"/>
+          <w:sz w:val="24"/>
+        </w:rPr>
+        <w:t>layer</w:t>
+      </w:r>
+      <w:proofErr w:type="spellEnd"/>
+      <w:r>
+        <w:rPr>
+          <w:rFonts w:ascii="Century Gothic" w:eastAsiaTheme="majorEastAsia" w:hAnsi="Century Gothic" w:cstheme="majorBidi"/>
+          <w:color w:val="000000" w:themeColor="text1"/>
+          <w:sz w:val="24"/>
+        </w:rPr>
+        <w:t xml:space="preserve"> di controllo che si occuperà di gestire gli accessi degli utenti alle varie funzionalità.</w:t>
+      </w:r>
+    </w:p>
+    <w:p>
+      <w:pPr>
+        <w:tabs>
+          <w:tab w:val="left" w:pos="750"/>
+        </w:tabs>
         <w:sectPr>
           <w:pgSz w:w="16838" w:h="11906" w:orient="landscape"/>
           <w:pgMar w:top="1134" w:right="1134" w:bottom="1134" w:left="1417" w:header="708" w:footer="708" w:gutter="0"/>
@@ -7126,6 +7398,9 @@
           <w:docGrid w:linePitch="360"/>
         </w:sectPr>
       </w:pPr>
+      <w:r>
+        <w:tab/>
+      </w:r>
     </w:p>
     <w:p>
       <w:pPr>
@@ -7169,12 +7444,6 @@
           <w:sz w:val="28"/>
           <w:szCs w:val="28"/>
         </w:rPr>
-        <w:sectPr>
-          <w:pgSz w:w="11906" w:h="16838"/>
-          <w:pgMar w:top="1417" w:right="1134" w:bottom="1134" w:left="1134" w:header="708" w:footer="708" w:gutter="0"/>
-          <w:cols w:space="708"/>
-          <w:docGrid w:linePitch="360"/>
-        </w:sectPr>
       </w:pPr>
       <w:r>
         <w:rPr>
@@ -7184,9 +7453,9 @@
           <w:szCs w:val="28"/>
         </w:rPr>
         <w:drawing>
-          <wp:inline distT="0" distB="0" distL="0" distR="0" wp14:anchorId="1C21BAC7" wp14:editId="18740570">
-            <wp:extent cx="6120130" cy="1873250"/>
-            <wp:effectExtent l="0" t="0" r="0" b="0"/>
+          <wp:inline distT="0" distB="0" distL="0" distR="0" wp14:anchorId="1C21BAC7" wp14:editId="60F17F9C">
+            <wp:extent cx="6342860" cy="2236364"/>
+            <wp:effectExtent l="0" t="0" r="1270" b="0"/>
             <wp:docPr id="3" name="Elemento grafico 3"/>
             <wp:cNvGraphicFramePr>
               <a:graphicFrameLocks xmlns:a="http://schemas.openxmlformats.org/drawingml/2006/main" noChangeAspect="1"/>
@@ -7199,10 +7468,13 @@
                     <pic:cNvPicPr/>
                   </pic:nvPicPr>
                   <pic:blipFill>
-                    <a:blip r:embed="rId9">
+                    <a:blip r:embed="rId10">
                       <a:extLst>
+                        <a:ext uri="{28A0092B-C50C-407E-A947-70E740481C1C}">
+                          <a14:useLocalDpi xmlns:a14="http://schemas.microsoft.com/office/drawing/2010/main" val="0"/>
+                        </a:ext>
                         <a:ext uri="{96DAC541-7B7A-43D3-8B79-37D633B846F1}">
-                          <asvg:svgBlip xmlns:asvg="http://schemas.microsoft.com/office/drawing/2016/SVG/main" r:embed="rId10"/>
+                          <asvg:svgBlip xmlns:asvg="http://schemas.microsoft.com/office/drawing/2016/SVG/main" r:embed="rId11"/>
                         </a:ext>
                       </a:extLst>
                     </a:blip>
@@ -7213,7 +7485,7 @@
                   <pic:spPr>
                     <a:xfrm>
                       <a:off x="0" y="0"/>
-                      <a:ext cx="6120130" cy="1873250"/>
+                      <a:ext cx="6342860" cy="2236364"/>
                     </a:xfrm>
                     <a:prstGeom prst="rect">
                       <a:avLst/>
@@ -7228,6 +7500,260 @@
     </w:p>
     <w:p>
       <w:pPr>
+        <w:rPr>
+          <w:rFonts w:ascii="Century Gothic" w:hAnsi="Century Gothic"/>
+          <w:sz w:val="24"/>
+          <w:szCs w:val="24"/>
+        </w:rPr>
+      </w:pPr>
+      <w:r>
+        <w:rPr>
+          <w:rFonts w:ascii="Century Gothic" w:hAnsi="Century Gothic"/>
+          <w:sz w:val="24"/>
+          <w:szCs w:val="24"/>
+        </w:rPr>
+        <w:t xml:space="preserve">Il sistema </w:t>
+      </w:r>
+      <w:r>
+        <w:rPr>
+          <w:rFonts w:ascii="Century Gothic" w:hAnsi="Century Gothic"/>
+          <w:sz w:val="24"/>
+          <w:szCs w:val="24"/>
+        </w:rPr>
+        <w:t xml:space="preserve">sarà strutturato su una architettura a tre livelli usato tipicamente da numerose web </w:t>
+      </w:r>
+      <w:proofErr w:type="spellStart"/>
+      <w:r>
+        <w:rPr>
+          <w:rFonts w:ascii="Century Gothic" w:hAnsi="Century Gothic"/>
+          <w:sz w:val="24"/>
+          <w:szCs w:val="24"/>
+        </w:rPr>
+        <w:t>application</w:t>
+      </w:r>
+      <w:proofErr w:type="spellEnd"/>
+      <w:r>
+        <w:rPr>
+          <w:rFonts w:ascii="Century Gothic" w:hAnsi="Century Gothic"/>
+          <w:sz w:val="24"/>
+          <w:szCs w:val="24"/>
+        </w:rPr>
+        <w:t xml:space="preserve">. La struttura a tre livelli include un </w:t>
+      </w:r>
+      <w:proofErr w:type="spellStart"/>
+      <w:r>
+        <w:rPr>
+          <w:rFonts w:ascii="Century Gothic" w:hAnsi="Century Gothic"/>
+          <w:sz w:val="24"/>
+          <w:szCs w:val="24"/>
+        </w:rPr>
+        <w:t>presentation</w:t>
+      </w:r>
+      <w:proofErr w:type="spellEnd"/>
+      <w:r>
+        <w:rPr>
+          <w:rFonts w:ascii="Century Gothic" w:hAnsi="Century Gothic"/>
+          <w:sz w:val="24"/>
+          <w:szCs w:val="24"/>
+        </w:rPr>
+        <w:t xml:space="preserve"> </w:t>
+      </w:r>
+      <w:proofErr w:type="spellStart"/>
+      <w:r>
+        <w:rPr>
+          <w:rFonts w:ascii="Century Gothic" w:hAnsi="Century Gothic"/>
+          <w:sz w:val="24"/>
+          <w:szCs w:val="24"/>
+        </w:rPr>
+        <w:t>layer</w:t>
+      </w:r>
+      <w:proofErr w:type="spellEnd"/>
+      <w:r>
+        <w:rPr>
+          <w:rFonts w:ascii="Century Gothic" w:hAnsi="Century Gothic"/>
+          <w:sz w:val="24"/>
+          <w:szCs w:val="24"/>
+        </w:rPr>
+        <w:t xml:space="preserve">, un </w:t>
+      </w:r>
+      <w:proofErr w:type="spellStart"/>
+      <w:r>
+        <w:rPr>
+          <w:rFonts w:ascii="Century Gothic" w:hAnsi="Century Gothic"/>
+          <w:sz w:val="24"/>
+          <w:szCs w:val="24"/>
+        </w:rPr>
+        <w:t>layer</w:t>
+      </w:r>
+      <w:proofErr w:type="spellEnd"/>
+      <w:r>
+        <w:rPr>
+          <w:rFonts w:ascii="Century Gothic" w:hAnsi="Century Gothic"/>
+          <w:sz w:val="24"/>
+          <w:szCs w:val="24"/>
+        </w:rPr>
+        <w:t xml:space="preserve"> di logica di business e un data </w:t>
+      </w:r>
+      <w:proofErr w:type="spellStart"/>
+      <w:r>
+        <w:rPr>
+          <w:rFonts w:ascii="Century Gothic" w:hAnsi="Century Gothic"/>
+          <w:sz w:val="24"/>
+          <w:szCs w:val="24"/>
+        </w:rPr>
+        <w:t>layer</w:t>
+      </w:r>
+      <w:proofErr w:type="spellEnd"/>
+      <w:r>
+        <w:rPr>
+          <w:rFonts w:ascii="Century Gothic" w:hAnsi="Century Gothic"/>
+          <w:sz w:val="24"/>
+          <w:szCs w:val="24"/>
+        </w:rPr>
+        <w:t xml:space="preserve">. </w:t>
+      </w:r>
+    </w:p>
+    <w:p>
+      <w:pPr>
+        <w:rPr>
+          <w:rFonts w:ascii="Century Gothic" w:hAnsi="Century Gothic"/>
+          <w:sz w:val="24"/>
+          <w:szCs w:val="24"/>
+        </w:rPr>
+      </w:pPr>
+      <w:r>
+        <w:rPr>
+          <w:rFonts w:ascii="Century Gothic" w:hAnsi="Century Gothic"/>
+          <w:sz w:val="24"/>
+          <w:szCs w:val="24"/>
+        </w:rPr>
+        <w:t>Il client consiste di un personal computer o di un dispositivo mobile(</w:t>
+      </w:r>
+      <w:proofErr w:type="spellStart"/>
+      <w:r>
+        <w:rPr>
+          <w:rFonts w:ascii="Century Gothic" w:hAnsi="Century Gothic"/>
+          <w:sz w:val="24"/>
+          <w:szCs w:val="24"/>
+        </w:rPr>
+        <w:t>smartphone,tablet</w:t>
+      </w:r>
+      <w:proofErr w:type="spellEnd"/>
+      <w:r>
+        <w:rPr>
+          <w:rFonts w:ascii="Century Gothic" w:hAnsi="Century Gothic"/>
+          <w:sz w:val="24"/>
+          <w:szCs w:val="24"/>
+        </w:rPr>
+        <w:t xml:space="preserve">) che fornisce all’utente l’interfaccia grafica del sistema. Genera inoltre le richieste al server tramite il protocollo HTTP e visualizza le pagine HTML nel browser. </w:t>
+      </w:r>
+    </w:p>
+    <w:p>
+      <w:pPr>
+        <w:rPr>
+          <w:rFonts w:ascii="Century Gothic" w:hAnsi="Century Gothic"/>
+          <w:sz w:val="24"/>
+          <w:szCs w:val="24"/>
+        </w:rPr>
+      </w:pPr>
+      <w:r>
+        <w:rPr>
+          <w:rFonts w:ascii="Century Gothic" w:hAnsi="Century Gothic"/>
+          <w:sz w:val="24"/>
+          <w:szCs w:val="24"/>
+        </w:rPr>
+        <w:t xml:space="preserve">Il server consiste di un web server che riceve le richieste dal cliente e le processa. Per fare ciò il web server fa richieste tramite </w:t>
+      </w:r>
+      <w:proofErr w:type="spellStart"/>
+      <w:r>
+        <w:rPr>
+          <w:rFonts w:ascii="Century Gothic" w:hAnsi="Century Gothic"/>
+          <w:sz w:val="24"/>
+          <w:szCs w:val="24"/>
+        </w:rPr>
+        <w:t>jdbc</w:t>
+      </w:r>
+      <w:proofErr w:type="spellEnd"/>
+      <w:r>
+        <w:rPr>
+          <w:rFonts w:ascii="Century Gothic" w:hAnsi="Century Gothic"/>
+          <w:sz w:val="24"/>
+          <w:szCs w:val="24"/>
+        </w:rPr>
+        <w:t xml:space="preserve"> al livello di storage</w:t>
+      </w:r>
+      <w:r>
+        <w:rPr>
+          <w:rFonts w:ascii="Century Gothic" w:hAnsi="Century Gothic"/>
+          <w:sz w:val="24"/>
+          <w:szCs w:val="24"/>
+        </w:rPr>
+        <w:t>, gestisce i dati e fornisce i risultati al client.</w:t>
+      </w:r>
+    </w:p>
+    <w:p>
+      <w:pPr>
+        <w:rPr>
+          <w:rFonts w:ascii="Century Gothic" w:hAnsi="Century Gothic"/>
+          <w:sz w:val="24"/>
+          <w:szCs w:val="24"/>
+        </w:rPr>
+      </w:pPr>
+      <w:r>
+        <w:rPr>
+          <w:rFonts w:ascii="Century Gothic" w:hAnsi="Century Gothic"/>
+          <w:sz w:val="24"/>
+          <w:szCs w:val="24"/>
+        </w:rPr>
+        <w:t xml:space="preserve">Il data </w:t>
+      </w:r>
+      <w:proofErr w:type="spellStart"/>
+      <w:r>
+        <w:rPr>
+          <w:rFonts w:ascii="Century Gothic" w:hAnsi="Century Gothic"/>
+          <w:sz w:val="24"/>
+          <w:szCs w:val="24"/>
+        </w:rPr>
+        <w:t>layer</w:t>
+      </w:r>
+      <w:proofErr w:type="spellEnd"/>
+      <w:r>
+        <w:rPr>
+          <w:rFonts w:ascii="Century Gothic" w:hAnsi="Century Gothic"/>
+          <w:sz w:val="24"/>
+          <w:szCs w:val="24"/>
+        </w:rPr>
+        <w:t xml:space="preserve"> consiste di un database SQL relazionale gestito tramite il DBMS MySQL che gestisce la persistenza dei dati degli utenti e degli ordini. </w:t>
+      </w:r>
+    </w:p>
+    <w:p>
+      <w:pPr>
+        <w:rPr>
+          <w:rFonts w:ascii="Century Gothic" w:hAnsi="Century Gothic"/>
+          <w:sz w:val="24"/>
+          <w:szCs w:val="24"/>
+        </w:rPr>
+      </w:pPr>
+      <w:r>
+        <w:rPr>
+          <w:rFonts w:ascii="Century Gothic" w:hAnsi="Century Gothic"/>
+          <w:sz w:val="24"/>
+          <w:szCs w:val="24"/>
+        </w:rPr>
+        <w:t xml:space="preserve">La scelta di questo tipo di architettura consente di diminuire i tempi di manutenzione e aumenta la flessibilità del sistema software. </w:t>
+      </w:r>
+    </w:p>
+    <w:p>
+      <w:pPr>
+        <w:rPr>
+          <w:rFonts w:ascii="Century Gothic" w:hAnsi="Century Gothic"/>
+          <w:sz w:val="24"/>
+          <w:szCs w:val="24"/>
+        </w:rPr>
+      </w:pPr>
+    </w:p>
+    <w:p>
+      <w:pPr>
         <w:pStyle w:val="Titolo2"/>
         <w:numPr>
           <w:ilvl w:val="1"/>
@@ -7249,7 +7775,6 @@
           <w:sz w:val="32"/>
           <w:szCs w:val="28"/>
         </w:rPr>
-        <w:lastRenderedPageBreak/>
         <w:t>Boundary</w:t>
       </w:r>
       <w:proofErr w:type="spellEnd"/>
@@ -7351,6 +7876,7 @@
           <w:sz w:val="28"/>
           <w:szCs w:val="28"/>
         </w:rPr>
+        <w:lastRenderedPageBreak/>
         <w:t>Start-up (a seguito di un fallimento)</w:t>
       </w:r>
       <w:bookmarkEnd w:id="22"/>
@@ -7545,7 +8071,13 @@
       </w:r>
       <w:bookmarkEnd w:id="24"/>
     </w:p>
-    <w:p/>
+    <w:p>
+      <w:pPr>
+        <w:rPr>
+          <w:u w:val="single"/>
+        </w:rPr>
+      </w:pPr>
+    </w:p>
     <w:p>
       <w:pPr>
         <w:pStyle w:val="Titolo2"/>
@@ -8784,6 +9316,8 @@
         </w:tc>
       </w:tr>
     </w:tbl>
+    <w:p/>
+    <w:p/>
     <w:p/>
     <w:sectPr>
       <w:pgSz w:w="11906" w:h="16838"/>
@@ -10291,7 +10825,7 @@
       </w:pPr>
     </w:pPrDefault>
   </w:docDefaults>
-  <w:latentStyles w:defLockedState="0" w:defUIPriority="99" w:defSemiHidden="0" w:defUnhideWhenUsed="0" w:defQFormat="0" w:count="377">
+  <w:latentStyles w:defLockedState="0" w:defUIPriority="99" w:defSemiHidden="0" w:defUnhideWhenUsed="0" w:defQFormat="0" w:count="376">
     <w:lsdException w:name="Normal" w:uiPriority="0" w:qFormat="1"/>
     <w:lsdException w:name="heading 1" w:uiPriority="9" w:qFormat="1"/>
     <w:lsdException w:name="heading 2" w:semiHidden="1" w:uiPriority="9" w:unhideWhenUsed="1" w:qFormat="1"/>
@@ -10668,7 +11202,6 @@
     <w:lsdException w:name="Hashtag" w:semiHidden="1" w:unhideWhenUsed="1"/>
     <w:lsdException w:name="Unresolved Mention" w:semiHidden="1" w:unhideWhenUsed="1"/>
     <w:lsdException w:name="Smart Link" w:semiHidden="1" w:unhideWhenUsed="1"/>
-    <w:lsdException w:name="Smart Link Error" w:semiHidden="1" w:unhideWhenUsed="1"/>
   </w:latentStyles>
   <w:style w:type="paragraph" w:default="1" w:styleId="Normale">
     <w:name w:val="Normal"/>
@@ -10771,7 +11304,6 @@
   <w:style w:type="character" w:default="1" w:styleId="Carpredefinitoparagrafo">
     <w:name w:val="Default Paragraph Font"/>
     <w:uiPriority w:val="1"/>
-    <w:semiHidden/>
     <w:unhideWhenUsed/>
   </w:style>
   <w:style w:type="table" w:default="1" w:styleId="Tabellanormale">
@@ -11294,7 +11826,7 @@
 </file>
 
 <file path=customXml/itemProps1.xml><?xml version="1.0" encoding="utf-8"?>
-<ds:datastoreItem xmlns:ds="http://schemas.openxmlformats.org/officeDocument/2006/customXml" ds:itemID="{B6F8D36B-3785-4781-85DA-54BA85DBB6BC}">
+<ds:datastoreItem xmlns:ds="http://schemas.openxmlformats.org/officeDocument/2006/customXml" ds:itemID="{84A37650-2CA6-415F-A4CE-945C35866B55}">
   <ds:schemaRefs>
     <ds:schemaRef ds:uri="http://schemas.openxmlformats.org/officeDocument/2006/bibliography"/>
   </ds:schemaRefs>

</xml_diff>

<commit_message>
first revision of sdd and odd
</commit_message>
<xml_diff>
--- a/Documents/Eat & Reoder SDD.docx
+++ b/Documents/Eat & Reoder SDD.docx
@@ -2790,8 +2790,6 @@
           <w:docGrid w:linePitch="360"/>
         </w:sectPr>
       </w:pPr>
-      <w:bookmarkStart w:id="0" w:name="_GoBack"/>
-      <w:bookmarkEnd w:id="0"/>
     </w:p>
     <w:p>
       <w:pPr>
@@ -2807,7 +2805,7 @@
           <w:szCs w:val="36"/>
         </w:rPr>
       </w:pPr>
-      <w:bookmarkStart w:id="1" w:name="_Toc27574127"/>
+      <w:bookmarkStart w:id="0" w:name="_Toc27574127"/>
       <w:r>
         <w:rPr>
           <w:rFonts w:ascii="Century Gothic" w:hAnsi="Century Gothic"/>
@@ -2817,7 +2815,7 @@
         <w:lastRenderedPageBreak/>
         <w:t>Introduzione</w:t>
       </w:r>
-      <w:bookmarkEnd w:id="1"/>
+      <w:bookmarkEnd w:id="0"/>
     </w:p>
     <w:p/>
     <w:p>
@@ -2834,7 +2832,7 @@
           <w:szCs w:val="32"/>
         </w:rPr>
       </w:pPr>
-      <w:bookmarkStart w:id="2" w:name="_Toc27574128"/>
+      <w:bookmarkStart w:id="1" w:name="_Toc27574128"/>
       <w:r>
         <w:rPr>
           <w:rFonts w:ascii="Century Gothic" w:hAnsi="Century Gothic"/>
@@ -2851,7 +2849,7 @@
         </w:rPr>
         <w:t xml:space="preserve"> del sistema</w:t>
       </w:r>
-      <w:bookmarkEnd w:id="2"/>
+      <w:bookmarkEnd w:id="1"/>
     </w:p>
     <w:p>
       <w:pPr>
@@ -4007,7 +4005,7 @@
           <w:szCs w:val="32"/>
         </w:rPr>
       </w:pPr>
-      <w:bookmarkStart w:id="3" w:name="_Toc27574129"/>
+      <w:bookmarkStart w:id="2" w:name="_Toc27574129"/>
       <w:r>
         <w:rPr>
           <w:rFonts w:ascii="Century Gothic" w:hAnsi="Century Gothic"/>
@@ -4016,7 +4014,7 @@
         </w:rPr>
         <w:t>Design Goals</w:t>
       </w:r>
-      <w:bookmarkEnd w:id="3"/>
+      <w:bookmarkEnd w:id="2"/>
     </w:p>
     <w:p>
       <w:pPr>
@@ -4093,7 +4091,7 @@
           <w:rFonts w:ascii="Century Gothic" w:hAnsi="Century Gothic"/>
         </w:rPr>
       </w:pPr>
-      <w:bookmarkStart w:id="4" w:name="_Toc27574130"/>
+      <w:bookmarkStart w:id="3" w:name="_Toc27574130"/>
       <w:r>
         <w:rPr>
           <w:rFonts w:ascii="Century Gothic" w:hAnsi="Century Gothic"/>
@@ -4102,7 +4100,7 @@
         </w:rPr>
         <w:t>DG1 Criteri di Usabilità</w:t>
       </w:r>
-      <w:bookmarkEnd w:id="4"/>
+      <w:bookmarkEnd w:id="3"/>
     </w:p>
     <w:p>
       <w:pPr>
@@ -4196,7 +4194,7 @@
           <w:szCs w:val="28"/>
         </w:rPr>
       </w:pPr>
-      <w:bookmarkStart w:id="5" w:name="_Toc27574131"/>
+      <w:bookmarkStart w:id="4" w:name="_Toc27574131"/>
       <w:r>
         <w:rPr>
           <w:rFonts w:ascii="Century Gothic" w:hAnsi="Century Gothic"/>
@@ -4205,7 +4203,7 @@
         </w:rPr>
         <w:t>DG2 Criteri di Affidabilità</w:t>
       </w:r>
-      <w:bookmarkEnd w:id="5"/>
+      <w:bookmarkEnd w:id="4"/>
     </w:p>
     <w:p>
       <w:pPr>
@@ -4383,7 +4381,7 @@
           <w:szCs w:val="28"/>
         </w:rPr>
       </w:pPr>
-      <w:bookmarkStart w:id="6" w:name="_Toc27574132"/>
+      <w:bookmarkStart w:id="5" w:name="_Toc27574132"/>
       <w:r>
         <w:rPr>
           <w:rFonts w:ascii="Century Gothic" w:hAnsi="Century Gothic"/>
@@ -4409,7 +4407,7 @@
         </w:rPr>
         <w:t xml:space="preserve"> Criteri di Performance</w:t>
       </w:r>
-      <w:bookmarkEnd w:id="6"/>
+      <w:bookmarkEnd w:id="5"/>
     </w:p>
     <w:p>
       <w:pPr>
@@ -4601,7 +4599,7 @@
           <w:szCs w:val="28"/>
         </w:rPr>
       </w:pPr>
-      <w:bookmarkStart w:id="7" w:name="_Toc27574133"/>
+      <w:bookmarkStart w:id="6" w:name="_Toc27574133"/>
       <w:r>
         <w:rPr>
           <w:rFonts w:ascii="Century Gothic" w:hAnsi="Century Gothic"/>
@@ -4634,7 +4632,7 @@
         </w:rPr>
         <w:t>Modularità</w:t>
       </w:r>
-      <w:bookmarkEnd w:id="7"/>
+      <w:bookmarkEnd w:id="6"/>
     </w:p>
     <w:p>
       <w:pPr>
@@ -4684,7 +4682,7 @@
           <w:szCs w:val="28"/>
         </w:rPr>
       </w:pPr>
-      <w:bookmarkStart w:id="8" w:name="_Toc27574134"/>
+      <w:bookmarkStart w:id="7" w:name="_Toc27574134"/>
       <w:r>
         <w:rPr>
           <w:rFonts w:ascii="Century Gothic" w:hAnsi="Century Gothic"/>
@@ -4693,7 +4691,7 @@
         </w:rPr>
         <w:t>DG5 Criteri di Implementazione</w:t>
       </w:r>
-      <w:bookmarkEnd w:id="8"/>
+      <w:bookmarkEnd w:id="7"/>
     </w:p>
     <w:p>
       <w:pPr>
@@ -4762,7 +4760,7 @@
           <w:szCs w:val="32"/>
         </w:rPr>
       </w:pPr>
-      <w:bookmarkStart w:id="9" w:name="_Toc27574135"/>
+      <w:bookmarkStart w:id="8" w:name="_Toc27574135"/>
       <w:r>
         <w:rPr>
           <w:rFonts w:ascii="Century Gothic" w:hAnsi="Century Gothic"/>
@@ -4771,7 +4769,7 @@
         </w:rPr>
         <w:t>Definizioni, acronimi ed abbreviazioni</w:t>
       </w:r>
-      <w:bookmarkEnd w:id="9"/>
+      <w:bookmarkEnd w:id="8"/>
     </w:p>
     <w:p>
       <w:pPr>
@@ -4917,7 +4915,7 @@
           <w:lang w:val="en-US"/>
         </w:rPr>
       </w:pPr>
-      <w:bookmarkStart w:id="10" w:name="_Toc27574136"/>
+      <w:bookmarkStart w:id="9" w:name="_Toc27574136"/>
       <w:proofErr w:type="spellStart"/>
       <w:r>
         <w:rPr>
@@ -4928,7 +4926,7 @@
         </w:rPr>
         <w:t>Riferimenti</w:t>
       </w:r>
-      <w:bookmarkEnd w:id="10"/>
+      <w:bookmarkEnd w:id="9"/>
       <w:proofErr w:type="spellEnd"/>
     </w:p>
     <w:p>
@@ -4999,7 +4997,7 @@
           <w:szCs w:val="32"/>
         </w:rPr>
       </w:pPr>
-      <w:bookmarkStart w:id="11" w:name="_Toc27574137"/>
+      <w:bookmarkStart w:id="10" w:name="_Toc27574137"/>
       <w:r>
         <w:rPr>
           <w:rFonts w:ascii="Century Gothic" w:hAnsi="Century Gothic"/>
@@ -5008,7 +5006,7 @@
         </w:rPr>
         <w:t>Panoramica</w:t>
       </w:r>
-      <w:bookmarkEnd w:id="11"/>
+      <w:bookmarkEnd w:id="10"/>
     </w:p>
     <w:p>
       <w:pPr>
@@ -5215,7 +5213,7 @@
           <w:szCs w:val="36"/>
         </w:rPr>
       </w:pPr>
-      <w:bookmarkStart w:id="12" w:name="_Toc27574138"/>
+      <w:bookmarkStart w:id="11" w:name="_Toc27574138"/>
       <w:r>
         <w:rPr>
           <w:rFonts w:ascii="Century Gothic" w:hAnsi="Century Gothic"/>
@@ -5225,7 +5223,7 @@
         <w:lastRenderedPageBreak/>
         <w:t>Architettura del Sistema</w:t>
       </w:r>
-      <w:bookmarkEnd w:id="12"/>
+      <w:bookmarkEnd w:id="11"/>
     </w:p>
     <w:p/>
     <w:p>
@@ -5243,7 +5241,7 @@
           <w:szCs w:val="28"/>
         </w:rPr>
       </w:pPr>
-      <w:bookmarkStart w:id="13" w:name="_Toc27574139"/>
+      <w:bookmarkStart w:id="12" w:name="_Toc27574139"/>
       <w:r>
         <w:rPr>
           <w:rFonts w:ascii="Century Gothic" w:hAnsi="Century Gothic"/>
@@ -5252,7 +5250,7 @@
         </w:rPr>
         <w:t>Panoramica</w:t>
       </w:r>
-      <w:bookmarkEnd w:id="13"/>
+      <w:bookmarkEnd w:id="12"/>
     </w:p>
     <w:p>
       <w:pPr>
@@ -5393,7 +5391,7 @@
           <w:szCs w:val="28"/>
         </w:rPr>
       </w:pPr>
-      <w:bookmarkStart w:id="14" w:name="_Toc27574140"/>
+      <w:bookmarkStart w:id="13" w:name="_Toc27574140"/>
       <w:r>
         <w:rPr>
           <w:rFonts w:ascii="Century Gothic" w:hAnsi="Century Gothic"/>
@@ -5410,7 +5408,7 @@
         </w:rPr>
         <w:t>del sistema</w:t>
       </w:r>
-      <w:bookmarkEnd w:id="14"/>
+      <w:bookmarkEnd w:id="13"/>
     </w:p>
     <w:p>
       <w:pPr>
@@ -5884,7 +5882,7 @@
           <w:szCs w:val="28"/>
         </w:rPr>
       </w:pPr>
-      <w:bookmarkStart w:id="15" w:name="_Toc27574141"/>
+      <w:bookmarkStart w:id="14" w:name="_Toc27574141"/>
       <w:r>
         <w:rPr>
           <w:rFonts w:ascii="Century Gothic" w:hAnsi="Century Gothic"/>
@@ -5893,7 +5891,7 @@
         </w:rPr>
         <w:t>Gestione dei dati persistenti</w:t>
       </w:r>
-      <w:bookmarkEnd w:id="15"/>
+      <w:bookmarkEnd w:id="14"/>
     </w:p>
     <w:p>
       <w:pPr>
@@ -6088,7 +6086,7 @@
           <w:szCs w:val="28"/>
         </w:rPr>
       </w:pPr>
-      <w:bookmarkStart w:id="16" w:name="_Toc27574142"/>
+      <w:bookmarkStart w:id="15" w:name="_Toc27574142"/>
       <w:r>
         <w:rPr>
           <w:rFonts w:ascii="Century Gothic" w:hAnsi="Century Gothic"/>
@@ -6098,7 +6096,7 @@
         <w:lastRenderedPageBreak/>
         <w:t>Matrici di accesso</w:t>
       </w:r>
-      <w:bookmarkEnd w:id="16"/>
+      <w:bookmarkEnd w:id="15"/>
     </w:p>
     <w:p>
       <w:pPr>
@@ -6265,7 +6263,7 @@
           <w:szCs w:val="28"/>
         </w:rPr>
       </w:pPr>
-      <w:bookmarkStart w:id="17" w:name="_Toc27574143"/>
+      <w:bookmarkStart w:id="16" w:name="_Toc27574143"/>
       <w:r>
         <w:rPr>
           <w:rFonts w:ascii="Century Gothic" w:hAnsi="Century Gothic"/>
@@ -6274,7 +6272,7 @@
         </w:rPr>
         <w:t>Matrice degli accessi – Gestione Utente</w:t>
       </w:r>
-      <w:bookmarkEnd w:id="17"/>
+      <w:bookmarkEnd w:id="16"/>
     </w:p>
     <w:p/>
     <w:tbl>
@@ -6903,7 +6901,7 @@
           <w:szCs w:val="28"/>
         </w:rPr>
       </w:pPr>
-      <w:bookmarkStart w:id="18" w:name="_Toc27574144"/>
+      <w:bookmarkStart w:id="17" w:name="_Toc27574144"/>
       <w:r>
         <w:rPr>
           <w:rFonts w:ascii="Century Gothic" w:hAnsi="Century Gothic"/>
@@ -6913,7 +6911,7 @@
         <w:lastRenderedPageBreak/>
         <w:t>Matrice degli accessi – Gestione Ordini</w:t>
       </w:r>
-      <w:bookmarkEnd w:id="18"/>
+      <w:bookmarkEnd w:id="17"/>
     </w:p>
     <w:p/>
     <w:tbl>
@@ -7307,18 +7305,21 @@
     </w:p>
     <w:p>
       <w:pPr>
-        <w:rPr>
-          <w:rFonts w:ascii="Century Gothic" w:eastAsiaTheme="majorEastAsia" w:hAnsi="Century Gothic" w:cstheme="majorBidi"/>
-          <w:color w:val="2F5496" w:themeColor="accent1" w:themeShade="BF"/>
-          <w:sz w:val="32"/>
+        <w:pStyle w:val="Titolo3"/>
+        <w:numPr>
+          <w:ilvl w:val="2"/>
+          <w:numId w:val="6"/>
+        </w:numPr>
+        <w:rPr>
+          <w:rFonts w:ascii="Century Gothic" w:hAnsi="Century Gothic"/>
+          <w:sz w:val="28"/>
           <w:szCs w:val="28"/>
         </w:rPr>
       </w:pPr>
       <w:r>
         <w:rPr>
-          <w:rFonts w:ascii="Century Gothic" w:eastAsiaTheme="majorEastAsia" w:hAnsi="Century Gothic" w:cstheme="majorBidi"/>
-          <w:color w:val="2F5496" w:themeColor="accent1" w:themeShade="BF"/>
-          <w:sz w:val="32"/>
+          <w:rFonts w:ascii="Century Gothic" w:hAnsi="Century Gothic"/>
+          <w:sz w:val="28"/>
           <w:szCs w:val="28"/>
         </w:rPr>
         <w:t>Access Control List</w:t>
@@ -7417,7 +7418,7 @@
           <w:szCs w:val="28"/>
         </w:rPr>
       </w:pPr>
-      <w:bookmarkStart w:id="19" w:name="_Toc27574145"/>
+      <w:bookmarkStart w:id="18" w:name="_Toc27574145"/>
       <w:r>
         <w:rPr>
           <w:rFonts w:ascii="Century Gothic" w:hAnsi="Century Gothic"/>
@@ -7427,7 +7428,7 @@
         <w:lastRenderedPageBreak/>
         <w:t>Mapping Hardware/Software</w:t>
       </w:r>
-      <w:bookmarkEnd w:id="19"/>
+      <w:bookmarkEnd w:id="18"/>
     </w:p>
     <w:p>
       <w:pPr>
@@ -7750,6 +7751,12 @@
           <w:sz w:val="24"/>
           <w:szCs w:val="24"/>
         </w:rPr>
+        <w:sectPr>
+          <w:pgSz w:w="11906" w:h="16838"/>
+          <w:pgMar w:top="1417" w:right="1134" w:bottom="1134" w:left="1134" w:header="708" w:footer="708" w:gutter="0"/>
+          <w:cols w:space="708"/>
+          <w:docGrid w:linePitch="360"/>
+        </w:sectPr>
       </w:pPr>
     </w:p>
     <w:p>
@@ -7767,7 +7774,7 @@
           <w:szCs w:val="28"/>
         </w:rPr>
       </w:pPr>
-      <w:bookmarkStart w:id="20" w:name="_Toc27574146"/>
+      <w:bookmarkStart w:id="19" w:name="_Toc27574146"/>
       <w:proofErr w:type="spellStart"/>
       <w:r>
         <w:rPr>
@@ -7775,6 +7782,7 @@
           <w:sz w:val="32"/>
           <w:szCs w:val="28"/>
         </w:rPr>
+        <w:lastRenderedPageBreak/>
         <w:t>Boundary</w:t>
       </w:r>
       <w:proofErr w:type="spellEnd"/>
@@ -7795,7 +7803,7 @@
         </w:rPr>
         <w:t>Conditions</w:t>
       </w:r>
-      <w:bookmarkEnd w:id="20"/>
+      <w:bookmarkEnd w:id="19"/>
       <w:proofErr w:type="spellEnd"/>
     </w:p>
     <w:p/>
@@ -7814,7 +7822,7 @@
           <w:szCs w:val="28"/>
         </w:rPr>
       </w:pPr>
-      <w:bookmarkStart w:id="21" w:name="_Toc27574147"/>
+      <w:bookmarkStart w:id="20" w:name="_Toc27574147"/>
       <w:r>
         <w:rPr>
           <w:rFonts w:ascii="Century Gothic" w:hAnsi="Century Gothic"/>
@@ -7823,7 +7831,7 @@
         </w:rPr>
         <w:t>First Start-up</w:t>
       </w:r>
-      <w:bookmarkEnd w:id="21"/>
+      <w:bookmarkEnd w:id="20"/>
     </w:p>
     <w:p>
       <w:pPr>
@@ -7869,17 +7877,16 @@
           <w:szCs w:val="28"/>
         </w:rPr>
       </w:pPr>
-      <w:bookmarkStart w:id="22" w:name="_Toc27574148"/>
+      <w:bookmarkStart w:id="21" w:name="_Toc27574148"/>
       <w:r>
         <w:rPr>
           <w:rFonts w:ascii="Century Gothic" w:hAnsi="Century Gothic"/>
           <w:sz w:val="28"/>
           <w:szCs w:val="28"/>
         </w:rPr>
-        <w:lastRenderedPageBreak/>
         <w:t>Start-up (a seguito di un fallimento)</w:t>
       </w:r>
-      <w:bookmarkEnd w:id="22"/>
+      <w:bookmarkEnd w:id="21"/>
     </w:p>
     <w:p>
       <w:pPr>
@@ -7970,7 +7977,7 @@
           <w:szCs w:val="28"/>
         </w:rPr>
       </w:pPr>
-      <w:bookmarkStart w:id="23" w:name="_Toc27574149"/>
+      <w:bookmarkStart w:id="22" w:name="_Toc27574149"/>
       <w:r>
         <w:rPr>
           <w:rFonts w:ascii="Century Gothic" w:hAnsi="Century Gothic"/>
@@ -7979,7 +7986,7 @@
         </w:rPr>
         <w:t>Terminazione</w:t>
       </w:r>
-      <w:bookmarkEnd w:id="23"/>
+      <w:bookmarkEnd w:id="22"/>
     </w:p>
     <w:p>
       <w:pPr>
@@ -8059,7 +8066,7 @@
           <w:szCs w:val="36"/>
         </w:rPr>
       </w:pPr>
-      <w:bookmarkStart w:id="24" w:name="_Toc27574150"/>
+      <w:bookmarkStart w:id="23" w:name="_Toc27574150"/>
       <w:r>
         <w:rPr>
           <w:rFonts w:ascii="Century Gothic" w:hAnsi="Century Gothic"/>
@@ -8069,7 +8076,7 @@
         <w:lastRenderedPageBreak/>
         <w:t>Servizi dei sottosistemi</w:t>
       </w:r>
-      <w:bookmarkEnd w:id="24"/>
+      <w:bookmarkEnd w:id="23"/>
     </w:p>
     <w:p>
       <w:pPr>
@@ -8092,7 +8099,7 @@
           <w:szCs w:val="32"/>
         </w:rPr>
       </w:pPr>
-      <w:bookmarkStart w:id="25" w:name="_Toc27574151"/>
+      <w:bookmarkStart w:id="24" w:name="_Toc27574151"/>
       <w:r>
         <w:rPr>
           <w:rFonts w:ascii="Century Gothic" w:hAnsi="Century Gothic"/>
@@ -8109,7 +8116,7 @@
         </w:rPr>
         <w:t>Gestione Utente</w:t>
       </w:r>
-      <w:bookmarkEnd w:id="25"/>
+      <w:bookmarkEnd w:id="24"/>
     </w:p>
     <w:tbl>
       <w:tblPr>
@@ -8723,7 +8730,7 @@
           <w:szCs w:val="32"/>
         </w:rPr>
       </w:pPr>
-      <w:bookmarkStart w:id="26" w:name="_Toc27574152"/>
+      <w:bookmarkStart w:id="25" w:name="_Toc27574152"/>
       <w:r>
         <w:rPr>
           <w:rFonts w:ascii="Century Gothic" w:hAnsi="Century Gothic"/>
@@ -8749,7 +8756,7 @@
         </w:rPr>
         <w:t xml:space="preserve"> Ordine</w:t>
       </w:r>
-      <w:bookmarkEnd w:id="26"/>
+      <w:bookmarkEnd w:id="25"/>
     </w:p>
     <w:tbl>
       <w:tblPr>
@@ -9134,7 +9141,7 @@
           <w:szCs w:val="32"/>
         </w:rPr>
       </w:pPr>
-      <w:bookmarkStart w:id="27" w:name="_Toc27574153"/>
+      <w:bookmarkStart w:id="26" w:name="_Toc27574153"/>
       <w:r>
         <w:rPr>
           <w:rFonts w:ascii="Century Gothic" w:hAnsi="Century Gothic"/>
@@ -9160,7 +9167,7 @@
         </w:rPr>
         <w:t>Gestore Mail</w:t>
       </w:r>
-      <w:bookmarkEnd w:id="27"/>
+      <w:bookmarkEnd w:id="26"/>
     </w:p>
     <w:tbl>
       <w:tblPr>
@@ -9318,7 +9325,15 @@
     </w:tbl>
     <w:p/>
     <w:p/>
-    <w:p/>
+    <w:p>
+      <w:pPr>
+        <w:rPr>
+          <w:u w:val="single"/>
+        </w:rPr>
+      </w:pPr>
+      <w:bookmarkStart w:id="27" w:name="_GoBack"/>
+      <w:bookmarkEnd w:id="27"/>
+    </w:p>
     <w:sectPr>
       <w:pgSz w:w="11906" w:h="16838"/>
       <w:pgMar w:top="1417" w:right="1134" w:bottom="1134" w:left="1134" w:header="708" w:footer="708" w:gutter="0"/>
@@ -11304,6 +11319,7 @@
   <w:style w:type="character" w:default="1" w:styleId="Carpredefinitoparagrafo">
     <w:name w:val="Default Paragraph Font"/>
     <w:uiPriority w:val="1"/>
+    <w:semiHidden/>
     <w:unhideWhenUsed/>
   </w:style>
   <w:style w:type="table" w:default="1" w:styleId="Tabellanormale">
@@ -11826,7 +11842,7 @@
 </file>
 
 <file path=customXml/itemProps1.xml><?xml version="1.0" encoding="utf-8"?>
-<ds:datastoreItem xmlns:ds="http://schemas.openxmlformats.org/officeDocument/2006/customXml" ds:itemID="{84A37650-2CA6-415F-A4CE-945C35866B55}">
+<ds:datastoreItem xmlns:ds="http://schemas.openxmlformats.org/officeDocument/2006/customXml" ds:itemID="{B2593905-52E2-48CC-A952-5307EA9BDCEF}">
   <ds:schemaRefs>
     <ds:schemaRef ds:uri="http://schemas.openxmlformats.org/officeDocument/2006/bibliography"/>
   </ds:schemaRefs>

</xml_diff>

<commit_message>
Update RAD e SDD
RAD corretto dizionario dei dati e matrice accessi sdd
</commit_message>
<xml_diff>
--- a/Documents/Eat & Reoder SDD.docx
+++ b/Documents/Eat & Reoder SDD.docx
@@ -181,7 +181,6 @@
           <w:lang w:val="en-US"/>
         </w:rPr>
       </w:pPr>
-      <w:proofErr w:type="spellStart"/>
       <w:r>
         <w:rPr>
           <w:b/>
@@ -190,18 +189,7 @@
           <w:szCs w:val="28"/>
           <w:lang w:val="en-US"/>
         </w:rPr>
-        <w:t>Docente</w:t>
-      </w:r>
-      <w:proofErr w:type="spellEnd"/>
-      <w:r>
-        <w:rPr>
-          <w:b/>
-          <w:bCs/>
-          <w:sz w:val="28"/>
-          <w:szCs w:val="28"/>
-          <w:lang w:val="en-US"/>
-        </w:rPr>
-        <w:t>:</w:t>
+        <w:t>Docente:</w:t>
       </w:r>
     </w:p>
     <w:p>
@@ -422,7 +410,7 @@
           <w:r>
             <w:fldChar w:fldCharType="separate"/>
           </w:r>
-          <w:hyperlink w:anchor="_Toc27574127" w:history="1">
+          <w:hyperlink w:anchor="_Toc30427494" w:history="1">
             <w:r>
               <w:rPr>
                 <w:rStyle w:val="Collegamentoipertestuale"/>
@@ -466,7 +454,7 @@
                 <w:noProof/>
                 <w:webHidden/>
               </w:rPr>
-              <w:instrText xml:space="preserve"> PAGEREF _Toc27574127 \h </w:instrText>
+              <w:instrText xml:space="preserve"> PAGEREF _Toc30427494 \h </w:instrText>
             </w:r>
             <w:r>
               <w:rPr>
@@ -510,7 +498,7 @@
               <w:lang w:eastAsia="it-IT"/>
             </w:rPr>
           </w:pPr>
-          <w:hyperlink w:anchor="_Toc27574128" w:history="1">
+          <w:hyperlink w:anchor="_Toc30427495" w:history="1">
             <w:r>
               <w:rPr>
                 <w:rStyle w:val="Collegamentoipertestuale"/>
@@ -554,7 +542,7 @@
                 <w:noProof/>
                 <w:webHidden/>
               </w:rPr>
-              <w:instrText xml:space="preserve"> PAGEREF _Toc27574128 \h </w:instrText>
+              <w:instrText xml:space="preserve"> PAGEREF _Toc30427495 \h </w:instrText>
             </w:r>
             <w:r>
               <w:rPr>
@@ -598,7 +586,7 @@
               <w:lang w:eastAsia="it-IT"/>
             </w:rPr>
           </w:pPr>
-          <w:hyperlink w:anchor="_Toc27574129" w:history="1">
+          <w:hyperlink w:anchor="_Toc30427496" w:history="1">
             <w:r>
               <w:rPr>
                 <w:rStyle w:val="Collegamentoipertestuale"/>
@@ -642,7 +630,7 @@
                 <w:noProof/>
                 <w:webHidden/>
               </w:rPr>
-              <w:instrText xml:space="preserve"> PAGEREF _Toc27574129 \h </w:instrText>
+              <w:instrText xml:space="preserve"> PAGEREF _Toc30427496 \h </w:instrText>
             </w:r>
             <w:r>
               <w:rPr>
@@ -686,7 +674,7 @@
               <w:lang w:eastAsia="it-IT"/>
             </w:rPr>
           </w:pPr>
-          <w:hyperlink w:anchor="_Toc27574130" w:history="1">
+          <w:hyperlink w:anchor="_Toc30427497" w:history="1">
             <w:r>
               <w:rPr>
                 <w:rStyle w:val="Collegamentoipertestuale"/>
@@ -730,7 +718,7 @@
                 <w:noProof/>
                 <w:webHidden/>
               </w:rPr>
-              <w:instrText xml:space="preserve"> PAGEREF _Toc27574130 \h </w:instrText>
+              <w:instrText xml:space="preserve"> PAGEREF _Toc30427497 \h </w:instrText>
             </w:r>
             <w:r>
               <w:rPr>
@@ -774,7 +762,7 @@
               <w:lang w:eastAsia="it-IT"/>
             </w:rPr>
           </w:pPr>
-          <w:hyperlink w:anchor="_Toc27574131" w:history="1">
+          <w:hyperlink w:anchor="_Toc30427498" w:history="1">
             <w:r>
               <w:rPr>
                 <w:rStyle w:val="Collegamentoipertestuale"/>
@@ -818,7 +806,7 @@
                 <w:noProof/>
                 <w:webHidden/>
               </w:rPr>
-              <w:instrText xml:space="preserve"> PAGEREF _Toc27574131 \h </w:instrText>
+              <w:instrText xml:space="preserve"> PAGEREF _Toc30427498 \h </w:instrText>
             </w:r>
             <w:r>
               <w:rPr>
@@ -862,7 +850,7 @@
               <w:lang w:eastAsia="it-IT"/>
             </w:rPr>
           </w:pPr>
-          <w:hyperlink w:anchor="_Toc27574132" w:history="1">
+          <w:hyperlink w:anchor="_Toc30427499" w:history="1">
             <w:r>
               <w:rPr>
                 <w:rStyle w:val="Collegamentoipertestuale"/>
@@ -906,7 +894,7 @@
                 <w:noProof/>
                 <w:webHidden/>
               </w:rPr>
-              <w:instrText xml:space="preserve"> PAGEREF _Toc27574132 \h </w:instrText>
+              <w:instrText xml:space="preserve"> PAGEREF _Toc30427499 \h </w:instrText>
             </w:r>
             <w:r>
               <w:rPr>
@@ -950,7 +938,7 @@
               <w:lang w:eastAsia="it-IT"/>
             </w:rPr>
           </w:pPr>
-          <w:hyperlink w:anchor="_Toc27574133" w:history="1">
+          <w:hyperlink w:anchor="_Toc30427500" w:history="1">
             <w:r>
               <w:rPr>
                 <w:rStyle w:val="Collegamentoipertestuale"/>
@@ -994,7 +982,7 @@
                 <w:noProof/>
                 <w:webHidden/>
               </w:rPr>
-              <w:instrText xml:space="preserve"> PAGEREF _Toc27574133 \h </w:instrText>
+              <w:instrText xml:space="preserve"> PAGEREF _Toc30427500 \h </w:instrText>
             </w:r>
             <w:r>
               <w:rPr>
@@ -1038,7 +1026,7 @@
               <w:lang w:eastAsia="it-IT"/>
             </w:rPr>
           </w:pPr>
-          <w:hyperlink w:anchor="_Toc27574134" w:history="1">
+          <w:hyperlink w:anchor="_Toc30427501" w:history="1">
             <w:r>
               <w:rPr>
                 <w:rStyle w:val="Collegamentoipertestuale"/>
@@ -1082,7 +1070,7 @@
                 <w:noProof/>
                 <w:webHidden/>
               </w:rPr>
-              <w:instrText xml:space="preserve"> PAGEREF _Toc27574134 \h </w:instrText>
+              <w:instrText xml:space="preserve"> PAGEREF _Toc30427501 \h </w:instrText>
             </w:r>
             <w:r>
               <w:rPr>
@@ -1126,7 +1114,7 @@
               <w:lang w:eastAsia="it-IT"/>
             </w:rPr>
           </w:pPr>
-          <w:hyperlink w:anchor="_Toc27574135" w:history="1">
+          <w:hyperlink w:anchor="_Toc30427502" w:history="1">
             <w:r>
               <w:rPr>
                 <w:rStyle w:val="Collegamentoipertestuale"/>
@@ -1170,7 +1158,7 @@
                 <w:noProof/>
                 <w:webHidden/>
               </w:rPr>
-              <w:instrText xml:space="preserve"> PAGEREF _Toc27574135 \h </w:instrText>
+              <w:instrText xml:space="preserve"> PAGEREF _Toc30427502 \h </w:instrText>
             </w:r>
             <w:r>
               <w:rPr>
@@ -1214,7 +1202,7 @@
               <w:lang w:eastAsia="it-IT"/>
             </w:rPr>
           </w:pPr>
-          <w:hyperlink w:anchor="_Toc27574136" w:history="1">
+          <w:hyperlink w:anchor="_Toc30427503" w:history="1">
             <w:r>
               <w:rPr>
                 <w:rStyle w:val="Collegamentoipertestuale"/>
@@ -1260,7 +1248,7 @@
                 <w:noProof/>
                 <w:webHidden/>
               </w:rPr>
-              <w:instrText xml:space="preserve"> PAGEREF _Toc27574136 \h </w:instrText>
+              <w:instrText xml:space="preserve"> PAGEREF _Toc30427503 \h </w:instrText>
             </w:r>
             <w:r>
               <w:rPr>
@@ -1304,7 +1292,7 @@
               <w:lang w:eastAsia="it-IT"/>
             </w:rPr>
           </w:pPr>
-          <w:hyperlink w:anchor="_Toc27574137" w:history="1">
+          <w:hyperlink w:anchor="_Toc30427504" w:history="1">
             <w:r>
               <w:rPr>
                 <w:rStyle w:val="Collegamentoipertestuale"/>
@@ -1348,7 +1336,7 @@
                 <w:noProof/>
                 <w:webHidden/>
               </w:rPr>
-              <w:instrText xml:space="preserve"> PAGEREF _Toc27574137 \h </w:instrText>
+              <w:instrText xml:space="preserve"> PAGEREF _Toc30427504 \h </w:instrText>
             </w:r>
             <w:r>
               <w:rPr>
@@ -1392,7 +1380,7 @@
               <w:lang w:eastAsia="it-IT"/>
             </w:rPr>
           </w:pPr>
-          <w:hyperlink w:anchor="_Toc27574138" w:history="1">
+          <w:hyperlink w:anchor="_Toc30427505" w:history="1">
             <w:r>
               <w:rPr>
                 <w:rStyle w:val="Collegamentoipertestuale"/>
@@ -1436,7 +1424,7 @@
                 <w:noProof/>
                 <w:webHidden/>
               </w:rPr>
-              <w:instrText xml:space="preserve"> PAGEREF _Toc27574138 \h </w:instrText>
+              <w:instrText xml:space="preserve"> PAGEREF _Toc30427505 \h </w:instrText>
             </w:r>
             <w:r>
               <w:rPr>
@@ -1480,7 +1468,7 @@
               <w:lang w:eastAsia="it-IT"/>
             </w:rPr>
           </w:pPr>
-          <w:hyperlink w:anchor="_Toc27574139" w:history="1">
+          <w:hyperlink w:anchor="_Toc30427506" w:history="1">
             <w:r>
               <w:rPr>
                 <w:rStyle w:val="Collegamentoipertestuale"/>
@@ -1524,7 +1512,7 @@
                 <w:noProof/>
                 <w:webHidden/>
               </w:rPr>
-              <w:instrText xml:space="preserve"> PAGEREF _Toc27574139 \h </w:instrText>
+              <w:instrText xml:space="preserve"> PAGEREF _Toc30427506 \h </w:instrText>
             </w:r>
             <w:r>
               <w:rPr>
@@ -1568,7 +1556,7 @@
               <w:lang w:eastAsia="it-IT"/>
             </w:rPr>
           </w:pPr>
-          <w:hyperlink w:anchor="_Toc27574140" w:history="1">
+          <w:hyperlink w:anchor="_Toc30427507" w:history="1">
             <w:r>
               <w:rPr>
                 <w:rStyle w:val="Collegamentoipertestuale"/>
@@ -1612,7 +1600,7 @@
                 <w:noProof/>
                 <w:webHidden/>
               </w:rPr>
-              <w:instrText xml:space="preserve"> PAGEREF _Toc27574140 \h </w:instrText>
+              <w:instrText xml:space="preserve"> PAGEREF _Toc30427507 \h </w:instrText>
             </w:r>
             <w:r>
               <w:rPr>
@@ -1656,7 +1644,7 @@
               <w:lang w:eastAsia="it-IT"/>
             </w:rPr>
           </w:pPr>
-          <w:hyperlink w:anchor="_Toc27574141" w:history="1">
+          <w:hyperlink w:anchor="_Toc30427508" w:history="1">
             <w:r>
               <w:rPr>
                 <w:rStyle w:val="Collegamentoipertestuale"/>
@@ -1700,7 +1688,7 @@
                 <w:noProof/>
                 <w:webHidden/>
               </w:rPr>
-              <w:instrText xml:space="preserve"> PAGEREF _Toc27574141 \h </w:instrText>
+              <w:instrText xml:space="preserve"> PAGEREF _Toc30427508 \h </w:instrText>
             </w:r>
             <w:r>
               <w:rPr>
@@ -1744,7 +1732,7 @@
               <w:lang w:eastAsia="it-IT"/>
             </w:rPr>
           </w:pPr>
-          <w:hyperlink w:anchor="_Toc27574142" w:history="1">
+          <w:hyperlink w:anchor="_Toc30427509" w:history="1">
             <w:r>
               <w:rPr>
                 <w:rStyle w:val="Collegamentoipertestuale"/>
@@ -1788,7 +1776,7 @@
                 <w:noProof/>
                 <w:webHidden/>
               </w:rPr>
-              <w:instrText xml:space="preserve"> PAGEREF _Toc27574142 \h </w:instrText>
+              <w:instrText xml:space="preserve"> PAGEREF _Toc30427509 \h </w:instrText>
             </w:r>
             <w:r>
               <w:rPr>
@@ -1808,7 +1796,7 @@
                 <w:noProof/>
                 <w:webHidden/>
               </w:rPr>
-              <w:t>7</w:t>
+              <w:t>8</w:t>
             </w:r>
             <w:r>
               <w:rPr>
@@ -1832,7 +1820,7 @@
               <w:lang w:eastAsia="it-IT"/>
             </w:rPr>
           </w:pPr>
-          <w:hyperlink w:anchor="_Toc27574143" w:history="1">
+          <w:hyperlink w:anchor="_Toc30427510" w:history="1">
             <w:r>
               <w:rPr>
                 <w:rStyle w:val="Collegamentoipertestuale"/>
@@ -1876,7 +1864,7 @@
                 <w:noProof/>
                 <w:webHidden/>
               </w:rPr>
-              <w:instrText xml:space="preserve"> PAGEREF _Toc27574143 \h </w:instrText>
+              <w:instrText xml:space="preserve"> PAGEREF _Toc30427510 \h </w:instrText>
             </w:r>
             <w:r>
               <w:rPr>
@@ -1896,7 +1884,7 @@
                 <w:noProof/>
                 <w:webHidden/>
               </w:rPr>
-              <w:t>8</w:t>
+              <w:t>9</w:t>
             </w:r>
             <w:r>
               <w:rPr>
@@ -1920,7 +1908,7 @@
               <w:lang w:eastAsia="it-IT"/>
             </w:rPr>
           </w:pPr>
-          <w:hyperlink w:anchor="_Toc27574144" w:history="1">
+          <w:hyperlink w:anchor="_Toc30427511" w:history="1">
             <w:r>
               <w:rPr>
                 <w:rStyle w:val="Collegamentoipertestuale"/>
@@ -1964,7 +1952,7 @@
                 <w:noProof/>
                 <w:webHidden/>
               </w:rPr>
-              <w:instrText xml:space="preserve"> PAGEREF _Toc27574144 \h </w:instrText>
+              <w:instrText xml:space="preserve"> PAGEREF _Toc30427511 \h </w:instrText>
             </w:r>
             <w:r>
               <w:rPr>
@@ -1984,7 +1972,183 @@
                 <w:noProof/>
                 <w:webHidden/>
               </w:rPr>
-              <w:t>9</w:t>
+              <w:t>10</w:t>
+            </w:r>
+            <w:r>
+              <w:rPr>
+                <w:noProof/>
+                <w:webHidden/>
+              </w:rPr>
+              <w:fldChar w:fldCharType="end"/>
+            </w:r>
+          </w:hyperlink>
+        </w:p>
+        <w:p>
+          <w:pPr>
+            <w:pStyle w:val="Sommario3"/>
+            <w:tabs>
+              <w:tab w:val="left" w:pos="1320"/>
+              <w:tab w:val="right" w:leader="dot" w:pos="9628"/>
+            </w:tabs>
+            <w:rPr>
+              <w:rFonts w:asciiTheme="minorHAnsi" w:eastAsiaTheme="minorEastAsia" w:hAnsiTheme="minorHAnsi"/>
+              <w:noProof/>
+              <w:lang w:eastAsia="it-IT"/>
+            </w:rPr>
+          </w:pPr>
+          <w:hyperlink w:anchor="_Toc30427512" w:history="1">
+            <w:r>
+              <w:rPr>
+                <w:rStyle w:val="Collegamentoipertestuale"/>
+                <w:rFonts w:ascii="Century Gothic" w:hAnsi="Century Gothic"/>
+                <w:noProof/>
+              </w:rPr>
+              <w:t>2.4.3</w:t>
+            </w:r>
+            <w:r>
+              <w:rPr>
+                <w:rFonts w:asciiTheme="minorHAnsi" w:eastAsiaTheme="minorEastAsia" w:hAnsiTheme="minorHAnsi"/>
+                <w:noProof/>
+                <w:lang w:eastAsia="it-IT"/>
+              </w:rPr>
+              <w:tab/>
+            </w:r>
+            <w:r>
+              <w:rPr>
+                <w:rStyle w:val="Collegamentoipertestuale"/>
+                <w:rFonts w:ascii="Century Gothic" w:hAnsi="Century Gothic"/>
+                <w:noProof/>
+              </w:rPr>
+              <w:t>Matrice degli accessi – Gestione Mail</w:t>
+            </w:r>
+            <w:r>
+              <w:rPr>
+                <w:noProof/>
+                <w:webHidden/>
+              </w:rPr>
+              <w:tab/>
+            </w:r>
+            <w:r>
+              <w:rPr>
+                <w:noProof/>
+                <w:webHidden/>
+              </w:rPr>
+              <w:fldChar w:fldCharType="begin"/>
+            </w:r>
+            <w:r>
+              <w:rPr>
+                <w:noProof/>
+                <w:webHidden/>
+              </w:rPr>
+              <w:instrText xml:space="preserve"> PAGEREF _Toc30427512 \h </w:instrText>
+            </w:r>
+            <w:r>
+              <w:rPr>
+                <w:noProof/>
+                <w:webHidden/>
+              </w:rPr>
+            </w:r>
+            <w:r>
+              <w:rPr>
+                <w:noProof/>
+                <w:webHidden/>
+              </w:rPr>
+              <w:fldChar w:fldCharType="separate"/>
+            </w:r>
+            <w:r>
+              <w:rPr>
+                <w:noProof/>
+                <w:webHidden/>
+              </w:rPr>
+              <w:t>10</w:t>
+            </w:r>
+            <w:r>
+              <w:rPr>
+                <w:noProof/>
+                <w:webHidden/>
+              </w:rPr>
+              <w:fldChar w:fldCharType="end"/>
+            </w:r>
+          </w:hyperlink>
+        </w:p>
+        <w:p>
+          <w:pPr>
+            <w:pStyle w:val="Sommario3"/>
+            <w:tabs>
+              <w:tab w:val="left" w:pos="1320"/>
+              <w:tab w:val="right" w:leader="dot" w:pos="9628"/>
+            </w:tabs>
+            <w:rPr>
+              <w:rFonts w:asciiTheme="minorHAnsi" w:eastAsiaTheme="minorEastAsia" w:hAnsiTheme="minorHAnsi"/>
+              <w:noProof/>
+              <w:lang w:eastAsia="it-IT"/>
+            </w:rPr>
+          </w:pPr>
+          <w:hyperlink w:anchor="_Toc30427513" w:history="1">
+            <w:r>
+              <w:rPr>
+                <w:rStyle w:val="Collegamentoipertestuale"/>
+                <w:rFonts w:ascii="Century Gothic" w:hAnsi="Century Gothic"/>
+                <w:noProof/>
+              </w:rPr>
+              <w:t>2.4.4</w:t>
+            </w:r>
+            <w:r>
+              <w:rPr>
+                <w:rFonts w:asciiTheme="minorHAnsi" w:eastAsiaTheme="minorEastAsia" w:hAnsiTheme="minorHAnsi"/>
+                <w:noProof/>
+                <w:lang w:eastAsia="it-IT"/>
+              </w:rPr>
+              <w:tab/>
+            </w:r>
+            <w:r>
+              <w:rPr>
+                <w:rStyle w:val="Collegamentoipertestuale"/>
+                <w:rFonts w:ascii="Century Gothic" w:hAnsi="Century Gothic"/>
+                <w:noProof/>
+              </w:rPr>
+              <w:t>Access Control List</w:t>
+            </w:r>
+            <w:r>
+              <w:rPr>
+                <w:noProof/>
+                <w:webHidden/>
+              </w:rPr>
+              <w:tab/>
+            </w:r>
+            <w:r>
+              <w:rPr>
+                <w:noProof/>
+                <w:webHidden/>
+              </w:rPr>
+              <w:fldChar w:fldCharType="begin"/>
+            </w:r>
+            <w:r>
+              <w:rPr>
+                <w:noProof/>
+                <w:webHidden/>
+              </w:rPr>
+              <w:instrText xml:space="preserve"> PAGEREF _Toc30427513 \h </w:instrText>
+            </w:r>
+            <w:r>
+              <w:rPr>
+                <w:noProof/>
+                <w:webHidden/>
+              </w:rPr>
+            </w:r>
+            <w:r>
+              <w:rPr>
+                <w:noProof/>
+                <w:webHidden/>
+              </w:rPr>
+              <w:fldChar w:fldCharType="separate"/>
+            </w:r>
+            <w:r>
+              <w:rPr>
+                <w:noProof/>
+                <w:webHidden/>
+              </w:rPr>
+              <w:t>10</w:t>
             </w:r>
             <w:r>
               <w:rPr>
@@ -2008,7 +2172,7 @@
               <w:lang w:eastAsia="it-IT"/>
             </w:rPr>
           </w:pPr>
-          <w:hyperlink w:anchor="_Toc27574145" w:history="1">
+          <w:hyperlink w:anchor="_Toc30427514" w:history="1">
             <w:r>
               <w:rPr>
                 <w:rStyle w:val="Collegamentoipertestuale"/>
@@ -2052,7 +2216,7 @@
                 <w:noProof/>
                 <w:webHidden/>
               </w:rPr>
-              <w:instrText xml:space="preserve"> PAGEREF _Toc27574145 \h </w:instrText>
+              <w:instrText xml:space="preserve"> PAGEREF _Toc30427514 \h </w:instrText>
             </w:r>
             <w:r>
               <w:rPr>
@@ -2072,7 +2236,7 @@
                 <w:noProof/>
                 <w:webHidden/>
               </w:rPr>
-              <w:t>10</w:t>
+              <w:t>11</w:t>
             </w:r>
             <w:r>
               <w:rPr>
@@ -2096,7 +2260,7 @@
               <w:lang w:eastAsia="it-IT"/>
             </w:rPr>
           </w:pPr>
-          <w:hyperlink w:anchor="_Toc27574146" w:history="1">
+          <w:hyperlink w:anchor="_Toc30427515" w:history="1">
             <w:r>
               <w:rPr>
                 <w:rStyle w:val="Collegamentoipertestuale"/>
@@ -2140,7 +2304,7 @@
                 <w:noProof/>
                 <w:webHidden/>
               </w:rPr>
-              <w:instrText xml:space="preserve"> PAGEREF _Toc27574146 \h </w:instrText>
+              <w:instrText xml:space="preserve"> PAGEREF _Toc30427515 \h </w:instrText>
             </w:r>
             <w:r>
               <w:rPr>
@@ -2160,7 +2324,7 @@
                 <w:noProof/>
                 <w:webHidden/>
               </w:rPr>
-              <w:t>11</w:t>
+              <w:t>12</w:t>
             </w:r>
             <w:r>
               <w:rPr>
@@ -2184,7 +2348,7 @@
               <w:lang w:eastAsia="it-IT"/>
             </w:rPr>
           </w:pPr>
-          <w:hyperlink w:anchor="_Toc27574147" w:history="1">
+          <w:hyperlink w:anchor="_Toc30427516" w:history="1">
             <w:r>
               <w:rPr>
                 <w:rStyle w:val="Collegamentoipertestuale"/>
@@ -2228,7 +2392,7 @@
                 <w:noProof/>
                 <w:webHidden/>
               </w:rPr>
-              <w:instrText xml:space="preserve"> PAGEREF _Toc27574147 \h </w:instrText>
+              <w:instrText xml:space="preserve"> PAGEREF _Toc30427516 \h </w:instrText>
             </w:r>
             <w:r>
               <w:rPr>
@@ -2248,7 +2412,7 @@
                 <w:noProof/>
                 <w:webHidden/>
               </w:rPr>
-              <w:t>11</w:t>
+              <w:t>12</w:t>
             </w:r>
             <w:r>
               <w:rPr>
@@ -2272,7 +2436,7 @@
               <w:lang w:eastAsia="it-IT"/>
             </w:rPr>
           </w:pPr>
-          <w:hyperlink w:anchor="_Toc27574148" w:history="1">
+          <w:hyperlink w:anchor="_Toc30427517" w:history="1">
             <w:r>
               <w:rPr>
                 <w:rStyle w:val="Collegamentoipertestuale"/>
@@ -2316,7 +2480,7 @@
                 <w:noProof/>
                 <w:webHidden/>
               </w:rPr>
-              <w:instrText xml:space="preserve"> PAGEREF _Toc27574148 \h </w:instrText>
+              <w:instrText xml:space="preserve"> PAGEREF _Toc30427517 \h </w:instrText>
             </w:r>
             <w:r>
               <w:rPr>
@@ -2336,7 +2500,7 @@
                 <w:noProof/>
                 <w:webHidden/>
               </w:rPr>
-              <w:t>11</w:t>
+              <w:t>12</w:t>
             </w:r>
             <w:r>
               <w:rPr>
@@ -2360,7 +2524,7 @@
               <w:lang w:eastAsia="it-IT"/>
             </w:rPr>
           </w:pPr>
-          <w:hyperlink w:anchor="_Toc27574149" w:history="1">
+          <w:hyperlink w:anchor="_Toc30427518" w:history="1">
             <w:r>
               <w:rPr>
                 <w:rStyle w:val="Collegamentoipertestuale"/>
@@ -2404,7 +2568,7 @@
                 <w:noProof/>
                 <w:webHidden/>
               </w:rPr>
-              <w:instrText xml:space="preserve"> PAGEREF _Toc27574149 \h </w:instrText>
+              <w:instrText xml:space="preserve"> PAGEREF _Toc30427518 \h </w:instrText>
             </w:r>
             <w:r>
               <w:rPr>
@@ -2424,7 +2588,7 @@
                 <w:noProof/>
                 <w:webHidden/>
               </w:rPr>
-              <w:t>11</w:t>
+              <w:t>12</w:t>
             </w:r>
             <w:r>
               <w:rPr>
@@ -2447,7 +2611,7 @@
               <w:lang w:eastAsia="it-IT"/>
             </w:rPr>
           </w:pPr>
-          <w:hyperlink w:anchor="_Toc27574150" w:history="1">
+          <w:hyperlink w:anchor="_Toc30427519" w:history="1">
             <w:r>
               <w:rPr>
                 <w:rStyle w:val="Collegamentoipertestuale"/>
@@ -2475,7 +2639,7 @@
                 <w:noProof/>
                 <w:webHidden/>
               </w:rPr>
-              <w:instrText xml:space="preserve"> PAGEREF _Toc27574150 \h </w:instrText>
+              <w:instrText xml:space="preserve"> PAGEREF _Toc30427519 \h </w:instrText>
             </w:r>
             <w:r>
               <w:rPr>
@@ -2495,7 +2659,7 @@
                 <w:noProof/>
                 <w:webHidden/>
               </w:rPr>
-              <w:t>12</w:t>
+              <w:t>13</w:t>
             </w:r>
             <w:r>
               <w:rPr>
@@ -2519,7 +2683,7 @@
               <w:lang w:eastAsia="it-IT"/>
             </w:rPr>
           </w:pPr>
-          <w:hyperlink w:anchor="_Toc27574151" w:history="1">
+          <w:hyperlink w:anchor="_Toc30427520" w:history="1">
             <w:r>
               <w:rPr>
                 <w:rStyle w:val="Collegamentoipertestuale"/>
@@ -2563,7 +2727,7 @@
                 <w:noProof/>
                 <w:webHidden/>
               </w:rPr>
-              <w:instrText xml:space="preserve"> PAGEREF _Toc27574151 \h </w:instrText>
+              <w:instrText xml:space="preserve"> PAGEREF _Toc30427520 \h </w:instrText>
             </w:r>
             <w:r>
               <w:rPr>
@@ -2583,7 +2747,7 @@
                 <w:noProof/>
                 <w:webHidden/>
               </w:rPr>
-              <w:t>12</w:t>
+              <w:t>13</w:t>
             </w:r>
             <w:r>
               <w:rPr>
@@ -2607,7 +2771,7 @@
               <w:lang w:eastAsia="it-IT"/>
             </w:rPr>
           </w:pPr>
-          <w:hyperlink w:anchor="_Toc27574152" w:history="1">
+          <w:hyperlink w:anchor="_Toc30427521" w:history="1">
             <w:r>
               <w:rPr>
                 <w:rStyle w:val="Collegamentoipertestuale"/>
@@ -2651,7 +2815,7 @@
                 <w:noProof/>
                 <w:webHidden/>
               </w:rPr>
-              <w:instrText xml:space="preserve"> PAGEREF _Toc27574152 \h </w:instrText>
+              <w:instrText xml:space="preserve"> PAGEREF _Toc30427521 \h </w:instrText>
             </w:r>
             <w:r>
               <w:rPr>
@@ -2671,7 +2835,7 @@
                 <w:noProof/>
                 <w:webHidden/>
               </w:rPr>
-              <w:t>13</w:t>
+              <w:t>14</w:t>
             </w:r>
             <w:r>
               <w:rPr>
@@ -2695,7 +2859,7 @@
               <w:lang w:eastAsia="it-IT"/>
             </w:rPr>
           </w:pPr>
-          <w:hyperlink w:anchor="_Toc27574153" w:history="1">
+          <w:hyperlink w:anchor="_Toc30427522" w:history="1">
             <w:r>
               <w:rPr>
                 <w:rStyle w:val="Collegamentoipertestuale"/>
@@ -2739,7 +2903,7 @@
                 <w:noProof/>
                 <w:webHidden/>
               </w:rPr>
-              <w:instrText xml:space="preserve"> PAGEREF _Toc27574153 \h </w:instrText>
+              <w:instrText xml:space="preserve"> PAGEREF _Toc30427522 \h </w:instrText>
             </w:r>
             <w:r>
               <w:rPr>
@@ -2759,7 +2923,7 @@
                 <w:noProof/>
                 <w:webHidden/>
               </w:rPr>
-              <w:t>14</w:t>
+              <w:t>15</w:t>
             </w:r>
             <w:r>
               <w:rPr>
@@ -2805,7 +2969,7 @@
           <w:szCs w:val="36"/>
         </w:rPr>
       </w:pPr>
-      <w:bookmarkStart w:id="0" w:name="_Toc27574127"/>
+      <w:bookmarkStart w:id="0" w:name="_Toc30427494"/>
       <w:r>
         <w:rPr>
           <w:rFonts w:ascii="Century Gothic" w:hAnsi="Century Gothic"/>
@@ -2832,7 +2996,7 @@
           <w:szCs w:val="32"/>
         </w:rPr>
       </w:pPr>
-      <w:bookmarkStart w:id="1" w:name="_Toc27574128"/>
+      <w:bookmarkStart w:id="1" w:name="_Toc30427495"/>
       <w:r>
         <w:rPr>
           <w:rFonts w:ascii="Century Gothic" w:hAnsi="Century Gothic"/>
@@ -3115,7 +3279,6 @@
           <w:szCs w:val="24"/>
         </w:rPr>
       </w:pPr>
-      <w:proofErr w:type="spellStart"/>
       <w:r>
         <w:rPr>
           <w:rFonts w:ascii="Century Gothic" w:hAnsi="Century Gothic"/>
@@ -3124,7 +3287,6 @@
         </w:rPr>
         <w:t>Logout</w:t>
       </w:r>
-      <w:proofErr w:type="spellEnd"/>
     </w:p>
     <w:p>
       <w:pPr>
@@ -3611,6 +3773,7 @@
           <w:sz w:val="24"/>
           <w:szCs w:val="24"/>
         </w:rPr>
+        <w:lastRenderedPageBreak/>
         <w:t>Funzioni riguardanti la gestione di un ristorante</w:t>
       </w:r>
       <w:r>
@@ -3646,7 +3809,6 @@
           <w:sz w:val="24"/>
           <w:szCs w:val="24"/>
         </w:rPr>
-        <w:lastRenderedPageBreak/>
         <w:t>Azienda</w:t>
       </w:r>
       <w:r>
@@ -4005,7 +4167,7 @@
           <w:szCs w:val="32"/>
         </w:rPr>
       </w:pPr>
-      <w:bookmarkStart w:id="2" w:name="_Toc27574129"/>
+      <w:bookmarkStart w:id="2" w:name="_Toc30427496"/>
       <w:r>
         <w:rPr>
           <w:rFonts w:ascii="Century Gothic" w:hAnsi="Century Gothic"/>
@@ -4032,25 +4194,7 @@
           <w:sz w:val="24"/>
           <w:szCs w:val="24"/>
         </w:rPr>
-        <w:t xml:space="preserve">La Web App </w:t>
-      </w:r>
-      <w:proofErr w:type="spellStart"/>
-      <w:r>
-        <w:rPr>
-          <w:rFonts w:ascii="Century Gothic" w:hAnsi="Century Gothic"/>
-          <w:sz w:val="24"/>
-          <w:szCs w:val="24"/>
-        </w:rPr>
-        <w:t>Eat&amp;Reorder</w:t>
-      </w:r>
-      <w:proofErr w:type="spellEnd"/>
-      <w:r>
-        <w:rPr>
-          <w:rFonts w:ascii="Century Gothic" w:hAnsi="Century Gothic"/>
-          <w:sz w:val="24"/>
-          <w:szCs w:val="24"/>
-        </w:rPr>
-        <w:t xml:space="preserve"> punterà all’essere il più lineare ed intuitiva possibile, in modo da offrire un’interfaccia grafica lineare ed intuitiva. Il sistema sottolinea, quindi, tramite la sua semplice interfaccia grafica, tutte le funzioni disponibili all’utente, il quale difficilmente troverà difficoltà nell’utilizzo di esse, evitando problemi ed inserimenti di dati errati.</w:t>
+        <w:t>La Web App Eat&amp;Reorder punterà all’essere il più lineare ed intuitiva possibile, in modo da offrire un’interfaccia grafica lineare ed intuitiva. Il sistema sottolinea, quindi, tramite la sua semplice interfaccia grafica, tutte le funzioni disponibili all’utente, il quale difficilmente troverà difficoltà nell’utilizzo di esse, evitando problemi ed inserimenti di dati errati.</w:t>
       </w:r>
     </w:p>
     <w:p>
@@ -4091,7 +4235,7 @@
           <w:rFonts w:ascii="Century Gothic" w:hAnsi="Century Gothic"/>
         </w:rPr>
       </w:pPr>
-      <w:bookmarkStart w:id="3" w:name="_Toc27574130"/>
+      <w:bookmarkStart w:id="3" w:name="_Toc30427497"/>
       <w:r>
         <w:rPr>
           <w:rFonts w:ascii="Century Gothic" w:hAnsi="Century Gothic"/>
@@ -4194,7 +4338,7 @@
           <w:szCs w:val="28"/>
         </w:rPr>
       </w:pPr>
-      <w:bookmarkStart w:id="4" w:name="_Toc27574131"/>
+      <w:bookmarkStart w:id="4" w:name="_Toc30427498"/>
       <w:r>
         <w:rPr>
           <w:rFonts w:ascii="Century Gothic" w:hAnsi="Century Gothic"/>
@@ -4350,6 +4494,7 @@
           <w:b/>
           <w:bCs/>
         </w:rPr>
+        <w:lastRenderedPageBreak/>
         <w:t>DG2.5</w:t>
       </w:r>
       <w:r>
@@ -4381,14 +4526,13 @@
           <w:szCs w:val="28"/>
         </w:rPr>
       </w:pPr>
-      <w:bookmarkStart w:id="5" w:name="_Toc27574132"/>
+      <w:bookmarkStart w:id="5" w:name="_Toc30427499"/>
       <w:r>
         <w:rPr>
           <w:rFonts w:ascii="Century Gothic" w:hAnsi="Century Gothic"/>
           <w:sz w:val="28"/>
           <w:szCs w:val="28"/>
         </w:rPr>
-        <w:lastRenderedPageBreak/>
         <w:t>DG</w:t>
       </w:r>
       <w:r>
@@ -4599,7 +4743,7 @@
           <w:szCs w:val="28"/>
         </w:rPr>
       </w:pPr>
-      <w:bookmarkStart w:id="6" w:name="_Toc27574133"/>
+      <w:bookmarkStart w:id="6" w:name="_Toc30427500"/>
       <w:r>
         <w:rPr>
           <w:rFonts w:ascii="Century Gothic" w:hAnsi="Century Gothic"/>
@@ -4682,7 +4826,7 @@
           <w:szCs w:val="28"/>
         </w:rPr>
       </w:pPr>
-      <w:bookmarkStart w:id="7" w:name="_Toc27574134"/>
+      <w:bookmarkStart w:id="7" w:name="_Toc30427501"/>
       <w:r>
         <w:rPr>
           <w:rFonts w:ascii="Century Gothic" w:hAnsi="Century Gothic"/>
@@ -4760,7 +4904,7 @@
           <w:szCs w:val="32"/>
         </w:rPr>
       </w:pPr>
-      <w:bookmarkStart w:id="8" w:name="_Toc27574135"/>
+      <w:bookmarkStart w:id="8" w:name="_Toc30427502"/>
       <w:r>
         <w:rPr>
           <w:rFonts w:ascii="Century Gothic" w:hAnsi="Century Gothic"/>
@@ -4915,8 +5059,7 @@
           <w:lang w:val="en-US"/>
         </w:rPr>
       </w:pPr>
-      <w:bookmarkStart w:id="9" w:name="_Toc27574136"/>
-      <w:proofErr w:type="spellStart"/>
+      <w:bookmarkStart w:id="9" w:name="_Toc30427503"/>
       <w:r>
         <w:rPr>
           <w:rFonts w:ascii="Century Gothic" w:hAnsi="Century Gothic"/>
@@ -4927,7 +5070,6 @@
         <w:t>Riferimenti</w:t>
       </w:r>
       <w:bookmarkEnd w:id="9"/>
-      <w:proofErr w:type="spellEnd"/>
     </w:p>
     <w:p>
       <w:pPr>
@@ -4938,21 +5080,12 @@
           <w:lang w:val="en-US"/>
         </w:rPr>
       </w:pPr>
-      <w:proofErr w:type="spellStart"/>
       <w:r>
         <w:rPr>
           <w:rFonts w:ascii="Century Gothic" w:hAnsi="Century Gothic"/>
           <w:lang w:val="en-US"/>
         </w:rPr>
-        <w:t>Eat&amp;Reorder</w:t>
-      </w:r>
-      <w:proofErr w:type="spellEnd"/>
-      <w:r>
-        <w:rPr>
-          <w:rFonts w:ascii="Century Gothic" w:hAnsi="Century Gothic"/>
-          <w:lang w:val="en-US"/>
-        </w:rPr>
-        <w:t xml:space="preserve"> RAD</w:t>
+        <w:t>Eat&amp;Reorder RAD</w:t>
       </w:r>
     </w:p>
     <w:p>
@@ -4997,7 +5130,7 @@
           <w:szCs w:val="32"/>
         </w:rPr>
       </w:pPr>
-      <w:bookmarkStart w:id="10" w:name="_Toc27574137"/>
+      <w:bookmarkStart w:id="10" w:name="_Toc30427504"/>
       <w:r>
         <w:rPr>
           <w:rFonts w:ascii="Century Gothic" w:hAnsi="Century Gothic"/>
@@ -5213,7 +5346,7 @@
           <w:szCs w:val="36"/>
         </w:rPr>
       </w:pPr>
-      <w:bookmarkStart w:id="11" w:name="_Toc27574138"/>
+      <w:bookmarkStart w:id="11" w:name="_Toc30427505"/>
       <w:r>
         <w:rPr>
           <w:rFonts w:ascii="Century Gothic" w:hAnsi="Century Gothic"/>
@@ -5241,7 +5374,7 @@
           <w:szCs w:val="28"/>
         </w:rPr>
       </w:pPr>
-      <w:bookmarkStart w:id="12" w:name="_Toc27574139"/>
+      <w:bookmarkStart w:id="12" w:name="_Toc30427506"/>
       <w:r>
         <w:rPr>
           <w:rFonts w:ascii="Century Gothic" w:hAnsi="Century Gothic"/>
@@ -5311,18 +5444,8 @@
           <w:sz w:val="24"/>
           <w:szCs w:val="24"/>
         </w:rPr>
-        <w:t xml:space="preserve">le pagine di presentazione del sistema, quindi delle </w:t>
-      </w:r>
-      <w:proofErr w:type="spellStart"/>
-      <w:r>
-        <w:rPr>
-          <w:rFonts w:ascii="Century Gothic" w:hAnsi="Century Gothic"/>
-          <w:sz w:val="24"/>
-          <w:szCs w:val="24"/>
-        </w:rPr>
-        <w:t>view</w:t>
-      </w:r>
-      <w:proofErr w:type="spellEnd"/>
+        <w:t>le pagine di presentazione del sistema, quindi delle view</w:t>
+      </w:r>
       <w:r>
         <w:rPr>
           <w:rFonts w:ascii="Century Gothic" w:hAnsi="Century Gothic"/>
@@ -5345,25 +5468,7 @@
           <w:sz w:val="24"/>
           <w:szCs w:val="24"/>
         </w:rPr>
-        <w:t xml:space="preserve"> Per il server sarà utilizzato il </w:t>
-      </w:r>
-      <w:proofErr w:type="spellStart"/>
-      <w:r>
-        <w:rPr>
-          <w:rFonts w:ascii="Century Gothic" w:hAnsi="Century Gothic"/>
-          <w:sz w:val="24"/>
-          <w:szCs w:val="24"/>
-        </w:rPr>
-        <w:t>WebServer</w:t>
-      </w:r>
-      <w:proofErr w:type="spellEnd"/>
-      <w:r>
-        <w:rPr>
-          <w:rFonts w:ascii="Century Gothic" w:hAnsi="Century Gothic"/>
-          <w:sz w:val="24"/>
-          <w:szCs w:val="24"/>
-        </w:rPr>
-        <w:t xml:space="preserve"> Apache Tomcat 9, per la gestione dei dati sarà utilizzato il DBMS MySQL.</w:t>
+        <w:t xml:space="preserve"> Per il server sarà utilizzato il WebServer Apache Tomcat 9, per la gestione dei dati sarà utilizzato il DBMS MySQL.</w:t>
       </w:r>
     </w:p>
     <w:p>
@@ -5391,7 +5496,7 @@
           <w:szCs w:val="28"/>
         </w:rPr>
       </w:pPr>
-      <w:bookmarkStart w:id="13" w:name="_Toc27574140"/>
+      <w:bookmarkStart w:id="13" w:name="_Toc30427507"/>
       <w:r>
         <w:rPr>
           <w:rFonts w:ascii="Century Gothic" w:hAnsi="Century Gothic"/>
@@ -5593,7 +5698,6 @@
         </w:rPr>
         <w:t xml:space="preserve">Il sistema è diviso in due sottosistemi: </w:t>
       </w:r>
-      <w:proofErr w:type="spellStart"/>
       <w:r>
         <w:rPr>
           <w:rFonts w:ascii="Century Gothic" w:hAnsi="Century Gothic"/>
@@ -5604,7 +5708,6 @@
         </w:rPr>
         <w:t>GestioneUtente</w:t>
       </w:r>
-      <w:proofErr w:type="spellEnd"/>
       <w:r>
         <w:rPr>
           <w:rFonts w:ascii="Century Gothic" w:hAnsi="Century Gothic"/>
@@ -5613,7 +5716,6 @@
         </w:rPr>
         <w:t xml:space="preserve"> e </w:t>
       </w:r>
-      <w:proofErr w:type="spellStart"/>
       <w:r>
         <w:rPr>
           <w:rFonts w:ascii="Century Gothic" w:hAnsi="Century Gothic"/>
@@ -5634,7 +5736,6 @@
         </w:rPr>
         <w:t>rdini</w:t>
       </w:r>
-      <w:proofErr w:type="spellEnd"/>
       <w:r>
         <w:rPr>
           <w:rFonts w:ascii="Century Gothic" w:hAnsi="Century Gothic"/>
@@ -5661,7 +5762,6 @@
         </w:rPr>
         <w:t xml:space="preserve">Il sistema prevede inoltre un ulteriore sottosistema </w:t>
       </w:r>
-      <w:proofErr w:type="spellStart"/>
       <w:r>
         <w:rPr>
           <w:rFonts w:ascii="Century Gothic" w:hAnsi="Century Gothic"/>
@@ -5672,7 +5772,6 @@
         </w:rPr>
         <w:t>GestioneMail</w:t>
       </w:r>
-      <w:proofErr w:type="spellEnd"/>
       <w:r>
         <w:rPr>
           <w:rFonts w:ascii="Century Gothic" w:hAnsi="Century Gothic"/>
@@ -5882,7 +5981,7 @@
           <w:szCs w:val="28"/>
         </w:rPr>
       </w:pPr>
-      <w:bookmarkStart w:id="14" w:name="_Toc27574141"/>
+      <w:bookmarkStart w:id="14" w:name="_Toc30427508"/>
       <w:r>
         <w:rPr>
           <w:rFonts w:ascii="Century Gothic" w:hAnsi="Century Gothic"/>
@@ -5935,74 +6034,33 @@
           <w:sz w:val="24"/>
           <w:szCs w:val="24"/>
         </w:rPr>
-        <w:t xml:space="preserve">DBD: Database </w:t>
-      </w:r>
-      <w:proofErr w:type="spellStart"/>
-      <w:r>
-        <w:rPr>
-          <w:rFonts w:ascii="Century Gothic" w:hAnsi="Century Gothic"/>
-          <w:b/>
-          <w:bCs/>
-          <w:sz w:val="24"/>
-          <w:szCs w:val="24"/>
-        </w:rPr>
-        <w:t>Document</w:t>
-      </w:r>
-      <w:proofErr w:type="spellEnd"/>
-      <w:r>
-        <w:rPr>
-          <w:rFonts w:ascii="Century Gothic" w:hAnsi="Century Gothic"/>
-          <w:b/>
-          <w:bCs/>
-          <w:sz w:val="24"/>
-          <w:szCs w:val="24"/>
-        </w:rPr>
-        <w:t>.</w:t>
-      </w:r>
-    </w:p>
-    <w:p>
-      <w:pPr>
-        <w:rPr>
-          <w:rFonts w:ascii="Century Gothic" w:hAnsi="Century Gothic"/>
-          <w:sz w:val="24"/>
-          <w:szCs w:val="24"/>
-        </w:rPr>
-      </w:pPr>
-      <w:r>
-        <w:rPr>
-          <w:rFonts w:ascii="Century Gothic" w:hAnsi="Century Gothic"/>
-          <w:sz w:val="24"/>
-          <w:szCs w:val="24"/>
-        </w:rPr>
-        <w:t xml:space="preserve">In tale documento viene specificato il diagramma </w:t>
-      </w:r>
-      <w:proofErr w:type="spellStart"/>
-      <w:r>
-        <w:rPr>
-          <w:rFonts w:ascii="Century Gothic" w:hAnsi="Century Gothic"/>
-          <w:sz w:val="24"/>
-          <w:szCs w:val="24"/>
-        </w:rPr>
-        <w:t>E</w:t>
-      </w:r>
-      <w:r>
-        <w:rPr>
-          <w:rFonts w:ascii="Century Gothic" w:hAnsi="Century Gothic"/>
-          <w:sz w:val="24"/>
-          <w:szCs w:val="24"/>
-        </w:rPr>
-        <w:t>ntity</w:t>
-      </w:r>
-      <w:proofErr w:type="spellEnd"/>
-      <w:r>
-        <w:rPr>
-          <w:rFonts w:ascii="Century Gothic" w:hAnsi="Century Gothic"/>
-          <w:sz w:val="24"/>
-          <w:szCs w:val="24"/>
-        </w:rPr>
-        <w:t xml:space="preserve"> </w:t>
-      </w:r>
-      <w:proofErr w:type="spellStart"/>
+        <w:t>DBD: Database Document.</w:t>
+      </w:r>
+    </w:p>
+    <w:p>
+      <w:pPr>
+        <w:rPr>
+          <w:rFonts w:ascii="Century Gothic" w:hAnsi="Century Gothic"/>
+          <w:sz w:val="24"/>
+          <w:szCs w:val="24"/>
+        </w:rPr>
+      </w:pPr>
+      <w:r>
+        <w:rPr>
+          <w:rFonts w:ascii="Century Gothic" w:hAnsi="Century Gothic"/>
+          <w:sz w:val="24"/>
+          <w:szCs w:val="24"/>
+        </w:rPr>
+        <w:t>In tale documento viene specificato il diagramma E</w:t>
+      </w:r>
+      <w:r>
+        <w:rPr>
+          <w:rFonts w:ascii="Century Gothic" w:hAnsi="Century Gothic"/>
+          <w:sz w:val="24"/>
+          <w:szCs w:val="24"/>
+        </w:rPr>
+        <w:t xml:space="preserve">ntity </w:t>
+      </w:r>
       <w:r>
         <w:rPr>
           <w:rFonts w:ascii="Century Gothic" w:hAnsi="Century Gothic"/>
@@ -6019,7 +6077,6 @@
         </w:rPr>
         <w:t>elationship</w:t>
       </w:r>
-      <w:proofErr w:type="spellEnd"/>
       <w:r>
         <w:rPr>
           <w:rFonts w:ascii="Century Gothic" w:hAnsi="Century Gothic"/>
@@ -6086,7 +6143,7 @@
           <w:szCs w:val="28"/>
         </w:rPr>
       </w:pPr>
-      <w:bookmarkStart w:id="15" w:name="_Toc27574142"/>
+      <w:bookmarkStart w:id="15" w:name="_Toc30427509"/>
       <w:r>
         <w:rPr>
           <w:rFonts w:ascii="Century Gothic" w:hAnsi="Century Gothic"/>
@@ -6113,25 +6170,7 @@
           <w:sz w:val="24"/>
           <w:szCs w:val="24"/>
         </w:rPr>
-        <w:t xml:space="preserve">Essendo </w:t>
-      </w:r>
-      <w:proofErr w:type="spellStart"/>
-      <w:r>
-        <w:rPr>
-          <w:rFonts w:ascii="Century Gothic" w:hAnsi="Century Gothic"/>
-          <w:sz w:val="24"/>
-          <w:szCs w:val="24"/>
-        </w:rPr>
-        <w:t>Eat&amp;Reorder</w:t>
-      </w:r>
-      <w:proofErr w:type="spellEnd"/>
-      <w:r>
-        <w:rPr>
-          <w:rFonts w:ascii="Century Gothic" w:hAnsi="Century Gothic"/>
-          <w:sz w:val="24"/>
-          <w:szCs w:val="24"/>
-        </w:rPr>
-        <w:t xml:space="preserve"> un sistema con differenti tipi di utenza, essi possono accedere a diverse funzionalità a seconda del tipo di utenza che si assume in quel momento.</w:t>
+        <w:t>Essendo Eat&amp;Reorder un sistema con differenti tipi di utenza, essi possono accedere a diverse funzionalità a seconda del tipo di utenza che si assume in quel momento.</w:t>
       </w:r>
     </w:p>
     <w:p>
@@ -6263,7 +6302,7 @@
           <w:szCs w:val="28"/>
         </w:rPr>
       </w:pPr>
-      <w:bookmarkStart w:id="16" w:name="_Toc27574143"/>
+      <w:bookmarkStart w:id="16" w:name="_Toc30427510"/>
       <w:r>
         <w:rPr>
           <w:rFonts w:ascii="Century Gothic" w:hAnsi="Century Gothic"/>
@@ -6300,6 +6339,7 @@
             <w:tcW w:w="1838" w:type="dxa"/>
           </w:tcPr>
           <w:p>
+            <w:bookmarkStart w:id="17" w:name="_Hlk30427350"/>
             <w:r>
               <w:t xml:space="preserve">          </w:t>
             </w:r>
@@ -6457,7 +6497,6 @@
                 <w:bCs/>
               </w:rPr>
             </w:pPr>
-            <w:proofErr w:type="spellStart"/>
             <w:r>
               <w:rPr>
                 <w:b/>
@@ -6465,7 +6504,6 @@
               </w:rPr>
               <w:t>UtenteNonRegistrato</w:t>
             </w:r>
-            <w:proofErr w:type="spellEnd"/>
           </w:p>
         </w:tc>
       </w:tr>
@@ -6479,11 +6517,9 @@
           </w:tcPr>
           <w:p/>
           <w:p>
-            <w:proofErr w:type="spellStart"/>
             <w:r>
               <w:t>GestoreUtente</w:t>
             </w:r>
-            <w:proofErr w:type="spellEnd"/>
           </w:p>
         </w:tc>
         <w:tc>
@@ -6494,39 +6530,24 @@
             <w:pPr>
               <w:jc w:val="center"/>
             </w:pPr>
-            <w:proofErr w:type="spellStart"/>
-            <w:r>
-              <w:t>aggiornaCliente</w:t>
-            </w:r>
-            <w:proofErr w:type="spellEnd"/>
-            <w:r>
-              <w:t>()</w:t>
+            <w:r>
+              <w:t>aggiornaCliente()</w:t>
             </w:r>
           </w:p>
           <w:p>
             <w:pPr>
               <w:jc w:val="center"/>
             </w:pPr>
-            <w:proofErr w:type="spellStart"/>
-            <w:r>
-              <w:t>creaSegnalazione</w:t>
-            </w:r>
-            <w:proofErr w:type="spellEnd"/>
-            <w:r>
-              <w:t>()</w:t>
+            <w:r>
+              <w:t>creaSegnalazione()</w:t>
             </w:r>
           </w:p>
           <w:p>
             <w:pPr>
               <w:jc w:val="center"/>
             </w:pPr>
-            <w:proofErr w:type="spellStart"/>
-            <w:r>
-              <w:t>visualizzaProfilo</w:t>
-            </w:r>
-            <w:proofErr w:type="spellEnd"/>
-            <w:r>
-              <w:t>()</w:t>
+            <w:r>
+              <w:t>visualizzaProfilo()</w:t>
             </w:r>
           </w:p>
           <w:p>
@@ -6537,13 +6558,8 @@
               </w:tabs>
               <w:jc w:val="center"/>
             </w:pPr>
-            <w:proofErr w:type="spellStart"/>
-            <w:r>
-              <w:t>ricercaAziende</w:t>
-            </w:r>
-            <w:proofErr w:type="spellEnd"/>
-            <w:r>
-              <w:t>()</w:t>
+            <w:r>
+              <w:t>ricercaAziende()</w:t>
             </w:r>
           </w:p>
           <w:p>
@@ -6554,26 +6570,16 @@
               </w:tabs>
               <w:jc w:val="center"/>
             </w:pPr>
-            <w:proofErr w:type="spellStart"/>
-            <w:r>
-              <w:t>visualizzaListino</w:t>
-            </w:r>
-            <w:proofErr w:type="spellEnd"/>
-            <w:r>
-              <w:t>()</w:t>
+            <w:r>
+              <w:t>visualizzaListino()</w:t>
             </w:r>
           </w:p>
           <w:p>
             <w:pPr>
               <w:jc w:val="center"/>
             </w:pPr>
-            <w:proofErr w:type="spellStart"/>
-            <w:r>
-              <w:t>visualizzaDettagliProdotto</w:t>
-            </w:r>
-            <w:proofErr w:type="spellEnd"/>
-            <w:r>
-              <w:t>()</w:t>
+            <w:r>
+              <w:t>visualizzaDettagliProdotto()</w:t>
             </w:r>
           </w:p>
           <w:p>
@@ -6588,13 +6594,8 @@
             <w:pPr>
               <w:jc w:val="center"/>
             </w:pPr>
-            <w:proofErr w:type="spellStart"/>
-            <w:r>
-              <w:t>logout</w:t>
-            </w:r>
-            <w:proofErr w:type="spellEnd"/>
-            <w:r>
-              <w:t>()</w:t>
+            <w:r>
+              <w:t>logout()</w:t>
             </w:r>
           </w:p>
         </w:tc>
@@ -6606,78 +6607,48 @@
             <w:pPr>
               <w:jc w:val="center"/>
             </w:pPr>
-            <w:proofErr w:type="spellStart"/>
-            <w:r>
-              <w:t>aggiornaAzienda</w:t>
-            </w:r>
-            <w:proofErr w:type="spellEnd"/>
-            <w:r>
-              <w:t>()</w:t>
+            <w:r>
+              <w:t>aggiornaAzienda()</w:t>
             </w:r>
           </w:p>
           <w:p>
             <w:pPr>
               <w:jc w:val="center"/>
             </w:pPr>
-            <w:proofErr w:type="spellStart"/>
-            <w:r>
-              <w:t>visualizzaProfilo</w:t>
-            </w:r>
-            <w:proofErr w:type="spellEnd"/>
-            <w:r>
-              <w:t>()</w:t>
+            <w:r>
+              <w:t>visualizzaProfilo()</w:t>
             </w:r>
           </w:p>
           <w:p>
             <w:pPr>
               <w:jc w:val="center"/>
             </w:pPr>
-            <w:proofErr w:type="spellStart"/>
-            <w:r>
-              <w:t>inserisciProdotto</w:t>
-            </w:r>
-            <w:proofErr w:type="spellEnd"/>
-            <w:r>
-              <w:t>()</w:t>
+            <w:r>
+              <w:t>inserisciProdotto()</w:t>
             </w:r>
           </w:p>
           <w:p>
             <w:pPr>
               <w:jc w:val="center"/>
             </w:pPr>
-            <w:proofErr w:type="spellStart"/>
-            <w:r>
-              <w:t>modificaProdotto</w:t>
-            </w:r>
-            <w:proofErr w:type="spellEnd"/>
-            <w:r>
-              <w:t>()</w:t>
+            <w:r>
+              <w:t>modificaProdotto()</w:t>
             </w:r>
           </w:p>
           <w:p>
             <w:pPr>
               <w:jc w:val="center"/>
             </w:pPr>
-            <w:proofErr w:type="spellStart"/>
-            <w:r>
-              <w:t>rimuoviProdotto</w:t>
-            </w:r>
-            <w:proofErr w:type="spellEnd"/>
-            <w:r>
-              <w:t>()</w:t>
+            <w:r>
+              <w:t>rimuoviProdotto()</w:t>
             </w:r>
           </w:p>
           <w:p>
             <w:pPr>
               <w:jc w:val="center"/>
             </w:pPr>
-            <w:proofErr w:type="spellStart"/>
-            <w:r>
-              <w:t>visualizzaMenu</w:t>
-            </w:r>
-            <w:proofErr w:type="spellEnd"/>
-            <w:r>
-              <w:t>()</w:t>
+            <w:r>
+              <w:t>visualizzaMenu()</w:t>
             </w:r>
           </w:p>
           <w:p>
@@ -6692,13 +6663,8 @@
             <w:pPr>
               <w:jc w:val="center"/>
             </w:pPr>
-            <w:proofErr w:type="spellStart"/>
-            <w:r>
-              <w:t>logout</w:t>
-            </w:r>
-            <w:proofErr w:type="spellEnd"/>
-            <w:r>
-              <w:t>()</w:t>
+            <w:r>
+              <w:t>logout()</w:t>
             </w:r>
           </w:p>
         </w:tc>
@@ -6710,26 +6676,16 @@
             <w:pPr>
               <w:jc w:val="center"/>
             </w:pPr>
-            <w:proofErr w:type="spellStart"/>
-            <w:r>
-              <w:t>aggiornaFattorino</w:t>
-            </w:r>
-            <w:proofErr w:type="spellEnd"/>
-            <w:r>
-              <w:t>()</w:t>
+            <w:r>
+              <w:t>aggiornaFattorino()</w:t>
             </w:r>
           </w:p>
           <w:p>
             <w:pPr>
               <w:jc w:val="center"/>
             </w:pPr>
-            <w:proofErr w:type="spellStart"/>
-            <w:r>
-              <w:t>visualizzaProfilo</w:t>
-            </w:r>
-            <w:proofErr w:type="spellEnd"/>
-            <w:r>
-              <w:t>()</w:t>
+            <w:r>
+              <w:t>visualizzaProfilo()</w:t>
             </w:r>
           </w:p>
           <w:p>
@@ -6744,13 +6700,8 @@
             <w:pPr>
               <w:jc w:val="center"/>
             </w:pPr>
-            <w:proofErr w:type="spellStart"/>
-            <w:r>
-              <w:t>logout</w:t>
-            </w:r>
-            <w:proofErr w:type="spellEnd"/>
-            <w:r>
-              <w:t>()</w:t>
+            <w:r>
+              <w:t>logout()</w:t>
             </w:r>
           </w:p>
         </w:tc>
@@ -6762,13 +6713,8 @@
             <w:pPr>
               <w:jc w:val="center"/>
             </w:pPr>
-            <w:proofErr w:type="spellStart"/>
-            <w:r>
-              <w:t>gestisciSegnalazione</w:t>
-            </w:r>
-            <w:proofErr w:type="spellEnd"/>
-            <w:r>
-              <w:t>()</w:t>
+            <w:r>
+              <w:t>gestisciSegnalazione()</w:t>
             </w:r>
           </w:p>
           <w:p>
@@ -6783,13 +6729,8 @@
             <w:pPr>
               <w:jc w:val="center"/>
             </w:pPr>
-            <w:proofErr w:type="spellStart"/>
-            <w:r>
-              <w:t>logout</w:t>
-            </w:r>
-            <w:proofErr w:type="spellEnd"/>
-            <w:r>
-              <w:t>()</w:t>
+            <w:r>
+              <w:t>logout()</w:t>
             </w:r>
           </w:p>
         </w:tc>
@@ -6801,82 +6742,53 @@
             <w:pPr>
               <w:jc w:val="center"/>
             </w:pPr>
-            <w:proofErr w:type="spellStart"/>
-            <w:r>
-              <w:t>registraCliente</w:t>
-            </w:r>
-            <w:proofErr w:type="spellEnd"/>
-            <w:r>
-              <w:t>()</w:t>
+            <w:r>
+              <w:t>registraCliente()</w:t>
             </w:r>
           </w:p>
           <w:p>
             <w:pPr>
               <w:jc w:val="center"/>
             </w:pPr>
-            <w:proofErr w:type="spellStart"/>
-            <w:r>
-              <w:t>registraAzienda</w:t>
-            </w:r>
-            <w:proofErr w:type="spellEnd"/>
-            <w:r>
-              <w:t>()</w:t>
+            <w:r>
+              <w:t>registraAzienda()</w:t>
             </w:r>
           </w:p>
           <w:p>
             <w:pPr>
               <w:jc w:val="center"/>
             </w:pPr>
-            <w:proofErr w:type="spellStart"/>
-            <w:r>
-              <w:t>registraFattorino</w:t>
-            </w:r>
-            <w:proofErr w:type="spellEnd"/>
-            <w:r>
-              <w:t>()</w:t>
+            <w:r>
+              <w:t>registraFattorino()</w:t>
             </w:r>
           </w:p>
           <w:p>
             <w:pPr>
               <w:jc w:val="center"/>
             </w:pPr>
-            <w:proofErr w:type="spellStart"/>
-            <w:r>
-              <w:t>ricercaAziende</w:t>
-            </w:r>
-            <w:proofErr w:type="spellEnd"/>
-            <w:r>
-              <w:t>()</w:t>
+            <w:r>
+              <w:t>ricercaAziende()</w:t>
             </w:r>
           </w:p>
           <w:p>
             <w:pPr>
               <w:jc w:val="center"/>
             </w:pPr>
-            <w:proofErr w:type="spellStart"/>
-            <w:r>
-              <w:t>visualizzaListino</w:t>
-            </w:r>
-            <w:proofErr w:type="spellEnd"/>
-            <w:r>
-              <w:t>()</w:t>
+            <w:r>
+              <w:t>visualizzaListino()</w:t>
             </w:r>
           </w:p>
           <w:p>
             <w:pPr>
               <w:jc w:val="center"/>
             </w:pPr>
-            <w:proofErr w:type="spellStart"/>
-            <w:r>
-              <w:t>visualizzaDettagliProdotto</w:t>
-            </w:r>
-            <w:proofErr w:type="spellEnd"/>
-            <w:r>
-              <w:t>()</w:t>
+            <w:r>
+              <w:t>visualizzaDettagliProdotto()</w:t>
             </w:r>
           </w:p>
         </w:tc>
       </w:tr>
+      <w:bookmarkEnd w:id="17"/>
     </w:tbl>
     <w:p>
       <w:pPr>
@@ -6901,7 +6813,7 @@
           <w:szCs w:val="28"/>
         </w:rPr>
       </w:pPr>
-      <w:bookmarkStart w:id="17" w:name="_Toc27574144"/>
+      <w:bookmarkStart w:id="18" w:name="_Toc30427511"/>
       <w:r>
         <w:rPr>
           <w:rFonts w:ascii="Century Gothic" w:hAnsi="Century Gothic"/>
@@ -6911,9 +6823,8 @@
         <w:lastRenderedPageBreak/>
         <w:t>Matrice degli accessi – Gestione Ordini</w:t>
       </w:r>
-      <w:bookmarkEnd w:id="17"/>
-    </w:p>
-    <w:p/>
+      <w:bookmarkEnd w:id="18"/>
+    </w:p>
     <w:tbl>
       <w:tblPr>
         <w:tblStyle w:val="Grigliatabella"/>
@@ -6937,13 +6848,7 @@
           </w:tcPr>
           <w:p>
             <w:r>
-              <w:t xml:space="preserve">          </w:t>
-            </w:r>
-            <w:r>
-              <w:t xml:space="preserve">     </w:t>
-            </w:r>
-            <w:r>
-              <w:t>Attori</w:t>
+              <w:t xml:space="preserve">               Attori</w:t>
             </w:r>
           </w:p>
           <w:p>
@@ -7063,7 +6968,6 @@
                 <w:bCs/>
               </w:rPr>
             </w:pPr>
-            <w:proofErr w:type="spellStart"/>
             <w:r>
               <w:rPr>
                 <w:b/>
@@ -7071,7 +6975,6 @@
               </w:rPr>
               <w:t>UtenteNonRegistrato</w:t>
             </w:r>
-            <w:proofErr w:type="spellEnd"/>
           </w:p>
         </w:tc>
       </w:tr>
@@ -7097,52 +7000,32 @@
             <w:pPr>
               <w:jc w:val="center"/>
             </w:pPr>
-            <w:proofErr w:type="spellStart"/>
-            <w:r>
-              <w:t>aggiungiAlCarrello</w:t>
-            </w:r>
-            <w:proofErr w:type="spellEnd"/>
-            <w:r>
-              <w:t>()</w:t>
+            <w:r>
+              <w:t>aggiungiAlCarrello()</w:t>
             </w:r>
           </w:p>
           <w:p>
             <w:pPr>
               <w:jc w:val="center"/>
             </w:pPr>
-            <w:proofErr w:type="spellStart"/>
-            <w:r>
-              <w:t>modificaQuantitaCarrello</w:t>
-            </w:r>
-            <w:proofErr w:type="spellEnd"/>
-            <w:r>
-              <w:t>()</w:t>
+            <w:r>
+              <w:t>modificaQuantitaCarrello()</w:t>
             </w:r>
           </w:p>
           <w:p>
             <w:pPr>
               <w:jc w:val="center"/>
             </w:pPr>
-            <w:proofErr w:type="spellStart"/>
-            <w:r>
-              <w:t>rimuoviDalCarrello</w:t>
-            </w:r>
-            <w:proofErr w:type="spellEnd"/>
-            <w:r>
-              <w:t>()</w:t>
+            <w:r>
+              <w:t>rimuoviDalCarrello()</w:t>
             </w:r>
           </w:p>
           <w:p>
             <w:pPr>
               <w:jc w:val="center"/>
             </w:pPr>
-            <w:proofErr w:type="spellStart"/>
-            <w:r>
-              <w:t>visualizzaCarrello</w:t>
-            </w:r>
-            <w:proofErr w:type="spellEnd"/>
-            <w:r>
-              <w:t>()</w:t>
+            <w:r>
+              <w:t>visualizzaCarrello()</w:t>
             </w:r>
           </w:p>
         </w:tc>
@@ -7186,11 +7069,9 @@
             <w:tcW w:w="1838" w:type="dxa"/>
           </w:tcPr>
           <w:p>
-            <w:proofErr w:type="spellStart"/>
             <w:r>
               <w:t>GestoreOrdini</w:t>
             </w:r>
-            <w:proofErr w:type="spellEnd"/>
           </w:p>
         </w:tc>
         <w:tc>
@@ -7214,26 +7095,16 @@
             <w:pPr>
               <w:jc w:val="center"/>
             </w:pPr>
-            <w:proofErr w:type="spellStart"/>
-            <w:r>
-              <w:t>visualizzaOrdini</w:t>
-            </w:r>
-            <w:proofErr w:type="spellEnd"/>
-            <w:r>
-              <w:t>()</w:t>
+            <w:r>
+              <w:t>visualizzaOrdini()</w:t>
             </w:r>
           </w:p>
           <w:p>
             <w:pPr>
               <w:jc w:val="center"/>
             </w:pPr>
-            <w:proofErr w:type="spellStart"/>
-            <w:r>
-              <w:t>visualizzaDettagliOrdine</w:t>
-            </w:r>
-            <w:proofErr w:type="spellEnd"/>
-            <w:r>
-              <w:t>()</w:t>
+            <w:r>
+              <w:t>visualizzaDettagliOrdine()</w:t>
             </w:r>
           </w:p>
         </w:tc>
@@ -7245,39 +7116,24 @@
             <w:pPr>
               <w:jc w:val="center"/>
             </w:pPr>
-            <w:proofErr w:type="spellStart"/>
-            <w:r>
-              <w:t>visualizzaConsegne</w:t>
-            </w:r>
-            <w:proofErr w:type="spellEnd"/>
-            <w:r>
-              <w:t>()</w:t>
+            <w:r>
+              <w:t>visualizzaConsegne()</w:t>
             </w:r>
           </w:p>
           <w:p>
             <w:pPr>
               <w:jc w:val="center"/>
             </w:pPr>
-            <w:proofErr w:type="spellStart"/>
-            <w:r>
-              <w:t>confermaRitiro</w:t>
-            </w:r>
-            <w:proofErr w:type="spellEnd"/>
-            <w:r>
-              <w:t>()</w:t>
+            <w:r>
+              <w:t>confermaRitiro()</w:t>
             </w:r>
           </w:p>
           <w:p>
             <w:pPr>
               <w:jc w:val="center"/>
             </w:pPr>
-            <w:proofErr w:type="spellStart"/>
-            <w:r>
-              <w:t>confermaConsegna</w:t>
-            </w:r>
-            <w:proofErr w:type="spellEnd"/>
-            <w:r>
-              <w:t>()</w:t>
+            <w:r>
+              <w:t>confermaConsegna()</w:t>
             </w:r>
           </w:p>
         </w:tc>
@@ -7293,16 +7149,7 @@
         </w:tc>
       </w:tr>
     </w:tbl>
-    <w:p>
-      <w:pPr>
-        <w:rPr>
-          <w:rFonts w:ascii="Century Gothic" w:eastAsiaTheme="majorEastAsia" w:hAnsi="Century Gothic" w:cstheme="majorBidi"/>
-          <w:color w:val="2F5496" w:themeColor="accent1" w:themeShade="BF"/>
-          <w:sz w:val="32"/>
-          <w:szCs w:val="28"/>
-        </w:rPr>
-      </w:pPr>
-    </w:p>
+    <w:p/>
     <w:p>
       <w:pPr>
         <w:pStyle w:val="Titolo3"/>
@@ -7316,14 +7163,342 @@
           <w:szCs w:val="28"/>
         </w:rPr>
       </w:pPr>
+      <w:bookmarkStart w:id="19" w:name="_Toc30427512"/>
       <w:r>
         <w:rPr>
           <w:rFonts w:ascii="Century Gothic" w:hAnsi="Century Gothic"/>
           <w:sz w:val="28"/>
           <w:szCs w:val="28"/>
         </w:rPr>
+        <w:t xml:space="preserve">Matrice degli accessi – Gestione </w:t>
+      </w:r>
+      <w:r>
+        <w:rPr>
+          <w:rFonts w:ascii="Century Gothic" w:hAnsi="Century Gothic"/>
+          <w:sz w:val="28"/>
+          <w:szCs w:val="28"/>
+        </w:rPr>
+        <w:t>Mail</w:t>
+      </w:r>
+      <w:bookmarkEnd w:id="19"/>
+    </w:p>
+    <w:p/>
+    <w:p/>
+    <w:tbl>
+      <w:tblPr>
+        <w:tblStyle w:val="Grigliatabella"/>
+        <w:tblW w:w="15309" w:type="dxa"/>
+        <w:tblInd w:w="-572" w:type="dxa"/>
+        <w:tblLayout w:type="fixed"/>
+        <w:tblLook w:val="04A0" w:firstRow="1" w:lastRow="0" w:firstColumn="1" w:lastColumn="0" w:noHBand="0" w:noVBand="1"/>
+      </w:tblPr>
+      <w:tblGrid>
+        <w:gridCol w:w="1838"/>
+        <w:gridCol w:w="2977"/>
+        <w:gridCol w:w="2415"/>
+        <w:gridCol w:w="2268"/>
+        <w:gridCol w:w="2693"/>
+        <w:gridCol w:w="3118"/>
+      </w:tblGrid>
+      <w:tr>
+        <w:trPr>
+          <w:trHeight w:val="621"/>
+        </w:trPr>
+        <w:tc>
+          <w:tcPr>
+            <w:tcW w:w="1838" w:type="dxa"/>
+          </w:tcPr>
+          <w:p>
+            <w:r>
+              <w:t xml:space="preserve">                 Attori</w:t>
+            </w:r>
+          </w:p>
+          <w:p>
+            <w:r>
+              <w:t>Oggetti</w:t>
+            </w:r>
+          </w:p>
+        </w:tc>
+        <w:tc>
+          <w:tcPr>
+            <w:tcW w:w="2977" w:type="dxa"/>
+          </w:tcPr>
+          <w:p>
+            <w:pPr>
+              <w:jc w:val="center"/>
+              <w:rPr>
+                <w:b/>
+                <w:bCs/>
+              </w:rPr>
+            </w:pPr>
+          </w:p>
+          <w:p>
+            <w:pPr>
+              <w:jc w:val="center"/>
+              <w:rPr>
+                <w:b/>
+                <w:bCs/>
+              </w:rPr>
+            </w:pPr>
+            <w:r>
+              <w:rPr>
+                <w:b/>
+                <w:bCs/>
+              </w:rPr>
+              <w:t>Cliente</w:t>
+            </w:r>
+          </w:p>
+        </w:tc>
+        <w:tc>
+          <w:tcPr>
+            <w:tcW w:w="2415" w:type="dxa"/>
+          </w:tcPr>
+          <w:p>
+            <w:pPr>
+              <w:jc w:val="center"/>
+              <w:rPr>
+                <w:b/>
+                <w:bCs/>
+              </w:rPr>
+            </w:pPr>
+          </w:p>
+          <w:p>
+            <w:pPr>
+              <w:jc w:val="center"/>
+              <w:rPr>
+                <w:b/>
+                <w:bCs/>
+              </w:rPr>
+            </w:pPr>
+            <w:r>
+              <w:rPr>
+                <w:b/>
+                <w:bCs/>
+              </w:rPr>
+              <w:t>Azienda</w:t>
+            </w:r>
+          </w:p>
+        </w:tc>
+        <w:tc>
+          <w:tcPr>
+            <w:tcW w:w="2268" w:type="dxa"/>
+          </w:tcPr>
+          <w:p>
+            <w:pPr>
+              <w:jc w:val="center"/>
+              <w:rPr>
+                <w:b/>
+                <w:bCs/>
+              </w:rPr>
+            </w:pPr>
+          </w:p>
+          <w:p>
+            <w:pPr>
+              <w:jc w:val="center"/>
+              <w:rPr>
+                <w:b/>
+                <w:bCs/>
+              </w:rPr>
+            </w:pPr>
+            <w:r>
+              <w:rPr>
+                <w:b/>
+                <w:bCs/>
+              </w:rPr>
+              <w:t>Fattorino</w:t>
+            </w:r>
+          </w:p>
+        </w:tc>
+        <w:tc>
+          <w:tcPr>
+            <w:tcW w:w="2693" w:type="dxa"/>
+          </w:tcPr>
+          <w:p>
+            <w:pPr>
+              <w:jc w:val="center"/>
+              <w:rPr>
+                <w:b/>
+                <w:bCs/>
+              </w:rPr>
+            </w:pPr>
+          </w:p>
+          <w:p>
+            <w:pPr>
+              <w:jc w:val="center"/>
+              <w:rPr>
+                <w:b/>
+                <w:bCs/>
+              </w:rPr>
+            </w:pPr>
+            <w:r>
+              <w:rPr>
+                <w:b/>
+                <w:bCs/>
+              </w:rPr>
+              <w:t>Moderatore</w:t>
+            </w:r>
+          </w:p>
+        </w:tc>
+        <w:tc>
+          <w:tcPr>
+            <w:tcW w:w="3118" w:type="dxa"/>
+          </w:tcPr>
+          <w:p>
+            <w:pPr>
+              <w:jc w:val="center"/>
+              <w:rPr>
+                <w:b/>
+                <w:bCs/>
+              </w:rPr>
+            </w:pPr>
+          </w:p>
+          <w:p>
+            <w:pPr>
+              <w:jc w:val="center"/>
+              <w:rPr>
+                <w:b/>
+                <w:bCs/>
+              </w:rPr>
+            </w:pPr>
+            <w:r>
+              <w:rPr>
+                <w:b/>
+                <w:bCs/>
+              </w:rPr>
+              <w:t>UtenteNonRegistrato</w:t>
+            </w:r>
+          </w:p>
+        </w:tc>
+      </w:tr>
+      <w:tr>
+        <w:trPr>
+          <w:trHeight w:val="1036"/>
+        </w:trPr>
+        <w:tc>
+          <w:tcPr>
+            <w:tcW w:w="1838" w:type="dxa"/>
+          </w:tcPr>
+          <w:p/>
+          <w:p>
+            <w:r>
+              <w:t>Gestore</w:t>
+            </w:r>
+            <w:r>
+              <w:t>Mail</w:t>
+            </w:r>
+          </w:p>
+        </w:tc>
+        <w:tc>
+          <w:tcPr>
+            <w:tcW w:w="2977" w:type="dxa"/>
+          </w:tcPr>
+          <w:p>
+            <w:pPr>
+              <w:jc w:val="center"/>
+            </w:pPr>
+            <w:r>
+              <w:t>inviaMailOrdine()</w:t>
+            </w:r>
+          </w:p>
+          <w:p>
+            <w:pPr>
+              <w:jc w:val="center"/>
+            </w:pPr>
+            <w:r>
+              <w:t>inviaMailModeratore()</w:t>
+            </w:r>
+            <w:bookmarkStart w:id="20" w:name="_GoBack"/>
+            <w:bookmarkEnd w:id="20"/>
+          </w:p>
+        </w:tc>
+        <w:tc>
+          <w:tcPr>
+            <w:tcW w:w="2415" w:type="dxa"/>
+          </w:tcPr>
+          <w:p>
+            <w:pPr>
+              <w:jc w:val="center"/>
+            </w:pPr>
+          </w:p>
+        </w:tc>
+        <w:tc>
+          <w:tcPr>
+            <w:tcW w:w="2268" w:type="dxa"/>
+          </w:tcPr>
+          <w:p>
+            <w:pPr>
+              <w:jc w:val="center"/>
+            </w:pPr>
+          </w:p>
+        </w:tc>
+        <w:tc>
+          <w:tcPr>
+            <w:tcW w:w="2693" w:type="dxa"/>
+          </w:tcPr>
+          <w:p>
+            <w:pPr>
+              <w:jc w:val="center"/>
+            </w:pPr>
+            <w:r>
+              <w:t>inviaConfermaBan()</w:t>
+            </w:r>
+          </w:p>
+        </w:tc>
+        <w:tc>
+          <w:tcPr>
+            <w:tcW w:w="3118" w:type="dxa"/>
+          </w:tcPr>
+          <w:p>
+            <w:pPr>
+              <w:jc w:val="center"/>
+            </w:pPr>
+          </w:p>
+        </w:tc>
+      </w:tr>
+    </w:tbl>
+    <w:p>
+      <w:pPr>
+        <w:rPr>
+          <w:rFonts w:ascii="Century Gothic" w:eastAsiaTheme="majorEastAsia" w:hAnsi="Century Gothic" w:cstheme="majorBidi"/>
+          <w:color w:val="2F5496" w:themeColor="accent1" w:themeShade="BF"/>
+          <w:sz w:val="32"/>
+          <w:szCs w:val="28"/>
+        </w:rPr>
+      </w:pPr>
+    </w:p>
+    <w:p>
+      <w:pPr>
+        <w:rPr>
+          <w:rFonts w:ascii="Century Gothic" w:eastAsiaTheme="majorEastAsia" w:hAnsi="Century Gothic" w:cstheme="majorBidi"/>
+          <w:color w:val="2F5496" w:themeColor="accent1" w:themeShade="BF"/>
+          <w:sz w:val="32"/>
+          <w:szCs w:val="28"/>
+        </w:rPr>
+      </w:pPr>
+    </w:p>
+    <w:p>
+      <w:pPr>
+        <w:pStyle w:val="Titolo3"/>
+        <w:numPr>
+          <w:ilvl w:val="2"/>
+          <w:numId w:val="6"/>
+        </w:numPr>
+        <w:rPr>
+          <w:rFonts w:ascii="Century Gothic" w:hAnsi="Century Gothic"/>
+          <w:sz w:val="28"/>
+          <w:szCs w:val="28"/>
+        </w:rPr>
+      </w:pPr>
+      <w:bookmarkStart w:id="21" w:name="_Toc30427513"/>
+      <w:r>
+        <w:rPr>
+          <w:rFonts w:ascii="Century Gothic" w:hAnsi="Century Gothic"/>
+          <w:sz w:val="28"/>
+          <w:szCs w:val="28"/>
+        </w:rPr>
         <w:t>Access Control List</w:t>
       </w:r>
+      <w:bookmarkEnd w:id="21"/>
     </w:p>
     <w:p>
       <w:pPr>
@@ -7349,49 +7524,6 @@
           <w:color w:val="000000" w:themeColor="text1"/>
           <w:sz w:val="24"/>
         </w:rPr>
-      </w:pPr>
-      <w:proofErr w:type="gramStart"/>
-      <w:r>
-        <w:rPr>
-          <w:rFonts w:ascii="Century Gothic" w:eastAsiaTheme="majorEastAsia" w:hAnsi="Century Gothic" w:cstheme="majorBidi"/>
-          <w:color w:val="000000" w:themeColor="text1"/>
-          <w:sz w:val="24"/>
-        </w:rPr>
-        <w:t>Tuttavia</w:t>
-      </w:r>
-      <w:proofErr w:type="gramEnd"/>
-      <w:r>
-        <w:rPr>
-          <w:rFonts w:ascii="Century Gothic" w:eastAsiaTheme="majorEastAsia" w:hAnsi="Century Gothic" w:cstheme="majorBidi"/>
-          <w:color w:val="000000" w:themeColor="text1"/>
-          <w:sz w:val="24"/>
-        </w:rPr>
-        <w:t xml:space="preserve"> il sistema di controllo degli accessi alle varie funzionalità sarà assicurato tramite il </w:t>
-      </w:r>
-      <w:proofErr w:type="spellStart"/>
-      <w:r>
-        <w:rPr>
-          <w:rFonts w:ascii="Century Gothic" w:eastAsiaTheme="majorEastAsia" w:hAnsi="Century Gothic" w:cstheme="majorBidi"/>
-          <w:color w:val="000000" w:themeColor="text1"/>
-          <w:sz w:val="24"/>
-        </w:rPr>
-        <w:t>layer</w:t>
-      </w:r>
-      <w:proofErr w:type="spellEnd"/>
-      <w:r>
-        <w:rPr>
-          <w:rFonts w:ascii="Century Gothic" w:eastAsiaTheme="majorEastAsia" w:hAnsi="Century Gothic" w:cstheme="majorBidi"/>
-          <w:color w:val="000000" w:themeColor="text1"/>
-          <w:sz w:val="24"/>
-        </w:rPr>
-        <w:t xml:space="preserve"> di controllo che si occuperà di gestire gli accessi degli utenti alle varie funzionalità.</w:t>
-      </w:r>
-    </w:p>
-    <w:p>
-      <w:pPr>
-        <w:tabs>
-          <w:tab w:val="left" w:pos="750"/>
-        </w:tabs>
         <w:sectPr>
           <w:pgSz w:w="16838" w:h="11906" w:orient="landscape"/>
           <w:pgMar w:top="1134" w:right="1134" w:bottom="1134" w:left="1417" w:header="708" w:footer="708" w:gutter="0"/>
@@ -7400,7 +7532,12 @@
         </w:sectPr>
       </w:pPr>
       <w:r>
-        <w:tab/>
+        <w:rPr>
+          <w:rFonts w:ascii="Century Gothic" w:eastAsiaTheme="majorEastAsia" w:hAnsi="Century Gothic" w:cstheme="majorBidi"/>
+          <w:color w:val="000000" w:themeColor="text1"/>
+          <w:sz w:val="24"/>
+        </w:rPr>
+        <w:t>Tuttavia il sistema di controllo degli accessi alle varie funzionalità sarà assicurato tramite il layer di controllo che si occuperà di gestire gli accessi degli utenti alle varie funzionalità.</w:t>
       </w:r>
     </w:p>
     <w:p>
@@ -7418,7 +7555,7 @@
           <w:szCs w:val="28"/>
         </w:rPr>
       </w:pPr>
-      <w:bookmarkStart w:id="18" w:name="_Toc27574145"/>
+      <w:bookmarkStart w:id="22" w:name="_Toc30427514"/>
       <w:r>
         <w:rPr>
           <w:rFonts w:ascii="Century Gothic" w:hAnsi="Century Gothic"/>
@@ -7428,7 +7565,7 @@
         <w:lastRenderedPageBreak/>
         <w:t>Mapping Hardware/Software</w:t>
       </w:r>
-      <w:bookmarkEnd w:id="18"/>
+      <w:bookmarkEnd w:id="22"/>
     </w:p>
     <w:p>
       <w:pPr>
@@ -7521,167 +7658,41 @@
           <w:sz w:val="24"/>
           <w:szCs w:val="24"/>
         </w:rPr>
-        <w:t xml:space="preserve">sarà strutturato su una architettura a tre livelli usato tipicamente da numerose web </w:t>
-      </w:r>
-      <w:proofErr w:type="spellStart"/>
-      <w:r>
-        <w:rPr>
-          <w:rFonts w:ascii="Century Gothic" w:hAnsi="Century Gothic"/>
-          <w:sz w:val="24"/>
-          <w:szCs w:val="24"/>
-        </w:rPr>
-        <w:t>application</w:t>
-      </w:r>
-      <w:proofErr w:type="spellEnd"/>
-      <w:r>
-        <w:rPr>
-          <w:rFonts w:ascii="Century Gothic" w:hAnsi="Century Gothic"/>
-          <w:sz w:val="24"/>
-          <w:szCs w:val="24"/>
-        </w:rPr>
-        <w:t xml:space="preserve">. La struttura a tre livelli include un </w:t>
-      </w:r>
-      <w:proofErr w:type="spellStart"/>
-      <w:r>
-        <w:rPr>
-          <w:rFonts w:ascii="Century Gothic" w:hAnsi="Century Gothic"/>
-          <w:sz w:val="24"/>
-          <w:szCs w:val="24"/>
-        </w:rPr>
-        <w:t>presentation</w:t>
-      </w:r>
-      <w:proofErr w:type="spellEnd"/>
-      <w:r>
-        <w:rPr>
-          <w:rFonts w:ascii="Century Gothic" w:hAnsi="Century Gothic"/>
-          <w:sz w:val="24"/>
-          <w:szCs w:val="24"/>
-        </w:rPr>
-        <w:t xml:space="preserve"> </w:t>
-      </w:r>
-      <w:proofErr w:type="spellStart"/>
-      <w:r>
-        <w:rPr>
-          <w:rFonts w:ascii="Century Gothic" w:hAnsi="Century Gothic"/>
-          <w:sz w:val="24"/>
-          <w:szCs w:val="24"/>
-        </w:rPr>
-        <w:t>layer</w:t>
-      </w:r>
-      <w:proofErr w:type="spellEnd"/>
-      <w:r>
-        <w:rPr>
-          <w:rFonts w:ascii="Century Gothic" w:hAnsi="Century Gothic"/>
-          <w:sz w:val="24"/>
-          <w:szCs w:val="24"/>
-        </w:rPr>
-        <w:t xml:space="preserve">, un </w:t>
-      </w:r>
-      <w:proofErr w:type="spellStart"/>
-      <w:r>
-        <w:rPr>
-          <w:rFonts w:ascii="Century Gothic" w:hAnsi="Century Gothic"/>
-          <w:sz w:val="24"/>
-          <w:szCs w:val="24"/>
-        </w:rPr>
-        <w:t>layer</w:t>
-      </w:r>
-      <w:proofErr w:type="spellEnd"/>
-      <w:r>
-        <w:rPr>
-          <w:rFonts w:ascii="Century Gothic" w:hAnsi="Century Gothic"/>
-          <w:sz w:val="24"/>
-          <w:szCs w:val="24"/>
-        </w:rPr>
-        <w:t xml:space="preserve"> di logica di business e un data </w:t>
-      </w:r>
-      <w:proofErr w:type="spellStart"/>
-      <w:r>
-        <w:rPr>
-          <w:rFonts w:ascii="Century Gothic" w:hAnsi="Century Gothic"/>
-          <w:sz w:val="24"/>
-          <w:szCs w:val="24"/>
-        </w:rPr>
-        <w:t>layer</w:t>
-      </w:r>
-      <w:proofErr w:type="spellEnd"/>
-      <w:r>
-        <w:rPr>
-          <w:rFonts w:ascii="Century Gothic" w:hAnsi="Century Gothic"/>
-          <w:sz w:val="24"/>
-          <w:szCs w:val="24"/>
-        </w:rPr>
-        <w:t xml:space="preserve">. </w:t>
-      </w:r>
-    </w:p>
-    <w:p>
-      <w:pPr>
-        <w:rPr>
-          <w:rFonts w:ascii="Century Gothic" w:hAnsi="Century Gothic"/>
-          <w:sz w:val="24"/>
-          <w:szCs w:val="24"/>
-        </w:rPr>
-      </w:pPr>
-      <w:r>
-        <w:rPr>
-          <w:rFonts w:ascii="Century Gothic" w:hAnsi="Century Gothic"/>
-          <w:sz w:val="24"/>
-          <w:szCs w:val="24"/>
-        </w:rPr>
-        <w:t>Il client consiste di un personal computer o di un dispositivo mobile(</w:t>
-      </w:r>
-      <w:proofErr w:type="spellStart"/>
-      <w:r>
-        <w:rPr>
-          <w:rFonts w:ascii="Century Gothic" w:hAnsi="Century Gothic"/>
-          <w:sz w:val="24"/>
-          <w:szCs w:val="24"/>
-        </w:rPr>
-        <w:t>smartphone,tablet</w:t>
-      </w:r>
-      <w:proofErr w:type="spellEnd"/>
-      <w:r>
-        <w:rPr>
-          <w:rFonts w:ascii="Century Gothic" w:hAnsi="Century Gothic"/>
-          <w:sz w:val="24"/>
-          <w:szCs w:val="24"/>
-        </w:rPr>
-        <w:t xml:space="preserve">) che fornisce all’utente l’interfaccia grafica del sistema. Genera inoltre le richieste al server tramite il protocollo HTTP e visualizza le pagine HTML nel browser. </w:t>
-      </w:r>
-    </w:p>
-    <w:p>
-      <w:pPr>
-        <w:rPr>
-          <w:rFonts w:ascii="Century Gothic" w:hAnsi="Century Gothic"/>
-          <w:sz w:val="24"/>
-          <w:szCs w:val="24"/>
-        </w:rPr>
-      </w:pPr>
-      <w:r>
-        <w:rPr>
-          <w:rFonts w:ascii="Century Gothic" w:hAnsi="Century Gothic"/>
-          <w:sz w:val="24"/>
-          <w:szCs w:val="24"/>
-        </w:rPr>
-        <w:t xml:space="preserve">Il server consiste di un web server che riceve le richieste dal cliente e le processa. Per fare ciò il web server fa richieste tramite </w:t>
-      </w:r>
-      <w:proofErr w:type="spellStart"/>
-      <w:r>
-        <w:rPr>
-          <w:rFonts w:ascii="Century Gothic" w:hAnsi="Century Gothic"/>
-          <w:sz w:val="24"/>
-          <w:szCs w:val="24"/>
-        </w:rPr>
-        <w:t>jdbc</w:t>
-      </w:r>
-      <w:proofErr w:type="spellEnd"/>
-      <w:r>
-        <w:rPr>
-          <w:rFonts w:ascii="Century Gothic" w:hAnsi="Century Gothic"/>
-          <w:sz w:val="24"/>
-          <w:szCs w:val="24"/>
-        </w:rPr>
-        <w:t xml:space="preserve"> al livello di storage</w:t>
+        <w:t xml:space="preserve">sarà strutturato su una architettura a tre livelli usato tipicamente da numerose web application. La struttura a tre livelli include un presentation layer, un layer di logica di business e un data layer. </w:t>
+      </w:r>
+    </w:p>
+    <w:p>
+      <w:pPr>
+        <w:rPr>
+          <w:rFonts w:ascii="Century Gothic" w:hAnsi="Century Gothic"/>
+          <w:sz w:val="24"/>
+          <w:szCs w:val="24"/>
+        </w:rPr>
+      </w:pPr>
+      <w:r>
+        <w:rPr>
+          <w:rFonts w:ascii="Century Gothic" w:hAnsi="Century Gothic"/>
+          <w:sz w:val="24"/>
+          <w:szCs w:val="24"/>
+        </w:rPr>
+        <w:t xml:space="preserve">Il client consiste di un personal computer o di un dispositivo mobile(smartphone,tablet) che fornisce all’utente l’interfaccia grafica del sistema. Genera inoltre le richieste al server tramite il protocollo HTTP e visualizza le pagine HTML nel browser. </w:t>
+      </w:r>
+    </w:p>
+    <w:p>
+      <w:pPr>
+        <w:rPr>
+          <w:rFonts w:ascii="Century Gothic" w:hAnsi="Century Gothic"/>
+          <w:sz w:val="24"/>
+          <w:szCs w:val="24"/>
+        </w:rPr>
+      </w:pPr>
+      <w:r>
+        <w:rPr>
+          <w:rFonts w:ascii="Century Gothic" w:hAnsi="Century Gothic"/>
+          <w:sz w:val="24"/>
+          <w:szCs w:val="24"/>
+        </w:rPr>
+        <w:t>Il server consiste di un web server che riceve le richieste dal cliente e le processa. Per fare ciò il web server fa richieste tramite jdbc al livello di storage</w:t>
       </w:r>
       <w:r>
         <w:rPr>
@@ -7706,25 +7717,7 @@
           <w:sz w:val="24"/>
           <w:szCs w:val="24"/>
         </w:rPr>
-        <w:t xml:space="preserve">Il data </w:t>
-      </w:r>
-      <w:proofErr w:type="spellStart"/>
-      <w:r>
-        <w:rPr>
-          <w:rFonts w:ascii="Century Gothic" w:hAnsi="Century Gothic"/>
-          <w:sz w:val="24"/>
-          <w:szCs w:val="24"/>
-        </w:rPr>
-        <w:t>layer</w:t>
-      </w:r>
-      <w:proofErr w:type="spellEnd"/>
-      <w:r>
-        <w:rPr>
-          <w:rFonts w:ascii="Century Gothic" w:hAnsi="Century Gothic"/>
-          <w:sz w:val="24"/>
-          <w:szCs w:val="24"/>
-        </w:rPr>
-        <w:t xml:space="preserve"> consiste di un database SQL relazionale gestito tramite il DBMS MySQL che gestisce la persistenza dei dati degli utenti e degli ordini. </w:t>
+        <w:t xml:space="preserve">Il data layer consiste di un database SQL relazionale gestito tramite il DBMS MySQL che gestisce la persistenza dei dati degli utenti e degli ordini. </w:t>
       </w:r>
     </w:p>
     <w:p>
@@ -7774,8 +7767,7 @@
           <w:szCs w:val="28"/>
         </w:rPr>
       </w:pPr>
-      <w:bookmarkStart w:id="19" w:name="_Toc27574146"/>
-      <w:proofErr w:type="spellStart"/>
+      <w:bookmarkStart w:id="23" w:name="_Toc30427515"/>
       <w:r>
         <w:rPr>
           <w:rFonts w:ascii="Century Gothic" w:hAnsi="Century Gothic"/>
@@ -7783,28 +7775,9 @@
           <w:szCs w:val="28"/>
         </w:rPr>
         <w:lastRenderedPageBreak/>
-        <w:t>Boundary</w:t>
-      </w:r>
-      <w:proofErr w:type="spellEnd"/>
-      <w:r>
-        <w:rPr>
-          <w:rFonts w:ascii="Century Gothic" w:hAnsi="Century Gothic"/>
-          <w:sz w:val="32"/>
-          <w:szCs w:val="28"/>
-        </w:rPr>
-        <w:t xml:space="preserve"> </w:t>
-      </w:r>
-      <w:proofErr w:type="spellStart"/>
-      <w:r>
-        <w:rPr>
-          <w:rFonts w:ascii="Century Gothic" w:hAnsi="Century Gothic"/>
-          <w:sz w:val="32"/>
-          <w:szCs w:val="28"/>
-        </w:rPr>
-        <w:t>Conditions</w:t>
-      </w:r>
-      <w:bookmarkEnd w:id="19"/>
-      <w:proofErr w:type="spellEnd"/>
+        <w:t>Boundary Conditions</w:t>
+      </w:r>
+      <w:bookmarkEnd w:id="23"/>
     </w:p>
     <w:p/>
     <w:p>
@@ -7822,7 +7795,7 @@
           <w:szCs w:val="28"/>
         </w:rPr>
       </w:pPr>
-      <w:bookmarkStart w:id="20" w:name="_Toc27574147"/>
+      <w:bookmarkStart w:id="24" w:name="_Toc30427516"/>
       <w:r>
         <w:rPr>
           <w:rFonts w:ascii="Century Gothic" w:hAnsi="Century Gothic"/>
@@ -7831,7 +7804,7 @@
         </w:rPr>
         <w:t>First Start-up</w:t>
       </w:r>
-      <w:bookmarkEnd w:id="20"/>
+      <w:bookmarkEnd w:id="24"/>
     </w:p>
     <w:p>
       <w:pPr>
@@ -7877,7 +7850,7 @@
           <w:szCs w:val="28"/>
         </w:rPr>
       </w:pPr>
-      <w:bookmarkStart w:id="21" w:name="_Toc27574148"/>
+      <w:bookmarkStart w:id="25" w:name="_Toc30427517"/>
       <w:r>
         <w:rPr>
           <w:rFonts w:ascii="Century Gothic" w:hAnsi="Century Gothic"/>
@@ -7886,7 +7859,7 @@
         </w:rPr>
         <w:t>Start-up (a seguito di un fallimento)</w:t>
       </w:r>
-      <w:bookmarkEnd w:id="21"/>
+      <w:bookmarkEnd w:id="25"/>
     </w:p>
     <w:p>
       <w:pPr>
@@ -7912,25 +7885,7 @@
           <w:sz w:val="24"/>
           <w:szCs w:val="24"/>
         </w:rPr>
-        <w:t xml:space="preserve">el caso in cui si verifichi un'interruzione inaspettata dell'alimentazione, non sono previsti metodi che ripristinino lo stato del sistema a </w:t>
-      </w:r>
-      <w:proofErr w:type="gramStart"/>
-      <w:r>
-        <w:rPr>
-          <w:rFonts w:ascii="Century Gothic" w:hAnsi="Century Gothic"/>
-          <w:sz w:val="24"/>
-          <w:szCs w:val="24"/>
-        </w:rPr>
-        <w:t>un</w:t>
-      </w:r>
-      <w:proofErr w:type="gramEnd"/>
-      <w:r>
-        <w:rPr>
-          <w:rFonts w:ascii="Century Gothic" w:hAnsi="Century Gothic"/>
-          <w:sz w:val="24"/>
-          <w:szCs w:val="24"/>
-        </w:rPr>
-        <w:t xml:space="preserve"> stato antecedente allo spegnimento inaspettato.</w:t>
+        <w:t>el caso in cui si verifichi un'interruzione inaspettata dell'alimentazione, non sono previsti metodi che ripristinino lo stato del sistema a un stato antecedente allo spegnimento inaspettato.</w:t>
       </w:r>
     </w:p>
     <w:p>
@@ -7977,7 +7932,7 @@
           <w:szCs w:val="28"/>
         </w:rPr>
       </w:pPr>
-      <w:bookmarkStart w:id="22" w:name="_Toc27574149"/>
+      <w:bookmarkStart w:id="26" w:name="_Toc30427518"/>
       <w:r>
         <w:rPr>
           <w:rFonts w:ascii="Century Gothic" w:hAnsi="Century Gothic"/>
@@ -7986,7 +7941,7 @@
         </w:rPr>
         <w:t>Terminazione</w:t>
       </w:r>
-      <w:bookmarkEnd w:id="22"/>
+      <w:bookmarkEnd w:id="26"/>
     </w:p>
     <w:p>
       <w:pPr>
@@ -8010,36 +7965,32 @@
           <w:sz w:val="24"/>
           <w:szCs w:val="24"/>
         </w:rPr>
-        <w:t xml:space="preserve">Al momento della chiusura dell’applicativo basterà </w:t>
-      </w:r>
-      <w:proofErr w:type="spellStart"/>
-      <w:r>
-        <w:rPr>
-          <w:rFonts w:ascii="Century Gothic" w:hAnsi="Century Gothic"/>
-          <w:sz w:val="24"/>
-          <w:szCs w:val="24"/>
-        </w:rPr>
-        <w:t>effetuare</w:t>
-      </w:r>
-      <w:proofErr w:type="spellEnd"/>
-      <w:r>
-        <w:rPr>
-          <w:rFonts w:ascii="Century Gothic" w:hAnsi="Century Gothic"/>
-          <w:sz w:val="24"/>
-          <w:szCs w:val="24"/>
-        </w:rPr>
-        <w:t xml:space="preserve"> lo spegnimento del </w:t>
-      </w:r>
-      <w:proofErr w:type="spellStart"/>
-      <w:r>
-        <w:rPr>
-          <w:rFonts w:ascii="Century Gothic" w:hAnsi="Century Gothic"/>
-          <w:sz w:val="24"/>
-          <w:szCs w:val="24"/>
-        </w:rPr>
-        <w:t>dbms</w:t>
-      </w:r>
-      <w:proofErr w:type="spellEnd"/>
+        <w:t>Al momento della chiusura dell’applicativo basterà effet</w:t>
+      </w:r>
+      <w:r>
+        <w:rPr>
+          <w:rFonts w:ascii="Century Gothic" w:hAnsi="Century Gothic"/>
+          <w:sz w:val="24"/>
+          <w:szCs w:val="24"/>
+        </w:rPr>
+        <w:t>t</w:t>
+      </w:r>
+      <w:r>
+        <w:rPr>
+          <w:rFonts w:ascii="Century Gothic" w:hAnsi="Century Gothic"/>
+          <w:sz w:val="24"/>
+          <w:szCs w:val="24"/>
+        </w:rPr>
+        <w:t xml:space="preserve">uare lo spegnimento del </w:t>
+      </w:r>
+      <w:r>
+        <w:rPr>
+          <w:rFonts w:ascii="Century Gothic" w:hAnsi="Century Gothic"/>
+          <w:sz w:val="24"/>
+          <w:szCs w:val="24"/>
+        </w:rPr>
+        <w:t>DBMS</w:t>
+      </w:r>
       <w:r>
         <w:rPr>
           <w:rFonts w:ascii="Century Gothic" w:hAnsi="Century Gothic"/>
@@ -8066,7 +8017,7 @@
           <w:szCs w:val="36"/>
         </w:rPr>
       </w:pPr>
-      <w:bookmarkStart w:id="23" w:name="_Toc27574150"/>
+      <w:bookmarkStart w:id="27" w:name="_Toc30427519"/>
       <w:r>
         <w:rPr>
           <w:rFonts w:ascii="Century Gothic" w:hAnsi="Century Gothic"/>
@@ -8076,7 +8027,7 @@
         <w:lastRenderedPageBreak/>
         <w:t>Servizi dei sottosistemi</w:t>
       </w:r>
-      <w:bookmarkEnd w:id="23"/>
+      <w:bookmarkEnd w:id="27"/>
     </w:p>
     <w:p>
       <w:pPr>
@@ -8099,7 +8050,7 @@
           <w:szCs w:val="32"/>
         </w:rPr>
       </w:pPr>
-      <w:bookmarkStart w:id="24" w:name="_Toc27574151"/>
+      <w:bookmarkStart w:id="28" w:name="_Toc30427520"/>
       <w:r>
         <w:rPr>
           <w:rFonts w:ascii="Century Gothic" w:hAnsi="Century Gothic"/>
@@ -8116,7 +8067,7 @@
         </w:rPr>
         <w:t>Gestione Utente</w:t>
       </w:r>
-      <w:bookmarkEnd w:id="24"/>
+      <w:bookmarkEnd w:id="28"/>
     </w:p>
     <w:tbl>
       <w:tblPr>
@@ -8182,11 +8133,12 @@
             <w:tcW w:w="4960" w:type="dxa"/>
           </w:tcPr>
           <w:p>
-            <w:proofErr w:type="spellStart"/>
-            <w:r>
-              <w:t>RegistraCliente</w:t>
-            </w:r>
-            <w:proofErr w:type="spellEnd"/>
+            <w:r>
+              <w:t>r</w:t>
+            </w:r>
+            <w:r>
+              <w:t>egistraCliente</w:t>
+            </w:r>
             <w:r>
               <w:t>()</w:t>
             </w:r>
@@ -8212,13 +8164,11 @@
             <w:tcW w:w="4960" w:type="dxa"/>
           </w:tcPr>
           <w:p>
-            <w:proofErr w:type="spellStart"/>
-            <w:r>
-              <w:t>RegistraAzienda</w:t>
-            </w:r>
-            <w:proofErr w:type="spellEnd"/>
-            <w:r>
-              <w:t>()</w:t>
+            <w:r>
+              <w:t>r</w:t>
+            </w:r>
+            <w:r>
+              <w:t>egistraAzienda()</w:t>
             </w:r>
           </w:p>
         </w:tc>
@@ -8242,13 +8192,8 @@
             <w:tcW w:w="4960" w:type="dxa"/>
           </w:tcPr>
           <w:p>
-            <w:proofErr w:type="spellStart"/>
-            <w:r>
-              <w:t>RegistraFattorino</w:t>
-            </w:r>
-            <w:proofErr w:type="spellEnd"/>
-            <w:r>
-              <w:t>()</w:t>
+            <w:r>
+              <w:t>egistraFattorino()</w:t>
             </w:r>
           </w:p>
         </w:tc>
@@ -8273,7 +8218,10 @@
           </w:tcPr>
           <w:p>
             <w:r>
-              <w:t>Login()</w:t>
+              <w:t>l</w:t>
+            </w:r>
+            <w:r>
+              <w:t>ogin()</w:t>
             </w:r>
           </w:p>
         </w:tc>
@@ -8297,13 +8245,11 @@
             <w:tcW w:w="4960" w:type="dxa"/>
           </w:tcPr>
           <w:p>
-            <w:proofErr w:type="spellStart"/>
-            <w:r>
-              <w:t>Logout</w:t>
-            </w:r>
-            <w:proofErr w:type="spellEnd"/>
-            <w:r>
-              <w:t>()</w:t>
+            <w:r>
+              <w:t>l</w:t>
+            </w:r>
+            <w:r>
+              <w:t>ogout()</w:t>
             </w:r>
           </w:p>
         </w:tc>
@@ -8327,11 +8273,9 @@
             <w:tcW w:w="4960" w:type="dxa"/>
           </w:tcPr>
           <w:p>
-            <w:proofErr w:type="spellStart"/>
             <w:r>
               <w:t>aggiornaCliente</w:t>
             </w:r>
-            <w:proofErr w:type="spellEnd"/>
             <w:r>
               <w:t>()</w:t>
             </w:r>
@@ -8357,11 +8301,9 @@
             <w:tcW w:w="4960" w:type="dxa"/>
           </w:tcPr>
           <w:p>
-            <w:proofErr w:type="spellStart"/>
             <w:r>
               <w:t>aggiornaAzienda</w:t>
             </w:r>
-            <w:proofErr w:type="spellEnd"/>
             <w:r>
               <w:t>()</w:t>
             </w:r>
@@ -8387,11 +8329,9 @@
             <w:tcW w:w="4960" w:type="dxa"/>
           </w:tcPr>
           <w:p>
-            <w:proofErr w:type="spellStart"/>
             <w:r>
               <w:t>aggiornaFattorino</w:t>
             </w:r>
-            <w:proofErr w:type="spellEnd"/>
             <w:r>
               <w:t>()</w:t>
             </w:r>
@@ -8417,16 +8357,14 @@
             <w:tcW w:w="4960" w:type="dxa"/>
           </w:tcPr>
           <w:p>
-            <w:proofErr w:type="spellStart"/>
-            <w:r>
-              <w:t>Crea</w:t>
-            </w:r>
-            <w:r>
-              <w:t>SegnalazioneAzienda</w:t>
-            </w:r>
-            <w:proofErr w:type="spellEnd"/>
-            <w:r>
-              <w:t>()</w:t>
+            <w:r>
+              <w:t>c</w:t>
+            </w:r>
+            <w:r>
+              <w:t>rea</w:t>
+            </w:r>
+            <w:r>
+              <w:t>Segnalazione()</w:t>
             </w:r>
           </w:p>
         </w:tc>
@@ -8437,6 +8375,9 @@
           <w:p>
             <w:r>
               <w:t xml:space="preserve">Consente al cliente di creare una segnalazione </w:t>
+            </w:r>
+            <w:r>
+              <w:t>verso un azienda</w:t>
             </w:r>
           </w:p>
         </w:tc>
@@ -8450,13 +8391,11 @@
             <w:tcW w:w="4960" w:type="dxa"/>
           </w:tcPr>
           <w:p>
-            <w:proofErr w:type="spellStart"/>
-            <w:r>
-              <w:t>GestisciSegnalazioneAzienda</w:t>
-            </w:r>
-            <w:proofErr w:type="spellEnd"/>
-            <w:r>
-              <w:t>()</w:t>
+            <w:r>
+              <w:t>g</w:t>
+            </w:r>
+            <w:r>
+              <w:t>estisciSegnalazione()</w:t>
             </w:r>
           </w:p>
         </w:tc>
@@ -8480,13 +8419,11 @@
             <w:tcW w:w="4960" w:type="dxa"/>
           </w:tcPr>
           <w:p>
-            <w:proofErr w:type="spellStart"/>
-            <w:r>
-              <w:t>VisualizzaProfilo</w:t>
-            </w:r>
-            <w:proofErr w:type="spellEnd"/>
-            <w:r>
-              <w:t>()</w:t>
+            <w:r>
+              <w:t>v</w:t>
+            </w:r>
+            <w:r>
+              <w:t>isualizzaProfilo()</w:t>
             </w:r>
           </w:p>
         </w:tc>
@@ -8510,13 +8447,11 @@
             <w:tcW w:w="4960" w:type="dxa"/>
           </w:tcPr>
           <w:p>
-            <w:proofErr w:type="spellStart"/>
-            <w:r>
-              <w:t>InserisciProdotto</w:t>
-            </w:r>
-            <w:proofErr w:type="spellEnd"/>
-            <w:r>
-              <w:t>()</w:t>
+            <w:r>
+              <w:t>i</w:t>
+            </w:r>
+            <w:r>
+              <w:t>nserisciProdotto()</w:t>
             </w:r>
           </w:p>
         </w:tc>
@@ -8540,13 +8475,11 @@
             <w:tcW w:w="4960" w:type="dxa"/>
           </w:tcPr>
           <w:p>
-            <w:proofErr w:type="spellStart"/>
-            <w:r>
-              <w:t>ModificaProdotto</w:t>
-            </w:r>
-            <w:proofErr w:type="spellEnd"/>
-            <w:r>
-              <w:t>()</w:t>
+            <w:r>
+              <w:t>m</w:t>
+            </w:r>
+            <w:r>
+              <w:t>odificaProdotto()</w:t>
             </w:r>
           </w:p>
         </w:tc>
@@ -8570,13 +8503,11 @@
             <w:tcW w:w="4960" w:type="dxa"/>
           </w:tcPr>
           <w:p>
-            <w:proofErr w:type="spellStart"/>
-            <w:r>
-              <w:t>RimuoviProdotto</w:t>
-            </w:r>
-            <w:proofErr w:type="spellEnd"/>
-            <w:r>
-              <w:t>()</w:t>
+            <w:r>
+              <w:t>ri</w:t>
+            </w:r>
+            <w:r>
+              <w:t>muoviProdotto()</w:t>
             </w:r>
           </w:p>
         </w:tc>
@@ -8600,13 +8531,11 @@
             <w:tcW w:w="4960" w:type="dxa"/>
           </w:tcPr>
           <w:p>
-            <w:proofErr w:type="spellStart"/>
-            <w:r>
-              <w:t>VisualizzaMenu</w:t>
-            </w:r>
-            <w:proofErr w:type="spellEnd"/>
-            <w:r>
-              <w:t>()</w:t>
+            <w:r>
+              <w:t>v</w:t>
+            </w:r>
+            <w:r>
+              <w:t>isualizzaMenu()</w:t>
             </w:r>
           </w:p>
         </w:tc>
@@ -8630,13 +8559,11 @@
             <w:tcW w:w="4960" w:type="dxa"/>
           </w:tcPr>
           <w:p>
-            <w:proofErr w:type="spellStart"/>
-            <w:r>
-              <w:t>RicercaAziende</w:t>
-            </w:r>
-            <w:proofErr w:type="spellEnd"/>
-            <w:r>
-              <w:t>()</w:t>
+            <w:r>
+              <w:t>r</w:t>
+            </w:r>
+            <w:r>
+              <w:t>icercaAziende()</w:t>
             </w:r>
           </w:p>
         </w:tc>
@@ -8660,13 +8587,11 @@
             <w:tcW w:w="4960" w:type="dxa"/>
           </w:tcPr>
           <w:p>
-            <w:proofErr w:type="spellStart"/>
-            <w:r>
-              <w:t>VisualizzaListino</w:t>
-            </w:r>
-            <w:proofErr w:type="spellEnd"/>
-            <w:r>
-              <w:t>()</w:t>
+            <w:r>
+              <w:t>v</w:t>
+            </w:r>
+            <w:r>
+              <w:t>isualizzaListino()</w:t>
             </w:r>
           </w:p>
         </w:tc>
@@ -8690,13 +8615,11 @@
             <w:tcW w:w="4960" w:type="dxa"/>
           </w:tcPr>
           <w:p>
-            <w:proofErr w:type="spellStart"/>
-            <w:r>
-              <w:t>VisualizzaDettagliProdotto</w:t>
-            </w:r>
-            <w:proofErr w:type="spellEnd"/>
-            <w:r>
-              <w:t>()</w:t>
+            <w:r>
+              <w:t>v</w:t>
+            </w:r>
+            <w:r>
+              <w:t>isualizzaDettagliProdotto()</w:t>
             </w:r>
           </w:p>
         </w:tc>
@@ -8730,7 +8653,7 @@
           <w:szCs w:val="32"/>
         </w:rPr>
       </w:pPr>
-      <w:bookmarkStart w:id="25" w:name="_Toc27574152"/>
+      <w:bookmarkStart w:id="29" w:name="_Toc30427521"/>
       <w:r>
         <w:rPr>
           <w:rFonts w:ascii="Century Gothic" w:hAnsi="Century Gothic"/>
@@ -8756,7 +8679,7 @@
         </w:rPr>
         <w:t xml:space="preserve"> Ordine</w:t>
       </w:r>
-      <w:bookmarkEnd w:id="25"/>
+      <w:bookmarkEnd w:id="29"/>
     </w:p>
     <w:tbl>
       <w:tblPr>
@@ -8822,11 +8745,12 @@
             <w:tcW w:w="4960" w:type="dxa"/>
           </w:tcPr>
           <w:p>
-            <w:proofErr w:type="spellStart"/>
-            <w:r>
-              <w:t>AggiungiAlCarrello</w:t>
-            </w:r>
-            <w:proofErr w:type="spellEnd"/>
+            <w:r>
+              <w:t>a</w:t>
+            </w:r>
+            <w:r>
+              <w:t>ggiungiAlCarrello</w:t>
+            </w:r>
             <w:r>
               <w:t>()</w:t>
             </w:r>
@@ -8852,11 +8776,12 @@
             <w:tcW w:w="4960" w:type="dxa"/>
           </w:tcPr>
           <w:p>
-            <w:proofErr w:type="spellStart"/>
-            <w:r>
-              <w:t>ModificaQuantitàCarrello</w:t>
-            </w:r>
-            <w:proofErr w:type="spellEnd"/>
+            <w:r>
+              <w:t>m</w:t>
+            </w:r>
+            <w:r>
+              <w:t>odificaQuantitàCarrello</w:t>
+            </w:r>
             <w:r>
               <w:t>()</w:t>
             </w:r>
@@ -8882,13 +8807,11 @@
             <w:tcW w:w="4960" w:type="dxa"/>
           </w:tcPr>
           <w:p>
-            <w:proofErr w:type="spellStart"/>
-            <w:r>
-              <w:t>RimuoviDalCarrello</w:t>
-            </w:r>
-            <w:proofErr w:type="spellEnd"/>
-            <w:r>
-              <w:t>()</w:t>
+            <w:r>
+              <w:t>ri</w:t>
+            </w:r>
+            <w:r>
+              <w:t>muoviDalCarrello()</w:t>
             </w:r>
           </w:p>
         </w:tc>
@@ -8912,11 +8835,12 @@
             <w:tcW w:w="4960" w:type="dxa"/>
           </w:tcPr>
           <w:p>
-            <w:proofErr w:type="spellStart"/>
-            <w:r>
-              <w:t>VisualizzaCarrello</w:t>
-            </w:r>
-            <w:proofErr w:type="spellEnd"/>
+            <w:r>
+              <w:t>v</w:t>
+            </w:r>
+            <w:r>
+              <w:t>isualizzaCarrello</w:t>
+            </w:r>
             <w:r>
               <w:t>()</w:t>
             </w:r>
@@ -8943,7 +8867,10 @@
           </w:tcPr>
           <w:p>
             <w:r>
-              <w:t>Ordina()</w:t>
+              <w:t>o</w:t>
+            </w:r>
+            <w:r>
+              <w:t>rdina()</w:t>
             </w:r>
           </w:p>
         </w:tc>
@@ -8967,13 +8894,11 @@
             <w:tcW w:w="4960" w:type="dxa"/>
           </w:tcPr>
           <w:p>
-            <w:proofErr w:type="spellStart"/>
-            <w:r>
-              <w:t>VisualizzaOrdini</w:t>
-            </w:r>
-            <w:proofErr w:type="spellEnd"/>
-            <w:r>
-              <w:t>()</w:t>
+            <w:r>
+              <w:t>v</w:t>
+            </w:r>
+            <w:r>
+              <w:t>isualizzaOrdini()</w:t>
             </w:r>
           </w:p>
         </w:tc>
@@ -8997,13 +8922,11 @@
             <w:tcW w:w="4960" w:type="dxa"/>
           </w:tcPr>
           <w:p>
-            <w:proofErr w:type="spellStart"/>
-            <w:r>
-              <w:t>VisualizzaDettagliOrdine</w:t>
-            </w:r>
-            <w:proofErr w:type="spellEnd"/>
-            <w:r>
-              <w:t>()</w:t>
+            <w:r>
+              <w:t>v</w:t>
+            </w:r>
+            <w:r>
+              <w:t>isualizzaDettagliOrdine()</w:t>
             </w:r>
           </w:p>
         </w:tc>
@@ -9030,13 +8953,11 @@
             <w:tcW w:w="4960" w:type="dxa"/>
           </w:tcPr>
           <w:p>
-            <w:proofErr w:type="spellStart"/>
-            <w:r>
-              <w:t>VisualizzaConsegne</w:t>
-            </w:r>
-            <w:proofErr w:type="spellEnd"/>
-            <w:r>
-              <w:t>()</w:t>
+            <w:r>
+              <w:t>v</w:t>
+            </w:r>
+            <w:r>
+              <w:t>isualizzaConsegne()</w:t>
             </w:r>
           </w:p>
         </w:tc>
@@ -9060,13 +8981,11 @@
             <w:tcW w:w="4960" w:type="dxa"/>
           </w:tcPr>
           <w:p>
-            <w:proofErr w:type="spellStart"/>
-            <w:r>
-              <w:t>ConfermaRitiro</w:t>
-            </w:r>
-            <w:proofErr w:type="spellEnd"/>
-            <w:r>
-              <w:t>()</w:t>
+            <w:r>
+              <w:t>c</w:t>
+            </w:r>
+            <w:r>
+              <w:t>onfermaRitiro()</w:t>
             </w:r>
           </w:p>
         </w:tc>
@@ -9090,13 +9009,11 @@
             <w:tcW w:w="4960" w:type="dxa"/>
           </w:tcPr>
           <w:p>
-            <w:proofErr w:type="spellStart"/>
-            <w:r>
-              <w:t>ConfermaConsegna</w:t>
-            </w:r>
-            <w:proofErr w:type="spellEnd"/>
-            <w:r>
-              <w:t>()</w:t>
+            <w:r>
+              <w:t>c</w:t>
+            </w:r>
+            <w:r>
+              <w:t>onfermaConsegna()</w:t>
             </w:r>
           </w:p>
         </w:tc>
@@ -9141,7 +9058,7 @@
           <w:szCs w:val="32"/>
         </w:rPr>
       </w:pPr>
-      <w:bookmarkStart w:id="26" w:name="_Toc27574153"/>
+      <w:bookmarkStart w:id="30" w:name="_Toc30427522"/>
       <w:r>
         <w:rPr>
           <w:rFonts w:ascii="Century Gothic" w:hAnsi="Century Gothic"/>
@@ -9167,7 +9084,7 @@
         </w:rPr>
         <w:t>Gestore Mail</w:t>
       </w:r>
-      <w:bookmarkEnd w:id="26"/>
+      <w:bookmarkEnd w:id="30"/>
     </w:p>
     <w:tbl>
       <w:tblPr>
@@ -9233,13 +9150,8 @@
             <w:tcW w:w="4960" w:type="dxa"/>
           </w:tcPr>
           <w:p>
-            <w:proofErr w:type="spellStart"/>
-            <w:r>
-              <w:t>inviaMailModeratore</w:t>
-            </w:r>
-            <w:proofErr w:type="spellEnd"/>
-            <w:r>
-              <w:t>()</w:t>
+            <w:r>
+              <w:t>inviaMailModeratore()</w:t>
             </w:r>
           </w:p>
         </w:tc>
@@ -9263,13 +9175,8 @@
             <w:tcW w:w="4960" w:type="dxa"/>
           </w:tcPr>
           <w:p>
-            <w:proofErr w:type="spellStart"/>
-            <w:r>
-              <w:t>inviaMailOrdine</w:t>
-            </w:r>
-            <w:proofErr w:type="spellEnd"/>
-            <w:r>
-              <w:t>()</w:t>
+            <w:r>
+              <w:t>inviaMailOrdine()</w:t>
             </w:r>
           </w:p>
         </w:tc>
@@ -9293,13 +9200,8 @@
             <w:tcW w:w="4960" w:type="dxa"/>
           </w:tcPr>
           <w:p>
-            <w:proofErr w:type="spellStart"/>
-            <w:r>
-              <w:t>inviaConfermaBan</w:t>
-            </w:r>
-            <w:proofErr w:type="spellEnd"/>
-            <w:r>
-              <w:t>()</w:t>
+            <w:r>
+              <w:t>inviaConfermaBan()</w:t>
             </w:r>
           </w:p>
         </w:tc>
@@ -9309,15 +9211,7 @@
           </w:tcPr>
           <w:p>
             <w:r>
-              <w:t xml:space="preserve">Consente di inviare una mail di avvenuto </w:t>
-            </w:r>
-            <w:proofErr w:type="spellStart"/>
-            <w:r>
-              <w:t>ban</w:t>
-            </w:r>
-            <w:proofErr w:type="spellEnd"/>
-            <w:r>
-              <w:t xml:space="preserve"> dell’Azienda</w:t>
+              <w:t>Consente di inviare una mail di avvenuto ban dell’Azienda</w:t>
             </w:r>
           </w:p>
         </w:tc>
@@ -9331,8 +9225,6 @@
           <w:u w:val="single"/>
         </w:rPr>
       </w:pPr>
-      <w:bookmarkStart w:id="27" w:name="_GoBack"/>
-      <w:bookmarkEnd w:id="27"/>
     </w:p>
     <w:sectPr>
       <w:pgSz w:w="11906" w:h="16838"/>
@@ -11842,7 +11734,7 @@
 </file>
 
 <file path=customXml/itemProps1.xml><?xml version="1.0" encoding="utf-8"?>
-<ds:datastoreItem xmlns:ds="http://schemas.openxmlformats.org/officeDocument/2006/customXml" ds:itemID="{B2593905-52E2-48CC-A952-5307EA9BDCEF}">
+<ds:datastoreItem xmlns:ds="http://schemas.openxmlformats.org/officeDocument/2006/customXml" ds:itemID="{A9F8034F-BEA3-4F9C-83CB-73CC52885EAF}">
   <ds:schemaRefs>
     <ds:schemaRef ds:uri="http://schemas.openxmlformats.org/officeDocument/2006/bibliography"/>
   </ds:schemaRefs>

</xml_diff>

<commit_message>
Modificato il component diagram
Co-Authored-By: Vincenzo De Martino <kenz097@users.noreply.github.com>
</commit_message>
<xml_diff>
--- a/Documents/Eat & Reoder SDD.docx
+++ b/Documents/Eat & Reoder SDD.docx
@@ -181,6 +181,7 @@
           <w:lang w:val="en-US"/>
         </w:rPr>
       </w:pPr>
+      <w:proofErr w:type="spellStart"/>
       <w:r>
         <w:rPr>
           <w:b/>
@@ -189,7 +190,18 @@
           <w:szCs w:val="28"/>
           <w:lang w:val="en-US"/>
         </w:rPr>
-        <w:t>Docente:</w:t>
+        <w:t>Docente</w:t>
+      </w:r>
+      <w:proofErr w:type="spellEnd"/>
+      <w:r>
+        <w:rPr>
+          <w:b/>
+          <w:bCs/>
+          <w:sz w:val="28"/>
+          <w:szCs w:val="28"/>
+          <w:lang w:val="en-US"/>
+        </w:rPr>
+        <w:t>:</w:t>
       </w:r>
     </w:p>
     <w:p>
@@ -3279,6 +3291,7 @@
           <w:szCs w:val="24"/>
         </w:rPr>
       </w:pPr>
+      <w:proofErr w:type="spellStart"/>
       <w:r>
         <w:rPr>
           <w:rFonts w:ascii="Century Gothic" w:hAnsi="Century Gothic"/>
@@ -3287,6 +3300,7 @@
         </w:rPr>
         <w:t>Logout</w:t>
       </w:r>
+      <w:proofErr w:type="spellEnd"/>
     </w:p>
     <w:p>
       <w:pPr>
@@ -4194,7 +4208,25 @@
           <w:sz w:val="24"/>
           <w:szCs w:val="24"/>
         </w:rPr>
-        <w:t>La Web App Eat&amp;Reorder punterà all’essere il più lineare ed intuitiva possibile, in modo da offrire un’interfaccia grafica lineare ed intuitiva. Il sistema sottolinea, quindi, tramite la sua semplice interfaccia grafica, tutte le funzioni disponibili all’utente, il quale difficilmente troverà difficoltà nell’utilizzo di esse, evitando problemi ed inserimenti di dati errati.</w:t>
+        <w:t xml:space="preserve">La Web App </w:t>
+      </w:r>
+      <w:proofErr w:type="spellStart"/>
+      <w:r>
+        <w:rPr>
+          <w:rFonts w:ascii="Century Gothic" w:hAnsi="Century Gothic"/>
+          <w:sz w:val="24"/>
+          <w:szCs w:val="24"/>
+        </w:rPr>
+        <w:t>Eat&amp;Reorder</w:t>
+      </w:r>
+      <w:proofErr w:type="spellEnd"/>
+      <w:r>
+        <w:rPr>
+          <w:rFonts w:ascii="Century Gothic" w:hAnsi="Century Gothic"/>
+          <w:sz w:val="24"/>
+          <w:szCs w:val="24"/>
+        </w:rPr>
+        <w:t xml:space="preserve"> punterà all’essere il più lineare ed intuitiva possibile, in modo da offrire un’interfaccia grafica lineare ed intuitiva. Il sistema sottolinea, quindi, tramite la sua semplice interfaccia grafica, tutte le funzioni disponibili all’utente, il quale difficilmente troverà difficoltà nell’utilizzo di esse, evitando problemi ed inserimenti di dati errati.</w:t>
       </w:r>
     </w:p>
     <w:p>
@@ -5060,6 +5092,7 @@
         </w:rPr>
       </w:pPr>
       <w:bookmarkStart w:id="9" w:name="_Toc30427503"/>
+      <w:proofErr w:type="spellStart"/>
       <w:r>
         <w:rPr>
           <w:rFonts w:ascii="Century Gothic" w:hAnsi="Century Gothic"/>
@@ -5070,6 +5103,7 @@
         <w:t>Riferimenti</w:t>
       </w:r>
       <w:bookmarkEnd w:id="9"/>
+      <w:proofErr w:type="spellEnd"/>
     </w:p>
     <w:p>
       <w:pPr>
@@ -5080,12 +5114,21 @@
           <w:lang w:val="en-US"/>
         </w:rPr>
       </w:pPr>
+      <w:proofErr w:type="spellStart"/>
       <w:r>
         <w:rPr>
           <w:rFonts w:ascii="Century Gothic" w:hAnsi="Century Gothic"/>
           <w:lang w:val="en-US"/>
         </w:rPr>
-        <w:t>Eat&amp;Reorder RAD</w:t>
+        <w:t>Eat&amp;Reorder</w:t>
+      </w:r>
+      <w:proofErr w:type="spellEnd"/>
+      <w:r>
+        <w:rPr>
+          <w:rFonts w:ascii="Century Gothic" w:hAnsi="Century Gothic"/>
+          <w:lang w:val="en-US"/>
+        </w:rPr>
+        <w:t xml:space="preserve"> RAD</w:t>
       </w:r>
     </w:p>
     <w:p>
@@ -5444,8 +5487,18 @@
           <w:sz w:val="24"/>
           <w:szCs w:val="24"/>
         </w:rPr>
-        <w:t>le pagine di presentazione del sistema, quindi delle view</w:t>
-      </w:r>
+        <w:t xml:space="preserve">le pagine di presentazione del sistema, quindi delle </w:t>
+      </w:r>
+      <w:proofErr w:type="spellStart"/>
+      <w:r>
+        <w:rPr>
+          <w:rFonts w:ascii="Century Gothic" w:hAnsi="Century Gothic"/>
+          <w:sz w:val="24"/>
+          <w:szCs w:val="24"/>
+        </w:rPr>
+        <w:t>view</w:t>
+      </w:r>
+      <w:proofErr w:type="spellEnd"/>
       <w:r>
         <w:rPr>
           <w:rFonts w:ascii="Century Gothic" w:hAnsi="Century Gothic"/>
@@ -5468,7 +5521,25 @@
           <w:sz w:val="24"/>
           <w:szCs w:val="24"/>
         </w:rPr>
-        <w:t xml:space="preserve"> Per il server sarà utilizzato il WebServer Apache Tomcat 9, per la gestione dei dati sarà utilizzato il DBMS MySQL.</w:t>
+        <w:t xml:space="preserve"> Per il server sarà utilizzato il </w:t>
+      </w:r>
+      <w:proofErr w:type="spellStart"/>
+      <w:r>
+        <w:rPr>
+          <w:rFonts w:ascii="Century Gothic" w:hAnsi="Century Gothic"/>
+          <w:sz w:val="24"/>
+          <w:szCs w:val="24"/>
+        </w:rPr>
+        <w:t>WebServer</w:t>
+      </w:r>
+      <w:proofErr w:type="spellEnd"/>
+      <w:r>
+        <w:rPr>
+          <w:rFonts w:ascii="Century Gothic" w:hAnsi="Century Gothic"/>
+          <w:sz w:val="24"/>
+          <w:szCs w:val="24"/>
+        </w:rPr>
+        <w:t xml:space="preserve"> Apache Tomcat 9, per la gestione dei dati sarà utilizzato il DBMS MySQL.</w:t>
       </w:r>
     </w:p>
     <w:p>
@@ -5698,6 +5769,7 @@
         </w:rPr>
         <w:t xml:space="preserve">Il sistema è diviso in due sottosistemi: </w:t>
       </w:r>
+      <w:proofErr w:type="spellStart"/>
       <w:r>
         <w:rPr>
           <w:rFonts w:ascii="Century Gothic" w:hAnsi="Century Gothic"/>
@@ -5708,6 +5780,7 @@
         </w:rPr>
         <w:t>GestioneUtente</w:t>
       </w:r>
+      <w:proofErr w:type="spellEnd"/>
       <w:r>
         <w:rPr>
           <w:rFonts w:ascii="Century Gothic" w:hAnsi="Century Gothic"/>
@@ -5716,6 +5789,7 @@
         </w:rPr>
         <w:t xml:space="preserve"> e </w:t>
       </w:r>
+      <w:proofErr w:type="spellStart"/>
       <w:r>
         <w:rPr>
           <w:rFonts w:ascii="Century Gothic" w:hAnsi="Century Gothic"/>
@@ -5736,6 +5810,7 @@
         </w:rPr>
         <w:t>rdini</w:t>
       </w:r>
+      <w:proofErr w:type="spellEnd"/>
       <w:r>
         <w:rPr>
           <w:rFonts w:ascii="Century Gothic" w:hAnsi="Century Gothic"/>
@@ -5762,6 +5837,7 @@
         </w:rPr>
         <w:t xml:space="preserve">Il sistema prevede inoltre un ulteriore sottosistema </w:t>
       </w:r>
+      <w:proofErr w:type="spellStart"/>
       <w:r>
         <w:rPr>
           <w:rFonts w:ascii="Century Gothic" w:hAnsi="Century Gothic"/>
@@ -5772,6 +5848,7 @@
         </w:rPr>
         <w:t>GestioneMail</w:t>
       </w:r>
+      <w:proofErr w:type="spellEnd"/>
       <w:r>
         <w:rPr>
           <w:rFonts w:ascii="Century Gothic" w:hAnsi="Century Gothic"/>
@@ -5795,15 +5872,16 @@
       <w:pPr>
         <w:jc w:val="center"/>
       </w:pPr>
+      <w:bookmarkStart w:id="14" w:name="_GoBack"/>
       <w:r>
         <w:rPr>
           <w:noProof/>
         </w:rPr>
         <w:lastRenderedPageBreak/>
         <w:drawing>
-          <wp:inline distT="0" distB="0" distL="0" distR="0" wp14:anchorId="53E2F0CE" wp14:editId="78A85B03">
-            <wp:extent cx="6054963" cy="4984750"/>
-            <wp:effectExtent l="0" t="0" r="3175" b="6350"/>
+          <wp:inline distT="0" distB="0" distL="0" distR="0" wp14:anchorId="53E2F0CE" wp14:editId="61F4DC60">
+            <wp:extent cx="6069490" cy="4793643"/>
+            <wp:effectExtent l="0" t="0" r="7620" b="6985"/>
             <wp:docPr id="2" name="Immagine 2"/>
             <wp:cNvGraphicFramePr>
               <a:graphicFrameLocks xmlns:a="http://schemas.openxmlformats.org/drawingml/2006/main" noChangeAspect="1"/>
@@ -5835,7 +5913,7 @@
                   <pic:spPr bwMode="auto">
                     <a:xfrm>
                       <a:off x="0" y="0"/>
-                      <a:ext cx="6069490" cy="4996709"/>
+                      <a:ext cx="6069490" cy="4793643"/>
                     </a:xfrm>
                     <a:prstGeom prst="rect">
                       <a:avLst/>
@@ -5847,6 +5925,7 @@
           </wp:inline>
         </w:drawing>
       </w:r>
+      <w:bookmarkEnd w:id="14"/>
     </w:p>
     <w:p>
       <w:pPr>
@@ -5981,7 +6060,7 @@
           <w:szCs w:val="28"/>
         </w:rPr>
       </w:pPr>
-      <w:bookmarkStart w:id="14" w:name="_Toc30427508"/>
+      <w:bookmarkStart w:id="15" w:name="_Toc30427508"/>
       <w:r>
         <w:rPr>
           <w:rFonts w:ascii="Century Gothic" w:hAnsi="Century Gothic"/>
@@ -5990,7 +6069,7 @@
         </w:rPr>
         <w:t>Gestione dei dati persistenti</w:t>
       </w:r>
-      <w:bookmarkEnd w:id="14"/>
+      <w:bookmarkEnd w:id="15"/>
     </w:p>
     <w:p>
       <w:pPr>
@@ -6034,33 +6113,74 @@
           <w:sz w:val="24"/>
           <w:szCs w:val="24"/>
         </w:rPr>
-        <w:t>DBD: Database Document.</w:t>
-      </w:r>
-    </w:p>
-    <w:p>
-      <w:pPr>
-        <w:rPr>
-          <w:rFonts w:ascii="Century Gothic" w:hAnsi="Century Gothic"/>
-          <w:sz w:val="24"/>
-          <w:szCs w:val="24"/>
-        </w:rPr>
-      </w:pPr>
-      <w:r>
-        <w:rPr>
-          <w:rFonts w:ascii="Century Gothic" w:hAnsi="Century Gothic"/>
-          <w:sz w:val="24"/>
-          <w:szCs w:val="24"/>
-        </w:rPr>
-        <w:t>In tale documento viene specificato il diagramma E</w:t>
-      </w:r>
-      <w:r>
-        <w:rPr>
-          <w:rFonts w:ascii="Century Gothic" w:hAnsi="Century Gothic"/>
-          <w:sz w:val="24"/>
-          <w:szCs w:val="24"/>
-        </w:rPr>
-        <w:t xml:space="preserve">ntity </w:t>
-      </w:r>
+        <w:t xml:space="preserve">DBD: Database </w:t>
+      </w:r>
+      <w:proofErr w:type="spellStart"/>
+      <w:r>
+        <w:rPr>
+          <w:rFonts w:ascii="Century Gothic" w:hAnsi="Century Gothic"/>
+          <w:b/>
+          <w:bCs/>
+          <w:sz w:val="24"/>
+          <w:szCs w:val="24"/>
+        </w:rPr>
+        <w:t>Document</w:t>
+      </w:r>
+      <w:proofErr w:type="spellEnd"/>
+      <w:r>
+        <w:rPr>
+          <w:rFonts w:ascii="Century Gothic" w:hAnsi="Century Gothic"/>
+          <w:b/>
+          <w:bCs/>
+          <w:sz w:val="24"/>
+          <w:szCs w:val="24"/>
+        </w:rPr>
+        <w:t>.</w:t>
+      </w:r>
+    </w:p>
+    <w:p>
+      <w:pPr>
+        <w:rPr>
+          <w:rFonts w:ascii="Century Gothic" w:hAnsi="Century Gothic"/>
+          <w:sz w:val="24"/>
+          <w:szCs w:val="24"/>
+        </w:rPr>
+      </w:pPr>
+      <w:r>
+        <w:rPr>
+          <w:rFonts w:ascii="Century Gothic" w:hAnsi="Century Gothic"/>
+          <w:sz w:val="24"/>
+          <w:szCs w:val="24"/>
+        </w:rPr>
+        <w:t xml:space="preserve">In tale documento viene specificato il diagramma </w:t>
+      </w:r>
+      <w:proofErr w:type="spellStart"/>
+      <w:r>
+        <w:rPr>
+          <w:rFonts w:ascii="Century Gothic" w:hAnsi="Century Gothic"/>
+          <w:sz w:val="24"/>
+          <w:szCs w:val="24"/>
+        </w:rPr>
+        <w:t>E</w:t>
+      </w:r>
+      <w:r>
+        <w:rPr>
+          <w:rFonts w:ascii="Century Gothic" w:hAnsi="Century Gothic"/>
+          <w:sz w:val="24"/>
+          <w:szCs w:val="24"/>
+        </w:rPr>
+        <w:t>ntity</w:t>
+      </w:r>
+      <w:proofErr w:type="spellEnd"/>
+      <w:r>
+        <w:rPr>
+          <w:rFonts w:ascii="Century Gothic" w:hAnsi="Century Gothic"/>
+          <w:sz w:val="24"/>
+          <w:szCs w:val="24"/>
+        </w:rPr>
+        <w:t xml:space="preserve"> </w:t>
+      </w:r>
+      <w:proofErr w:type="spellStart"/>
       <w:r>
         <w:rPr>
           <w:rFonts w:ascii="Century Gothic" w:hAnsi="Century Gothic"/>
@@ -6077,6 +6197,7 @@
         </w:rPr>
         <w:t>elationship</w:t>
       </w:r>
+      <w:proofErr w:type="spellEnd"/>
       <w:r>
         <w:rPr>
           <w:rFonts w:ascii="Century Gothic" w:hAnsi="Century Gothic"/>
@@ -6143,7 +6264,7 @@
           <w:szCs w:val="28"/>
         </w:rPr>
       </w:pPr>
-      <w:bookmarkStart w:id="15" w:name="_Toc30427509"/>
+      <w:bookmarkStart w:id="16" w:name="_Toc30427509"/>
       <w:r>
         <w:rPr>
           <w:rFonts w:ascii="Century Gothic" w:hAnsi="Century Gothic"/>
@@ -6153,7 +6274,7 @@
         <w:lastRenderedPageBreak/>
         <w:t>Matrici di accesso</w:t>
       </w:r>
-      <w:bookmarkEnd w:id="15"/>
+      <w:bookmarkEnd w:id="16"/>
     </w:p>
     <w:p>
       <w:pPr>
@@ -6170,7 +6291,25 @@
           <w:sz w:val="24"/>
           <w:szCs w:val="24"/>
         </w:rPr>
-        <w:t>Essendo Eat&amp;Reorder un sistema con differenti tipi di utenza, essi possono accedere a diverse funzionalità a seconda del tipo di utenza che si assume in quel momento.</w:t>
+        <w:t xml:space="preserve">Essendo </w:t>
+      </w:r>
+      <w:proofErr w:type="spellStart"/>
+      <w:r>
+        <w:rPr>
+          <w:rFonts w:ascii="Century Gothic" w:hAnsi="Century Gothic"/>
+          <w:sz w:val="24"/>
+          <w:szCs w:val="24"/>
+        </w:rPr>
+        <w:t>Eat&amp;Reorder</w:t>
+      </w:r>
+      <w:proofErr w:type="spellEnd"/>
+      <w:r>
+        <w:rPr>
+          <w:rFonts w:ascii="Century Gothic" w:hAnsi="Century Gothic"/>
+          <w:sz w:val="24"/>
+          <w:szCs w:val="24"/>
+        </w:rPr>
+        <w:t xml:space="preserve"> un sistema con differenti tipi di utenza, essi possono accedere a diverse funzionalità a seconda del tipo di utenza che si assume in quel momento.</w:t>
       </w:r>
     </w:p>
     <w:p>
@@ -6302,7 +6441,7 @@
           <w:szCs w:val="28"/>
         </w:rPr>
       </w:pPr>
-      <w:bookmarkStart w:id="16" w:name="_Toc30427510"/>
+      <w:bookmarkStart w:id="17" w:name="_Toc30427510"/>
       <w:r>
         <w:rPr>
           <w:rFonts w:ascii="Century Gothic" w:hAnsi="Century Gothic"/>
@@ -6311,7 +6450,7 @@
         </w:rPr>
         <w:t>Matrice degli accessi – Gestione Utente</w:t>
       </w:r>
-      <w:bookmarkEnd w:id="16"/>
+      <w:bookmarkEnd w:id="17"/>
     </w:p>
     <w:p/>
     <w:tbl>
@@ -6339,7 +6478,7 @@
             <w:tcW w:w="1838" w:type="dxa"/>
           </w:tcPr>
           <w:p>
-            <w:bookmarkStart w:id="17" w:name="_Hlk30427350"/>
+            <w:bookmarkStart w:id="18" w:name="_Hlk30427350"/>
             <w:r>
               <w:t xml:space="preserve">          </w:t>
             </w:r>
@@ -6497,6 +6636,7 @@
                 <w:bCs/>
               </w:rPr>
             </w:pPr>
+            <w:proofErr w:type="spellStart"/>
             <w:r>
               <w:rPr>
                 <w:b/>
@@ -6504,6 +6644,7 @@
               </w:rPr>
               <w:t>UtenteNonRegistrato</w:t>
             </w:r>
+            <w:proofErr w:type="spellEnd"/>
           </w:p>
         </w:tc>
       </w:tr>
@@ -6517,9 +6658,11 @@
           </w:tcPr>
           <w:p/>
           <w:p>
+            <w:proofErr w:type="spellStart"/>
             <w:r>
               <w:t>GestoreUtente</w:t>
             </w:r>
+            <w:proofErr w:type="spellEnd"/>
           </w:p>
         </w:tc>
         <w:tc>
@@ -6530,24 +6673,39 @@
             <w:pPr>
               <w:jc w:val="center"/>
             </w:pPr>
-            <w:r>
-              <w:t>aggiornaCliente()</w:t>
+            <w:proofErr w:type="spellStart"/>
+            <w:r>
+              <w:t>aggiornaCliente</w:t>
+            </w:r>
+            <w:proofErr w:type="spellEnd"/>
+            <w:r>
+              <w:t>()</w:t>
             </w:r>
           </w:p>
           <w:p>
             <w:pPr>
               <w:jc w:val="center"/>
             </w:pPr>
-            <w:r>
-              <w:t>creaSegnalazione()</w:t>
+            <w:proofErr w:type="spellStart"/>
+            <w:r>
+              <w:t>creaSegnalazione</w:t>
+            </w:r>
+            <w:proofErr w:type="spellEnd"/>
+            <w:r>
+              <w:t>()</w:t>
             </w:r>
           </w:p>
           <w:p>
             <w:pPr>
               <w:jc w:val="center"/>
             </w:pPr>
-            <w:r>
-              <w:t>visualizzaProfilo()</w:t>
+            <w:proofErr w:type="spellStart"/>
+            <w:r>
+              <w:t>visualizzaProfilo</w:t>
+            </w:r>
+            <w:proofErr w:type="spellEnd"/>
+            <w:r>
+              <w:t>()</w:t>
             </w:r>
           </w:p>
           <w:p>
@@ -6558,8 +6716,13 @@
               </w:tabs>
               <w:jc w:val="center"/>
             </w:pPr>
-            <w:r>
-              <w:t>ricercaAziende()</w:t>
+            <w:proofErr w:type="spellStart"/>
+            <w:r>
+              <w:t>ricercaAziende</w:t>
+            </w:r>
+            <w:proofErr w:type="spellEnd"/>
+            <w:r>
+              <w:t>()</w:t>
             </w:r>
           </w:p>
           <w:p>
@@ -6570,16 +6733,26 @@
               </w:tabs>
               <w:jc w:val="center"/>
             </w:pPr>
-            <w:r>
-              <w:t>visualizzaListino()</w:t>
+            <w:proofErr w:type="spellStart"/>
+            <w:r>
+              <w:t>visualizzaListino</w:t>
+            </w:r>
+            <w:proofErr w:type="spellEnd"/>
+            <w:r>
+              <w:t>()</w:t>
             </w:r>
           </w:p>
           <w:p>
             <w:pPr>
               <w:jc w:val="center"/>
             </w:pPr>
-            <w:r>
-              <w:t>visualizzaDettagliProdotto()</w:t>
+            <w:proofErr w:type="spellStart"/>
+            <w:r>
+              <w:t>visualizzaDettagliProdotto</w:t>
+            </w:r>
+            <w:proofErr w:type="spellEnd"/>
+            <w:r>
+              <w:t>()</w:t>
             </w:r>
           </w:p>
           <w:p>
@@ -6594,8 +6767,13 @@
             <w:pPr>
               <w:jc w:val="center"/>
             </w:pPr>
-            <w:r>
-              <w:t>logout()</w:t>
+            <w:proofErr w:type="spellStart"/>
+            <w:r>
+              <w:t>logout</w:t>
+            </w:r>
+            <w:proofErr w:type="spellEnd"/>
+            <w:r>
+              <w:t>()</w:t>
             </w:r>
           </w:p>
         </w:tc>
@@ -6607,48 +6785,78 @@
             <w:pPr>
               <w:jc w:val="center"/>
             </w:pPr>
-            <w:r>
-              <w:t>aggiornaAzienda()</w:t>
+            <w:proofErr w:type="spellStart"/>
+            <w:r>
+              <w:t>aggiornaAzienda</w:t>
+            </w:r>
+            <w:proofErr w:type="spellEnd"/>
+            <w:r>
+              <w:t>()</w:t>
             </w:r>
           </w:p>
           <w:p>
             <w:pPr>
               <w:jc w:val="center"/>
             </w:pPr>
-            <w:r>
-              <w:t>visualizzaProfilo()</w:t>
+            <w:proofErr w:type="spellStart"/>
+            <w:r>
+              <w:t>visualizzaProfilo</w:t>
+            </w:r>
+            <w:proofErr w:type="spellEnd"/>
+            <w:r>
+              <w:t>()</w:t>
             </w:r>
           </w:p>
           <w:p>
             <w:pPr>
               <w:jc w:val="center"/>
             </w:pPr>
-            <w:r>
-              <w:t>inserisciProdotto()</w:t>
+            <w:proofErr w:type="spellStart"/>
+            <w:r>
+              <w:t>inserisciProdotto</w:t>
+            </w:r>
+            <w:proofErr w:type="spellEnd"/>
+            <w:r>
+              <w:t>()</w:t>
             </w:r>
           </w:p>
           <w:p>
             <w:pPr>
               <w:jc w:val="center"/>
             </w:pPr>
-            <w:r>
-              <w:t>modificaProdotto()</w:t>
+            <w:proofErr w:type="spellStart"/>
+            <w:r>
+              <w:t>modificaProdotto</w:t>
+            </w:r>
+            <w:proofErr w:type="spellEnd"/>
+            <w:r>
+              <w:t>()</w:t>
             </w:r>
           </w:p>
           <w:p>
             <w:pPr>
               <w:jc w:val="center"/>
             </w:pPr>
-            <w:r>
-              <w:t>rimuoviProdotto()</w:t>
+            <w:proofErr w:type="spellStart"/>
+            <w:r>
+              <w:t>rimuoviProdotto</w:t>
+            </w:r>
+            <w:proofErr w:type="spellEnd"/>
+            <w:r>
+              <w:t>()</w:t>
             </w:r>
           </w:p>
           <w:p>
             <w:pPr>
               <w:jc w:val="center"/>
             </w:pPr>
-            <w:r>
-              <w:t>visualizzaMenu()</w:t>
+            <w:proofErr w:type="spellStart"/>
+            <w:r>
+              <w:t>visualizzaMenu</w:t>
+            </w:r>
+            <w:proofErr w:type="spellEnd"/>
+            <w:r>
+              <w:t>()</w:t>
             </w:r>
           </w:p>
           <w:p>
@@ -6663,8 +6871,13 @@
             <w:pPr>
               <w:jc w:val="center"/>
             </w:pPr>
-            <w:r>
-              <w:t>logout()</w:t>
+            <w:proofErr w:type="spellStart"/>
+            <w:r>
+              <w:t>logout</w:t>
+            </w:r>
+            <w:proofErr w:type="spellEnd"/>
+            <w:r>
+              <w:t>()</w:t>
             </w:r>
           </w:p>
         </w:tc>
@@ -6676,16 +6889,26 @@
             <w:pPr>
               <w:jc w:val="center"/>
             </w:pPr>
-            <w:r>
-              <w:t>aggiornaFattorino()</w:t>
+            <w:proofErr w:type="spellStart"/>
+            <w:r>
+              <w:t>aggiornaFattorino</w:t>
+            </w:r>
+            <w:proofErr w:type="spellEnd"/>
+            <w:r>
+              <w:t>()</w:t>
             </w:r>
           </w:p>
           <w:p>
             <w:pPr>
               <w:jc w:val="center"/>
             </w:pPr>
-            <w:r>
-              <w:t>visualizzaProfilo()</w:t>
+            <w:proofErr w:type="spellStart"/>
+            <w:r>
+              <w:t>visualizzaProfilo</w:t>
+            </w:r>
+            <w:proofErr w:type="spellEnd"/>
+            <w:r>
+              <w:t>()</w:t>
             </w:r>
           </w:p>
           <w:p>
@@ -6700,8 +6923,13 @@
             <w:pPr>
               <w:jc w:val="center"/>
             </w:pPr>
-            <w:r>
-              <w:t>logout()</w:t>
+            <w:proofErr w:type="spellStart"/>
+            <w:r>
+              <w:t>logout</w:t>
+            </w:r>
+            <w:proofErr w:type="spellEnd"/>
+            <w:r>
+              <w:t>()</w:t>
             </w:r>
           </w:p>
         </w:tc>
@@ -6713,8 +6941,13 @@
             <w:pPr>
               <w:jc w:val="center"/>
             </w:pPr>
-            <w:r>
-              <w:t>gestisciSegnalazione()</w:t>
+            <w:proofErr w:type="spellStart"/>
+            <w:r>
+              <w:t>gestisciSegnalazione</w:t>
+            </w:r>
+            <w:proofErr w:type="spellEnd"/>
+            <w:r>
+              <w:t>()</w:t>
             </w:r>
           </w:p>
           <w:p>
@@ -6729,8 +6962,13 @@
             <w:pPr>
               <w:jc w:val="center"/>
             </w:pPr>
-            <w:r>
-              <w:t>logout()</w:t>
+            <w:proofErr w:type="spellStart"/>
+            <w:r>
+              <w:t>logout</w:t>
+            </w:r>
+            <w:proofErr w:type="spellEnd"/>
+            <w:r>
+              <w:t>()</w:t>
             </w:r>
           </w:p>
         </w:tc>
@@ -6742,53 +6980,83 @@
             <w:pPr>
               <w:jc w:val="center"/>
             </w:pPr>
-            <w:r>
-              <w:t>registraCliente()</w:t>
+            <w:proofErr w:type="spellStart"/>
+            <w:r>
+              <w:t>registraCliente</w:t>
+            </w:r>
+            <w:proofErr w:type="spellEnd"/>
+            <w:r>
+              <w:t>()</w:t>
             </w:r>
           </w:p>
           <w:p>
             <w:pPr>
               <w:jc w:val="center"/>
             </w:pPr>
-            <w:r>
-              <w:t>registraAzienda()</w:t>
+            <w:proofErr w:type="spellStart"/>
+            <w:r>
+              <w:t>registraAzienda</w:t>
+            </w:r>
+            <w:proofErr w:type="spellEnd"/>
+            <w:r>
+              <w:t>()</w:t>
             </w:r>
           </w:p>
           <w:p>
             <w:pPr>
               <w:jc w:val="center"/>
             </w:pPr>
-            <w:r>
-              <w:t>registraFattorino()</w:t>
+            <w:proofErr w:type="spellStart"/>
+            <w:r>
+              <w:t>registraFattorino</w:t>
+            </w:r>
+            <w:proofErr w:type="spellEnd"/>
+            <w:r>
+              <w:t>()</w:t>
             </w:r>
           </w:p>
           <w:p>
             <w:pPr>
               <w:jc w:val="center"/>
             </w:pPr>
-            <w:r>
-              <w:t>ricercaAziende()</w:t>
+            <w:proofErr w:type="spellStart"/>
+            <w:r>
+              <w:t>ricercaAziende</w:t>
+            </w:r>
+            <w:proofErr w:type="spellEnd"/>
+            <w:r>
+              <w:t>()</w:t>
             </w:r>
           </w:p>
           <w:p>
             <w:pPr>
               <w:jc w:val="center"/>
             </w:pPr>
-            <w:r>
-              <w:t>visualizzaListino()</w:t>
+            <w:proofErr w:type="spellStart"/>
+            <w:r>
+              <w:t>visualizzaListino</w:t>
+            </w:r>
+            <w:proofErr w:type="spellEnd"/>
+            <w:r>
+              <w:t>()</w:t>
             </w:r>
           </w:p>
           <w:p>
             <w:pPr>
               <w:jc w:val="center"/>
             </w:pPr>
-            <w:r>
-              <w:t>visualizzaDettagliProdotto()</w:t>
+            <w:proofErr w:type="spellStart"/>
+            <w:r>
+              <w:t>visualizzaDettagliProdotto</w:t>
+            </w:r>
+            <w:proofErr w:type="spellEnd"/>
+            <w:r>
+              <w:t>()</w:t>
             </w:r>
           </w:p>
         </w:tc>
       </w:tr>
-      <w:bookmarkEnd w:id="17"/>
+      <w:bookmarkEnd w:id="18"/>
     </w:tbl>
     <w:p>
       <w:pPr>
@@ -6813,7 +7081,7 @@
           <w:szCs w:val="28"/>
         </w:rPr>
       </w:pPr>
-      <w:bookmarkStart w:id="18" w:name="_Toc30427511"/>
+      <w:bookmarkStart w:id="19" w:name="_Toc30427511"/>
       <w:r>
         <w:rPr>
           <w:rFonts w:ascii="Century Gothic" w:hAnsi="Century Gothic"/>
@@ -6823,7 +7091,7 @@
         <w:lastRenderedPageBreak/>
         <w:t>Matrice degli accessi – Gestione Ordini</w:t>
       </w:r>
-      <w:bookmarkEnd w:id="18"/>
+      <w:bookmarkEnd w:id="19"/>
     </w:p>
     <w:tbl>
       <w:tblPr>
@@ -6968,6 +7236,7 @@
                 <w:bCs/>
               </w:rPr>
             </w:pPr>
+            <w:proofErr w:type="spellStart"/>
             <w:r>
               <w:rPr>
                 <w:b/>
@@ -6975,6 +7244,7 @@
               </w:rPr>
               <w:t>UtenteNonRegistrato</w:t>
             </w:r>
+            <w:proofErr w:type="spellEnd"/>
           </w:p>
         </w:tc>
       </w:tr>
@@ -7000,32 +7270,52 @@
             <w:pPr>
               <w:jc w:val="center"/>
             </w:pPr>
-            <w:r>
-              <w:t>aggiungiAlCarrello()</w:t>
+            <w:proofErr w:type="spellStart"/>
+            <w:r>
+              <w:t>aggiungiAlCarrello</w:t>
+            </w:r>
+            <w:proofErr w:type="spellEnd"/>
+            <w:r>
+              <w:t>()</w:t>
             </w:r>
           </w:p>
           <w:p>
             <w:pPr>
               <w:jc w:val="center"/>
             </w:pPr>
-            <w:r>
-              <w:t>modificaQuantitaCarrello()</w:t>
+            <w:proofErr w:type="spellStart"/>
+            <w:r>
+              <w:t>modificaQuantitaCarrello</w:t>
+            </w:r>
+            <w:proofErr w:type="spellEnd"/>
+            <w:r>
+              <w:t>()</w:t>
             </w:r>
           </w:p>
           <w:p>
             <w:pPr>
               <w:jc w:val="center"/>
             </w:pPr>
-            <w:r>
-              <w:t>rimuoviDalCarrello()</w:t>
+            <w:proofErr w:type="spellStart"/>
+            <w:r>
+              <w:t>rimuoviDalCarrello</w:t>
+            </w:r>
+            <w:proofErr w:type="spellEnd"/>
+            <w:r>
+              <w:t>()</w:t>
             </w:r>
           </w:p>
           <w:p>
             <w:pPr>
               <w:jc w:val="center"/>
             </w:pPr>
-            <w:r>
-              <w:t>visualizzaCarrello()</w:t>
+            <w:proofErr w:type="spellStart"/>
+            <w:r>
+              <w:t>visualizzaCarrello</w:t>
+            </w:r>
+            <w:proofErr w:type="spellEnd"/>
+            <w:r>
+              <w:t>()</w:t>
             </w:r>
           </w:p>
         </w:tc>
@@ -7069,9 +7359,11 @@
             <w:tcW w:w="1838" w:type="dxa"/>
           </w:tcPr>
           <w:p>
+            <w:proofErr w:type="spellStart"/>
             <w:r>
               <w:t>GestoreOrdini</w:t>
             </w:r>
+            <w:proofErr w:type="spellEnd"/>
           </w:p>
         </w:tc>
         <w:tc>
@@ -7095,16 +7387,26 @@
             <w:pPr>
               <w:jc w:val="center"/>
             </w:pPr>
-            <w:r>
-              <w:t>visualizzaOrdini()</w:t>
+            <w:proofErr w:type="spellStart"/>
+            <w:r>
+              <w:t>visualizzaOrdini</w:t>
+            </w:r>
+            <w:proofErr w:type="spellEnd"/>
+            <w:r>
+              <w:t>()</w:t>
             </w:r>
           </w:p>
           <w:p>
             <w:pPr>
               <w:jc w:val="center"/>
             </w:pPr>
-            <w:r>
-              <w:t>visualizzaDettagliOrdine()</w:t>
+            <w:proofErr w:type="spellStart"/>
+            <w:r>
+              <w:t>visualizzaDettagliOrdine</w:t>
+            </w:r>
+            <w:proofErr w:type="spellEnd"/>
+            <w:r>
+              <w:t>()</w:t>
             </w:r>
           </w:p>
         </w:tc>
@@ -7116,24 +7418,39 @@
             <w:pPr>
               <w:jc w:val="center"/>
             </w:pPr>
-            <w:r>
-              <w:t>visualizzaConsegne()</w:t>
+            <w:proofErr w:type="spellStart"/>
+            <w:r>
+              <w:t>visualizzaConsegne</w:t>
+            </w:r>
+            <w:proofErr w:type="spellEnd"/>
+            <w:r>
+              <w:t>()</w:t>
             </w:r>
           </w:p>
           <w:p>
             <w:pPr>
               <w:jc w:val="center"/>
             </w:pPr>
-            <w:r>
-              <w:t>confermaRitiro()</w:t>
+            <w:proofErr w:type="spellStart"/>
+            <w:r>
+              <w:t>confermaRitiro</w:t>
+            </w:r>
+            <w:proofErr w:type="spellEnd"/>
+            <w:r>
+              <w:t>()</w:t>
             </w:r>
           </w:p>
           <w:p>
             <w:pPr>
               <w:jc w:val="center"/>
             </w:pPr>
-            <w:r>
-              <w:t>confermaConsegna()</w:t>
+            <w:proofErr w:type="spellStart"/>
+            <w:r>
+              <w:t>confermaConsegna</w:t>
+            </w:r>
+            <w:proofErr w:type="spellEnd"/>
+            <w:r>
+              <w:t>()</w:t>
             </w:r>
           </w:p>
         </w:tc>
@@ -7163,7 +7480,7 @@
           <w:szCs w:val="28"/>
         </w:rPr>
       </w:pPr>
-      <w:bookmarkStart w:id="19" w:name="_Toc30427512"/>
+      <w:bookmarkStart w:id="20" w:name="_Toc30427512"/>
       <w:r>
         <w:rPr>
           <w:rFonts w:ascii="Century Gothic" w:hAnsi="Century Gothic"/>
@@ -7180,7 +7497,7 @@
         </w:rPr>
         <w:t>Mail</w:t>
       </w:r>
-      <w:bookmarkEnd w:id="19"/>
+      <w:bookmarkEnd w:id="20"/>
     </w:p>
     <w:p/>
     <w:p/>
@@ -7360,6 +7677,7 @@
                 <w:bCs/>
               </w:rPr>
             </w:pPr>
+            <w:proofErr w:type="spellStart"/>
             <w:r>
               <w:rPr>
                 <w:b/>
@@ -7367,6 +7685,7 @@
               </w:rPr>
               <w:t>UtenteNonRegistrato</w:t>
             </w:r>
+            <w:proofErr w:type="spellEnd"/>
           </w:p>
         </w:tc>
       </w:tr>
@@ -7380,12 +7699,11 @@
           </w:tcPr>
           <w:p/>
           <w:p>
-            <w:r>
-              <w:t>Gestore</w:t>
-            </w:r>
-            <w:r>
-              <w:t>Mail</w:t>
-            </w:r>
+            <w:proofErr w:type="spellStart"/>
+            <w:r>
+              <w:t>GestoreMail</w:t>
+            </w:r>
+            <w:proofErr w:type="spellEnd"/>
           </w:p>
         </w:tc>
         <w:tc>
@@ -7396,19 +7714,27 @@
             <w:pPr>
               <w:jc w:val="center"/>
             </w:pPr>
-            <w:r>
-              <w:t>inviaMailOrdine()</w:t>
+            <w:proofErr w:type="spellStart"/>
+            <w:r>
+              <w:t>inviaMailOrdine</w:t>
+            </w:r>
+            <w:proofErr w:type="spellEnd"/>
+            <w:r>
+              <w:t>()</w:t>
             </w:r>
           </w:p>
           <w:p>
             <w:pPr>
               <w:jc w:val="center"/>
             </w:pPr>
-            <w:r>
-              <w:t>inviaMailModeratore()</w:t>
-            </w:r>
-            <w:bookmarkStart w:id="20" w:name="_GoBack"/>
-            <w:bookmarkEnd w:id="20"/>
+            <w:proofErr w:type="spellStart"/>
+            <w:r>
+              <w:t>inviaMailModeratore</w:t>
+            </w:r>
+            <w:proofErr w:type="spellEnd"/>
+            <w:r>
+              <w:t>()</w:t>
+            </w:r>
           </w:p>
         </w:tc>
         <w:tc>
@@ -7439,8 +7765,13 @@
             <w:pPr>
               <w:jc w:val="center"/>
             </w:pPr>
-            <w:r>
-              <w:t>inviaConfermaBan()</w:t>
+            <w:proofErr w:type="spellStart"/>
+            <w:r>
+              <w:t>inviaConfermaBan</w:t>
+            </w:r>
+            <w:proofErr w:type="spellEnd"/>
+            <w:r>
+              <w:t>()</w:t>
             </w:r>
           </w:p>
         </w:tc>
@@ -7531,13 +7862,23 @@
           <w:docGrid w:linePitch="360"/>
         </w:sectPr>
       </w:pPr>
+      <w:proofErr w:type="gramStart"/>
       <w:r>
         <w:rPr>
           <w:rFonts w:ascii="Century Gothic" w:eastAsiaTheme="majorEastAsia" w:hAnsi="Century Gothic" w:cstheme="majorBidi"/>
           <w:color w:val="000000" w:themeColor="text1"/>
           <w:sz w:val="24"/>
         </w:rPr>
-        <w:t>Tuttavia il sistema di controllo degli accessi alle varie funzionalità sarà assicurato tramite il layer di controllo che si occuperà di gestire gli accessi degli utenti alle varie funzionalità.</w:t>
+        <w:t>Tuttavia</w:t>
+      </w:r>
+      <w:proofErr w:type="gramEnd"/>
+      <w:r>
+        <w:rPr>
+          <w:rFonts w:ascii="Century Gothic" w:eastAsiaTheme="majorEastAsia" w:hAnsi="Century Gothic" w:cstheme="majorBidi"/>
+          <w:color w:val="000000" w:themeColor="text1"/>
+          <w:sz w:val="24"/>
+        </w:rPr>
+        <w:t xml:space="preserve"> il sistema di controllo degli accessi alle varie funzionalità sarà assicurato tramite il layer di controllo che si occuperà di gestire gli accessi degli utenti alle varie funzionalità.</w:t>
       </w:r>
     </w:p>
     <w:p>
@@ -7658,41 +7999,113 @@
           <w:sz w:val="24"/>
           <w:szCs w:val="24"/>
         </w:rPr>
-        <w:t xml:space="preserve">sarà strutturato su una architettura a tre livelli usato tipicamente da numerose web application. La struttura a tre livelli include un presentation layer, un layer di logica di business e un data layer. </w:t>
-      </w:r>
-    </w:p>
-    <w:p>
-      <w:pPr>
-        <w:rPr>
-          <w:rFonts w:ascii="Century Gothic" w:hAnsi="Century Gothic"/>
-          <w:sz w:val="24"/>
-          <w:szCs w:val="24"/>
-        </w:rPr>
-      </w:pPr>
-      <w:r>
-        <w:rPr>
-          <w:rFonts w:ascii="Century Gothic" w:hAnsi="Century Gothic"/>
-          <w:sz w:val="24"/>
-          <w:szCs w:val="24"/>
-        </w:rPr>
-        <w:t xml:space="preserve">Il client consiste di un personal computer o di un dispositivo mobile(smartphone,tablet) che fornisce all’utente l’interfaccia grafica del sistema. Genera inoltre le richieste al server tramite il protocollo HTTP e visualizza le pagine HTML nel browser. </w:t>
-      </w:r>
-    </w:p>
-    <w:p>
-      <w:pPr>
-        <w:rPr>
-          <w:rFonts w:ascii="Century Gothic" w:hAnsi="Century Gothic"/>
-          <w:sz w:val="24"/>
-          <w:szCs w:val="24"/>
-        </w:rPr>
-      </w:pPr>
-      <w:r>
-        <w:rPr>
-          <w:rFonts w:ascii="Century Gothic" w:hAnsi="Century Gothic"/>
-          <w:sz w:val="24"/>
-          <w:szCs w:val="24"/>
-        </w:rPr>
-        <w:t>Il server consiste di un web server che riceve le richieste dal cliente e le processa. Per fare ciò il web server fa richieste tramite jdbc al livello di storage</w:t>
+        <w:t xml:space="preserve">sarà strutturato su una architettura a tre livelli usato tipicamente da numerose web </w:t>
+      </w:r>
+      <w:proofErr w:type="spellStart"/>
+      <w:r>
+        <w:rPr>
+          <w:rFonts w:ascii="Century Gothic" w:hAnsi="Century Gothic"/>
+          <w:sz w:val="24"/>
+          <w:szCs w:val="24"/>
+        </w:rPr>
+        <w:t>application</w:t>
+      </w:r>
+      <w:proofErr w:type="spellEnd"/>
+      <w:r>
+        <w:rPr>
+          <w:rFonts w:ascii="Century Gothic" w:hAnsi="Century Gothic"/>
+          <w:sz w:val="24"/>
+          <w:szCs w:val="24"/>
+        </w:rPr>
+        <w:t xml:space="preserve">. La struttura a tre livelli include un </w:t>
+      </w:r>
+      <w:proofErr w:type="spellStart"/>
+      <w:r>
+        <w:rPr>
+          <w:rFonts w:ascii="Century Gothic" w:hAnsi="Century Gothic"/>
+          <w:sz w:val="24"/>
+          <w:szCs w:val="24"/>
+        </w:rPr>
+        <w:t>presentation</w:t>
+      </w:r>
+      <w:proofErr w:type="spellEnd"/>
+      <w:r>
+        <w:rPr>
+          <w:rFonts w:ascii="Century Gothic" w:hAnsi="Century Gothic"/>
+          <w:sz w:val="24"/>
+          <w:szCs w:val="24"/>
+        </w:rPr>
+        <w:t xml:space="preserve"> layer, un layer di logica di business e un data layer. </w:t>
+      </w:r>
+    </w:p>
+    <w:p>
+      <w:pPr>
+        <w:rPr>
+          <w:rFonts w:ascii="Century Gothic" w:hAnsi="Century Gothic"/>
+          <w:sz w:val="24"/>
+          <w:szCs w:val="24"/>
+        </w:rPr>
+      </w:pPr>
+      <w:r>
+        <w:rPr>
+          <w:rFonts w:ascii="Century Gothic" w:hAnsi="Century Gothic"/>
+          <w:sz w:val="24"/>
+          <w:szCs w:val="24"/>
+        </w:rPr>
+        <w:t>Il client consiste di un personal computer o di un dispositivo mobile(</w:t>
+      </w:r>
+      <w:proofErr w:type="spellStart"/>
+      <w:r>
+        <w:rPr>
+          <w:rFonts w:ascii="Century Gothic" w:hAnsi="Century Gothic"/>
+          <w:sz w:val="24"/>
+          <w:szCs w:val="24"/>
+        </w:rPr>
+        <w:t>smartphone,tablet</w:t>
+      </w:r>
+      <w:proofErr w:type="spellEnd"/>
+      <w:r>
+        <w:rPr>
+          <w:rFonts w:ascii="Century Gothic" w:hAnsi="Century Gothic"/>
+          <w:sz w:val="24"/>
+          <w:szCs w:val="24"/>
+        </w:rPr>
+        <w:t xml:space="preserve">) che fornisce all’utente l’interfaccia grafica del sistema. Genera inoltre le richieste al server tramite il protocollo HTTP e visualizza le pagine HTML nel browser. </w:t>
+      </w:r>
+    </w:p>
+    <w:p>
+      <w:pPr>
+        <w:rPr>
+          <w:rFonts w:ascii="Century Gothic" w:hAnsi="Century Gothic"/>
+          <w:sz w:val="24"/>
+          <w:szCs w:val="24"/>
+        </w:rPr>
+      </w:pPr>
+      <w:r>
+        <w:rPr>
+          <w:rFonts w:ascii="Century Gothic" w:hAnsi="Century Gothic"/>
+          <w:sz w:val="24"/>
+          <w:szCs w:val="24"/>
+        </w:rPr>
+        <w:t xml:space="preserve">Il server consiste di un web server che riceve le richieste dal cliente e le processa. Per fare ciò il web server fa richieste tramite </w:t>
+      </w:r>
+      <w:proofErr w:type="spellStart"/>
+      <w:r>
+        <w:rPr>
+          <w:rFonts w:ascii="Century Gothic" w:hAnsi="Century Gothic"/>
+          <w:sz w:val="24"/>
+          <w:szCs w:val="24"/>
+        </w:rPr>
+        <w:t>jdbc</w:t>
+      </w:r>
+      <w:proofErr w:type="spellEnd"/>
+      <w:r>
+        <w:rPr>
+          <w:rFonts w:ascii="Century Gothic" w:hAnsi="Century Gothic"/>
+          <w:sz w:val="24"/>
+          <w:szCs w:val="24"/>
+        </w:rPr>
+        <w:t xml:space="preserve"> al livello di storage</w:t>
       </w:r>
       <w:r>
         <w:rPr>
@@ -7768,6 +8181,7 @@
         </w:rPr>
       </w:pPr>
       <w:bookmarkStart w:id="23" w:name="_Toc30427515"/>
+      <w:proofErr w:type="spellStart"/>
       <w:r>
         <w:rPr>
           <w:rFonts w:ascii="Century Gothic" w:hAnsi="Century Gothic"/>
@@ -7775,9 +8189,28 @@
           <w:szCs w:val="28"/>
         </w:rPr>
         <w:lastRenderedPageBreak/>
-        <w:t>Boundary Conditions</w:t>
+        <w:t>Boundary</w:t>
+      </w:r>
+      <w:proofErr w:type="spellEnd"/>
+      <w:r>
+        <w:rPr>
+          <w:rFonts w:ascii="Century Gothic" w:hAnsi="Century Gothic"/>
+          <w:sz w:val="32"/>
+          <w:szCs w:val="28"/>
+        </w:rPr>
+        <w:t xml:space="preserve"> </w:t>
+      </w:r>
+      <w:proofErr w:type="spellStart"/>
+      <w:r>
+        <w:rPr>
+          <w:rFonts w:ascii="Century Gothic" w:hAnsi="Century Gothic"/>
+          <w:sz w:val="32"/>
+          <w:szCs w:val="28"/>
+        </w:rPr>
+        <w:t>Conditions</w:t>
       </w:r>
       <w:bookmarkEnd w:id="23"/>
+      <w:proofErr w:type="spellEnd"/>
     </w:p>
     <w:p/>
     <w:p>
@@ -7885,7 +8318,25 @@
           <w:sz w:val="24"/>
           <w:szCs w:val="24"/>
         </w:rPr>
-        <w:t>el caso in cui si verifichi un'interruzione inaspettata dell'alimentazione, non sono previsti metodi che ripristinino lo stato del sistema a un stato antecedente allo spegnimento inaspettato.</w:t>
+        <w:t xml:space="preserve">el caso in cui si verifichi un'interruzione inaspettata dell'alimentazione, non sono previsti metodi che ripristinino lo stato del sistema a </w:t>
+      </w:r>
+      <w:proofErr w:type="gramStart"/>
+      <w:r>
+        <w:rPr>
+          <w:rFonts w:ascii="Century Gothic" w:hAnsi="Century Gothic"/>
+          <w:sz w:val="24"/>
+          <w:szCs w:val="24"/>
+        </w:rPr>
+        <w:t>un</w:t>
+      </w:r>
+      <w:proofErr w:type="gramEnd"/>
+      <w:r>
+        <w:rPr>
+          <w:rFonts w:ascii="Century Gothic" w:hAnsi="Century Gothic"/>
+          <w:sz w:val="24"/>
+          <w:szCs w:val="24"/>
+        </w:rPr>
+        <w:t xml:space="preserve"> stato antecedente allo spegnimento inaspettato.</w:t>
       </w:r>
     </w:p>
     <w:p>
@@ -8133,12 +8584,14 @@
             <w:tcW w:w="4960" w:type="dxa"/>
           </w:tcPr>
           <w:p>
+            <w:proofErr w:type="spellStart"/>
             <w:r>
               <w:t>r</w:t>
             </w:r>
             <w:r>
               <w:t>egistraCliente</w:t>
             </w:r>
+            <w:proofErr w:type="spellEnd"/>
             <w:r>
               <w:t>()</w:t>
             </w:r>
@@ -8164,11 +8617,16 @@
             <w:tcW w:w="4960" w:type="dxa"/>
           </w:tcPr>
           <w:p>
+            <w:proofErr w:type="spellStart"/>
             <w:r>
               <w:t>r</w:t>
             </w:r>
             <w:r>
-              <w:t>egistraAzienda()</w:t>
+              <w:t>egistraAzienda</w:t>
+            </w:r>
+            <w:proofErr w:type="spellEnd"/>
+            <w:r>
+              <w:t>()</w:t>
             </w:r>
           </w:p>
         </w:tc>
@@ -8192,8 +8650,13 @@
             <w:tcW w:w="4960" w:type="dxa"/>
           </w:tcPr>
           <w:p>
-            <w:r>
-              <w:t>egistraFattorino()</w:t>
+            <w:proofErr w:type="spellStart"/>
+            <w:r>
+              <w:t>egistraFattorino</w:t>
+            </w:r>
+            <w:proofErr w:type="spellEnd"/>
+            <w:r>
+              <w:t>()</w:t>
             </w:r>
           </w:p>
         </w:tc>
@@ -8245,11 +8708,16 @@
             <w:tcW w:w="4960" w:type="dxa"/>
           </w:tcPr>
           <w:p>
+            <w:proofErr w:type="spellStart"/>
             <w:r>
               <w:t>l</w:t>
             </w:r>
             <w:r>
-              <w:t>ogout()</w:t>
+              <w:t>ogout</w:t>
+            </w:r>
+            <w:proofErr w:type="spellEnd"/>
+            <w:r>
+              <w:t>()</w:t>
             </w:r>
           </w:p>
         </w:tc>
@@ -8273,9 +8741,11 @@
             <w:tcW w:w="4960" w:type="dxa"/>
           </w:tcPr>
           <w:p>
+            <w:proofErr w:type="spellStart"/>
             <w:r>
               <w:t>aggiornaCliente</w:t>
             </w:r>
+            <w:proofErr w:type="spellEnd"/>
             <w:r>
               <w:t>()</w:t>
             </w:r>
@@ -8301,9 +8771,11 @@
             <w:tcW w:w="4960" w:type="dxa"/>
           </w:tcPr>
           <w:p>
+            <w:proofErr w:type="spellStart"/>
             <w:r>
               <w:t>aggiornaAzienda</w:t>
             </w:r>
+            <w:proofErr w:type="spellEnd"/>
             <w:r>
               <w:t>()</w:t>
             </w:r>
@@ -8329,9 +8801,11 @@
             <w:tcW w:w="4960" w:type="dxa"/>
           </w:tcPr>
           <w:p>
+            <w:proofErr w:type="spellStart"/>
             <w:r>
               <w:t>aggiornaFattorino</w:t>
             </w:r>
+            <w:proofErr w:type="spellEnd"/>
             <w:r>
               <w:t>()</w:t>
             </w:r>
@@ -8357,6 +8831,7 @@
             <w:tcW w:w="4960" w:type="dxa"/>
           </w:tcPr>
           <w:p>
+            <w:proofErr w:type="spellStart"/>
             <w:r>
               <w:t>c</w:t>
             </w:r>
@@ -8364,7 +8839,11 @@
               <w:t>rea</w:t>
             </w:r>
             <w:r>
-              <w:t>Segnalazione()</w:t>
+              <w:t>Segnalazione</w:t>
+            </w:r>
+            <w:proofErr w:type="spellEnd"/>
+            <w:r>
+              <w:t>()</w:t>
             </w:r>
           </w:p>
         </w:tc>
@@ -8391,11 +8870,16 @@
             <w:tcW w:w="4960" w:type="dxa"/>
           </w:tcPr>
           <w:p>
+            <w:proofErr w:type="spellStart"/>
             <w:r>
               <w:t>g</w:t>
             </w:r>
             <w:r>
-              <w:t>estisciSegnalazione()</w:t>
+              <w:t>estisciSegnalazione</w:t>
+            </w:r>
+            <w:proofErr w:type="spellEnd"/>
+            <w:r>
+              <w:t>()</w:t>
             </w:r>
           </w:p>
         </w:tc>
@@ -8419,11 +8903,16 @@
             <w:tcW w:w="4960" w:type="dxa"/>
           </w:tcPr>
           <w:p>
+            <w:proofErr w:type="spellStart"/>
             <w:r>
               <w:t>v</w:t>
             </w:r>
             <w:r>
-              <w:t>isualizzaProfilo()</w:t>
+              <w:t>isualizzaProfilo</w:t>
+            </w:r>
+            <w:proofErr w:type="spellEnd"/>
+            <w:r>
+              <w:t>()</w:t>
             </w:r>
           </w:p>
         </w:tc>
@@ -8447,11 +8936,16 @@
             <w:tcW w:w="4960" w:type="dxa"/>
           </w:tcPr>
           <w:p>
+            <w:proofErr w:type="spellStart"/>
             <w:r>
               <w:t>i</w:t>
             </w:r>
             <w:r>
-              <w:t>nserisciProdotto()</w:t>
+              <w:t>nserisciProdotto</w:t>
+            </w:r>
+            <w:proofErr w:type="spellEnd"/>
+            <w:r>
+              <w:t>()</w:t>
             </w:r>
           </w:p>
         </w:tc>
@@ -8475,11 +8969,16 @@
             <w:tcW w:w="4960" w:type="dxa"/>
           </w:tcPr>
           <w:p>
+            <w:proofErr w:type="spellStart"/>
             <w:r>
               <w:t>m</w:t>
             </w:r>
             <w:r>
-              <w:t>odificaProdotto()</w:t>
+              <w:t>odificaProdotto</w:t>
+            </w:r>
+            <w:proofErr w:type="spellEnd"/>
+            <w:r>
+              <w:t>()</w:t>
             </w:r>
           </w:p>
         </w:tc>
@@ -8503,11 +9002,16 @@
             <w:tcW w:w="4960" w:type="dxa"/>
           </w:tcPr>
           <w:p>
+            <w:proofErr w:type="spellStart"/>
             <w:r>
               <w:t>ri</w:t>
             </w:r>
             <w:r>
-              <w:t>muoviProdotto()</w:t>
+              <w:t>muoviProdotto</w:t>
+            </w:r>
+            <w:proofErr w:type="spellEnd"/>
+            <w:r>
+              <w:t>()</w:t>
             </w:r>
           </w:p>
         </w:tc>
@@ -8531,11 +9035,16 @@
             <w:tcW w:w="4960" w:type="dxa"/>
           </w:tcPr>
           <w:p>
+            <w:proofErr w:type="spellStart"/>
             <w:r>
               <w:t>v</w:t>
             </w:r>
             <w:r>
-              <w:t>isualizzaMenu()</w:t>
+              <w:t>isualizzaMenu</w:t>
+            </w:r>
+            <w:proofErr w:type="spellEnd"/>
+            <w:r>
+              <w:t>()</w:t>
             </w:r>
           </w:p>
         </w:tc>
@@ -8559,11 +9068,16 @@
             <w:tcW w:w="4960" w:type="dxa"/>
           </w:tcPr>
           <w:p>
+            <w:proofErr w:type="spellStart"/>
             <w:r>
               <w:t>r</w:t>
             </w:r>
             <w:r>
-              <w:t>icercaAziende()</w:t>
+              <w:t>icercaAziende</w:t>
+            </w:r>
+            <w:proofErr w:type="spellEnd"/>
+            <w:r>
+              <w:t>()</w:t>
             </w:r>
           </w:p>
         </w:tc>
@@ -8587,11 +9101,16 @@
             <w:tcW w:w="4960" w:type="dxa"/>
           </w:tcPr>
           <w:p>
+            <w:proofErr w:type="spellStart"/>
             <w:r>
               <w:t>v</w:t>
             </w:r>
             <w:r>
-              <w:t>isualizzaListino()</w:t>
+              <w:t>isualizzaListino</w:t>
+            </w:r>
+            <w:proofErr w:type="spellEnd"/>
+            <w:r>
+              <w:t>()</w:t>
             </w:r>
           </w:p>
         </w:tc>
@@ -8615,11 +9134,16 @@
             <w:tcW w:w="4960" w:type="dxa"/>
           </w:tcPr>
           <w:p>
+            <w:proofErr w:type="spellStart"/>
             <w:r>
               <w:t>v</w:t>
             </w:r>
             <w:r>
-              <w:t>isualizzaDettagliProdotto()</w:t>
+              <w:t>isualizzaDettagliProdotto</w:t>
+            </w:r>
+            <w:proofErr w:type="spellEnd"/>
+            <w:r>
+              <w:t>()</w:t>
             </w:r>
           </w:p>
         </w:tc>
@@ -8745,12 +9269,14 @@
             <w:tcW w:w="4960" w:type="dxa"/>
           </w:tcPr>
           <w:p>
+            <w:proofErr w:type="spellStart"/>
             <w:r>
               <w:t>a</w:t>
             </w:r>
             <w:r>
               <w:t>ggiungiAlCarrello</w:t>
             </w:r>
+            <w:proofErr w:type="spellEnd"/>
             <w:r>
               <w:t>()</w:t>
             </w:r>
@@ -8776,12 +9302,14 @@
             <w:tcW w:w="4960" w:type="dxa"/>
           </w:tcPr>
           <w:p>
+            <w:proofErr w:type="spellStart"/>
             <w:r>
               <w:t>m</w:t>
             </w:r>
             <w:r>
               <w:t>odificaQuantitàCarrello</w:t>
             </w:r>
+            <w:proofErr w:type="spellEnd"/>
             <w:r>
               <w:t>()</w:t>
             </w:r>
@@ -8807,11 +9335,16 @@
             <w:tcW w:w="4960" w:type="dxa"/>
           </w:tcPr>
           <w:p>
+            <w:proofErr w:type="spellStart"/>
             <w:r>
               <w:t>ri</w:t>
             </w:r>
             <w:r>
-              <w:t>muoviDalCarrello()</w:t>
+              <w:t>muoviDalCarrello</w:t>
+            </w:r>
+            <w:proofErr w:type="spellEnd"/>
+            <w:r>
+              <w:t>()</w:t>
             </w:r>
           </w:p>
         </w:tc>
@@ -8835,12 +9368,14 @@
             <w:tcW w:w="4960" w:type="dxa"/>
           </w:tcPr>
           <w:p>
+            <w:proofErr w:type="spellStart"/>
             <w:r>
               <w:t>v</w:t>
             </w:r>
             <w:r>
               <w:t>isualizzaCarrello</w:t>
             </w:r>
+            <w:proofErr w:type="spellEnd"/>
             <w:r>
               <w:t>()</w:t>
             </w:r>
@@ -8894,11 +9429,16 @@
             <w:tcW w:w="4960" w:type="dxa"/>
           </w:tcPr>
           <w:p>
+            <w:proofErr w:type="spellStart"/>
             <w:r>
               <w:t>v</w:t>
             </w:r>
             <w:r>
-              <w:t>isualizzaOrdini()</w:t>
+              <w:t>isualizzaOrdini</w:t>
+            </w:r>
+            <w:proofErr w:type="spellEnd"/>
+            <w:r>
+              <w:t>()</w:t>
             </w:r>
           </w:p>
         </w:tc>
@@ -8922,11 +9462,16 @@
             <w:tcW w:w="4960" w:type="dxa"/>
           </w:tcPr>
           <w:p>
+            <w:proofErr w:type="spellStart"/>
             <w:r>
               <w:t>v</w:t>
             </w:r>
             <w:r>
-              <w:t>isualizzaDettagliOrdine()</w:t>
+              <w:t>isualizzaDettagliOrdine</w:t>
+            </w:r>
+            <w:proofErr w:type="spellEnd"/>
+            <w:r>
+              <w:t>()</w:t>
             </w:r>
           </w:p>
         </w:tc>
@@ -8953,11 +9498,16 @@
             <w:tcW w:w="4960" w:type="dxa"/>
           </w:tcPr>
           <w:p>
+            <w:proofErr w:type="spellStart"/>
             <w:r>
               <w:t>v</w:t>
             </w:r>
             <w:r>
-              <w:t>isualizzaConsegne()</w:t>
+              <w:t>isualizzaConsegne</w:t>
+            </w:r>
+            <w:proofErr w:type="spellEnd"/>
+            <w:r>
+              <w:t>()</w:t>
             </w:r>
           </w:p>
         </w:tc>
@@ -8981,11 +9531,16 @@
             <w:tcW w:w="4960" w:type="dxa"/>
           </w:tcPr>
           <w:p>
+            <w:proofErr w:type="spellStart"/>
             <w:r>
               <w:t>c</w:t>
             </w:r>
             <w:r>
-              <w:t>onfermaRitiro()</w:t>
+              <w:t>onfermaRitiro</w:t>
+            </w:r>
+            <w:proofErr w:type="spellEnd"/>
+            <w:r>
+              <w:t>()</w:t>
             </w:r>
           </w:p>
         </w:tc>
@@ -9009,11 +9564,16 @@
             <w:tcW w:w="4960" w:type="dxa"/>
           </w:tcPr>
           <w:p>
+            <w:proofErr w:type="spellStart"/>
             <w:r>
               <w:t>c</w:t>
             </w:r>
             <w:r>
-              <w:t>onfermaConsegna()</w:t>
+              <w:t>onfermaConsegna</w:t>
+            </w:r>
+            <w:proofErr w:type="spellEnd"/>
+            <w:r>
+              <w:t>()</w:t>
             </w:r>
           </w:p>
         </w:tc>
@@ -9150,8 +9710,13 @@
             <w:tcW w:w="4960" w:type="dxa"/>
           </w:tcPr>
           <w:p>
-            <w:r>
-              <w:t>inviaMailModeratore()</w:t>
+            <w:proofErr w:type="spellStart"/>
+            <w:r>
+              <w:t>inviaMailModeratore</w:t>
+            </w:r>
+            <w:proofErr w:type="spellEnd"/>
+            <w:r>
+              <w:t>()</w:t>
             </w:r>
           </w:p>
         </w:tc>
@@ -9175,8 +9740,13 @@
             <w:tcW w:w="4960" w:type="dxa"/>
           </w:tcPr>
           <w:p>
-            <w:r>
-              <w:t>inviaMailOrdine()</w:t>
+            <w:proofErr w:type="spellStart"/>
+            <w:r>
+              <w:t>inviaMailOrdine</w:t>
+            </w:r>
+            <w:proofErr w:type="spellEnd"/>
+            <w:r>
+              <w:t>()</w:t>
             </w:r>
           </w:p>
         </w:tc>
@@ -9200,8 +9770,13 @@
             <w:tcW w:w="4960" w:type="dxa"/>
           </w:tcPr>
           <w:p>
-            <w:r>
-              <w:t>inviaConfermaBan()</w:t>
+            <w:proofErr w:type="spellStart"/>
+            <w:r>
+              <w:t>inviaConfermaBan</w:t>
+            </w:r>
+            <w:proofErr w:type="spellEnd"/>
+            <w:r>
+              <w:t>()</w:t>
             </w:r>
           </w:p>
         </w:tc>
@@ -9211,7 +9786,15 @@
           </w:tcPr>
           <w:p>
             <w:r>
-              <w:t>Consente di inviare una mail di avvenuto ban dell’Azienda</w:t>
+              <w:t xml:space="preserve">Consente di inviare una mail di avvenuto </w:t>
+            </w:r>
+            <w:proofErr w:type="spellStart"/>
+            <w:r>
+              <w:t>ban</w:t>
+            </w:r>
+            <w:proofErr w:type="spellEnd"/>
+            <w:r>
+              <w:t xml:space="preserve"> dell’Azienda</w:t>
             </w:r>
           </w:p>
         </w:tc>
@@ -10732,7 +11315,7 @@
       </w:pPr>
     </w:pPrDefault>
   </w:docDefaults>
-  <w:latentStyles w:defLockedState="0" w:defUIPriority="99" w:defSemiHidden="0" w:defUnhideWhenUsed="0" w:defQFormat="0" w:count="376">
+  <w:latentStyles w:defLockedState="0" w:defUIPriority="99" w:defSemiHidden="0" w:defUnhideWhenUsed="0" w:defQFormat="0" w:count="377">
     <w:lsdException w:name="Normal" w:uiPriority="0" w:qFormat="1"/>
     <w:lsdException w:name="heading 1" w:uiPriority="9" w:qFormat="1"/>
     <w:lsdException w:name="heading 2" w:semiHidden="1" w:uiPriority="9" w:unhideWhenUsed="1" w:qFormat="1"/>
@@ -10838,7 +11421,6 @@
     <w:lsdException w:name="HTML Sample" w:semiHidden="1" w:unhideWhenUsed="1"/>
     <w:lsdException w:name="HTML Typewriter" w:semiHidden="1" w:unhideWhenUsed="1"/>
     <w:lsdException w:name="HTML Variable" w:semiHidden="1" w:unhideWhenUsed="1"/>
-    <w:lsdException w:name="Normal Table" w:semiHidden="1" w:unhideWhenUsed="1"/>
     <w:lsdException w:name="annotation subject" w:semiHidden="1" w:unhideWhenUsed="1"/>
     <w:lsdException w:name="No List" w:semiHidden="1" w:unhideWhenUsed="1"/>
     <w:lsdException w:name="Outline List 1" w:semiHidden="1" w:unhideWhenUsed="1"/>
@@ -10885,10 +11467,8 @@
     <w:lsdException w:name="Table Subtle 2" w:semiHidden="1" w:unhideWhenUsed="1"/>
     <w:lsdException w:name="Table Web 1" w:semiHidden="1" w:unhideWhenUsed="1"/>
     <w:lsdException w:name="Table Web 2" w:semiHidden="1" w:unhideWhenUsed="1"/>
-    <w:lsdException w:name="Table Web 3" w:semiHidden="1" w:unhideWhenUsed="1"/>
     <w:lsdException w:name="Balloon Text" w:semiHidden="1" w:unhideWhenUsed="1"/>
     <w:lsdException w:name="Table Grid" w:uiPriority="39"/>
-    <w:lsdException w:name="Table Theme" w:semiHidden="1" w:unhideWhenUsed="1"/>
     <w:lsdException w:name="Placeholder Text" w:semiHidden="1"/>
     <w:lsdException w:name="No Spacing" w:uiPriority="1" w:qFormat="1"/>
     <w:lsdException w:name="Light Shading" w:uiPriority="60"/>
@@ -11109,6 +11689,7 @@
     <w:lsdException w:name="Hashtag" w:semiHidden="1" w:unhideWhenUsed="1"/>
     <w:lsdException w:name="Unresolved Mention" w:semiHidden="1" w:unhideWhenUsed="1"/>
     <w:lsdException w:name="Smart Link" w:semiHidden="1" w:unhideWhenUsed="1"/>
+    <w:lsdException w:name="Smart Link Error" w:semiHidden="1" w:unhideWhenUsed="1"/>
   </w:latentStyles>
   <w:style w:type="paragraph" w:default="1" w:styleId="Normale">
     <w:name w:val="Normal"/>
@@ -11734,7 +12315,7 @@
 </file>
 
 <file path=customXml/itemProps1.xml><?xml version="1.0" encoding="utf-8"?>
-<ds:datastoreItem xmlns:ds="http://schemas.openxmlformats.org/officeDocument/2006/customXml" ds:itemID="{A9F8034F-BEA3-4F9C-83CB-73CC52885EAF}">
+<ds:datastoreItem xmlns:ds="http://schemas.openxmlformats.org/officeDocument/2006/customXml" ds:itemID="{4B75252F-6A3D-4A65-8C73-BFCEB8956B41}">
   <ds:schemaRefs>
     <ds:schemaRef ds:uri="http://schemas.openxmlformats.org/officeDocument/2006/bibliography"/>
   </ds:schemaRefs>

</xml_diff>